<commit_message>
Added terms for "What is an Algorithm?"
</commit_message>
<xml_diff>
--- a/the_code_issue_terms_and_definitions.docx
+++ b/the_code_issue_terms_and_definitions.docx
@@ -1,6 +1,6 @@
 
 <file path=word/document.xml><?xml version="1.0" encoding="utf-8"?>
-<w:document xmlns:wpc="http://schemas.microsoft.com/office/word/2010/wordprocessingCanvas" xmlns:cx="http://schemas.microsoft.com/office/drawing/2014/chartex" xmlns:mc="http://schemas.openxmlformats.org/markup-compatibility/2006" xmlns:o="urn:schemas-microsoft-com:office:office" xmlns:r="http://schemas.openxmlformats.org/officeDocument/2006/relationships" xmlns:m="http://schemas.openxmlformats.org/officeDocument/2006/math" xmlns:v="urn:schemas-microsoft-com:vml" xmlns:wp14="http://schemas.microsoft.com/office/word/2010/wordprocessingDrawing" xmlns:wp="http://schemas.openxmlformats.org/drawingml/2006/wordprocessingDrawing" xmlns:w10="urn:schemas-microsoft-com:office:word" xmlns:w="http://schemas.openxmlformats.org/wordprocessingml/2006/main" xmlns:w14="http://schemas.microsoft.com/office/word/2010/wordml" xmlns:w15="http://schemas.microsoft.com/office/word/2012/wordml" xmlns:w16se="http://schemas.microsoft.com/office/word/2015/wordml/symex" xmlns:wpg="http://schemas.microsoft.com/office/word/2010/wordprocessingGroup" xmlns:wpi="http://schemas.microsoft.com/office/word/2010/wordprocessingInk" xmlns:wne="http://schemas.microsoft.com/office/word/2006/wordml" xmlns:wps="http://schemas.microsoft.com/office/word/2010/wordprocessingShape" mc:Ignorable="w14 w15 w16se wp14">
+<w:document xmlns:wpc="http://schemas.microsoft.com/office/word/2010/wordprocessingCanvas" xmlns:cx="http://schemas.microsoft.com/office/drawing/2014/chartex" xmlns:cx1="http://schemas.microsoft.com/office/drawing/2015/9/8/chartex" xmlns:cx2="http://schemas.microsoft.com/office/drawing/2015/10/21/chartex" xmlns:cx3="http://schemas.microsoft.com/office/drawing/2016/5/9/chartex" xmlns:cx4="http://schemas.microsoft.com/office/drawing/2016/5/10/chartex" xmlns:cx5="http://schemas.microsoft.com/office/drawing/2016/5/11/chartex" xmlns:cx6="http://schemas.microsoft.com/office/drawing/2016/5/12/chartex" xmlns:cx7="http://schemas.microsoft.com/office/drawing/2016/5/13/chartex" xmlns:cx8="http://schemas.microsoft.com/office/drawing/2016/5/14/chartex" xmlns:mc="http://schemas.openxmlformats.org/markup-compatibility/2006" xmlns:aink="http://schemas.microsoft.com/office/drawing/2016/ink" xmlns:am3d="http://schemas.microsoft.com/office/drawing/2017/model3d" xmlns:o="urn:schemas-microsoft-com:office:office" xmlns:r="http://schemas.openxmlformats.org/officeDocument/2006/relationships" xmlns:m="http://schemas.openxmlformats.org/officeDocument/2006/math" xmlns:v="urn:schemas-microsoft-com:vml" xmlns:wp14="http://schemas.microsoft.com/office/word/2010/wordprocessingDrawing" xmlns:wp="http://schemas.openxmlformats.org/drawingml/2006/wordprocessingDrawing" xmlns:w10="urn:schemas-microsoft-com:office:word" xmlns:w="http://schemas.openxmlformats.org/wordprocessingml/2006/main" xmlns:w14="http://schemas.microsoft.com/office/word/2010/wordml" xmlns:w15="http://schemas.microsoft.com/office/word/2012/wordml" xmlns:w16cid="http://schemas.microsoft.com/office/word/2016/wordml/cid" xmlns:w16se="http://schemas.microsoft.com/office/word/2015/wordml/symex" xmlns:wpg="http://schemas.microsoft.com/office/word/2010/wordprocessingGroup" xmlns:wpi="http://schemas.microsoft.com/office/word/2010/wordprocessingInk" xmlns:wne="http://schemas.microsoft.com/office/word/2006/wordml" xmlns:wps="http://schemas.microsoft.com/office/word/2010/wordprocessingShape" mc:Ignorable="w14 w15 w16se w16cid wp14">
   <w:body>
     <w:p>
       <w:pPr>
@@ -145,85 +145,161 @@
       <w:r>
         <w:t>d</w:t>
       </w:r>
+      <w:r>
+        <w:t xml:space="preserve"> a lot for developing Web applications.</w:t>
+      </w:r>
+    </w:p>
+    <w:p>
+      <w:pPr>
+        <w:spacing w:before="160"/>
+      </w:pPr>
+    </w:p>
+    <w:p>
+      <w:pPr>
+        <w:spacing w:before="160"/>
+        <w:rPr>
+          <w:b/>
+        </w:rPr>
+      </w:pPr>
+      <w:r>
+        <w:rPr>
+          <w:b/>
+        </w:rPr>
+        <w:t>How Do You Type an 'A'?</w:t>
+      </w:r>
+    </w:p>
+    <w:p>
+      <w:pPr>
+        <w:spacing w:before="160"/>
+        <w:rPr>
+          <w:b/>
+        </w:rPr>
+      </w:pPr>
+      <w:r>
+        <w:rPr>
+          <w:b/>
+        </w:rPr>
+        <w:t>Let's Begin</w:t>
+      </w:r>
+    </w:p>
+    <w:p>
+      <w:pPr>
+        <w:spacing w:before="160"/>
+        <w:rPr>
+          <w:b/>
+        </w:rPr>
+      </w:pPr>
+      <w:r>
+        <w:rPr>
+          <w:b/>
+        </w:rPr>
+        <w:t>From Hardware to Software</w:t>
+      </w:r>
+    </w:p>
+    <w:p>
+      <w:pPr>
+        <w:spacing w:before="160"/>
+        <w:rPr>
+          <w:b/>
+        </w:rPr>
+      </w:pPr>
+      <w:r>
+        <w:rPr>
+          <w:b/>
+        </w:rPr>
+        <w:t>How Does Code Become Software?', '2016-01-01');</w:t>
+      </w:r>
+    </w:p>
+    <w:p>
+      <w:pPr>
+        <w:spacing w:before="160"/>
+        <w:rPr>
+          <w:b/>
+        </w:rPr>
+      </w:pPr>
+      <w:r>
+        <w:rPr>
+          <w:b/>
+        </w:rPr>
+        <w:t>What Is an Algorithm?</w:t>
+      </w:r>
       <w:bookmarkStart w:id="0" w:name="_GoBack"/>
       <w:bookmarkEnd w:id="0"/>
-      <w:r>
-        <w:t xml:space="preserve"> a lot for developing Web applications.</w:t>
-      </w:r>
-    </w:p>
-    <w:p>
-      <w:pPr>
-        <w:spacing w:before="160"/>
-      </w:pPr>
-    </w:p>
-    <w:p>
-      <w:pPr>
-        <w:spacing w:before="160"/>
-        <w:rPr>
-          <w:b/>
-        </w:rPr>
-      </w:pPr>
-      <w:r>
-        <w:rPr>
-          <w:b/>
-        </w:rPr>
-        <w:t>How Do You Type an 'A'?</w:t>
-      </w:r>
-    </w:p>
-    <w:p>
-      <w:pPr>
-        <w:spacing w:before="160"/>
-        <w:rPr>
-          <w:b/>
-        </w:rPr>
-      </w:pPr>
-      <w:r>
-        <w:rPr>
-          <w:b/>
-        </w:rPr>
-        <w:t>Let's Begin</w:t>
-      </w:r>
-    </w:p>
-    <w:p>
-      <w:pPr>
-        <w:spacing w:before="160"/>
-        <w:rPr>
-          <w:b/>
-        </w:rPr>
-      </w:pPr>
-      <w:r>
-        <w:rPr>
-          <w:b/>
-        </w:rPr>
-        <w:t>From Hardware to Software</w:t>
-      </w:r>
-    </w:p>
-    <w:p>
-      <w:pPr>
-        <w:spacing w:before="160"/>
-        <w:rPr>
-          <w:b/>
-        </w:rPr>
-      </w:pPr>
-      <w:r>
-        <w:rPr>
-          <w:b/>
-        </w:rPr>
-        <w:t>How Does Code Become Software?', '2016-01-01');</w:t>
-      </w:r>
-    </w:p>
-    <w:p>
-      <w:pPr>
-        <w:spacing w:before="160"/>
-        <w:rPr>
-          <w:b/>
-        </w:rPr>
-      </w:pPr>
-      <w:r>
-        <w:rPr>
-          <w:b/>
-        </w:rPr>
-        <w:t>What Is an Algorithm?</w:t>
+    </w:p>
+    <w:p>
+      <w:pPr>
+        <w:pStyle w:val="ListParagraph"/>
+        <w:numPr>
+          <w:ilvl w:val="0"/>
+          <w:numId w:val="3"/>
+        </w:numPr>
+        <w:spacing w:before="160"/>
+      </w:pPr>
+      <w:r>
+        <w:rPr>
+          <w:b/>
+        </w:rPr>
+        <w:t>Algorithm</w:t>
+      </w:r>
+      <w:r>
+        <w:t>: a specified process used to solve a problem.</w:t>
+      </w:r>
+    </w:p>
+    <w:p>
+      <w:pPr>
+        <w:pStyle w:val="ListParagraph"/>
+        <w:numPr>
+          <w:ilvl w:val="0"/>
+          <w:numId w:val="3"/>
+        </w:numPr>
+        <w:spacing w:before="160"/>
+      </w:pPr>
+      <w:r>
+        <w:rPr>
+          <w:b/>
+        </w:rPr>
+        <w:t>Programming Language</w:t>
+      </w:r>
+      <w:r>
+        <w:t>: a system used to code algorithms (often allows you to store, apply, and share algorithms).</w:t>
+      </w:r>
+    </w:p>
+    <w:p>
+      <w:pPr>
+        <w:pStyle w:val="ListParagraph"/>
+        <w:numPr>
+          <w:ilvl w:val="0"/>
+          <w:numId w:val="3"/>
+        </w:numPr>
+        <w:spacing w:before="160"/>
+      </w:pPr>
+      <w:r>
+        <w:rPr>
+          <w:b/>
+        </w:rPr>
+        <w:t>Library</w:t>
+      </w:r>
+      <w:r>
+        <w:t>: a set of coded algorithms.</w:t>
+      </w:r>
+    </w:p>
+    <w:p>
+      <w:pPr>
+        <w:pStyle w:val="ListParagraph"/>
+        <w:numPr>
+          <w:ilvl w:val="0"/>
+          <w:numId w:val="3"/>
+        </w:numPr>
+        <w:spacing w:before="160"/>
+      </w:pPr>
+      <w:r>
+        <w:rPr>
+          <w:b/>
+        </w:rPr>
+        <w:t>DRY Principle</w:t>
+      </w:r>
+      <w:r>
+        <w:t>: “Don’t Repeat Yourself.” Try not to write the same code twice.</w:t>
       </w:r>
     </w:p>
     <w:p>
@@ -377,6 +453,7 @@
         <w:rPr>
           <w:b/>
         </w:rPr>
+        <w:lastRenderedPageBreak/>
         <w:t>Why Are Coders Angry?</w:t>
       </w:r>
     </w:p>
@@ -419,7 +496,6 @@
         <w:rPr>
           <w:b/>
         </w:rPr>
-        <w:lastRenderedPageBreak/>
         <w:t>We Still Need to Choose...</w:t>
       </w:r>
     </w:p>
@@ -622,7 +698,7 @@
 </file>
 
 <file path=word/numbering.xml><?xml version="1.0" encoding="utf-8"?>
-<w:numbering xmlns:wpc="http://schemas.microsoft.com/office/word/2010/wordprocessingCanvas" xmlns:cx="http://schemas.microsoft.com/office/drawing/2014/chartex" xmlns:mc="http://schemas.openxmlformats.org/markup-compatibility/2006" xmlns:o="urn:schemas-microsoft-com:office:office" xmlns:r="http://schemas.openxmlformats.org/officeDocument/2006/relationships" xmlns:m="http://schemas.openxmlformats.org/officeDocument/2006/math" xmlns:v="urn:schemas-microsoft-com:vml" xmlns:wp14="http://schemas.microsoft.com/office/word/2010/wordprocessingDrawing" xmlns:wp="http://schemas.openxmlformats.org/drawingml/2006/wordprocessingDrawing" xmlns:w10="urn:schemas-microsoft-com:office:word" xmlns:w="http://schemas.openxmlformats.org/wordprocessingml/2006/main" xmlns:w14="http://schemas.microsoft.com/office/word/2010/wordml" xmlns:w15="http://schemas.microsoft.com/office/word/2012/wordml" xmlns:w16se="http://schemas.microsoft.com/office/word/2015/wordml/symex" xmlns:wpg="http://schemas.microsoft.com/office/word/2010/wordprocessingGroup" xmlns:wpi="http://schemas.microsoft.com/office/word/2010/wordprocessingInk" xmlns:wne="http://schemas.microsoft.com/office/word/2006/wordml" xmlns:wps="http://schemas.microsoft.com/office/word/2010/wordprocessingShape" mc:Ignorable="w14 w15 w16se wp14">
+<w:numbering xmlns:wpc="http://schemas.microsoft.com/office/word/2010/wordprocessingCanvas" xmlns:cx="http://schemas.microsoft.com/office/drawing/2014/chartex" xmlns:cx1="http://schemas.microsoft.com/office/drawing/2015/9/8/chartex" xmlns:cx2="http://schemas.microsoft.com/office/drawing/2015/10/21/chartex" xmlns:cx3="http://schemas.microsoft.com/office/drawing/2016/5/9/chartex" xmlns:cx4="http://schemas.microsoft.com/office/drawing/2016/5/10/chartex" xmlns:cx5="http://schemas.microsoft.com/office/drawing/2016/5/11/chartex" xmlns:cx6="http://schemas.microsoft.com/office/drawing/2016/5/12/chartex" xmlns:cx7="http://schemas.microsoft.com/office/drawing/2016/5/13/chartex" xmlns:cx8="http://schemas.microsoft.com/office/drawing/2016/5/14/chartex" xmlns:mc="http://schemas.openxmlformats.org/markup-compatibility/2006" xmlns:aink="http://schemas.microsoft.com/office/drawing/2016/ink" xmlns:am3d="http://schemas.microsoft.com/office/drawing/2017/model3d" xmlns:o="urn:schemas-microsoft-com:office:office" xmlns:r="http://schemas.openxmlformats.org/officeDocument/2006/relationships" xmlns:m="http://schemas.openxmlformats.org/officeDocument/2006/math" xmlns:v="urn:schemas-microsoft-com:vml" xmlns:wp14="http://schemas.microsoft.com/office/word/2010/wordprocessingDrawing" xmlns:wp="http://schemas.openxmlformats.org/drawingml/2006/wordprocessingDrawing" xmlns:w10="urn:schemas-microsoft-com:office:word" xmlns:w="http://schemas.openxmlformats.org/wordprocessingml/2006/main" xmlns:w14="http://schemas.microsoft.com/office/word/2010/wordml" xmlns:w15="http://schemas.microsoft.com/office/word/2012/wordml" xmlns:w16cid="http://schemas.microsoft.com/office/word/2016/wordml/cid" xmlns:w16se="http://schemas.microsoft.com/office/word/2015/wordml/symex" xmlns:wpg="http://schemas.microsoft.com/office/word/2010/wordprocessingGroup" xmlns:wpi="http://schemas.microsoft.com/office/word/2010/wordprocessingInk" xmlns:wne="http://schemas.microsoft.com/office/word/2006/wordml" xmlns:wps="http://schemas.microsoft.com/office/word/2010/wordprocessingShape" mc:Ignorable="w14 w15 w16se w16cid wp14">
   <w:abstractNum w:abstractNumId="0" w15:restartNumberingAfterBreak="0">
     <w:nsid w:val="43C642CE"/>
     <w:multiLevelType w:val="hybridMultilevel"/>
@@ -740,6 +816,119 @@
     <w:nsid w:val="47652C5A"/>
     <w:multiLevelType w:val="hybridMultilevel"/>
     <w:tmpl w:val="7CE28B1C"/>
+    <w:lvl w:ilvl="0" w:tplc="04090001">
+      <w:start w:val="1"/>
+      <w:numFmt w:val="bullet"/>
+      <w:lvlText w:val=""/>
+      <w:lvlJc w:val="left"/>
+      <w:pPr>
+        <w:ind w:left="1080" w:hanging="360"/>
+      </w:pPr>
+      <w:rPr>
+        <w:rFonts w:ascii="Symbol" w:hAnsi="Symbol" w:hint="default"/>
+      </w:rPr>
+    </w:lvl>
+    <w:lvl w:ilvl="1" w:tplc="04090003" w:tentative="1">
+      <w:start w:val="1"/>
+      <w:numFmt w:val="bullet"/>
+      <w:lvlText w:val="o"/>
+      <w:lvlJc w:val="left"/>
+      <w:pPr>
+        <w:ind w:left="1800" w:hanging="360"/>
+      </w:pPr>
+      <w:rPr>
+        <w:rFonts w:ascii="Courier New" w:hAnsi="Courier New" w:cs="Courier New" w:hint="default"/>
+      </w:rPr>
+    </w:lvl>
+    <w:lvl w:ilvl="2" w:tplc="04090005" w:tentative="1">
+      <w:start w:val="1"/>
+      <w:numFmt w:val="bullet"/>
+      <w:lvlText w:val=""/>
+      <w:lvlJc w:val="left"/>
+      <w:pPr>
+        <w:ind w:left="2520" w:hanging="360"/>
+      </w:pPr>
+      <w:rPr>
+        <w:rFonts w:ascii="Wingdings" w:hAnsi="Wingdings" w:hint="default"/>
+      </w:rPr>
+    </w:lvl>
+    <w:lvl w:ilvl="3" w:tplc="04090001" w:tentative="1">
+      <w:start w:val="1"/>
+      <w:numFmt w:val="bullet"/>
+      <w:lvlText w:val=""/>
+      <w:lvlJc w:val="left"/>
+      <w:pPr>
+        <w:ind w:left="3240" w:hanging="360"/>
+      </w:pPr>
+      <w:rPr>
+        <w:rFonts w:ascii="Symbol" w:hAnsi="Symbol" w:hint="default"/>
+      </w:rPr>
+    </w:lvl>
+    <w:lvl w:ilvl="4" w:tplc="04090003" w:tentative="1">
+      <w:start w:val="1"/>
+      <w:numFmt w:val="bullet"/>
+      <w:lvlText w:val="o"/>
+      <w:lvlJc w:val="left"/>
+      <w:pPr>
+        <w:ind w:left="3960" w:hanging="360"/>
+      </w:pPr>
+      <w:rPr>
+        <w:rFonts w:ascii="Courier New" w:hAnsi="Courier New" w:cs="Courier New" w:hint="default"/>
+      </w:rPr>
+    </w:lvl>
+    <w:lvl w:ilvl="5" w:tplc="04090005" w:tentative="1">
+      <w:start w:val="1"/>
+      <w:numFmt w:val="bullet"/>
+      <w:lvlText w:val=""/>
+      <w:lvlJc w:val="left"/>
+      <w:pPr>
+        <w:ind w:left="4680" w:hanging="360"/>
+      </w:pPr>
+      <w:rPr>
+        <w:rFonts w:ascii="Wingdings" w:hAnsi="Wingdings" w:hint="default"/>
+      </w:rPr>
+    </w:lvl>
+    <w:lvl w:ilvl="6" w:tplc="04090001" w:tentative="1">
+      <w:start w:val="1"/>
+      <w:numFmt w:val="bullet"/>
+      <w:lvlText w:val=""/>
+      <w:lvlJc w:val="left"/>
+      <w:pPr>
+        <w:ind w:left="5400" w:hanging="360"/>
+      </w:pPr>
+      <w:rPr>
+        <w:rFonts w:ascii="Symbol" w:hAnsi="Symbol" w:hint="default"/>
+      </w:rPr>
+    </w:lvl>
+    <w:lvl w:ilvl="7" w:tplc="04090003" w:tentative="1">
+      <w:start w:val="1"/>
+      <w:numFmt w:val="bullet"/>
+      <w:lvlText w:val="o"/>
+      <w:lvlJc w:val="left"/>
+      <w:pPr>
+        <w:ind w:left="6120" w:hanging="360"/>
+      </w:pPr>
+      <w:rPr>
+        <w:rFonts w:ascii="Courier New" w:hAnsi="Courier New" w:cs="Courier New" w:hint="default"/>
+      </w:rPr>
+    </w:lvl>
+    <w:lvl w:ilvl="8" w:tplc="04090005" w:tentative="1">
+      <w:start w:val="1"/>
+      <w:numFmt w:val="bullet"/>
+      <w:lvlText w:val=""/>
+      <w:lvlJc w:val="left"/>
+      <w:pPr>
+        <w:ind w:left="6840" w:hanging="360"/>
+      </w:pPr>
+      <w:rPr>
+        <w:rFonts w:ascii="Wingdings" w:hAnsi="Wingdings" w:hint="default"/>
+      </w:rPr>
+    </w:lvl>
+  </w:abstractNum>
+  <w:abstractNum w:abstractNumId="2" w15:restartNumberingAfterBreak="0">
+    <w:nsid w:val="7DE914D9"/>
+    <w:multiLevelType w:val="hybridMultilevel"/>
+    <w:tmpl w:val="FFA6488C"/>
     <w:lvl w:ilvl="0" w:tplc="04090001">
       <w:start w:val="1"/>
       <w:numFmt w:val="bullet"/>
@@ -855,11 +1044,14 @@
   <w:num w:numId="2">
     <w:abstractNumId w:val="1"/>
   </w:num>
+  <w:num w:numId="3">
+    <w:abstractNumId w:val="2"/>
+  </w:num>
 </w:numbering>
 </file>
 
 <file path=word/styles.xml><?xml version="1.0" encoding="utf-8"?>
-<w:styles xmlns:mc="http://schemas.openxmlformats.org/markup-compatibility/2006" xmlns:r="http://schemas.openxmlformats.org/officeDocument/2006/relationships" xmlns:w="http://schemas.openxmlformats.org/wordprocessingml/2006/main" xmlns:w14="http://schemas.microsoft.com/office/word/2010/wordml" xmlns:w15="http://schemas.microsoft.com/office/word/2012/wordml" xmlns:w16se="http://schemas.microsoft.com/office/word/2015/wordml/symex" mc:Ignorable="w14 w15 w16se">
+<w:styles xmlns:mc="http://schemas.openxmlformats.org/markup-compatibility/2006" xmlns:r="http://schemas.openxmlformats.org/officeDocument/2006/relationships" xmlns:w="http://schemas.openxmlformats.org/wordprocessingml/2006/main" xmlns:w14="http://schemas.microsoft.com/office/word/2010/wordml" xmlns:w15="http://schemas.microsoft.com/office/word/2012/wordml" xmlns:w16cid="http://schemas.microsoft.com/office/word/2016/wordml/cid" xmlns:w16se="http://schemas.microsoft.com/office/word/2015/wordml/symex" mc:Ignorable="w14 w15 w16se w16cid">
   <w:docDefaults>
     <w:rPrDefault>
       <w:rPr>
@@ -876,7 +1068,7 @@
       </w:pPr>
     </w:pPrDefault>
   </w:docDefaults>
-  <w:latentStyles w:defLockedState="0" w:defUIPriority="99" w:defSemiHidden="0" w:defUnhideWhenUsed="0" w:defQFormat="0" w:count="371">
+  <w:latentStyles w:defLockedState="0" w:defUIPriority="99" w:defSemiHidden="0" w:defUnhideWhenUsed="0" w:defQFormat="0" w:count="375">
     <w:lsdException w:name="Normal" w:uiPriority="0" w:qFormat="1"/>
     <w:lsdException w:name="heading 1" w:uiPriority="9" w:qFormat="1"/>
     <w:lsdException w:name="heading 2" w:semiHidden="1" w:uiPriority="9" w:unhideWhenUsed="1" w:qFormat="1"/>
@@ -982,7 +1174,6 @@
     <w:lsdException w:name="HTML Sample" w:semiHidden="1" w:unhideWhenUsed="1"/>
     <w:lsdException w:name="HTML Typewriter" w:semiHidden="1" w:unhideWhenUsed="1"/>
     <w:lsdException w:name="HTML Variable" w:semiHidden="1" w:unhideWhenUsed="1"/>
-    <w:lsdException w:name="Normal Table" w:semiHidden="1" w:unhideWhenUsed="1"/>
     <w:lsdException w:name="annotation subject" w:semiHidden="1" w:unhideWhenUsed="1"/>
     <w:lsdException w:name="No List" w:semiHidden="1" w:unhideWhenUsed="1"/>
     <w:lsdException w:name="Outline List 1" w:semiHidden="1" w:unhideWhenUsed="1"/>
@@ -1026,10 +1217,8 @@
     <w:lsdException w:name="Table Elegant" w:semiHidden="1" w:unhideWhenUsed="1"/>
     <w:lsdException w:name="Table Professional" w:semiHidden="1" w:unhideWhenUsed="1"/>
     <w:lsdException w:name="Table Subtle 1" w:semiHidden="1" w:unhideWhenUsed="1"/>
-    <w:lsdException w:name="Table Subtle 2" w:semiHidden="1" w:unhideWhenUsed="1"/>
     <w:lsdException w:name="Table Web 1" w:semiHidden="1" w:unhideWhenUsed="1"/>
     <w:lsdException w:name="Table Web 2" w:semiHidden="1" w:unhideWhenUsed="1"/>
-    <w:lsdException w:name="Table Web 3" w:semiHidden="1" w:unhideWhenUsed="1"/>
     <w:lsdException w:name="Balloon Text" w:semiHidden="1" w:unhideWhenUsed="1"/>
     <w:lsdException w:name="Table Grid" w:uiPriority="39"/>
     <w:lsdException w:name="Table Theme" w:semiHidden="1" w:unhideWhenUsed="1"/>
@@ -1248,6 +1437,10 @@
     <w:lsdException w:name="List Table 5 Dark Accent 6" w:uiPriority="50"/>
     <w:lsdException w:name="List Table 6 Colorful Accent 6" w:uiPriority="51"/>
     <w:lsdException w:name="List Table 7 Colorful Accent 6" w:uiPriority="52"/>
+    <w:lsdException w:name="Mention" w:semiHidden="1" w:unhideWhenUsed="1"/>
+    <w:lsdException w:name="Smart Hyperlink" w:semiHidden="1" w:unhideWhenUsed="1"/>
+    <w:lsdException w:name="Hashtag" w:semiHidden="1" w:unhideWhenUsed="1"/>
+    <w:lsdException w:name="Unresolved Mention" w:semiHidden="1" w:unhideWhenUsed="1"/>
   </w:latentStyles>
   <w:style w:type="paragraph" w:default="1" w:styleId="Normal">
     <w:name w:val="Normal"/>

</xml_diff>

<commit_message>
Danielle checked in and updated the definitions for Why Are We Here -DF
</commit_message>
<xml_diff>
--- a/the_code_issue_terms_and_definitions.docx
+++ b/the_code_issue_terms_and_definitions.docx
@@ -1,6 +1,6 @@
 
 <file path=word/document.xml><?xml version="1.0" encoding="utf-8"?>
-<w:document xmlns:wpc="http://schemas.microsoft.com/office/word/2010/wordprocessingCanvas" xmlns:cx="http://schemas.microsoft.com/office/drawing/2014/chartex" xmlns:cx1="http://schemas.microsoft.com/office/drawing/2015/9/8/chartex" xmlns:cx2="http://schemas.microsoft.com/office/drawing/2015/10/21/chartex" xmlns:cx3="http://schemas.microsoft.com/office/drawing/2016/5/9/chartex" xmlns:cx4="http://schemas.microsoft.com/office/drawing/2016/5/10/chartex" xmlns:cx5="http://schemas.microsoft.com/office/drawing/2016/5/11/chartex" xmlns:cx6="http://schemas.microsoft.com/office/drawing/2016/5/12/chartex" xmlns:cx7="http://schemas.microsoft.com/office/drawing/2016/5/13/chartex" xmlns:cx8="http://schemas.microsoft.com/office/drawing/2016/5/14/chartex" xmlns:mc="http://schemas.openxmlformats.org/markup-compatibility/2006" xmlns:aink="http://schemas.microsoft.com/office/drawing/2016/ink" xmlns:am3d="http://schemas.microsoft.com/office/drawing/2017/model3d" xmlns:o="urn:schemas-microsoft-com:office:office" xmlns:r="http://schemas.openxmlformats.org/officeDocument/2006/relationships" xmlns:m="http://schemas.openxmlformats.org/officeDocument/2006/math" xmlns:v="urn:schemas-microsoft-com:vml" xmlns:wp14="http://schemas.microsoft.com/office/word/2010/wordprocessingDrawing" xmlns:wp="http://schemas.openxmlformats.org/drawingml/2006/wordprocessingDrawing" xmlns:w10="urn:schemas-microsoft-com:office:word" xmlns:w="http://schemas.openxmlformats.org/wordprocessingml/2006/main" xmlns:w14="http://schemas.microsoft.com/office/word/2010/wordml" xmlns:w15="http://schemas.microsoft.com/office/word/2012/wordml" xmlns:w16cid="http://schemas.microsoft.com/office/word/2016/wordml/cid" xmlns:w16se="http://schemas.microsoft.com/office/word/2015/wordml/symex" xmlns:wpg="http://schemas.microsoft.com/office/word/2010/wordprocessingGroup" xmlns:wpi="http://schemas.microsoft.com/office/word/2010/wordprocessingInk" xmlns:wne="http://schemas.microsoft.com/office/word/2006/wordml" xmlns:wps="http://schemas.microsoft.com/office/word/2010/wordprocessingShape" mc:Ignorable="w14 w15 w16se w16cid wp14">
+<w:document xmlns:wpc="http://schemas.microsoft.com/office/word/2010/wordprocessingCanvas" xmlns:cx="http://schemas.microsoft.com/office/drawing/2014/chartex" xmlns:mc="http://schemas.openxmlformats.org/markup-compatibility/2006" xmlns:o="urn:schemas-microsoft-com:office:office" xmlns:r="http://schemas.openxmlformats.org/officeDocument/2006/relationships" xmlns:m="http://schemas.openxmlformats.org/officeDocument/2006/math" xmlns:v="urn:schemas-microsoft-com:vml" xmlns:wp14="http://schemas.microsoft.com/office/word/2010/wordprocessingDrawing" xmlns:wp="http://schemas.openxmlformats.org/drawingml/2006/wordprocessingDrawing" xmlns:w10="urn:schemas-microsoft-com:office:word" xmlns:w="http://schemas.openxmlformats.org/wordprocessingml/2006/main" xmlns:w14="http://schemas.microsoft.com/office/word/2010/wordml" xmlns:w15="http://schemas.microsoft.com/office/word/2012/wordml" xmlns:w16se="http://schemas.microsoft.com/office/word/2015/wordml/symex" xmlns:wpg="http://schemas.microsoft.com/office/word/2010/wordprocessingGroup" xmlns:wpi="http://schemas.microsoft.com/office/word/2010/wordprocessingInk" xmlns:wne="http://schemas.microsoft.com/office/word/2006/wordml" xmlns:wps="http://schemas.microsoft.com/office/word/2010/wordprocessingShape" mc:Ignorable="w14 w15 w16se wp14">
   <w:body>
     <w:p>
       <w:pPr>
@@ -107,124 +107,371 @@
           <w:ilvl w:val="0"/>
           <w:numId w:val="2"/>
         </w:numPr>
-        <w:spacing w:before="160"/>
+        <w:spacing w:before="160" w:line="276" w:lineRule="auto"/>
         <w:contextualSpacing w:val="0"/>
-      </w:pPr>
-      <w:r>
-        <w:rPr>
-          <w:i/>
-        </w:rPr>
-        <w:t>Perl</w:t>
-      </w:r>
-      <w:r>
-        <w:t>: interpreted programming language. Used a lot for scripting</w:t>
-      </w:r>
-    </w:p>
-    <w:p>
-      <w:pPr>
-        <w:pStyle w:val="ListParagraph"/>
+        <w:rPr>
+          <w:rFonts w:cstheme="minorHAnsi"/>
+          <w:i/>
+        </w:rPr>
+      </w:pPr>
+      <w:r>
+        <w:rPr>
+          <w:rFonts w:cstheme="minorHAnsi"/>
+          <w:i/>
+        </w:rPr>
+        <w:t>PHP: Interpreted programming language. Use</w:t>
+      </w:r>
+      <w:r>
+        <w:rPr>
+          <w:rFonts w:cstheme="minorHAnsi"/>
+          <w:i/>
+        </w:rPr>
+        <w:t>d</w:t>
+      </w:r>
+      <w:r>
+        <w:rPr>
+          <w:rFonts w:cstheme="minorHAnsi"/>
+          <w:i/>
+        </w:rPr>
+        <w:t xml:space="preserve"> a lot for developing Web applications.</w:t>
+      </w:r>
+    </w:p>
+    <w:p>
+      <w:pPr>
+        <w:pStyle w:val="NormalWeb"/>
         <w:numPr>
           <w:ilvl w:val="0"/>
           <w:numId w:val="2"/>
         </w:numPr>
-        <w:spacing w:before="160"/>
+        <w:spacing w:before="0" w:beforeAutospacing="0" w:after="0" w:afterAutospacing="0" w:line="276" w:lineRule="auto"/>
+        <w:textAlignment w:val="baseline"/>
+        <w:rPr>
+          <w:rFonts w:asciiTheme="minorHAnsi" w:hAnsiTheme="minorHAnsi" w:cstheme="minorHAnsi"/>
+          <w:i/>
+          <w:color w:val="000000"/>
+          <w:sz w:val="22"/>
+          <w:szCs w:val="22"/>
+        </w:rPr>
+      </w:pPr>
+      <w:r>
+        <w:rPr>
+          <w:rFonts w:asciiTheme="minorHAnsi" w:hAnsiTheme="minorHAnsi" w:cstheme="minorHAnsi"/>
+          <w:i/>
+          <w:color w:val="000000"/>
+          <w:sz w:val="22"/>
+          <w:szCs w:val="22"/>
+        </w:rPr>
+        <w:t xml:space="preserve">Perl: a high-level general-purpose programming language </w:t>
+      </w:r>
+      <w:proofErr w:type="gramStart"/>
+      <w:r>
+        <w:rPr>
+          <w:rFonts w:asciiTheme="minorHAnsi" w:hAnsiTheme="minorHAnsi" w:cstheme="minorHAnsi"/>
+          <w:i/>
+          <w:color w:val="000000"/>
+          <w:sz w:val="22"/>
+          <w:szCs w:val="22"/>
+        </w:rPr>
+        <w:t>used  especially</w:t>
+      </w:r>
+      <w:proofErr w:type="gramEnd"/>
+      <w:r>
+        <w:rPr>
+          <w:rFonts w:asciiTheme="minorHAnsi" w:hAnsiTheme="minorHAnsi" w:cstheme="minorHAnsi"/>
+          <w:i/>
+          <w:color w:val="000000"/>
+          <w:sz w:val="22"/>
+          <w:szCs w:val="22"/>
+        </w:rPr>
+        <w:t xml:space="preserve"> for Web applications</w:t>
+      </w:r>
+    </w:p>
+    <w:p>
+      <w:pPr>
+        <w:pStyle w:val="NormalWeb"/>
+        <w:numPr>
+          <w:ilvl w:val="0"/>
+          <w:numId w:val="2"/>
+        </w:numPr>
+        <w:spacing w:before="0" w:beforeAutospacing="0" w:after="0" w:afterAutospacing="0" w:line="276" w:lineRule="auto"/>
+        <w:textAlignment w:val="baseline"/>
+        <w:rPr>
+          <w:rFonts w:asciiTheme="minorHAnsi" w:hAnsiTheme="minorHAnsi" w:cstheme="minorHAnsi"/>
+          <w:i/>
+          <w:color w:val="000000"/>
+          <w:sz w:val="22"/>
+          <w:szCs w:val="22"/>
+        </w:rPr>
+      </w:pPr>
+      <w:r>
+        <w:rPr>
+          <w:rFonts w:asciiTheme="minorHAnsi" w:hAnsiTheme="minorHAnsi" w:cstheme="minorHAnsi"/>
+          <w:i/>
+          <w:color w:val="000000"/>
+          <w:sz w:val="22"/>
+          <w:szCs w:val="22"/>
+        </w:rPr>
+        <w:t>Oraper1: a special version of the Perl Language modified to work the Oracle database</w:t>
+      </w:r>
+    </w:p>
+    <w:p>
+      <w:pPr>
+        <w:pStyle w:val="NormalWeb"/>
+        <w:numPr>
+          <w:ilvl w:val="0"/>
+          <w:numId w:val="2"/>
+        </w:numPr>
+        <w:spacing w:before="0" w:beforeAutospacing="0" w:after="0" w:afterAutospacing="0" w:line="276" w:lineRule="auto"/>
+        <w:textAlignment w:val="baseline"/>
+        <w:rPr>
+          <w:rFonts w:asciiTheme="minorHAnsi" w:hAnsiTheme="minorHAnsi" w:cstheme="minorHAnsi"/>
+          <w:i/>
+          <w:color w:val="000000"/>
+          <w:sz w:val="22"/>
+          <w:szCs w:val="22"/>
+        </w:rPr>
+      </w:pPr>
+      <w:r>
+        <w:rPr>
+          <w:rFonts w:asciiTheme="minorHAnsi" w:hAnsiTheme="minorHAnsi" w:cstheme="minorHAnsi"/>
+          <w:i/>
+          <w:color w:val="000000"/>
+          <w:sz w:val="22"/>
+          <w:szCs w:val="22"/>
+        </w:rPr>
+        <w:t>Java: a general-purpose computer programming language that is concurrent, class-based, object-oriented, and specifically designed to have as few implementation dependencies as possible</w:t>
+      </w:r>
+    </w:p>
+    <w:p>
+      <w:pPr>
+        <w:pStyle w:val="NormalWeb"/>
+        <w:numPr>
+          <w:ilvl w:val="0"/>
+          <w:numId w:val="2"/>
+        </w:numPr>
+        <w:spacing w:before="0" w:beforeAutospacing="0" w:after="0" w:afterAutospacing="0" w:line="276" w:lineRule="auto"/>
+        <w:textAlignment w:val="baseline"/>
+        <w:rPr>
+          <w:rFonts w:asciiTheme="minorHAnsi" w:hAnsiTheme="minorHAnsi" w:cstheme="minorHAnsi"/>
+          <w:i/>
+          <w:color w:val="000000"/>
+          <w:sz w:val="22"/>
+          <w:szCs w:val="22"/>
+        </w:rPr>
+      </w:pPr>
+      <w:r>
+        <w:rPr>
+          <w:rFonts w:asciiTheme="minorHAnsi" w:hAnsiTheme="minorHAnsi" w:cstheme="minorHAnsi"/>
+          <w:i/>
+          <w:color w:val="000000"/>
+          <w:sz w:val="22"/>
+          <w:szCs w:val="22"/>
+        </w:rPr>
+        <w:t>Python: a high-level general-purpose programming language</w:t>
+      </w:r>
+    </w:p>
+    <w:p>
+      <w:pPr>
+        <w:pStyle w:val="NormalWeb"/>
+        <w:numPr>
+          <w:ilvl w:val="0"/>
+          <w:numId w:val="2"/>
+        </w:numPr>
+        <w:spacing w:before="0" w:beforeAutospacing="0" w:after="0" w:afterAutospacing="0" w:line="276" w:lineRule="auto"/>
+        <w:textAlignment w:val="baseline"/>
+        <w:rPr>
+          <w:rFonts w:asciiTheme="minorHAnsi" w:hAnsiTheme="minorHAnsi" w:cstheme="minorHAnsi"/>
+          <w:i/>
+          <w:color w:val="000000"/>
+          <w:sz w:val="22"/>
+          <w:szCs w:val="22"/>
+        </w:rPr>
+      </w:pPr>
+      <w:r>
+        <w:rPr>
+          <w:rFonts w:asciiTheme="minorHAnsi" w:hAnsiTheme="minorHAnsi" w:cstheme="minorHAnsi"/>
+          <w:i/>
+          <w:color w:val="000000"/>
+          <w:sz w:val="22"/>
+          <w:szCs w:val="22"/>
+        </w:rPr>
+        <w:t xml:space="preserve">Lisp: an old programming language, traditionally used for artificial intelligence </w:t>
+      </w:r>
+    </w:p>
+    <w:p>
+      <w:pPr>
+        <w:pStyle w:val="NormalWeb"/>
+        <w:numPr>
+          <w:ilvl w:val="0"/>
+          <w:numId w:val="2"/>
+        </w:numPr>
+        <w:spacing w:before="0" w:beforeAutospacing="0" w:after="0" w:afterAutospacing="0" w:line="276" w:lineRule="auto"/>
+        <w:textAlignment w:val="baseline"/>
+        <w:rPr>
+          <w:rFonts w:asciiTheme="minorHAnsi" w:hAnsiTheme="minorHAnsi" w:cstheme="minorHAnsi"/>
+          <w:i/>
+          <w:color w:val="000000"/>
+          <w:sz w:val="22"/>
+          <w:szCs w:val="22"/>
+        </w:rPr>
+      </w:pPr>
+      <w:proofErr w:type="spellStart"/>
+      <w:r>
+        <w:rPr>
+          <w:rFonts w:asciiTheme="minorHAnsi" w:hAnsiTheme="minorHAnsi" w:cstheme="minorHAnsi"/>
+          <w:i/>
+          <w:color w:val="000000"/>
+          <w:sz w:val="22"/>
+          <w:szCs w:val="22"/>
+        </w:rPr>
+        <w:t>Clojure</w:t>
+      </w:r>
+      <w:proofErr w:type="spellEnd"/>
+      <w:r>
+        <w:rPr>
+          <w:rFonts w:asciiTheme="minorHAnsi" w:hAnsiTheme="minorHAnsi" w:cstheme="minorHAnsi"/>
+          <w:i/>
+          <w:color w:val="000000"/>
+          <w:sz w:val="22"/>
+          <w:szCs w:val="22"/>
+        </w:rPr>
+        <w:t>: a lisp dialect (a variation of Lisp)</w:t>
+      </w:r>
+    </w:p>
+    <w:p>
+      <w:pPr>
+        <w:pStyle w:val="NormalWeb"/>
+        <w:numPr>
+          <w:ilvl w:val="0"/>
+          <w:numId w:val="2"/>
+        </w:numPr>
+        <w:spacing w:before="0" w:beforeAutospacing="0" w:after="0" w:afterAutospacing="0" w:line="276" w:lineRule="auto"/>
+        <w:textAlignment w:val="baseline"/>
+        <w:rPr>
+          <w:rFonts w:asciiTheme="minorHAnsi" w:hAnsiTheme="minorHAnsi" w:cstheme="minorHAnsi"/>
+          <w:i/>
+          <w:color w:val="000000"/>
+          <w:sz w:val="22"/>
+          <w:szCs w:val="22"/>
+        </w:rPr>
+      </w:pPr>
+      <w:r>
+        <w:rPr>
+          <w:rFonts w:asciiTheme="minorHAnsi" w:hAnsiTheme="minorHAnsi" w:cstheme="minorHAnsi"/>
+          <w:i/>
+          <w:color w:val="000000"/>
+          <w:sz w:val="22"/>
+          <w:szCs w:val="22"/>
+        </w:rPr>
+        <w:t xml:space="preserve">XSLT: Extensible Stylesheet Language Transformations. A language for transforming XML documents into other XML (extensible markup language: communicates data between programs) documents, or other formats such as HTML for web pages, plain text, or XSL Formatting Objects, which may subsequently be converted to other formats, such as PDF, </w:t>
+      </w:r>
+      <w:proofErr w:type="spellStart"/>
+      <w:r>
+        <w:rPr>
+          <w:rFonts w:asciiTheme="minorHAnsi" w:hAnsiTheme="minorHAnsi" w:cstheme="minorHAnsi"/>
+          <w:i/>
+          <w:color w:val="000000"/>
+          <w:sz w:val="22"/>
+          <w:szCs w:val="22"/>
+        </w:rPr>
+        <w:t>PostSCript</w:t>
+      </w:r>
+      <w:proofErr w:type="spellEnd"/>
+      <w:r>
+        <w:rPr>
+          <w:rFonts w:asciiTheme="minorHAnsi" w:hAnsiTheme="minorHAnsi" w:cstheme="minorHAnsi"/>
+          <w:i/>
+          <w:color w:val="000000"/>
+          <w:sz w:val="22"/>
+          <w:szCs w:val="22"/>
+        </w:rPr>
+        <w:t xml:space="preserve">, and PNG. </w:t>
+      </w:r>
+    </w:p>
+    <w:p>
+      <w:pPr>
+        <w:pStyle w:val="ListParagraph"/>
+        <w:spacing w:before="160"/>
+        <w:ind w:left="1080" w:firstLine="0"/>
         <w:contextualSpacing w:val="0"/>
       </w:pPr>
-      <w:r>
-        <w:rPr>
-          <w:i/>
-        </w:rPr>
-        <w:t>PHP</w:t>
-      </w:r>
-      <w:r>
-        <w:t>:</w:t>
-      </w:r>
-      <w:r>
-        <w:t xml:space="preserve"> Interpreted programming language. Use</w:t>
-      </w:r>
-      <w:r>
-        <w:t>d</w:t>
-      </w:r>
-      <w:r>
-        <w:t xml:space="preserve"> a lot for developing Web applications.</w:t>
-      </w:r>
-    </w:p>
-    <w:p>
-      <w:pPr>
-        <w:spacing w:before="160"/>
-      </w:pPr>
-    </w:p>
-    <w:p>
-      <w:pPr>
-        <w:spacing w:before="160"/>
-        <w:rPr>
-          <w:b/>
-        </w:rPr>
-      </w:pPr>
-      <w:r>
-        <w:rPr>
-          <w:b/>
-        </w:rPr>
-        <w:t>How Do You Type an 'A'?</w:t>
-      </w:r>
-    </w:p>
-    <w:p>
-      <w:pPr>
-        <w:spacing w:before="160"/>
-        <w:rPr>
-          <w:b/>
-        </w:rPr>
-      </w:pPr>
-      <w:r>
-        <w:rPr>
-          <w:b/>
-        </w:rPr>
-        <w:t>Let's Begin</w:t>
-      </w:r>
-    </w:p>
-    <w:p>
-      <w:pPr>
-        <w:spacing w:before="160"/>
-        <w:rPr>
-          <w:b/>
-        </w:rPr>
-      </w:pPr>
-      <w:r>
-        <w:rPr>
-          <w:b/>
-        </w:rPr>
-        <w:t>From Hardware to Software</w:t>
-      </w:r>
-    </w:p>
-    <w:p>
-      <w:pPr>
-        <w:spacing w:before="160"/>
-        <w:rPr>
-          <w:b/>
-        </w:rPr>
-      </w:pPr>
-      <w:r>
-        <w:rPr>
-          <w:b/>
-        </w:rPr>
-        <w:t>How Does Code Become Software?', '2016-01-01');</w:t>
-      </w:r>
-    </w:p>
-    <w:p>
-      <w:pPr>
-        <w:spacing w:before="160"/>
-        <w:rPr>
-          <w:b/>
-        </w:rPr>
-      </w:pPr>
-      <w:r>
-        <w:rPr>
-          <w:b/>
-        </w:rPr>
-        <w:t>What Is an Algorithm?</w:t>
-      </w:r>
       <w:bookmarkStart w:id="0" w:name="_GoBack"/>
       <w:bookmarkEnd w:id="0"/>
+    </w:p>
+    <w:p>
+      <w:pPr>
+        <w:spacing w:before="160"/>
+      </w:pPr>
+    </w:p>
+    <w:p>
+      <w:pPr>
+        <w:spacing w:before="160"/>
+        <w:rPr>
+          <w:b/>
+        </w:rPr>
+      </w:pPr>
+      <w:r>
+        <w:rPr>
+          <w:b/>
+        </w:rPr>
+        <w:t>How Do You Type an 'A'?</w:t>
+      </w:r>
+    </w:p>
+    <w:p>
+      <w:pPr>
+        <w:spacing w:before="160"/>
+        <w:rPr>
+          <w:b/>
+        </w:rPr>
+      </w:pPr>
+      <w:r>
+        <w:rPr>
+          <w:b/>
+        </w:rPr>
+        <w:t>Let's Begin</w:t>
+      </w:r>
+    </w:p>
+    <w:p>
+      <w:pPr>
+        <w:spacing w:before="160"/>
+        <w:rPr>
+          <w:b/>
+        </w:rPr>
+      </w:pPr>
+      <w:r>
+        <w:rPr>
+          <w:b/>
+        </w:rPr>
+        <w:t>From Hardware to Software</w:t>
+      </w:r>
+    </w:p>
+    <w:p>
+      <w:pPr>
+        <w:spacing w:before="160"/>
+        <w:rPr>
+          <w:b/>
+        </w:rPr>
+      </w:pPr>
+      <w:r>
+        <w:rPr>
+          <w:b/>
+        </w:rPr>
+        <w:t>How Does Code Become Software?', '2016-01-01');</w:t>
+      </w:r>
+    </w:p>
+    <w:p>
+      <w:pPr>
+        <w:spacing w:before="160"/>
+        <w:rPr>
+          <w:b/>
+        </w:rPr>
+      </w:pPr>
+      <w:r>
+        <w:rPr>
+          <w:b/>
+        </w:rPr>
+        <w:t>What Is an Algorithm?</w:t>
+      </w:r>
     </w:p>
     <w:p>
       <w:pPr>
@@ -313,6 +560,7 @@
         <w:rPr>
           <w:b/>
         </w:rPr>
+        <w:lastRenderedPageBreak/>
         <w:t>The Sprint</w:t>
       </w:r>
     </w:p>
@@ -453,205 +701,205 @@
         <w:rPr>
           <w:b/>
         </w:rPr>
+        <w:t>Why Are Coders Angry?</w:t>
+      </w:r>
+    </w:p>
+    <w:p>
+      <w:pPr>
+        <w:spacing w:before="160"/>
+        <w:rPr>
+          <w:b/>
+        </w:rPr>
+      </w:pPr>
+      <w:r>
+        <w:rPr>
+          <w:b/>
+        </w:rPr>
+        <w:t>The Legend of the 10x Programmer</w:t>
+      </w:r>
+    </w:p>
+    <w:p>
+      <w:pPr>
+        <w:spacing w:before="160"/>
+        <w:rPr>
+          <w:b/>
+        </w:rPr>
+      </w:pPr>
+      <w:r>
+        <w:rPr>
+          <w:b/>
+        </w:rPr>
+        <w:t>The Thing About Real Artists Is That They...</w:t>
+      </w:r>
+    </w:p>
+    <w:p>
+      <w:pPr>
+        <w:spacing w:before="160"/>
+        <w:rPr>
+          <w:b/>
+        </w:rPr>
+      </w:pPr>
+      <w:r>
+        <w:rPr>
+          <w:b/>
+        </w:rPr>
+        <w:t>We Still Need to Choose...</w:t>
+      </w:r>
+    </w:p>
+    <w:p>
+      <w:pPr>
+        <w:spacing w:before="160"/>
+        <w:rPr>
+          <w:b/>
+        </w:rPr>
+      </w:pPr>
+      <w:r>
+        <w:rPr>
+          <w:b/>
+        </w:rPr>
+        <w:t>Why Are There So Many Languages?</w:t>
+      </w:r>
+    </w:p>
+    <w:p>
+      <w:pPr>
+        <w:spacing w:before="160"/>
+        <w:rPr>
+          <w:b/>
+        </w:rPr>
+      </w:pPr>
+      <w:r>
+        <w:rPr>
+          <w:b/>
+        </w:rPr>
+        <w:t>The Time You Attended the Email Address Validation Meeting</w:t>
+      </w:r>
+    </w:p>
+    <w:p>
+      <w:pPr>
+        <w:spacing w:before="160"/>
+      </w:pPr>
+      <w:r>
+        <w:t>What Is the Relationship Between Code and Data?</w:t>
+      </w:r>
+    </w:p>
+    <w:p>
+      <w:pPr>
+        <w:spacing w:before="160"/>
+      </w:pPr>
+      <w:r>
+        <w:t>Where Does Data Live?</w:t>
+      </w:r>
+    </w:p>
+    <w:p>
+      <w:pPr>
+        <w:spacing w:before="160"/>
+      </w:pPr>
+      <w:r>
+        <w:t>The Language of White Collars</w:t>
+      </w:r>
+    </w:p>
+    <w:p>
+      <w:pPr>
+        <w:spacing w:before="160"/>
+      </w:pPr>
+      <w:r>
+        <w:t>Briefly on the Huge Subject of Microsoft</w:t>
+      </w:r>
+    </w:p>
+    <w:p>
+      <w:pPr>
+        <w:spacing w:before="160"/>
+      </w:pPr>
+      <w:r>
+        <w:t>Liquid Infrastructure</w:t>
+      </w:r>
+    </w:p>
+    <w:p>
+      <w:pPr>
+        <w:spacing w:before="160"/>
+      </w:pPr>
+      <w:r>
+        <w:t>Off the Shelf</w:t>
+      </w:r>
+    </w:p>
+    <w:p>
+      <w:pPr>
+        <w:spacing w:before="160"/>
+      </w:pPr>
+      <w:r>
+        <w:t>What About JavaScript?</w:t>
+      </w:r>
+    </w:p>
+    <w:p>
+      <w:pPr>
+        <w:spacing w:before="160"/>
+      </w:pPr>
+      <w:r>
+        <w:t>What's the Absolute Minimum I Must Know About PHP?</w:t>
+      </w:r>
+    </w:p>
+    <w:p>
+      <w:pPr>
+        <w:spacing w:before="160"/>
+      </w:pPr>
+      <w:r>
+        <w:t>How Are Apps Made?</w:t>
+      </w:r>
+    </w:p>
+    <w:p>
+      <w:pPr>
+        <w:spacing w:before="160"/>
+      </w:pPr>
+      <w:r>
+        <w:t>The Framework: Wilder, Younger Cousin of the Software Development Kit</w:t>
+      </w:r>
+    </w:p>
+    <w:p>
+      <w:pPr>
+        <w:spacing w:before="160"/>
+      </w:pPr>
+      <w:r>
+        <w:t>What Is Debugging?</w:t>
+      </w:r>
+    </w:p>
+    <w:p>
+      <w:pPr>
+        <w:spacing w:before="160"/>
+      </w:pPr>
+      <w:r>
+        <w:t>Nothing Is Built</w:t>
+      </w:r>
+    </w:p>
+    <w:p>
+      <w:pPr>
+        <w:spacing w:before="160"/>
+      </w:pPr>
+      <w:r>
+        <w:t>How Does Testing Work?</w:t>
+      </w:r>
+    </w:p>
+    <w:p>
+      <w:pPr>
+        <w:spacing w:before="160"/>
+      </w:pPr>
+      <w:r>
+        <w:t>And Now for Something Beautiful</w:t>
+      </w:r>
+    </w:p>
+    <w:p>
+      <w:pPr>
+        <w:spacing w:before="160"/>
+      </w:pPr>
+      <w:r>
+        <w:t>The Triumph of Middle Management</w:t>
+      </w:r>
+    </w:p>
+    <w:p>
+      <w:pPr>
+        <w:spacing w:before="160"/>
+      </w:pPr>
+      <w:r>
         <w:lastRenderedPageBreak/>
-        <w:t>Why Are Coders Angry?</w:t>
-      </w:r>
-    </w:p>
-    <w:p>
-      <w:pPr>
-        <w:spacing w:before="160"/>
-        <w:rPr>
-          <w:b/>
-        </w:rPr>
-      </w:pPr>
-      <w:r>
-        <w:rPr>
-          <w:b/>
-        </w:rPr>
-        <w:t>The Legend of the 10x Programmer</w:t>
-      </w:r>
-    </w:p>
-    <w:p>
-      <w:pPr>
-        <w:spacing w:before="160"/>
-        <w:rPr>
-          <w:b/>
-        </w:rPr>
-      </w:pPr>
-      <w:r>
-        <w:rPr>
-          <w:b/>
-        </w:rPr>
-        <w:t>The Thing About Real Artists Is That They...</w:t>
-      </w:r>
-    </w:p>
-    <w:p>
-      <w:pPr>
-        <w:spacing w:before="160"/>
-        <w:rPr>
-          <w:b/>
-        </w:rPr>
-      </w:pPr>
-      <w:r>
-        <w:rPr>
-          <w:b/>
-        </w:rPr>
-        <w:t>We Still Need to Choose...</w:t>
-      </w:r>
-    </w:p>
-    <w:p>
-      <w:pPr>
-        <w:spacing w:before="160"/>
-        <w:rPr>
-          <w:b/>
-        </w:rPr>
-      </w:pPr>
-      <w:r>
-        <w:rPr>
-          <w:b/>
-        </w:rPr>
-        <w:t>Why Are There So Many Languages?</w:t>
-      </w:r>
-    </w:p>
-    <w:p>
-      <w:pPr>
-        <w:spacing w:before="160"/>
-        <w:rPr>
-          <w:b/>
-        </w:rPr>
-      </w:pPr>
-      <w:r>
-        <w:rPr>
-          <w:b/>
-        </w:rPr>
-        <w:t>The Time You Attended the Email Address Validation Meeting</w:t>
-      </w:r>
-    </w:p>
-    <w:p>
-      <w:pPr>
-        <w:spacing w:before="160"/>
-      </w:pPr>
-      <w:r>
-        <w:t>What Is the Relationship Between Code and Data?</w:t>
-      </w:r>
-    </w:p>
-    <w:p>
-      <w:pPr>
-        <w:spacing w:before="160"/>
-      </w:pPr>
-      <w:r>
-        <w:t>Where Does Data Live?</w:t>
-      </w:r>
-    </w:p>
-    <w:p>
-      <w:pPr>
-        <w:spacing w:before="160"/>
-      </w:pPr>
-      <w:r>
-        <w:t>The Language of White Collars</w:t>
-      </w:r>
-    </w:p>
-    <w:p>
-      <w:pPr>
-        <w:spacing w:before="160"/>
-      </w:pPr>
-      <w:r>
-        <w:t>Briefly on the Huge Subject of Microsoft</w:t>
-      </w:r>
-    </w:p>
-    <w:p>
-      <w:pPr>
-        <w:spacing w:before="160"/>
-      </w:pPr>
-      <w:r>
-        <w:t>Liquid Infrastructure</w:t>
-      </w:r>
-    </w:p>
-    <w:p>
-      <w:pPr>
-        <w:spacing w:before="160"/>
-      </w:pPr>
-      <w:r>
-        <w:t>Off the Shelf</w:t>
-      </w:r>
-    </w:p>
-    <w:p>
-      <w:pPr>
-        <w:spacing w:before="160"/>
-      </w:pPr>
-      <w:r>
-        <w:t>What About JavaScript?</w:t>
-      </w:r>
-    </w:p>
-    <w:p>
-      <w:pPr>
-        <w:spacing w:before="160"/>
-      </w:pPr>
-      <w:r>
-        <w:t>What's the Absolute Minimum I Must Know About PHP?</w:t>
-      </w:r>
-    </w:p>
-    <w:p>
-      <w:pPr>
-        <w:spacing w:before="160"/>
-      </w:pPr>
-      <w:r>
-        <w:t>How Are Apps Made?</w:t>
-      </w:r>
-    </w:p>
-    <w:p>
-      <w:pPr>
-        <w:spacing w:before="160"/>
-      </w:pPr>
-      <w:r>
-        <w:t>The Framework: Wilder, Younger Cousin of the Software Development Kit</w:t>
-      </w:r>
-    </w:p>
-    <w:p>
-      <w:pPr>
-        <w:spacing w:before="160"/>
-      </w:pPr>
-      <w:r>
-        <w:t>What Is Debugging?</w:t>
-      </w:r>
-    </w:p>
-    <w:p>
-      <w:pPr>
-        <w:spacing w:before="160"/>
-      </w:pPr>
-      <w:r>
-        <w:t>Nothing Is Built</w:t>
-      </w:r>
-    </w:p>
-    <w:p>
-      <w:pPr>
-        <w:spacing w:before="160"/>
-      </w:pPr>
-      <w:r>
-        <w:t>How Does Testing Work?</w:t>
-      </w:r>
-    </w:p>
-    <w:p>
-      <w:pPr>
-        <w:spacing w:before="160"/>
-      </w:pPr>
-      <w:r>
-        <w:t>And Now for Something Beautiful</w:t>
-      </w:r>
-    </w:p>
-    <w:p>
-      <w:pPr>
-        <w:spacing w:before="160"/>
-      </w:pPr>
-      <w:r>
-        <w:t>The Triumph of Middle Management</w:t>
-      </w:r>
-    </w:p>
-    <w:p>
-      <w:pPr>
-        <w:spacing w:before="160"/>
-      </w:pPr>
-      <w:r>
         <w:t>How Do You Pick a Programming Language?</w:t>
       </w:r>
     </w:p>
@@ -698,8 +946,157 @@
 </file>
 
 <file path=word/numbering.xml><?xml version="1.0" encoding="utf-8"?>
-<w:numbering xmlns:wpc="http://schemas.microsoft.com/office/word/2010/wordprocessingCanvas" xmlns:cx="http://schemas.microsoft.com/office/drawing/2014/chartex" xmlns:cx1="http://schemas.microsoft.com/office/drawing/2015/9/8/chartex" xmlns:cx2="http://schemas.microsoft.com/office/drawing/2015/10/21/chartex" xmlns:cx3="http://schemas.microsoft.com/office/drawing/2016/5/9/chartex" xmlns:cx4="http://schemas.microsoft.com/office/drawing/2016/5/10/chartex" xmlns:cx5="http://schemas.microsoft.com/office/drawing/2016/5/11/chartex" xmlns:cx6="http://schemas.microsoft.com/office/drawing/2016/5/12/chartex" xmlns:cx7="http://schemas.microsoft.com/office/drawing/2016/5/13/chartex" xmlns:cx8="http://schemas.microsoft.com/office/drawing/2016/5/14/chartex" xmlns:mc="http://schemas.openxmlformats.org/markup-compatibility/2006" xmlns:aink="http://schemas.microsoft.com/office/drawing/2016/ink" xmlns:am3d="http://schemas.microsoft.com/office/drawing/2017/model3d" xmlns:o="urn:schemas-microsoft-com:office:office" xmlns:r="http://schemas.openxmlformats.org/officeDocument/2006/relationships" xmlns:m="http://schemas.openxmlformats.org/officeDocument/2006/math" xmlns:v="urn:schemas-microsoft-com:vml" xmlns:wp14="http://schemas.microsoft.com/office/word/2010/wordprocessingDrawing" xmlns:wp="http://schemas.openxmlformats.org/drawingml/2006/wordprocessingDrawing" xmlns:w10="urn:schemas-microsoft-com:office:word" xmlns:w="http://schemas.openxmlformats.org/wordprocessingml/2006/main" xmlns:w14="http://schemas.microsoft.com/office/word/2010/wordml" xmlns:w15="http://schemas.microsoft.com/office/word/2012/wordml" xmlns:w16cid="http://schemas.microsoft.com/office/word/2016/wordml/cid" xmlns:w16se="http://schemas.microsoft.com/office/word/2015/wordml/symex" xmlns:wpg="http://schemas.microsoft.com/office/word/2010/wordprocessingGroup" xmlns:wpi="http://schemas.microsoft.com/office/word/2010/wordprocessingInk" xmlns:wne="http://schemas.microsoft.com/office/word/2006/wordml" xmlns:wps="http://schemas.microsoft.com/office/word/2010/wordprocessingShape" mc:Ignorable="w14 w15 w16se w16cid wp14">
+<w:numbering xmlns:wpc="http://schemas.microsoft.com/office/word/2010/wordprocessingCanvas" xmlns:cx="http://schemas.microsoft.com/office/drawing/2014/chartex" xmlns:mc="http://schemas.openxmlformats.org/markup-compatibility/2006" xmlns:o="urn:schemas-microsoft-com:office:office" xmlns:r="http://schemas.openxmlformats.org/officeDocument/2006/relationships" xmlns:m="http://schemas.openxmlformats.org/officeDocument/2006/math" xmlns:v="urn:schemas-microsoft-com:vml" xmlns:wp14="http://schemas.microsoft.com/office/word/2010/wordprocessingDrawing" xmlns:wp="http://schemas.openxmlformats.org/drawingml/2006/wordprocessingDrawing" xmlns:w10="urn:schemas-microsoft-com:office:word" xmlns:w="http://schemas.openxmlformats.org/wordprocessingml/2006/main" xmlns:w14="http://schemas.microsoft.com/office/word/2010/wordml" xmlns:w15="http://schemas.microsoft.com/office/word/2012/wordml" xmlns:w16se="http://schemas.microsoft.com/office/word/2015/wordml/symex" xmlns:wpg="http://schemas.microsoft.com/office/word/2010/wordprocessingGroup" xmlns:wpi="http://schemas.microsoft.com/office/word/2010/wordprocessingInk" xmlns:wne="http://schemas.microsoft.com/office/word/2006/wordml" xmlns:wps="http://schemas.microsoft.com/office/word/2010/wordprocessingShape" mc:Ignorable="w14 w15 w16se wp14">
   <w:abstractNum w:abstractNumId="0" w15:restartNumberingAfterBreak="0">
+    <w:nsid w:val="0D077ADC"/>
+    <w:multiLevelType w:val="multilevel"/>
+    <w:tmpl w:val="50C4043C"/>
+    <w:lvl w:ilvl="0">
+      <w:start w:val="1"/>
+      <w:numFmt w:val="bullet"/>
+      <w:lvlText w:val=""/>
+      <w:lvlJc w:val="left"/>
+      <w:pPr>
+        <w:tabs>
+          <w:tab w:val="num" w:pos="720"/>
+        </w:tabs>
+        <w:ind w:left="720" w:hanging="360"/>
+      </w:pPr>
+      <w:rPr>
+        <w:rFonts w:ascii="Symbol" w:hAnsi="Symbol" w:hint="default"/>
+        <w:sz w:val="20"/>
+      </w:rPr>
+    </w:lvl>
+    <w:lvl w:ilvl="1" w:tentative="1">
+      <w:start w:val="1"/>
+      <w:numFmt w:val="bullet"/>
+      <w:lvlText w:val="o"/>
+      <w:lvlJc w:val="left"/>
+      <w:pPr>
+        <w:tabs>
+          <w:tab w:val="num" w:pos="1440"/>
+        </w:tabs>
+        <w:ind w:left="1440" w:hanging="360"/>
+      </w:pPr>
+      <w:rPr>
+        <w:rFonts w:ascii="Courier New" w:hAnsi="Courier New" w:hint="default"/>
+        <w:sz w:val="20"/>
+      </w:rPr>
+    </w:lvl>
+    <w:lvl w:ilvl="2" w:tentative="1">
+      <w:start w:val="1"/>
+      <w:numFmt w:val="bullet"/>
+      <w:lvlText w:val=""/>
+      <w:lvlJc w:val="left"/>
+      <w:pPr>
+        <w:tabs>
+          <w:tab w:val="num" w:pos="2160"/>
+        </w:tabs>
+        <w:ind w:left="2160" w:hanging="360"/>
+      </w:pPr>
+      <w:rPr>
+        <w:rFonts w:ascii="Wingdings" w:hAnsi="Wingdings" w:hint="default"/>
+        <w:sz w:val="20"/>
+      </w:rPr>
+    </w:lvl>
+    <w:lvl w:ilvl="3" w:tentative="1">
+      <w:start w:val="1"/>
+      <w:numFmt w:val="bullet"/>
+      <w:lvlText w:val=""/>
+      <w:lvlJc w:val="left"/>
+      <w:pPr>
+        <w:tabs>
+          <w:tab w:val="num" w:pos="2880"/>
+        </w:tabs>
+        <w:ind w:left="2880" w:hanging="360"/>
+      </w:pPr>
+      <w:rPr>
+        <w:rFonts w:ascii="Wingdings" w:hAnsi="Wingdings" w:hint="default"/>
+        <w:sz w:val="20"/>
+      </w:rPr>
+    </w:lvl>
+    <w:lvl w:ilvl="4" w:tentative="1">
+      <w:start w:val="1"/>
+      <w:numFmt w:val="bullet"/>
+      <w:lvlText w:val=""/>
+      <w:lvlJc w:val="left"/>
+      <w:pPr>
+        <w:tabs>
+          <w:tab w:val="num" w:pos="3600"/>
+        </w:tabs>
+        <w:ind w:left="3600" w:hanging="360"/>
+      </w:pPr>
+      <w:rPr>
+        <w:rFonts w:ascii="Wingdings" w:hAnsi="Wingdings" w:hint="default"/>
+        <w:sz w:val="20"/>
+      </w:rPr>
+    </w:lvl>
+    <w:lvl w:ilvl="5" w:tentative="1">
+      <w:start w:val="1"/>
+      <w:numFmt w:val="bullet"/>
+      <w:lvlText w:val=""/>
+      <w:lvlJc w:val="left"/>
+      <w:pPr>
+        <w:tabs>
+          <w:tab w:val="num" w:pos="4320"/>
+        </w:tabs>
+        <w:ind w:left="4320" w:hanging="360"/>
+      </w:pPr>
+      <w:rPr>
+        <w:rFonts w:ascii="Wingdings" w:hAnsi="Wingdings" w:hint="default"/>
+        <w:sz w:val="20"/>
+      </w:rPr>
+    </w:lvl>
+    <w:lvl w:ilvl="6" w:tentative="1">
+      <w:start w:val="1"/>
+      <w:numFmt w:val="bullet"/>
+      <w:lvlText w:val=""/>
+      <w:lvlJc w:val="left"/>
+      <w:pPr>
+        <w:tabs>
+          <w:tab w:val="num" w:pos="5040"/>
+        </w:tabs>
+        <w:ind w:left="5040" w:hanging="360"/>
+      </w:pPr>
+      <w:rPr>
+        <w:rFonts w:ascii="Wingdings" w:hAnsi="Wingdings" w:hint="default"/>
+        <w:sz w:val="20"/>
+      </w:rPr>
+    </w:lvl>
+    <w:lvl w:ilvl="7" w:tentative="1">
+      <w:start w:val="1"/>
+      <w:numFmt w:val="bullet"/>
+      <w:lvlText w:val=""/>
+      <w:lvlJc w:val="left"/>
+      <w:pPr>
+        <w:tabs>
+          <w:tab w:val="num" w:pos="5760"/>
+        </w:tabs>
+        <w:ind w:left="5760" w:hanging="360"/>
+      </w:pPr>
+      <w:rPr>
+        <w:rFonts w:ascii="Wingdings" w:hAnsi="Wingdings" w:hint="default"/>
+        <w:sz w:val="20"/>
+      </w:rPr>
+    </w:lvl>
+    <w:lvl w:ilvl="8" w:tentative="1">
+      <w:start w:val="1"/>
+      <w:numFmt w:val="bullet"/>
+      <w:lvlText w:val=""/>
+      <w:lvlJc w:val="left"/>
+      <w:pPr>
+        <w:tabs>
+          <w:tab w:val="num" w:pos="6480"/>
+        </w:tabs>
+        <w:ind w:left="6480" w:hanging="360"/>
+      </w:pPr>
+      <w:rPr>
+        <w:rFonts w:ascii="Wingdings" w:hAnsi="Wingdings" w:hint="default"/>
+        <w:sz w:val="20"/>
+      </w:rPr>
+    </w:lvl>
+  </w:abstractNum>
+  <w:abstractNum w:abstractNumId="1" w15:restartNumberingAfterBreak="0">
     <w:nsid w:val="43C642CE"/>
     <w:multiLevelType w:val="hybridMultilevel"/>
     <w:tmpl w:val="3528C55A"/>
@@ -812,7 +1209,7 @@
       </w:rPr>
     </w:lvl>
   </w:abstractNum>
-  <w:abstractNum w:abstractNumId="1" w15:restartNumberingAfterBreak="0">
+  <w:abstractNum w:abstractNumId="2" w15:restartNumberingAfterBreak="0">
     <w:nsid w:val="47652C5A"/>
     <w:multiLevelType w:val="hybridMultilevel"/>
     <w:tmpl w:val="7CE28B1C"/>
@@ -925,7 +1322,7 @@
       </w:rPr>
     </w:lvl>
   </w:abstractNum>
-  <w:abstractNum w:abstractNumId="2" w15:restartNumberingAfterBreak="0">
+  <w:abstractNum w:abstractNumId="3" w15:restartNumberingAfterBreak="0">
     <w:nsid w:val="7DE914D9"/>
     <w:multiLevelType w:val="hybridMultilevel"/>
     <w:tmpl w:val="FFA6488C"/>
@@ -1039,19 +1436,22 @@
     </w:lvl>
   </w:abstractNum>
   <w:num w:numId="1">
-    <w:abstractNumId w:val="0"/>
+    <w:abstractNumId w:val="1"/>
   </w:num>
   <w:num w:numId="2">
-    <w:abstractNumId w:val="1"/>
+    <w:abstractNumId w:val="2"/>
   </w:num>
   <w:num w:numId="3">
-    <w:abstractNumId w:val="2"/>
+    <w:abstractNumId w:val="3"/>
+  </w:num>
+  <w:num w:numId="4">
+    <w:abstractNumId w:val="0"/>
   </w:num>
 </w:numbering>
 </file>
 
 <file path=word/styles.xml><?xml version="1.0" encoding="utf-8"?>
-<w:styles xmlns:mc="http://schemas.openxmlformats.org/markup-compatibility/2006" xmlns:r="http://schemas.openxmlformats.org/officeDocument/2006/relationships" xmlns:w="http://schemas.openxmlformats.org/wordprocessingml/2006/main" xmlns:w14="http://schemas.microsoft.com/office/word/2010/wordml" xmlns:w15="http://schemas.microsoft.com/office/word/2012/wordml" xmlns:w16cid="http://schemas.microsoft.com/office/word/2016/wordml/cid" xmlns:w16se="http://schemas.microsoft.com/office/word/2015/wordml/symex" mc:Ignorable="w14 w15 w16se w16cid">
+<w:styles xmlns:mc="http://schemas.openxmlformats.org/markup-compatibility/2006" xmlns:r="http://schemas.openxmlformats.org/officeDocument/2006/relationships" xmlns:w="http://schemas.openxmlformats.org/wordprocessingml/2006/main" xmlns:w14="http://schemas.microsoft.com/office/word/2010/wordml" xmlns:w15="http://schemas.microsoft.com/office/word/2012/wordml" xmlns:w16se="http://schemas.microsoft.com/office/word/2015/wordml/symex" mc:Ignorable="w14 w15 w16se">
   <w:docDefaults>
     <w:rPrDefault>
       <w:rPr>
@@ -1068,7 +1468,7 @@
       </w:pPr>
     </w:pPrDefault>
   </w:docDefaults>
-  <w:latentStyles w:defLockedState="0" w:defUIPriority="99" w:defSemiHidden="0" w:defUnhideWhenUsed="0" w:defQFormat="0" w:count="375">
+  <w:latentStyles w:defLockedState="0" w:defUIPriority="99" w:defSemiHidden="0" w:defUnhideWhenUsed="0" w:defQFormat="0" w:count="371">
     <w:lsdException w:name="Normal" w:uiPriority="0" w:qFormat="1"/>
     <w:lsdException w:name="heading 1" w:uiPriority="9" w:qFormat="1"/>
     <w:lsdException w:name="heading 2" w:semiHidden="1" w:uiPriority="9" w:unhideWhenUsed="1" w:qFormat="1"/>
@@ -1174,6 +1574,7 @@
     <w:lsdException w:name="HTML Sample" w:semiHidden="1" w:unhideWhenUsed="1"/>
     <w:lsdException w:name="HTML Typewriter" w:semiHidden="1" w:unhideWhenUsed="1"/>
     <w:lsdException w:name="HTML Variable" w:semiHidden="1" w:unhideWhenUsed="1"/>
+    <w:lsdException w:name="Normal Table" w:semiHidden="1" w:unhideWhenUsed="1"/>
     <w:lsdException w:name="annotation subject" w:semiHidden="1" w:unhideWhenUsed="1"/>
     <w:lsdException w:name="No List" w:semiHidden="1" w:unhideWhenUsed="1"/>
     <w:lsdException w:name="Outline List 1" w:semiHidden="1" w:unhideWhenUsed="1"/>
@@ -1217,8 +1618,10 @@
     <w:lsdException w:name="Table Elegant" w:semiHidden="1" w:unhideWhenUsed="1"/>
     <w:lsdException w:name="Table Professional" w:semiHidden="1" w:unhideWhenUsed="1"/>
     <w:lsdException w:name="Table Subtle 1" w:semiHidden="1" w:unhideWhenUsed="1"/>
+    <w:lsdException w:name="Table Subtle 2" w:semiHidden="1" w:unhideWhenUsed="1"/>
     <w:lsdException w:name="Table Web 1" w:semiHidden="1" w:unhideWhenUsed="1"/>
     <w:lsdException w:name="Table Web 2" w:semiHidden="1" w:unhideWhenUsed="1"/>
+    <w:lsdException w:name="Table Web 3" w:semiHidden="1" w:unhideWhenUsed="1"/>
     <w:lsdException w:name="Balloon Text" w:semiHidden="1" w:unhideWhenUsed="1"/>
     <w:lsdException w:name="Table Grid" w:uiPriority="39"/>
     <w:lsdException w:name="Table Theme" w:semiHidden="1" w:unhideWhenUsed="1"/>
@@ -1437,10 +1840,6 @@
     <w:lsdException w:name="List Table 5 Dark Accent 6" w:uiPriority="50"/>
     <w:lsdException w:name="List Table 6 Colorful Accent 6" w:uiPriority="51"/>
     <w:lsdException w:name="List Table 7 Colorful Accent 6" w:uiPriority="52"/>
-    <w:lsdException w:name="Mention" w:semiHidden="1" w:unhideWhenUsed="1"/>
-    <w:lsdException w:name="Smart Hyperlink" w:semiHidden="1" w:unhideWhenUsed="1"/>
-    <w:lsdException w:name="Hashtag" w:semiHidden="1" w:unhideWhenUsed="1"/>
-    <w:lsdException w:name="Unresolved Mention" w:semiHidden="1" w:unhideWhenUsed="1"/>
   </w:latentStyles>
   <w:style w:type="paragraph" w:default="1" w:styleId="Normal">
     <w:name w:val="Normal"/>
@@ -1482,6 +1881,23 @@
     <w:pPr>
       <w:contextualSpacing/>
     </w:pPr>
+  </w:style>
+  <w:style w:type="paragraph" w:styleId="NormalWeb">
+    <w:name w:val="Normal (Web)"/>
+    <w:basedOn w:val="Normal"/>
+    <w:uiPriority w:val="99"/>
+    <w:semiHidden/>
+    <w:unhideWhenUsed/>
+    <w:rsid w:val="001637B6"/>
+    <w:pPr>
+      <w:spacing w:before="100" w:beforeAutospacing="1" w:after="100" w:afterAutospacing="1" w:line="240" w:lineRule="auto"/>
+      <w:ind w:left="0" w:firstLine="0"/>
+    </w:pPr>
+    <w:rPr>
+      <w:rFonts w:ascii="Times New Roman" w:eastAsia="Times New Roman" w:hAnsi="Times New Roman" w:cs="Times New Roman"/>
+      <w:sz w:val="24"/>
+      <w:szCs w:val="24"/>
+    </w:rPr>
   </w:style>
 </w:styles>
 </file>

</xml_diff>

<commit_message>
McKensie updated terms and definitions MR
</commit_message>
<xml_diff>
--- a/the_code_issue_terms_and_definitions.docx
+++ b/the_code_issue_terms_and_definitions.docx
@@ -45,19 +45,11 @@
         <w:spacing w:before="160"/>
         <w:contextualSpacing w:val="0"/>
       </w:pPr>
-      <w:proofErr w:type="spellStart"/>
       <w:r>
         <w:rPr>
           <w:i/>
         </w:rPr>
-        <w:t>TMitTB</w:t>
-      </w:r>
-      <w:proofErr w:type="spellEnd"/>
-      <w:r>
-        <w:rPr>
-          <w:i/>
-        </w:rPr>
-        <w:t xml:space="preserve"> (the man in the taupe blazer)</w:t>
+        <w:t>TMitTB (the man in the taupe blazer)</w:t>
       </w:r>
       <w:r>
         <w:t>: technical team lead</w:t>
@@ -73,6 +65,223 @@
         <w:spacing w:before="160"/>
         <w:contextualSpacing w:val="0"/>
       </w:pPr>
+      <w:r>
+        <w:t>Scrum Master: the facilitator for an agile development team. Scrum is a methodology that allows a team to self-organize and make changes quickly, in accordance with agile principles. The scrum master manages the process for how information is exchanged</w:t>
+      </w:r>
+    </w:p>
+    <w:p>
+      <w:pPr>
+        <w:pStyle w:val="ListParagraph"/>
+        <w:numPr>
+          <w:ilvl w:val="0"/>
+          <w:numId w:val="1"/>
+        </w:numPr>
+        <w:spacing w:before="160"/>
+        <w:contextualSpacing w:val="0"/>
+      </w:pPr>
+      <w:r>
+        <w:t>Platform: Computing platform, a framework on which applications may be run</w:t>
+      </w:r>
+    </w:p>
+    <w:p>
+      <w:pPr>
+        <w:pStyle w:val="ListParagraph"/>
+        <w:numPr>
+          <w:ilvl w:val="0"/>
+          <w:numId w:val="1"/>
+        </w:numPr>
+        <w:spacing w:before="160"/>
+        <w:contextualSpacing w:val="0"/>
+      </w:pPr>
+      <w:r>
+        <w:t>Drupal 7: the friendly and powerful content management platform for building nearly any kind of website; from blogs and micro-sites to collaborative social communities</w:t>
+      </w:r>
+    </w:p>
+    <w:p>
+      <w:pPr>
+        <w:pStyle w:val="ListParagraph"/>
+        <w:numPr>
+          <w:ilvl w:val="0"/>
+          <w:numId w:val="1"/>
+        </w:numPr>
+        <w:spacing w:before="160"/>
+        <w:contextualSpacing w:val="0"/>
+      </w:pPr>
+      <w:r>
+        <w:t>Magento: an open source e-commerce platform written in PHP. The software was originally developed by Varien Inc., a US private company headquartered in Culver City, CA, with assistance from volunteers</w:t>
+      </w:r>
+    </w:p>
+    <w:p>
+      <w:pPr>
+        <w:pStyle w:val="ListParagraph"/>
+        <w:numPr>
+          <w:ilvl w:val="0"/>
+          <w:numId w:val="1"/>
+        </w:numPr>
+        <w:spacing w:before="160"/>
+        <w:contextualSpacing w:val="0"/>
+      </w:pPr>
+      <w:r>
+        <w:t>PHP: a server-side scripting language designed for web development but also used as a general-purpose programming language. Originally created by Rasmus Lerdorf in 1994, the PHP reference implementation is now produced by the PHP group. It is a widely used open source general purpose scripting language that is especially suited for web development and can be embedded into HTML</w:t>
+      </w:r>
+    </w:p>
+    <w:p>
+      <w:pPr>
+        <w:pStyle w:val="ListParagraph"/>
+        <w:numPr>
+          <w:ilvl w:val="0"/>
+          <w:numId w:val="1"/>
+        </w:numPr>
+        <w:spacing w:before="160"/>
+        <w:contextualSpacing w:val="0"/>
+      </w:pPr>
+      <w:r>
+        <w:t>Node.js: an open-source, cross-platform JavaScript run-time environment for executing JavaScropt code server-side</w:t>
+      </w:r>
+    </w:p>
+    <w:p>
+      <w:pPr>
+        <w:pStyle w:val="ListParagraph"/>
+        <w:numPr>
+          <w:ilvl w:val="0"/>
+          <w:numId w:val="1"/>
+        </w:numPr>
+        <w:spacing w:before="160"/>
+        <w:contextualSpacing w:val="0"/>
+      </w:pPr>
+      <w:r>
+        <w:t>Backbone.js: a JavaScrip</w:t>
+      </w:r>
+      <w:r>
+        <w:t>t</w:t>
+      </w:r>
+      <w:bookmarkStart w:id="0" w:name="_GoBack"/>
+      <w:bookmarkEnd w:id="0"/>
+      <w:r>
+        <w:t xml:space="preserve"> library with a restful JSON interface and is based on the model-view-presenter application design paradigm</w:t>
+      </w:r>
+    </w:p>
+    <w:p>
+      <w:pPr>
+        <w:pStyle w:val="ListParagraph"/>
+        <w:numPr>
+          <w:ilvl w:val="0"/>
+          <w:numId w:val="1"/>
+        </w:numPr>
+        <w:spacing w:before="160"/>
+        <w:contextualSpacing w:val="0"/>
+      </w:pPr>
+      <w:r>
+        <w:t>JavaScript: high-level, dynamic, weakly typed, prototype-based, multi-p</w:t>
+      </w:r>
+      <w:r>
+        <w:t>aradigm, and interpreted programming language. Alongside HTML and CSS, JS is one of the three core technologies of WWW content production</w:t>
+      </w:r>
+    </w:p>
+    <w:p>
+      <w:pPr>
+        <w:pStyle w:val="ListParagraph"/>
+        <w:numPr>
+          <w:ilvl w:val="0"/>
+          <w:numId w:val="1"/>
+        </w:numPr>
+        <w:spacing w:before="160"/>
+        <w:contextualSpacing w:val="0"/>
+      </w:pPr>
+      <w:r>
+        <w:t>Content management (system)/project: (CMS) is a computer application that supports the creation and modification of digital content</w:t>
+      </w:r>
+    </w:p>
+    <w:p>
+      <w:pPr>
+        <w:pStyle w:val="ListParagraph"/>
+        <w:numPr>
+          <w:ilvl w:val="0"/>
+          <w:numId w:val="1"/>
+        </w:numPr>
+        <w:spacing w:before="160"/>
+        <w:contextualSpacing w:val="0"/>
+      </w:pPr>
+      <w:r>
+        <w:t>Customer relationship management: an approach to manage a company’s interaction with current and potential customers</w:t>
+      </w:r>
+    </w:p>
+    <w:p>
+      <w:pPr>
+        <w:pStyle w:val="ListParagraph"/>
+        <w:numPr>
+          <w:ilvl w:val="0"/>
+          <w:numId w:val="1"/>
+        </w:numPr>
+        <w:spacing w:before="160"/>
+        <w:contextualSpacing w:val="0"/>
+      </w:pPr>
+      <w:r>
+        <w:t>Enterprise resource planning: (ERP) is a business process management software that allows an organization to use a system of integrated applications to manage the business and automate many back office functions related to technology, services and human resources</w:t>
+      </w:r>
+    </w:p>
+    <w:p>
+      <w:pPr>
+        <w:pStyle w:val="ListParagraph"/>
+        <w:numPr>
+          <w:ilvl w:val="0"/>
+          <w:numId w:val="1"/>
+        </w:numPr>
+        <w:spacing w:before="160"/>
+        <w:contextualSpacing w:val="0"/>
+      </w:pPr>
+      <w:r>
+        <w:t>WordPress</w:t>
+      </w:r>
+      <w:r>
+        <w:t>: a free and open-source content management system based on PHP and MySQL. To function, WordPress has to be installed on a web server, which would either be part of an internet hosting service or network host in its own right</w:t>
+      </w:r>
+    </w:p>
+    <w:p>
+      <w:pPr>
+        <w:pStyle w:val="ListParagraph"/>
+        <w:numPr>
+          <w:ilvl w:val="0"/>
+          <w:numId w:val="1"/>
+        </w:numPr>
+        <w:spacing w:before="160"/>
+        <w:contextualSpacing w:val="0"/>
+      </w:pPr>
+      <w:r>
+        <w:lastRenderedPageBreak/>
+        <w:t xml:space="preserve">Spaghetti code: a pejorative phrase for source code that has a complex and tangled </w:t>
+      </w:r>
+      <w:r>
+        <w:t>control structure, especially one using many GOTO statements, exceptions, threads, or other “unstructured” branching constructs. It is named such because program flow is conceptually like a bowl of spaghetti</w:t>
+      </w:r>
+    </w:p>
+    <w:p>
+      <w:pPr>
+        <w:pStyle w:val="ListParagraph"/>
+        <w:numPr>
+          <w:ilvl w:val="0"/>
+          <w:numId w:val="1"/>
+        </w:numPr>
+        <w:spacing w:before="160"/>
+        <w:contextualSpacing w:val="0"/>
+      </w:pPr>
+      <w:r>
+        <w:t>Third-party services: web-based technologies that are not exclusively operated or controlled by a government entity or that involve significant participation of a non-government entity</w:t>
+      </w:r>
+    </w:p>
+    <w:p>
+      <w:pPr>
+        <w:pStyle w:val="ListParagraph"/>
+        <w:numPr>
+          <w:ilvl w:val="0"/>
+          <w:numId w:val="1"/>
+        </w:numPr>
+        <w:spacing w:before="160"/>
+        <w:contextualSpacing w:val="0"/>
+      </w:pPr>
+      <w:r>
+        <w:t>Agile cycle: the agile software development life cycle is based on the iterative and incremental process models, and focuses upon adaptability to changing product requirements and enhancing customer satisfaction through rapid delivery of working product features and client participation</w:t>
+      </w:r>
     </w:p>
     <w:p>
       <w:pPr>
@@ -161,10 +370,18 @@
           <w:sz w:val="22"/>
           <w:szCs w:val="22"/>
         </w:rPr>
-        <w:t xml:space="preserve">Perl: a high-level general-purpose programming language </w:t>
-      </w:r>
-      <w:proofErr w:type="gramStart"/>
-      <w:r>
+        <w:t>Perl: a high-level general-purpose programming language used  especially for Web applications</w:t>
+      </w:r>
+    </w:p>
+    <w:p>
+      <w:pPr>
+        <w:pStyle w:val="NormalWeb"/>
+        <w:numPr>
+          <w:ilvl w:val="0"/>
+          <w:numId w:val="2"/>
+        </w:numPr>
+        <w:spacing w:before="0" w:beforeAutospacing="0" w:after="0" w:afterAutospacing="0" w:line="276" w:lineRule="auto"/>
+        <w:textAlignment w:val="baseline"/>
         <w:rPr>
           <w:rFonts w:asciiTheme="minorHAnsi" w:hAnsiTheme="minorHAnsi" w:cstheme="minorHAnsi"/>
           <w:i/>
@@ -172,9 +389,7 @@
           <w:sz w:val="22"/>
           <w:szCs w:val="22"/>
         </w:rPr>
-        <w:t>used  especially</w:t>
-      </w:r>
-      <w:proofErr w:type="gramEnd"/>
+      </w:pPr>
       <w:r>
         <w:rPr>
           <w:rFonts w:asciiTheme="minorHAnsi" w:hAnsiTheme="minorHAnsi" w:cstheme="minorHAnsi"/>
@@ -183,7 +398,7 @@
           <w:sz w:val="22"/>
           <w:szCs w:val="22"/>
         </w:rPr>
-        <w:t xml:space="preserve"> for Web applications</w:t>
+        <w:t>Oraper1: a special version of the Perl Language modified to work the Oracle database</w:t>
       </w:r>
     </w:p>
     <w:p>
@@ -211,7 +426,7 @@
           <w:sz w:val="22"/>
           <w:szCs w:val="22"/>
         </w:rPr>
-        <w:t>Oraper1: a special version of the Perl Language modified to work the Oracle database</w:t>
+        <w:t>Java: a general-purpose computer programming language that is concurrent, class-based, object-oriented, and specifically designed to have as few implementation dependencies as possible</w:t>
       </w:r>
     </w:p>
     <w:p>
@@ -239,7 +454,7 @@
           <w:sz w:val="22"/>
           <w:szCs w:val="22"/>
         </w:rPr>
-        <w:t>Java: a general-purpose computer programming language that is concurrent, class-based, object-oriented, and specifically designed to have as few implementation dependencies as possible</w:t>
+        <w:t>Python: a high-level general-purpose programming language</w:t>
       </w:r>
     </w:p>
     <w:p>
@@ -267,7 +482,7 @@
           <w:sz w:val="22"/>
           <w:szCs w:val="22"/>
         </w:rPr>
-        <w:t>Python: a high-level general-purpose programming language</w:t>
+        <w:t xml:space="preserve">Lisp: an old programming language, traditionally used for artificial intelligence </w:t>
       </w:r>
     </w:p>
     <w:p>
@@ -295,7 +510,7 @@
           <w:sz w:val="22"/>
           <w:szCs w:val="22"/>
         </w:rPr>
-        <w:t xml:space="preserve">Lisp: an old programming language, traditionally used for artificial intelligence </w:t>
+        <w:t>Clojure: a lisp dialect (a variation of Lisp)</w:t>
       </w:r>
     </w:p>
     <w:p>
@@ -315,7 +530,6 @@
           <w:szCs w:val="22"/>
         </w:rPr>
       </w:pPr>
-      <w:proofErr w:type="spellStart"/>
       <w:r>
         <w:rPr>
           <w:rFonts w:asciiTheme="minorHAnsi" w:hAnsiTheme="minorHAnsi" w:cstheme="minorHAnsi"/>
@@ -324,68 +538,7 @@
           <w:sz w:val="22"/>
           <w:szCs w:val="22"/>
         </w:rPr>
-        <w:t>Clojure</w:t>
-      </w:r>
-      <w:proofErr w:type="spellEnd"/>
-      <w:r>
-        <w:rPr>
-          <w:rFonts w:asciiTheme="minorHAnsi" w:hAnsiTheme="minorHAnsi" w:cstheme="minorHAnsi"/>
-          <w:i/>
-          <w:color w:val="000000"/>
-          <w:sz w:val="22"/>
-          <w:szCs w:val="22"/>
-        </w:rPr>
-        <w:t>: a lisp dialect (a variation of Lisp)</w:t>
-      </w:r>
-    </w:p>
-    <w:p>
-      <w:pPr>
-        <w:pStyle w:val="NormalWeb"/>
-        <w:numPr>
-          <w:ilvl w:val="0"/>
-          <w:numId w:val="2"/>
-        </w:numPr>
-        <w:spacing w:before="0" w:beforeAutospacing="0" w:after="0" w:afterAutospacing="0" w:line="276" w:lineRule="auto"/>
-        <w:textAlignment w:val="baseline"/>
-        <w:rPr>
-          <w:rFonts w:asciiTheme="minorHAnsi" w:hAnsiTheme="minorHAnsi" w:cstheme="minorHAnsi"/>
-          <w:i/>
-          <w:color w:val="000000"/>
-          <w:sz w:val="22"/>
-          <w:szCs w:val="22"/>
-        </w:rPr>
-      </w:pPr>
-      <w:r>
-        <w:rPr>
-          <w:rFonts w:asciiTheme="minorHAnsi" w:hAnsiTheme="minorHAnsi" w:cstheme="minorHAnsi"/>
-          <w:i/>
-          <w:color w:val="000000"/>
-          <w:sz w:val="22"/>
-          <w:szCs w:val="22"/>
-        </w:rPr>
-        <w:t xml:space="preserve">XSLT: Extensible Stylesheet Language Transformations. A language for transforming XML documents into other XML (extensible markup language: communicates data between programs) documents, or other formats such as HTML for web pages, plain text, or XSL Formatting Objects, which may subsequently be converted to other formats, such as PDF, </w:t>
-      </w:r>
-      <w:proofErr w:type="spellStart"/>
-      <w:r>
-        <w:rPr>
-          <w:rFonts w:asciiTheme="minorHAnsi" w:hAnsiTheme="minorHAnsi" w:cstheme="minorHAnsi"/>
-          <w:i/>
-          <w:color w:val="000000"/>
-          <w:sz w:val="22"/>
-          <w:szCs w:val="22"/>
-        </w:rPr>
-        <w:t>PostSCript</w:t>
-      </w:r>
-      <w:proofErr w:type="spellEnd"/>
-      <w:r>
-        <w:rPr>
-          <w:rFonts w:asciiTheme="minorHAnsi" w:hAnsiTheme="minorHAnsi" w:cstheme="minorHAnsi"/>
-          <w:i/>
-          <w:color w:val="000000"/>
-          <w:sz w:val="22"/>
-          <w:szCs w:val="22"/>
-        </w:rPr>
-        <w:t xml:space="preserve">, and PNG. </w:t>
+        <w:t xml:space="preserve">XSLT: Extensible Stylesheet Language Transformations. A language for transforming XML documents into other XML (extensible markup language: communicates data between programs) documents, or other formats such as HTML for web pages, plain text, or XSL Formatting Objects, which may subsequently be converted to other formats, such as PDF, PostSCript, and PNG. </w:t>
       </w:r>
     </w:p>
     <w:p>
@@ -395,8 +548,6 @@
         <w:ind w:left="1080" w:firstLine="0"/>
         <w:contextualSpacing w:val="0"/>
       </w:pPr>
-      <w:bookmarkStart w:id="0" w:name="_GoBack"/>
-      <w:bookmarkEnd w:id="0"/>
     </w:p>
     <w:p>
       <w:pPr>
@@ -505,6 +656,7 @@
         <w:rPr>
           <w:b/>
         </w:rPr>
+        <w:lastRenderedPageBreak/>
         <w:t>Programming Language</w:t>
       </w:r>
       <w:r>
@@ -560,321 +712,293 @@
         <w:rPr>
           <w:b/>
         </w:rPr>
+        <w:t>The Sprint</w:t>
+      </w:r>
+    </w:p>
+    <w:p>
+      <w:pPr>
+        <w:spacing w:before="160"/>
+        <w:rPr>
+          <w:b/>
+        </w:rPr>
+      </w:pPr>
+      <w:r>
+        <w:rPr>
+          <w:b/>
+        </w:rPr>
+        <w:t>What's With All These Conferences, Anyway?</w:t>
+      </w:r>
+    </w:p>
+    <w:p>
+      <w:pPr>
+        <w:spacing w:before="160"/>
+        <w:rPr>
+          <w:b/>
+        </w:rPr>
+      </w:pPr>
+      <w:r>
+        <w:rPr>
+          <w:b/>
+        </w:rPr>
+        <w:t>Why Are Programmers So Intense About Languages?</w:t>
+      </w:r>
+    </w:p>
+    <w:p>
+      <w:pPr>
+        <w:spacing w:before="160"/>
+        <w:rPr>
+          <w:b/>
+        </w:rPr>
+      </w:pPr>
+      <w:r>
+        <w:rPr>
+          <w:b/>
+        </w:rPr>
+        <w:t>The Beauty of the Standard Library</w:t>
+      </w:r>
+    </w:p>
+    <w:p>
+      <w:pPr>
+        <w:spacing w:before="160"/>
+        <w:rPr>
+          <w:b/>
+        </w:rPr>
+      </w:pPr>
+      <w:r>
+        <w:rPr>
+          <w:b/>
+        </w:rPr>
+        <w:t>What Do Different Languages Do?</w:t>
+      </w:r>
+    </w:p>
+    <w:p>
+      <w:pPr>
+        <w:spacing w:before="160"/>
+        <w:rPr>
+          <w:b/>
+        </w:rPr>
+      </w:pPr>
+      <w:r>
+        <w:rPr>
+          <w:b/>
+        </w:rPr>
+        <w:t>The Importance of C</w:t>
+      </w:r>
+    </w:p>
+    <w:p>
+      <w:pPr>
+        <w:spacing w:before="160"/>
+        <w:rPr>
+          <w:b/>
+        </w:rPr>
+      </w:pPr>
+      <w:r>
+        <w:rPr>
+          <w:b/>
+        </w:rPr>
+        <w:t>The Corporate Object Revolution</w:t>
+      </w:r>
+    </w:p>
+    <w:p>
+      <w:pPr>
+        <w:spacing w:before="160"/>
+        <w:rPr>
+          <w:b/>
+        </w:rPr>
+      </w:pPr>
+      <w:r>
+        <w:rPr>
+          <w:b/>
+        </w:rPr>
+        <w:t>Look How Big and Weird Things Get With Just Python</w:t>
+      </w:r>
+    </w:p>
+    <w:p>
+      <w:pPr>
+        <w:spacing w:before="160"/>
+        <w:rPr>
+          <w:b/>
+        </w:rPr>
+      </w:pPr>
+      <w:r>
+        <w:rPr>
+          <w:b/>
+        </w:rPr>
+        <w:t>Why Are Coders Angry?</w:t>
+      </w:r>
+    </w:p>
+    <w:p>
+      <w:pPr>
+        <w:spacing w:before="160"/>
+        <w:rPr>
+          <w:b/>
+        </w:rPr>
+      </w:pPr>
+      <w:r>
+        <w:rPr>
+          <w:b/>
+        </w:rPr>
+        <w:t>The Legend of the 10x Programmer</w:t>
+      </w:r>
+    </w:p>
+    <w:p>
+      <w:pPr>
+        <w:spacing w:before="160"/>
+        <w:rPr>
+          <w:b/>
+        </w:rPr>
+      </w:pPr>
+      <w:r>
+        <w:rPr>
+          <w:b/>
+        </w:rPr>
+        <w:t>The Thing About Real Artists Is That They...</w:t>
+      </w:r>
+    </w:p>
+    <w:p>
+      <w:pPr>
+        <w:spacing w:before="160"/>
+        <w:rPr>
+          <w:b/>
+        </w:rPr>
+      </w:pPr>
+      <w:r>
+        <w:rPr>
+          <w:b/>
+        </w:rPr>
+        <w:t>We Still Need to Choose...</w:t>
+      </w:r>
+    </w:p>
+    <w:p>
+      <w:pPr>
+        <w:spacing w:before="160"/>
+        <w:rPr>
+          <w:b/>
+        </w:rPr>
+      </w:pPr>
+      <w:r>
+        <w:rPr>
+          <w:b/>
+        </w:rPr>
+        <w:t>Why Are There So Many Languages?</w:t>
+      </w:r>
+    </w:p>
+    <w:p>
+      <w:pPr>
+        <w:spacing w:before="160"/>
+        <w:rPr>
+          <w:b/>
+        </w:rPr>
+      </w:pPr>
+      <w:r>
+        <w:rPr>
+          <w:b/>
+        </w:rPr>
+        <w:t>The Time You Attended the Email Address Validation Meeting</w:t>
+      </w:r>
+    </w:p>
+    <w:p>
+      <w:pPr>
+        <w:spacing w:before="160"/>
+      </w:pPr>
+      <w:r>
+        <w:t>What Is the Relationship Between Code and Data?</w:t>
+      </w:r>
+    </w:p>
+    <w:p>
+      <w:pPr>
+        <w:spacing w:before="160"/>
+      </w:pPr>
+      <w:r>
+        <w:t>Where Does Data Live?</w:t>
+      </w:r>
+    </w:p>
+    <w:p>
+      <w:pPr>
+        <w:spacing w:before="160"/>
+      </w:pPr>
+      <w:r>
+        <w:t>The Language of White Collars</w:t>
+      </w:r>
+    </w:p>
+    <w:p>
+      <w:pPr>
+        <w:spacing w:before="160"/>
+      </w:pPr>
+      <w:r>
+        <w:t>Briefly on the Huge Subject of Microsoft</w:t>
+      </w:r>
+    </w:p>
+    <w:p>
+      <w:pPr>
+        <w:spacing w:before="160"/>
+      </w:pPr>
+      <w:r>
+        <w:t>Liquid Infrastructure</w:t>
+      </w:r>
+    </w:p>
+    <w:p>
+      <w:pPr>
+        <w:spacing w:before="160"/>
+      </w:pPr>
+      <w:r>
+        <w:t>Off the Shelf</w:t>
+      </w:r>
+    </w:p>
+    <w:p>
+      <w:pPr>
+        <w:spacing w:before="160"/>
+      </w:pPr>
+      <w:r>
+        <w:t>What About JavaScript?</w:t>
+      </w:r>
+    </w:p>
+    <w:p>
+      <w:pPr>
+        <w:spacing w:before="160"/>
+      </w:pPr>
+      <w:r>
+        <w:t>What's the Absolute Minimum I Must Know About PHP?</w:t>
+      </w:r>
+    </w:p>
+    <w:p>
+      <w:pPr>
+        <w:spacing w:before="160"/>
+      </w:pPr>
+      <w:r>
+        <w:t>How Are Apps Made?</w:t>
+      </w:r>
+    </w:p>
+    <w:p>
+      <w:pPr>
+        <w:spacing w:before="160"/>
+      </w:pPr>
+      <w:r>
+        <w:t>The Framework: Wilder, Younger Cousin of the Software Development Kit</w:t>
+      </w:r>
+    </w:p>
+    <w:p>
+      <w:pPr>
+        <w:spacing w:before="160"/>
+      </w:pPr>
+      <w:r>
+        <w:t>What Is Debugging?</w:t>
+      </w:r>
+    </w:p>
+    <w:p>
+      <w:pPr>
+        <w:spacing w:before="160"/>
+      </w:pPr>
+      <w:r>
+        <w:t>Nothing Is Built</w:t>
+      </w:r>
+    </w:p>
+    <w:p>
+      <w:pPr>
+        <w:spacing w:before="160"/>
+      </w:pPr>
+      <w:r>
         <w:lastRenderedPageBreak/>
-        <w:t>The Sprint</w:t>
-      </w:r>
-    </w:p>
-    <w:p>
-      <w:pPr>
-        <w:spacing w:before="160"/>
-        <w:rPr>
-          <w:b/>
-        </w:rPr>
-      </w:pPr>
-      <w:r>
-        <w:rPr>
-          <w:b/>
-        </w:rPr>
-        <w:t xml:space="preserve">What's </w:t>
-      </w:r>
-      <w:proofErr w:type="gramStart"/>
-      <w:r>
-        <w:rPr>
-          <w:b/>
-        </w:rPr>
-        <w:t>With</w:t>
-      </w:r>
-      <w:proofErr w:type="gramEnd"/>
-      <w:r>
-        <w:rPr>
-          <w:b/>
-        </w:rPr>
-        <w:t xml:space="preserve"> All These Conferences, Anyway?</w:t>
-      </w:r>
-    </w:p>
-    <w:p>
-      <w:pPr>
-        <w:spacing w:before="160"/>
-        <w:rPr>
-          <w:b/>
-        </w:rPr>
-      </w:pPr>
-      <w:r>
-        <w:rPr>
-          <w:b/>
-        </w:rPr>
-        <w:t>Why Are Programmers So Intense About Languages?</w:t>
-      </w:r>
-    </w:p>
-    <w:p>
-      <w:pPr>
-        <w:spacing w:before="160"/>
-        <w:rPr>
-          <w:b/>
-        </w:rPr>
-      </w:pPr>
-      <w:r>
-        <w:rPr>
-          <w:b/>
-        </w:rPr>
-        <w:t>The Beauty of the Standard Library</w:t>
-      </w:r>
-    </w:p>
-    <w:p>
-      <w:pPr>
-        <w:spacing w:before="160"/>
-        <w:rPr>
-          <w:b/>
-        </w:rPr>
-      </w:pPr>
-      <w:r>
-        <w:rPr>
-          <w:b/>
-        </w:rPr>
-        <w:t>What Do Different Languages Do?</w:t>
-      </w:r>
-    </w:p>
-    <w:p>
-      <w:pPr>
-        <w:spacing w:before="160"/>
-        <w:rPr>
-          <w:b/>
-        </w:rPr>
-      </w:pPr>
-      <w:r>
-        <w:rPr>
-          <w:b/>
-        </w:rPr>
-        <w:t>The Importance of C</w:t>
-      </w:r>
-    </w:p>
-    <w:p>
-      <w:pPr>
-        <w:spacing w:before="160"/>
-        <w:rPr>
-          <w:b/>
-        </w:rPr>
-      </w:pPr>
-      <w:r>
-        <w:rPr>
-          <w:b/>
-        </w:rPr>
-        <w:t>The Corporate Object Revolution</w:t>
-      </w:r>
-    </w:p>
-    <w:p>
-      <w:pPr>
-        <w:spacing w:before="160"/>
-        <w:rPr>
-          <w:b/>
-        </w:rPr>
-      </w:pPr>
-      <w:r>
-        <w:rPr>
-          <w:b/>
-        </w:rPr>
-        <w:t xml:space="preserve">Look How Big and Weird Things Get </w:t>
-      </w:r>
-      <w:proofErr w:type="gramStart"/>
-      <w:r>
-        <w:rPr>
-          <w:b/>
-        </w:rPr>
-        <w:t>With</w:t>
-      </w:r>
-      <w:proofErr w:type="gramEnd"/>
-      <w:r>
-        <w:rPr>
-          <w:b/>
-        </w:rPr>
-        <w:t xml:space="preserve"> Just Python</w:t>
-      </w:r>
-    </w:p>
-    <w:p>
-      <w:pPr>
-        <w:spacing w:before="160"/>
-        <w:rPr>
-          <w:b/>
-        </w:rPr>
-      </w:pPr>
-      <w:r>
-        <w:rPr>
-          <w:b/>
-        </w:rPr>
-        <w:t>Why Are Coders Angry?</w:t>
-      </w:r>
-    </w:p>
-    <w:p>
-      <w:pPr>
-        <w:spacing w:before="160"/>
-        <w:rPr>
-          <w:b/>
-        </w:rPr>
-      </w:pPr>
-      <w:r>
-        <w:rPr>
-          <w:b/>
-        </w:rPr>
-        <w:t>The Legend of the 10x Programmer</w:t>
-      </w:r>
-    </w:p>
-    <w:p>
-      <w:pPr>
-        <w:spacing w:before="160"/>
-        <w:rPr>
-          <w:b/>
-        </w:rPr>
-      </w:pPr>
-      <w:r>
-        <w:rPr>
-          <w:b/>
-        </w:rPr>
-        <w:t>The Thing About Real Artists Is That They...</w:t>
-      </w:r>
-    </w:p>
-    <w:p>
-      <w:pPr>
-        <w:spacing w:before="160"/>
-        <w:rPr>
-          <w:b/>
-        </w:rPr>
-      </w:pPr>
-      <w:r>
-        <w:rPr>
-          <w:b/>
-        </w:rPr>
-        <w:t>We Still Need to Choose...</w:t>
-      </w:r>
-    </w:p>
-    <w:p>
-      <w:pPr>
-        <w:spacing w:before="160"/>
-        <w:rPr>
-          <w:b/>
-        </w:rPr>
-      </w:pPr>
-      <w:r>
-        <w:rPr>
-          <w:b/>
-        </w:rPr>
-        <w:t>Why Are There So Many Languages?</w:t>
-      </w:r>
-    </w:p>
-    <w:p>
-      <w:pPr>
-        <w:spacing w:before="160"/>
-        <w:rPr>
-          <w:b/>
-        </w:rPr>
-      </w:pPr>
-      <w:r>
-        <w:rPr>
-          <w:b/>
-        </w:rPr>
-        <w:t>The Time You Attended the Email Address Validation Meeting</w:t>
-      </w:r>
-    </w:p>
-    <w:p>
-      <w:pPr>
-        <w:spacing w:before="160"/>
-      </w:pPr>
-      <w:r>
-        <w:t>What Is the Relationship Between Code and Data?</w:t>
-      </w:r>
-    </w:p>
-    <w:p>
-      <w:pPr>
-        <w:spacing w:before="160"/>
-      </w:pPr>
-      <w:r>
-        <w:t>Where Does Data Live?</w:t>
-      </w:r>
-    </w:p>
-    <w:p>
-      <w:pPr>
-        <w:spacing w:before="160"/>
-      </w:pPr>
-      <w:r>
-        <w:t>The Language of White Collars</w:t>
-      </w:r>
-    </w:p>
-    <w:p>
-      <w:pPr>
-        <w:spacing w:before="160"/>
-      </w:pPr>
-      <w:r>
-        <w:t>Briefly on the Huge Subject of Microsoft</w:t>
-      </w:r>
-    </w:p>
-    <w:p>
-      <w:pPr>
-        <w:spacing w:before="160"/>
-      </w:pPr>
-      <w:r>
-        <w:t>Liquid Infrastructure</w:t>
-      </w:r>
-    </w:p>
-    <w:p>
-      <w:pPr>
-        <w:spacing w:before="160"/>
-      </w:pPr>
-      <w:r>
-        <w:t>Off the Shelf</w:t>
-      </w:r>
-    </w:p>
-    <w:p>
-      <w:pPr>
-        <w:spacing w:before="160"/>
-      </w:pPr>
-      <w:r>
-        <w:t>What About JavaScript?</w:t>
-      </w:r>
-    </w:p>
-    <w:p>
-      <w:pPr>
-        <w:spacing w:before="160"/>
-      </w:pPr>
-      <w:r>
-        <w:t>What's the Absolute Minimum I Must Know About PHP?</w:t>
-      </w:r>
-    </w:p>
-    <w:p>
-      <w:pPr>
-        <w:spacing w:before="160"/>
-      </w:pPr>
-      <w:r>
-        <w:t>How Are Apps Made?</w:t>
-      </w:r>
-    </w:p>
-    <w:p>
-      <w:pPr>
-        <w:spacing w:before="160"/>
-      </w:pPr>
-      <w:r>
-        <w:t>The Framework: Wilder, Younger Cousin of the Software Development Kit</w:t>
-      </w:r>
-    </w:p>
-    <w:p>
-      <w:pPr>
-        <w:spacing w:before="160"/>
-      </w:pPr>
-      <w:r>
-        <w:t>What Is Debugging?</w:t>
-      </w:r>
-    </w:p>
-    <w:p>
-      <w:pPr>
-        <w:spacing w:before="160"/>
-      </w:pPr>
-      <w:r>
-        <w:t>Nothing Is Built</w:t>
-      </w:r>
-    </w:p>
-    <w:p>
-      <w:pPr>
-        <w:spacing w:before="160"/>
-      </w:pPr>
-      <w:r>
         <w:t>How Does Testing Work?</w:t>
       </w:r>
     </w:p>
@@ -899,7 +1023,6 @@
         <w:spacing w:before="160"/>
       </w:pPr>
       <w:r>
-        <w:lastRenderedPageBreak/>
         <w:t>How Do You Pick a Programming Language?</w:t>
       </w:r>
     </w:p>

</xml_diff>

<commit_message>
Added the meeting chapter (CB)
</commit_message>
<xml_diff>
--- a/the_code_issue_terms_and_definitions.docx
+++ b/the_code_issue_terms_and_definitions.docx
@@ -1179,41 +1179,146 @@
         <w:t>ITA</w:t>
       </w:r>
       <w:r>
-        <w:t xml:space="preserve"> – travel industry software di</w:t>
-      </w:r>
-      <w:r>
-        <w:t>vision of Google.</w:t>
+        <w:t xml:space="preserve"> – travel industry software division of Google.</w:t>
+      </w:r>
+    </w:p>
+    <w:p>
+      <w:pPr>
+        <w:spacing w:before="160"/>
+        <w:rPr>
+          <w:b/>
+        </w:rPr>
+      </w:pPr>
+    </w:p>
+    <w:p>
+      <w:pPr>
+        <w:spacing w:before="160"/>
+        <w:rPr>
+          <w:b/>
+        </w:rPr>
+      </w:pPr>
+      <w:r>
+        <w:rPr>
+          <w:b/>
+        </w:rPr>
+        <w:t>The Time You Attended the Email Address Validation Meeting</w:t>
+      </w:r>
+    </w:p>
+    <w:p>
+      <w:pPr>
+        <w:spacing w:before="160"/>
+        <w:rPr>
+          <w:b/>
+        </w:rPr>
+      </w:pPr>
+    </w:p>
+    <w:p>
+      <w:pPr>
+        <w:pStyle w:val="ListParagraph"/>
+        <w:numPr>
+          <w:ilvl w:val="0"/>
+          <w:numId w:val="5"/>
+        </w:numPr>
+        <w:spacing w:before="160"/>
+      </w:pPr>
+      <w:r>
+        <w:rPr>
+          <w:b/>
+        </w:rPr>
+        <w:lastRenderedPageBreak/>
+        <w:t>HTML</w:t>
+      </w:r>
+      <w:r>
+        <w:t xml:space="preserve">: </w:t>
+      </w:r>
+      <w:r>
+        <w:t>Hypertext Markup Language is the standard markup l</w:t>
+      </w:r>
+      <w:r>
+        <w:t>anguage for creating web pages.</w:t>
+      </w:r>
+    </w:p>
+    <w:p>
+      <w:pPr>
+        <w:pStyle w:val="ListParagraph"/>
+        <w:numPr>
+          <w:ilvl w:val="0"/>
+          <w:numId w:val="5"/>
+        </w:numPr>
+        <w:spacing w:before="160"/>
+      </w:pPr>
+      <w:r>
+        <w:rPr>
+          <w:b/>
+        </w:rPr>
+        <w:t>RFC 5321:</w:t>
+      </w:r>
+      <w:r>
+        <w:t xml:space="preserve"> </w:t>
+      </w:r>
+      <w:r>
+        <w:t xml:space="preserve">This specification is a revision of Request </w:t>
+      </w:r>
+      <w:proofErr w:type="gramStart"/>
+      <w:r>
+        <w:t>For</w:t>
+      </w:r>
+      <w:proofErr w:type="gramEnd"/>
+      <w:r>
+        <w:t xml:space="preserve"> Comments (RFC)</w:t>
+      </w:r>
+      <w:r>
+        <w:t>: Simple Mail Transfer Protocol</w:t>
+      </w:r>
+    </w:p>
+    <w:p>
+      <w:pPr>
+        <w:pStyle w:val="ListParagraph"/>
+        <w:numPr>
+          <w:ilvl w:val="0"/>
+          <w:numId w:val="5"/>
+        </w:numPr>
+        <w:spacing w:before="160"/>
+      </w:pPr>
+      <w:r>
+        <w:rPr>
+          <w:b/>
+        </w:rPr>
+        <w:t>RFC 5322:</w:t>
+      </w:r>
+      <w:r>
+        <w:t xml:space="preserve"> </w:t>
       </w:r>
       <w:bookmarkStart w:id="0" w:name="_GoBack"/>
       <w:bookmarkEnd w:id="0"/>
-    </w:p>
-    <w:p>
-      <w:pPr>
-        <w:spacing w:before="160"/>
-        <w:rPr>
-          <w:b/>
-        </w:rPr>
-      </w:pPr>
-    </w:p>
-    <w:p>
-      <w:pPr>
-        <w:spacing w:before="160"/>
-        <w:rPr>
-          <w:b/>
-        </w:rPr>
-      </w:pPr>
-      <w:r>
-        <w:rPr>
-          <w:b/>
-        </w:rPr>
-        <w:t>The Time You Attended the Email Address Validation Meeting</w:t>
-      </w:r>
-    </w:p>
-    <w:p>
-      <w:pPr>
-        <w:spacing w:before="160"/>
-      </w:pPr>
-      <w:r>
+      <w:r>
+        <w:t xml:space="preserve">This specification is a revision of Request </w:t>
+      </w:r>
+      <w:proofErr w:type="gramStart"/>
+      <w:r>
+        <w:t>For</w:t>
+      </w:r>
+      <w:proofErr w:type="gramEnd"/>
+      <w:r>
+        <w:t xml:space="preserve"> Comments (RFC): Internet Message Format</w:t>
+      </w:r>
+    </w:p>
+    <w:p>
+      <w:pPr>
+        <w:spacing w:before="160"/>
+      </w:pPr>
+    </w:p>
+    <w:p>
+      <w:pPr>
+        <w:spacing w:before="160"/>
+        <w:rPr>
+          <w:b/>
+        </w:rPr>
+      </w:pPr>
+      <w:r>
+        <w:rPr>
+          <w:b/>
+        </w:rPr>
         <w:t>What Is the Relationship Between Code and Data?</w:t>
       </w:r>
     </w:p>
@@ -1222,7 +1327,6 @@
         <w:spacing w:before="160"/>
       </w:pPr>
       <w:r>
-        <w:lastRenderedPageBreak/>
         <w:t>Where Does Data Live?</w:t>
       </w:r>
     </w:p>
@@ -1385,7 +1489,7 @@
   <w:abstractNum w:abstractNumId="0" w15:restartNumberingAfterBreak="0">
     <w:nsid w:val="0A0509BC"/>
     <w:multiLevelType w:val="hybridMultilevel"/>
-    <w:tmpl w:val="24483E58"/>
+    <w:tmpl w:val="98929584"/>
     <w:lvl w:ilvl="0" w:tplc="04090001">
       <w:start w:val="1"/>
       <w:numFmt w:val="bullet"/>
@@ -2971,6 +3075,7 @@
   <w:style w:type="character" w:default="1" w:styleId="DefaultParagraphFont">
     <w:name w:val="Default Paragraph Font"/>
     <w:uiPriority w:val="1"/>
+    <w:semiHidden/>
     <w:unhideWhenUsed/>
   </w:style>
   <w:style w:type="table" w:default="1" w:styleId="TableNormal">

</xml_diff>

<commit_message>
added Where Does Data Live chapter (CZ)
</commit_message>
<xml_diff>
--- a/the_code_issue_terms_and_definitions.docx
+++ b/the_code_issue_terms_and_definitions.docx
@@ -1229,13 +1229,7 @@
         <w:t>HTML</w:t>
       </w:r>
       <w:r>
-        <w:t xml:space="preserve">: </w:t>
-      </w:r>
-      <w:r>
-        <w:t>Hypertext Markup Language is the standard markup l</w:t>
-      </w:r>
-      <w:r>
-        <w:t>anguage for creating web pages.</w:t>
+        <w:t>: Hypertext Markup Language is the standard markup language for creating web pages.</w:t>
       </w:r>
     </w:p>
     <w:p>
@@ -1254,10 +1248,7 @@
         <w:t>RFC 5321:</w:t>
       </w:r>
       <w:r>
-        <w:t xml:space="preserve"> </w:t>
-      </w:r>
-      <w:r>
-        <w:t xml:space="preserve">This specification is a revision of Request </w:t>
+        <w:t xml:space="preserve"> This specification is a revision of Request </w:t>
       </w:r>
       <w:proofErr w:type="gramStart"/>
       <w:r>
@@ -1265,10 +1256,7 @@
       </w:r>
       <w:proofErr w:type="gramEnd"/>
       <w:r>
-        <w:t xml:space="preserve"> Comments (RFC)</w:t>
-      </w:r>
-      <w:r>
-        <w:t>: Simple Mail Transfer Protocol</w:t>
+        <w:t xml:space="preserve"> Comments (RFC): Simple Mail Transfer Protocol</w:t>
       </w:r>
     </w:p>
     <w:p>
@@ -1287,47 +1275,69 @@
         <w:t>RFC 5322:</w:t>
       </w:r>
       <w:r>
-        <w:t xml:space="preserve"> </w:t>
+        <w:t xml:space="preserve"> This specification is a revision of Request </w:t>
+      </w:r>
+      <w:proofErr w:type="gramStart"/>
+      <w:r>
+        <w:t>For</w:t>
+      </w:r>
+      <w:proofErr w:type="gramEnd"/>
+      <w:r>
+        <w:t xml:space="preserve"> Comments (RFC): Internet Message Format</w:t>
+      </w:r>
+    </w:p>
+    <w:p>
+      <w:pPr>
+        <w:spacing w:before="160"/>
+      </w:pPr>
+    </w:p>
+    <w:p>
+      <w:pPr>
+        <w:spacing w:before="160"/>
+        <w:rPr>
+          <w:b/>
+        </w:rPr>
+      </w:pPr>
+      <w:r>
+        <w:rPr>
+          <w:b/>
+        </w:rPr>
+        <w:t>What Is the Relationship Between Code and Data?</w:t>
+      </w:r>
+    </w:p>
+    <w:p>
+      <w:pPr>
+        <w:spacing w:before="160"/>
+        <w:rPr>
+          <w:b/>
+        </w:rPr>
+      </w:pPr>
+      <w:r>
+        <w:rPr>
+          <w:b/>
+        </w:rPr>
+        <w:t>Where Does Data Live?</w:t>
       </w:r>
       <w:bookmarkStart w:id="0" w:name="_GoBack"/>
       <w:bookmarkEnd w:id="0"/>
-      <w:r>
-        <w:t xml:space="preserve">This specification is a revision of Request </w:t>
-      </w:r>
-      <w:proofErr w:type="gramStart"/>
-      <w:r>
-        <w:t>For</w:t>
-      </w:r>
-      <w:proofErr w:type="gramEnd"/>
-      <w:r>
-        <w:t xml:space="preserve"> Comments (RFC): Internet Message Format</w:t>
-      </w:r>
-    </w:p>
-    <w:p>
-      <w:pPr>
-        <w:spacing w:before="160"/>
-      </w:pPr>
-    </w:p>
-    <w:p>
-      <w:pPr>
-        <w:spacing w:before="160"/>
-        <w:rPr>
-          <w:b/>
-        </w:rPr>
-      </w:pPr>
-      <w:r>
-        <w:rPr>
-          <w:b/>
-        </w:rPr>
-        <w:t>What Is the Relationship Between Code and Data?</w:t>
-      </w:r>
-    </w:p>
-    <w:p>
-      <w:pPr>
-        <w:spacing w:before="160"/>
-      </w:pPr>
-      <w:r>
-        <w:t>Where Does Data Live?</w:t>
+    </w:p>
+    <w:p>
+      <w:pPr>
+        <w:pStyle w:val="ListParagraph"/>
+        <w:numPr>
+          <w:ilvl w:val="0"/>
+          <w:numId w:val="10"/>
+        </w:numPr>
+        <w:spacing w:before="160"/>
+      </w:pPr>
+      <w:r>
+        <w:rPr>
+          <w:b/>
+        </w:rPr>
+        <w:t>SQL</w:t>
+      </w:r>
+      <w:r>
+        <w:t>: Structured Query Language is a domain-specific language used in programming and designed for managing data held in a relational database management system (RDBMS).</w:t>
       </w:r>
     </w:p>
     <w:p>
@@ -2029,6 +2039,119 @@
     </w:lvl>
   </w:abstractNum>
   <w:abstractNum w:abstractNumId="4" w15:restartNumberingAfterBreak="0">
+    <w:nsid w:val="3DFF1F9C"/>
+    <w:multiLevelType w:val="hybridMultilevel"/>
+    <w:tmpl w:val="BA749DE6"/>
+    <w:lvl w:ilvl="0" w:tplc="04090001">
+      <w:start w:val="1"/>
+      <w:numFmt w:val="bullet"/>
+      <w:lvlText w:val=""/>
+      <w:lvlJc w:val="left"/>
+      <w:pPr>
+        <w:ind w:left="1080" w:hanging="360"/>
+      </w:pPr>
+      <w:rPr>
+        <w:rFonts w:ascii="Symbol" w:hAnsi="Symbol" w:hint="default"/>
+      </w:rPr>
+    </w:lvl>
+    <w:lvl w:ilvl="1" w:tplc="04090003" w:tentative="1">
+      <w:start w:val="1"/>
+      <w:numFmt w:val="bullet"/>
+      <w:lvlText w:val="o"/>
+      <w:lvlJc w:val="left"/>
+      <w:pPr>
+        <w:ind w:left="1800" w:hanging="360"/>
+      </w:pPr>
+      <w:rPr>
+        <w:rFonts w:ascii="Courier New" w:hAnsi="Courier New" w:cs="Courier New" w:hint="default"/>
+      </w:rPr>
+    </w:lvl>
+    <w:lvl w:ilvl="2" w:tplc="04090005" w:tentative="1">
+      <w:start w:val="1"/>
+      <w:numFmt w:val="bullet"/>
+      <w:lvlText w:val=""/>
+      <w:lvlJc w:val="left"/>
+      <w:pPr>
+        <w:ind w:left="2520" w:hanging="360"/>
+      </w:pPr>
+      <w:rPr>
+        <w:rFonts w:ascii="Wingdings" w:hAnsi="Wingdings" w:hint="default"/>
+      </w:rPr>
+    </w:lvl>
+    <w:lvl w:ilvl="3" w:tplc="04090001" w:tentative="1">
+      <w:start w:val="1"/>
+      <w:numFmt w:val="bullet"/>
+      <w:lvlText w:val=""/>
+      <w:lvlJc w:val="left"/>
+      <w:pPr>
+        <w:ind w:left="3240" w:hanging="360"/>
+      </w:pPr>
+      <w:rPr>
+        <w:rFonts w:ascii="Symbol" w:hAnsi="Symbol" w:hint="default"/>
+      </w:rPr>
+    </w:lvl>
+    <w:lvl w:ilvl="4" w:tplc="04090003" w:tentative="1">
+      <w:start w:val="1"/>
+      <w:numFmt w:val="bullet"/>
+      <w:lvlText w:val="o"/>
+      <w:lvlJc w:val="left"/>
+      <w:pPr>
+        <w:ind w:left="3960" w:hanging="360"/>
+      </w:pPr>
+      <w:rPr>
+        <w:rFonts w:ascii="Courier New" w:hAnsi="Courier New" w:cs="Courier New" w:hint="default"/>
+      </w:rPr>
+    </w:lvl>
+    <w:lvl w:ilvl="5" w:tplc="04090005" w:tentative="1">
+      <w:start w:val="1"/>
+      <w:numFmt w:val="bullet"/>
+      <w:lvlText w:val=""/>
+      <w:lvlJc w:val="left"/>
+      <w:pPr>
+        <w:ind w:left="4680" w:hanging="360"/>
+      </w:pPr>
+      <w:rPr>
+        <w:rFonts w:ascii="Wingdings" w:hAnsi="Wingdings" w:hint="default"/>
+      </w:rPr>
+    </w:lvl>
+    <w:lvl w:ilvl="6" w:tplc="04090001" w:tentative="1">
+      <w:start w:val="1"/>
+      <w:numFmt w:val="bullet"/>
+      <w:lvlText w:val=""/>
+      <w:lvlJc w:val="left"/>
+      <w:pPr>
+        <w:ind w:left="5400" w:hanging="360"/>
+      </w:pPr>
+      <w:rPr>
+        <w:rFonts w:ascii="Symbol" w:hAnsi="Symbol" w:hint="default"/>
+      </w:rPr>
+    </w:lvl>
+    <w:lvl w:ilvl="7" w:tplc="04090003" w:tentative="1">
+      <w:start w:val="1"/>
+      <w:numFmt w:val="bullet"/>
+      <w:lvlText w:val="o"/>
+      <w:lvlJc w:val="left"/>
+      <w:pPr>
+        <w:ind w:left="6120" w:hanging="360"/>
+      </w:pPr>
+      <w:rPr>
+        <w:rFonts w:ascii="Courier New" w:hAnsi="Courier New" w:cs="Courier New" w:hint="default"/>
+      </w:rPr>
+    </w:lvl>
+    <w:lvl w:ilvl="8" w:tplc="04090005" w:tentative="1">
+      <w:start w:val="1"/>
+      <w:numFmt w:val="bullet"/>
+      <w:lvlText w:val=""/>
+      <w:lvlJc w:val="left"/>
+      <w:pPr>
+        <w:ind w:left="6840" w:hanging="360"/>
+      </w:pPr>
+      <w:rPr>
+        <w:rFonts w:ascii="Wingdings" w:hAnsi="Wingdings" w:hint="default"/>
+      </w:rPr>
+    </w:lvl>
+  </w:abstractNum>
+  <w:abstractNum w:abstractNumId="5" w15:restartNumberingAfterBreak="0">
     <w:nsid w:val="43C642CE"/>
     <w:multiLevelType w:val="hybridMultilevel"/>
     <w:tmpl w:val="3528C55A"/>
@@ -2141,7 +2264,7 @@
       </w:rPr>
     </w:lvl>
   </w:abstractNum>
-  <w:abstractNum w:abstractNumId="5" w15:restartNumberingAfterBreak="0">
+  <w:abstractNum w:abstractNumId="6" w15:restartNumberingAfterBreak="0">
     <w:nsid w:val="47652C5A"/>
     <w:multiLevelType w:val="hybridMultilevel"/>
     <w:tmpl w:val="7CE28B1C"/>
@@ -2254,7 +2377,7 @@
       </w:rPr>
     </w:lvl>
   </w:abstractNum>
-  <w:abstractNum w:abstractNumId="6" w15:restartNumberingAfterBreak="0">
+  <w:abstractNum w:abstractNumId="7" w15:restartNumberingAfterBreak="0">
     <w:nsid w:val="57582523"/>
     <w:multiLevelType w:val="hybridMultilevel"/>
     <w:tmpl w:val="ED66151E"/>
@@ -2394,7 +2517,7 @@
       </w:rPr>
     </w:lvl>
   </w:abstractNum>
-  <w:abstractNum w:abstractNumId="7" w15:restartNumberingAfterBreak="0">
+  <w:abstractNum w:abstractNumId="8" w15:restartNumberingAfterBreak="0">
     <w:nsid w:val="6B933842"/>
     <w:multiLevelType w:val="hybridMultilevel"/>
     <w:tmpl w:val="EBBAF23A"/>
@@ -2534,7 +2657,7 @@
       </w:rPr>
     </w:lvl>
   </w:abstractNum>
-  <w:abstractNum w:abstractNumId="8" w15:restartNumberingAfterBreak="0">
+  <w:abstractNum w:abstractNumId="9" w15:restartNumberingAfterBreak="0">
     <w:nsid w:val="7DE914D9"/>
     <w:multiLevelType w:val="hybridMultilevel"/>
     <w:tmpl w:val="FFA6488C"/>
@@ -2648,13 +2771,13 @@
     </w:lvl>
   </w:abstractNum>
   <w:num w:numId="1">
-    <w:abstractNumId w:val="4"/>
+    <w:abstractNumId w:val="5"/>
   </w:num>
   <w:num w:numId="2">
-    <w:abstractNumId w:val="5"/>
+    <w:abstractNumId w:val="6"/>
   </w:num>
   <w:num w:numId="3">
-    <w:abstractNumId w:val="8"/>
+    <w:abstractNumId w:val="9"/>
   </w:num>
   <w:num w:numId="4">
     <w:abstractNumId w:val="1"/>
@@ -2669,10 +2792,13 @@
     <w:abstractNumId w:val="2"/>
   </w:num>
   <w:num w:numId="8">
+    <w:abstractNumId w:val="8"/>
+  </w:num>
+  <w:num w:numId="9">
     <w:abstractNumId w:val="7"/>
   </w:num>
-  <w:num w:numId="9">
-    <w:abstractNumId w:val="6"/>
+  <w:num w:numId="10">
+    <w:abstractNumId w:val="4"/>
   </w:num>
 </w:numbering>
 </file>

</xml_diff>

<commit_message>
The Importance of C
</commit_message>
<xml_diff>
--- a/the_code_issue_terms_and_definitions.docx
+++ b/the_code_issue_terms_and_definitions.docx
@@ -1,6 +1,6 @@
 
 <file path=word/document.xml><?xml version="1.0" encoding="utf-8"?>
-<w:document xmlns:wpc="http://schemas.microsoft.com/office/word/2010/wordprocessingCanvas" xmlns:cx="http://schemas.microsoft.com/office/drawing/2014/chartex" xmlns:mc="http://schemas.openxmlformats.org/markup-compatibility/2006" xmlns:o="urn:schemas-microsoft-com:office:office" xmlns:r="http://schemas.openxmlformats.org/officeDocument/2006/relationships" xmlns:m="http://schemas.openxmlformats.org/officeDocument/2006/math" xmlns:v="urn:schemas-microsoft-com:vml" xmlns:wp14="http://schemas.microsoft.com/office/word/2010/wordprocessingDrawing" xmlns:wp="http://schemas.openxmlformats.org/drawingml/2006/wordprocessingDrawing" xmlns:w10="urn:schemas-microsoft-com:office:word" xmlns:w="http://schemas.openxmlformats.org/wordprocessingml/2006/main" xmlns:w14="http://schemas.microsoft.com/office/word/2010/wordml" xmlns:w15="http://schemas.microsoft.com/office/word/2012/wordml" xmlns:w16se="http://schemas.microsoft.com/office/word/2015/wordml/symex" xmlns:wpg="http://schemas.microsoft.com/office/word/2010/wordprocessingGroup" xmlns:wpi="http://schemas.microsoft.com/office/word/2010/wordprocessingInk" xmlns:wne="http://schemas.microsoft.com/office/word/2006/wordml" xmlns:wps="http://schemas.microsoft.com/office/word/2010/wordprocessingShape" mc:Ignorable="w14 w15 w16se wp14">
+<w:document xmlns:wpc="http://schemas.microsoft.com/office/word/2010/wordprocessingCanvas" xmlns:cx="http://schemas.microsoft.com/office/drawing/2014/chartex" xmlns:cx1="http://schemas.microsoft.com/office/drawing/2015/9/8/chartex" xmlns:mc="http://schemas.openxmlformats.org/markup-compatibility/2006" xmlns:o="urn:schemas-microsoft-com:office:office" xmlns:r="http://schemas.openxmlformats.org/officeDocument/2006/relationships" xmlns:m="http://schemas.openxmlformats.org/officeDocument/2006/math" xmlns:v="urn:schemas-microsoft-com:vml" xmlns:wp14="http://schemas.microsoft.com/office/word/2010/wordprocessingDrawing" xmlns:wp="http://schemas.openxmlformats.org/drawingml/2006/wordprocessingDrawing" xmlns:w10="urn:schemas-microsoft-com:office:word" xmlns:w="http://schemas.openxmlformats.org/wordprocessingml/2006/main" xmlns:w14="http://schemas.microsoft.com/office/word/2010/wordml" xmlns:w15="http://schemas.microsoft.com/office/word/2012/wordml" xmlns:w16se="http://schemas.microsoft.com/office/word/2015/wordml/symex" xmlns:wpg="http://schemas.microsoft.com/office/word/2010/wordprocessingGroup" xmlns:wpi="http://schemas.microsoft.com/office/word/2010/wordprocessingInk" xmlns:wne="http://schemas.microsoft.com/office/word/2006/wordml" xmlns:wps="http://schemas.microsoft.com/office/word/2010/wordprocessingShape" mc:Ignorable="w14 w15 w16se wp14">
   <w:body>
     <w:p>
       <w:pPr>
@@ -413,10 +413,18 @@
           <w:sz w:val="22"/>
           <w:szCs w:val="22"/>
         </w:rPr>
-        <w:t xml:space="preserve">Perl: a high-level general-purpose programming language </w:t>
-      </w:r>
-      <w:proofErr w:type="gramStart"/>
-      <w:r>
+        <w:t>Perl: a high-level general-purpose programming language used  especially for Web applications</w:t>
+      </w:r>
+    </w:p>
+    <w:p>
+      <w:pPr>
+        <w:pStyle w:val="NormalWeb"/>
+        <w:numPr>
+          <w:ilvl w:val="0"/>
+          <w:numId w:val="2"/>
+        </w:numPr>
+        <w:spacing w:before="0" w:beforeAutospacing="0" w:after="0" w:afterAutospacing="0" w:line="276" w:lineRule="auto"/>
+        <w:textAlignment w:val="baseline"/>
         <w:rPr>
           <w:rFonts w:asciiTheme="minorHAnsi" w:hAnsiTheme="minorHAnsi" w:cstheme="minorHAnsi"/>
           <w:i/>
@@ -424,9 +432,7 @@
           <w:sz w:val="22"/>
           <w:szCs w:val="22"/>
         </w:rPr>
-        <w:t>used  especially</w:t>
-      </w:r>
-      <w:proofErr w:type="gramEnd"/>
+      </w:pPr>
       <w:r>
         <w:rPr>
           <w:rFonts w:asciiTheme="minorHAnsi" w:hAnsiTheme="minorHAnsi" w:cstheme="minorHAnsi"/>
@@ -435,7 +441,7 @@
           <w:sz w:val="22"/>
           <w:szCs w:val="22"/>
         </w:rPr>
-        <w:t xml:space="preserve"> for Web applications</w:t>
+        <w:t>Oraper1: a special version of the Perl Language modified to work the Oracle database</w:t>
       </w:r>
     </w:p>
     <w:p>
@@ -463,7 +469,7 @@
           <w:sz w:val="22"/>
           <w:szCs w:val="22"/>
         </w:rPr>
-        <w:t>Oraper1: a special version of the Perl Language modified to work the Oracle database</w:t>
+        <w:t>Java: a general-purpose computer programming language that is concurrent, class-based, object-oriented, and specifically designed to have as few implementation dependencies as possible</w:t>
       </w:r>
     </w:p>
     <w:p>
@@ -491,7 +497,7 @@
           <w:sz w:val="22"/>
           <w:szCs w:val="22"/>
         </w:rPr>
-        <w:t>Java: a general-purpose computer programming language that is concurrent, class-based, object-oriented, and specifically designed to have as few implementation dependencies as possible</w:t>
+        <w:t>Python: a high-level general-purpose programming language</w:t>
       </w:r>
     </w:p>
     <w:p>
@@ -519,7 +525,7 @@
           <w:sz w:val="22"/>
           <w:szCs w:val="22"/>
         </w:rPr>
-        <w:t>Python: a high-level general-purpose programming language</w:t>
+        <w:t xml:space="preserve">Lisp: an old programming language, traditionally used for artificial intelligence </w:t>
       </w:r>
     </w:p>
     <w:p>
@@ -539,6 +545,7 @@
           <w:szCs w:val="22"/>
         </w:rPr>
       </w:pPr>
+      <w:proofErr w:type="spellStart"/>
       <w:r>
         <w:rPr>
           <w:rFonts w:asciiTheme="minorHAnsi" w:hAnsiTheme="minorHAnsi" w:cstheme="minorHAnsi"/>
@@ -547,18 +554,10 @@
           <w:sz w:val="22"/>
           <w:szCs w:val="22"/>
         </w:rPr>
-        <w:t xml:space="preserve">Lisp: an old programming language, traditionally used for artificial intelligence </w:t>
-      </w:r>
-    </w:p>
-    <w:p>
-      <w:pPr>
-        <w:pStyle w:val="NormalWeb"/>
-        <w:numPr>
-          <w:ilvl w:val="0"/>
-          <w:numId w:val="2"/>
-        </w:numPr>
-        <w:spacing w:before="0" w:beforeAutospacing="0" w:after="0" w:afterAutospacing="0" w:line="276" w:lineRule="auto"/>
-        <w:textAlignment w:val="baseline"/>
+        <w:t>Clojure</w:t>
+      </w:r>
+      <w:proofErr w:type="spellEnd"/>
+      <w:r>
         <w:rPr>
           <w:rFonts w:asciiTheme="minorHAnsi" w:hAnsiTheme="minorHAnsi" w:cstheme="minorHAnsi"/>
           <w:i/>
@@ -566,9 +565,18 @@
           <w:sz w:val="22"/>
           <w:szCs w:val="22"/>
         </w:rPr>
-      </w:pPr>
-      <w:proofErr w:type="spellStart"/>
-      <w:r>
+        <w:t>: a lisp dialect (a variation of Lisp)</w:t>
+      </w:r>
+    </w:p>
+    <w:p>
+      <w:pPr>
+        <w:pStyle w:val="NormalWeb"/>
+        <w:numPr>
+          <w:ilvl w:val="0"/>
+          <w:numId w:val="2"/>
+        </w:numPr>
+        <w:spacing w:before="0" w:beforeAutospacing="0" w:after="0" w:afterAutospacing="0" w:line="276" w:lineRule="auto"/>
+        <w:textAlignment w:val="baseline"/>
         <w:rPr>
           <w:rFonts w:asciiTheme="minorHAnsi" w:hAnsiTheme="minorHAnsi" w:cstheme="minorHAnsi"/>
           <w:i/>
@@ -576,9 +584,7 @@
           <w:sz w:val="22"/>
           <w:szCs w:val="22"/>
         </w:rPr>
-        <w:t>Clojure</w:t>
-      </w:r>
-      <w:proofErr w:type="spellEnd"/>
+      </w:pPr>
       <w:r>
         <w:rPr>
           <w:rFonts w:asciiTheme="minorHAnsi" w:hAnsiTheme="minorHAnsi" w:cstheme="minorHAnsi"/>
@@ -587,18 +593,10 @@
           <w:sz w:val="22"/>
           <w:szCs w:val="22"/>
         </w:rPr>
-        <w:t>: a lisp dialect (a variation of Lisp)</w:t>
-      </w:r>
-    </w:p>
-    <w:p>
-      <w:pPr>
-        <w:pStyle w:val="NormalWeb"/>
-        <w:numPr>
-          <w:ilvl w:val="0"/>
-          <w:numId w:val="2"/>
-        </w:numPr>
-        <w:spacing w:before="0" w:beforeAutospacing="0" w:after="0" w:afterAutospacing="0" w:line="276" w:lineRule="auto"/>
-        <w:textAlignment w:val="baseline"/>
+        <w:t xml:space="preserve">XSLT: Extensible Stylesheet Language Transformations. A language for transforming XML documents into other XML (extensible markup language: communicates data between programs) documents, or other formats such as HTML for web pages, plain text, or XSL Formatting Objects, which may subsequently be converted to other formats, such as PDF, </w:t>
+      </w:r>
+      <w:proofErr w:type="spellStart"/>
+      <w:r>
         <w:rPr>
           <w:rFonts w:asciiTheme="minorHAnsi" w:hAnsiTheme="minorHAnsi" w:cstheme="minorHAnsi"/>
           <w:i/>
@@ -606,7 +604,9 @@
           <w:sz w:val="22"/>
           <w:szCs w:val="22"/>
         </w:rPr>
-      </w:pPr>
+        <w:t>PostSCript</w:t>
+      </w:r>
+      <w:proofErr w:type="spellEnd"/>
       <w:r>
         <w:rPr>
           <w:rFonts w:asciiTheme="minorHAnsi" w:hAnsiTheme="minorHAnsi" w:cstheme="minorHAnsi"/>
@@ -615,28 +615,6 @@
           <w:sz w:val="22"/>
           <w:szCs w:val="22"/>
         </w:rPr>
-        <w:t xml:space="preserve">XSLT: Extensible Stylesheet Language Transformations. A language for transforming XML documents into other XML (extensible markup language: communicates data between programs) documents, or other formats such as HTML for web pages, plain text, or XSL Formatting Objects, which may subsequently be converted to other formats, such as PDF, </w:t>
-      </w:r>
-      <w:proofErr w:type="spellStart"/>
-      <w:r>
-        <w:rPr>
-          <w:rFonts w:asciiTheme="minorHAnsi" w:hAnsiTheme="minorHAnsi" w:cstheme="minorHAnsi"/>
-          <w:i/>
-          <w:color w:val="000000"/>
-          <w:sz w:val="22"/>
-          <w:szCs w:val="22"/>
-        </w:rPr>
-        <w:t>PostSCript</w:t>
-      </w:r>
-      <w:proofErr w:type="spellEnd"/>
-      <w:r>
-        <w:rPr>
-          <w:rFonts w:asciiTheme="minorHAnsi" w:hAnsiTheme="minorHAnsi" w:cstheme="minorHAnsi"/>
-          <w:i/>
-          <w:color w:val="000000"/>
-          <w:sz w:val="22"/>
-          <w:szCs w:val="22"/>
-        </w:rPr>
         <w:t xml:space="preserve">, and PNG. </w:t>
       </w:r>
     </w:p>
@@ -821,25 +799,19 @@
           <w:b/>
         </w:rPr>
       </w:pPr>
-      <w:r>
-        <w:rPr>
-          <w:b/>
-        </w:rPr>
-        <w:t xml:space="preserve">What's </w:t>
-      </w:r>
       <w:proofErr w:type="gramStart"/>
       <w:r>
         <w:rPr>
           <w:b/>
         </w:rPr>
-        <w:t>With</w:t>
+        <w:t>What's</w:t>
       </w:r>
       <w:proofErr w:type="gramEnd"/>
       <w:r>
         <w:rPr>
           <w:b/>
         </w:rPr>
-        <w:t xml:space="preserve"> All These Conferences, Anyway?</w:t>
+        <w:t xml:space="preserve"> With All These Conferences, Anyway?</w:t>
       </w:r>
     </w:p>
     <w:p>
@@ -900,66 +872,32 @@
     </w:p>
     <w:p>
       <w:pPr>
-        <w:spacing w:before="160"/>
-        <w:rPr>
-          <w:b/>
-        </w:rPr>
-      </w:pPr>
-      <w:r>
-        <w:rPr>
-          <w:b/>
-        </w:rPr>
-        <w:t>The Corporate Object Revolution</w:t>
-      </w:r>
-    </w:p>
-    <w:p>
-      <w:pPr>
-        <w:spacing w:before="160"/>
-        <w:rPr>
-          <w:b/>
-        </w:rPr>
-      </w:pPr>
-      <w:r>
-        <w:rPr>
-          <w:b/>
-        </w:rPr>
-        <w:t xml:space="preserve">Look How Big and Weird Things Get </w:t>
+        <w:pStyle w:val="ListParagraph"/>
+        <w:numPr>
+          <w:ilvl w:val="0"/>
+          <w:numId w:val="11"/>
+        </w:numPr>
+        <w:spacing w:before="160"/>
+      </w:pPr>
+      <w:r>
+        <w:rPr>
+          <w:b/>
+        </w:rPr>
+        <w:t>C:</w:t>
+      </w:r>
+      <w:r>
+        <w:t xml:space="preserve"> programming language created by Dennis Ritchie in the late 1960s at Bell Labs. “</w:t>
       </w:r>
       <w:proofErr w:type="gramStart"/>
       <w:r>
-        <w:rPr>
-          <w:b/>
-        </w:rPr>
-        <w:t>With</w:t>
+        <w:t>ridiculously</w:t>
       </w:r>
       <w:proofErr w:type="gramEnd"/>
       <w:r>
-        <w:rPr>
-          <w:b/>
-        </w:rPr>
-        <w:t xml:space="preserve"> Just Python</w:t>
-      </w:r>
-    </w:p>
-    <w:p>
-      <w:pPr>
-        <w:spacing w:before="160"/>
-        <w:rPr>
-          <w:b/>
-        </w:rPr>
-      </w:pPr>
-    </w:p>
-    <w:p>
-      <w:pPr>
-        <w:spacing w:before="160"/>
-        <w:rPr>
-          <w:b/>
-        </w:rPr>
-      </w:pPr>
-      <w:r>
-        <w:rPr>
-          <w:b/>
-        </w:rPr>
-        <w:t>Why Are Coders Angry?</w:t>
+        <w:t xml:space="preserve"> fast”</w:t>
+      </w:r>
+      <w:r>
+        <w:t>.</w:t>
       </w:r>
     </w:p>
     <w:p>
@@ -967,269 +905,83 @@
         <w:pStyle w:val="ListParagraph"/>
         <w:numPr>
           <w:ilvl w:val="0"/>
-          <w:numId w:val="5"/>
-        </w:numPr>
-        <w:spacing w:before="160"/>
-        <w:rPr>
-          <w:b/>
-        </w:rPr>
-      </w:pPr>
-      <w:r>
-        <w:rPr>
-          <w:b/>
-        </w:rPr>
-        <w:t>Bikeshedding:</w:t>
-      </w:r>
-      <w:r>
-        <w:t xml:space="preserve"> Technical disputes over minor, marginal issues conducted while more serious ones are being overlooked. </w:t>
+          <w:numId w:val="11"/>
+        </w:numPr>
+        <w:spacing w:before="160"/>
+      </w:pPr>
+      <w:proofErr w:type="gramStart"/>
+      <w:r>
+        <w:rPr>
+          <w:b/>
+        </w:rPr>
+        <w:t>Unix</w:t>
+      </w:r>
+      <w:proofErr w:type="gramEnd"/>
+      <w:r>
+        <w:t>: operating system developed in early 1970s. Programmed in C. Spread from Bell Labs to scho</w:t>
+      </w:r>
+      <w:r>
+        <w:t>ols to large industrial systems</w:t>
+      </w:r>
+      <w:r>
+        <w:t xml:space="preserve"> </w:t>
+      </w:r>
+      <w:proofErr w:type="gramStart"/>
+      <w:r>
+        <w:t>to  everywhere</w:t>
+      </w:r>
+      <w:proofErr w:type="gramEnd"/>
+      <w:r>
+        <w:t xml:space="preserve"> (Linux, Android, OS-X)</w:t>
+      </w:r>
+      <w:r>
+        <w:t>.</w:t>
       </w:r>
     </w:p>
     <w:p>
       <w:pPr>
         <w:pStyle w:val="ListParagraph"/>
-        <w:spacing w:before="160"/>
-        <w:ind w:left="1080" w:firstLine="0"/>
-        <w:rPr>
-          <w:b/>
-        </w:rPr>
-      </w:pPr>
-    </w:p>
-    <w:p>
-      <w:pPr>
-        <w:spacing w:before="160"/>
-        <w:rPr>
-          <w:b/>
-        </w:rPr>
-      </w:pPr>
-      <w:r>
-        <w:rPr>
-          <w:b/>
-        </w:rPr>
-        <w:t>The Legend of the 10x Programmer</w:t>
-      </w:r>
-    </w:p>
-    <w:p>
-      <w:pPr>
-        <w:spacing w:before="160"/>
-        <w:rPr>
-          <w:b/>
-        </w:rPr>
-      </w:pPr>
-      <w:r>
-        <w:rPr>
-          <w:b/>
-        </w:rPr>
-        <w:t>The Thing About Real Artists Is That They...</w:t>
-      </w:r>
-    </w:p>
-    <w:p>
-      <w:pPr>
-        <w:spacing w:before="160"/>
-        <w:rPr>
-          <w:b/>
-        </w:rPr>
-      </w:pPr>
-      <w:r>
-        <w:rPr>
-          <w:b/>
-        </w:rPr>
-        <w:t>We Still Need to Choose...</w:t>
-      </w:r>
-    </w:p>
-    <w:p>
-      <w:pPr>
-        <w:spacing w:before="160"/>
-        <w:rPr>
-          <w:b/>
-        </w:rPr>
-      </w:pPr>
-      <w:r>
-        <w:rPr>
-          <w:b/>
-        </w:rPr>
-        <w:t>Why Are There So Many Languages?</w:t>
-      </w:r>
-    </w:p>
-    <w:p>
-      <w:pPr>
-        <w:numPr>
-          <w:ilvl w:val="0"/>
-          <w:numId w:val="6"/>
-        </w:numPr>
-        <w:spacing w:before="160"/>
-      </w:pPr>
-      <w:r>
-        <w:rPr>
-          <w:b/>
-        </w:rPr>
-        <w:t>COBOL</w:t>
-      </w:r>
-      <w:r>
-        <w:rPr>
-          <w:b/>
-        </w:rPr>
-        <w:t xml:space="preserve"> </w:t>
-      </w:r>
-      <w:r>
-        <w:t xml:space="preserve">– </w:t>
-      </w:r>
-      <w:r>
-        <w:t xml:space="preserve">Short for </w:t>
-      </w:r>
-      <w:r>
-        <w:t>Co</w:t>
-      </w:r>
-      <w:r>
-        <w:t>mmon Business Oriented Language.</w:t>
-      </w:r>
-      <w:r>
-        <w:t xml:space="preserve"> </w:t>
-      </w:r>
-      <w:r>
-        <w:t>COBOL is a c</w:t>
-      </w:r>
-      <w:r>
-        <w:t>ompiled English-like language designed mainly for business use.</w:t>
-      </w:r>
-    </w:p>
-    <w:p>
-      <w:pPr>
-        <w:numPr>
-          <w:ilvl w:val="0"/>
-          <w:numId w:val="6"/>
-        </w:numPr>
-        <w:spacing w:before="160"/>
-      </w:pPr>
-      <w:r>
-        <w:rPr>
-          <w:b/>
-        </w:rPr>
-        <w:t>Fortran</w:t>
-      </w:r>
-      <w:r>
-        <w:t xml:space="preserve"> – </w:t>
-      </w:r>
-      <w:r>
-        <w:t>Short for Formula Translation. Fortran is a g</w:t>
-      </w:r>
-      <w:r>
-        <w:t>eneral-purpose computer language that is especially suited to numeric computation and scientific computing.</w:t>
-      </w:r>
-    </w:p>
-    <w:p>
-      <w:pPr>
-        <w:numPr>
-          <w:ilvl w:val="0"/>
-          <w:numId w:val="6"/>
-        </w:numPr>
-        <w:spacing w:before="160"/>
-      </w:pPr>
-      <w:r>
-        <w:rPr>
-          <w:b/>
-        </w:rPr>
-        <w:t>Lisp</w:t>
-      </w:r>
-      <w:r>
-        <w:rPr>
-          <w:b/>
-        </w:rPr>
-        <w:t xml:space="preserve"> </w:t>
-      </w:r>
-      <w:r>
-        <w:t xml:space="preserve">– </w:t>
-      </w:r>
-      <w:r>
-        <w:t xml:space="preserve">Short for </w:t>
-      </w:r>
-      <w:r>
-        <w:t>List Processor</w:t>
-      </w:r>
-      <w:r>
-        <w:t>. Lisp is a</w:t>
-      </w:r>
-      <w:r>
-        <w:t xml:space="preserve"> </w:t>
-      </w:r>
-      <w:r>
-        <w:t>l</w:t>
-      </w:r>
-      <w:r>
-        <w:t xml:space="preserve">anguage created as a practical mathematical notation for computer programs. </w:t>
-      </w:r>
-      <w:r>
-        <w:t xml:space="preserve">Sometimes referred as </w:t>
-      </w:r>
-      <w:r>
-        <w:t>“Lots of superfluous parentheses.”</w:t>
-      </w:r>
-    </w:p>
-    <w:p>
-      <w:pPr>
-        <w:numPr>
-          <w:ilvl w:val="0"/>
-          <w:numId w:val="6"/>
-        </w:numPr>
-        <w:spacing w:before="160"/>
-      </w:pPr>
-      <w:r>
-        <w:rPr>
-          <w:b/>
-        </w:rPr>
-        <w:t>ITA</w:t>
-      </w:r>
-      <w:r>
-        <w:t xml:space="preserve"> – travel industry software division of Google.</w:t>
-      </w:r>
-    </w:p>
-    <w:p>
-      <w:pPr>
-        <w:spacing w:before="160"/>
-        <w:rPr>
-          <w:b/>
-        </w:rPr>
-      </w:pPr>
-    </w:p>
-    <w:p>
-      <w:pPr>
-        <w:spacing w:before="160"/>
-        <w:rPr>
-          <w:b/>
-        </w:rPr>
-      </w:pPr>
-      <w:r>
-        <w:rPr>
-          <w:b/>
-        </w:rPr>
-        <w:t>The Time You Attended the Email Address Validation Meeting</w:t>
-      </w:r>
-    </w:p>
-    <w:p>
-      <w:pPr>
-        <w:spacing w:before="160"/>
-        <w:rPr>
-          <w:b/>
-        </w:rPr>
-      </w:pPr>
+        <w:numPr>
+          <w:ilvl w:val="0"/>
+          <w:numId w:val="11"/>
+        </w:numPr>
+        <w:spacing w:before="160"/>
+      </w:pPr>
+      <w:proofErr w:type="gramStart"/>
+      <w:r>
+        <w:rPr>
+          <w:b/>
+        </w:rPr>
+        <w:t>Kernel :</w:t>
+      </w:r>
+      <w:proofErr w:type="gramEnd"/>
+      <w:r>
+        <w:t xml:space="preserve"> the lowest level of an operating system. The Unix/Linux kernel is like the engine in a car. It is the actual operating system. It communicate between software and hardware</w:t>
+      </w:r>
+      <w:r>
+        <w:t>.</w:t>
+      </w:r>
     </w:p>
     <w:p>
       <w:pPr>
         <w:pStyle w:val="ListParagraph"/>
         <w:numPr>
           <w:ilvl w:val="0"/>
-          <w:numId w:val="5"/>
-        </w:numPr>
-        <w:spacing w:before="160"/>
-      </w:pPr>
-      <w:r>
-        <w:rPr>
-          <w:b/>
-        </w:rPr>
-        <w:lastRenderedPageBreak/>
-        <w:t>HTML</w:t>
-      </w:r>
-      <w:r>
-        <w:t>: Hypertext Markup Language is the standard markup language for creating web pages.</w:t>
+          <w:numId w:val="11"/>
+        </w:numPr>
+        <w:spacing w:before="160"/>
+      </w:pPr>
+      <w:r>
+        <w:rPr>
+          <w:b/>
+        </w:rPr>
+        <w:t>Shell</w:t>
+      </w:r>
+      <w:r>
+        <w:t>: is a user interface for access to an operating system’s services. It is named a ‘shell’ because it is the outermost layer around the operating system kernel</w:t>
+      </w:r>
+      <w:r>
+        <w:t>.</w:t>
       </w:r>
     </w:p>
     <w:p>
@@ -1237,95 +989,418 @@
         <w:pStyle w:val="ListParagraph"/>
         <w:numPr>
           <w:ilvl w:val="0"/>
-          <w:numId w:val="5"/>
-        </w:numPr>
-        <w:spacing w:before="160"/>
-      </w:pPr>
-      <w:r>
-        <w:rPr>
-          <w:b/>
-        </w:rPr>
-        <w:t>RFC 5321:</w:t>
-      </w:r>
-      <w:r>
-        <w:t xml:space="preserve"> This specification is a revision of Request </w:t>
-      </w:r>
-      <w:proofErr w:type="gramStart"/>
-      <w:r>
-        <w:t>For</w:t>
-      </w:r>
-      <w:proofErr w:type="gramEnd"/>
-      <w:r>
-        <w:t xml:space="preserve"> Comments (RFC): Simple Mail Transfer Protocol</w:t>
-      </w:r>
-    </w:p>
-    <w:p>
-      <w:pPr>
-        <w:pStyle w:val="ListParagraph"/>
-        <w:numPr>
-          <w:ilvl w:val="0"/>
-          <w:numId w:val="5"/>
-        </w:numPr>
-        <w:spacing w:before="160"/>
-      </w:pPr>
-      <w:r>
-        <w:rPr>
-          <w:b/>
-        </w:rPr>
-        <w:t>RFC 5322:</w:t>
-      </w:r>
-      <w:r>
-        <w:t xml:space="preserve"> This specification is a revision of Request </w:t>
-      </w:r>
-      <w:proofErr w:type="gramStart"/>
-      <w:r>
-        <w:t>For</w:t>
-      </w:r>
-      <w:proofErr w:type="gramEnd"/>
-      <w:r>
-        <w:t xml:space="preserve"> Comments (RFC): Internet Message Format</w:t>
-      </w:r>
-    </w:p>
-    <w:p>
-      <w:pPr>
-        <w:spacing w:before="160"/>
-      </w:pPr>
-    </w:p>
-    <w:p>
-      <w:pPr>
-        <w:spacing w:before="160"/>
-        <w:rPr>
-          <w:b/>
-        </w:rPr>
-      </w:pPr>
-      <w:r>
-        <w:rPr>
-          <w:b/>
-        </w:rPr>
-        <w:t>What Is the Relationship Between Code and Data?</w:t>
-      </w:r>
-    </w:p>
-    <w:p>
-      <w:pPr>
-        <w:spacing w:before="160"/>
-        <w:rPr>
-          <w:b/>
-        </w:rPr>
-      </w:pPr>
-      <w:r>
-        <w:rPr>
-          <w:b/>
-        </w:rPr>
-        <w:t>Where Does Data Live?</w:t>
+          <w:numId w:val="11"/>
+        </w:numPr>
+        <w:spacing w:before="160"/>
+      </w:pPr>
+      <w:r>
+        <w:rPr>
+          <w:b/>
+        </w:rPr>
+        <w:t>Shell Script:</w:t>
+      </w:r>
+      <w:r>
+        <w:t xml:space="preserve"> A program written in the shell language. Runs directly in the shell</w:t>
       </w:r>
       <w:bookmarkStart w:id="0" w:name="_GoBack"/>
       <w:bookmarkEnd w:id="0"/>
     </w:p>
     <w:p>
       <w:pPr>
+        <w:spacing w:before="160"/>
+        <w:rPr>
+          <w:b/>
+        </w:rPr>
+      </w:pPr>
+      <w:r>
+        <w:rPr>
+          <w:b/>
+        </w:rPr>
+        <w:t>The Corporate Object Revolution</w:t>
+      </w:r>
+    </w:p>
+    <w:p>
+      <w:pPr>
+        <w:spacing w:before="160"/>
+        <w:rPr>
+          <w:b/>
+        </w:rPr>
+      </w:pPr>
+      <w:r>
+        <w:rPr>
+          <w:b/>
+        </w:rPr>
+        <w:t>Look How Big and Weird Things Get With Just Python</w:t>
+      </w:r>
+    </w:p>
+    <w:p>
+      <w:pPr>
+        <w:spacing w:before="160"/>
+        <w:rPr>
+          <w:b/>
+        </w:rPr>
+      </w:pPr>
+    </w:p>
+    <w:p>
+      <w:pPr>
+        <w:spacing w:before="160"/>
+        <w:rPr>
+          <w:b/>
+        </w:rPr>
+      </w:pPr>
+      <w:r>
+        <w:rPr>
+          <w:b/>
+        </w:rPr>
+        <w:t>Why Are Coders Angry?</w:t>
+      </w:r>
+    </w:p>
+    <w:p>
+      <w:pPr>
         <w:pStyle w:val="ListParagraph"/>
         <w:numPr>
           <w:ilvl w:val="0"/>
+          <w:numId w:val="5"/>
+        </w:numPr>
+        <w:spacing w:before="160"/>
+        <w:rPr>
+          <w:b/>
+        </w:rPr>
+      </w:pPr>
+      <w:r>
+        <w:rPr>
+          <w:b/>
+        </w:rPr>
+        <w:t>Bikeshedding:</w:t>
+      </w:r>
+      <w:r>
+        <w:t xml:space="preserve"> Technical disputes over minor, marginal issues conducted while more serious ones are being overlooked. </w:t>
+      </w:r>
+    </w:p>
+    <w:p>
+      <w:pPr>
+        <w:pStyle w:val="ListParagraph"/>
+        <w:spacing w:before="160"/>
+        <w:ind w:left="1080" w:firstLine="0"/>
+        <w:rPr>
+          <w:b/>
+        </w:rPr>
+      </w:pPr>
+    </w:p>
+    <w:p>
+      <w:pPr>
+        <w:spacing w:before="160"/>
+        <w:rPr>
+          <w:b/>
+        </w:rPr>
+      </w:pPr>
+      <w:r>
+        <w:rPr>
+          <w:b/>
+        </w:rPr>
+        <w:t>The Legend of the 10x Programmer</w:t>
+      </w:r>
+    </w:p>
+    <w:p>
+      <w:pPr>
+        <w:spacing w:before="160"/>
+        <w:rPr>
+          <w:b/>
+        </w:rPr>
+      </w:pPr>
+      <w:r>
+        <w:rPr>
+          <w:b/>
+        </w:rPr>
+        <w:t>The Thing About Real Artists Is That They...</w:t>
+      </w:r>
+    </w:p>
+    <w:p>
+      <w:pPr>
+        <w:spacing w:before="160"/>
+        <w:rPr>
+          <w:b/>
+        </w:rPr>
+      </w:pPr>
+      <w:r>
+        <w:rPr>
+          <w:b/>
+        </w:rPr>
+        <w:t>We Still Need to Choose...</w:t>
+      </w:r>
+    </w:p>
+    <w:p>
+      <w:pPr>
+        <w:spacing w:before="160"/>
+        <w:rPr>
+          <w:b/>
+        </w:rPr>
+      </w:pPr>
+      <w:r>
+        <w:rPr>
+          <w:b/>
+        </w:rPr>
+        <w:t>Why Are There So Many Languages?</w:t>
+      </w:r>
+    </w:p>
+    <w:p>
+      <w:pPr>
+        <w:numPr>
+          <w:ilvl w:val="0"/>
+          <w:numId w:val="6"/>
+        </w:numPr>
+        <w:spacing w:before="160"/>
+      </w:pPr>
+      <w:r>
+        <w:rPr>
+          <w:b/>
+        </w:rPr>
+        <w:t>COBOL</w:t>
+      </w:r>
+      <w:r>
+        <w:rPr>
+          <w:b/>
+        </w:rPr>
+        <w:t xml:space="preserve"> </w:t>
+      </w:r>
+      <w:r>
+        <w:t xml:space="preserve">– </w:t>
+      </w:r>
+      <w:r>
+        <w:t xml:space="preserve">Short for </w:t>
+      </w:r>
+      <w:r>
+        <w:t>Co</w:t>
+      </w:r>
+      <w:r>
+        <w:t>mmon Business Oriented Language.</w:t>
+      </w:r>
+      <w:r>
+        <w:t xml:space="preserve"> </w:t>
+      </w:r>
+      <w:r>
+        <w:t>COBOL is a c</w:t>
+      </w:r>
+      <w:r>
+        <w:t>ompiled English-like language designed mainly for business use.</w:t>
+      </w:r>
+    </w:p>
+    <w:p>
+      <w:pPr>
+        <w:numPr>
+          <w:ilvl w:val="0"/>
+          <w:numId w:val="6"/>
+        </w:numPr>
+        <w:spacing w:before="160"/>
+      </w:pPr>
+      <w:r>
+        <w:rPr>
+          <w:b/>
+        </w:rPr>
+        <w:t>Fortran</w:t>
+      </w:r>
+      <w:r>
+        <w:t xml:space="preserve"> – </w:t>
+      </w:r>
+      <w:r>
+        <w:t>Short for Formula Translation. Fortran is a g</w:t>
+      </w:r>
+      <w:r>
+        <w:t>eneral-purpose computer language that is especially suited to numeric computation and scientific computing.</w:t>
+      </w:r>
+    </w:p>
+    <w:p>
+      <w:pPr>
+        <w:numPr>
+          <w:ilvl w:val="0"/>
+          <w:numId w:val="6"/>
+        </w:numPr>
+        <w:spacing w:before="160"/>
+      </w:pPr>
+      <w:r>
+        <w:rPr>
+          <w:b/>
+        </w:rPr>
+        <w:lastRenderedPageBreak/>
+        <w:t>Lisp</w:t>
+      </w:r>
+      <w:r>
+        <w:rPr>
+          <w:b/>
+        </w:rPr>
+        <w:t xml:space="preserve"> </w:t>
+      </w:r>
+      <w:r>
+        <w:t xml:space="preserve">– </w:t>
+      </w:r>
+      <w:r>
+        <w:t xml:space="preserve">Short for </w:t>
+      </w:r>
+      <w:r>
+        <w:t>List Processor</w:t>
+      </w:r>
+      <w:r>
+        <w:t>. Lisp is a</w:t>
+      </w:r>
+      <w:r>
+        <w:t xml:space="preserve"> </w:t>
+      </w:r>
+      <w:r>
+        <w:t>l</w:t>
+      </w:r>
+      <w:r>
+        <w:t xml:space="preserve">anguage created as a practical mathematical notation for computer programs. </w:t>
+      </w:r>
+      <w:r>
+        <w:t xml:space="preserve">Sometimes referred as </w:t>
+      </w:r>
+      <w:r>
+        <w:t>“Lots of superfluous parentheses.”</w:t>
+      </w:r>
+    </w:p>
+    <w:p>
+      <w:pPr>
+        <w:numPr>
+          <w:ilvl w:val="0"/>
+          <w:numId w:val="6"/>
+        </w:numPr>
+        <w:spacing w:before="160"/>
+      </w:pPr>
+      <w:r>
+        <w:rPr>
+          <w:b/>
+        </w:rPr>
+        <w:t>ITA</w:t>
+      </w:r>
+      <w:r>
+        <w:t xml:space="preserve"> – travel industry software division of Google.</w:t>
+      </w:r>
+    </w:p>
+    <w:p>
+      <w:pPr>
+        <w:spacing w:before="160"/>
+        <w:rPr>
+          <w:b/>
+        </w:rPr>
+      </w:pPr>
+    </w:p>
+    <w:p>
+      <w:pPr>
+        <w:spacing w:before="160"/>
+        <w:rPr>
+          <w:b/>
+        </w:rPr>
+      </w:pPr>
+      <w:r>
+        <w:rPr>
+          <w:b/>
+        </w:rPr>
+        <w:t>The Time You Attended the Email Address Validation Meeting</w:t>
+      </w:r>
+    </w:p>
+    <w:p>
+      <w:pPr>
+        <w:spacing w:before="160"/>
+        <w:rPr>
+          <w:b/>
+        </w:rPr>
+      </w:pPr>
+    </w:p>
+    <w:p>
+      <w:pPr>
+        <w:pStyle w:val="ListParagraph"/>
+        <w:numPr>
+          <w:ilvl w:val="0"/>
+          <w:numId w:val="5"/>
+        </w:numPr>
+        <w:spacing w:before="160"/>
+      </w:pPr>
+      <w:r>
+        <w:rPr>
+          <w:b/>
+        </w:rPr>
+        <w:t>HTML</w:t>
+      </w:r>
+      <w:r>
+        <w:t>: Hypertext Markup Language is the standard markup language for creating web pages.</w:t>
+      </w:r>
+    </w:p>
+    <w:p>
+      <w:pPr>
+        <w:pStyle w:val="ListParagraph"/>
+        <w:numPr>
+          <w:ilvl w:val="0"/>
+          <w:numId w:val="5"/>
+        </w:numPr>
+        <w:spacing w:before="160"/>
+      </w:pPr>
+      <w:r>
+        <w:rPr>
+          <w:b/>
+        </w:rPr>
+        <w:t>RFC 5321:</w:t>
+      </w:r>
+      <w:r>
+        <w:t xml:space="preserve"> This specification is a revision of Request For Comments (RFC): Simple Mail Transfer Protocol</w:t>
+      </w:r>
+    </w:p>
+    <w:p>
+      <w:pPr>
+        <w:pStyle w:val="ListParagraph"/>
+        <w:numPr>
+          <w:ilvl w:val="0"/>
+          <w:numId w:val="5"/>
+        </w:numPr>
+        <w:spacing w:before="160"/>
+      </w:pPr>
+      <w:r>
+        <w:rPr>
+          <w:b/>
+        </w:rPr>
+        <w:t>RFC 5322:</w:t>
+      </w:r>
+      <w:r>
+        <w:t xml:space="preserve"> This specification is a revision of Request For Comments (RFC): Internet Message Format</w:t>
+      </w:r>
+    </w:p>
+    <w:p>
+      <w:pPr>
+        <w:spacing w:before="160"/>
+      </w:pPr>
+    </w:p>
+    <w:p>
+      <w:pPr>
+        <w:spacing w:before="160"/>
+        <w:rPr>
+          <w:b/>
+        </w:rPr>
+      </w:pPr>
+      <w:r>
+        <w:rPr>
+          <w:b/>
+        </w:rPr>
+        <w:t>What Is the Relationship Between Code and Data?</w:t>
+      </w:r>
+    </w:p>
+    <w:p>
+      <w:pPr>
+        <w:spacing w:before="160"/>
+        <w:rPr>
+          <w:b/>
+        </w:rPr>
+      </w:pPr>
+      <w:r>
+        <w:rPr>
+          <w:b/>
+        </w:rPr>
+        <w:t>Where Does Data Live?</w:t>
+      </w:r>
+    </w:p>
+    <w:p>
+      <w:pPr>
+        <w:pStyle w:val="ListParagraph"/>
+        <w:numPr>
+          <w:ilvl w:val="0"/>
           <w:numId w:val="10"/>
         </w:numPr>
         <w:spacing w:before="160"/>
@@ -1465,6 +1540,7 @@
         <w:spacing w:before="160"/>
       </w:pPr>
       <w:r>
+        <w:lastRenderedPageBreak/>
         <w:t>Managing Programmers</w:t>
       </w:r>
     </w:p>
@@ -1495,7 +1571,7 @@
 </file>
 
 <file path=word/numbering.xml><?xml version="1.0" encoding="utf-8"?>
-<w:numbering xmlns:wpc="http://schemas.microsoft.com/office/word/2010/wordprocessingCanvas" xmlns:cx="http://schemas.microsoft.com/office/drawing/2014/chartex" xmlns:mc="http://schemas.openxmlformats.org/markup-compatibility/2006" xmlns:o="urn:schemas-microsoft-com:office:office" xmlns:r="http://schemas.openxmlformats.org/officeDocument/2006/relationships" xmlns:m="http://schemas.openxmlformats.org/officeDocument/2006/math" xmlns:v="urn:schemas-microsoft-com:vml" xmlns:wp14="http://schemas.microsoft.com/office/word/2010/wordprocessingDrawing" xmlns:wp="http://schemas.openxmlformats.org/drawingml/2006/wordprocessingDrawing" xmlns:w10="urn:schemas-microsoft-com:office:word" xmlns:w="http://schemas.openxmlformats.org/wordprocessingml/2006/main" xmlns:w14="http://schemas.microsoft.com/office/word/2010/wordml" xmlns:w15="http://schemas.microsoft.com/office/word/2012/wordml" xmlns:w16se="http://schemas.microsoft.com/office/word/2015/wordml/symex" xmlns:wpg="http://schemas.microsoft.com/office/word/2010/wordprocessingGroup" xmlns:wpi="http://schemas.microsoft.com/office/word/2010/wordprocessingInk" xmlns:wne="http://schemas.microsoft.com/office/word/2006/wordml" xmlns:wps="http://schemas.microsoft.com/office/word/2010/wordprocessingShape" mc:Ignorable="w14 w15 w16se wp14">
+<w:numbering xmlns:wpc="http://schemas.microsoft.com/office/word/2010/wordprocessingCanvas" xmlns:cx="http://schemas.microsoft.com/office/drawing/2014/chartex" xmlns:cx1="http://schemas.microsoft.com/office/drawing/2015/9/8/chartex" xmlns:mc="http://schemas.openxmlformats.org/markup-compatibility/2006" xmlns:o="urn:schemas-microsoft-com:office:office" xmlns:r="http://schemas.openxmlformats.org/officeDocument/2006/relationships" xmlns:m="http://schemas.openxmlformats.org/officeDocument/2006/math" xmlns:v="urn:schemas-microsoft-com:vml" xmlns:wp14="http://schemas.microsoft.com/office/word/2010/wordprocessingDrawing" xmlns:wp="http://schemas.openxmlformats.org/drawingml/2006/wordprocessingDrawing" xmlns:w10="urn:schemas-microsoft-com:office:word" xmlns:w="http://schemas.openxmlformats.org/wordprocessingml/2006/main" xmlns:w14="http://schemas.microsoft.com/office/word/2010/wordml" xmlns:w15="http://schemas.microsoft.com/office/word/2012/wordml" xmlns:w16se="http://schemas.microsoft.com/office/word/2015/wordml/symex" xmlns:wpg="http://schemas.microsoft.com/office/word/2010/wordprocessingGroup" xmlns:wpi="http://schemas.microsoft.com/office/word/2010/wordprocessingInk" xmlns:wne="http://schemas.microsoft.com/office/word/2006/wordml" xmlns:wps="http://schemas.microsoft.com/office/word/2010/wordprocessingShape" mc:Ignorable="w14 w15 w16se wp14">
   <w:abstractNum w:abstractNumId="0" w15:restartNumberingAfterBreak="0">
     <w:nsid w:val="0A0509BC"/>
     <w:multiLevelType w:val="hybridMultilevel"/>
@@ -2152,6 +2228,119 @@
     </w:lvl>
   </w:abstractNum>
   <w:abstractNum w:abstractNumId="5" w15:restartNumberingAfterBreak="0">
+    <w:nsid w:val="435D0224"/>
+    <w:multiLevelType w:val="hybridMultilevel"/>
+    <w:tmpl w:val="9A5A102A"/>
+    <w:lvl w:ilvl="0" w:tplc="04090001">
+      <w:start w:val="1"/>
+      <w:numFmt w:val="bullet"/>
+      <w:lvlText w:val=""/>
+      <w:lvlJc w:val="left"/>
+      <w:pPr>
+        <w:ind w:left="1080" w:hanging="360"/>
+      </w:pPr>
+      <w:rPr>
+        <w:rFonts w:ascii="Symbol" w:hAnsi="Symbol" w:hint="default"/>
+      </w:rPr>
+    </w:lvl>
+    <w:lvl w:ilvl="1" w:tplc="04090003" w:tentative="1">
+      <w:start w:val="1"/>
+      <w:numFmt w:val="bullet"/>
+      <w:lvlText w:val="o"/>
+      <w:lvlJc w:val="left"/>
+      <w:pPr>
+        <w:ind w:left="1800" w:hanging="360"/>
+      </w:pPr>
+      <w:rPr>
+        <w:rFonts w:ascii="Courier New" w:hAnsi="Courier New" w:cs="Courier New" w:hint="default"/>
+      </w:rPr>
+    </w:lvl>
+    <w:lvl w:ilvl="2" w:tplc="04090005" w:tentative="1">
+      <w:start w:val="1"/>
+      <w:numFmt w:val="bullet"/>
+      <w:lvlText w:val=""/>
+      <w:lvlJc w:val="left"/>
+      <w:pPr>
+        <w:ind w:left="2520" w:hanging="360"/>
+      </w:pPr>
+      <w:rPr>
+        <w:rFonts w:ascii="Wingdings" w:hAnsi="Wingdings" w:hint="default"/>
+      </w:rPr>
+    </w:lvl>
+    <w:lvl w:ilvl="3" w:tplc="04090001" w:tentative="1">
+      <w:start w:val="1"/>
+      <w:numFmt w:val="bullet"/>
+      <w:lvlText w:val=""/>
+      <w:lvlJc w:val="left"/>
+      <w:pPr>
+        <w:ind w:left="3240" w:hanging="360"/>
+      </w:pPr>
+      <w:rPr>
+        <w:rFonts w:ascii="Symbol" w:hAnsi="Symbol" w:hint="default"/>
+      </w:rPr>
+    </w:lvl>
+    <w:lvl w:ilvl="4" w:tplc="04090003" w:tentative="1">
+      <w:start w:val="1"/>
+      <w:numFmt w:val="bullet"/>
+      <w:lvlText w:val="o"/>
+      <w:lvlJc w:val="left"/>
+      <w:pPr>
+        <w:ind w:left="3960" w:hanging="360"/>
+      </w:pPr>
+      <w:rPr>
+        <w:rFonts w:ascii="Courier New" w:hAnsi="Courier New" w:cs="Courier New" w:hint="default"/>
+      </w:rPr>
+    </w:lvl>
+    <w:lvl w:ilvl="5" w:tplc="04090005" w:tentative="1">
+      <w:start w:val="1"/>
+      <w:numFmt w:val="bullet"/>
+      <w:lvlText w:val=""/>
+      <w:lvlJc w:val="left"/>
+      <w:pPr>
+        <w:ind w:left="4680" w:hanging="360"/>
+      </w:pPr>
+      <w:rPr>
+        <w:rFonts w:ascii="Wingdings" w:hAnsi="Wingdings" w:hint="default"/>
+      </w:rPr>
+    </w:lvl>
+    <w:lvl w:ilvl="6" w:tplc="04090001" w:tentative="1">
+      <w:start w:val="1"/>
+      <w:numFmt w:val="bullet"/>
+      <w:lvlText w:val=""/>
+      <w:lvlJc w:val="left"/>
+      <w:pPr>
+        <w:ind w:left="5400" w:hanging="360"/>
+      </w:pPr>
+      <w:rPr>
+        <w:rFonts w:ascii="Symbol" w:hAnsi="Symbol" w:hint="default"/>
+      </w:rPr>
+    </w:lvl>
+    <w:lvl w:ilvl="7" w:tplc="04090003" w:tentative="1">
+      <w:start w:val="1"/>
+      <w:numFmt w:val="bullet"/>
+      <w:lvlText w:val="o"/>
+      <w:lvlJc w:val="left"/>
+      <w:pPr>
+        <w:ind w:left="6120" w:hanging="360"/>
+      </w:pPr>
+      <w:rPr>
+        <w:rFonts w:ascii="Courier New" w:hAnsi="Courier New" w:cs="Courier New" w:hint="default"/>
+      </w:rPr>
+    </w:lvl>
+    <w:lvl w:ilvl="8" w:tplc="04090005" w:tentative="1">
+      <w:start w:val="1"/>
+      <w:numFmt w:val="bullet"/>
+      <w:lvlText w:val=""/>
+      <w:lvlJc w:val="left"/>
+      <w:pPr>
+        <w:ind w:left="6840" w:hanging="360"/>
+      </w:pPr>
+      <w:rPr>
+        <w:rFonts w:ascii="Wingdings" w:hAnsi="Wingdings" w:hint="default"/>
+      </w:rPr>
+    </w:lvl>
+  </w:abstractNum>
+  <w:abstractNum w:abstractNumId="6" w15:restartNumberingAfterBreak="0">
     <w:nsid w:val="43C642CE"/>
     <w:multiLevelType w:val="hybridMultilevel"/>
     <w:tmpl w:val="3528C55A"/>
@@ -2264,7 +2453,7 @@
       </w:rPr>
     </w:lvl>
   </w:abstractNum>
-  <w:abstractNum w:abstractNumId="6" w15:restartNumberingAfterBreak="0">
+  <w:abstractNum w:abstractNumId="7" w15:restartNumberingAfterBreak="0">
     <w:nsid w:val="47652C5A"/>
     <w:multiLevelType w:val="hybridMultilevel"/>
     <w:tmpl w:val="7CE28B1C"/>
@@ -2377,7 +2566,7 @@
       </w:rPr>
     </w:lvl>
   </w:abstractNum>
-  <w:abstractNum w:abstractNumId="7" w15:restartNumberingAfterBreak="0">
+  <w:abstractNum w:abstractNumId="8" w15:restartNumberingAfterBreak="0">
     <w:nsid w:val="57582523"/>
     <w:multiLevelType w:val="hybridMultilevel"/>
     <w:tmpl w:val="ED66151E"/>
@@ -2517,7 +2706,7 @@
       </w:rPr>
     </w:lvl>
   </w:abstractNum>
-  <w:abstractNum w:abstractNumId="8" w15:restartNumberingAfterBreak="0">
+  <w:abstractNum w:abstractNumId="9" w15:restartNumberingAfterBreak="0">
     <w:nsid w:val="6B933842"/>
     <w:multiLevelType w:val="hybridMultilevel"/>
     <w:tmpl w:val="EBBAF23A"/>
@@ -2657,7 +2846,7 @@
       </w:rPr>
     </w:lvl>
   </w:abstractNum>
-  <w:abstractNum w:abstractNumId="9" w15:restartNumberingAfterBreak="0">
+  <w:abstractNum w:abstractNumId="10" w15:restartNumberingAfterBreak="0">
     <w:nsid w:val="7DE914D9"/>
     <w:multiLevelType w:val="hybridMultilevel"/>
     <w:tmpl w:val="FFA6488C"/>
@@ -2771,13 +2960,13 @@
     </w:lvl>
   </w:abstractNum>
   <w:num w:numId="1">
-    <w:abstractNumId w:val="5"/>
+    <w:abstractNumId w:val="6"/>
   </w:num>
   <w:num w:numId="2">
-    <w:abstractNumId w:val="6"/>
+    <w:abstractNumId w:val="7"/>
   </w:num>
   <w:num w:numId="3">
-    <w:abstractNumId w:val="9"/>
+    <w:abstractNumId w:val="10"/>
   </w:num>
   <w:num w:numId="4">
     <w:abstractNumId w:val="1"/>
@@ -2792,13 +2981,16 @@
     <w:abstractNumId w:val="2"/>
   </w:num>
   <w:num w:numId="8">
-    <w:abstractNumId w:val="8"/>
+    <w:abstractNumId w:val="9"/>
   </w:num>
   <w:num w:numId="9">
-    <w:abstractNumId w:val="7"/>
+    <w:abstractNumId w:val="8"/>
   </w:num>
   <w:num w:numId="10">
     <w:abstractNumId w:val="4"/>
+  </w:num>
+  <w:num w:numId="11">
+    <w:abstractNumId w:val="5"/>
   </w:num>
 </w:numbering>
 </file>
@@ -3201,7 +3393,6 @@
   <w:style w:type="character" w:default="1" w:styleId="DefaultParagraphFont">
     <w:name w:val="Default Paragraph Font"/>
     <w:uiPriority w:val="1"/>
-    <w:semiHidden/>
     <w:unhideWhenUsed/>
   </w:style>
   <w:style w:type="table" w:default="1" w:styleId="TableNormal">

</xml_diff>

<commit_message>
Update to Legend of 10x programmer (GL)
</commit_message>
<xml_diff>
--- a/the_code_issue_terms_and_definitions.docx
+++ b/the_code_issue_terms_and_definitions.docx
@@ -847,83 +847,1264 @@
           <w:sz w:val="24"/>
           <w:szCs w:val="24"/>
         </w:rPr>
-        <w:t>: memor</w:t>
+        <w:t>: memory accessible by the processor</w:t>
+      </w:r>
+    </w:p>
+    <w:p>
+      <w:pPr>
+        <w:pStyle w:val="ListParagraph"/>
+        <w:numPr>
+          <w:ilvl w:val="0"/>
+          <w:numId w:val="12"/>
+        </w:numPr>
+        <w:spacing w:before="160" w:line="240" w:lineRule="auto"/>
+        <w:rPr>
+          <w:rFonts w:ascii="Times New Roman" w:hAnsi="Times New Roman" w:cs="Times New Roman"/>
+          <w:b/>
+          <w:sz w:val="24"/>
+          <w:szCs w:val="24"/>
+        </w:rPr>
+      </w:pPr>
+      <w:r>
+        <w:rPr>
+          <w:rFonts w:ascii="Times New Roman" w:hAnsi="Times New Roman" w:cs="Times New Roman"/>
+          <w:b/>
+          <w:sz w:val="24"/>
+          <w:szCs w:val="24"/>
+        </w:rPr>
+        <w:t>Hard Drive</w:t>
+      </w:r>
+      <w:r>
+        <w:rPr>
+          <w:rFonts w:ascii="Times New Roman" w:hAnsi="Times New Roman" w:cs="Times New Roman"/>
+          <w:sz w:val="24"/>
+          <w:szCs w:val="24"/>
+        </w:rPr>
+        <w:t>: mechanical storage</w:t>
+      </w:r>
+    </w:p>
+    <w:p>
+      <w:pPr>
+        <w:pStyle w:val="ListParagraph"/>
+        <w:numPr>
+          <w:ilvl w:val="0"/>
+          <w:numId w:val="12"/>
+        </w:numPr>
+        <w:spacing w:before="160" w:line="240" w:lineRule="auto"/>
+        <w:rPr>
+          <w:rFonts w:ascii="Times New Roman" w:hAnsi="Times New Roman" w:cs="Times New Roman"/>
+          <w:b/>
+          <w:sz w:val="24"/>
+          <w:szCs w:val="24"/>
+        </w:rPr>
+      </w:pPr>
+      <w:r>
+        <w:rPr>
+          <w:rFonts w:ascii="Times New Roman" w:hAnsi="Times New Roman" w:cs="Times New Roman"/>
+          <w:b/>
+          <w:sz w:val="24"/>
+          <w:szCs w:val="24"/>
+        </w:rPr>
+        <w:t>Network Connection</w:t>
+      </w:r>
+      <w:r>
+        <w:rPr>
+          <w:rFonts w:ascii="Times New Roman" w:hAnsi="Times New Roman" w:cs="Times New Roman"/>
+          <w:sz w:val="24"/>
+          <w:szCs w:val="24"/>
+        </w:rPr>
+        <w:t>: computing devices exchange data with each other using connections between nodes</w:t>
+      </w:r>
+    </w:p>
+    <w:p>
+      <w:pPr>
+        <w:pStyle w:val="ListParagraph"/>
+        <w:spacing w:before="160" w:line="240" w:lineRule="auto"/>
+        <w:ind w:firstLine="0"/>
+        <w:rPr>
+          <w:rFonts w:ascii="Times New Roman" w:hAnsi="Times New Roman" w:cs="Times New Roman"/>
+          <w:b/>
+          <w:sz w:val="24"/>
+          <w:szCs w:val="24"/>
+        </w:rPr>
+      </w:pPr>
+    </w:p>
+    <w:p>
+      <w:pPr>
+        <w:spacing w:before="160" w:line="240" w:lineRule="auto"/>
+        <w:ind w:left="360"/>
+        <w:contextualSpacing/>
+        <w:rPr>
+          <w:rFonts w:ascii="Times New Roman" w:hAnsi="Times New Roman" w:cs="Times New Roman"/>
+          <w:b/>
+          <w:sz w:val="24"/>
+          <w:szCs w:val="24"/>
+        </w:rPr>
+      </w:pPr>
+      <w:r>
+        <w:rPr>
+          <w:rFonts w:ascii="Times New Roman" w:hAnsi="Times New Roman" w:cs="Times New Roman"/>
+          <w:b/>
+          <w:sz w:val="24"/>
+          <w:szCs w:val="24"/>
+        </w:rPr>
+        <w:t xml:space="preserve">How Do You Type </w:t>
+      </w:r>
+      <w:proofErr w:type="gramStart"/>
+      <w:r>
+        <w:rPr>
+          <w:rFonts w:ascii="Times New Roman" w:hAnsi="Times New Roman" w:cs="Times New Roman"/>
+          <w:b/>
+          <w:sz w:val="24"/>
+          <w:szCs w:val="24"/>
+        </w:rPr>
+        <w:t>An</w:t>
+      </w:r>
+      <w:proofErr w:type="gramEnd"/>
+      <w:r>
+        <w:rPr>
+          <w:rFonts w:ascii="Times New Roman" w:hAnsi="Times New Roman" w:cs="Times New Roman"/>
+          <w:b/>
+          <w:sz w:val="24"/>
+          <w:szCs w:val="24"/>
+        </w:rPr>
+        <w:t xml:space="preserve"> ‘A’?</w:t>
+      </w:r>
+    </w:p>
+    <w:p>
+      <w:pPr>
+        <w:pStyle w:val="ListParagraph"/>
+        <w:numPr>
+          <w:ilvl w:val="0"/>
+          <w:numId w:val="12"/>
+        </w:numPr>
+        <w:spacing w:before="160" w:line="240" w:lineRule="auto"/>
+        <w:ind w:left="720"/>
+        <w:rPr>
+          <w:rFonts w:ascii="Times New Roman" w:hAnsi="Times New Roman" w:cs="Times New Roman"/>
+          <w:b/>
+          <w:sz w:val="24"/>
+          <w:szCs w:val="24"/>
+        </w:rPr>
+      </w:pPr>
+    </w:p>
+    <w:p>
+      <w:pPr>
+        <w:spacing w:before="160" w:line="240" w:lineRule="auto"/>
+        <w:ind w:left="360"/>
+        <w:contextualSpacing/>
+        <w:rPr>
+          <w:rFonts w:ascii="Times New Roman" w:hAnsi="Times New Roman" w:cs="Times New Roman"/>
+          <w:b/>
+          <w:sz w:val="24"/>
+          <w:szCs w:val="24"/>
+        </w:rPr>
+      </w:pPr>
+    </w:p>
+    <w:p>
+      <w:pPr>
+        <w:spacing w:before="160" w:line="240" w:lineRule="auto"/>
+        <w:ind w:left="360"/>
+        <w:contextualSpacing/>
+        <w:rPr>
+          <w:rFonts w:ascii="Times New Roman" w:hAnsi="Times New Roman" w:cs="Times New Roman"/>
+          <w:b/>
+          <w:sz w:val="24"/>
+          <w:szCs w:val="24"/>
+        </w:rPr>
+      </w:pPr>
+      <w:r>
+        <w:rPr>
+          <w:rFonts w:ascii="Times New Roman" w:hAnsi="Times New Roman" w:cs="Times New Roman"/>
+          <w:b/>
+          <w:sz w:val="24"/>
+          <w:szCs w:val="24"/>
+        </w:rPr>
+        <w:t>From Hardware to Software</w:t>
+      </w:r>
+    </w:p>
+    <w:p>
+      <w:pPr>
+        <w:pStyle w:val="ListParagraph"/>
+        <w:numPr>
+          <w:ilvl w:val="0"/>
+          <w:numId w:val="12"/>
+        </w:numPr>
+        <w:spacing w:before="160" w:line="240" w:lineRule="auto"/>
+        <w:ind w:left="720"/>
+        <w:rPr>
+          <w:rFonts w:ascii="Times New Roman" w:hAnsi="Times New Roman" w:cs="Times New Roman"/>
+          <w:b/>
+          <w:sz w:val="24"/>
+          <w:szCs w:val="24"/>
+        </w:rPr>
+      </w:pPr>
+    </w:p>
+    <w:p>
+      <w:pPr>
+        <w:spacing w:before="160" w:line="240" w:lineRule="auto"/>
+        <w:ind w:left="360"/>
+        <w:contextualSpacing/>
+        <w:rPr>
+          <w:rFonts w:ascii="Times New Roman" w:hAnsi="Times New Roman" w:cs="Times New Roman"/>
+          <w:b/>
+          <w:sz w:val="24"/>
+          <w:szCs w:val="24"/>
+        </w:rPr>
+      </w:pPr>
+    </w:p>
+    <w:p>
+      <w:pPr>
+        <w:spacing w:before="160" w:line="240" w:lineRule="auto"/>
+        <w:ind w:left="360"/>
+        <w:contextualSpacing/>
+        <w:rPr>
+          <w:rFonts w:ascii="Times New Roman" w:hAnsi="Times New Roman" w:cs="Times New Roman"/>
+          <w:b/>
+          <w:sz w:val="24"/>
+          <w:szCs w:val="24"/>
+        </w:rPr>
+      </w:pPr>
+      <w:r>
+        <w:rPr>
+          <w:rFonts w:ascii="Times New Roman" w:hAnsi="Times New Roman" w:cs="Times New Roman"/>
+          <w:b/>
+          <w:sz w:val="24"/>
+          <w:szCs w:val="24"/>
+        </w:rPr>
+        <w:t>How Does Code Become Software?</w:t>
+      </w:r>
+    </w:p>
+    <w:p>
+      <w:pPr>
+        <w:pStyle w:val="ListParagraph"/>
+        <w:numPr>
+          <w:ilvl w:val="0"/>
+          <w:numId w:val="12"/>
+        </w:numPr>
+        <w:spacing w:before="160" w:line="240" w:lineRule="auto"/>
+        <w:ind w:left="720"/>
+        <w:rPr>
+          <w:rFonts w:ascii="Times New Roman" w:hAnsi="Times New Roman" w:cs="Times New Roman"/>
+          <w:b/>
+          <w:sz w:val="24"/>
+          <w:szCs w:val="24"/>
+        </w:rPr>
+      </w:pPr>
+    </w:p>
+    <w:p>
+      <w:pPr>
+        <w:spacing w:before="160" w:line="240" w:lineRule="auto"/>
+        <w:ind w:left="-360" w:firstLine="0"/>
+        <w:contextualSpacing/>
+        <w:rPr>
+          <w:rFonts w:ascii="Times New Roman" w:hAnsi="Times New Roman" w:cs="Times New Roman"/>
+          <w:b/>
+          <w:sz w:val="24"/>
+          <w:szCs w:val="24"/>
+        </w:rPr>
+      </w:pPr>
+    </w:p>
+    <w:p>
+      <w:pPr>
+        <w:spacing w:before="160" w:line="240" w:lineRule="auto"/>
+        <w:ind w:left="360"/>
+        <w:contextualSpacing/>
+        <w:rPr>
+          <w:rFonts w:ascii="Times New Roman" w:hAnsi="Times New Roman" w:cs="Times New Roman"/>
+          <w:b/>
+          <w:sz w:val="24"/>
+          <w:szCs w:val="24"/>
+        </w:rPr>
+      </w:pPr>
+      <w:r>
+        <w:rPr>
+          <w:rFonts w:ascii="Times New Roman" w:hAnsi="Times New Roman" w:cs="Times New Roman"/>
+          <w:b/>
+          <w:sz w:val="24"/>
+          <w:szCs w:val="24"/>
+        </w:rPr>
+        <w:t>What Is an Algorithm?</w:t>
+      </w:r>
+    </w:p>
+    <w:p>
+      <w:pPr>
+        <w:pStyle w:val="ListParagraph"/>
+        <w:numPr>
+          <w:ilvl w:val="0"/>
+          <w:numId w:val="3"/>
+        </w:numPr>
+        <w:spacing w:before="160" w:line="240" w:lineRule="auto"/>
+        <w:ind w:left="720"/>
+        <w:rPr>
+          <w:rFonts w:ascii="Times New Roman" w:hAnsi="Times New Roman" w:cs="Times New Roman"/>
+          <w:sz w:val="24"/>
+          <w:szCs w:val="24"/>
+        </w:rPr>
+      </w:pPr>
+      <w:r>
+        <w:rPr>
+          <w:rFonts w:ascii="Times New Roman" w:hAnsi="Times New Roman" w:cs="Times New Roman"/>
+          <w:b/>
+          <w:sz w:val="24"/>
+          <w:szCs w:val="24"/>
+        </w:rPr>
+        <w:t>Algorithm</w:t>
+      </w:r>
+      <w:r>
+        <w:rPr>
+          <w:rFonts w:ascii="Times New Roman" w:hAnsi="Times New Roman" w:cs="Times New Roman"/>
+          <w:sz w:val="24"/>
+          <w:szCs w:val="24"/>
+        </w:rPr>
+        <w:t>: a specified process used to solve a problem.</w:t>
+      </w:r>
+    </w:p>
+    <w:p>
+      <w:pPr>
+        <w:pStyle w:val="ListParagraph"/>
+        <w:numPr>
+          <w:ilvl w:val="0"/>
+          <w:numId w:val="3"/>
+        </w:numPr>
+        <w:spacing w:before="160" w:line="240" w:lineRule="auto"/>
+        <w:ind w:left="720"/>
+        <w:rPr>
+          <w:rFonts w:ascii="Times New Roman" w:hAnsi="Times New Roman" w:cs="Times New Roman"/>
+          <w:sz w:val="24"/>
+          <w:szCs w:val="24"/>
+        </w:rPr>
+      </w:pPr>
+      <w:r>
+        <w:rPr>
+          <w:rFonts w:ascii="Times New Roman" w:hAnsi="Times New Roman" w:cs="Times New Roman"/>
+          <w:b/>
+          <w:sz w:val="24"/>
+          <w:szCs w:val="24"/>
+        </w:rPr>
+        <w:t>Programming Language</w:t>
+      </w:r>
+      <w:r>
+        <w:rPr>
+          <w:rFonts w:ascii="Times New Roman" w:hAnsi="Times New Roman" w:cs="Times New Roman"/>
+          <w:sz w:val="24"/>
+          <w:szCs w:val="24"/>
+        </w:rPr>
+        <w:t>: a system used to code algorithms (often allows you to store, apply, and share algorithms).</w:t>
+      </w:r>
+    </w:p>
+    <w:p>
+      <w:pPr>
+        <w:pStyle w:val="ListParagraph"/>
+        <w:numPr>
+          <w:ilvl w:val="0"/>
+          <w:numId w:val="3"/>
+        </w:numPr>
+        <w:spacing w:before="160" w:line="240" w:lineRule="auto"/>
+        <w:ind w:left="720"/>
+        <w:rPr>
+          <w:rFonts w:ascii="Times New Roman" w:hAnsi="Times New Roman" w:cs="Times New Roman"/>
+          <w:sz w:val="24"/>
+          <w:szCs w:val="24"/>
+        </w:rPr>
+      </w:pPr>
+      <w:r>
+        <w:rPr>
+          <w:rFonts w:ascii="Times New Roman" w:hAnsi="Times New Roman" w:cs="Times New Roman"/>
+          <w:b/>
+          <w:sz w:val="24"/>
+          <w:szCs w:val="24"/>
+        </w:rPr>
+        <w:t>Library</w:t>
+      </w:r>
+      <w:r>
+        <w:rPr>
+          <w:rFonts w:ascii="Times New Roman" w:hAnsi="Times New Roman" w:cs="Times New Roman"/>
+          <w:sz w:val="24"/>
+          <w:szCs w:val="24"/>
+        </w:rPr>
+        <w:t>: a set of coded algorithms.</w:t>
+      </w:r>
+    </w:p>
+    <w:p>
+      <w:pPr>
+        <w:pStyle w:val="ListParagraph"/>
+        <w:numPr>
+          <w:ilvl w:val="0"/>
+          <w:numId w:val="3"/>
+        </w:numPr>
+        <w:spacing w:before="160" w:line="240" w:lineRule="auto"/>
+        <w:ind w:left="720"/>
+        <w:rPr>
+          <w:rFonts w:ascii="Times New Roman" w:hAnsi="Times New Roman" w:cs="Times New Roman"/>
+          <w:sz w:val="24"/>
+          <w:szCs w:val="24"/>
+        </w:rPr>
+      </w:pPr>
+      <w:r>
+        <w:rPr>
+          <w:rFonts w:ascii="Times New Roman" w:hAnsi="Times New Roman" w:cs="Times New Roman"/>
+          <w:b/>
+          <w:sz w:val="24"/>
+          <w:szCs w:val="24"/>
+        </w:rPr>
+        <w:t>DRY Principle</w:t>
+      </w:r>
+      <w:r>
+        <w:rPr>
+          <w:rFonts w:ascii="Times New Roman" w:hAnsi="Times New Roman" w:cs="Times New Roman"/>
+          <w:sz w:val="24"/>
+          <w:szCs w:val="24"/>
+        </w:rPr>
+        <w:t>: “Don’t Repeat Yourself.” Try not to write the same code twice.</w:t>
+      </w:r>
+    </w:p>
+    <w:p>
+      <w:pPr>
+        <w:pStyle w:val="ListParagraph"/>
+        <w:spacing w:before="160" w:line="240" w:lineRule="auto"/>
+        <w:ind w:firstLine="0"/>
+        <w:rPr>
+          <w:rFonts w:ascii="Times New Roman" w:hAnsi="Times New Roman" w:cs="Times New Roman"/>
+          <w:sz w:val="24"/>
+          <w:szCs w:val="24"/>
+        </w:rPr>
+      </w:pPr>
+    </w:p>
+    <w:p>
+      <w:pPr>
+        <w:spacing w:before="160" w:line="240" w:lineRule="auto"/>
+        <w:ind w:left="360"/>
+        <w:contextualSpacing/>
+        <w:rPr>
+          <w:rFonts w:ascii="Times New Roman" w:hAnsi="Times New Roman" w:cs="Times New Roman"/>
+          <w:b/>
+          <w:sz w:val="24"/>
+          <w:szCs w:val="24"/>
+        </w:rPr>
+      </w:pPr>
+      <w:r>
+        <w:rPr>
+          <w:rFonts w:ascii="Times New Roman" w:hAnsi="Times New Roman" w:cs="Times New Roman"/>
+          <w:b/>
+          <w:sz w:val="24"/>
+          <w:szCs w:val="24"/>
+        </w:rPr>
+        <w:lastRenderedPageBreak/>
+        <w:t>The Sprint</w:t>
+      </w:r>
+    </w:p>
+    <w:p>
+      <w:pPr>
+        <w:pStyle w:val="ListParagraph"/>
+        <w:numPr>
+          <w:ilvl w:val="0"/>
+          <w:numId w:val="13"/>
+        </w:numPr>
+        <w:spacing w:before="160" w:line="240" w:lineRule="auto"/>
+        <w:ind w:left="720"/>
+        <w:rPr>
+          <w:rFonts w:ascii="Times New Roman" w:hAnsi="Times New Roman" w:cs="Times New Roman"/>
+          <w:b/>
+          <w:sz w:val="24"/>
+          <w:szCs w:val="24"/>
+        </w:rPr>
+      </w:pPr>
+    </w:p>
+    <w:p>
+      <w:pPr>
+        <w:pStyle w:val="ListParagraph"/>
+        <w:spacing w:before="160" w:line="240" w:lineRule="auto"/>
+        <w:ind w:firstLine="0"/>
+        <w:rPr>
+          <w:rFonts w:ascii="Times New Roman" w:hAnsi="Times New Roman" w:cs="Times New Roman"/>
+          <w:b/>
+          <w:sz w:val="24"/>
+          <w:szCs w:val="24"/>
+        </w:rPr>
+      </w:pPr>
+    </w:p>
+    <w:p>
+      <w:pPr>
+        <w:spacing w:before="160" w:line="240" w:lineRule="auto"/>
+        <w:ind w:left="360"/>
+        <w:contextualSpacing/>
+        <w:rPr>
+          <w:rFonts w:ascii="Times New Roman" w:hAnsi="Times New Roman" w:cs="Times New Roman"/>
+          <w:b/>
+          <w:sz w:val="24"/>
+          <w:szCs w:val="24"/>
+        </w:rPr>
+      </w:pPr>
+      <w:r>
+        <w:rPr>
+          <w:rFonts w:ascii="Times New Roman" w:hAnsi="Times New Roman" w:cs="Times New Roman"/>
+          <w:b/>
+          <w:sz w:val="24"/>
+          <w:szCs w:val="24"/>
+        </w:rPr>
+        <w:t xml:space="preserve">What's </w:t>
+      </w:r>
+      <w:proofErr w:type="gramStart"/>
+      <w:r>
+        <w:rPr>
+          <w:rFonts w:ascii="Times New Roman" w:hAnsi="Times New Roman" w:cs="Times New Roman"/>
+          <w:b/>
+          <w:sz w:val="24"/>
+          <w:szCs w:val="24"/>
+        </w:rPr>
+        <w:t>With</w:t>
+      </w:r>
+      <w:proofErr w:type="gramEnd"/>
+      <w:r>
+        <w:rPr>
+          <w:rFonts w:ascii="Times New Roman" w:hAnsi="Times New Roman" w:cs="Times New Roman"/>
+          <w:b/>
+          <w:sz w:val="24"/>
+          <w:szCs w:val="24"/>
+        </w:rPr>
+        <w:t xml:space="preserve"> All These Conferences, Anyway?</w:t>
+      </w:r>
+    </w:p>
+    <w:p>
+      <w:pPr>
+        <w:pStyle w:val="ListParagraph"/>
+        <w:numPr>
+          <w:ilvl w:val="0"/>
+          <w:numId w:val="13"/>
+        </w:numPr>
+        <w:spacing w:before="160" w:line="240" w:lineRule="auto"/>
+        <w:ind w:left="720"/>
+        <w:rPr>
+          <w:rFonts w:ascii="Times New Roman" w:hAnsi="Times New Roman" w:cs="Times New Roman"/>
+          <w:b/>
+          <w:sz w:val="24"/>
+          <w:szCs w:val="24"/>
+        </w:rPr>
+      </w:pPr>
+    </w:p>
+    <w:p>
+      <w:pPr>
+        <w:spacing w:before="160" w:line="240" w:lineRule="auto"/>
+        <w:ind w:left="360"/>
+        <w:contextualSpacing/>
+        <w:rPr>
+          <w:rFonts w:ascii="Times New Roman" w:hAnsi="Times New Roman" w:cs="Times New Roman"/>
+          <w:b/>
+          <w:sz w:val="24"/>
+          <w:szCs w:val="24"/>
+        </w:rPr>
+      </w:pPr>
+    </w:p>
+    <w:p>
+      <w:pPr>
+        <w:spacing w:before="160" w:line="240" w:lineRule="auto"/>
+        <w:ind w:left="360"/>
+        <w:contextualSpacing/>
+        <w:rPr>
+          <w:rFonts w:ascii="Times New Roman" w:hAnsi="Times New Roman" w:cs="Times New Roman"/>
+          <w:b/>
+          <w:sz w:val="24"/>
+          <w:szCs w:val="24"/>
+        </w:rPr>
+      </w:pPr>
+      <w:r>
+        <w:rPr>
+          <w:rFonts w:ascii="Times New Roman" w:hAnsi="Times New Roman" w:cs="Times New Roman"/>
+          <w:b/>
+          <w:sz w:val="24"/>
+          <w:szCs w:val="24"/>
+        </w:rPr>
+        <w:t>Why Are Programmers So Intense About Languages?</w:t>
+      </w:r>
+    </w:p>
+    <w:p>
+      <w:pPr>
+        <w:pStyle w:val="ListParagraph"/>
+        <w:numPr>
+          <w:ilvl w:val="0"/>
+          <w:numId w:val="14"/>
+        </w:numPr>
+        <w:spacing w:before="160" w:line="240" w:lineRule="auto"/>
+        <w:ind w:left="720"/>
+        <w:rPr>
+          <w:rFonts w:ascii="Times New Roman" w:hAnsi="Times New Roman" w:cs="Times New Roman"/>
+          <w:b/>
+          <w:sz w:val="24"/>
+          <w:szCs w:val="24"/>
+        </w:rPr>
+      </w:pPr>
+    </w:p>
+    <w:p>
+      <w:pPr>
+        <w:pStyle w:val="ListParagraph"/>
+        <w:spacing w:before="160" w:line="240" w:lineRule="auto"/>
+        <w:ind w:firstLine="0"/>
+        <w:rPr>
+          <w:rFonts w:ascii="Times New Roman" w:hAnsi="Times New Roman" w:cs="Times New Roman"/>
+          <w:b/>
+          <w:sz w:val="24"/>
+          <w:szCs w:val="24"/>
+        </w:rPr>
+      </w:pPr>
+    </w:p>
+    <w:p>
+      <w:pPr>
+        <w:spacing w:before="160" w:line="240" w:lineRule="auto"/>
+        <w:ind w:left="360"/>
+        <w:contextualSpacing/>
+        <w:rPr>
+          <w:rFonts w:ascii="Times New Roman" w:hAnsi="Times New Roman" w:cs="Times New Roman"/>
+          <w:b/>
+          <w:sz w:val="24"/>
+          <w:szCs w:val="24"/>
+        </w:rPr>
+      </w:pPr>
+      <w:r>
+        <w:rPr>
+          <w:rFonts w:ascii="Times New Roman" w:hAnsi="Times New Roman" w:cs="Times New Roman"/>
+          <w:b/>
+          <w:sz w:val="24"/>
+          <w:szCs w:val="24"/>
+        </w:rPr>
+        <w:t>The Beauty of the Standard Library</w:t>
+      </w:r>
+    </w:p>
+    <w:p>
+      <w:pPr>
+        <w:pStyle w:val="ListParagraph"/>
+        <w:numPr>
+          <w:ilvl w:val="0"/>
+          <w:numId w:val="14"/>
+        </w:numPr>
+        <w:spacing w:before="160" w:line="240" w:lineRule="auto"/>
+        <w:ind w:left="720"/>
+        <w:rPr>
+          <w:rFonts w:ascii="Times New Roman" w:hAnsi="Times New Roman" w:cs="Times New Roman"/>
+          <w:b/>
+          <w:sz w:val="24"/>
+          <w:szCs w:val="24"/>
+        </w:rPr>
+      </w:pPr>
+    </w:p>
+    <w:p>
+      <w:pPr>
+        <w:spacing w:before="160" w:line="240" w:lineRule="auto"/>
+        <w:ind w:left="360"/>
+        <w:contextualSpacing/>
+        <w:rPr>
+          <w:rFonts w:ascii="Times New Roman" w:hAnsi="Times New Roman" w:cs="Times New Roman"/>
+          <w:b/>
+          <w:sz w:val="24"/>
+          <w:szCs w:val="24"/>
+        </w:rPr>
+      </w:pPr>
+      <w:r>
+        <w:rPr>
+          <w:rFonts w:ascii="Times New Roman" w:hAnsi="Times New Roman" w:cs="Times New Roman"/>
+          <w:b/>
+          <w:sz w:val="24"/>
+          <w:szCs w:val="24"/>
+        </w:rPr>
+        <w:t>What Do Different Languages Do?</w:t>
+      </w:r>
+    </w:p>
+    <w:p>
+      <w:pPr>
+        <w:pStyle w:val="ListParagraph"/>
+        <w:numPr>
+          <w:ilvl w:val="0"/>
+          <w:numId w:val="14"/>
+        </w:numPr>
+        <w:spacing w:before="160" w:line="240" w:lineRule="auto"/>
+        <w:ind w:left="720"/>
+        <w:rPr>
+          <w:rFonts w:ascii="Times New Roman" w:hAnsi="Times New Roman" w:cs="Times New Roman"/>
+          <w:b/>
+          <w:sz w:val="24"/>
+          <w:szCs w:val="24"/>
+        </w:rPr>
+      </w:pPr>
+    </w:p>
+    <w:p>
+      <w:pPr>
+        <w:pStyle w:val="ListParagraph"/>
+        <w:spacing w:before="160" w:line="240" w:lineRule="auto"/>
+        <w:ind w:firstLine="0"/>
+        <w:rPr>
+          <w:rFonts w:ascii="Times New Roman" w:hAnsi="Times New Roman" w:cs="Times New Roman"/>
+          <w:b/>
+          <w:sz w:val="24"/>
+          <w:szCs w:val="24"/>
+        </w:rPr>
+      </w:pPr>
+    </w:p>
+    <w:p>
+      <w:pPr>
+        <w:spacing w:before="160" w:line="240" w:lineRule="auto"/>
+        <w:ind w:left="360"/>
+        <w:contextualSpacing/>
+        <w:rPr>
+          <w:rFonts w:ascii="Times New Roman" w:hAnsi="Times New Roman" w:cs="Times New Roman"/>
+          <w:b/>
+          <w:sz w:val="24"/>
+          <w:szCs w:val="24"/>
+        </w:rPr>
+      </w:pPr>
+      <w:r>
+        <w:rPr>
+          <w:rFonts w:ascii="Times New Roman" w:hAnsi="Times New Roman" w:cs="Times New Roman"/>
+          <w:b/>
+          <w:sz w:val="24"/>
+          <w:szCs w:val="24"/>
+        </w:rPr>
+        <w:t>The Importance of C</w:t>
+      </w:r>
+    </w:p>
+    <w:p>
+      <w:pPr>
+        <w:pStyle w:val="ListParagraph"/>
+        <w:numPr>
+          <w:ilvl w:val="0"/>
+          <w:numId w:val="14"/>
+        </w:numPr>
+        <w:spacing w:before="160" w:line="240" w:lineRule="auto"/>
+        <w:rPr>
+          <w:rFonts w:ascii="Times New Roman" w:hAnsi="Times New Roman" w:cs="Times New Roman"/>
+          <w:sz w:val="24"/>
+          <w:szCs w:val="24"/>
+        </w:rPr>
+      </w:pPr>
+      <w:r>
+        <w:rPr>
+          <w:rFonts w:ascii="Times New Roman" w:hAnsi="Times New Roman" w:cs="Times New Roman"/>
+          <w:b/>
+          <w:sz w:val="24"/>
+          <w:szCs w:val="24"/>
+        </w:rPr>
+        <w:t>C:</w:t>
+      </w:r>
+      <w:r>
+        <w:rPr>
+          <w:rFonts w:ascii="Times New Roman" w:hAnsi="Times New Roman" w:cs="Times New Roman"/>
+          <w:sz w:val="24"/>
+          <w:szCs w:val="24"/>
+        </w:rPr>
+        <w:t xml:space="preserve"> programming language created by Dennis Ritchie in the late 1960s at Bell Labs. “ridiculously fast”.</w:t>
+      </w:r>
+    </w:p>
+    <w:p>
+      <w:pPr>
+        <w:pStyle w:val="ListParagraph"/>
+        <w:numPr>
+          <w:ilvl w:val="0"/>
+          <w:numId w:val="14"/>
+        </w:numPr>
+        <w:spacing w:after="0" w:line="240" w:lineRule="auto"/>
+        <w:rPr>
+          <w:rFonts w:ascii="Times New Roman" w:hAnsi="Times New Roman" w:cs="Times New Roman"/>
+          <w:sz w:val="24"/>
+          <w:szCs w:val="24"/>
+        </w:rPr>
+      </w:pPr>
+      <w:r>
+        <w:rPr>
+          <w:rFonts w:ascii="Times New Roman" w:hAnsi="Times New Roman" w:cs="Times New Roman"/>
+          <w:b/>
+          <w:sz w:val="24"/>
+          <w:szCs w:val="24"/>
+        </w:rPr>
+        <w:t>Unix</w:t>
+      </w:r>
+      <w:r>
+        <w:rPr>
+          <w:rFonts w:ascii="Times New Roman" w:hAnsi="Times New Roman" w:cs="Times New Roman"/>
+          <w:sz w:val="24"/>
+          <w:szCs w:val="24"/>
+        </w:rPr>
+        <w:t xml:space="preserve">: operating system developed in early 1970s. Programmed in C. Spread from Bell Labs to schools to large industrial systems </w:t>
+      </w:r>
+      <w:proofErr w:type="gramStart"/>
+      <w:r>
+        <w:rPr>
+          <w:rFonts w:ascii="Times New Roman" w:hAnsi="Times New Roman" w:cs="Times New Roman"/>
+          <w:sz w:val="24"/>
+          <w:szCs w:val="24"/>
+        </w:rPr>
+        <w:t>to  everywhere</w:t>
+      </w:r>
+      <w:proofErr w:type="gramEnd"/>
+      <w:r>
+        <w:rPr>
+          <w:rFonts w:ascii="Times New Roman" w:hAnsi="Times New Roman" w:cs="Times New Roman"/>
+          <w:sz w:val="24"/>
+          <w:szCs w:val="24"/>
+        </w:rPr>
+        <w:t xml:space="preserve"> (Linux, Android, OS-X).</w:t>
+      </w:r>
+    </w:p>
+    <w:p>
+      <w:pPr>
+        <w:pStyle w:val="ListParagraph"/>
+        <w:numPr>
+          <w:ilvl w:val="0"/>
+          <w:numId w:val="14"/>
+        </w:numPr>
+        <w:spacing w:after="0" w:line="240" w:lineRule="auto"/>
+        <w:rPr>
+          <w:rFonts w:ascii="Times New Roman" w:hAnsi="Times New Roman" w:cs="Times New Roman"/>
+          <w:b/>
+          <w:sz w:val="24"/>
+          <w:szCs w:val="24"/>
+        </w:rPr>
+      </w:pPr>
+      <w:proofErr w:type="gramStart"/>
+      <w:r>
+        <w:rPr>
+          <w:rFonts w:ascii="Times New Roman" w:hAnsi="Times New Roman" w:cs="Times New Roman"/>
+          <w:b/>
+          <w:sz w:val="24"/>
+          <w:szCs w:val="24"/>
+        </w:rPr>
+        <w:t>Kernel :</w:t>
+      </w:r>
+      <w:proofErr w:type="gramEnd"/>
+      <w:r>
+        <w:rPr>
+          <w:rFonts w:ascii="Times New Roman" w:hAnsi="Times New Roman" w:cs="Times New Roman"/>
+          <w:sz w:val="24"/>
+          <w:szCs w:val="24"/>
+        </w:rPr>
+        <w:t xml:space="preserve"> the lowest level of an operating system. The Unix/Linux kernel is like the engine in a car. It is the actual operating system. It </w:t>
+      </w:r>
+      <w:proofErr w:type="gramStart"/>
+      <w:r>
+        <w:rPr>
+          <w:rFonts w:ascii="Times New Roman" w:hAnsi="Times New Roman" w:cs="Times New Roman"/>
+          <w:sz w:val="24"/>
+          <w:szCs w:val="24"/>
+        </w:rPr>
+        <w:t>communicate</w:t>
+      </w:r>
+      <w:proofErr w:type="gramEnd"/>
+      <w:r>
+        <w:rPr>
+          <w:rFonts w:ascii="Times New Roman" w:hAnsi="Times New Roman" w:cs="Times New Roman"/>
+          <w:sz w:val="24"/>
+          <w:szCs w:val="24"/>
+        </w:rPr>
+        <w:t xml:space="preserve"> between software and hardware.</w:t>
+      </w:r>
+      <w:r>
+        <w:rPr>
+          <w:rFonts w:ascii="Times New Roman" w:hAnsi="Times New Roman" w:cs="Times New Roman"/>
+          <w:b/>
+          <w:sz w:val="24"/>
+          <w:szCs w:val="24"/>
+        </w:rPr>
+        <w:t xml:space="preserve"> </w:t>
+      </w:r>
+    </w:p>
+    <w:p>
+      <w:pPr>
+        <w:pStyle w:val="ListParagraph"/>
+        <w:numPr>
+          <w:ilvl w:val="0"/>
+          <w:numId w:val="14"/>
+        </w:numPr>
+        <w:spacing w:after="0" w:line="240" w:lineRule="auto"/>
+        <w:rPr>
+          <w:rFonts w:ascii="Times New Roman" w:hAnsi="Times New Roman" w:cs="Times New Roman"/>
+          <w:b/>
+          <w:sz w:val="24"/>
+          <w:szCs w:val="24"/>
+        </w:rPr>
+      </w:pPr>
+      <w:r>
+        <w:rPr>
+          <w:rFonts w:ascii="Times New Roman" w:hAnsi="Times New Roman" w:cs="Times New Roman"/>
+          <w:b/>
+          <w:sz w:val="24"/>
+          <w:szCs w:val="24"/>
+        </w:rPr>
+        <w:t>Shell</w:t>
+      </w:r>
+      <w:r>
+        <w:rPr>
+          <w:rFonts w:ascii="Times New Roman" w:hAnsi="Times New Roman" w:cs="Times New Roman"/>
+          <w:sz w:val="24"/>
+          <w:szCs w:val="24"/>
+        </w:rPr>
+        <w:t>: is a user interface for access to an operating system’s services. It is named a ‘shell’ because it is the outermost layer around the operating system kernel.</w:t>
+      </w:r>
+    </w:p>
+    <w:p>
+      <w:pPr>
+        <w:pStyle w:val="ListParagraph"/>
+        <w:numPr>
+          <w:ilvl w:val="0"/>
+          <w:numId w:val="14"/>
+        </w:numPr>
+        <w:spacing w:after="0" w:line="240" w:lineRule="auto"/>
+        <w:rPr>
+          <w:b/>
+        </w:rPr>
+      </w:pPr>
+      <w:r>
+        <w:rPr>
+          <w:rFonts w:ascii="Times New Roman" w:hAnsi="Times New Roman" w:cs="Times New Roman"/>
+          <w:b/>
+          <w:sz w:val="24"/>
+          <w:szCs w:val="24"/>
+        </w:rPr>
+        <w:t>Shell Script:</w:t>
+      </w:r>
+      <w:r>
+        <w:rPr>
+          <w:rFonts w:ascii="Times New Roman" w:hAnsi="Times New Roman" w:cs="Times New Roman"/>
+          <w:sz w:val="24"/>
+          <w:szCs w:val="24"/>
+        </w:rPr>
+        <w:t xml:space="preserve"> A program written in the shell language. Runs directly in the shell</w:t>
+      </w:r>
+    </w:p>
+    <w:p>
+      <w:pPr>
+        <w:spacing w:before="160" w:line="240" w:lineRule="auto"/>
+        <w:ind w:left="360"/>
+        <w:contextualSpacing/>
+        <w:rPr>
+          <w:rFonts w:ascii="Times New Roman" w:hAnsi="Times New Roman" w:cs="Times New Roman"/>
+          <w:b/>
+          <w:sz w:val="24"/>
+          <w:szCs w:val="24"/>
+        </w:rPr>
+      </w:pPr>
+      <w:r>
+        <w:rPr>
+          <w:rFonts w:ascii="Times New Roman" w:hAnsi="Times New Roman" w:cs="Times New Roman"/>
+          <w:b/>
+          <w:sz w:val="24"/>
+          <w:szCs w:val="24"/>
+        </w:rPr>
+        <w:t>The Corporate Object Revolution</w:t>
+      </w:r>
+    </w:p>
+    <w:p>
+      <w:pPr>
+        <w:pStyle w:val="ListParagraph"/>
+        <w:numPr>
+          <w:ilvl w:val="0"/>
+          <w:numId w:val="14"/>
+        </w:numPr>
+        <w:spacing w:before="160" w:line="240" w:lineRule="auto"/>
+        <w:ind w:left="720"/>
+        <w:rPr>
+          <w:rFonts w:ascii="Times New Roman" w:hAnsi="Times New Roman" w:cs="Times New Roman"/>
+          <w:b/>
+          <w:sz w:val="24"/>
+          <w:szCs w:val="24"/>
+        </w:rPr>
+      </w:pPr>
+    </w:p>
+    <w:p>
+      <w:pPr>
+        <w:pStyle w:val="ListParagraph"/>
+        <w:spacing w:before="160" w:line="240" w:lineRule="auto"/>
+        <w:ind w:firstLine="0"/>
+        <w:rPr>
+          <w:rFonts w:ascii="Times New Roman" w:hAnsi="Times New Roman" w:cs="Times New Roman"/>
+          <w:b/>
+          <w:sz w:val="24"/>
+          <w:szCs w:val="24"/>
+        </w:rPr>
+      </w:pPr>
+    </w:p>
+    <w:p>
+      <w:pPr>
+        <w:spacing w:before="160" w:line="240" w:lineRule="auto"/>
+        <w:ind w:left="360"/>
+        <w:contextualSpacing/>
+        <w:rPr>
+          <w:rFonts w:ascii="Times New Roman" w:hAnsi="Times New Roman" w:cs="Times New Roman"/>
+          <w:b/>
+          <w:sz w:val="24"/>
+          <w:szCs w:val="24"/>
+        </w:rPr>
+      </w:pPr>
+      <w:r>
+        <w:rPr>
+          <w:rFonts w:ascii="Times New Roman" w:hAnsi="Times New Roman" w:cs="Times New Roman"/>
+          <w:b/>
+          <w:sz w:val="24"/>
+          <w:szCs w:val="24"/>
+        </w:rPr>
+        <w:t xml:space="preserve">Look How Big and Weird Things Get </w:t>
+      </w:r>
+      <w:proofErr w:type="gramStart"/>
+      <w:r>
+        <w:rPr>
+          <w:rFonts w:ascii="Times New Roman" w:hAnsi="Times New Roman" w:cs="Times New Roman"/>
+          <w:b/>
+          <w:sz w:val="24"/>
+          <w:szCs w:val="24"/>
+        </w:rPr>
+        <w:t>With</w:t>
+      </w:r>
+      <w:proofErr w:type="gramEnd"/>
+      <w:r>
+        <w:rPr>
+          <w:rFonts w:ascii="Times New Roman" w:hAnsi="Times New Roman" w:cs="Times New Roman"/>
+          <w:b/>
+          <w:sz w:val="24"/>
+          <w:szCs w:val="24"/>
+        </w:rPr>
+        <w:t xml:space="preserve"> Just Python</w:t>
+      </w:r>
+    </w:p>
+    <w:p>
+      <w:pPr>
+        <w:pStyle w:val="ListParagraph"/>
+        <w:numPr>
+          <w:ilvl w:val="0"/>
+          <w:numId w:val="14"/>
+        </w:numPr>
+        <w:spacing w:before="160" w:line="240" w:lineRule="auto"/>
+        <w:ind w:left="720"/>
+        <w:rPr>
+          <w:rFonts w:ascii="Times New Roman" w:hAnsi="Times New Roman" w:cs="Times New Roman"/>
+          <w:b/>
+          <w:sz w:val="24"/>
+          <w:szCs w:val="24"/>
+        </w:rPr>
+      </w:pPr>
+    </w:p>
+    <w:p>
+      <w:pPr>
+        <w:pStyle w:val="ListParagraph"/>
+        <w:spacing w:before="160" w:line="240" w:lineRule="auto"/>
+        <w:ind w:firstLine="0"/>
+        <w:rPr>
+          <w:rFonts w:ascii="Times New Roman" w:hAnsi="Times New Roman" w:cs="Times New Roman"/>
+          <w:b/>
+          <w:sz w:val="24"/>
+          <w:szCs w:val="24"/>
+        </w:rPr>
+      </w:pPr>
+    </w:p>
+    <w:p>
+      <w:pPr>
+        <w:spacing w:before="160" w:line="240" w:lineRule="auto"/>
+        <w:ind w:left="360"/>
+        <w:contextualSpacing/>
+        <w:rPr>
+          <w:rFonts w:ascii="Times New Roman" w:hAnsi="Times New Roman" w:cs="Times New Roman"/>
+          <w:b/>
+          <w:sz w:val="24"/>
+          <w:szCs w:val="24"/>
+        </w:rPr>
+      </w:pPr>
+    </w:p>
+    <w:p>
+      <w:pPr>
+        <w:spacing w:before="160" w:line="240" w:lineRule="auto"/>
+        <w:ind w:left="360"/>
+        <w:contextualSpacing/>
+        <w:rPr>
+          <w:rFonts w:ascii="Times New Roman" w:hAnsi="Times New Roman" w:cs="Times New Roman"/>
+          <w:b/>
+          <w:sz w:val="24"/>
+          <w:szCs w:val="24"/>
+        </w:rPr>
+      </w:pPr>
+      <w:r>
+        <w:rPr>
+          <w:rFonts w:ascii="Times New Roman" w:hAnsi="Times New Roman" w:cs="Times New Roman"/>
+          <w:b/>
+          <w:sz w:val="24"/>
+          <w:szCs w:val="24"/>
+        </w:rPr>
+        <w:t>Why Are Coders Angry?</w:t>
+      </w:r>
+    </w:p>
+    <w:p>
+      <w:pPr>
+        <w:pStyle w:val="ListParagraph"/>
+        <w:numPr>
+          <w:ilvl w:val="0"/>
+          <w:numId w:val="5"/>
+        </w:numPr>
+        <w:spacing w:before="160" w:line="240" w:lineRule="auto"/>
+        <w:ind w:left="720"/>
+        <w:rPr>
+          <w:rFonts w:ascii="Times New Roman" w:hAnsi="Times New Roman" w:cs="Times New Roman"/>
+          <w:b/>
+          <w:sz w:val="24"/>
+          <w:szCs w:val="24"/>
+        </w:rPr>
+      </w:pPr>
+      <w:proofErr w:type="spellStart"/>
+      <w:r>
+        <w:rPr>
+          <w:rFonts w:ascii="Times New Roman" w:hAnsi="Times New Roman" w:cs="Times New Roman"/>
+          <w:b/>
+          <w:sz w:val="24"/>
+          <w:szCs w:val="24"/>
+        </w:rPr>
+        <w:t>Bikeshedding</w:t>
+      </w:r>
+      <w:proofErr w:type="spellEnd"/>
+      <w:r>
+        <w:rPr>
+          <w:rFonts w:ascii="Times New Roman" w:hAnsi="Times New Roman" w:cs="Times New Roman"/>
+          <w:b/>
+          <w:sz w:val="24"/>
+          <w:szCs w:val="24"/>
+        </w:rPr>
+        <w:t>:</w:t>
+      </w:r>
+      <w:r>
+        <w:rPr>
+          <w:rFonts w:ascii="Times New Roman" w:hAnsi="Times New Roman" w:cs="Times New Roman"/>
+          <w:sz w:val="24"/>
+          <w:szCs w:val="24"/>
+        </w:rPr>
+        <w:t xml:space="preserve"> Technical disputes over minor, marginal issues conducted while more serious ones are being overlooked.</w:t>
+      </w:r>
+    </w:p>
+    <w:p>
+      <w:pPr>
+        <w:pStyle w:val="ListParagraph"/>
+        <w:spacing w:before="160" w:line="240" w:lineRule="auto"/>
+        <w:ind w:firstLine="0"/>
+        <w:rPr>
+          <w:rFonts w:ascii="Times New Roman" w:hAnsi="Times New Roman" w:cs="Times New Roman"/>
+          <w:b/>
+          <w:sz w:val="24"/>
+          <w:szCs w:val="24"/>
+        </w:rPr>
+      </w:pPr>
+    </w:p>
+    <w:p>
+      <w:pPr>
+        <w:spacing w:before="160" w:line="240" w:lineRule="auto"/>
+        <w:ind w:left="360"/>
+        <w:contextualSpacing/>
+        <w:rPr>
+          <w:rFonts w:ascii="Times New Roman" w:hAnsi="Times New Roman" w:cs="Times New Roman"/>
+          <w:b/>
+          <w:sz w:val="24"/>
+          <w:szCs w:val="24"/>
+        </w:rPr>
+      </w:pPr>
+      <w:r>
+        <w:rPr>
+          <w:rFonts w:ascii="Times New Roman" w:hAnsi="Times New Roman" w:cs="Times New Roman"/>
+          <w:b/>
+          <w:sz w:val="24"/>
+          <w:szCs w:val="24"/>
+        </w:rPr>
+        <w:lastRenderedPageBreak/>
+        <w:t>The Legend of the 10x Programmer</w:t>
       </w:r>
       <w:bookmarkStart w:id="0" w:name="_GoBack"/>
       <w:bookmarkEnd w:id="0"/>
-      <w:r>
-        <w:rPr>
-          <w:rFonts w:ascii="Times New Roman" w:hAnsi="Times New Roman" w:cs="Times New Roman"/>
-          <w:sz w:val="24"/>
-          <w:szCs w:val="24"/>
-        </w:rPr>
-        <w:t>y accessible by the processor</w:t>
-      </w:r>
-    </w:p>
-    <w:p>
-      <w:pPr>
-        <w:pStyle w:val="ListParagraph"/>
-        <w:numPr>
-          <w:ilvl w:val="0"/>
-          <w:numId w:val="12"/>
-        </w:numPr>
-        <w:spacing w:before="160" w:line="240" w:lineRule="auto"/>
-        <w:rPr>
-          <w:rFonts w:ascii="Times New Roman" w:hAnsi="Times New Roman" w:cs="Times New Roman"/>
-          <w:b/>
-          <w:sz w:val="24"/>
-          <w:szCs w:val="24"/>
-        </w:rPr>
-      </w:pPr>
-      <w:r>
-        <w:rPr>
-          <w:rFonts w:ascii="Times New Roman" w:hAnsi="Times New Roman" w:cs="Times New Roman"/>
-          <w:b/>
-          <w:sz w:val="24"/>
-          <w:szCs w:val="24"/>
-        </w:rPr>
-        <w:t>Hard Drive</w:t>
-      </w:r>
-      <w:r>
-        <w:rPr>
-          <w:rFonts w:ascii="Times New Roman" w:hAnsi="Times New Roman" w:cs="Times New Roman"/>
-          <w:sz w:val="24"/>
-          <w:szCs w:val="24"/>
-        </w:rPr>
-        <w:t>: mechanical storage</w:t>
-      </w:r>
-    </w:p>
-    <w:p>
-      <w:pPr>
-        <w:pStyle w:val="ListParagraph"/>
-        <w:numPr>
-          <w:ilvl w:val="0"/>
-          <w:numId w:val="12"/>
-        </w:numPr>
-        <w:spacing w:before="160" w:line="240" w:lineRule="auto"/>
-        <w:rPr>
-          <w:rFonts w:ascii="Times New Roman" w:hAnsi="Times New Roman" w:cs="Times New Roman"/>
-          <w:b/>
-          <w:sz w:val="24"/>
-          <w:szCs w:val="24"/>
-        </w:rPr>
-      </w:pPr>
-      <w:r>
-        <w:rPr>
-          <w:rFonts w:ascii="Times New Roman" w:hAnsi="Times New Roman" w:cs="Times New Roman"/>
-          <w:b/>
-          <w:sz w:val="24"/>
-          <w:szCs w:val="24"/>
-        </w:rPr>
-        <w:t>Network Connection</w:t>
-      </w:r>
-      <w:r>
-        <w:rPr>
-          <w:rFonts w:ascii="Times New Roman" w:hAnsi="Times New Roman" w:cs="Times New Roman"/>
-          <w:sz w:val="24"/>
-          <w:szCs w:val="24"/>
-        </w:rPr>
-        <w:t>: computing devices exchange data with each other using connections between nodes</w:t>
+    </w:p>
+    <w:p>
+      <w:pPr>
+        <w:pStyle w:val="ListParagraph"/>
+        <w:numPr>
+          <w:ilvl w:val="0"/>
+          <w:numId w:val="5"/>
+        </w:numPr>
+        <w:spacing w:before="160" w:line="240" w:lineRule="auto"/>
+        <w:rPr>
+          <w:rFonts w:ascii="Times New Roman" w:hAnsi="Times New Roman" w:cs="Times New Roman"/>
+          <w:b/>
+          <w:sz w:val="24"/>
+          <w:szCs w:val="24"/>
+        </w:rPr>
+      </w:pPr>
+      <w:r>
+        <w:rPr>
+          <w:rFonts w:ascii="Times New Roman" w:hAnsi="Times New Roman" w:cs="Times New Roman"/>
+          <w:b/>
+          <w:sz w:val="24"/>
+          <w:szCs w:val="24"/>
+        </w:rPr>
+        <w:t xml:space="preserve">Programmer: </w:t>
+      </w:r>
+      <w:r>
+        <w:rPr>
+          <w:rFonts w:ascii="Times New Roman" w:hAnsi="Times New Roman" w:cs="Times New Roman"/>
+          <w:sz w:val="24"/>
+          <w:szCs w:val="24"/>
+        </w:rPr>
+        <w:t>A programmer, dev</w:t>
+      </w:r>
+      <w:r>
+        <w:rPr>
+          <w:rFonts w:ascii="Times New Roman" w:hAnsi="Times New Roman" w:cs="Times New Roman"/>
+          <w:sz w:val="24"/>
+          <w:szCs w:val="24"/>
+        </w:rPr>
+        <w:t xml:space="preserve">eloper, dev, coder, or software </w:t>
+      </w:r>
+      <w:r>
+        <w:rPr>
+          <w:rFonts w:ascii="Times New Roman" w:hAnsi="Times New Roman" w:cs="Times New Roman"/>
+          <w:sz w:val="24"/>
+          <w:szCs w:val="24"/>
+        </w:rPr>
+        <w:t>engineer is a person who creates computer software. Can refer to a</w:t>
+      </w:r>
+      <w:r>
+        <w:rPr>
+          <w:rFonts w:ascii="Times New Roman" w:hAnsi="Times New Roman" w:cs="Times New Roman"/>
+          <w:sz w:val="24"/>
+          <w:szCs w:val="24"/>
+        </w:rPr>
+        <w:t xml:space="preserve"> </w:t>
+      </w:r>
+      <w:r>
+        <w:rPr>
+          <w:rFonts w:ascii="Times New Roman" w:hAnsi="Times New Roman" w:cs="Times New Roman"/>
+          <w:sz w:val="24"/>
+          <w:szCs w:val="24"/>
+        </w:rPr>
+        <w:t xml:space="preserve">specialist </w:t>
+      </w:r>
+      <w:r>
+        <w:rPr>
+          <w:rFonts w:ascii="Times New Roman" w:hAnsi="Times New Roman" w:cs="Times New Roman"/>
+          <w:sz w:val="24"/>
+          <w:szCs w:val="24"/>
+        </w:rPr>
+        <w:t xml:space="preserve">in one area of computer or to a </w:t>
+      </w:r>
+      <w:r>
+        <w:rPr>
+          <w:rFonts w:ascii="Times New Roman" w:hAnsi="Times New Roman" w:cs="Times New Roman"/>
+          <w:sz w:val="24"/>
+          <w:szCs w:val="24"/>
+        </w:rPr>
+        <w:t>generalist who writes code</w:t>
+      </w:r>
+      <w:r>
+        <w:rPr>
+          <w:rFonts w:ascii="Times New Roman" w:hAnsi="Times New Roman" w:cs="Times New Roman"/>
+          <w:sz w:val="24"/>
+          <w:szCs w:val="24"/>
+        </w:rPr>
+        <w:t xml:space="preserve"> </w:t>
+      </w:r>
+      <w:r>
+        <w:rPr>
+          <w:rFonts w:ascii="Times New Roman" w:hAnsi="Times New Roman" w:cs="Times New Roman"/>
+          <w:sz w:val="24"/>
+          <w:szCs w:val="24"/>
+        </w:rPr>
+        <w:t>for many kinds of software.</w:t>
       </w:r>
     </w:p>
     <w:p>
@@ -958,38 +2139,31 @@
           <w:sz w:val="24"/>
           <w:szCs w:val="24"/>
         </w:rPr>
-        <w:t xml:space="preserve">How Do You Type </w:t>
-      </w:r>
-      <w:proofErr w:type="gramStart"/>
-      <w:r>
-        <w:rPr>
-          <w:rFonts w:ascii="Times New Roman" w:hAnsi="Times New Roman" w:cs="Times New Roman"/>
-          <w:b/>
-          <w:sz w:val="24"/>
-          <w:szCs w:val="24"/>
-        </w:rPr>
-        <w:t>An</w:t>
-      </w:r>
-      <w:proofErr w:type="gramEnd"/>
-      <w:r>
-        <w:rPr>
-          <w:rFonts w:ascii="Times New Roman" w:hAnsi="Times New Roman" w:cs="Times New Roman"/>
-          <w:b/>
-          <w:sz w:val="24"/>
-          <w:szCs w:val="24"/>
-        </w:rPr>
-        <w:t xml:space="preserve"> ‘A’?</w:t>
-      </w:r>
-    </w:p>
-    <w:p>
-      <w:pPr>
-        <w:pStyle w:val="ListParagraph"/>
-        <w:numPr>
-          <w:ilvl w:val="0"/>
-          <w:numId w:val="12"/>
-        </w:numPr>
-        <w:spacing w:before="160" w:line="240" w:lineRule="auto"/>
-        <w:ind w:left="720"/>
+        <w:t>The Thing About Real Artists Is That They...</w:t>
+      </w:r>
+    </w:p>
+    <w:p>
+      <w:pPr>
+        <w:pStyle w:val="ListParagraph"/>
+        <w:numPr>
+          <w:ilvl w:val="0"/>
+          <w:numId w:val="5"/>
+        </w:numPr>
+        <w:spacing w:before="160" w:line="240" w:lineRule="auto"/>
+        <w:ind w:left="720"/>
+        <w:rPr>
+          <w:rFonts w:ascii="Times New Roman" w:hAnsi="Times New Roman" w:cs="Times New Roman"/>
+          <w:b/>
+          <w:sz w:val="24"/>
+          <w:szCs w:val="24"/>
+        </w:rPr>
+      </w:pPr>
+    </w:p>
+    <w:p>
+      <w:pPr>
+        <w:pStyle w:val="ListParagraph"/>
+        <w:spacing w:before="160" w:line="240" w:lineRule="auto"/>
+        <w:ind w:firstLine="0"/>
         <w:rPr>
           <w:rFonts w:ascii="Times New Roman" w:hAnsi="Times New Roman" w:cs="Times New Roman"/>
           <w:b/>
@@ -1010,6 +2184,45 @@
           <w:szCs w:val="24"/>
         </w:rPr>
       </w:pPr>
+      <w:r>
+        <w:rPr>
+          <w:rFonts w:ascii="Times New Roman" w:hAnsi="Times New Roman" w:cs="Times New Roman"/>
+          <w:b/>
+          <w:sz w:val="24"/>
+          <w:szCs w:val="24"/>
+        </w:rPr>
+        <w:t>We Still Need to Choose…</w:t>
+      </w:r>
+    </w:p>
+    <w:p>
+      <w:pPr>
+        <w:pStyle w:val="ListParagraph"/>
+        <w:numPr>
+          <w:ilvl w:val="0"/>
+          <w:numId w:val="5"/>
+        </w:numPr>
+        <w:spacing w:before="160" w:line="240" w:lineRule="auto"/>
+        <w:ind w:left="720"/>
+        <w:rPr>
+          <w:rFonts w:ascii="Times New Roman" w:hAnsi="Times New Roman" w:cs="Times New Roman"/>
+          <w:b/>
+          <w:sz w:val="24"/>
+          <w:szCs w:val="24"/>
+        </w:rPr>
+      </w:pPr>
+    </w:p>
+    <w:p>
+      <w:pPr>
+        <w:pStyle w:val="ListParagraph"/>
+        <w:spacing w:before="160" w:line="240" w:lineRule="auto"/>
+        <w:ind w:firstLine="0"/>
+        <w:rPr>
+          <w:rFonts w:ascii="Times New Roman" w:hAnsi="Times New Roman" w:cs="Times New Roman"/>
+          <w:b/>
+          <w:sz w:val="24"/>
+          <w:szCs w:val="24"/>
+        </w:rPr>
+      </w:pPr>
     </w:p>
     <w:p>
       <w:pPr>
@@ -1030,21 +2243,148 @@
           <w:sz w:val="24"/>
           <w:szCs w:val="24"/>
         </w:rPr>
-        <w:t>From Hardware to Software</w:t>
-      </w:r>
-    </w:p>
-    <w:p>
-      <w:pPr>
-        <w:pStyle w:val="ListParagraph"/>
-        <w:numPr>
-          <w:ilvl w:val="0"/>
-          <w:numId w:val="12"/>
-        </w:numPr>
-        <w:spacing w:before="160" w:line="240" w:lineRule="auto"/>
-        <w:ind w:left="720"/>
-        <w:rPr>
-          <w:rFonts w:ascii="Times New Roman" w:hAnsi="Times New Roman" w:cs="Times New Roman"/>
-          <w:b/>
+        <w:t>Why Are There So Many Languages?</w:t>
+      </w:r>
+    </w:p>
+    <w:p>
+      <w:pPr>
+        <w:pStyle w:val="ListParagraph"/>
+        <w:numPr>
+          <w:ilvl w:val="0"/>
+          <w:numId w:val="5"/>
+        </w:numPr>
+        <w:spacing w:before="160" w:line="240" w:lineRule="auto"/>
+        <w:ind w:left="720"/>
+        <w:rPr>
+          <w:rFonts w:ascii="Times New Roman" w:hAnsi="Times New Roman" w:cs="Times New Roman"/>
+          <w:sz w:val="24"/>
+          <w:szCs w:val="24"/>
+        </w:rPr>
+      </w:pPr>
+      <w:r>
+        <w:rPr>
+          <w:rFonts w:ascii="Times New Roman" w:hAnsi="Times New Roman" w:cs="Times New Roman"/>
+          <w:b/>
+          <w:sz w:val="24"/>
+          <w:szCs w:val="24"/>
+        </w:rPr>
+        <w:t xml:space="preserve">COBOL </w:t>
+      </w:r>
+      <w:r>
+        <w:rPr>
+          <w:rFonts w:ascii="Times New Roman" w:hAnsi="Times New Roman" w:cs="Times New Roman"/>
+          <w:sz w:val="24"/>
+          <w:szCs w:val="24"/>
+        </w:rPr>
+        <w:t>– Short for Common Business Oriented Language. COBOL is a compiled English-like language designed mainly for business use.</w:t>
+      </w:r>
+    </w:p>
+    <w:p>
+      <w:pPr>
+        <w:pStyle w:val="ListParagraph"/>
+        <w:numPr>
+          <w:ilvl w:val="0"/>
+          <w:numId w:val="5"/>
+        </w:numPr>
+        <w:spacing w:before="160" w:line="240" w:lineRule="auto"/>
+        <w:ind w:left="720"/>
+        <w:rPr>
+          <w:rFonts w:ascii="Times New Roman" w:hAnsi="Times New Roman" w:cs="Times New Roman"/>
+          <w:sz w:val="24"/>
+          <w:szCs w:val="24"/>
+        </w:rPr>
+      </w:pPr>
+      <w:r>
+        <w:rPr>
+          <w:rFonts w:ascii="Times New Roman" w:hAnsi="Times New Roman" w:cs="Times New Roman"/>
+          <w:b/>
+          <w:sz w:val="24"/>
+          <w:szCs w:val="24"/>
+        </w:rPr>
+        <w:t>Fortran</w:t>
+      </w:r>
+      <w:r>
+        <w:rPr>
+          <w:rFonts w:ascii="Times New Roman" w:hAnsi="Times New Roman" w:cs="Times New Roman"/>
+          <w:sz w:val="24"/>
+          <w:szCs w:val="24"/>
+        </w:rPr>
+        <w:t xml:space="preserve"> – Short for Formula Translation. Fortran is a general-purpose computer language that is especially suited to numeric computation and scientific computing.</w:t>
+      </w:r>
+    </w:p>
+    <w:p>
+      <w:pPr>
+        <w:pStyle w:val="ListParagraph"/>
+        <w:numPr>
+          <w:ilvl w:val="0"/>
+          <w:numId w:val="5"/>
+        </w:numPr>
+        <w:spacing w:before="160" w:line="240" w:lineRule="auto"/>
+        <w:ind w:left="720"/>
+        <w:rPr>
+          <w:rFonts w:ascii="Times New Roman" w:hAnsi="Times New Roman" w:cs="Times New Roman"/>
+          <w:sz w:val="24"/>
+          <w:szCs w:val="24"/>
+        </w:rPr>
+      </w:pPr>
+      <w:r>
+        <w:rPr>
+          <w:rFonts w:ascii="Times New Roman" w:hAnsi="Times New Roman" w:cs="Times New Roman"/>
+          <w:b/>
+          <w:sz w:val="24"/>
+          <w:szCs w:val="24"/>
+        </w:rPr>
+        <w:t xml:space="preserve">Lisp </w:t>
+      </w:r>
+      <w:r>
+        <w:rPr>
+          <w:rFonts w:ascii="Times New Roman" w:hAnsi="Times New Roman" w:cs="Times New Roman"/>
+          <w:sz w:val="24"/>
+          <w:szCs w:val="24"/>
+        </w:rPr>
+        <w:t>– Short for List Processor. Lisp is a language created as a practical mathematical notation for computer programs. Sometimes referred as “Lots of superfluous parentheses.”</w:t>
+      </w:r>
+    </w:p>
+    <w:p>
+      <w:pPr>
+        <w:pStyle w:val="ListParagraph"/>
+        <w:numPr>
+          <w:ilvl w:val="0"/>
+          <w:numId w:val="5"/>
+        </w:numPr>
+        <w:spacing w:before="160" w:line="240" w:lineRule="auto"/>
+        <w:ind w:left="720"/>
+        <w:rPr>
+          <w:rFonts w:ascii="Times New Roman" w:hAnsi="Times New Roman" w:cs="Times New Roman"/>
+          <w:sz w:val="24"/>
+          <w:szCs w:val="24"/>
+        </w:rPr>
+      </w:pPr>
+      <w:r>
+        <w:rPr>
+          <w:rFonts w:ascii="Times New Roman" w:hAnsi="Times New Roman" w:cs="Times New Roman"/>
+          <w:b/>
+          <w:sz w:val="24"/>
+          <w:szCs w:val="24"/>
+        </w:rPr>
+        <w:t>ITA</w:t>
+      </w:r>
+      <w:r>
+        <w:rPr>
+          <w:rFonts w:ascii="Times New Roman" w:hAnsi="Times New Roman" w:cs="Times New Roman"/>
+          <w:sz w:val="24"/>
+          <w:szCs w:val="24"/>
+        </w:rPr>
+        <w:t xml:space="preserve"> – travel industry software division of Google.</w:t>
+      </w:r>
+    </w:p>
+    <w:p>
+      <w:pPr>
+        <w:pStyle w:val="ListParagraph"/>
+        <w:spacing w:before="160" w:line="240" w:lineRule="auto"/>
+        <w:ind w:firstLine="0"/>
+        <w:rPr>
+          <w:rFonts w:ascii="Times New Roman" w:hAnsi="Times New Roman" w:cs="Times New Roman"/>
           <w:sz w:val="24"/>
           <w:szCs w:val="24"/>
         </w:rPr>
@@ -1062,6 +2402,162 @@
           <w:szCs w:val="24"/>
         </w:rPr>
       </w:pPr>
+      <w:r>
+        <w:rPr>
+          <w:rFonts w:ascii="Times New Roman" w:hAnsi="Times New Roman" w:cs="Times New Roman"/>
+          <w:b/>
+          <w:sz w:val="24"/>
+          <w:szCs w:val="24"/>
+        </w:rPr>
+        <w:t>The Time You Attended the Email Address Validation Meeting</w:t>
+      </w:r>
+    </w:p>
+    <w:p>
+      <w:pPr>
+        <w:pStyle w:val="ListParagraph"/>
+        <w:numPr>
+          <w:ilvl w:val="0"/>
+          <w:numId w:val="5"/>
+        </w:numPr>
+        <w:spacing w:before="160" w:line="240" w:lineRule="auto"/>
+        <w:ind w:left="720"/>
+        <w:rPr>
+          <w:rFonts w:ascii="Times New Roman" w:hAnsi="Times New Roman" w:cs="Times New Roman"/>
+          <w:sz w:val="24"/>
+          <w:szCs w:val="24"/>
+        </w:rPr>
+      </w:pPr>
+      <w:r>
+        <w:rPr>
+          <w:rFonts w:ascii="Times New Roman" w:hAnsi="Times New Roman" w:cs="Times New Roman"/>
+          <w:b/>
+          <w:sz w:val="24"/>
+          <w:szCs w:val="24"/>
+        </w:rPr>
+        <w:t>HTML</w:t>
+      </w:r>
+      <w:r>
+        <w:rPr>
+          <w:rFonts w:ascii="Times New Roman" w:hAnsi="Times New Roman" w:cs="Times New Roman"/>
+          <w:sz w:val="24"/>
+          <w:szCs w:val="24"/>
+        </w:rPr>
+        <w:t>: Hypertext Markup Language is the standard markup language for creating web pages.</w:t>
+      </w:r>
+    </w:p>
+    <w:p>
+      <w:pPr>
+        <w:pStyle w:val="ListParagraph"/>
+        <w:numPr>
+          <w:ilvl w:val="0"/>
+          <w:numId w:val="5"/>
+        </w:numPr>
+        <w:spacing w:before="160" w:line="240" w:lineRule="auto"/>
+        <w:ind w:left="720"/>
+        <w:rPr>
+          <w:rFonts w:ascii="Times New Roman" w:hAnsi="Times New Roman" w:cs="Times New Roman"/>
+          <w:sz w:val="24"/>
+          <w:szCs w:val="24"/>
+        </w:rPr>
+      </w:pPr>
+      <w:r>
+        <w:rPr>
+          <w:rFonts w:ascii="Times New Roman" w:hAnsi="Times New Roman" w:cs="Times New Roman"/>
+          <w:b/>
+          <w:sz w:val="24"/>
+          <w:szCs w:val="24"/>
+        </w:rPr>
+        <w:t>RFC 5321:</w:t>
+      </w:r>
+      <w:r>
+        <w:rPr>
+          <w:rFonts w:ascii="Times New Roman" w:hAnsi="Times New Roman" w:cs="Times New Roman"/>
+          <w:sz w:val="24"/>
+          <w:szCs w:val="24"/>
+        </w:rPr>
+        <w:t xml:space="preserve"> This specification is a revision of Request </w:t>
+      </w:r>
+      <w:proofErr w:type="gramStart"/>
+      <w:r>
+        <w:rPr>
+          <w:rFonts w:ascii="Times New Roman" w:hAnsi="Times New Roman" w:cs="Times New Roman"/>
+          <w:sz w:val="24"/>
+          <w:szCs w:val="24"/>
+        </w:rPr>
+        <w:t>For</w:t>
+      </w:r>
+      <w:proofErr w:type="gramEnd"/>
+      <w:r>
+        <w:rPr>
+          <w:rFonts w:ascii="Times New Roman" w:hAnsi="Times New Roman" w:cs="Times New Roman"/>
+          <w:sz w:val="24"/>
+          <w:szCs w:val="24"/>
+        </w:rPr>
+        <w:t xml:space="preserve"> Comments (RFC): Simple Mail Transfer Protocol</w:t>
+      </w:r>
+    </w:p>
+    <w:p>
+      <w:pPr>
+        <w:pStyle w:val="ListParagraph"/>
+        <w:numPr>
+          <w:ilvl w:val="0"/>
+          <w:numId w:val="5"/>
+        </w:numPr>
+        <w:spacing w:before="160" w:line="240" w:lineRule="auto"/>
+        <w:ind w:left="720"/>
+        <w:rPr>
+          <w:rFonts w:ascii="Times New Roman" w:hAnsi="Times New Roman" w:cs="Times New Roman"/>
+          <w:sz w:val="24"/>
+          <w:szCs w:val="24"/>
+        </w:rPr>
+      </w:pPr>
+      <w:r>
+        <w:rPr>
+          <w:rFonts w:ascii="Times New Roman" w:hAnsi="Times New Roman" w:cs="Times New Roman"/>
+          <w:b/>
+          <w:sz w:val="24"/>
+          <w:szCs w:val="24"/>
+        </w:rPr>
+        <w:t>RFC 5322:</w:t>
+      </w:r>
+      <w:r>
+        <w:rPr>
+          <w:rFonts w:ascii="Times New Roman" w:hAnsi="Times New Roman" w:cs="Times New Roman"/>
+          <w:sz w:val="24"/>
+          <w:szCs w:val="24"/>
+        </w:rPr>
+        <w:t xml:space="preserve"> This specification is a revision of Request </w:t>
+      </w:r>
+      <w:proofErr w:type="gramStart"/>
+      <w:r>
+        <w:rPr>
+          <w:rFonts w:ascii="Times New Roman" w:hAnsi="Times New Roman" w:cs="Times New Roman"/>
+          <w:sz w:val="24"/>
+          <w:szCs w:val="24"/>
+        </w:rPr>
+        <w:t>For</w:t>
+      </w:r>
+      <w:proofErr w:type="gramEnd"/>
+      <w:r>
+        <w:rPr>
+          <w:rFonts w:ascii="Times New Roman" w:hAnsi="Times New Roman" w:cs="Times New Roman"/>
+          <w:sz w:val="24"/>
+          <w:szCs w:val="24"/>
+        </w:rPr>
+        <w:t xml:space="preserve"> Comments (RFC): Internet Message Format</w:t>
+      </w:r>
+    </w:p>
+    <w:p>
+      <w:pPr>
+        <w:pStyle w:val="ListParagraph"/>
+        <w:spacing w:before="160" w:line="240" w:lineRule="auto"/>
+        <w:ind w:firstLine="0"/>
+        <w:rPr>
+          <w:rFonts w:ascii="Times New Roman" w:hAnsi="Times New Roman" w:cs="Times New Roman"/>
+          <w:sz w:val="24"/>
+          <w:szCs w:val="24"/>
+        </w:rPr>
+      </w:pPr>
     </w:p>
     <w:p>
       <w:pPr>
@@ -1082,31 +2578,48 @@
           <w:sz w:val="24"/>
           <w:szCs w:val="24"/>
         </w:rPr>
-        <w:t>How Does Code Become Software?</w:t>
-      </w:r>
-    </w:p>
-    <w:p>
-      <w:pPr>
-        <w:pStyle w:val="ListParagraph"/>
-        <w:numPr>
-          <w:ilvl w:val="0"/>
-          <w:numId w:val="12"/>
-        </w:numPr>
-        <w:spacing w:before="160" w:line="240" w:lineRule="auto"/>
-        <w:ind w:left="720"/>
-        <w:rPr>
-          <w:rFonts w:ascii="Times New Roman" w:hAnsi="Times New Roman" w:cs="Times New Roman"/>
-          <w:b/>
-          <w:sz w:val="24"/>
-          <w:szCs w:val="24"/>
-        </w:rPr>
-      </w:pPr>
-    </w:p>
-    <w:p>
-      <w:pPr>
-        <w:spacing w:before="160" w:line="240" w:lineRule="auto"/>
-        <w:ind w:left="-360" w:firstLine="0"/>
-        <w:contextualSpacing/>
+        <w:t>Where Does Data Live?</w:t>
+      </w:r>
+    </w:p>
+    <w:p>
+      <w:pPr>
+        <w:pStyle w:val="ListParagraph"/>
+        <w:numPr>
+          <w:ilvl w:val="0"/>
+          <w:numId w:val="15"/>
+        </w:numPr>
+        <w:spacing w:before="160" w:line="240" w:lineRule="auto"/>
+        <w:ind w:left="720"/>
+        <w:rPr>
+          <w:rFonts w:ascii="Times New Roman" w:hAnsi="Times New Roman" w:cs="Times New Roman"/>
+          <w:b/>
+          <w:sz w:val="24"/>
+          <w:szCs w:val="24"/>
+        </w:rPr>
+      </w:pPr>
+      <w:r>
+        <w:rPr>
+          <w:rFonts w:ascii="Times New Roman" w:hAnsi="Times New Roman" w:cs="Times New Roman"/>
+          <w:b/>
+          <w:sz w:val="24"/>
+          <w:szCs w:val="24"/>
+        </w:rPr>
+        <w:t>SQL</w:t>
+      </w:r>
+      <w:r>
+        <w:rPr>
+          <w:rFonts w:ascii="Times New Roman" w:hAnsi="Times New Roman" w:cs="Times New Roman"/>
+          <w:sz w:val="24"/>
+          <w:szCs w:val="24"/>
+        </w:rPr>
+        <w:t>: Structured Query Language is a domain-specific language used in programming and designed for managing data held in a relational database management system (RDBMS).</w:t>
+      </w:r>
+    </w:p>
+    <w:p>
+      <w:pPr>
+        <w:pStyle w:val="ListParagraph"/>
+        <w:spacing w:before="160" w:line="240" w:lineRule="auto"/>
+        <w:ind w:firstLine="0"/>
         <w:rPr>
           <w:rFonts w:ascii="Times New Roman" w:hAnsi="Times New Roman" w:cs="Times New Roman"/>
           <w:b/>
@@ -1134,140 +2647,24 @@
           <w:sz w:val="24"/>
           <w:szCs w:val="24"/>
         </w:rPr>
-        <w:t>What Is an Algorithm?</w:t>
-      </w:r>
-    </w:p>
-    <w:p>
-      <w:pPr>
-        <w:pStyle w:val="ListParagraph"/>
-        <w:numPr>
-          <w:ilvl w:val="0"/>
-          <w:numId w:val="3"/>
-        </w:numPr>
-        <w:spacing w:before="160" w:line="240" w:lineRule="auto"/>
-        <w:ind w:left="720"/>
-        <w:rPr>
-          <w:rFonts w:ascii="Times New Roman" w:hAnsi="Times New Roman" w:cs="Times New Roman"/>
-          <w:sz w:val="24"/>
-          <w:szCs w:val="24"/>
-        </w:rPr>
-      </w:pPr>
-      <w:r>
-        <w:rPr>
-          <w:rFonts w:ascii="Times New Roman" w:hAnsi="Times New Roman" w:cs="Times New Roman"/>
-          <w:b/>
-          <w:sz w:val="24"/>
-          <w:szCs w:val="24"/>
-        </w:rPr>
-        <w:t>Algorithm</w:t>
-      </w:r>
-      <w:r>
-        <w:rPr>
-          <w:rFonts w:ascii="Times New Roman" w:hAnsi="Times New Roman" w:cs="Times New Roman"/>
-          <w:sz w:val="24"/>
-          <w:szCs w:val="24"/>
-        </w:rPr>
-        <w:t>: a specified process used to solve a problem.</w:t>
-      </w:r>
-    </w:p>
-    <w:p>
-      <w:pPr>
-        <w:pStyle w:val="ListParagraph"/>
-        <w:numPr>
-          <w:ilvl w:val="0"/>
-          <w:numId w:val="3"/>
-        </w:numPr>
-        <w:spacing w:before="160" w:line="240" w:lineRule="auto"/>
-        <w:ind w:left="720"/>
-        <w:rPr>
-          <w:rFonts w:ascii="Times New Roman" w:hAnsi="Times New Roman" w:cs="Times New Roman"/>
-          <w:sz w:val="24"/>
-          <w:szCs w:val="24"/>
-        </w:rPr>
-      </w:pPr>
-      <w:r>
-        <w:rPr>
-          <w:rFonts w:ascii="Times New Roman" w:hAnsi="Times New Roman" w:cs="Times New Roman"/>
-          <w:b/>
-          <w:sz w:val="24"/>
-          <w:szCs w:val="24"/>
-        </w:rPr>
-        <w:t>Programming Language</w:t>
-      </w:r>
-      <w:r>
-        <w:rPr>
-          <w:rFonts w:ascii="Times New Roman" w:hAnsi="Times New Roman" w:cs="Times New Roman"/>
-          <w:sz w:val="24"/>
-          <w:szCs w:val="24"/>
-        </w:rPr>
-        <w:t>: a system used to code algorithms (often allows you to store, apply, and share algorithms).</w:t>
-      </w:r>
-    </w:p>
-    <w:p>
-      <w:pPr>
-        <w:pStyle w:val="ListParagraph"/>
-        <w:numPr>
-          <w:ilvl w:val="0"/>
-          <w:numId w:val="3"/>
-        </w:numPr>
-        <w:spacing w:before="160" w:line="240" w:lineRule="auto"/>
-        <w:ind w:left="720"/>
-        <w:rPr>
-          <w:rFonts w:ascii="Times New Roman" w:hAnsi="Times New Roman" w:cs="Times New Roman"/>
-          <w:sz w:val="24"/>
-          <w:szCs w:val="24"/>
-        </w:rPr>
-      </w:pPr>
-      <w:r>
-        <w:rPr>
-          <w:rFonts w:ascii="Times New Roman" w:hAnsi="Times New Roman" w:cs="Times New Roman"/>
-          <w:b/>
-          <w:sz w:val="24"/>
-          <w:szCs w:val="24"/>
-        </w:rPr>
-        <w:t>Library</w:t>
-      </w:r>
-      <w:r>
-        <w:rPr>
-          <w:rFonts w:ascii="Times New Roman" w:hAnsi="Times New Roman" w:cs="Times New Roman"/>
-          <w:sz w:val="24"/>
-          <w:szCs w:val="24"/>
-        </w:rPr>
-        <w:t>: a set of coded algorithms.</w:t>
-      </w:r>
-    </w:p>
-    <w:p>
-      <w:pPr>
-        <w:pStyle w:val="ListParagraph"/>
-        <w:numPr>
-          <w:ilvl w:val="0"/>
-          <w:numId w:val="3"/>
-        </w:numPr>
-        <w:spacing w:before="160" w:line="240" w:lineRule="auto"/>
-        <w:ind w:left="720"/>
-        <w:rPr>
-          <w:rFonts w:ascii="Times New Roman" w:hAnsi="Times New Roman" w:cs="Times New Roman"/>
-          <w:sz w:val="24"/>
-          <w:szCs w:val="24"/>
-        </w:rPr>
-      </w:pPr>
-      <w:r>
-        <w:rPr>
-          <w:rFonts w:ascii="Times New Roman" w:hAnsi="Times New Roman" w:cs="Times New Roman"/>
-          <w:b/>
-          <w:sz w:val="24"/>
-          <w:szCs w:val="24"/>
-        </w:rPr>
-        <w:t>DRY Principle</w:t>
-      </w:r>
-      <w:r>
-        <w:rPr>
-          <w:rFonts w:ascii="Times New Roman" w:hAnsi="Times New Roman" w:cs="Times New Roman"/>
-          <w:sz w:val="24"/>
-          <w:szCs w:val="24"/>
-        </w:rPr>
-        <w:t>: “Don’t Repeat Yourself.” Try not to write the same code twice.</w:t>
-      </w:r>
+        <w:t>The Language of White Collars</w:t>
+      </w:r>
+    </w:p>
+    <w:p>
+      <w:pPr>
+        <w:pStyle w:val="ListParagraph"/>
+        <w:numPr>
+          <w:ilvl w:val="0"/>
+          <w:numId w:val="15"/>
+        </w:numPr>
+        <w:spacing w:before="160" w:line="240" w:lineRule="auto"/>
+        <w:ind w:left="720"/>
+        <w:rPr>
+          <w:rFonts w:ascii="Times New Roman" w:hAnsi="Times New Roman" w:cs="Times New Roman"/>
+          <w:sz w:val="24"/>
+          <w:szCs w:val="24"/>
+        </w:rPr>
+      </w:pPr>
     </w:p>
     <w:p>
       <w:pPr>
@@ -1288,34 +2685,31 @@
         <w:contextualSpacing/>
         <w:rPr>
           <w:rFonts w:ascii="Times New Roman" w:hAnsi="Times New Roman" w:cs="Times New Roman"/>
-          <w:b/>
-          <w:sz w:val="24"/>
-          <w:szCs w:val="24"/>
-        </w:rPr>
-      </w:pPr>
-      <w:r>
-        <w:rPr>
-          <w:rFonts w:ascii="Times New Roman" w:hAnsi="Times New Roman" w:cs="Times New Roman"/>
-          <w:b/>
-          <w:sz w:val="24"/>
-          <w:szCs w:val="24"/>
-        </w:rPr>
-        <w:lastRenderedPageBreak/>
-        <w:t>The Sprint</w:t>
-      </w:r>
-    </w:p>
-    <w:p>
-      <w:pPr>
-        <w:pStyle w:val="ListParagraph"/>
-        <w:numPr>
-          <w:ilvl w:val="0"/>
-          <w:numId w:val="13"/>
-        </w:numPr>
-        <w:spacing w:before="160" w:line="240" w:lineRule="auto"/>
-        <w:ind w:left="720"/>
-        <w:rPr>
-          <w:rFonts w:ascii="Times New Roman" w:hAnsi="Times New Roman" w:cs="Times New Roman"/>
-          <w:b/>
+          <w:sz w:val="24"/>
+          <w:szCs w:val="24"/>
+        </w:rPr>
+      </w:pPr>
+      <w:r>
+        <w:rPr>
+          <w:rFonts w:ascii="Times New Roman" w:hAnsi="Times New Roman" w:cs="Times New Roman"/>
+          <w:b/>
+          <w:sz w:val="24"/>
+          <w:szCs w:val="24"/>
+        </w:rPr>
+        <w:t>Liquid Infrastructure</w:t>
+      </w:r>
+    </w:p>
+    <w:p>
+      <w:pPr>
+        <w:pStyle w:val="ListParagraph"/>
+        <w:numPr>
+          <w:ilvl w:val="0"/>
+          <w:numId w:val="15"/>
+        </w:numPr>
+        <w:spacing w:before="160" w:line="240" w:lineRule="auto"/>
+        <w:ind w:left="720"/>
+        <w:rPr>
+          <w:rFonts w:ascii="Times New Roman" w:hAnsi="Times New Roman" w:cs="Times New Roman"/>
           <w:sz w:val="24"/>
           <w:szCs w:val="24"/>
         </w:rPr>
@@ -1328,7 +2722,6 @@
         <w:ind w:firstLine="0"/>
         <w:rPr>
           <w:rFonts w:ascii="Times New Roman" w:hAnsi="Times New Roman" w:cs="Times New Roman"/>
-          <w:b/>
           <w:sz w:val="24"/>
           <w:szCs w:val="24"/>
         </w:rPr>
@@ -1341,53 +2734,93 @@
         <w:contextualSpacing/>
         <w:rPr>
           <w:rFonts w:ascii="Times New Roman" w:hAnsi="Times New Roman" w:cs="Times New Roman"/>
-          <w:b/>
-          <w:sz w:val="24"/>
-          <w:szCs w:val="24"/>
-        </w:rPr>
-      </w:pPr>
-      <w:r>
-        <w:rPr>
-          <w:rFonts w:ascii="Times New Roman" w:hAnsi="Times New Roman" w:cs="Times New Roman"/>
-          <w:b/>
-          <w:sz w:val="24"/>
-          <w:szCs w:val="24"/>
-        </w:rPr>
-        <w:t xml:space="preserve">What's </w:t>
-      </w:r>
-      <w:proofErr w:type="gramStart"/>
-      <w:r>
-        <w:rPr>
-          <w:rFonts w:ascii="Times New Roman" w:hAnsi="Times New Roman" w:cs="Times New Roman"/>
-          <w:b/>
-          <w:sz w:val="24"/>
-          <w:szCs w:val="24"/>
-        </w:rPr>
-        <w:t>With</w:t>
-      </w:r>
-      <w:proofErr w:type="gramEnd"/>
-      <w:r>
-        <w:rPr>
-          <w:rFonts w:ascii="Times New Roman" w:hAnsi="Times New Roman" w:cs="Times New Roman"/>
-          <w:b/>
-          <w:sz w:val="24"/>
-          <w:szCs w:val="24"/>
-        </w:rPr>
-        <w:t xml:space="preserve"> All These Conferences, Anyway?</w:t>
-      </w:r>
-    </w:p>
-    <w:p>
-      <w:pPr>
-        <w:pStyle w:val="ListParagraph"/>
-        <w:numPr>
-          <w:ilvl w:val="0"/>
-          <w:numId w:val="13"/>
-        </w:numPr>
-        <w:spacing w:before="160" w:line="240" w:lineRule="auto"/>
-        <w:ind w:left="720"/>
-        <w:rPr>
-          <w:rFonts w:ascii="Times New Roman" w:hAnsi="Times New Roman" w:cs="Times New Roman"/>
-          <w:b/>
+          <w:sz w:val="24"/>
+          <w:szCs w:val="24"/>
+        </w:rPr>
+      </w:pPr>
+      <w:r>
+        <w:rPr>
+          <w:rFonts w:ascii="Times New Roman" w:hAnsi="Times New Roman" w:cs="Times New Roman"/>
+          <w:b/>
+          <w:sz w:val="24"/>
+          <w:szCs w:val="24"/>
+        </w:rPr>
+        <w:lastRenderedPageBreak/>
+        <w:t>What About JavaScript?</w:t>
+      </w:r>
+    </w:p>
+    <w:p>
+      <w:pPr>
+        <w:pStyle w:val="ListParagraph"/>
+        <w:numPr>
+          <w:ilvl w:val="0"/>
+          <w:numId w:val="15"/>
+        </w:numPr>
+        <w:spacing w:before="160" w:line="240" w:lineRule="auto"/>
+        <w:ind w:left="720"/>
+        <w:rPr>
+          <w:rFonts w:ascii="Times New Roman" w:hAnsi="Times New Roman" w:cs="Times New Roman"/>
+          <w:sz w:val="24"/>
+          <w:szCs w:val="24"/>
+        </w:rPr>
+      </w:pPr>
+    </w:p>
+    <w:p>
+      <w:pPr>
+        <w:pStyle w:val="ListParagraph"/>
+        <w:spacing w:before="160" w:line="240" w:lineRule="auto"/>
+        <w:ind w:firstLine="0"/>
+        <w:rPr>
+          <w:rFonts w:ascii="Times New Roman" w:hAnsi="Times New Roman" w:cs="Times New Roman"/>
+          <w:sz w:val="24"/>
+          <w:szCs w:val="24"/>
+        </w:rPr>
+      </w:pPr>
+    </w:p>
+    <w:p>
+      <w:pPr>
+        <w:spacing w:before="160" w:line="240" w:lineRule="auto"/>
+        <w:ind w:left="0" w:firstLine="0"/>
+        <w:contextualSpacing/>
+        <w:rPr>
+          <w:rFonts w:ascii="Times New Roman" w:hAnsi="Times New Roman" w:cs="Times New Roman"/>
+          <w:sz w:val="24"/>
+          <w:szCs w:val="24"/>
+        </w:rPr>
+      </w:pPr>
+      <w:r>
+        <w:rPr>
+          <w:rFonts w:ascii="Times New Roman" w:hAnsi="Times New Roman" w:cs="Times New Roman"/>
+          <w:b/>
+          <w:sz w:val="24"/>
+          <w:szCs w:val="24"/>
+        </w:rPr>
+        <w:t>What's the Absolute Minimum I Must Know About PHP?</w:t>
+      </w:r>
+    </w:p>
+    <w:p>
+      <w:pPr>
+        <w:pStyle w:val="ListParagraph"/>
+        <w:numPr>
+          <w:ilvl w:val="0"/>
+          <w:numId w:val="15"/>
+        </w:numPr>
+        <w:spacing w:before="160" w:line="240" w:lineRule="auto"/>
+        <w:ind w:left="720"/>
+        <w:rPr>
+          <w:rFonts w:ascii="Times New Roman" w:hAnsi="Times New Roman" w:cs="Times New Roman"/>
+          <w:sz w:val="24"/>
+          <w:szCs w:val="24"/>
+        </w:rPr>
+      </w:pPr>
+    </w:p>
+    <w:p>
+      <w:pPr>
+        <w:pStyle w:val="ListParagraph"/>
+        <w:spacing w:before="160" w:line="240" w:lineRule="auto"/>
+        <w:ind w:firstLine="0"/>
+        <w:rPr>
+          <w:rFonts w:ascii="Times New Roman" w:hAnsi="Times New Roman" w:cs="Times New Roman"/>
           <w:sz w:val="24"/>
           <w:szCs w:val="24"/>
         </w:rPr>
@@ -1400,7 +2833,229 @@
         <w:contextualSpacing/>
         <w:rPr>
           <w:rFonts w:ascii="Times New Roman" w:hAnsi="Times New Roman" w:cs="Times New Roman"/>
-          <w:b/>
+          <w:sz w:val="24"/>
+          <w:szCs w:val="24"/>
+        </w:rPr>
+      </w:pPr>
+      <w:r>
+        <w:rPr>
+          <w:rFonts w:ascii="Times New Roman" w:hAnsi="Times New Roman" w:cs="Times New Roman"/>
+          <w:b/>
+          <w:sz w:val="24"/>
+          <w:szCs w:val="24"/>
+        </w:rPr>
+        <w:t>How Are Apps Made?</w:t>
+      </w:r>
+    </w:p>
+    <w:p>
+      <w:pPr>
+        <w:pStyle w:val="ListParagraph"/>
+        <w:numPr>
+          <w:ilvl w:val="0"/>
+          <w:numId w:val="15"/>
+        </w:numPr>
+        <w:spacing w:before="160" w:line="240" w:lineRule="auto"/>
+        <w:ind w:left="720"/>
+        <w:rPr>
+          <w:rFonts w:ascii="Times New Roman" w:hAnsi="Times New Roman" w:cs="Times New Roman"/>
+          <w:sz w:val="24"/>
+          <w:szCs w:val="24"/>
+        </w:rPr>
+      </w:pPr>
+      <w:r>
+        <w:rPr>
+          <w:rFonts w:ascii="Times New Roman" w:hAnsi="Times New Roman" w:cs="Times New Roman"/>
+          <w:sz w:val="24"/>
+          <w:szCs w:val="24"/>
+        </w:rPr>
+        <w:t>Application programming interface (API) = Set of methods, protocols, and tools for building application software</w:t>
+      </w:r>
+    </w:p>
+    <w:p>
+      <w:pPr>
+        <w:pStyle w:val="ListParagraph"/>
+        <w:numPr>
+          <w:ilvl w:val="1"/>
+          <w:numId w:val="15"/>
+        </w:numPr>
+        <w:spacing w:before="160" w:line="240" w:lineRule="auto"/>
+        <w:ind w:left="1440"/>
+        <w:rPr>
+          <w:rFonts w:ascii="Times New Roman" w:hAnsi="Times New Roman" w:cs="Times New Roman"/>
+          <w:sz w:val="24"/>
+          <w:szCs w:val="24"/>
+        </w:rPr>
+      </w:pPr>
+      <w:r>
+        <w:rPr>
+          <w:rFonts w:ascii="Times New Roman" w:hAnsi="Times New Roman" w:cs="Times New Roman"/>
+          <w:sz w:val="24"/>
+          <w:szCs w:val="24"/>
+        </w:rPr>
+        <w:t>Can be a web-based system, operating system, database system, computer hardware, or software library</w:t>
+      </w:r>
+    </w:p>
+    <w:p>
+      <w:pPr>
+        <w:pStyle w:val="ListParagraph"/>
+        <w:numPr>
+          <w:ilvl w:val="0"/>
+          <w:numId w:val="15"/>
+        </w:numPr>
+        <w:spacing w:before="160" w:line="240" w:lineRule="auto"/>
+        <w:ind w:left="720"/>
+        <w:rPr>
+          <w:rFonts w:ascii="Times New Roman" w:hAnsi="Times New Roman" w:cs="Times New Roman"/>
+          <w:sz w:val="24"/>
+          <w:szCs w:val="24"/>
+        </w:rPr>
+      </w:pPr>
+      <w:r>
+        <w:rPr>
+          <w:rFonts w:ascii="Times New Roman" w:hAnsi="Times New Roman" w:cs="Times New Roman"/>
+          <w:sz w:val="24"/>
+          <w:szCs w:val="24"/>
+        </w:rPr>
+        <w:t>Bezel = Outside frame around a button in the program (button border)</w:t>
+      </w:r>
+    </w:p>
+    <w:p>
+      <w:pPr>
+        <w:pStyle w:val="ListParagraph"/>
+        <w:numPr>
+          <w:ilvl w:val="1"/>
+          <w:numId w:val="15"/>
+        </w:numPr>
+        <w:spacing w:before="160" w:line="240" w:lineRule="auto"/>
+        <w:ind w:left="1440"/>
+        <w:rPr>
+          <w:rFonts w:ascii="Times New Roman" w:hAnsi="Times New Roman" w:cs="Times New Roman"/>
+          <w:sz w:val="24"/>
+          <w:szCs w:val="24"/>
+        </w:rPr>
+      </w:pPr>
+      <w:r>
+        <w:rPr>
+          <w:rFonts w:ascii="Times New Roman" w:hAnsi="Times New Roman" w:cs="Times New Roman"/>
+          <w:sz w:val="24"/>
+          <w:szCs w:val="24"/>
+        </w:rPr>
+        <w:t>Bezels have three types of buttons: push buttons, sticky buttons, and radio buttons and checkboxes</w:t>
+      </w:r>
+    </w:p>
+    <w:p>
+      <w:pPr>
+        <w:pStyle w:val="ListParagraph"/>
+        <w:numPr>
+          <w:ilvl w:val="0"/>
+          <w:numId w:val="15"/>
+        </w:numPr>
+        <w:spacing w:before="160" w:line="240" w:lineRule="auto"/>
+        <w:ind w:left="720"/>
+        <w:rPr>
+          <w:rFonts w:ascii="Times New Roman" w:hAnsi="Times New Roman" w:cs="Times New Roman"/>
+          <w:sz w:val="24"/>
+          <w:szCs w:val="24"/>
+        </w:rPr>
+      </w:pPr>
+      <w:r>
+        <w:rPr>
+          <w:rFonts w:ascii="Times New Roman" w:hAnsi="Times New Roman" w:cs="Times New Roman"/>
+          <w:sz w:val="24"/>
+          <w:szCs w:val="24"/>
+        </w:rPr>
+        <w:t>Ecosystem = iCloud, iOS, and Mac OS X integrations; a platform for the Apple’s systems</w:t>
+      </w:r>
+    </w:p>
+    <w:p>
+      <w:pPr>
+        <w:pStyle w:val="ListParagraph"/>
+        <w:numPr>
+          <w:ilvl w:val="0"/>
+          <w:numId w:val="15"/>
+        </w:numPr>
+        <w:spacing w:before="160" w:line="240" w:lineRule="auto"/>
+        <w:ind w:left="720"/>
+        <w:rPr>
+          <w:rFonts w:ascii="Times New Roman" w:hAnsi="Times New Roman" w:cs="Times New Roman"/>
+          <w:sz w:val="24"/>
+          <w:szCs w:val="24"/>
+        </w:rPr>
+      </w:pPr>
+      <w:r>
+        <w:rPr>
+          <w:rFonts w:ascii="Times New Roman" w:hAnsi="Times New Roman" w:cs="Times New Roman"/>
+          <w:sz w:val="24"/>
+          <w:szCs w:val="24"/>
+        </w:rPr>
+        <w:t>Integrated development environment (IDE) = Software app that provides facilities to programmers for software development</w:t>
+      </w:r>
+    </w:p>
+    <w:p>
+      <w:pPr>
+        <w:pStyle w:val="ListParagraph"/>
+        <w:numPr>
+          <w:ilvl w:val="0"/>
+          <w:numId w:val="15"/>
+        </w:numPr>
+        <w:spacing w:before="160" w:line="240" w:lineRule="auto"/>
+        <w:ind w:left="720"/>
+        <w:rPr>
+          <w:rFonts w:ascii="Times New Roman" w:hAnsi="Times New Roman" w:cs="Times New Roman"/>
+          <w:sz w:val="24"/>
+          <w:szCs w:val="24"/>
+        </w:rPr>
+      </w:pPr>
+      <w:r>
+        <w:rPr>
+          <w:rFonts w:ascii="Times New Roman" w:hAnsi="Times New Roman" w:cs="Times New Roman"/>
+          <w:sz w:val="24"/>
+          <w:szCs w:val="24"/>
+        </w:rPr>
+        <w:t>Software development kit (SDK) = Set of software development tools that allows creation of apps for certain software package and framework, hardware platform, computer system, video game console, operating system, or similar development platforms</w:t>
+      </w:r>
+    </w:p>
+    <w:p>
+      <w:pPr>
+        <w:pStyle w:val="ListParagraph"/>
+        <w:numPr>
+          <w:ilvl w:val="0"/>
+          <w:numId w:val="15"/>
+        </w:numPr>
+        <w:spacing w:before="160" w:line="240" w:lineRule="auto"/>
+        <w:ind w:left="720"/>
+        <w:rPr>
+          <w:rFonts w:ascii="Times New Roman" w:hAnsi="Times New Roman" w:cs="Times New Roman"/>
+          <w:sz w:val="24"/>
+          <w:szCs w:val="24"/>
+        </w:rPr>
+      </w:pPr>
+      <w:proofErr w:type="spellStart"/>
+      <w:r>
+        <w:rPr>
+          <w:rFonts w:ascii="Times New Roman" w:hAnsi="Times New Roman" w:cs="Times New Roman"/>
+          <w:sz w:val="24"/>
+          <w:szCs w:val="24"/>
+        </w:rPr>
+        <w:t>XCode</w:t>
+      </w:r>
+      <w:proofErr w:type="spellEnd"/>
+      <w:r>
+        <w:rPr>
+          <w:rFonts w:ascii="Times New Roman" w:hAnsi="Times New Roman" w:cs="Times New Roman"/>
+          <w:sz w:val="24"/>
+          <w:szCs w:val="24"/>
+        </w:rPr>
+        <w:t xml:space="preserve"> = IDE used by Mac developers to create applications (apps)</w:t>
+      </w:r>
+    </w:p>
+    <w:p>
+      <w:pPr>
+        <w:pStyle w:val="ListParagraph"/>
+        <w:spacing w:before="160" w:line="240" w:lineRule="auto"/>
+        <w:ind w:firstLine="0"/>
+        <w:rPr>
+          <w:rFonts w:ascii="Times New Roman" w:hAnsi="Times New Roman" w:cs="Times New Roman"/>
           <w:sz w:val="24"/>
           <w:szCs w:val="24"/>
         </w:rPr>
@@ -1413,33 +3068,31 @@
         <w:contextualSpacing/>
         <w:rPr>
           <w:rFonts w:ascii="Times New Roman" w:hAnsi="Times New Roman" w:cs="Times New Roman"/>
-          <w:b/>
-          <w:sz w:val="24"/>
-          <w:szCs w:val="24"/>
-        </w:rPr>
-      </w:pPr>
-      <w:r>
-        <w:rPr>
-          <w:rFonts w:ascii="Times New Roman" w:hAnsi="Times New Roman" w:cs="Times New Roman"/>
-          <w:b/>
-          <w:sz w:val="24"/>
-          <w:szCs w:val="24"/>
-        </w:rPr>
-        <w:t>Why Are Programmers So Intense About Languages?</w:t>
-      </w:r>
-    </w:p>
-    <w:p>
-      <w:pPr>
-        <w:pStyle w:val="ListParagraph"/>
-        <w:numPr>
-          <w:ilvl w:val="0"/>
-          <w:numId w:val="14"/>
-        </w:numPr>
-        <w:spacing w:before="160" w:line="240" w:lineRule="auto"/>
-        <w:ind w:left="720"/>
-        <w:rPr>
-          <w:rFonts w:ascii="Times New Roman" w:hAnsi="Times New Roman" w:cs="Times New Roman"/>
-          <w:b/>
+          <w:sz w:val="24"/>
+          <w:szCs w:val="24"/>
+        </w:rPr>
+      </w:pPr>
+      <w:r>
+        <w:rPr>
+          <w:rFonts w:ascii="Times New Roman" w:hAnsi="Times New Roman" w:cs="Times New Roman"/>
+          <w:b/>
+          <w:sz w:val="24"/>
+          <w:szCs w:val="24"/>
+        </w:rPr>
+        <w:t>The Framework: Wilder, Younger Cousin of the Software Development Kit</w:t>
+      </w:r>
+    </w:p>
+    <w:p>
+      <w:pPr>
+        <w:pStyle w:val="ListParagraph"/>
+        <w:numPr>
+          <w:ilvl w:val="0"/>
+          <w:numId w:val="15"/>
+        </w:numPr>
+        <w:spacing w:before="160" w:line="240" w:lineRule="auto"/>
+        <w:ind w:left="720"/>
+        <w:rPr>
+          <w:rFonts w:ascii="Times New Roman" w:hAnsi="Times New Roman" w:cs="Times New Roman"/>
           <w:sz w:val="24"/>
           <w:szCs w:val="24"/>
         </w:rPr>
@@ -1452,7 +3105,6 @@
         <w:ind w:firstLine="0"/>
         <w:rPr>
           <w:rFonts w:ascii="Times New Roman" w:hAnsi="Times New Roman" w:cs="Times New Roman"/>
-          <w:b/>
           <w:sz w:val="24"/>
           <w:szCs w:val="24"/>
         </w:rPr>
@@ -1465,33 +3117,43 @@
         <w:contextualSpacing/>
         <w:rPr>
           <w:rFonts w:ascii="Times New Roman" w:hAnsi="Times New Roman" w:cs="Times New Roman"/>
-          <w:b/>
-          <w:sz w:val="24"/>
-          <w:szCs w:val="24"/>
-        </w:rPr>
-      </w:pPr>
-      <w:r>
-        <w:rPr>
-          <w:rFonts w:ascii="Times New Roman" w:hAnsi="Times New Roman" w:cs="Times New Roman"/>
-          <w:b/>
-          <w:sz w:val="24"/>
-          <w:szCs w:val="24"/>
-        </w:rPr>
-        <w:t>The Beauty of the Standard Library</w:t>
-      </w:r>
-    </w:p>
-    <w:p>
-      <w:pPr>
-        <w:pStyle w:val="ListParagraph"/>
-        <w:numPr>
-          <w:ilvl w:val="0"/>
-          <w:numId w:val="14"/>
-        </w:numPr>
-        <w:spacing w:before="160" w:line="240" w:lineRule="auto"/>
-        <w:ind w:left="720"/>
-        <w:rPr>
-          <w:rFonts w:ascii="Times New Roman" w:hAnsi="Times New Roman" w:cs="Times New Roman"/>
-          <w:b/>
+          <w:sz w:val="24"/>
+          <w:szCs w:val="24"/>
+        </w:rPr>
+      </w:pPr>
+      <w:r>
+        <w:rPr>
+          <w:rFonts w:ascii="Times New Roman" w:hAnsi="Times New Roman" w:cs="Times New Roman"/>
+          <w:b/>
+          <w:sz w:val="24"/>
+          <w:szCs w:val="24"/>
+        </w:rPr>
+        <w:t>What Is Debugging?</w:t>
+      </w:r>
+    </w:p>
+    <w:p>
+      <w:pPr>
+        <w:pStyle w:val="ListParagraph"/>
+        <w:numPr>
+          <w:ilvl w:val="0"/>
+          <w:numId w:val="15"/>
+        </w:numPr>
+        <w:spacing w:before="160" w:line="240" w:lineRule="auto"/>
+        <w:ind w:left="720"/>
+        <w:rPr>
+          <w:rFonts w:ascii="Times New Roman" w:hAnsi="Times New Roman" w:cs="Times New Roman"/>
+          <w:sz w:val="24"/>
+          <w:szCs w:val="24"/>
+        </w:rPr>
+      </w:pPr>
+    </w:p>
+    <w:p>
+      <w:pPr>
+        <w:pStyle w:val="ListParagraph"/>
+        <w:spacing w:before="160" w:line="240" w:lineRule="auto"/>
+        <w:ind w:firstLine="0"/>
+        <w:rPr>
+          <w:rFonts w:ascii="Times New Roman" w:hAnsi="Times New Roman" w:cs="Times New Roman"/>
           <w:sz w:val="24"/>
           <w:szCs w:val="24"/>
         </w:rPr>
@@ -1504,33 +3166,31 @@
         <w:contextualSpacing/>
         <w:rPr>
           <w:rFonts w:ascii="Times New Roman" w:hAnsi="Times New Roman" w:cs="Times New Roman"/>
-          <w:b/>
-          <w:sz w:val="24"/>
-          <w:szCs w:val="24"/>
-        </w:rPr>
-      </w:pPr>
-      <w:r>
-        <w:rPr>
-          <w:rFonts w:ascii="Times New Roman" w:hAnsi="Times New Roman" w:cs="Times New Roman"/>
-          <w:b/>
-          <w:sz w:val="24"/>
-          <w:szCs w:val="24"/>
-        </w:rPr>
-        <w:t>What Do Different Languages Do?</w:t>
-      </w:r>
-    </w:p>
-    <w:p>
-      <w:pPr>
-        <w:pStyle w:val="ListParagraph"/>
-        <w:numPr>
-          <w:ilvl w:val="0"/>
-          <w:numId w:val="14"/>
-        </w:numPr>
-        <w:spacing w:before="160" w:line="240" w:lineRule="auto"/>
-        <w:ind w:left="720"/>
-        <w:rPr>
-          <w:rFonts w:ascii="Times New Roman" w:hAnsi="Times New Roman" w:cs="Times New Roman"/>
-          <w:b/>
+          <w:sz w:val="24"/>
+          <w:szCs w:val="24"/>
+        </w:rPr>
+      </w:pPr>
+      <w:r>
+        <w:rPr>
+          <w:rFonts w:ascii="Times New Roman" w:hAnsi="Times New Roman" w:cs="Times New Roman"/>
+          <w:b/>
+          <w:sz w:val="24"/>
+          <w:szCs w:val="24"/>
+        </w:rPr>
+        <w:t>Nothing Is Built</w:t>
+      </w:r>
+    </w:p>
+    <w:p>
+      <w:pPr>
+        <w:pStyle w:val="ListParagraph"/>
+        <w:numPr>
+          <w:ilvl w:val="0"/>
+          <w:numId w:val="15"/>
+        </w:numPr>
+        <w:spacing w:before="160" w:line="240" w:lineRule="auto"/>
+        <w:ind w:left="720"/>
+        <w:rPr>
+          <w:rFonts w:ascii="Times New Roman" w:hAnsi="Times New Roman" w:cs="Times New Roman"/>
           <w:sz w:val="24"/>
           <w:szCs w:val="24"/>
         </w:rPr>
@@ -1543,7 +3203,6 @@
         <w:ind w:firstLine="0"/>
         <w:rPr>
           <w:rFonts w:ascii="Times New Roman" w:hAnsi="Times New Roman" w:cs="Times New Roman"/>
-          <w:b/>
           <w:sz w:val="24"/>
           <w:szCs w:val="24"/>
         </w:rPr>
@@ -1556,227 +3215,47 @@
         <w:contextualSpacing/>
         <w:rPr>
           <w:rFonts w:ascii="Times New Roman" w:hAnsi="Times New Roman" w:cs="Times New Roman"/>
-          <w:b/>
-          <w:sz w:val="24"/>
-          <w:szCs w:val="24"/>
-        </w:rPr>
-      </w:pPr>
-      <w:r>
-        <w:rPr>
-          <w:rFonts w:ascii="Times New Roman" w:hAnsi="Times New Roman" w:cs="Times New Roman"/>
-          <w:b/>
-          <w:sz w:val="24"/>
-          <w:szCs w:val="24"/>
-        </w:rPr>
-        <w:t>The Importance of C</w:t>
-      </w:r>
-    </w:p>
-    <w:p>
-      <w:pPr>
-        <w:pStyle w:val="ListParagraph"/>
-        <w:numPr>
-          <w:ilvl w:val="0"/>
-          <w:numId w:val="14"/>
-        </w:numPr>
-        <w:spacing w:before="160" w:line="240" w:lineRule="auto"/>
-        <w:rPr>
-          <w:rFonts w:ascii="Times New Roman" w:hAnsi="Times New Roman" w:cs="Times New Roman"/>
-          <w:sz w:val="24"/>
-          <w:szCs w:val="24"/>
-        </w:rPr>
-      </w:pPr>
-      <w:r>
-        <w:rPr>
-          <w:rFonts w:ascii="Times New Roman" w:hAnsi="Times New Roman" w:cs="Times New Roman"/>
-          <w:b/>
-          <w:sz w:val="24"/>
-          <w:szCs w:val="24"/>
-        </w:rPr>
-        <w:t>C:</w:t>
-      </w:r>
-      <w:r>
-        <w:rPr>
-          <w:rFonts w:ascii="Times New Roman" w:hAnsi="Times New Roman" w:cs="Times New Roman"/>
-          <w:sz w:val="24"/>
-          <w:szCs w:val="24"/>
-        </w:rPr>
-        <w:t xml:space="preserve"> programming language created by Dennis Ritchie in the late 1960s at Bell Labs. “ridiculously fast”.</w:t>
-      </w:r>
-    </w:p>
-    <w:p>
-      <w:pPr>
-        <w:pStyle w:val="ListParagraph"/>
-        <w:numPr>
-          <w:ilvl w:val="0"/>
-          <w:numId w:val="14"/>
-        </w:numPr>
-        <w:spacing w:after="0" w:line="240" w:lineRule="auto"/>
-        <w:rPr>
-          <w:rFonts w:ascii="Times New Roman" w:hAnsi="Times New Roman" w:cs="Times New Roman"/>
-          <w:sz w:val="24"/>
-          <w:szCs w:val="24"/>
-        </w:rPr>
-      </w:pPr>
-      <w:r>
-        <w:rPr>
-          <w:rFonts w:ascii="Times New Roman" w:hAnsi="Times New Roman" w:cs="Times New Roman"/>
-          <w:b/>
-          <w:sz w:val="24"/>
-          <w:szCs w:val="24"/>
-        </w:rPr>
-        <w:t>Unix</w:t>
-      </w:r>
-      <w:r>
-        <w:rPr>
-          <w:rFonts w:ascii="Times New Roman" w:hAnsi="Times New Roman" w:cs="Times New Roman"/>
-          <w:sz w:val="24"/>
-          <w:szCs w:val="24"/>
-        </w:rPr>
-        <w:t xml:space="preserve">: operating system developed in early 1970s. Programmed in C. Spread from Bell Labs to schools to large industrial systems </w:t>
-      </w:r>
-      <w:proofErr w:type="gramStart"/>
-      <w:r>
-        <w:rPr>
-          <w:rFonts w:ascii="Times New Roman" w:hAnsi="Times New Roman" w:cs="Times New Roman"/>
-          <w:sz w:val="24"/>
-          <w:szCs w:val="24"/>
-        </w:rPr>
-        <w:t>to  everywhere</w:t>
-      </w:r>
-      <w:proofErr w:type="gramEnd"/>
-      <w:r>
-        <w:rPr>
-          <w:rFonts w:ascii="Times New Roman" w:hAnsi="Times New Roman" w:cs="Times New Roman"/>
-          <w:sz w:val="24"/>
-          <w:szCs w:val="24"/>
-        </w:rPr>
-        <w:t xml:space="preserve"> (Linux, Android, OS-X).</w:t>
-      </w:r>
-    </w:p>
-    <w:p>
-      <w:pPr>
-        <w:pStyle w:val="ListParagraph"/>
-        <w:numPr>
-          <w:ilvl w:val="0"/>
-          <w:numId w:val="14"/>
-        </w:numPr>
-        <w:spacing w:after="0" w:line="240" w:lineRule="auto"/>
-        <w:rPr>
-          <w:rFonts w:ascii="Times New Roman" w:hAnsi="Times New Roman" w:cs="Times New Roman"/>
-          <w:b/>
-          <w:sz w:val="24"/>
-          <w:szCs w:val="24"/>
-        </w:rPr>
-      </w:pPr>
-      <w:proofErr w:type="gramStart"/>
-      <w:r>
-        <w:rPr>
-          <w:rFonts w:ascii="Times New Roman" w:hAnsi="Times New Roman" w:cs="Times New Roman"/>
-          <w:b/>
-          <w:sz w:val="24"/>
-          <w:szCs w:val="24"/>
-        </w:rPr>
-        <w:t>Kernel :</w:t>
-      </w:r>
-      <w:proofErr w:type="gramEnd"/>
-      <w:r>
-        <w:rPr>
-          <w:rFonts w:ascii="Times New Roman" w:hAnsi="Times New Roman" w:cs="Times New Roman"/>
-          <w:sz w:val="24"/>
-          <w:szCs w:val="24"/>
-        </w:rPr>
-        <w:t xml:space="preserve"> the lowest level of an operating system. The Unix/Linux kernel is like the engine in a car. It is the actual operating system. It </w:t>
-      </w:r>
-      <w:proofErr w:type="gramStart"/>
-      <w:r>
-        <w:rPr>
-          <w:rFonts w:ascii="Times New Roman" w:hAnsi="Times New Roman" w:cs="Times New Roman"/>
-          <w:sz w:val="24"/>
-          <w:szCs w:val="24"/>
-        </w:rPr>
-        <w:t>communicate</w:t>
-      </w:r>
-      <w:proofErr w:type="gramEnd"/>
-      <w:r>
-        <w:rPr>
-          <w:rFonts w:ascii="Times New Roman" w:hAnsi="Times New Roman" w:cs="Times New Roman"/>
-          <w:sz w:val="24"/>
-          <w:szCs w:val="24"/>
-        </w:rPr>
-        <w:t xml:space="preserve"> between software and hardware.</w:t>
-      </w:r>
-      <w:r>
-        <w:rPr>
-          <w:rFonts w:ascii="Times New Roman" w:hAnsi="Times New Roman" w:cs="Times New Roman"/>
-          <w:b/>
-          <w:sz w:val="24"/>
-          <w:szCs w:val="24"/>
-        </w:rPr>
-        <w:t xml:space="preserve"> </w:t>
-      </w:r>
-    </w:p>
-    <w:p>
-      <w:pPr>
-        <w:pStyle w:val="ListParagraph"/>
-        <w:numPr>
-          <w:ilvl w:val="0"/>
-          <w:numId w:val="14"/>
-        </w:numPr>
-        <w:spacing w:after="0" w:line="240" w:lineRule="auto"/>
-        <w:rPr>
-          <w:rFonts w:ascii="Times New Roman" w:hAnsi="Times New Roman" w:cs="Times New Roman"/>
-          <w:b/>
-          <w:sz w:val="24"/>
-          <w:szCs w:val="24"/>
-        </w:rPr>
-      </w:pPr>
-      <w:r>
-        <w:rPr>
-          <w:rFonts w:ascii="Times New Roman" w:hAnsi="Times New Roman" w:cs="Times New Roman"/>
-          <w:b/>
-          <w:sz w:val="24"/>
-          <w:szCs w:val="24"/>
-        </w:rPr>
-        <w:t>Shell</w:t>
-      </w:r>
-      <w:r>
-        <w:rPr>
-          <w:rFonts w:ascii="Times New Roman" w:hAnsi="Times New Roman" w:cs="Times New Roman"/>
-          <w:sz w:val="24"/>
-          <w:szCs w:val="24"/>
-        </w:rPr>
-        <w:t>: is a user interface for access to an operating system’s services. It is named a ‘shell’ because it is the outermost layer around the operating system kernel.</w:t>
-      </w:r>
-    </w:p>
-    <w:p>
-      <w:pPr>
-        <w:pStyle w:val="ListParagraph"/>
-        <w:numPr>
-          <w:ilvl w:val="0"/>
-          <w:numId w:val="14"/>
-        </w:numPr>
-        <w:spacing w:after="0" w:line="240" w:lineRule="auto"/>
-        <w:rPr>
-          <w:b/>
-        </w:rPr>
-      </w:pPr>
-      <w:r>
-        <w:rPr>
-          <w:rFonts w:ascii="Times New Roman" w:hAnsi="Times New Roman" w:cs="Times New Roman"/>
-          <w:b/>
-          <w:sz w:val="24"/>
-          <w:szCs w:val="24"/>
-        </w:rPr>
-        <w:t>Shell Script:</w:t>
-      </w:r>
-      <w:r>
-        <w:rPr>
-          <w:rFonts w:ascii="Times New Roman" w:hAnsi="Times New Roman" w:cs="Times New Roman"/>
-          <w:sz w:val="24"/>
-          <w:szCs w:val="24"/>
-        </w:rPr>
-        <w:t xml:space="preserve"> A program written in the shell language. Runs directly in the shell</w:t>
-      </w:r>
+          <w:sz w:val="24"/>
+          <w:szCs w:val="24"/>
+        </w:rPr>
+      </w:pPr>
+      <w:r>
+        <w:rPr>
+          <w:rFonts w:ascii="Times New Roman" w:hAnsi="Times New Roman" w:cs="Times New Roman"/>
+          <w:b/>
+          <w:sz w:val="24"/>
+          <w:szCs w:val="24"/>
+        </w:rPr>
+        <w:t>How Does Testing Work?</w:t>
+      </w:r>
+    </w:p>
+    <w:p>
+      <w:pPr>
+        <w:pStyle w:val="ListParagraph"/>
+        <w:numPr>
+          <w:ilvl w:val="0"/>
+          <w:numId w:val="15"/>
+        </w:numPr>
+        <w:spacing w:before="160" w:line="240" w:lineRule="auto"/>
+        <w:ind w:left="720"/>
+        <w:rPr>
+          <w:rFonts w:ascii="Times New Roman" w:hAnsi="Times New Roman" w:cs="Times New Roman"/>
+          <w:sz w:val="24"/>
+          <w:szCs w:val="24"/>
+        </w:rPr>
+      </w:pPr>
+    </w:p>
+    <w:p>
+      <w:pPr>
+        <w:pStyle w:val="ListParagraph"/>
+        <w:spacing w:before="160" w:line="240" w:lineRule="auto"/>
+        <w:ind w:firstLine="0"/>
+        <w:rPr>
+          <w:rFonts w:ascii="Times New Roman" w:hAnsi="Times New Roman" w:cs="Times New Roman"/>
+          <w:sz w:val="24"/>
+          <w:szCs w:val="24"/>
+        </w:rPr>
+      </w:pPr>
     </w:p>
     <w:p>
       <w:pPr>
@@ -1797,21 +3276,20 @@
           <w:sz w:val="24"/>
           <w:szCs w:val="24"/>
         </w:rPr>
-        <w:t>The Corporate Object Revolution</w:t>
-      </w:r>
-    </w:p>
-    <w:p>
-      <w:pPr>
-        <w:pStyle w:val="ListParagraph"/>
-        <w:numPr>
-          <w:ilvl w:val="0"/>
-          <w:numId w:val="14"/>
-        </w:numPr>
-        <w:spacing w:before="160" w:line="240" w:lineRule="auto"/>
-        <w:ind w:left="720"/>
-        <w:rPr>
-          <w:rFonts w:ascii="Times New Roman" w:hAnsi="Times New Roman" w:cs="Times New Roman"/>
-          <w:b/>
+        <w:t>And Now for Something Beautiful</w:t>
+      </w:r>
+    </w:p>
+    <w:p>
+      <w:pPr>
+        <w:pStyle w:val="ListParagraph"/>
+        <w:numPr>
+          <w:ilvl w:val="0"/>
+          <w:numId w:val="15"/>
+        </w:numPr>
+        <w:spacing w:before="160" w:line="240" w:lineRule="auto"/>
+        <w:ind w:left="720"/>
+        <w:rPr>
+          <w:rFonts w:ascii="Times New Roman" w:hAnsi="Times New Roman" w:cs="Times New Roman"/>
           <w:sz w:val="24"/>
           <w:szCs w:val="24"/>
         </w:rPr>
@@ -1824,7 +3302,6 @@
         <w:ind w:firstLine="0"/>
         <w:rPr>
           <w:rFonts w:ascii="Times New Roman" w:hAnsi="Times New Roman" w:cs="Times New Roman"/>
-          <w:b/>
           <w:sz w:val="24"/>
           <w:szCs w:val="24"/>
         </w:rPr>
@@ -1837,172 +3314,6 @@
         <w:contextualSpacing/>
         <w:rPr>
           <w:rFonts w:ascii="Times New Roman" w:hAnsi="Times New Roman" w:cs="Times New Roman"/>
-          <w:b/>
-          <w:sz w:val="24"/>
-          <w:szCs w:val="24"/>
-        </w:rPr>
-      </w:pPr>
-      <w:r>
-        <w:rPr>
-          <w:rFonts w:ascii="Times New Roman" w:hAnsi="Times New Roman" w:cs="Times New Roman"/>
-          <w:b/>
-          <w:sz w:val="24"/>
-          <w:szCs w:val="24"/>
-        </w:rPr>
-        <w:t xml:space="preserve">Look How Big and Weird Things Get </w:t>
-      </w:r>
-      <w:proofErr w:type="gramStart"/>
-      <w:r>
-        <w:rPr>
-          <w:rFonts w:ascii="Times New Roman" w:hAnsi="Times New Roman" w:cs="Times New Roman"/>
-          <w:b/>
-          <w:sz w:val="24"/>
-          <w:szCs w:val="24"/>
-        </w:rPr>
-        <w:t>With</w:t>
-      </w:r>
-      <w:proofErr w:type="gramEnd"/>
-      <w:r>
-        <w:rPr>
-          <w:rFonts w:ascii="Times New Roman" w:hAnsi="Times New Roman" w:cs="Times New Roman"/>
-          <w:b/>
-          <w:sz w:val="24"/>
-          <w:szCs w:val="24"/>
-        </w:rPr>
-        <w:t xml:space="preserve"> Just Python</w:t>
-      </w:r>
-    </w:p>
-    <w:p>
-      <w:pPr>
-        <w:pStyle w:val="ListParagraph"/>
-        <w:numPr>
-          <w:ilvl w:val="0"/>
-          <w:numId w:val="14"/>
-        </w:numPr>
-        <w:spacing w:before="160" w:line="240" w:lineRule="auto"/>
-        <w:ind w:left="720"/>
-        <w:rPr>
-          <w:rFonts w:ascii="Times New Roman" w:hAnsi="Times New Roman" w:cs="Times New Roman"/>
-          <w:b/>
-          <w:sz w:val="24"/>
-          <w:szCs w:val="24"/>
-        </w:rPr>
-      </w:pPr>
-    </w:p>
-    <w:p>
-      <w:pPr>
-        <w:pStyle w:val="ListParagraph"/>
-        <w:spacing w:before="160" w:line="240" w:lineRule="auto"/>
-        <w:ind w:firstLine="0"/>
-        <w:rPr>
-          <w:rFonts w:ascii="Times New Roman" w:hAnsi="Times New Roman" w:cs="Times New Roman"/>
-          <w:b/>
-          <w:sz w:val="24"/>
-          <w:szCs w:val="24"/>
-        </w:rPr>
-      </w:pPr>
-    </w:p>
-    <w:p>
-      <w:pPr>
-        <w:spacing w:before="160" w:line="240" w:lineRule="auto"/>
-        <w:ind w:left="360"/>
-        <w:contextualSpacing/>
-        <w:rPr>
-          <w:rFonts w:ascii="Times New Roman" w:hAnsi="Times New Roman" w:cs="Times New Roman"/>
-          <w:b/>
-          <w:sz w:val="24"/>
-          <w:szCs w:val="24"/>
-        </w:rPr>
-      </w:pPr>
-    </w:p>
-    <w:p>
-      <w:pPr>
-        <w:spacing w:before="160" w:line="240" w:lineRule="auto"/>
-        <w:ind w:left="360"/>
-        <w:contextualSpacing/>
-        <w:rPr>
-          <w:rFonts w:ascii="Times New Roman" w:hAnsi="Times New Roman" w:cs="Times New Roman"/>
-          <w:b/>
-          <w:sz w:val="24"/>
-          <w:szCs w:val="24"/>
-        </w:rPr>
-      </w:pPr>
-      <w:r>
-        <w:rPr>
-          <w:rFonts w:ascii="Times New Roman" w:hAnsi="Times New Roman" w:cs="Times New Roman"/>
-          <w:b/>
-          <w:sz w:val="24"/>
-          <w:szCs w:val="24"/>
-        </w:rPr>
-        <w:t>Why Are Coders Angry?</w:t>
-      </w:r>
-    </w:p>
-    <w:p>
-      <w:pPr>
-        <w:pStyle w:val="ListParagraph"/>
-        <w:numPr>
-          <w:ilvl w:val="0"/>
-          <w:numId w:val="5"/>
-        </w:numPr>
-        <w:spacing w:before="160" w:line="240" w:lineRule="auto"/>
-        <w:ind w:left="720"/>
-        <w:rPr>
-          <w:rFonts w:ascii="Times New Roman" w:hAnsi="Times New Roman" w:cs="Times New Roman"/>
-          <w:b/>
-          <w:sz w:val="24"/>
-          <w:szCs w:val="24"/>
-        </w:rPr>
-      </w:pPr>
-      <w:proofErr w:type="spellStart"/>
-      <w:r>
-        <w:rPr>
-          <w:rFonts w:ascii="Times New Roman" w:hAnsi="Times New Roman" w:cs="Times New Roman"/>
-          <w:b/>
-          <w:sz w:val="24"/>
-          <w:szCs w:val="24"/>
-        </w:rPr>
-        <w:t>Bikeshedding</w:t>
-      </w:r>
-      <w:proofErr w:type="spellEnd"/>
-      <w:r>
-        <w:rPr>
-          <w:rFonts w:ascii="Times New Roman" w:hAnsi="Times New Roman" w:cs="Times New Roman"/>
-          <w:b/>
-          <w:sz w:val="24"/>
-          <w:szCs w:val="24"/>
-        </w:rPr>
-        <w:t>:</w:t>
-      </w:r>
-      <w:r>
-        <w:rPr>
-          <w:rFonts w:ascii="Times New Roman" w:hAnsi="Times New Roman" w:cs="Times New Roman"/>
-          <w:sz w:val="24"/>
-          <w:szCs w:val="24"/>
-        </w:rPr>
-        <w:t xml:space="preserve"> Technical disputes over minor, marginal issues conducted while more serious ones are being overlooked.</w:t>
-      </w:r>
-    </w:p>
-    <w:p>
-      <w:pPr>
-        <w:pStyle w:val="ListParagraph"/>
-        <w:spacing w:before="160" w:line="240" w:lineRule="auto"/>
-        <w:ind w:firstLine="0"/>
-        <w:rPr>
-          <w:rFonts w:ascii="Times New Roman" w:hAnsi="Times New Roman" w:cs="Times New Roman"/>
-          <w:b/>
-          <w:sz w:val="24"/>
-          <w:szCs w:val="24"/>
-        </w:rPr>
-      </w:pPr>
-    </w:p>
-    <w:p>
-      <w:pPr>
-        <w:spacing w:before="160" w:line="240" w:lineRule="auto"/>
-        <w:ind w:left="360"/>
-        <w:contextualSpacing/>
-        <w:rPr>
-          <w:rFonts w:ascii="Times New Roman" w:hAnsi="Times New Roman" w:cs="Times New Roman"/>
-          <w:b/>
           <w:sz w:val="24"/>
           <w:szCs w:val="24"/>
         </w:rPr>
@@ -2015,1243 +3326,6 @@
           <w:szCs w:val="24"/>
         </w:rPr>
         <w:lastRenderedPageBreak/>
-        <w:t>The Legend of the 10x Programmer</w:t>
-      </w:r>
-    </w:p>
-    <w:p>
-      <w:pPr>
-        <w:pStyle w:val="ListParagraph"/>
-        <w:numPr>
-          <w:ilvl w:val="0"/>
-          <w:numId w:val="5"/>
-        </w:numPr>
-        <w:spacing w:before="160" w:line="240" w:lineRule="auto"/>
-        <w:ind w:left="720"/>
-        <w:rPr>
-          <w:rFonts w:ascii="Times New Roman" w:hAnsi="Times New Roman" w:cs="Times New Roman"/>
-          <w:b/>
-          <w:sz w:val="24"/>
-          <w:szCs w:val="24"/>
-        </w:rPr>
-      </w:pPr>
-    </w:p>
-    <w:p>
-      <w:pPr>
-        <w:pStyle w:val="ListParagraph"/>
-        <w:spacing w:before="160" w:line="240" w:lineRule="auto"/>
-        <w:ind w:firstLine="0"/>
-        <w:rPr>
-          <w:rFonts w:ascii="Times New Roman" w:hAnsi="Times New Roman" w:cs="Times New Roman"/>
-          <w:b/>
-          <w:sz w:val="24"/>
-          <w:szCs w:val="24"/>
-        </w:rPr>
-      </w:pPr>
-    </w:p>
-    <w:p>
-      <w:pPr>
-        <w:spacing w:before="160" w:line="240" w:lineRule="auto"/>
-        <w:ind w:left="360"/>
-        <w:contextualSpacing/>
-        <w:rPr>
-          <w:rFonts w:ascii="Times New Roman" w:hAnsi="Times New Roman" w:cs="Times New Roman"/>
-          <w:b/>
-          <w:sz w:val="24"/>
-          <w:szCs w:val="24"/>
-        </w:rPr>
-      </w:pPr>
-      <w:r>
-        <w:rPr>
-          <w:rFonts w:ascii="Times New Roman" w:hAnsi="Times New Roman" w:cs="Times New Roman"/>
-          <w:b/>
-          <w:sz w:val="24"/>
-          <w:szCs w:val="24"/>
-        </w:rPr>
-        <w:t>The Thing About Real Artists Is That They...</w:t>
-      </w:r>
-    </w:p>
-    <w:p>
-      <w:pPr>
-        <w:pStyle w:val="ListParagraph"/>
-        <w:numPr>
-          <w:ilvl w:val="0"/>
-          <w:numId w:val="5"/>
-        </w:numPr>
-        <w:spacing w:before="160" w:line="240" w:lineRule="auto"/>
-        <w:ind w:left="720"/>
-        <w:rPr>
-          <w:rFonts w:ascii="Times New Roman" w:hAnsi="Times New Roman" w:cs="Times New Roman"/>
-          <w:b/>
-          <w:sz w:val="24"/>
-          <w:szCs w:val="24"/>
-        </w:rPr>
-      </w:pPr>
-    </w:p>
-    <w:p>
-      <w:pPr>
-        <w:pStyle w:val="ListParagraph"/>
-        <w:spacing w:before="160" w:line="240" w:lineRule="auto"/>
-        <w:ind w:firstLine="0"/>
-        <w:rPr>
-          <w:rFonts w:ascii="Times New Roman" w:hAnsi="Times New Roman" w:cs="Times New Roman"/>
-          <w:b/>
-          <w:sz w:val="24"/>
-          <w:szCs w:val="24"/>
-        </w:rPr>
-      </w:pPr>
-    </w:p>
-    <w:p>
-      <w:pPr>
-        <w:spacing w:before="160" w:line="240" w:lineRule="auto"/>
-        <w:ind w:left="360"/>
-        <w:contextualSpacing/>
-        <w:rPr>
-          <w:rFonts w:ascii="Times New Roman" w:hAnsi="Times New Roman" w:cs="Times New Roman"/>
-          <w:b/>
-          <w:sz w:val="24"/>
-          <w:szCs w:val="24"/>
-        </w:rPr>
-      </w:pPr>
-      <w:r>
-        <w:rPr>
-          <w:rFonts w:ascii="Times New Roman" w:hAnsi="Times New Roman" w:cs="Times New Roman"/>
-          <w:b/>
-          <w:sz w:val="24"/>
-          <w:szCs w:val="24"/>
-        </w:rPr>
-        <w:t>We Still Need to Choose…</w:t>
-      </w:r>
-    </w:p>
-    <w:p>
-      <w:pPr>
-        <w:pStyle w:val="ListParagraph"/>
-        <w:numPr>
-          <w:ilvl w:val="0"/>
-          <w:numId w:val="5"/>
-        </w:numPr>
-        <w:spacing w:before="160" w:line="240" w:lineRule="auto"/>
-        <w:ind w:left="720"/>
-        <w:rPr>
-          <w:rFonts w:ascii="Times New Roman" w:hAnsi="Times New Roman" w:cs="Times New Roman"/>
-          <w:b/>
-          <w:sz w:val="24"/>
-          <w:szCs w:val="24"/>
-        </w:rPr>
-      </w:pPr>
-    </w:p>
-    <w:p>
-      <w:pPr>
-        <w:pStyle w:val="ListParagraph"/>
-        <w:spacing w:before="160" w:line="240" w:lineRule="auto"/>
-        <w:ind w:firstLine="0"/>
-        <w:rPr>
-          <w:rFonts w:ascii="Times New Roman" w:hAnsi="Times New Roman" w:cs="Times New Roman"/>
-          <w:b/>
-          <w:sz w:val="24"/>
-          <w:szCs w:val="24"/>
-        </w:rPr>
-      </w:pPr>
-    </w:p>
-    <w:p>
-      <w:pPr>
-        <w:spacing w:before="160" w:line="240" w:lineRule="auto"/>
-        <w:ind w:left="360"/>
-        <w:contextualSpacing/>
-        <w:rPr>
-          <w:rFonts w:ascii="Times New Roman" w:hAnsi="Times New Roman" w:cs="Times New Roman"/>
-          <w:b/>
-          <w:sz w:val="24"/>
-          <w:szCs w:val="24"/>
-        </w:rPr>
-      </w:pPr>
-      <w:r>
-        <w:rPr>
-          <w:rFonts w:ascii="Times New Roman" w:hAnsi="Times New Roman" w:cs="Times New Roman"/>
-          <w:b/>
-          <w:sz w:val="24"/>
-          <w:szCs w:val="24"/>
-        </w:rPr>
-        <w:t>Why Are There So Many Languages?</w:t>
-      </w:r>
-    </w:p>
-    <w:p>
-      <w:pPr>
-        <w:pStyle w:val="ListParagraph"/>
-        <w:numPr>
-          <w:ilvl w:val="0"/>
-          <w:numId w:val="5"/>
-        </w:numPr>
-        <w:spacing w:before="160" w:line="240" w:lineRule="auto"/>
-        <w:ind w:left="720"/>
-        <w:rPr>
-          <w:rFonts w:ascii="Times New Roman" w:hAnsi="Times New Roman" w:cs="Times New Roman"/>
-          <w:sz w:val="24"/>
-          <w:szCs w:val="24"/>
-        </w:rPr>
-      </w:pPr>
-      <w:r>
-        <w:rPr>
-          <w:rFonts w:ascii="Times New Roman" w:hAnsi="Times New Roman" w:cs="Times New Roman"/>
-          <w:b/>
-          <w:sz w:val="24"/>
-          <w:szCs w:val="24"/>
-        </w:rPr>
-        <w:t xml:space="preserve">COBOL </w:t>
-      </w:r>
-      <w:r>
-        <w:rPr>
-          <w:rFonts w:ascii="Times New Roman" w:hAnsi="Times New Roman" w:cs="Times New Roman"/>
-          <w:sz w:val="24"/>
-          <w:szCs w:val="24"/>
-        </w:rPr>
-        <w:t>– Short for Common Business Oriented Language. COBOL is a compiled English-like language designed mainly for business use.</w:t>
-      </w:r>
-    </w:p>
-    <w:p>
-      <w:pPr>
-        <w:pStyle w:val="ListParagraph"/>
-        <w:numPr>
-          <w:ilvl w:val="0"/>
-          <w:numId w:val="5"/>
-        </w:numPr>
-        <w:spacing w:before="160" w:line="240" w:lineRule="auto"/>
-        <w:ind w:left="720"/>
-        <w:rPr>
-          <w:rFonts w:ascii="Times New Roman" w:hAnsi="Times New Roman" w:cs="Times New Roman"/>
-          <w:sz w:val="24"/>
-          <w:szCs w:val="24"/>
-        </w:rPr>
-      </w:pPr>
-      <w:r>
-        <w:rPr>
-          <w:rFonts w:ascii="Times New Roman" w:hAnsi="Times New Roman" w:cs="Times New Roman"/>
-          <w:b/>
-          <w:sz w:val="24"/>
-          <w:szCs w:val="24"/>
-        </w:rPr>
-        <w:t>Fortran</w:t>
-      </w:r>
-      <w:r>
-        <w:rPr>
-          <w:rFonts w:ascii="Times New Roman" w:hAnsi="Times New Roman" w:cs="Times New Roman"/>
-          <w:sz w:val="24"/>
-          <w:szCs w:val="24"/>
-        </w:rPr>
-        <w:t xml:space="preserve"> – Short for Formula Translation. Fortran is a general-purpose computer language that is especially suited to numeric computation and scientific computing.</w:t>
-      </w:r>
-    </w:p>
-    <w:p>
-      <w:pPr>
-        <w:pStyle w:val="ListParagraph"/>
-        <w:numPr>
-          <w:ilvl w:val="0"/>
-          <w:numId w:val="5"/>
-        </w:numPr>
-        <w:spacing w:before="160" w:line="240" w:lineRule="auto"/>
-        <w:ind w:left="720"/>
-        <w:rPr>
-          <w:rFonts w:ascii="Times New Roman" w:hAnsi="Times New Roman" w:cs="Times New Roman"/>
-          <w:sz w:val="24"/>
-          <w:szCs w:val="24"/>
-        </w:rPr>
-      </w:pPr>
-      <w:r>
-        <w:rPr>
-          <w:rFonts w:ascii="Times New Roman" w:hAnsi="Times New Roman" w:cs="Times New Roman"/>
-          <w:b/>
-          <w:sz w:val="24"/>
-          <w:szCs w:val="24"/>
-        </w:rPr>
-        <w:t xml:space="preserve">Lisp </w:t>
-      </w:r>
-      <w:r>
-        <w:rPr>
-          <w:rFonts w:ascii="Times New Roman" w:hAnsi="Times New Roman" w:cs="Times New Roman"/>
-          <w:sz w:val="24"/>
-          <w:szCs w:val="24"/>
-        </w:rPr>
-        <w:t>– Short for List Processor. Lisp is a language created as a practical mathematical notation for computer programs. Sometimes referred as “Lots of superfluous parentheses.”</w:t>
-      </w:r>
-    </w:p>
-    <w:p>
-      <w:pPr>
-        <w:pStyle w:val="ListParagraph"/>
-        <w:numPr>
-          <w:ilvl w:val="0"/>
-          <w:numId w:val="5"/>
-        </w:numPr>
-        <w:spacing w:before="160" w:line="240" w:lineRule="auto"/>
-        <w:ind w:left="720"/>
-        <w:rPr>
-          <w:rFonts w:ascii="Times New Roman" w:hAnsi="Times New Roman" w:cs="Times New Roman"/>
-          <w:sz w:val="24"/>
-          <w:szCs w:val="24"/>
-        </w:rPr>
-      </w:pPr>
-      <w:r>
-        <w:rPr>
-          <w:rFonts w:ascii="Times New Roman" w:hAnsi="Times New Roman" w:cs="Times New Roman"/>
-          <w:b/>
-          <w:sz w:val="24"/>
-          <w:szCs w:val="24"/>
-        </w:rPr>
-        <w:t>ITA</w:t>
-      </w:r>
-      <w:r>
-        <w:rPr>
-          <w:rFonts w:ascii="Times New Roman" w:hAnsi="Times New Roman" w:cs="Times New Roman"/>
-          <w:sz w:val="24"/>
-          <w:szCs w:val="24"/>
-        </w:rPr>
-        <w:t xml:space="preserve"> – travel industry software division of Google.</w:t>
-      </w:r>
-    </w:p>
-    <w:p>
-      <w:pPr>
-        <w:pStyle w:val="ListParagraph"/>
-        <w:spacing w:before="160" w:line="240" w:lineRule="auto"/>
-        <w:ind w:firstLine="0"/>
-        <w:rPr>
-          <w:rFonts w:ascii="Times New Roman" w:hAnsi="Times New Roman" w:cs="Times New Roman"/>
-          <w:sz w:val="24"/>
-          <w:szCs w:val="24"/>
-        </w:rPr>
-      </w:pPr>
-    </w:p>
-    <w:p>
-      <w:pPr>
-        <w:spacing w:before="160" w:line="240" w:lineRule="auto"/>
-        <w:ind w:left="360"/>
-        <w:contextualSpacing/>
-        <w:rPr>
-          <w:rFonts w:ascii="Times New Roman" w:hAnsi="Times New Roman" w:cs="Times New Roman"/>
-          <w:b/>
-          <w:sz w:val="24"/>
-          <w:szCs w:val="24"/>
-        </w:rPr>
-      </w:pPr>
-      <w:r>
-        <w:rPr>
-          <w:rFonts w:ascii="Times New Roman" w:hAnsi="Times New Roman" w:cs="Times New Roman"/>
-          <w:b/>
-          <w:sz w:val="24"/>
-          <w:szCs w:val="24"/>
-        </w:rPr>
-        <w:t>The Time You Attended the Email Address Validation Meeting</w:t>
-      </w:r>
-    </w:p>
-    <w:p>
-      <w:pPr>
-        <w:pStyle w:val="ListParagraph"/>
-        <w:numPr>
-          <w:ilvl w:val="0"/>
-          <w:numId w:val="5"/>
-        </w:numPr>
-        <w:spacing w:before="160" w:line="240" w:lineRule="auto"/>
-        <w:ind w:left="720"/>
-        <w:rPr>
-          <w:rFonts w:ascii="Times New Roman" w:hAnsi="Times New Roman" w:cs="Times New Roman"/>
-          <w:sz w:val="24"/>
-          <w:szCs w:val="24"/>
-        </w:rPr>
-      </w:pPr>
-      <w:r>
-        <w:rPr>
-          <w:rFonts w:ascii="Times New Roman" w:hAnsi="Times New Roman" w:cs="Times New Roman"/>
-          <w:b/>
-          <w:sz w:val="24"/>
-          <w:szCs w:val="24"/>
-        </w:rPr>
-        <w:t>HTML</w:t>
-      </w:r>
-      <w:r>
-        <w:rPr>
-          <w:rFonts w:ascii="Times New Roman" w:hAnsi="Times New Roman" w:cs="Times New Roman"/>
-          <w:sz w:val="24"/>
-          <w:szCs w:val="24"/>
-        </w:rPr>
-        <w:t>: Hypertext Markup Language is the standard markup language for creating web pages.</w:t>
-      </w:r>
-    </w:p>
-    <w:p>
-      <w:pPr>
-        <w:pStyle w:val="ListParagraph"/>
-        <w:numPr>
-          <w:ilvl w:val="0"/>
-          <w:numId w:val="5"/>
-        </w:numPr>
-        <w:spacing w:before="160" w:line="240" w:lineRule="auto"/>
-        <w:ind w:left="720"/>
-        <w:rPr>
-          <w:rFonts w:ascii="Times New Roman" w:hAnsi="Times New Roman" w:cs="Times New Roman"/>
-          <w:sz w:val="24"/>
-          <w:szCs w:val="24"/>
-        </w:rPr>
-      </w:pPr>
-      <w:r>
-        <w:rPr>
-          <w:rFonts w:ascii="Times New Roman" w:hAnsi="Times New Roman" w:cs="Times New Roman"/>
-          <w:b/>
-          <w:sz w:val="24"/>
-          <w:szCs w:val="24"/>
-        </w:rPr>
-        <w:t>RFC 5321:</w:t>
-      </w:r>
-      <w:r>
-        <w:rPr>
-          <w:rFonts w:ascii="Times New Roman" w:hAnsi="Times New Roman" w:cs="Times New Roman"/>
-          <w:sz w:val="24"/>
-          <w:szCs w:val="24"/>
-        </w:rPr>
-        <w:t xml:space="preserve"> This specification is a revision of Request </w:t>
-      </w:r>
-      <w:proofErr w:type="gramStart"/>
-      <w:r>
-        <w:rPr>
-          <w:rFonts w:ascii="Times New Roman" w:hAnsi="Times New Roman" w:cs="Times New Roman"/>
-          <w:sz w:val="24"/>
-          <w:szCs w:val="24"/>
-        </w:rPr>
-        <w:t>For</w:t>
-      </w:r>
-      <w:proofErr w:type="gramEnd"/>
-      <w:r>
-        <w:rPr>
-          <w:rFonts w:ascii="Times New Roman" w:hAnsi="Times New Roman" w:cs="Times New Roman"/>
-          <w:sz w:val="24"/>
-          <w:szCs w:val="24"/>
-        </w:rPr>
-        <w:t xml:space="preserve"> Comments (RFC): Simple Mail Transfer Protocol</w:t>
-      </w:r>
-    </w:p>
-    <w:p>
-      <w:pPr>
-        <w:pStyle w:val="ListParagraph"/>
-        <w:numPr>
-          <w:ilvl w:val="0"/>
-          <w:numId w:val="5"/>
-        </w:numPr>
-        <w:spacing w:before="160" w:line="240" w:lineRule="auto"/>
-        <w:ind w:left="720"/>
-        <w:rPr>
-          <w:rFonts w:ascii="Times New Roman" w:hAnsi="Times New Roman" w:cs="Times New Roman"/>
-          <w:sz w:val="24"/>
-          <w:szCs w:val="24"/>
-        </w:rPr>
-      </w:pPr>
-      <w:r>
-        <w:rPr>
-          <w:rFonts w:ascii="Times New Roman" w:hAnsi="Times New Roman" w:cs="Times New Roman"/>
-          <w:b/>
-          <w:sz w:val="24"/>
-          <w:szCs w:val="24"/>
-        </w:rPr>
-        <w:t>RFC 5322:</w:t>
-      </w:r>
-      <w:r>
-        <w:rPr>
-          <w:rFonts w:ascii="Times New Roman" w:hAnsi="Times New Roman" w:cs="Times New Roman"/>
-          <w:sz w:val="24"/>
-          <w:szCs w:val="24"/>
-        </w:rPr>
-        <w:t xml:space="preserve"> This specification is a revision of Request </w:t>
-      </w:r>
-      <w:proofErr w:type="gramStart"/>
-      <w:r>
-        <w:rPr>
-          <w:rFonts w:ascii="Times New Roman" w:hAnsi="Times New Roman" w:cs="Times New Roman"/>
-          <w:sz w:val="24"/>
-          <w:szCs w:val="24"/>
-        </w:rPr>
-        <w:t>For</w:t>
-      </w:r>
-      <w:proofErr w:type="gramEnd"/>
-      <w:r>
-        <w:rPr>
-          <w:rFonts w:ascii="Times New Roman" w:hAnsi="Times New Roman" w:cs="Times New Roman"/>
-          <w:sz w:val="24"/>
-          <w:szCs w:val="24"/>
-        </w:rPr>
-        <w:t xml:space="preserve"> Comments (RFC): Internet Message Format</w:t>
-      </w:r>
-    </w:p>
-    <w:p>
-      <w:pPr>
-        <w:pStyle w:val="ListParagraph"/>
-        <w:spacing w:before="160" w:line="240" w:lineRule="auto"/>
-        <w:ind w:firstLine="0"/>
-        <w:rPr>
-          <w:rFonts w:ascii="Times New Roman" w:hAnsi="Times New Roman" w:cs="Times New Roman"/>
-          <w:sz w:val="24"/>
-          <w:szCs w:val="24"/>
-        </w:rPr>
-      </w:pPr>
-    </w:p>
-    <w:p>
-      <w:pPr>
-        <w:spacing w:before="160" w:line="240" w:lineRule="auto"/>
-        <w:ind w:left="360"/>
-        <w:contextualSpacing/>
-        <w:rPr>
-          <w:rFonts w:ascii="Times New Roman" w:hAnsi="Times New Roman" w:cs="Times New Roman"/>
-          <w:b/>
-          <w:sz w:val="24"/>
-          <w:szCs w:val="24"/>
-        </w:rPr>
-      </w:pPr>
-      <w:r>
-        <w:rPr>
-          <w:rFonts w:ascii="Times New Roman" w:hAnsi="Times New Roman" w:cs="Times New Roman"/>
-          <w:b/>
-          <w:sz w:val="24"/>
-          <w:szCs w:val="24"/>
-        </w:rPr>
-        <w:t>Where Does Data Live?</w:t>
-      </w:r>
-    </w:p>
-    <w:p>
-      <w:pPr>
-        <w:pStyle w:val="ListParagraph"/>
-        <w:numPr>
-          <w:ilvl w:val="0"/>
-          <w:numId w:val="15"/>
-        </w:numPr>
-        <w:spacing w:before="160" w:line="240" w:lineRule="auto"/>
-        <w:ind w:left="720"/>
-        <w:rPr>
-          <w:rFonts w:ascii="Times New Roman" w:hAnsi="Times New Roman" w:cs="Times New Roman"/>
-          <w:b/>
-          <w:sz w:val="24"/>
-          <w:szCs w:val="24"/>
-        </w:rPr>
-      </w:pPr>
-      <w:r>
-        <w:rPr>
-          <w:rFonts w:ascii="Times New Roman" w:hAnsi="Times New Roman" w:cs="Times New Roman"/>
-          <w:b/>
-          <w:sz w:val="24"/>
-          <w:szCs w:val="24"/>
-        </w:rPr>
-        <w:t>SQL</w:t>
-      </w:r>
-      <w:r>
-        <w:rPr>
-          <w:rFonts w:ascii="Times New Roman" w:hAnsi="Times New Roman" w:cs="Times New Roman"/>
-          <w:sz w:val="24"/>
-          <w:szCs w:val="24"/>
-        </w:rPr>
-        <w:t>: Structured Query Language is a domain-specific language used in programming and designed for managing data held in a relational database management system (RDBMS).</w:t>
-      </w:r>
-    </w:p>
-    <w:p>
-      <w:pPr>
-        <w:pStyle w:val="ListParagraph"/>
-        <w:spacing w:before="160" w:line="240" w:lineRule="auto"/>
-        <w:ind w:firstLine="0"/>
-        <w:rPr>
-          <w:rFonts w:ascii="Times New Roman" w:hAnsi="Times New Roman" w:cs="Times New Roman"/>
-          <w:b/>
-          <w:sz w:val="24"/>
-          <w:szCs w:val="24"/>
-        </w:rPr>
-      </w:pPr>
-    </w:p>
-    <w:p>
-      <w:pPr>
-        <w:spacing w:before="160" w:line="240" w:lineRule="auto"/>
-        <w:ind w:left="360"/>
-        <w:contextualSpacing/>
-        <w:rPr>
-          <w:rFonts w:ascii="Times New Roman" w:hAnsi="Times New Roman" w:cs="Times New Roman"/>
-          <w:b/>
-          <w:sz w:val="24"/>
-          <w:szCs w:val="24"/>
-        </w:rPr>
-      </w:pPr>
-      <w:r>
-        <w:rPr>
-          <w:rFonts w:ascii="Times New Roman" w:hAnsi="Times New Roman" w:cs="Times New Roman"/>
-          <w:b/>
-          <w:sz w:val="24"/>
-          <w:szCs w:val="24"/>
-        </w:rPr>
-        <w:t>The Language of White Collars</w:t>
-      </w:r>
-    </w:p>
-    <w:p>
-      <w:pPr>
-        <w:pStyle w:val="ListParagraph"/>
-        <w:numPr>
-          <w:ilvl w:val="0"/>
-          <w:numId w:val="15"/>
-        </w:numPr>
-        <w:spacing w:before="160" w:line="240" w:lineRule="auto"/>
-        <w:ind w:left="720"/>
-        <w:rPr>
-          <w:rFonts w:ascii="Times New Roman" w:hAnsi="Times New Roman" w:cs="Times New Roman"/>
-          <w:sz w:val="24"/>
-          <w:szCs w:val="24"/>
-        </w:rPr>
-      </w:pPr>
-    </w:p>
-    <w:p>
-      <w:pPr>
-        <w:pStyle w:val="ListParagraph"/>
-        <w:spacing w:before="160" w:line="240" w:lineRule="auto"/>
-        <w:ind w:firstLine="0"/>
-        <w:rPr>
-          <w:rFonts w:ascii="Times New Roman" w:hAnsi="Times New Roman" w:cs="Times New Roman"/>
-          <w:sz w:val="24"/>
-          <w:szCs w:val="24"/>
-        </w:rPr>
-      </w:pPr>
-    </w:p>
-    <w:p>
-      <w:pPr>
-        <w:spacing w:before="160" w:line="240" w:lineRule="auto"/>
-        <w:ind w:left="360"/>
-        <w:contextualSpacing/>
-        <w:rPr>
-          <w:rFonts w:ascii="Times New Roman" w:hAnsi="Times New Roman" w:cs="Times New Roman"/>
-          <w:sz w:val="24"/>
-          <w:szCs w:val="24"/>
-        </w:rPr>
-      </w:pPr>
-      <w:r>
-        <w:rPr>
-          <w:rFonts w:ascii="Times New Roman" w:hAnsi="Times New Roman" w:cs="Times New Roman"/>
-          <w:b/>
-          <w:sz w:val="24"/>
-          <w:szCs w:val="24"/>
-        </w:rPr>
-        <w:t>Liquid Infrastructure</w:t>
-      </w:r>
-    </w:p>
-    <w:p>
-      <w:pPr>
-        <w:pStyle w:val="ListParagraph"/>
-        <w:numPr>
-          <w:ilvl w:val="0"/>
-          <w:numId w:val="15"/>
-        </w:numPr>
-        <w:spacing w:before="160" w:line="240" w:lineRule="auto"/>
-        <w:ind w:left="720"/>
-        <w:rPr>
-          <w:rFonts w:ascii="Times New Roman" w:hAnsi="Times New Roman" w:cs="Times New Roman"/>
-          <w:sz w:val="24"/>
-          <w:szCs w:val="24"/>
-        </w:rPr>
-      </w:pPr>
-    </w:p>
-    <w:p>
-      <w:pPr>
-        <w:pStyle w:val="ListParagraph"/>
-        <w:spacing w:before="160" w:line="240" w:lineRule="auto"/>
-        <w:ind w:firstLine="0"/>
-        <w:rPr>
-          <w:rFonts w:ascii="Times New Roman" w:hAnsi="Times New Roman" w:cs="Times New Roman"/>
-          <w:sz w:val="24"/>
-          <w:szCs w:val="24"/>
-        </w:rPr>
-      </w:pPr>
-    </w:p>
-    <w:p>
-      <w:pPr>
-        <w:spacing w:before="160" w:line="240" w:lineRule="auto"/>
-        <w:ind w:left="360"/>
-        <w:contextualSpacing/>
-        <w:rPr>
-          <w:rFonts w:ascii="Times New Roman" w:hAnsi="Times New Roman" w:cs="Times New Roman"/>
-          <w:sz w:val="24"/>
-          <w:szCs w:val="24"/>
-        </w:rPr>
-      </w:pPr>
-      <w:r>
-        <w:rPr>
-          <w:rFonts w:ascii="Times New Roman" w:hAnsi="Times New Roman" w:cs="Times New Roman"/>
-          <w:b/>
-          <w:sz w:val="24"/>
-          <w:szCs w:val="24"/>
-        </w:rPr>
-        <w:t>What About JavaScript?</w:t>
-      </w:r>
-    </w:p>
-    <w:p>
-      <w:pPr>
-        <w:pStyle w:val="ListParagraph"/>
-        <w:numPr>
-          <w:ilvl w:val="0"/>
-          <w:numId w:val="15"/>
-        </w:numPr>
-        <w:spacing w:before="160" w:line="240" w:lineRule="auto"/>
-        <w:ind w:left="720"/>
-        <w:rPr>
-          <w:rFonts w:ascii="Times New Roman" w:hAnsi="Times New Roman" w:cs="Times New Roman"/>
-          <w:sz w:val="24"/>
-          <w:szCs w:val="24"/>
-        </w:rPr>
-      </w:pPr>
-    </w:p>
-    <w:p>
-      <w:pPr>
-        <w:pStyle w:val="ListParagraph"/>
-        <w:spacing w:before="160" w:line="240" w:lineRule="auto"/>
-        <w:ind w:firstLine="0"/>
-        <w:rPr>
-          <w:rFonts w:ascii="Times New Roman" w:hAnsi="Times New Roman" w:cs="Times New Roman"/>
-          <w:sz w:val="24"/>
-          <w:szCs w:val="24"/>
-        </w:rPr>
-      </w:pPr>
-    </w:p>
-    <w:p>
-      <w:pPr>
-        <w:spacing w:before="160" w:line="240" w:lineRule="auto"/>
-        <w:ind w:left="0" w:firstLine="0"/>
-        <w:contextualSpacing/>
-        <w:rPr>
-          <w:rFonts w:ascii="Times New Roman" w:hAnsi="Times New Roman" w:cs="Times New Roman"/>
-          <w:sz w:val="24"/>
-          <w:szCs w:val="24"/>
-        </w:rPr>
-      </w:pPr>
-      <w:r>
-        <w:rPr>
-          <w:rFonts w:ascii="Times New Roman" w:hAnsi="Times New Roman" w:cs="Times New Roman"/>
-          <w:b/>
-          <w:sz w:val="24"/>
-          <w:szCs w:val="24"/>
-        </w:rPr>
-        <w:t>What's the Absolute Minimum I Must Know About PHP?</w:t>
-      </w:r>
-    </w:p>
-    <w:p>
-      <w:pPr>
-        <w:pStyle w:val="ListParagraph"/>
-        <w:numPr>
-          <w:ilvl w:val="0"/>
-          <w:numId w:val="15"/>
-        </w:numPr>
-        <w:spacing w:before="160" w:line="240" w:lineRule="auto"/>
-        <w:ind w:left="720"/>
-        <w:rPr>
-          <w:rFonts w:ascii="Times New Roman" w:hAnsi="Times New Roman" w:cs="Times New Roman"/>
-          <w:sz w:val="24"/>
-          <w:szCs w:val="24"/>
-        </w:rPr>
-      </w:pPr>
-    </w:p>
-    <w:p>
-      <w:pPr>
-        <w:pStyle w:val="ListParagraph"/>
-        <w:spacing w:before="160" w:line="240" w:lineRule="auto"/>
-        <w:ind w:firstLine="0"/>
-        <w:rPr>
-          <w:rFonts w:ascii="Times New Roman" w:hAnsi="Times New Roman" w:cs="Times New Roman"/>
-          <w:sz w:val="24"/>
-          <w:szCs w:val="24"/>
-        </w:rPr>
-      </w:pPr>
-    </w:p>
-    <w:p>
-      <w:pPr>
-        <w:spacing w:before="160" w:line="240" w:lineRule="auto"/>
-        <w:ind w:left="360"/>
-        <w:contextualSpacing/>
-        <w:rPr>
-          <w:rFonts w:ascii="Times New Roman" w:hAnsi="Times New Roman" w:cs="Times New Roman"/>
-          <w:sz w:val="24"/>
-          <w:szCs w:val="24"/>
-        </w:rPr>
-      </w:pPr>
-      <w:r>
-        <w:rPr>
-          <w:rFonts w:ascii="Times New Roman" w:hAnsi="Times New Roman" w:cs="Times New Roman"/>
-          <w:b/>
-          <w:sz w:val="24"/>
-          <w:szCs w:val="24"/>
-        </w:rPr>
-        <w:t>How Are Apps Made?</w:t>
-      </w:r>
-    </w:p>
-    <w:p>
-      <w:pPr>
-        <w:pStyle w:val="ListParagraph"/>
-        <w:numPr>
-          <w:ilvl w:val="0"/>
-          <w:numId w:val="15"/>
-        </w:numPr>
-        <w:spacing w:before="160" w:line="240" w:lineRule="auto"/>
-        <w:ind w:left="720"/>
-        <w:rPr>
-          <w:rFonts w:ascii="Times New Roman" w:hAnsi="Times New Roman" w:cs="Times New Roman"/>
-          <w:sz w:val="24"/>
-          <w:szCs w:val="24"/>
-        </w:rPr>
-      </w:pPr>
-      <w:r>
-        <w:rPr>
-          <w:rFonts w:ascii="Times New Roman" w:hAnsi="Times New Roman" w:cs="Times New Roman"/>
-          <w:sz w:val="24"/>
-          <w:szCs w:val="24"/>
-        </w:rPr>
-        <w:t>Application programming interface (API) = Set of methods, protocols, and tools for building application software</w:t>
-      </w:r>
-    </w:p>
-    <w:p>
-      <w:pPr>
-        <w:pStyle w:val="ListParagraph"/>
-        <w:numPr>
-          <w:ilvl w:val="1"/>
-          <w:numId w:val="15"/>
-        </w:numPr>
-        <w:spacing w:before="160" w:line="240" w:lineRule="auto"/>
-        <w:ind w:left="1440"/>
-        <w:rPr>
-          <w:rFonts w:ascii="Times New Roman" w:hAnsi="Times New Roman" w:cs="Times New Roman"/>
-          <w:sz w:val="24"/>
-          <w:szCs w:val="24"/>
-        </w:rPr>
-      </w:pPr>
-      <w:r>
-        <w:rPr>
-          <w:rFonts w:ascii="Times New Roman" w:hAnsi="Times New Roman" w:cs="Times New Roman"/>
-          <w:sz w:val="24"/>
-          <w:szCs w:val="24"/>
-        </w:rPr>
-        <w:t>Can be a web-based system, operating system, database system, computer hardware, or software library</w:t>
-      </w:r>
-    </w:p>
-    <w:p>
-      <w:pPr>
-        <w:pStyle w:val="ListParagraph"/>
-        <w:numPr>
-          <w:ilvl w:val="0"/>
-          <w:numId w:val="15"/>
-        </w:numPr>
-        <w:spacing w:before="160" w:line="240" w:lineRule="auto"/>
-        <w:ind w:left="720"/>
-        <w:rPr>
-          <w:rFonts w:ascii="Times New Roman" w:hAnsi="Times New Roman" w:cs="Times New Roman"/>
-          <w:sz w:val="24"/>
-          <w:szCs w:val="24"/>
-        </w:rPr>
-      </w:pPr>
-      <w:r>
-        <w:rPr>
-          <w:rFonts w:ascii="Times New Roman" w:hAnsi="Times New Roman" w:cs="Times New Roman"/>
-          <w:sz w:val="24"/>
-          <w:szCs w:val="24"/>
-        </w:rPr>
-        <w:t>Bezel = Outside frame around a button in the program (button border)</w:t>
-      </w:r>
-    </w:p>
-    <w:p>
-      <w:pPr>
-        <w:pStyle w:val="ListParagraph"/>
-        <w:numPr>
-          <w:ilvl w:val="1"/>
-          <w:numId w:val="15"/>
-        </w:numPr>
-        <w:spacing w:before="160" w:line="240" w:lineRule="auto"/>
-        <w:ind w:left="1440"/>
-        <w:rPr>
-          <w:rFonts w:ascii="Times New Roman" w:hAnsi="Times New Roman" w:cs="Times New Roman"/>
-          <w:sz w:val="24"/>
-          <w:szCs w:val="24"/>
-        </w:rPr>
-      </w:pPr>
-      <w:r>
-        <w:rPr>
-          <w:rFonts w:ascii="Times New Roman" w:hAnsi="Times New Roman" w:cs="Times New Roman"/>
-          <w:sz w:val="24"/>
-          <w:szCs w:val="24"/>
-        </w:rPr>
-        <w:t>Bezels have three types of buttons: push buttons, sticky buttons, and radio buttons and checkboxes</w:t>
-      </w:r>
-    </w:p>
-    <w:p>
-      <w:pPr>
-        <w:pStyle w:val="ListParagraph"/>
-        <w:numPr>
-          <w:ilvl w:val="0"/>
-          <w:numId w:val="15"/>
-        </w:numPr>
-        <w:spacing w:before="160" w:line="240" w:lineRule="auto"/>
-        <w:ind w:left="720"/>
-        <w:rPr>
-          <w:rFonts w:ascii="Times New Roman" w:hAnsi="Times New Roman" w:cs="Times New Roman"/>
-          <w:sz w:val="24"/>
-          <w:szCs w:val="24"/>
-        </w:rPr>
-      </w:pPr>
-      <w:r>
-        <w:rPr>
-          <w:rFonts w:ascii="Times New Roman" w:hAnsi="Times New Roman" w:cs="Times New Roman"/>
-          <w:sz w:val="24"/>
-          <w:szCs w:val="24"/>
-        </w:rPr>
-        <w:t>Ecosystem = iCloud, iOS, and Mac OS X integrations; a platform for the Apple’s systems</w:t>
-      </w:r>
-    </w:p>
-    <w:p>
-      <w:pPr>
-        <w:pStyle w:val="ListParagraph"/>
-        <w:numPr>
-          <w:ilvl w:val="0"/>
-          <w:numId w:val="15"/>
-        </w:numPr>
-        <w:spacing w:before="160" w:line="240" w:lineRule="auto"/>
-        <w:ind w:left="720"/>
-        <w:rPr>
-          <w:rFonts w:ascii="Times New Roman" w:hAnsi="Times New Roman" w:cs="Times New Roman"/>
-          <w:sz w:val="24"/>
-          <w:szCs w:val="24"/>
-        </w:rPr>
-      </w:pPr>
-      <w:r>
-        <w:rPr>
-          <w:rFonts w:ascii="Times New Roman" w:hAnsi="Times New Roman" w:cs="Times New Roman"/>
-          <w:sz w:val="24"/>
-          <w:szCs w:val="24"/>
-        </w:rPr>
-        <w:t>Integrated development environment (IDE) = Software app that provides facilities to programmers for software development</w:t>
-      </w:r>
-    </w:p>
-    <w:p>
-      <w:pPr>
-        <w:pStyle w:val="ListParagraph"/>
-        <w:numPr>
-          <w:ilvl w:val="0"/>
-          <w:numId w:val="15"/>
-        </w:numPr>
-        <w:spacing w:before="160" w:line="240" w:lineRule="auto"/>
-        <w:ind w:left="720"/>
-        <w:rPr>
-          <w:rFonts w:ascii="Times New Roman" w:hAnsi="Times New Roman" w:cs="Times New Roman"/>
-          <w:sz w:val="24"/>
-          <w:szCs w:val="24"/>
-        </w:rPr>
-      </w:pPr>
-      <w:r>
-        <w:rPr>
-          <w:rFonts w:ascii="Times New Roman" w:hAnsi="Times New Roman" w:cs="Times New Roman"/>
-          <w:sz w:val="24"/>
-          <w:szCs w:val="24"/>
-        </w:rPr>
-        <w:t>Software development kit (SDK) = Set of software development tools that allows creation of apps for certain software package and framework, hardware platform, computer system, video game console, operating system, or similar development platforms</w:t>
-      </w:r>
-    </w:p>
-    <w:p>
-      <w:pPr>
-        <w:pStyle w:val="ListParagraph"/>
-        <w:numPr>
-          <w:ilvl w:val="0"/>
-          <w:numId w:val="15"/>
-        </w:numPr>
-        <w:spacing w:before="160" w:line="240" w:lineRule="auto"/>
-        <w:ind w:left="720"/>
-        <w:rPr>
-          <w:rFonts w:ascii="Times New Roman" w:hAnsi="Times New Roman" w:cs="Times New Roman"/>
-          <w:sz w:val="24"/>
-          <w:szCs w:val="24"/>
-        </w:rPr>
-      </w:pPr>
-      <w:proofErr w:type="spellStart"/>
-      <w:r>
-        <w:rPr>
-          <w:rFonts w:ascii="Times New Roman" w:hAnsi="Times New Roman" w:cs="Times New Roman"/>
-          <w:sz w:val="24"/>
-          <w:szCs w:val="24"/>
-        </w:rPr>
-        <w:t>XCode</w:t>
-      </w:r>
-      <w:proofErr w:type="spellEnd"/>
-      <w:r>
-        <w:rPr>
-          <w:rFonts w:ascii="Times New Roman" w:hAnsi="Times New Roman" w:cs="Times New Roman"/>
-          <w:sz w:val="24"/>
-          <w:szCs w:val="24"/>
-        </w:rPr>
-        <w:t xml:space="preserve"> = IDE used by Mac developers to create applications (apps)</w:t>
-      </w:r>
-    </w:p>
-    <w:p>
-      <w:pPr>
-        <w:pStyle w:val="ListParagraph"/>
-        <w:spacing w:before="160" w:line="240" w:lineRule="auto"/>
-        <w:ind w:firstLine="0"/>
-        <w:rPr>
-          <w:rFonts w:ascii="Times New Roman" w:hAnsi="Times New Roman" w:cs="Times New Roman"/>
-          <w:sz w:val="24"/>
-          <w:szCs w:val="24"/>
-        </w:rPr>
-      </w:pPr>
-    </w:p>
-    <w:p>
-      <w:pPr>
-        <w:spacing w:before="160" w:line="240" w:lineRule="auto"/>
-        <w:ind w:left="360"/>
-        <w:contextualSpacing/>
-        <w:rPr>
-          <w:rFonts w:ascii="Times New Roman" w:hAnsi="Times New Roman" w:cs="Times New Roman"/>
-          <w:sz w:val="24"/>
-          <w:szCs w:val="24"/>
-        </w:rPr>
-      </w:pPr>
-      <w:r>
-        <w:rPr>
-          <w:rFonts w:ascii="Times New Roman" w:hAnsi="Times New Roman" w:cs="Times New Roman"/>
-          <w:b/>
-          <w:sz w:val="24"/>
-          <w:szCs w:val="24"/>
-        </w:rPr>
-        <w:t>The Framework: Wilder, Younger Cousin of the Software Development Kit</w:t>
-      </w:r>
-    </w:p>
-    <w:p>
-      <w:pPr>
-        <w:pStyle w:val="ListParagraph"/>
-        <w:numPr>
-          <w:ilvl w:val="0"/>
-          <w:numId w:val="15"/>
-        </w:numPr>
-        <w:spacing w:before="160" w:line="240" w:lineRule="auto"/>
-        <w:ind w:left="720"/>
-        <w:rPr>
-          <w:rFonts w:ascii="Times New Roman" w:hAnsi="Times New Roman" w:cs="Times New Roman"/>
-          <w:sz w:val="24"/>
-          <w:szCs w:val="24"/>
-        </w:rPr>
-      </w:pPr>
-    </w:p>
-    <w:p>
-      <w:pPr>
-        <w:pStyle w:val="ListParagraph"/>
-        <w:spacing w:before="160" w:line="240" w:lineRule="auto"/>
-        <w:ind w:firstLine="0"/>
-        <w:rPr>
-          <w:rFonts w:ascii="Times New Roman" w:hAnsi="Times New Roman" w:cs="Times New Roman"/>
-          <w:sz w:val="24"/>
-          <w:szCs w:val="24"/>
-        </w:rPr>
-      </w:pPr>
-    </w:p>
-    <w:p>
-      <w:pPr>
-        <w:spacing w:before="160" w:line="240" w:lineRule="auto"/>
-        <w:ind w:left="360"/>
-        <w:contextualSpacing/>
-        <w:rPr>
-          <w:rFonts w:ascii="Times New Roman" w:hAnsi="Times New Roman" w:cs="Times New Roman"/>
-          <w:sz w:val="24"/>
-          <w:szCs w:val="24"/>
-        </w:rPr>
-      </w:pPr>
-      <w:r>
-        <w:rPr>
-          <w:rFonts w:ascii="Times New Roman" w:hAnsi="Times New Roman" w:cs="Times New Roman"/>
-          <w:b/>
-          <w:sz w:val="24"/>
-          <w:szCs w:val="24"/>
-        </w:rPr>
-        <w:t>What Is Debugging?</w:t>
-      </w:r>
-    </w:p>
-    <w:p>
-      <w:pPr>
-        <w:pStyle w:val="ListParagraph"/>
-        <w:numPr>
-          <w:ilvl w:val="0"/>
-          <w:numId w:val="15"/>
-        </w:numPr>
-        <w:spacing w:before="160" w:line="240" w:lineRule="auto"/>
-        <w:ind w:left="720"/>
-        <w:rPr>
-          <w:rFonts w:ascii="Times New Roman" w:hAnsi="Times New Roman" w:cs="Times New Roman"/>
-          <w:sz w:val="24"/>
-          <w:szCs w:val="24"/>
-        </w:rPr>
-      </w:pPr>
-    </w:p>
-    <w:p>
-      <w:pPr>
-        <w:pStyle w:val="ListParagraph"/>
-        <w:spacing w:before="160" w:line="240" w:lineRule="auto"/>
-        <w:ind w:firstLine="0"/>
-        <w:rPr>
-          <w:rFonts w:ascii="Times New Roman" w:hAnsi="Times New Roman" w:cs="Times New Roman"/>
-          <w:sz w:val="24"/>
-          <w:szCs w:val="24"/>
-        </w:rPr>
-      </w:pPr>
-    </w:p>
-    <w:p>
-      <w:pPr>
-        <w:spacing w:before="160" w:line="240" w:lineRule="auto"/>
-        <w:ind w:left="360"/>
-        <w:contextualSpacing/>
-        <w:rPr>
-          <w:rFonts w:ascii="Times New Roman" w:hAnsi="Times New Roman" w:cs="Times New Roman"/>
-          <w:sz w:val="24"/>
-          <w:szCs w:val="24"/>
-        </w:rPr>
-      </w:pPr>
-      <w:r>
-        <w:rPr>
-          <w:rFonts w:ascii="Times New Roman" w:hAnsi="Times New Roman" w:cs="Times New Roman"/>
-          <w:b/>
-          <w:sz w:val="24"/>
-          <w:szCs w:val="24"/>
-        </w:rPr>
-        <w:t>Nothing Is Built</w:t>
-      </w:r>
-    </w:p>
-    <w:p>
-      <w:pPr>
-        <w:pStyle w:val="ListParagraph"/>
-        <w:numPr>
-          <w:ilvl w:val="0"/>
-          <w:numId w:val="15"/>
-        </w:numPr>
-        <w:spacing w:before="160" w:line="240" w:lineRule="auto"/>
-        <w:ind w:left="720"/>
-        <w:rPr>
-          <w:rFonts w:ascii="Times New Roman" w:hAnsi="Times New Roman" w:cs="Times New Roman"/>
-          <w:sz w:val="24"/>
-          <w:szCs w:val="24"/>
-        </w:rPr>
-      </w:pPr>
-    </w:p>
-    <w:p>
-      <w:pPr>
-        <w:pStyle w:val="ListParagraph"/>
-        <w:spacing w:before="160" w:line="240" w:lineRule="auto"/>
-        <w:ind w:firstLine="0"/>
-        <w:rPr>
-          <w:rFonts w:ascii="Times New Roman" w:hAnsi="Times New Roman" w:cs="Times New Roman"/>
-          <w:sz w:val="24"/>
-          <w:szCs w:val="24"/>
-        </w:rPr>
-      </w:pPr>
-    </w:p>
-    <w:p>
-      <w:pPr>
-        <w:spacing w:before="160" w:line="240" w:lineRule="auto"/>
-        <w:ind w:left="360"/>
-        <w:contextualSpacing/>
-        <w:rPr>
-          <w:rFonts w:ascii="Times New Roman" w:hAnsi="Times New Roman" w:cs="Times New Roman"/>
-          <w:sz w:val="24"/>
-          <w:szCs w:val="24"/>
-        </w:rPr>
-      </w:pPr>
-      <w:r>
-        <w:rPr>
-          <w:rFonts w:ascii="Times New Roman" w:hAnsi="Times New Roman" w:cs="Times New Roman"/>
-          <w:b/>
-          <w:sz w:val="24"/>
-          <w:szCs w:val="24"/>
-        </w:rPr>
-        <w:t>How Does Testing Work?</w:t>
-      </w:r>
-    </w:p>
-    <w:p>
-      <w:pPr>
-        <w:pStyle w:val="ListParagraph"/>
-        <w:numPr>
-          <w:ilvl w:val="0"/>
-          <w:numId w:val="15"/>
-        </w:numPr>
-        <w:spacing w:before="160" w:line="240" w:lineRule="auto"/>
-        <w:ind w:left="720"/>
-        <w:rPr>
-          <w:rFonts w:ascii="Times New Roman" w:hAnsi="Times New Roman" w:cs="Times New Roman"/>
-          <w:sz w:val="24"/>
-          <w:szCs w:val="24"/>
-        </w:rPr>
-      </w:pPr>
-    </w:p>
-    <w:p>
-      <w:pPr>
-        <w:pStyle w:val="ListParagraph"/>
-        <w:spacing w:before="160" w:line="240" w:lineRule="auto"/>
-        <w:ind w:firstLine="0"/>
-        <w:rPr>
-          <w:rFonts w:ascii="Times New Roman" w:hAnsi="Times New Roman" w:cs="Times New Roman"/>
-          <w:sz w:val="24"/>
-          <w:szCs w:val="24"/>
-        </w:rPr>
-      </w:pPr>
-    </w:p>
-    <w:p>
-      <w:pPr>
-        <w:spacing w:before="160" w:line="240" w:lineRule="auto"/>
-        <w:ind w:left="360"/>
-        <w:contextualSpacing/>
-        <w:rPr>
-          <w:rFonts w:ascii="Times New Roman" w:hAnsi="Times New Roman" w:cs="Times New Roman"/>
-          <w:b/>
-          <w:sz w:val="24"/>
-          <w:szCs w:val="24"/>
-        </w:rPr>
-      </w:pPr>
-      <w:r>
-        <w:rPr>
-          <w:rFonts w:ascii="Times New Roman" w:hAnsi="Times New Roman" w:cs="Times New Roman"/>
-          <w:b/>
-          <w:sz w:val="24"/>
-          <w:szCs w:val="24"/>
-        </w:rPr>
-        <w:t>And Now for Something Beautiful</w:t>
-      </w:r>
-    </w:p>
-    <w:p>
-      <w:pPr>
-        <w:pStyle w:val="ListParagraph"/>
-        <w:numPr>
-          <w:ilvl w:val="0"/>
-          <w:numId w:val="15"/>
-        </w:numPr>
-        <w:spacing w:before="160" w:line="240" w:lineRule="auto"/>
-        <w:ind w:left="720"/>
-        <w:rPr>
-          <w:rFonts w:ascii="Times New Roman" w:hAnsi="Times New Roman" w:cs="Times New Roman"/>
-          <w:sz w:val="24"/>
-          <w:szCs w:val="24"/>
-        </w:rPr>
-      </w:pPr>
-    </w:p>
-    <w:p>
-      <w:pPr>
-        <w:pStyle w:val="ListParagraph"/>
-        <w:spacing w:before="160" w:line="240" w:lineRule="auto"/>
-        <w:ind w:firstLine="0"/>
-        <w:rPr>
-          <w:rFonts w:ascii="Times New Roman" w:hAnsi="Times New Roman" w:cs="Times New Roman"/>
-          <w:sz w:val="24"/>
-          <w:szCs w:val="24"/>
-        </w:rPr>
-      </w:pPr>
-    </w:p>
-    <w:p>
-      <w:pPr>
-        <w:spacing w:before="160" w:line="240" w:lineRule="auto"/>
-        <w:ind w:left="360"/>
-        <w:contextualSpacing/>
-        <w:rPr>
-          <w:rFonts w:ascii="Times New Roman" w:hAnsi="Times New Roman" w:cs="Times New Roman"/>
-          <w:sz w:val="24"/>
-          <w:szCs w:val="24"/>
-        </w:rPr>
-      </w:pPr>
-      <w:r>
-        <w:rPr>
-          <w:rFonts w:ascii="Times New Roman" w:hAnsi="Times New Roman" w:cs="Times New Roman"/>
-          <w:b/>
-          <w:sz w:val="24"/>
-          <w:szCs w:val="24"/>
-        </w:rPr>
         <w:t>The Triumph of Middle Management</w:t>
       </w:r>
     </w:p>
@@ -3531,7 +3605,7 @@
   <w:abstractNum w:abstractNumId="0" w15:restartNumberingAfterBreak="0">
     <w:nsid w:val="0A0509BC"/>
     <w:multiLevelType w:val="hybridMultilevel"/>
-    <w:tmpl w:val="98929584"/>
+    <w:tmpl w:val="723AB2D0"/>
     <w:lvl w:ilvl="0" w:tplc="04090001">
       <w:start w:val="1"/>
       <w:numFmt w:val="bullet"/>

</xml_diff>

<commit_message>
Added terms to look how big and weird things get with just python (ST)
</commit_message>
<xml_diff>
--- a/the_code_issue_terms_and_definitions.docx
+++ b/the_code_issue_terms_and_definitions.docx
@@ -1,6 +1,6 @@
 
 <file path=word/document.xml><?xml version="1.0" encoding="utf-8"?>
-<w:document xmlns:wpc="http://schemas.microsoft.com/office/word/2010/wordprocessingCanvas" xmlns:mc="http://schemas.openxmlformats.org/markup-compatibility/2006" xmlns:o="urn:schemas-microsoft-com:office:office" xmlns:r="http://schemas.openxmlformats.org/officeDocument/2006/relationships" xmlns:m="http://schemas.openxmlformats.org/officeDocument/2006/math" xmlns:v="urn:schemas-microsoft-com:vml" xmlns:wp14="http://schemas.microsoft.com/office/word/2010/wordprocessingDrawing" xmlns:wp="http://schemas.openxmlformats.org/drawingml/2006/wordprocessingDrawing" xmlns:w10="urn:schemas-microsoft-com:office:word" xmlns:w="http://schemas.openxmlformats.org/wordprocessingml/2006/main" xmlns:w14="http://schemas.microsoft.com/office/word/2010/wordml" xmlns:wpg="http://schemas.microsoft.com/office/word/2010/wordprocessingGroup" xmlns:wpi="http://schemas.microsoft.com/office/word/2010/wordprocessingInk" xmlns:wne="http://schemas.microsoft.com/office/word/2006/wordml" xmlns:wps="http://schemas.microsoft.com/office/word/2010/wordprocessingShape" mc:Ignorable="w14 wp14">
+<w:document xmlns:wpc="http://schemas.microsoft.com/office/word/2010/wordprocessingCanvas" xmlns:mc="http://schemas.openxmlformats.org/markup-compatibility/2006" xmlns:o="urn:schemas-microsoft-com:office:office" xmlns:r="http://schemas.openxmlformats.org/officeDocument/2006/relationships" xmlns:m="http://schemas.openxmlformats.org/officeDocument/2006/math" xmlns:v="urn:schemas-microsoft-com:vml" xmlns:wp14="http://schemas.microsoft.com/office/word/2010/wordprocessingDrawing" xmlns:wp="http://schemas.openxmlformats.org/drawingml/2006/wordprocessingDrawing" xmlns:w10="urn:schemas-microsoft-com:office:word" xmlns:w="http://schemas.openxmlformats.org/wordprocessingml/2006/main" xmlns:w14="http://schemas.microsoft.com/office/word/2010/wordml" xmlns:w15="http://schemas.microsoft.com/office/word/2012/wordml" xmlns:wpg="http://schemas.microsoft.com/office/word/2010/wordprocessingGroup" xmlns:wpi="http://schemas.microsoft.com/office/word/2010/wordprocessingInk" xmlns:wne="http://schemas.microsoft.com/office/word/2006/wordml" xmlns:wps="http://schemas.microsoft.com/office/word/2010/wordprocessingShape" mc:Ignorable="w14 w15 wp14">
   <w:body>
     <w:p>
       <w:pPr>
@@ -1023,7 +1023,6 @@
           <w:szCs w:val="24"/>
         </w:rPr>
       </w:pPr>
-      <w:proofErr w:type="gramStart"/>
       <w:r>
         <w:rPr>
           <w:rFonts w:ascii="Times New Roman" w:hAnsi="Times New Roman" w:cs="Times New Roman"/>
@@ -1039,16 +1038,7 @@
           <w:sz w:val="24"/>
           <w:szCs w:val="24"/>
         </w:rPr>
-        <w:t xml:space="preserve"> – The machines, wiring, and other physical components of a computer or other electronic device.</w:t>
-      </w:r>
-      <w:proofErr w:type="gramEnd"/>
-      <w:r>
-        <w:rPr>
-          <w:rFonts w:ascii="Times New Roman" w:hAnsi="Times New Roman" w:cs="Times New Roman"/>
-          <w:sz w:val="24"/>
-          <w:szCs w:val="24"/>
-        </w:rPr>
-        <w:t xml:space="preserve"> </w:t>
+        <w:t xml:space="preserve"> – The machines, wiring, and other physical components of a computer or other electronic device. </w:t>
       </w:r>
     </w:p>
     <w:p>
@@ -1140,6 +1130,1280 @@
           <w:szCs w:val="24"/>
         </w:rPr>
       </w:pPr>
+    </w:p>
+    <w:p>
+      <w:pPr>
+        <w:spacing w:before="160" w:line="240" w:lineRule="auto"/>
+        <w:ind w:left="360"/>
+        <w:contextualSpacing/>
+        <w:rPr>
+          <w:rFonts w:ascii="Times New Roman" w:hAnsi="Times New Roman" w:cs="Times New Roman"/>
+          <w:b/>
+          <w:sz w:val="24"/>
+          <w:szCs w:val="24"/>
+        </w:rPr>
+      </w:pPr>
+      <w:r>
+        <w:rPr>
+          <w:rFonts w:ascii="Times New Roman" w:hAnsi="Times New Roman" w:cs="Times New Roman"/>
+          <w:b/>
+          <w:sz w:val="24"/>
+          <w:szCs w:val="24"/>
+        </w:rPr>
+        <w:t>How Does Code Become Software?</w:t>
+      </w:r>
+    </w:p>
+    <w:p>
+      <w:pPr>
+        <w:pStyle w:val="ListParagraph"/>
+        <w:numPr>
+          <w:ilvl w:val="0"/>
+          <w:numId w:val="12"/>
+        </w:numPr>
+        <w:spacing w:before="160" w:line="240" w:lineRule="auto"/>
+        <w:ind w:left="720"/>
+        <w:rPr>
+          <w:rFonts w:ascii="Times New Roman" w:hAnsi="Times New Roman" w:cs="Times New Roman"/>
+          <w:b/>
+          <w:sz w:val="24"/>
+          <w:szCs w:val="24"/>
+        </w:rPr>
+      </w:pPr>
+    </w:p>
+    <w:p>
+      <w:pPr>
+        <w:spacing w:before="160" w:line="240" w:lineRule="auto"/>
+        <w:ind w:left="-360" w:firstLine="0"/>
+        <w:contextualSpacing/>
+        <w:rPr>
+          <w:rFonts w:ascii="Times New Roman" w:hAnsi="Times New Roman" w:cs="Times New Roman"/>
+          <w:b/>
+          <w:sz w:val="24"/>
+          <w:szCs w:val="24"/>
+        </w:rPr>
+      </w:pPr>
+    </w:p>
+    <w:p>
+      <w:pPr>
+        <w:spacing w:before="160" w:line="240" w:lineRule="auto"/>
+        <w:ind w:left="360"/>
+        <w:contextualSpacing/>
+        <w:rPr>
+          <w:rFonts w:ascii="Times New Roman" w:hAnsi="Times New Roman" w:cs="Times New Roman"/>
+          <w:b/>
+          <w:sz w:val="24"/>
+          <w:szCs w:val="24"/>
+        </w:rPr>
+      </w:pPr>
+      <w:r>
+        <w:rPr>
+          <w:rFonts w:ascii="Times New Roman" w:hAnsi="Times New Roman" w:cs="Times New Roman"/>
+          <w:b/>
+          <w:sz w:val="24"/>
+          <w:szCs w:val="24"/>
+        </w:rPr>
+        <w:t>What Is an Algorithm?</w:t>
+      </w:r>
+    </w:p>
+    <w:p>
+      <w:pPr>
+        <w:pStyle w:val="ListParagraph"/>
+        <w:numPr>
+          <w:ilvl w:val="0"/>
+          <w:numId w:val="3"/>
+        </w:numPr>
+        <w:spacing w:before="160" w:line="240" w:lineRule="auto"/>
+        <w:ind w:left="720"/>
+        <w:rPr>
+          <w:rFonts w:ascii="Times New Roman" w:hAnsi="Times New Roman" w:cs="Times New Roman"/>
+          <w:sz w:val="24"/>
+          <w:szCs w:val="24"/>
+        </w:rPr>
+      </w:pPr>
+      <w:r>
+        <w:rPr>
+          <w:rFonts w:ascii="Times New Roman" w:hAnsi="Times New Roman" w:cs="Times New Roman"/>
+          <w:b/>
+          <w:sz w:val="24"/>
+          <w:szCs w:val="24"/>
+        </w:rPr>
+        <w:lastRenderedPageBreak/>
+        <w:t>Algorithm</w:t>
+      </w:r>
+      <w:r>
+        <w:rPr>
+          <w:rFonts w:ascii="Times New Roman" w:hAnsi="Times New Roman" w:cs="Times New Roman"/>
+          <w:sz w:val="24"/>
+          <w:szCs w:val="24"/>
+        </w:rPr>
+        <w:t>: a specified process used to solve a problem.</w:t>
+      </w:r>
+    </w:p>
+    <w:p>
+      <w:pPr>
+        <w:pStyle w:val="ListParagraph"/>
+        <w:numPr>
+          <w:ilvl w:val="0"/>
+          <w:numId w:val="3"/>
+        </w:numPr>
+        <w:spacing w:before="160" w:line="240" w:lineRule="auto"/>
+        <w:ind w:left="720"/>
+        <w:rPr>
+          <w:rFonts w:ascii="Times New Roman" w:hAnsi="Times New Roman" w:cs="Times New Roman"/>
+          <w:sz w:val="24"/>
+          <w:szCs w:val="24"/>
+        </w:rPr>
+      </w:pPr>
+      <w:r>
+        <w:rPr>
+          <w:rFonts w:ascii="Times New Roman" w:hAnsi="Times New Roman" w:cs="Times New Roman"/>
+          <w:b/>
+          <w:sz w:val="24"/>
+          <w:szCs w:val="24"/>
+        </w:rPr>
+        <w:t>Programming Language</w:t>
+      </w:r>
+      <w:r>
+        <w:rPr>
+          <w:rFonts w:ascii="Times New Roman" w:hAnsi="Times New Roman" w:cs="Times New Roman"/>
+          <w:sz w:val="24"/>
+          <w:szCs w:val="24"/>
+        </w:rPr>
+        <w:t>: a system used to code algorithms (often allows you to store, apply, and share algorithms).</w:t>
+      </w:r>
+    </w:p>
+    <w:p>
+      <w:pPr>
+        <w:pStyle w:val="ListParagraph"/>
+        <w:numPr>
+          <w:ilvl w:val="0"/>
+          <w:numId w:val="3"/>
+        </w:numPr>
+        <w:spacing w:before="160" w:line="240" w:lineRule="auto"/>
+        <w:ind w:left="720"/>
+        <w:rPr>
+          <w:rFonts w:ascii="Times New Roman" w:hAnsi="Times New Roman" w:cs="Times New Roman"/>
+          <w:sz w:val="24"/>
+          <w:szCs w:val="24"/>
+        </w:rPr>
+      </w:pPr>
+      <w:r>
+        <w:rPr>
+          <w:rFonts w:ascii="Times New Roman" w:hAnsi="Times New Roman" w:cs="Times New Roman"/>
+          <w:b/>
+          <w:sz w:val="24"/>
+          <w:szCs w:val="24"/>
+        </w:rPr>
+        <w:t>Library</w:t>
+      </w:r>
+      <w:r>
+        <w:rPr>
+          <w:rFonts w:ascii="Times New Roman" w:hAnsi="Times New Roman" w:cs="Times New Roman"/>
+          <w:sz w:val="24"/>
+          <w:szCs w:val="24"/>
+        </w:rPr>
+        <w:t>: a set of coded algorithms.</w:t>
+      </w:r>
+    </w:p>
+    <w:p>
+      <w:pPr>
+        <w:pStyle w:val="ListParagraph"/>
+        <w:numPr>
+          <w:ilvl w:val="0"/>
+          <w:numId w:val="3"/>
+        </w:numPr>
+        <w:spacing w:before="160" w:line="240" w:lineRule="auto"/>
+        <w:ind w:left="720"/>
+        <w:rPr>
+          <w:rFonts w:ascii="Times New Roman" w:hAnsi="Times New Roman" w:cs="Times New Roman"/>
+          <w:sz w:val="24"/>
+          <w:szCs w:val="24"/>
+        </w:rPr>
+      </w:pPr>
+      <w:r>
+        <w:rPr>
+          <w:rFonts w:ascii="Times New Roman" w:hAnsi="Times New Roman" w:cs="Times New Roman"/>
+          <w:b/>
+          <w:sz w:val="24"/>
+          <w:szCs w:val="24"/>
+        </w:rPr>
+        <w:t>DRY Principle</w:t>
+      </w:r>
+      <w:r>
+        <w:rPr>
+          <w:rFonts w:ascii="Times New Roman" w:hAnsi="Times New Roman" w:cs="Times New Roman"/>
+          <w:sz w:val="24"/>
+          <w:szCs w:val="24"/>
+        </w:rPr>
+        <w:t>: “Don’t Repeat Yourself.” Try not to write the same code twice.</w:t>
+      </w:r>
+    </w:p>
+    <w:p>
+      <w:pPr>
+        <w:pStyle w:val="ListParagraph"/>
+        <w:spacing w:before="160" w:line="240" w:lineRule="auto"/>
+        <w:ind w:firstLine="0"/>
+        <w:rPr>
+          <w:rFonts w:ascii="Times New Roman" w:hAnsi="Times New Roman" w:cs="Times New Roman"/>
+          <w:sz w:val="24"/>
+          <w:szCs w:val="24"/>
+        </w:rPr>
+      </w:pPr>
+    </w:p>
+    <w:p>
+      <w:pPr>
+        <w:spacing w:before="160" w:line="240" w:lineRule="auto"/>
+        <w:ind w:left="360"/>
+        <w:contextualSpacing/>
+        <w:rPr>
+          <w:rFonts w:ascii="Times New Roman" w:hAnsi="Times New Roman" w:cs="Times New Roman"/>
+          <w:b/>
+          <w:sz w:val="24"/>
+          <w:szCs w:val="24"/>
+        </w:rPr>
+      </w:pPr>
+      <w:r>
+        <w:rPr>
+          <w:rFonts w:ascii="Times New Roman" w:hAnsi="Times New Roman" w:cs="Times New Roman"/>
+          <w:b/>
+          <w:sz w:val="24"/>
+          <w:szCs w:val="24"/>
+        </w:rPr>
+        <w:t>The Sprint</w:t>
+      </w:r>
+    </w:p>
+    <w:p>
+      <w:pPr>
+        <w:pStyle w:val="ListParagraph"/>
+        <w:numPr>
+          <w:ilvl w:val="0"/>
+          <w:numId w:val="13"/>
+        </w:numPr>
+        <w:spacing w:before="160" w:line="240" w:lineRule="auto"/>
+        <w:ind w:left="720"/>
+        <w:rPr>
+          <w:rFonts w:ascii="Times New Roman" w:hAnsi="Times New Roman" w:cs="Times New Roman"/>
+          <w:b/>
+          <w:sz w:val="24"/>
+          <w:szCs w:val="24"/>
+        </w:rPr>
+      </w:pPr>
+    </w:p>
+    <w:p>
+      <w:pPr>
+        <w:pStyle w:val="ListParagraph"/>
+        <w:spacing w:before="160" w:line="240" w:lineRule="auto"/>
+        <w:ind w:firstLine="0"/>
+        <w:rPr>
+          <w:rFonts w:ascii="Times New Roman" w:hAnsi="Times New Roman" w:cs="Times New Roman"/>
+          <w:b/>
+          <w:sz w:val="24"/>
+          <w:szCs w:val="24"/>
+        </w:rPr>
+      </w:pPr>
+    </w:p>
+    <w:p>
+      <w:pPr>
+        <w:spacing w:before="160" w:line="240" w:lineRule="auto"/>
+        <w:ind w:left="360"/>
+        <w:contextualSpacing/>
+        <w:rPr>
+          <w:rFonts w:ascii="Times New Roman" w:hAnsi="Times New Roman" w:cs="Times New Roman"/>
+          <w:b/>
+          <w:sz w:val="24"/>
+          <w:szCs w:val="24"/>
+        </w:rPr>
+      </w:pPr>
+      <w:proofErr w:type="gramStart"/>
+      <w:r>
+        <w:rPr>
+          <w:rFonts w:ascii="Times New Roman" w:hAnsi="Times New Roman" w:cs="Times New Roman"/>
+          <w:b/>
+          <w:sz w:val="24"/>
+          <w:szCs w:val="24"/>
+        </w:rPr>
+        <w:t>What's</w:t>
+      </w:r>
+      <w:proofErr w:type="gramEnd"/>
+      <w:r>
+        <w:rPr>
+          <w:rFonts w:ascii="Times New Roman" w:hAnsi="Times New Roman" w:cs="Times New Roman"/>
+          <w:b/>
+          <w:sz w:val="24"/>
+          <w:szCs w:val="24"/>
+        </w:rPr>
+        <w:t xml:space="preserve"> With All These Conferences, Anyway?</w:t>
+      </w:r>
+    </w:p>
+    <w:p>
+      <w:pPr>
+        <w:pStyle w:val="ListParagraph"/>
+        <w:numPr>
+          <w:ilvl w:val="0"/>
+          <w:numId w:val="13"/>
+        </w:numPr>
+        <w:spacing w:before="160" w:line="240" w:lineRule="auto"/>
+        <w:ind w:left="720"/>
+        <w:rPr>
+          <w:rFonts w:ascii="Times New Roman" w:hAnsi="Times New Roman" w:cs="Times New Roman"/>
+          <w:b/>
+          <w:sz w:val="24"/>
+          <w:szCs w:val="24"/>
+        </w:rPr>
+      </w:pPr>
+    </w:p>
+    <w:p>
+      <w:pPr>
+        <w:spacing w:before="160" w:line="240" w:lineRule="auto"/>
+        <w:ind w:left="360"/>
+        <w:contextualSpacing/>
+        <w:rPr>
+          <w:rFonts w:ascii="Times New Roman" w:hAnsi="Times New Roman" w:cs="Times New Roman"/>
+          <w:b/>
+          <w:sz w:val="24"/>
+          <w:szCs w:val="24"/>
+        </w:rPr>
+      </w:pPr>
+    </w:p>
+    <w:p>
+      <w:pPr>
+        <w:spacing w:before="160" w:line="240" w:lineRule="auto"/>
+        <w:ind w:left="360"/>
+        <w:contextualSpacing/>
+        <w:rPr>
+          <w:rFonts w:ascii="Times New Roman" w:hAnsi="Times New Roman" w:cs="Times New Roman"/>
+          <w:b/>
+          <w:sz w:val="24"/>
+          <w:szCs w:val="24"/>
+        </w:rPr>
+      </w:pPr>
+      <w:r>
+        <w:rPr>
+          <w:rFonts w:ascii="Times New Roman" w:hAnsi="Times New Roman" w:cs="Times New Roman"/>
+          <w:b/>
+          <w:sz w:val="24"/>
+          <w:szCs w:val="24"/>
+        </w:rPr>
+        <w:t>Why Are Programmers So Intense About Languages?</w:t>
+      </w:r>
+    </w:p>
+    <w:p>
+      <w:pPr>
+        <w:pStyle w:val="ListParagraph"/>
+        <w:numPr>
+          <w:ilvl w:val="0"/>
+          <w:numId w:val="14"/>
+        </w:numPr>
+        <w:spacing w:before="160" w:line="240" w:lineRule="auto"/>
+        <w:ind w:left="720"/>
+        <w:rPr>
+          <w:rFonts w:ascii="Times New Roman" w:hAnsi="Times New Roman" w:cs="Times New Roman"/>
+          <w:b/>
+          <w:sz w:val="24"/>
+          <w:szCs w:val="24"/>
+        </w:rPr>
+      </w:pPr>
+    </w:p>
+    <w:p>
+      <w:pPr>
+        <w:pStyle w:val="ListParagraph"/>
+        <w:spacing w:before="160" w:line="240" w:lineRule="auto"/>
+        <w:ind w:firstLine="0"/>
+        <w:rPr>
+          <w:rFonts w:ascii="Times New Roman" w:hAnsi="Times New Roman" w:cs="Times New Roman"/>
+          <w:b/>
+          <w:sz w:val="24"/>
+          <w:szCs w:val="24"/>
+        </w:rPr>
+      </w:pPr>
+    </w:p>
+    <w:p>
+      <w:pPr>
+        <w:spacing w:before="160" w:line="240" w:lineRule="auto"/>
+        <w:ind w:left="360"/>
+        <w:contextualSpacing/>
+        <w:rPr>
+          <w:rFonts w:ascii="Times New Roman" w:hAnsi="Times New Roman" w:cs="Times New Roman"/>
+          <w:b/>
+          <w:sz w:val="24"/>
+          <w:szCs w:val="24"/>
+        </w:rPr>
+      </w:pPr>
+      <w:r>
+        <w:rPr>
+          <w:rFonts w:ascii="Times New Roman" w:hAnsi="Times New Roman" w:cs="Times New Roman"/>
+          <w:b/>
+          <w:sz w:val="24"/>
+          <w:szCs w:val="24"/>
+        </w:rPr>
+        <w:t>The Beauty of the Standard Library</w:t>
+      </w:r>
+    </w:p>
+    <w:p>
+      <w:pPr>
+        <w:pStyle w:val="ListParagraph"/>
+        <w:numPr>
+          <w:ilvl w:val="0"/>
+          <w:numId w:val="14"/>
+        </w:numPr>
+        <w:spacing w:before="160" w:line="240" w:lineRule="auto"/>
+        <w:ind w:left="720"/>
+        <w:rPr>
+          <w:rFonts w:ascii="Times New Roman" w:hAnsi="Times New Roman" w:cs="Times New Roman"/>
+          <w:b/>
+          <w:sz w:val="24"/>
+          <w:szCs w:val="24"/>
+        </w:rPr>
+      </w:pPr>
+    </w:p>
+    <w:p>
+      <w:pPr>
+        <w:spacing w:before="160" w:line="240" w:lineRule="auto"/>
+        <w:ind w:left="360"/>
+        <w:contextualSpacing/>
+        <w:rPr>
+          <w:rFonts w:ascii="Times New Roman" w:hAnsi="Times New Roman" w:cs="Times New Roman"/>
+          <w:b/>
+          <w:sz w:val="24"/>
+          <w:szCs w:val="24"/>
+        </w:rPr>
+      </w:pPr>
+      <w:r>
+        <w:rPr>
+          <w:rFonts w:ascii="Times New Roman" w:hAnsi="Times New Roman" w:cs="Times New Roman"/>
+          <w:b/>
+          <w:sz w:val="24"/>
+          <w:szCs w:val="24"/>
+        </w:rPr>
+        <w:t>What Do Different Languages Do?</w:t>
+      </w:r>
+    </w:p>
+    <w:p>
+      <w:pPr>
+        <w:pStyle w:val="ListParagraph"/>
+        <w:numPr>
+          <w:ilvl w:val="0"/>
+          <w:numId w:val="14"/>
+        </w:numPr>
+        <w:spacing w:before="160" w:line="240" w:lineRule="auto"/>
+        <w:ind w:left="720"/>
+        <w:rPr>
+          <w:rFonts w:ascii="Times New Roman" w:hAnsi="Times New Roman" w:cs="Times New Roman"/>
+          <w:b/>
+          <w:sz w:val="24"/>
+          <w:szCs w:val="24"/>
+        </w:rPr>
+      </w:pPr>
+    </w:p>
+    <w:p>
+      <w:pPr>
+        <w:pStyle w:val="ListParagraph"/>
+        <w:spacing w:before="160" w:line="240" w:lineRule="auto"/>
+        <w:ind w:firstLine="0"/>
+        <w:rPr>
+          <w:rFonts w:ascii="Times New Roman" w:hAnsi="Times New Roman" w:cs="Times New Roman"/>
+          <w:b/>
+          <w:sz w:val="24"/>
+          <w:szCs w:val="24"/>
+        </w:rPr>
+      </w:pPr>
+    </w:p>
+    <w:p>
+      <w:pPr>
+        <w:spacing w:before="160" w:line="240" w:lineRule="auto"/>
+        <w:ind w:left="360"/>
+        <w:contextualSpacing/>
+        <w:rPr>
+          <w:rFonts w:ascii="Times New Roman" w:hAnsi="Times New Roman" w:cs="Times New Roman"/>
+          <w:b/>
+          <w:sz w:val="24"/>
+          <w:szCs w:val="24"/>
+        </w:rPr>
+      </w:pPr>
+      <w:r>
+        <w:rPr>
+          <w:rFonts w:ascii="Times New Roman" w:hAnsi="Times New Roman" w:cs="Times New Roman"/>
+          <w:b/>
+          <w:sz w:val="24"/>
+          <w:szCs w:val="24"/>
+        </w:rPr>
+        <w:t>The Importance of C</w:t>
+      </w:r>
+    </w:p>
+    <w:p>
+      <w:pPr>
+        <w:pStyle w:val="ListParagraph"/>
+        <w:numPr>
+          <w:ilvl w:val="0"/>
+          <w:numId w:val="14"/>
+        </w:numPr>
+        <w:spacing w:before="160" w:line="240" w:lineRule="auto"/>
+        <w:rPr>
+          <w:rFonts w:ascii="Times New Roman" w:hAnsi="Times New Roman" w:cs="Times New Roman"/>
+          <w:sz w:val="24"/>
+          <w:szCs w:val="24"/>
+        </w:rPr>
+      </w:pPr>
+      <w:r>
+        <w:rPr>
+          <w:rFonts w:ascii="Times New Roman" w:hAnsi="Times New Roman" w:cs="Times New Roman"/>
+          <w:b/>
+          <w:sz w:val="24"/>
+          <w:szCs w:val="24"/>
+        </w:rPr>
+        <w:t>C:</w:t>
+      </w:r>
+      <w:r>
+        <w:rPr>
+          <w:rFonts w:ascii="Times New Roman" w:hAnsi="Times New Roman" w:cs="Times New Roman"/>
+          <w:sz w:val="24"/>
+          <w:szCs w:val="24"/>
+        </w:rPr>
+        <w:t xml:space="preserve"> programming language created by Dennis Ritchie in the late 1960s at Bell Labs. “ridiculously fast”.</w:t>
+      </w:r>
+    </w:p>
+    <w:p>
+      <w:pPr>
+        <w:pStyle w:val="ListParagraph"/>
+        <w:numPr>
+          <w:ilvl w:val="0"/>
+          <w:numId w:val="14"/>
+        </w:numPr>
+        <w:spacing w:after="0" w:line="240" w:lineRule="auto"/>
+        <w:rPr>
+          <w:rFonts w:ascii="Times New Roman" w:hAnsi="Times New Roman" w:cs="Times New Roman"/>
+          <w:sz w:val="24"/>
+          <w:szCs w:val="24"/>
+        </w:rPr>
+      </w:pPr>
+      <w:r>
+        <w:rPr>
+          <w:rFonts w:ascii="Times New Roman" w:hAnsi="Times New Roman" w:cs="Times New Roman"/>
+          <w:b/>
+          <w:sz w:val="24"/>
+          <w:szCs w:val="24"/>
+        </w:rPr>
+        <w:t>Unix</w:t>
+      </w:r>
+      <w:r>
+        <w:rPr>
+          <w:rFonts w:ascii="Times New Roman" w:hAnsi="Times New Roman" w:cs="Times New Roman"/>
+          <w:sz w:val="24"/>
+          <w:szCs w:val="24"/>
+        </w:rPr>
+        <w:t xml:space="preserve">: operating system developed in early 1970s. Programmed in C. Spread from Bell Labs to schools to large industrial systems </w:t>
+      </w:r>
+      <w:proofErr w:type="gramStart"/>
+      <w:r>
+        <w:rPr>
+          <w:rFonts w:ascii="Times New Roman" w:hAnsi="Times New Roman" w:cs="Times New Roman"/>
+          <w:sz w:val="24"/>
+          <w:szCs w:val="24"/>
+        </w:rPr>
+        <w:t>to  everywhere</w:t>
+      </w:r>
+      <w:proofErr w:type="gramEnd"/>
+      <w:r>
+        <w:rPr>
+          <w:rFonts w:ascii="Times New Roman" w:hAnsi="Times New Roman" w:cs="Times New Roman"/>
+          <w:sz w:val="24"/>
+          <w:szCs w:val="24"/>
+        </w:rPr>
+        <w:t xml:space="preserve"> (Linux, Android, OS-X).</w:t>
+      </w:r>
+    </w:p>
+    <w:p>
+      <w:pPr>
+        <w:pStyle w:val="ListParagraph"/>
+        <w:numPr>
+          <w:ilvl w:val="0"/>
+          <w:numId w:val="14"/>
+        </w:numPr>
+        <w:spacing w:after="0" w:line="240" w:lineRule="auto"/>
+        <w:rPr>
+          <w:rFonts w:ascii="Times New Roman" w:hAnsi="Times New Roman" w:cs="Times New Roman"/>
+          <w:b/>
+          <w:sz w:val="24"/>
+          <w:szCs w:val="24"/>
+        </w:rPr>
+      </w:pPr>
+      <w:proofErr w:type="gramStart"/>
+      <w:r>
+        <w:rPr>
+          <w:rFonts w:ascii="Times New Roman" w:hAnsi="Times New Roman" w:cs="Times New Roman"/>
+          <w:b/>
+          <w:sz w:val="24"/>
+          <w:szCs w:val="24"/>
+        </w:rPr>
+        <w:t>Kernel :</w:t>
+      </w:r>
+      <w:proofErr w:type="gramEnd"/>
+      <w:r>
+        <w:rPr>
+          <w:rFonts w:ascii="Times New Roman" w:hAnsi="Times New Roman" w:cs="Times New Roman"/>
+          <w:sz w:val="24"/>
+          <w:szCs w:val="24"/>
+        </w:rPr>
+        <w:t xml:space="preserve"> the lowest level of an operating system. The Unix/Linux kernel is like the engine in a car. It is the actual operating system. It communicate between software and hardware.</w:t>
+      </w:r>
+      <w:r>
+        <w:rPr>
+          <w:rFonts w:ascii="Times New Roman" w:hAnsi="Times New Roman" w:cs="Times New Roman"/>
+          <w:b/>
+          <w:sz w:val="24"/>
+          <w:szCs w:val="24"/>
+        </w:rPr>
+        <w:t xml:space="preserve"> </w:t>
+      </w:r>
+    </w:p>
+    <w:p>
+      <w:pPr>
+        <w:pStyle w:val="ListParagraph"/>
+        <w:numPr>
+          <w:ilvl w:val="0"/>
+          <w:numId w:val="14"/>
+        </w:numPr>
+        <w:spacing w:after="0" w:line="240" w:lineRule="auto"/>
+        <w:rPr>
+          <w:rFonts w:ascii="Times New Roman" w:hAnsi="Times New Roman" w:cs="Times New Roman"/>
+          <w:b/>
+          <w:sz w:val="24"/>
+          <w:szCs w:val="24"/>
+        </w:rPr>
+      </w:pPr>
+      <w:r>
+        <w:rPr>
+          <w:rFonts w:ascii="Times New Roman" w:hAnsi="Times New Roman" w:cs="Times New Roman"/>
+          <w:b/>
+          <w:sz w:val="24"/>
+          <w:szCs w:val="24"/>
+        </w:rPr>
+        <w:t>Shell</w:t>
+      </w:r>
+      <w:r>
+        <w:rPr>
+          <w:rFonts w:ascii="Times New Roman" w:hAnsi="Times New Roman" w:cs="Times New Roman"/>
+          <w:sz w:val="24"/>
+          <w:szCs w:val="24"/>
+        </w:rPr>
+        <w:t>: is a user interface for access to an operating system’s services. It is named a ‘shell’ because it is the outermost layer around the operating system kernel.</w:t>
+      </w:r>
+    </w:p>
+    <w:p>
+      <w:pPr>
+        <w:pStyle w:val="ListParagraph"/>
+        <w:numPr>
+          <w:ilvl w:val="0"/>
+          <w:numId w:val="14"/>
+        </w:numPr>
+        <w:spacing w:after="0" w:line="240" w:lineRule="auto"/>
+        <w:rPr>
+          <w:b/>
+        </w:rPr>
+      </w:pPr>
+      <w:r>
+        <w:rPr>
+          <w:rFonts w:ascii="Times New Roman" w:hAnsi="Times New Roman" w:cs="Times New Roman"/>
+          <w:b/>
+          <w:sz w:val="24"/>
+          <w:szCs w:val="24"/>
+        </w:rPr>
+        <w:t>Shell Script:</w:t>
+      </w:r>
+      <w:r>
+        <w:rPr>
+          <w:rFonts w:ascii="Times New Roman" w:hAnsi="Times New Roman" w:cs="Times New Roman"/>
+          <w:sz w:val="24"/>
+          <w:szCs w:val="24"/>
+        </w:rPr>
+        <w:t xml:space="preserve"> A program written in the shell language. Runs directly in the shell</w:t>
+      </w:r>
+    </w:p>
+    <w:p>
+      <w:pPr>
+        <w:spacing w:before="160" w:line="240" w:lineRule="auto"/>
+        <w:ind w:left="360"/>
+        <w:contextualSpacing/>
+        <w:rPr>
+          <w:rFonts w:ascii="Times New Roman" w:hAnsi="Times New Roman" w:cs="Times New Roman"/>
+          <w:b/>
+          <w:sz w:val="24"/>
+          <w:szCs w:val="24"/>
+        </w:rPr>
+      </w:pPr>
+      <w:r>
+        <w:rPr>
+          <w:rFonts w:ascii="Times New Roman" w:hAnsi="Times New Roman" w:cs="Times New Roman"/>
+          <w:b/>
+          <w:sz w:val="24"/>
+          <w:szCs w:val="24"/>
+        </w:rPr>
+        <w:t>The Corporate Object Revolution</w:t>
+      </w:r>
+    </w:p>
+    <w:p>
+      <w:pPr>
+        <w:pStyle w:val="ListParagraph"/>
+        <w:numPr>
+          <w:ilvl w:val="0"/>
+          <w:numId w:val="14"/>
+        </w:numPr>
+        <w:spacing w:before="160" w:line="240" w:lineRule="auto"/>
+        <w:ind w:left="720"/>
+        <w:rPr>
+          <w:rFonts w:ascii="Times New Roman" w:hAnsi="Times New Roman" w:cs="Times New Roman"/>
+          <w:b/>
+          <w:sz w:val="24"/>
+          <w:szCs w:val="24"/>
+        </w:rPr>
+      </w:pPr>
+    </w:p>
+    <w:p>
+      <w:pPr>
+        <w:pStyle w:val="ListParagraph"/>
+        <w:spacing w:before="160" w:line="240" w:lineRule="auto"/>
+        <w:ind w:firstLine="0"/>
+        <w:rPr>
+          <w:rFonts w:ascii="Times New Roman" w:hAnsi="Times New Roman" w:cs="Times New Roman"/>
+          <w:b/>
+          <w:sz w:val="24"/>
+          <w:szCs w:val="24"/>
+        </w:rPr>
+      </w:pPr>
+    </w:p>
+    <w:p>
+      <w:pPr>
+        <w:spacing w:before="160" w:line="240" w:lineRule="auto"/>
+        <w:ind w:left="360"/>
+        <w:contextualSpacing/>
+        <w:rPr>
+          <w:rFonts w:ascii="Times New Roman" w:hAnsi="Times New Roman" w:cs="Times New Roman"/>
+          <w:b/>
+          <w:sz w:val="24"/>
+          <w:szCs w:val="24"/>
+        </w:rPr>
+      </w:pPr>
+      <w:r>
+        <w:rPr>
+          <w:rFonts w:ascii="Times New Roman" w:hAnsi="Times New Roman" w:cs="Times New Roman"/>
+          <w:b/>
+          <w:sz w:val="24"/>
+          <w:szCs w:val="24"/>
+        </w:rPr>
+        <w:t>Look How Big and Weird Things Get With Just Python</w:t>
+      </w:r>
+    </w:p>
+    <w:p>
+      <w:pPr>
+        <w:pStyle w:val="ListParagraph"/>
+        <w:numPr>
+          <w:ilvl w:val="0"/>
+          <w:numId w:val="14"/>
+        </w:numPr>
+        <w:spacing w:before="160" w:line="240" w:lineRule="auto"/>
+        <w:ind w:left="720"/>
+        <w:rPr>
+          <w:rFonts w:ascii="Times New Roman" w:hAnsi="Times New Roman" w:cs="Times New Roman"/>
+          <w:b/>
+          <w:sz w:val="24"/>
+          <w:szCs w:val="24"/>
+        </w:rPr>
+      </w:pPr>
+      <w:r>
+        <w:rPr>
+          <w:rFonts w:ascii="Times New Roman" w:hAnsi="Times New Roman" w:cs="Times New Roman"/>
+          <w:b/>
+          <w:sz w:val="24"/>
+          <w:szCs w:val="24"/>
+        </w:rPr>
+        <w:lastRenderedPageBreak/>
+        <w:t xml:space="preserve">Abstraction: </w:t>
+      </w:r>
+      <w:r>
+        <w:rPr>
+          <w:rFonts w:ascii="Times New Roman" w:hAnsi="Times New Roman" w:cs="Times New Roman"/>
+          <w:sz w:val="24"/>
+          <w:szCs w:val="24"/>
+        </w:rPr>
+        <w:t xml:space="preserve">establishing a specified level of simplicity in terms of how a person interacts with the system and involves “hiding” more complexities below the level that the person interacts </w:t>
+      </w:r>
+      <w:proofErr w:type="gramStart"/>
+      <w:r>
+        <w:rPr>
+          <w:rFonts w:ascii="Times New Roman" w:hAnsi="Times New Roman" w:cs="Times New Roman"/>
+          <w:sz w:val="24"/>
+          <w:szCs w:val="24"/>
+        </w:rPr>
+        <w:t>with</w:t>
+      </w:r>
+      <w:proofErr w:type="gramEnd"/>
+      <w:r>
+        <w:rPr>
+          <w:sz w:val="24"/>
+          <w:szCs w:val="24"/>
+        </w:rPr>
+        <w:t>.</w:t>
+      </w:r>
+    </w:p>
+    <w:p>
+      <w:pPr>
+        <w:pStyle w:val="ListParagraph"/>
+        <w:numPr>
+          <w:ilvl w:val="0"/>
+          <w:numId w:val="14"/>
+        </w:numPr>
+        <w:spacing w:before="160" w:line="240" w:lineRule="auto"/>
+        <w:ind w:left="720"/>
+        <w:rPr>
+          <w:rFonts w:ascii="Times New Roman" w:hAnsi="Times New Roman" w:cs="Times New Roman"/>
+          <w:b/>
+          <w:sz w:val="24"/>
+          <w:szCs w:val="24"/>
+        </w:rPr>
+      </w:pPr>
+      <w:r>
+        <w:rPr>
+          <w:rFonts w:ascii="Times New Roman" w:hAnsi="Times New Roman" w:cs="Times New Roman"/>
+          <w:b/>
+          <w:sz w:val="24"/>
+          <w:szCs w:val="24"/>
+        </w:rPr>
+        <w:t xml:space="preserve">Glue-language: </w:t>
+      </w:r>
+      <w:r>
+        <w:rPr>
+          <w:rFonts w:ascii="Times New Roman" w:hAnsi="Times New Roman" w:cs="Times New Roman"/>
+          <w:sz w:val="24"/>
+          <w:szCs w:val="24"/>
+        </w:rPr>
+        <w:t xml:space="preserve">code can </w:t>
+      </w:r>
+      <w:proofErr w:type="gramStart"/>
+      <w:r>
+        <w:rPr>
+          <w:rFonts w:ascii="Times New Roman" w:hAnsi="Times New Roman" w:cs="Times New Roman"/>
+          <w:sz w:val="24"/>
+          <w:szCs w:val="24"/>
+        </w:rPr>
+        <w:t>be taken</w:t>
+      </w:r>
+      <w:proofErr w:type="gramEnd"/>
+      <w:r>
+        <w:rPr>
+          <w:rFonts w:ascii="Times New Roman" w:hAnsi="Times New Roman" w:cs="Times New Roman"/>
+          <w:sz w:val="24"/>
+          <w:szCs w:val="24"/>
+        </w:rPr>
+        <w:t xml:space="preserve"> from lower-level languages and embed this into an easier-to-use system.</w:t>
+      </w:r>
+    </w:p>
+    <w:p>
+      <w:pPr>
+        <w:pStyle w:val="ListParagraph"/>
+        <w:numPr>
+          <w:ilvl w:val="0"/>
+          <w:numId w:val="14"/>
+        </w:numPr>
+        <w:spacing w:before="160" w:line="240" w:lineRule="auto"/>
+        <w:ind w:left="720"/>
+        <w:rPr>
+          <w:rFonts w:ascii="Times New Roman" w:hAnsi="Times New Roman" w:cs="Times New Roman"/>
+          <w:b/>
+          <w:sz w:val="24"/>
+          <w:szCs w:val="24"/>
+        </w:rPr>
+      </w:pPr>
+      <w:r>
+        <w:rPr>
+          <w:rFonts w:ascii="Times New Roman" w:hAnsi="Times New Roman" w:cs="Times New Roman"/>
+          <w:b/>
+          <w:sz w:val="24"/>
+          <w:szCs w:val="24"/>
+        </w:rPr>
+        <w:t xml:space="preserve">Object-oriented programming (OOP): </w:t>
+      </w:r>
+      <w:r>
+        <w:rPr>
+          <w:rFonts w:ascii="Times New Roman" w:hAnsi="Times New Roman" w:cs="Times New Roman"/>
+          <w:sz w:val="24"/>
+          <w:szCs w:val="24"/>
+        </w:rPr>
+        <w:t>“filing system for code”</w:t>
+      </w:r>
+      <w:proofErr w:type="gramStart"/>
+      <w:r>
+        <w:rPr>
+          <w:rFonts w:ascii="Times New Roman" w:hAnsi="Times New Roman" w:cs="Times New Roman"/>
+          <w:sz w:val="24"/>
+          <w:szCs w:val="24"/>
+        </w:rPr>
+        <w:t>;  “</w:t>
+      </w:r>
+      <w:proofErr w:type="gramEnd"/>
+      <w:r>
+        <w:rPr>
+          <w:rFonts w:ascii="Times New Roman" w:hAnsi="Times New Roman" w:cs="Times New Roman"/>
+          <w:sz w:val="24"/>
+          <w:szCs w:val="24"/>
+        </w:rPr>
+        <w:t>a programming language model organized around </w:t>
+      </w:r>
+      <w:hyperlink r:id="rId5" w:history="1">
+        <w:r>
+          <w:rPr>
+            <w:rFonts w:ascii="Times New Roman" w:hAnsi="Times New Roman" w:cs="Times New Roman"/>
+            <w:sz w:val="24"/>
+            <w:szCs w:val="24"/>
+          </w:rPr>
+          <w:t>objects</w:t>
+        </w:r>
+      </w:hyperlink>
+      <w:r>
+        <w:rPr>
+          <w:rFonts w:ascii="Times New Roman" w:hAnsi="Times New Roman" w:cs="Times New Roman"/>
+          <w:sz w:val="24"/>
+          <w:szCs w:val="24"/>
+        </w:rPr>
+        <w:t> rather than "actions" and data rather than logic.</w:t>
+      </w:r>
+      <w:r>
+        <w:rPr>
+          <w:rFonts w:ascii="Times New Roman" w:hAnsi="Times New Roman" w:cs="Times New Roman"/>
+          <w:color w:val="6C6C6C"/>
+          <w:sz w:val="24"/>
+          <w:szCs w:val="24"/>
+          <w:shd w:val="clear" w:color="auto" w:fill="FFFFFF"/>
+        </w:rPr>
+        <w:t xml:space="preserve"> </w:t>
+      </w:r>
+      <w:r>
+        <w:rPr>
+          <w:rFonts w:ascii="Times New Roman" w:hAnsi="Times New Roman" w:cs="Times New Roman"/>
+          <w:sz w:val="24"/>
+          <w:szCs w:val="24"/>
+        </w:rPr>
+        <w:t>Object-oriented programming takes the view that what we really care about are the objects we want to manipulate rather than the logic required to manipulate them</w:t>
+      </w:r>
+      <w:r>
+        <w:rPr>
+          <w:rFonts w:ascii="Times New Roman" w:hAnsi="Times New Roman" w:cs="Times New Roman"/>
+          <w:sz w:val="24"/>
+          <w:szCs w:val="24"/>
+        </w:rPr>
+        <w:t>.</w:t>
+      </w:r>
+    </w:p>
+    <w:p>
+      <w:pPr>
+        <w:pStyle w:val="ListParagraph"/>
+        <w:numPr>
+          <w:ilvl w:val="1"/>
+          <w:numId w:val="14"/>
+        </w:numPr>
+        <w:spacing w:before="160" w:line="240" w:lineRule="auto"/>
+        <w:rPr>
+          <w:rFonts w:ascii="Times New Roman" w:hAnsi="Times New Roman" w:cs="Times New Roman"/>
+          <w:b/>
+          <w:sz w:val="24"/>
+          <w:szCs w:val="24"/>
+        </w:rPr>
+      </w:pPr>
+      <w:r>
+        <w:rPr>
+          <w:rFonts w:ascii="Times New Roman" w:hAnsi="Times New Roman" w:cs="Times New Roman"/>
+          <w:b/>
+          <w:sz w:val="24"/>
+          <w:szCs w:val="24"/>
+        </w:rPr>
+        <w:t>Data modeling</w:t>
+      </w:r>
+      <w:r>
+        <w:rPr>
+          <w:rFonts w:ascii="Times New Roman" w:hAnsi="Times New Roman" w:cs="Times New Roman"/>
+          <w:sz w:val="24"/>
+          <w:szCs w:val="24"/>
+        </w:rPr>
+        <w:t xml:space="preserve"> = identifying all objects and how they relate to each other</w:t>
+      </w:r>
+    </w:p>
+    <w:p>
+      <w:pPr>
+        <w:pStyle w:val="ListParagraph"/>
+        <w:numPr>
+          <w:ilvl w:val="0"/>
+          <w:numId w:val="14"/>
+        </w:numPr>
+        <w:spacing w:before="160" w:line="240" w:lineRule="auto"/>
+        <w:ind w:left="720"/>
+        <w:rPr>
+          <w:rFonts w:ascii="Times New Roman" w:hAnsi="Times New Roman" w:cs="Times New Roman"/>
+          <w:b/>
+          <w:sz w:val="24"/>
+          <w:szCs w:val="24"/>
+        </w:rPr>
+      </w:pPr>
+      <w:r>
+        <w:rPr>
+          <w:rFonts w:ascii="Times New Roman" w:hAnsi="Times New Roman" w:cs="Times New Roman"/>
+          <w:b/>
+          <w:sz w:val="24"/>
+          <w:szCs w:val="24"/>
+        </w:rPr>
+        <w:t xml:space="preserve">Python: </w:t>
+      </w:r>
+      <w:r>
+        <w:rPr>
+          <w:rFonts w:ascii="Times New Roman" w:hAnsi="Times New Roman" w:cs="Times New Roman"/>
+          <w:sz w:val="24"/>
+          <w:szCs w:val="24"/>
+        </w:rPr>
+        <w:t xml:space="preserve">plays well with C, but doesn’t jive with java </w:t>
+      </w:r>
+      <w:r>
+        <w:rPr>
+          <w:rFonts w:ascii="Times New Roman" w:hAnsi="Times New Roman" w:cs="Times New Roman"/>
+          <w:sz w:val="24"/>
+          <w:szCs w:val="24"/>
+        </w:rPr>
+        <w:sym w:font="Wingdings" w:char="F0E0"/>
+      </w:r>
+      <w:r>
+        <w:rPr>
+          <w:rFonts w:ascii="Times New Roman" w:hAnsi="Times New Roman" w:cs="Times New Roman"/>
+          <w:sz w:val="24"/>
+          <w:szCs w:val="24"/>
+        </w:rPr>
+        <w:t xml:space="preserve"> </w:t>
+      </w:r>
+      <w:proofErr w:type="spellStart"/>
+      <w:r>
+        <w:rPr>
+          <w:rFonts w:ascii="Times New Roman" w:hAnsi="Times New Roman" w:cs="Times New Roman"/>
+          <w:sz w:val="24"/>
+          <w:szCs w:val="24"/>
+        </w:rPr>
+        <w:t>Jython</w:t>
+      </w:r>
+      <w:proofErr w:type="spellEnd"/>
+    </w:p>
+    <w:p>
+      <w:pPr>
+        <w:pStyle w:val="ListParagraph"/>
+        <w:numPr>
+          <w:ilvl w:val="0"/>
+          <w:numId w:val="14"/>
+        </w:numPr>
+        <w:spacing w:before="160" w:line="240" w:lineRule="auto"/>
+        <w:ind w:left="720"/>
+        <w:rPr>
+          <w:rFonts w:ascii="Times New Roman" w:hAnsi="Times New Roman" w:cs="Times New Roman"/>
+          <w:b/>
+          <w:sz w:val="24"/>
+          <w:szCs w:val="24"/>
+        </w:rPr>
+      </w:pPr>
+      <w:proofErr w:type="spellStart"/>
+      <w:r>
+        <w:rPr>
+          <w:rFonts w:ascii="Times New Roman" w:hAnsi="Times New Roman" w:cs="Times New Roman"/>
+          <w:b/>
+          <w:sz w:val="24"/>
+          <w:szCs w:val="24"/>
+        </w:rPr>
+        <w:t>Transpile</w:t>
+      </w:r>
+      <w:proofErr w:type="spellEnd"/>
+      <w:r>
+        <w:rPr>
+          <w:rFonts w:ascii="Times New Roman" w:hAnsi="Times New Roman" w:cs="Times New Roman"/>
+          <w:b/>
+          <w:sz w:val="24"/>
+          <w:szCs w:val="24"/>
+        </w:rPr>
+        <w:t xml:space="preserve">: </w:t>
+      </w:r>
+      <w:r>
+        <w:rPr>
+          <w:rFonts w:ascii="Times New Roman" w:hAnsi="Times New Roman" w:cs="Times New Roman"/>
+          <w:sz w:val="24"/>
+          <w:szCs w:val="24"/>
+        </w:rPr>
+        <w:t>taking source code in one language and translating it to a language with a similar level of abstraction</w:t>
+      </w:r>
+    </w:p>
+    <w:p>
+      <w:pPr>
+        <w:pStyle w:val="ListParagraph"/>
+        <w:numPr>
+          <w:ilvl w:val="0"/>
+          <w:numId w:val="14"/>
+        </w:numPr>
+        <w:spacing w:after="0"/>
+        <w:ind w:left="720"/>
+        <w:rPr>
+          <w:rFonts w:ascii="Times New Roman" w:hAnsi="Times New Roman" w:cs="Times New Roman"/>
+          <w:sz w:val="24"/>
+          <w:szCs w:val="24"/>
+        </w:rPr>
+      </w:pPr>
+      <w:r>
+        <w:rPr>
+          <w:rFonts w:ascii="Times New Roman" w:hAnsi="Times New Roman" w:cs="Times New Roman"/>
+          <w:b/>
+          <w:sz w:val="24"/>
+          <w:szCs w:val="24"/>
+        </w:rPr>
+        <w:t xml:space="preserve">Wrapper Functions: </w:t>
+      </w:r>
+      <w:r>
+        <w:rPr>
+          <w:rFonts w:ascii="Times New Roman" w:hAnsi="Times New Roman" w:cs="Times New Roman"/>
+          <w:sz w:val="24"/>
+          <w:szCs w:val="24"/>
+        </w:rPr>
+        <w:t xml:space="preserve">changing a function by “wrapping it” into another function such as </w:t>
+      </w:r>
+      <w:proofErr w:type="gramStart"/>
+      <w:r>
+        <w:rPr>
+          <w:rFonts w:ascii="Times New Roman" w:hAnsi="Times New Roman" w:cs="Times New Roman"/>
+          <w:sz w:val="24"/>
+          <w:szCs w:val="24"/>
+        </w:rPr>
+        <w:t>that</w:t>
+      </w:r>
+      <w:proofErr w:type="gramEnd"/>
+      <w:r>
+        <w:rPr>
+          <w:rFonts w:ascii="Times New Roman" w:hAnsi="Times New Roman" w:cs="Times New Roman"/>
+          <w:sz w:val="24"/>
+          <w:szCs w:val="24"/>
+        </w:rPr>
+        <w:t xml:space="preserve"> the functionality of the original function doesn’t need to be changed. </w:t>
+      </w:r>
+    </w:p>
+    <w:p>
+      <w:pPr>
+        <w:pStyle w:val="ListParagraph"/>
+        <w:numPr>
+          <w:ilvl w:val="1"/>
+          <w:numId w:val="16"/>
+        </w:numPr>
+        <w:spacing w:after="0"/>
+        <w:rPr>
+          <w:rFonts w:ascii="Times New Roman" w:hAnsi="Times New Roman" w:cs="Times New Roman"/>
+          <w:sz w:val="24"/>
+          <w:szCs w:val="24"/>
+        </w:rPr>
+      </w:pPr>
+      <w:r>
+        <w:rPr>
+          <w:rFonts w:ascii="Times New Roman" w:hAnsi="Times New Roman" w:cs="Times New Roman"/>
+          <w:sz w:val="24"/>
+          <w:szCs w:val="24"/>
+        </w:rPr>
+        <w:t xml:space="preserve">According to </w:t>
+      </w:r>
+      <w:proofErr w:type="spellStart"/>
+      <w:r>
+        <w:rPr>
+          <w:rFonts w:ascii="Times New Roman" w:hAnsi="Times New Roman" w:cs="Times New Roman"/>
+          <w:sz w:val="24"/>
+          <w:szCs w:val="24"/>
+        </w:rPr>
+        <w:t>wiki.python</w:t>
+      </w:r>
+      <w:proofErr w:type="spellEnd"/>
+      <w:r>
+        <w:rPr>
+          <w:rFonts w:ascii="Times New Roman" w:hAnsi="Times New Roman" w:cs="Times New Roman"/>
+          <w:sz w:val="24"/>
+          <w:szCs w:val="24"/>
+        </w:rPr>
+        <w:t>,</w:t>
+      </w:r>
+    </w:p>
+    <w:p>
+      <w:pPr>
+        <w:numPr>
+          <w:ilvl w:val="2"/>
+          <w:numId w:val="16"/>
+        </w:numPr>
+        <w:shd w:val="clear" w:color="auto" w:fill="FFFFFF"/>
+        <w:spacing w:before="100" w:beforeAutospacing="1" w:after="0" w:line="240" w:lineRule="auto"/>
+        <w:rPr>
+          <w:rFonts w:ascii="Times New Roman" w:hAnsi="Times New Roman" w:cs="Times New Roman"/>
+          <w:sz w:val="24"/>
+          <w:szCs w:val="24"/>
+        </w:rPr>
+      </w:pPr>
+      <w:r>
+        <w:rPr>
+          <w:rFonts w:ascii="Times New Roman" w:hAnsi="Times New Roman" w:cs="Times New Roman"/>
+          <w:sz w:val="24"/>
+          <w:szCs w:val="24"/>
+        </w:rPr>
+        <w:t>allocating and disposing resources</w:t>
+      </w:r>
+    </w:p>
+    <w:p>
+      <w:pPr>
+        <w:numPr>
+          <w:ilvl w:val="2"/>
+          <w:numId w:val="16"/>
+        </w:numPr>
+        <w:shd w:val="clear" w:color="auto" w:fill="FFFFFF"/>
+        <w:spacing w:before="100" w:beforeAutospacing="1" w:after="0" w:line="240" w:lineRule="auto"/>
+        <w:rPr>
+          <w:rFonts w:ascii="Times New Roman" w:hAnsi="Times New Roman" w:cs="Times New Roman"/>
+          <w:sz w:val="24"/>
+          <w:szCs w:val="24"/>
+        </w:rPr>
+      </w:pPr>
+      <w:r>
+        <w:rPr>
+          <w:rFonts w:ascii="Times New Roman" w:hAnsi="Times New Roman" w:cs="Times New Roman"/>
+          <w:sz w:val="24"/>
+          <w:szCs w:val="24"/>
+        </w:rPr>
+        <w:t>checking pre- and post-conditions</w:t>
+      </w:r>
+    </w:p>
+    <w:p>
+      <w:pPr>
+        <w:numPr>
+          <w:ilvl w:val="2"/>
+          <w:numId w:val="16"/>
+        </w:numPr>
+        <w:shd w:val="clear" w:color="auto" w:fill="FFFFFF"/>
+        <w:spacing w:before="100" w:beforeAutospacing="1" w:after="0" w:line="240" w:lineRule="auto"/>
+        <w:rPr>
+          <w:rFonts w:ascii="Times New Roman" w:hAnsi="Times New Roman" w:cs="Times New Roman"/>
+          <w:sz w:val="24"/>
+          <w:szCs w:val="24"/>
+        </w:rPr>
+      </w:pPr>
+      <w:r>
+        <w:rPr>
+          <w:rFonts w:ascii="Times New Roman" w:hAnsi="Times New Roman" w:cs="Times New Roman"/>
+          <w:sz w:val="24"/>
+          <w:szCs w:val="24"/>
+        </w:rPr>
+        <w:t>caching / recycling a result of a slow computation</w:t>
+      </w:r>
+    </w:p>
+    <w:p>
+      <w:pPr>
+        <w:spacing w:before="160" w:line="240" w:lineRule="auto"/>
+        <w:ind w:left="360"/>
+        <w:contextualSpacing/>
+        <w:rPr>
+          <w:rFonts w:ascii="Times New Roman" w:hAnsi="Times New Roman" w:cs="Times New Roman"/>
+          <w:b/>
+          <w:sz w:val="24"/>
+          <w:szCs w:val="24"/>
+        </w:rPr>
+      </w:pPr>
       <w:bookmarkStart w:id="0" w:name="_GoBack"/>
       <w:bookmarkEnd w:id="0"/>
     </w:p>
@@ -1162,31 +2426,59 @@
           <w:sz w:val="24"/>
           <w:szCs w:val="24"/>
         </w:rPr>
-        <w:t>How Does Code Become Software?</w:t>
-      </w:r>
-    </w:p>
-    <w:p>
-      <w:pPr>
-        <w:pStyle w:val="ListParagraph"/>
-        <w:numPr>
-          <w:ilvl w:val="0"/>
-          <w:numId w:val="12"/>
-        </w:numPr>
-        <w:spacing w:before="160" w:line="240" w:lineRule="auto"/>
-        <w:ind w:left="720"/>
-        <w:rPr>
-          <w:rFonts w:ascii="Times New Roman" w:hAnsi="Times New Roman" w:cs="Times New Roman"/>
-          <w:b/>
-          <w:sz w:val="24"/>
-          <w:szCs w:val="24"/>
-        </w:rPr>
-      </w:pPr>
-    </w:p>
-    <w:p>
-      <w:pPr>
-        <w:spacing w:before="160" w:line="240" w:lineRule="auto"/>
-        <w:ind w:left="-360" w:firstLine="0"/>
-        <w:contextualSpacing/>
+        <w:t>Why Are Coders Angry?</w:t>
+      </w:r>
+    </w:p>
+    <w:p>
+      <w:pPr>
+        <w:pStyle w:val="ListParagraph"/>
+        <w:numPr>
+          <w:ilvl w:val="0"/>
+          <w:numId w:val="5"/>
+        </w:numPr>
+        <w:spacing w:before="160" w:line="240" w:lineRule="auto"/>
+        <w:ind w:left="720"/>
+        <w:rPr>
+          <w:rFonts w:ascii="Times New Roman" w:hAnsi="Times New Roman" w:cs="Times New Roman"/>
+          <w:b/>
+          <w:sz w:val="24"/>
+          <w:szCs w:val="24"/>
+        </w:rPr>
+      </w:pPr>
+      <w:proofErr w:type="spellStart"/>
+      <w:r>
+        <w:rPr>
+          <w:rFonts w:ascii="Times New Roman" w:hAnsi="Times New Roman" w:cs="Times New Roman"/>
+          <w:b/>
+          <w:sz w:val="24"/>
+          <w:szCs w:val="24"/>
+        </w:rPr>
+        <w:t>Bikeshedding</w:t>
+      </w:r>
+      <w:proofErr w:type="spellEnd"/>
+      <w:r>
+        <w:rPr>
+          <w:rFonts w:ascii="Times New Roman" w:hAnsi="Times New Roman" w:cs="Times New Roman"/>
+          <w:b/>
+          <w:sz w:val="24"/>
+          <w:szCs w:val="24"/>
+        </w:rPr>
+        <w:t>:</w:t>
+      </w:r>
+      <w:r>
+        <w:rPr>
+          <w:rFonts w:ascii="Times New Roman" w:hAnsi="Times New Roman" w:cs="Times New Roman"/>
+          <w:sz w:val="24"/>
+          <w:szCs w:val="24"/>
+        </w:rPr>
+        <w:t xml:space="preserve"> Technical disputes over minor, marginal issues conducted while more serious ones are being overlooked.</w:t>
+      </w:r>
+    </w:p>
+    <w:p>
+      <w:pPr>
+        <w:pStyle w:val="ListParagraph"/>
+        <w:spacing w:before="160" w:line="240" w:lineRule="auto"/>
+        <w:ind w:firstLine="0"/>
         <w:rPr>
           <w:rFonts w:ascii="Times New Roman" w:hAnsi="Times New Roman" w:cs="Times New Roman"/>
           <w:b/>
@@ -1214,140 +2506,40 @@
           <w:sz w:val="24"/>
           <w:szCs w:val="24"/>
         </w:rPr>
-        <w:t>What Is an Algorithm?</w:t>
-      </w:r>
-    </w:p>
-    <w:p>
-      <w:pPr>
-        <w:pStyle w:val="ListParagraph"/>
-        <w:numPr>
-          <w:ilvl w:val="0"/>
-          <w:numId w:val="3"/>
-        </w:numPr>
-        <w:spacing w:before="160" w:line="240" w:lineRule="auto"/>
-        <w:ind w:left="720"/>
-        <w:rPr>
-          <w:rFonts w:ascii="Times New Roman" w:hAnsi="Times New Roman" w:cs="Times New Roman"/>
-          <w:sz w:val="24"/>
-          <w:szCs w:val="24"/>
-        </w:rPr>
-      </w:pPr>
-      <w:r>
-        <w:rPr>
-          <w:rFonts w:ascii="Times New Roman" w:hAnsi="Times New Roman" w:cs="Times New Roman"/>
-          <w:b/>
-          <w:sz w:val="24"/>
-          <w:szCs w:val="24"/>
-        </w:rPr>
-        <w:lastRenderedPageBreak/>
-        <w:t>Algorithm</w:t>
-      </w:r>
-      <w:r>
-        <w:rPr>
-          <w:rFonts w:ascii="Times New Roman" w:hAnsi="Times New Roman" w:cs="Times New Roman"/>
-          <w:sz w:val="24"/>
-          <w:szCs w:val="24"/>
-        </w:rPr>
-        <w:t>: a specified process used to solve a problem.</w:t>
-      </w:r>
-    </w:p>
-    <w:p>
-      <w:pPr>
-        <w:pStyle w:val="ListParagraph"/>
-        <w:numPr>
-          <w:ilvl w:val="0"/>
-          <w:numId w:val="3"/>
-        </w:numPr>
-        <w:spacing w:before="160" w:line="240" w:lineRule="auto"/>
-        <w:ind w:left="720"/>
-        <w:rPr>
-          <w:rFonts w:ascii="Times New Roman" w:hAnsi="Times New Roman" w:cs="Times New Roman"/>
-          <w:sz w:val="24"/>
-          <w:szCs w:val="24"/>
-        </w:rPr>
-      </w:pPr>
-      <w:r>
-        <w:rPr>
-          <w:rFonts w:ascii="Times New Roman" w:hAnsi="Times New Roman" w:cs="Times New Roman"/>
-          <w:b/>
-          <w:sz w:val="24"/>
-          <w:szCs w:val="24"/>
-        </w:rPr>
-        <w:t>Programming Language</w:t>
-      </w:r>
-      <w:r>
-        <w:rPr>
-          <w:rFonts w:ascii="Times New Roman" w:hAnsi="Times New Roman" w:cs="Times New Roman"/>
-          <w:sz w:val="24"/>
-          <w:szCs w:val="24"/>
-        </w:rPr>
-        <w:t>: a system used to code algorithms (often allows you to store, apply, and share algorithms).</w:t>
-      </w:r>
-    </w:p>
-    <w:p>
-      <w:pPr>
-        <w:pStyle w:val="ListParagraph"/>
-        <w:numPr>
-          <w:ilvl w:val="0"/>
-          <w:numId w:val="3"/>
-        </w:numPr>
-        <w:spacing w:before="160" w:line="240" w:lineRule="auto"/>
-        <w:ind w:left="720"/>
-        <w:rPr>
-          <w:rFonts w:ascii="Times New Roman" w:hAnsi="Times New Roman" w:cs="Times New Roman"/>
-          <w:sz w:val="24"/>
-          <w:szCs w:val="24"/>
-        </w:rPr>
-      </w:pPr>
-      <w:r>
-        <w:rPr>
-          <w:rFonts w:ascii="Times New Roman" w:hAnsi="Times New Roman" w:cs="Times New Roman"/>
-          <w:b/>
-          <w:sz w:val="24"/>
-          <w:szCs w:val="24"/>
-        </w:rPr>
-        <w:t>Library</w:t>
-      </w:r>
-      <w:r>
-        <w:rPr>
-          <w:rFonts w:ascii="Times New Roman" w:hAnsi="Times New Roman" w:cs="Times New Roman"/>
-          <w:sz w:val="24"/>
-          <w:szCs w:val="24"/>
-        </w:rPr>
-        <w:t>: a set of coded algorithms.</w:t>
-      </w:r>
-    </w:p>
-    <w:p>
-      <w:pPr>
-        <w:pStyle w:val="ListParagraph"/>
-        <w:numPr>
-          <w:ilvl w:val="0"/>
-          <w:numId w:val="3"/>
-        </w:numPr>
-        <w:spacing w:before="160" w:line="240" w:lineRule="auto"/>
-        <w:ind w:left="720"/>
-        <w:rPr>
-          <w:rFonts w:ascii="Times New Roman" w:hAnsi="Times New Roman" w:cs="Times New Roman"/>
-          <w:sz w:val="24"/>
-          <w:szCs w:val="24"/>
-        </w:rPr>
-      </w:pPr>
-      <w:r>
-        <w:rPr>
-          <w:rFonts w:ascii="Times New Roman" w:hAnsi="Times New Roman" w:cs="Times New Roman"/>
-          <w:b/>
-          <w:sz w:val="24"/>
-          <w:szCs w:val="24"/>
-        </w:rPr>
-        <w:t>DRY Principle</w:t>
-      </w:r>
-      <w:r>
-        <w:rPr>
-          <w:rFonts w:ascii="Times New Roman" w:hAnsi="Times New Roman" w:cs="Times New Roman"/>
-          <w:sz w:val="24"/>
-          <w:szCs w:val="24"/>
-        </w:rPr>
-        <w:t>: “Don’t Repeat Yourself.” Try not to write the same code twice.</w:t>
+        <w:t>The Legend of the 10x Programmer</w:t>
+      </w:r>
+    </w:p>
+    <w:p>
+      <w:pPr>
+        <w:pStyle w:val="ListParagraph"/>
+        <w:numPr>
+          <w:ilvl w:val="0"/>
+          <w:numId w:val="5"/>
+        </w:numPr>
+        <w:spacing w:before="160" w:line="240" w:lineRule="auto"/>
+        <w:rPr>
+          <w:rFonts w:ascii="Times New Roman" w:hAnsi="Times New Roman" w:cs="Times New Roman"/>
+          <w:b/>
+          <w:sz w:val="24"/>
+          <w:szCs w:val="24"/>
+        </w:rPr>
+      </w:pPr>
+      <w:r>
+        <w:rPr>
+          <w:rFonts w:ascii="Times New Roman" w:hAnsi="Times New Roman" w:cs="Times New Roman"/>
+          <w:b/>
+          <w:sz w:val="24"/>
+          <w:szCs w:val="24"/>
+        </w:rPr>
+        <w:t xml:space="preserve">Programmer: </w:t>
+      </w:r>
+      <w:r>
+        <w:rPr>
+          <w:rFonts w:ascii="Times New Roman" w:hAnsi="Times New Roman" w:cs="Times New Roman"/>
+          <w:sz w:val="24"/>
+          <w:szCs w:val="24"/>
+        </w:rPr>
+        <w:t>A programmer, developer, dev, coder, or software engineer is a person who creates computer software. Can refer to a specialist in one area of computer or to a generalist who writes code for many kinds of software.</w:t>
       </w:r>
     </w:p>
     <w:p>
@@ -1357,6 +2549,7 @@
         <w:ind w:firstLine="0"/>
         <w:rPr>
           <w:rFonts w:ascii="Times New Roman" w:hAnsi="Times New Roman" w:cs="Times New Roman"/>
+          <w:b/>
           <w:sz w:val="24"/>
           <w:szCs w:val="24"/>
         </w:rPr>
@@ -1381,15 +2574,15 @@
           <w:sz w:val="24"/>
           <w:szCs w:val="24"/>
         </w:rPr>
-        <w:t>The Sprint</w:t>
-      </w:r>
-    </w:p>
-    <w:p>
-      <w:pPr>
-        <w:pStyle w:val="ListParagraph"/>
-        <w:numPr>
-          <w:ilvl w:val="0"/>
-          <w:numId w:val="13"/>
+        <w:t>The Thing About Real Artists Is That They...</w:t>
+      </w:r>
+    </w:p>
+    <w:p>
+      <w:pPr>
+        <w:pStyle w:val="ListParagraph"/>
+        <w:numPr>
+          <w:ilvl w:val="0"/>
+          <w:numId w:val="5"/>
         </w:numPr>
         <w:spacing w:before="160" w:line="240" w:lineRule="auto"/>
         <w:ind w:left="720"/>
@@ -1426,36 +2619,38 @@
           <w:szCs w:val="24"/>
         </w:rPr>
       </w:pPr>
-      <w:proofErr w:type="gramStart"/>
-      <w:r>
-        <w:rPr>
-          <w:rFonts w:ascii="Times New Roman" w:hAnsi="Times New Roman" w:cs="Times New Roman"/>
-          <w:b/>
-          <w:sz w:val="24"/>
-          <w:szCs w:val="24"/>
-        </w:rPr>
-        <w:t>What's</w:t>
-      </w:r>
-      <w:proofErr w:type="gramEnd"/>
-      <w:r>
-        <w:rPr>
-          <w:rFonts w:ascii="Times New Roman" w:hAnsi="Times New Roman" w:cs="Times New Roman"/>
-          <w:b/>
-          <w:sz w:val="24"/>
-          <w:szCs w:val="24"/>
-        </w:rPr>
-        <w:t xml:space="preserve"> With All These Conferences, Anyway?</w:t>
-      </w:r>
-    </w:p>
-    <w:p>
-      <w:pPr>
-        <w:pStyle w:val="ListParagraph"/>
-        <w:numPr>
-          <w:ilvl w:val="0"/>
-          <w:numId w:val="13"/>
-        </w:numPr>
-        <w:spacing w:before="160" w:line="240" w:lineRule="auto"/>
-        <w:ind w:left="720"/>
+      <w:r>
+        <w:rPr>
+          <w:rFonts w:ascii="Times New Roman" w:hAnsi="Times New Roman" w:cs="Times New Roman"/>
+          <w:b/>
+          <w:sz w:val="24"/>
+          <w:szCs w:val="24"/>
+        </w:rPr>
+        <w:t>We Still Need to Choose…</w:t>
+      </w:r>
+    </w:p>
+    <w:p>
+      <w:pPr>
+        <w:pStyle w:val="ListParagraph"/>
+        <w:numPr>
+          <w:ilvl w:val="0"/>
+          <w:numId w:val="5"/>
+        </w:numPr>
+        <w:spacing w:before="160" w:line="240" w:lineRule="auto"/>
+        <w:ind w:left="720"/>
+        <w:rPr>
+          <w:rFonts w:ascii="Times New Roman" w:hAnsi="Times New Roman" w:cs="Times New Roman"/>
+          <w:b/>
+          <w:sz w:val="24"/>
+          <w:szCs w:val="24"/>
+        </w:rPr>
+      </w:pPr>
+    </w:p>
+    <w:p>
+      <w:pPr>
+        <w:pStyle w:val="ListParagraph"/>
+        <w:spacing w:before="160" w:line="240" w:lineRule="auto"/>
+        <w:ind w:firstLine="0"/>
         <w:rPr>
           <w:rFonts w:ascii="Times New Roman" w:hAnsi="Times New Roman" w:cs="Times New Roman"/>
           <w:b/>
@@ -1476,6 +2671,160 @@
           <w:szCs w:val="24"/>
         </w:rPr>
       </w:pPr>
+      <w:r>
+        <w:rPr>
+          <w:rFonts w:ascii="Times New Roman" w:hAnsi="Times New Roman" w:cs="Times New Roman"/>
+          <w:b/>
+          <w:sz w:val="24"/>
+          <w:szCs w:val="24"/>
+        </w:rPr>
+        <w:t>Why Are There So Many Languages?</w:t>
+      </w:r>
+    </w:p>
+    <w:p>
+      <w:pPr>
+        <w:pStyle w:val="ListParagraph"/>
+        <w:numPr>
+          <w:ilvl w:val="0"/>
+          <w:numId w:val="5"/>
+        </w:numPr>
+        <w:spacing w:before="160" w:line="240" w:lineRule="auto"/>
+        <w:ind w:left="720"/>
+        <w:rPr>
+          <w:rFonts w:ascii="Times New Roman" w:hAnsi="Times New Roman" w:cs="Times New Roman"/>
+          <w:sz w:val="24"/>
+          <w:szCs w:val="24"/>
+        </w:rPr>
+      </w:pPr>
+      <w:r>
+        <w:rPr>
+          <w:rFonts w:ascii="Times New Roman" w:hAnsi="Times New Roman" w:cs="Times New Roman"/>
+          <w:b/>
+          <w:sz w:val="24"/>
+          <w:szCs w:val="24"/>
+        </w:rPr>
+        <w:t xml:space="preserve">COBOL </w:t>
+      </w:r>
+      <w:r>
+        <w:rPr>
+          <w:rFonts w:ascii="Times New Roman" w:hAnsi="Times New Roman" w:cs="Times New Roman"/>
+          <w:sz w:val="24"/>
+          <w:szCs w:val="24"/>
+        </w:rPr>
+        <w:t>– Short for Common Business Oriented Language. COBOL is a compiled English-like language designed mainly for business use.</w:t>
+      </w:r>
+    </w:p>
+    <w:p>
+      <w:pPr>
+        <w:pStyle w:val="ListParagraph"/>
+        <w:numPr>
+          <w:ilvl w:val="0"/>
+          <w:numId w:val="5"/>
+        </w:numPr>
+        <w:spacing w:before="160" w:line="240" w:lineRule="auto"/>
+        <w:ind w:left="720"/>
+        <w:rPr>
+          <w:rFonts w:ascii="Times New Roman" w:hAnsi="Times New Roman" w:cs="Times New Roman"/>
+          <w:sz w:val="24"/>
+          <w:szCs w:val="24"/>
+        </w:rPr>
+      </w:pPr>
+      <w:r>
+        <w:rPr>
+          <w:rFonts w:ascii="Times New Roman" w:hAnsi="Times New Roman" w:cs="Times New Roman"/>
+          <w:b/>
+          <w:sz w:val="24"/>
+          <w:szCs w:val="24"/>
+        </w:rPr>
+        <w:t>Fortran</w:t>
+      </w:r>
+      <w:r>
+        <w:rPr>
+          <w:rFonts w:ascii="Times New Roman" w:hAnsi="Times New Roman" w:cs="Times New Roman"/>
+          <w:sz w:val="24"/>
+          <w:szCs w:val="24"/>
+        </w:rPr>
+        <w:t xml:space="preserve"> – Short for Formula Translation. Fortran is a general-purpose computer language that is especially suited to numeric computation and scientific computing.</w:t>
+      </w:r>
+    </w:p>
+    <w:p>
+      <w:pPr>
+        <w:pStyle w:val="ListParagraph"/>
+        <w:numPr>
+          <w:ilvl w:val="0"/>
+          <w:numId w:val="5"/>
+        </w:numPr>
+        <w:spacing w:before="160" w:line="240" w:lineRule="auto"/>
+        <w:ind w:left="720"/>
+        <w:rPr>
+          <w:rFonts w:ascii="Times New Roman" w:hAnsi="Times New Roman" w:cs="Times New Roman"/>
+          <w:sz w:val="24"/>
+          <w:szCs w:val="24"/>
+        </w:rPr>
+      </w:pPr>
+      <w:r>
+        <w:rPr>
+          <w:rFonts w:ascii="Times New Roman" w:hAnsi="Times New Roman" w:cs="Times New Roman"/>
+          <w:b/>
+          <w:sz w:val="24"/>
+          <w:szCs w:val="24"/>
+        </w:rPr>
+        <w:lastRenderedPageBreak/>
+        <w:t xml:space="preserve">Lisp </w:t>
+      </w:r>
+      <w:r>
+        <w:rPr>
+          <w:rFonts w:ascii="Times New Roman" w:hAnsi="Times New Roman" w:cs="Times New Roman"/>
+          <w:sz w:val="24"/>
+          <w:szCs w:val="24"/>
+        </w:rPr>
+        <w:t>– Short for List Processor. Lisp is a language created as a practical mathematical notation for computer programs. Sometimes referred as “Lots of superfluous parentheses.”</w:t>
+      </w:r>
+    </w:p>
+    <w:p>
+      <w:pPr>
+        <w:pStyle w:val="ListParagraph"/>
+        <w:numPr>
+          <w:ilvl w:val="0"/>
+          <w:numId w:val="5"/>
+        </w:numPr>
+        <w:spacing w:before="160" w:line="240" w:lineRule="auto"/>
+        <w:ind w:left="720"/>
+        <w:rPr>
+          <w:rFonts w:ascii="Times New Roman" w:hAnsi="Times New Roman" w:cs="Times New Roman"/>
+          <w:sz w:val="24"/>
+          <w:szCs w:val="24"/>
+        </w:rPr>
+      </w:pPr>
+      <w:r>
+        <w:rPr>
+          <w:rFonts w:ascii="Times New Roman" w:hAnsi="Times New Roman" w:cs="Times New Roman"/>
+          <w:b/>
+          <w:sz w:val="24"/>
+          <w:szCs w:val="24"/>
+        </w:rPr>
+        <w:t>ITA</w:t>
+      </w:r>
+      <w:r>
+        <w:rPr>
+          <w:rFonts w:ascii="Times New Roman" w:hAnsi="Times New Roman" w:cs="Times New Roman"/>
+          <w:sz w:val="24"/>
+          <w:szCs w:val="24"/>
+        </w:rPr>
+        <w:t xml:space="preserve"> – travel industry software division of Google.</w:t>
+      </w:r>
+    </w:p>
+    <w:p>
+      <w:pPr>
+        <w:pStyle w:val="ListParagraph"/>
+        <w:spacing w:before="160" w:line="240" w:lineRule="auto"/>
+        <w:ind w:firstLine="0"/>
+        <w:rPr>
+          <w:rFonts w:ascii="Times New Roman" w:hAnsi="Times New Roman" w:cs="Times New Roman"/>
+          <w:sz w:val="24"/>
+          <w:szCs w:val="24"/>
+        </w:rPr>
+      </w:pPr>
     </w:p>
     <w:p>
       <w:pPr>
@@ -1496,25 +2845,107 @@
           <w:sz w:val="24"/>
           <w:szCs w:val="24"/>
         </w:rPr>
-        <w:t>Why Are Programmers So Intense About Languages?</w:t>
-      </w:r>
-    </w:p>
-    <w:p>
-      <w:pPr>
-        <w:pStyle w:val="ListParagraph"/>
-        <w:numPr>
-          <w:ilvl w:val="0"/>
-          <w:numId w:val="14"/>
-        </w:numPr>
-        <w:spacing w:before="160" w:line="240" w:lineRule="auto"/>
-        <w:ind w:left="720"/>
-        <w:rPr>
-          <w:rFonts w:ascii="Times New Roman" w:hAnsi="Times New Roman" w:cs="Times New Roman"/>
-          <w:b/>
-          <w:sz w:val="24"/>
-          <w:szCs w:val="24"/>
-        </w:rPr>
-      </w:pPr>
+        <w:t>The Time You Attended the Email Address Validation Meeting</w:t>
+      </w:r>
+    </w:p>
+    <w:p>
+      <w:pPr>
+        <w:pStyle w:val="ListParagraph"/>
+        <w:numPr>
+          <w:ilvl w:val="0"/>
+          <w:numId w:val="5"/>
+        </w:numPr>
+        <w:spacing w:before="160" w:line="240" w:lineRule="auto"/>
+        <w:ind w:left="720"/>
+        <w:rPr>
+          <w:rFonts w:ascii="Times New Roman" w:hAnsi="Times New Roman" w:cs="Times New Roman"/>
+          <w:sz w:val="24"/>
+          <w:szCs w:val="24"/>
+        </w:rPr>
+      </w:pPr>
+      <w:r>
+        <w:rPr>
+          <w:rFonts w:ascii="Times New Roman" w:hAnsi="Times New Roman" w:cs="Times New Roman"/>
+          <w:b/>
+          <w:sz w:val="24"/>
+          <w:szCs w:val="24"/>
+        </w:rPr>
+        <w:t>HTML</w:t>
+      </w:r>
+      <w:r>
+        <w:rPr>
+          <w:rFonts w:ascii="Times New Roman" w:hAnsi="Times New Roman" w:cs="Times New Roman"/>
+          <w:sz w:val="24"/>
+          <w:szCs w:val="24"/>
+        </w:rPr>
+        <w:t>: Hypertext Markup Language is the standard markup language for creating web pages.</w:t>
+      </w:r>
+    </w:p>
+    <w:p>
+      <w:pPr>
+        <w:pStyle w:val="ListParagraph"/>
+        <w:numPr>
+          <w:ilvl w:val="0"/>
+          <w:numId w:val="5"/>
+        </w:numPr>
+        <w:spacing w:before="160" w:line="240" w:lineRule="auto"/>
+        <w:ind w:left="720"/>
+        <w:rPr>
+          <w:rFonts w:ascii="Times New Roman" w:hAnsi="Times New Roman" w:cs="Times New Roman"/>
+          <w:sz w:val="24"/>
+          <w:szCs w:val="24"/>
+        </w:rPr>
+      </w:pPr>
+      <w:r>
+        <w:rPr>
+          <w:rFonts w:ascii="Times New Roman" w:hAnsi="Times New Roman" w:cs="Times New Roman"/>
+          <w:b/>
+          <w:sz w:val="24"/>
+          <w:szCs w:val="24"/>
+        </w:rPr>
+        <w:t>RFC 5321:</w:t>
+      </w:r>
+      <w:r>
+        <w:rPr>
+          <w:rFonts w:ascii="Times New Roman" w:hAnsi="Times New Roman" w:cs="Times New Roman"/>
+          <w:sz w:val="24"/>
+          <w:szCs w:val="24"/>
+        </w:rPr>
+        <w:t xml:space="preserve"> This specification is a revision of Request For Comments (RFC): Simple Mail Transfer Protocol</w:t>
+      </w:r>
+    </w:p>
+    <w:p>
+      <w:pPr>
+        <w:pStyle w:val="ListParagraph"/>
+        <w:numPr>
+          <w:ilvl w:val="0"/>
+          <w:numId w:val="5"/>
+        </w:numPr>
+        <w:spacing w:before="160" w:line="240" w:lineRule="auto"/>
+        <w:ind w:left="720"/>
+        <w:rPr>
+          <w:rFonts w:ascii="Times New Roman" w:hAnsi="Times New Roman" w:cs="Times New Roman"/>
+          <w:sz w:val="24"/>
+          <w:szCs w:val="24"/>
+        </w:rPr>
+      </w:pPr>
+      <w:r>
+        <w:rPr>
+          <w:rFonts w:ascii="Times New Roman" w:hAnsi="Times New Roman" w:cs="Times New Roman"/>
+          <w:b/>
+          <w:sz w:val="24"/>
+          <w:szCs w:val="24"/>
+        </w:rPr>
+        <w:t>RFC 5322:</w:t>
+      </w:r>
+      <w:r>
+        <w:rPr>
+          <w:rFonts w:ascii="Times New Roman" w:hAnsi="Times New Roman" w:cs="Times New Roman"/>
+          <w:sz w:val="24"/>
+          <w:szCs w:val="24"/>
+        </w:rPr>
+        <w:t xml:space="preserve"> This specification is a revision of Request For Comments (RFC): Internet Message Format</w:t>
+      </w:r>
     </w:p>
     <w:p>
       <w:pPr>
@@ -1523,7 +2954,6 @@
         <w:ind w:firstLine="0"/>
         <w:rPr>
           <w:rFonts w:ascii="Times New Roman" w:hAnsi="Times New Roman" w:cs="Times New Roman"/>
-          <w:b/>
           <w:sz w:val="24"/>
           <w:szCs w:val="24"/>
         </w:rPr>
@@ -1548,18 +2978,48 @@
           <w:sz w:val="24"/>
           <w:szCs w:val="24"/>
         </w:rPr>
-        <w:t>The Beauty of the Standard Library</w:t>
-      </w:r>
-    </w:p>
-    <w:p>
-      <w:pPr>
-        <w:pStyle w:val="ListParagraph"/>
-        <w:numPr>
-          <w:ilvl w:val="0"/>
-          <w:numId w:val="14"/>
-        </w:numPr>
-        <w:spacing w:before="160" w:line="240" w:lineRule="auto"/>
-        <w:ind w:left="720"/>
+        <w:t>Where Does Data Live?</w:t>
+      </w:r>
+    </w:p>
+    <w:p>
+      <w:pPr>
+        <w:pStyle w:val="ListParagraph"/>
+        <w:numPr>
+          <w:ilvl w:val="0"/>
+          <w:numId w:val="15"/>
+        </w:numPr>
+        <w:spacing w:before="160" w:line="240" w:lineRule="auto"/>
+        <w:ind w:left="720"/>
+        <w:rPr>
+          <w:rFonts w:ascii="Times New Roman" w:hAnsi="Times New Roman" w:cs="Times New Roman"/>
+          <w:b/>
+          <w:sz w:val="24"/>
+          <w:szCs w:val="24"/>
+        </w:rPr>
+      </w:pPr>
+      <w:r>
+        <w:rPr>
+          <w:rFonts w:ascii="Times New Roman" w:hAnsi="Times New Roman" w:cs="Times New Roman"/>
+          <w:b/>
+          <w:sz w:val="24"/>
+          <w:szCs w:val="24"/>
+        </w:rPr>
+        <w:t>SQL</w:t>
+      </w:r>
+      <w:r>
+        <w:rPr>
+          <w:rFonts w:ascii="Times New Roman" w:hAnsi="Times New Roman" w:cs="Times New Roman"/>
+          <w:sz w:val="24"/>
+          <w:szCs w:val="24"/>
+        </w:rPr>
+        <w:t>: Structured Query Language is a domain-specific language used in programming and designed for managing data held in a relational database management system (RDBMS).</w:t>
+      </w:r>
+    </w:p>
+    <w:p>
+      <w:pPr>
+        <w:pStyle w:val="ListParagraph"/>
+        <w:spacing w:before="160" w:line="240" w:lineRule="auto"/>
+        <w:ind w:firstLine="0"/>
         <w:rPr>
           <w:rFonts w:ascii="Times New Roman" w:hAnsi="Times New Roman" w:cs="Times New Roman"/>
           <w:b/>
@@ -1587,21 +3047,20 @@
           <w:sz w:val="24"/>
           <w:szCs w:val="24"/>
         </w:rPr>
-        <w:t>What Do Different Languages Do?</w:t>
-      </w:r>
-    </w:p>
-    <w:p>
-      <w:pPr>
-        <w:pStyle w:val="ListParagraph"/>
-        <w:numPr>
-          <w:ilvl w:val="0"/>
-          <w:numId w:val="14"/>
-        </w:numPr>
-        <w:spacing w:before="160" w:line="240" w:lineRule="auto"/>
-        <w:ind w:left="720"/>
-        <w:rPr>
-          <w:rFonts w:ascii="Times New Roman" w:hAnsi="Times New Roman" w:cs="Times New Roman"/>
-          <w:b/>
+        <w:t>The Language of White Collars</w:t>
+      </w:r>
+    </w:p>
+    <w:p>
+      <w:pPr>
+        <w:pStyle w:val="ListParagraph"/>
+        <w:numPr>
+          <w:ilvl w:val="0"/>
+          <w:numId w:val="15"/>
+        </w:numPr>
+        <w:spacing w:before="160" w:line="240" w:lineRule="auto"/>
+        <w:ind w:left="720"/>
+        <w:rPr>
+          <w:rFonts w:ascii="Times New Roman" w:hAnsi="Times New Roman" w:cs="Times New Roman"/>
           <w:sz w:val="24"/>
           <w:szCs w:val="24"/>
         </w:rPr>
@@ -1614,7 +3073,6 @@
         <w:ind w:firstLine="0"/>
         <w:rPr>
           <w:rFonts w:ascii="Times New Roman" w:hAnsi="Times New Roman" w:cs="Times New Roman"/>
-          <w:b/>
           <w:sz w:val="24"/>
           <w:szCs w:val="24"/>
         </w:rPr>
@@ -1627,227 +3085,47 @@
         <w:contextualSpacing/>
         <w:rPr>
           <w:rFonts w:ascii="Times New Roman" w:hAnsi="Times New Roman" w:cs="Times New Roman"/>
-          <w:b/>
-          <w:sz w:val="24"/>
-          <w:szCs w:val="24"/>
-        </w:rPr>
-      </w:pPr>
-      <w:r>
-        <w:rPr>
-          <w:rFonts w:ascii="Times New Roman" w:hAnsi="Times New Roman" w:cs="Times New Roman"/>
-          <w:b/>
-          <w:sz w:val="24"/>
-          <w:szCs w:val="24"/>
-        </w:rPr>
-        <w:t>The Importance of C</w:t>
-      </w:r>
-    </w:p>
-    <w:p>
-      <w:pPr>
-        <w:pStyle w:val="ListParagraph"/>
-        <w:numPr>
-          <w:ilvl w:val="0"/>
-          <w:numId w:val="14"/>
-        </w:numPr>
-        <w:spacing w:before="160" w:line="240" w:lineRule="auto"/>
-        <w:rPr>
-          <w:rFonts w:ascii="Times New Roman" w:hAnsi="Times New Roman" w:cs="Times New Roman"/>
-          <w:sz w:val="24"/>
-          <w:szCs w:val="24"/>
-        </w:rPr>
-      </w:pPr>
-      <w:r>
-        <w:rPr>
-          <w:rFonts w:ascii="Times New Roman" w:hAnsi="Times New Roman" w:cs="Times New Roman"/>
-          <w:b/>
-          <w:sz w:val="24"/>
-          <w:szCs w:val="24"/>
-        </w:rPr>
-        <w:t>C:</w:t>
-      </w:r>
-      <w:r>
-        <w:rPr>
-          <w:rFonts w:ascii="Times New Roman" w:hAnsi="Times New Roman" w:cs="Times New Roman"/>
-          <w:sz w:val="24"/>
-          <w:szCs w:val="24"/>
-        </w:rPr>
-        <w:t xml:space="preserve"> programming language created by Dennis Ritchie in the late 1960s at Bell Labs. “ridiculously fast”.</w:t>
-      </w:r>
-    </w:p>
-    <w:p>
-      <w:pPr>
-        <w:pStyle w:val="ListParagraph"/>
-        <w:numPr>
-          <w:ilvl w:val="0"/>
-          <w:numId w:val="14"/>
-        </w:numPr>
-        <w:spacing w:after="0" w:line="240" w:lineRule="auto"/>
-        <w:rPr>
-          <w:rFonts w:ascii="Times New Roman" w:hAnsi="Times New Roman" w:cs="Times New Roman"/>
-          <w:sz w:val="24"/>
-          <w:szCs w:val="24"/>
-        </w:rPr>
-      </w:pPr>
-      <w:r>
-        <w:rPr>
-          <w:rFonts w:ascii="Times New Roman" w:hAnsi="Times New Roman" w:cs="Times New Roman"/>
-          <w:b/>
-          <w:sz w:val="24"/>
-          <w:szCs w:val="24"/>
-        </w:rPr>
-        <w:t>Unix</w:t>
-      </w:r>
-      <w:r>
-        <w:rPr>
-          <w:rFonts w:ascii="Times New Roman" w:hAnsi="Times New Roman" w:cs="Times New Roman"/>
-          <w:sz w:val="24"/>
-          <w:szCs w:val="24"/>
-        </w:rPr>
-        <w:t xml:space="preserve">: operating system developed in early 1970s. Programmed in C. Spread from Bell Labs to schools to large industrial systems </w:t>
-      </w:r>
-      <w:proofErr w:type="gramStart"/>
-      <w:r>
-        <w:rPr>
-          <w:rFonts w:ascii="Times New Roman" w:hAnsi="Times New Roman" w:cs="Times New Roman"/>
-          <w:sz w:val="24"/>
-          <w:szCs w:val="24"/>
-        </w:rPr>
-        <w:t>to  everywhere</w:t>
-      </w:r>
-      <w:proofErr w:type="gramEnd"/>
-      <w:r>
-        <w:rPr>
-          <w:rFonts w:ascii="Times New Roman" w:hAnsi="Times New Roman" w:cs="Times New Roman"/>
-          <w:sz w:val="24"/>
-          <w:szCs w:val="24"/>
-        </w:rPr>
-        <w:t xml:space="preserve"> (Linux, Android, OS-X).</w:t>
-      </w:r>
-    </w:p>
-    <w:p>
-      <w:pPr>
-        <w:pStyle w:val="ListParagraph"/>
-        <w:numPr>
-          <w:ilvl w:val="0"/>
-          <w:numId w:val="14"/>
-        </w:numPr>
-        <w:spacing w:after="0" w:line="240" w:lineRule="auto"/>
-        <w:rPr>
-          <w:rFonts w:ascii="Times New Roman" w:hAnsi="Times New Roman" w:cs="Times New Roman"/>
-          <w:b/>
-          <w:sz w:val="24"/>
-          <w:szCs w:val="24"/>
-        </w:rPr>
-      </w:pPr>
-      <w:proofErr w:type="gramStart"/>
-      <w:r>
-        <w:rPr>
-          <w:rFonts w:ascii="Times New Roman" w:hAnsi="Times New Roman" w:cs="Times New Roman"/>
-          <w:b/>
-          <w:sz w:val="24"/>
-          <w:szCs w:val="24"/>
-        </w:rPr>
-        <w:t>Kernel :</w:t>
-      </w:r>
-      <w:proofErr w:type="gramEnd"/>
-      <w:r>
-        <w:rPr>
-          <w:rFonts w:ascii="Times New Roman" w:hAnsi="Times New Roman" w:cs="Times New Roman"/>
-          <w:sz w:val="24"/>
-          <w:szCs w:val="24"/>
-        </w:rPr>
-        <w:t xml:space="preserve"> the lowest level of an operating system. The Unix/Linux kernel is like the engine in a car. It is the actual operating system. It </w:t>
-      </w:r>
-      <w:proofErr w:type="gramStart"/>
-      <w:r>
-        <w:rPr>
-          <w:rFonts w:ascii="Times New Roman" w:hAnsi="Times New Roman" w:cs="Times New Roman"/>
-          <w:sz w:val="24"/>
-          <w:szCs w:val="24"/>
-        </w:rPr>
-        <w:t>communicate</w:t>
-      </w:r>
-      <w:proofErr w:type="gramEnd"/>
-      <w:r>
-        <w:rPr>
-          <w:rFonts w:ascii="Times New Roman" w:hAnsi="Times New Roman" w:cs="Times New Roman"/>
-          <w:sz w:val="24"/>
-          <w:szCs w:val="24"/>
-        </w:rPr>
-        <w:t xml:space="preserve"> between software and hardware.</w:t>
-      </w:r>
-      <w:r>
-        <w:rPr>
-          <w:rFonts w:ascii="Times New Roman" w:hAnsi="Times New Roman" w:cs="Times New Roman"/>
-          <w:b/>
-          <w:sz w:val="24"/>
-          <w:szCs w:val="24"/>
-        </w:rPr>
-        <w:t xml:space="preserve"> </w:t>
-      </w:r>
-    </w:p>
-    <w:p>
-      <w:pPr>
-        <w:pStyle w:val="ListParagraph"/>
-        <w:numPr>
-          <w:ilvl w:val="0"/>
-          <w:numId w:val="14"/>
-        </w:numPr>
-        <w:spacing w:after="0" w:line="240" w:lineRule="auto"/>
-        <w:rPr>
-          <w:rFonts w:ascii="Times New Roman" w:hAnsi="Times New Roman" w:cs="Times New Roman"/>
-          <w:b/>
-          <w:sz w:val="24"/>
-          <w:szCs w:val="24"/>
-        </w:rPr>
-      </w:pPr>
-      <w:r>
-        <w:rPr>
-          <w:rFonts w:ascii="Times New Roman" w:hAnsi="Times New Roman" w:cs="Times New Roman"/>
-          <w:b/>
-          <w:sz w:val="24"/>
-          <w:szCs w:val="24"/>
-        </w:rPr>
-        <w:t>Shell</w:t>
-      </w:r>
-      <w:r>
-        <w:rPr>
-          <w:rFonts w:ascii="Times New Roman" w:hAnsi="Times New Roman" w:cs="Times New Roman"/>
-          <w:sz w:val="24"/>
-          <w:szCs w:val="24"/>
-        </w:rPr>
-        <w:t>: is a user interface for access to an operating system’s services. It is named a ‘shell’ because it is the outermost layer around the operating system kernel.</w:t>
-      </w:r>
-    </w:p>
-    <w:p>
-      <w:pPr>
-        <w:pStyle w:val="ListParagraph"/>
-        <w:numPr>
-          <w:ilvl w:val="0"/>
-          <w:numId w:val="14"/>
-        </w:numPr>
-        <w:spacing w:after="0" w:line="240" w:lineRule="auto"/>
-        <w:rPr>
-          <w:b/>
-        </w:rPr>
-      </w:pPr>
-      <w:r>
-        <w:rPr>
-          <w:rFonts w:ascii="Times New Roman" w:hAnsi="Times New Roman" w:cs="Times New Roman"/>
-          <w:b/>
-          <w:sz w:val="24"/>
-          <w:szCs w:val="24"/>
-        </w:rPr>
-        <w:t>Shell Script:</w:t>
-      </w:r>
-      <w:r>
-        <w:rPr>
-          <w:rFonts w:ascii="Times New Roman" w:hAnsi="Times New Roman" w:cs="Times New Roman"/>
-          <w:sz w:val="24"/>
-          <w:szCs w:val="24"/>
-        </w:rPr>
-        <w:t xml:space="preserve"> A program written in the shell language. Runs directly in the shell</w:t>
-      </w:r>
+          <w:sz w:val="24"/>
+          <w:szCs w:val="24"/>
+        </w:rPr>
+      </w:pPr>
+      <w:r>
+        <w:rPr>
+          <w:rFonts w:ascii="Times New Roman" w:hAnsi="Times New Roman" w:cs="Times New Roman"/>
+          <w:b/>
+          <w:sz w:val="24"/>
+          <w:szCs w:val="24"/>
+        </w:rPr>
+        <w:t>Liquid Infrastructure</w:t>
+      </w:r>
+    </w:p>
+    <w:p>
+      <w:pPr>
+        <w:pStyle w:val="ListParagraph"/>
+        <w:numPr>
+          <w:ilvl w:val="0"/>
+          <w:numId w:val="15"/>
+        </w:numPr>
+        <w:spacing w:before="160" w:line="240" w:lineRule="auto"/>
+        <w:ind w:left="720"/>
+        <w:rPr>
+          <w:rFonts w:ascii="Times New Roman" w:hAnsi="Times New Roman" w:cs="Times New Roman"/>
+          <w:sz w:val="24"/>
+          <w:szCs w:val="24"/>
+        </w:rPr>
+      </w:pPr>
+    </w:p>
+    <w:p>
+      <w:pPr>
+        <w:pStyle w:val="ListParagraph"/>
+        <w:spacing w:before="160" w:line="240" w:lineRule="auto"/>
+        <w:ind w:firstLine="0"/>
+        <w:rPr>
+          <w:rFonts w:ascii="Times New Roman" w:hAnsi="Times New Roman" w:cs="Times New Roman"/>
+          <w:sz w:val="24"/>
+          <w:szCs w:val="24"/>
+        </w:rPr>
+      </w:pPr>
     </w:p>
     <w:p>
       <w:pPr>
@@ -1856,33 +3134,31 @@
         <w:contextualSpacing/>
         <w:rPr>
           <w:rFonts w:ascii="Times New Roman" w:hAnsi="Times New Roman" w:cs="Times New Roman"/>
-          <w:b/>
-          <w:sz w:val="24"/>
-          <w:szCs w:val="24"/>
-        </w:rPr>
-      </w:pPr>
-      <w:r>
-        <w:rPr>
-          <w:rFonts w:ascii="Times New Roman" w:hAnsi="Times New Roman" w:cs="Times New Roman"/>
-          <w:b/>
-          <w:sz w:val="24"/>
-          <w:szCs w:val="24"/>
-        </w:rPr>
-        <w:t>The Corporate Object Revolution</w:t>
-      </w:r>
-    </w:p>
-    <w:p>
-      <w:pPr>
-        <w:pStyle w:val="ListParagraph"/>
-        <w:numPr>
-          <w:ilvl w:val="0"/>
-          <w:numId w:val="14"/>
-        </w:numPr>
-        <w:spacing w:before="160" w:line="240" w:lineRule="auto"/>
-        <w:ind w:left="720"/>
-        <w:rPr>
-          <w:rFonts w:ascii="Times New Roman" w:hAnsi="Times New Roman" w:cs="Times New Roman"/>
-          <w:b/>
+          <w:sz w:val="24"/>
+          <w:szCs w:val="24"/>
+        </w:rPr>
+      </w:pPr>
+      <w:r>
+        <w:rPr>
+          <w:rFonts w:ascii="Times New Roman" w:hAnsi="Times New Roman" w:cs="Times New Roman"/>
+          <w:b/>
+          <w:sz w:val="24"/>
+          <w:szCs w:val="24"/>
+        </w:rPr>
+        <w:t>What About JavaScript?</w:t>
+      </w:r>
+    </w:p>
+    <w:p>
+      <w:pPr>
+        <w:pStyle w:val="ListParagraph"/>
+        <w:numPr>
+          <w:ilvl w:val="0"/>
+          <w:numId w:val="15"/>
+        </w:numPr>
+        <w:spacing w:before="160" w:line="240" w:lineRule="auto"/>
+        <w:ind w:left="720"/>
+        <w:rPr>
+          <w:rFonts w:ascii="Times New Roman" w:hAnsi="Times New Roman" w:cs="Times New Roman"/>
           <w:sz w:val="24"/>
           <w:szCs w:val="24"/>
         </w:rPr>
@@ -1895,7 +3171,55 @@
         <w:ind w:firstLine="0"/>
         <w:rPr>
           <w:rFonts w:ascii="Times New Roman" w:hAnsi="Times New Roman" w:cs="Times New Roman"/>
-          <w:b/>
+          <w:sz w:val="24"/>
+          <w:szCs w:val="24"/>
+        </w:rPr>
+      </w:pPr>
+    </w:p>
+    <w:p>
+      <w:pPr>
+        <w:spacing w:before="160" w:line="240" w:lineRule="auto"/>
+        <w:ind w:left="0" w:firstLine="0"/>
+        <w:contextualSpacing/>
+        <w:rPr>
+          <w:rFonts w:ascii="Times New Roman" w:hAnsi="Times New Roman" w:cs="Times New Roman"/>
+          <w:sz w:val="24"/>
+          <w:szCs w:val="24"/>
+        </w:rPr>
+      </w:pPr>
+      <w:r>
+        <w:rPr>
+          <w:rFonts w:ascii="Times New Roman" w:hAnsi="Times New Roman" w:cs="Times New Roman"/>
+          <w:b/>
+          <w:sz w:val="24"/>
+          <w:szCs w:val="24"/>
+        </w:rPr>
+        <w:t>What's the Absolute Minimum I Must Know About PHP?</w:t>
+      </w:r>
+    </w:p>
+    <w:p>
+      <w:pPr>
+        <w:pStyle w:val="ListParagraph"/>
+        <w:numPr>
+          <w:ilvl w:val="0"/>
+          <w:numId w:val="15"/>
+        </w:numPr>
+        <w:spacing w:before="160" w:line="240" w:lineRule="auto"/>
+        <w:ind w:left="720"/>
+        <w:rPr>
+          <w:rFonts w:ascii="Times New Roman" w:hAnsi="Times New Roman" w:cs="Times New Roman"/>
+          <w:sz w:val="24"/>
+          <w:szCs w:val="24"/>
+        </w:rPr>
+      </w:pPr>
+    </w:p>
+    <w:p>
+      <w:pPr>
+        <w:pStyle w:val="ListParagraph"/>
+        <w:spacing w:before="160" w:line="240" w:lineRule="auto"/>
+        <w:ind w:firstLine="0"/>
+        <w:rPr>
+          <w:rFonts w:ascii="Times New Roman" w:hAnsi="Times New Roman" w:cs="Times New Roman"/>
           <w:sz w:val="24"/>
           <w:szCs w:val="24"/>
         </w:rPr>
@@ -1908,888 +3232,6 @@
         <w:contextualSpacing/>
         <w:rPr>
           <w:rFonts w:ascii="Times New Roman" w:hAnsi="Times New Roman" w:cs="Times New Roman"/>
-          <w:b/>
-          <w:sz w:val="24"/>
-          <w:szCs w:val="24"/>
-        </w:rPr>
-      </w:pPr>
-      <w:r>
-        <w:rPr>
-          <w:rFonts w:ascii="Times New Roman" w:hAnsi="Times New Roman" w:cs="Times New Roman"/>
-          <w:b/>
-          <w:sz w:val="24"/>
-          <w:szCs w:val="24"/>
-        </w:rPr>
-        <w:t>Look How Big and Weird Things Get With Just Python</w:t>
-      </w:r>
-    </w:p>
-    <w:p>
-      <w:pPr>
-        <w:pStyle w:val="ListParagraph"/>
-        <w:numPr>
-          <w:ilvl w:val="0"/>
-          <w:numId w:val="14"/>
-        </w:numPr>
-        <w:spacing w:before="160" w:line="240" w:lineRule="auto"/>
-        <w:ind w:left="720"/>
-        <w:rPr>
-          <w:rFonts w:ascii="Times New Roman" w:hAnsi="Times New Roman" w:cs="Times New Roman"/>
-          <w:b/>
-          <w:sz w:val="24"/>
-          <w:szCs w:val="24"/>
-        </w:rPr>
-      </w:pPr>
-    </w:p>
-    <w:p>
-      <w:pPr>
-        <w:pStyle w:val="ListParagraph"/>
-        <w:spacing w:before="160" w:line="240" w:lineRule="auto"/>
-        <w:ind w:firstLine="0"/>
-        <w:rPr>
-          <w:rFonts w:ascii="Times New Roman" w:hAnsi="Times New Roman" w:cs="Times New Roman"/>
-          <w:b/>
-          <w:sz w:val="24"/>
-          <w:szCs w:val="24"/>
-        </w:rPr>
-      </w:pPr>
-    </w:p>
-    <w:p>
-      <w:pPr>
-        <w:spacing w:before="160" w:line="240" w:lineRule="auto"/>
-        <w:ind w:left="360"/>
-        <w:contextualSpacing/>
-        <w:rPr>
-          <w:rFonts w:ascii="Times New Roman" w:hAnsi="Times New Roman" w:cs="Times New Roman"/>
-          <w:b/>
-          <w:sz w:val="24"/>
-          <w:szCs w:val="24"/>
-        </w:rPr>
-      </w:pPr>
-    </w:p>
-    <w:p>
-      <w:pPr>
-        <w:spacing w:before="160" w:line="240" w:lineRule="auto"/>
-        <w:ind w:left="360"/>
-        <w:contextualSpacing/>
-        <w:rPr>
-          <w:rFonts w:ascii="Times New Roman" w:hAnsi="Times New Roman" w:cs="Times New Roman"/>
-          <w:b/>
-          <w:sz w:val="24"/>
-          <w:szCs w:val="24"/>
-        </w:rPr>
-      </w:pPr>
-      <w:r>
-        <w:rPr>
-          <w:rFonts w:ascii="Times New Roman" w:hAnsi="Times New Roman" w:cs="Times New Roman"/>
-          <w:b/>
-          <w:sz w:val="24"/>
-          <w:szCs w:val="24"/>
-        </w:rPr>
-        <w:t>Why Are Coders Angry?</w:t>
-      </w:r>
-    </w:p>
-    <w:p>
-      <w:pPr>
-        <w:pStyle w:val="ListParagraph"/>
-        <w:numPr>
-          <w:ilvl w:val="0"/>
-          <w:numId w:val="5"/>
-        </w:numPr>
-        <w:spacing w:before="160" w:line="240" w:lineRule="auto"/>
-        <w:ind w:left="720"/>
-        <w:rPr>
-          <w:rFonts w:ascii="Times New Roman" w:hAnsi="Times New Roman" w:cs="Times New Roman"/>
-          <w:b/>
-          <w:sz w:val="24"/>
-          <w:szCs w:val="24"/>
-        </w:rPr>
-      </w:pPr>
-      <w:proofErr w:type="spellStart"/>
-      <w:r>
-        <w:rPr>
-          <w:rFonts w:ascii="Times New Roman" w:hAnsi="Times New Roman" w:cs="Times New Roman"/>
-          <w:b/>
-          <w:sz w:val="24"/>
-          <w:szCs w:val="24"/>
-        </w:rPr>
-        <w:t>Bikeshedding</w:t>
-      </w:r>
-      <w:proofErr w:type="spellEnd"/>
-      <w:r>
-        <w:rPr>
-          <w:rFonts w:ascii="Times New Roman" w:hAnsi="Times New Roman" w:cs="Times New Roman"/>
-          <w:b/>
-          <w:sz w:val="24"/>
-          <w:szCs w:val="24"/>
-        </w:rPr>
-        <w:t>:</w:t>
-      </w:r>
-      <w:r>
-        <w:rPr>
-          <w:rFonts w:ascii="Times New Roman" w:hAnsi="Times New Roman" w:cs="Times New Roman"/>
-          <w:sz w:val="24"/>
-          <w:szCs w:val="24"/>
-        </w:rPr>
-        <w:t xml:space="preserve"> Technical disputes over minor, marginal issues conducted while more serious ones are being overlooked.</w:t>
-      </w:r>
-    </w:p>
-    <w:p>
-      <w:pPr>
-        <w:pStyle w:val="ListParagraph"/>
-        <w:spacing w:before="160" w:line="240" w:lineRule="auto"/>
-        <w:ind w:firstLine="0"/>
-        <w:rPr>
-          <w:rFonts w:ascii="Times New Roman" w:hAnsi="Times New Roman" w:cs="Times New Roman"/>
-          <w:b/>
-          <w:sz w:val="24"/>
-          <w:szCs w:val="24"/>
-        </w:rPr>
-      </w:pPr>
-    </w:p>
-    <w:p>
-      <w:pPr>
-        <w:spacing w:before="160" w:line="240" w:lineRule="auto"/>
-        <w:ind w:left="360"/>
-        <w:contextualSpacing/>
-        <w:rPr>
-          <w:rFonts w:ascii="Times New Roman" w:hAnsi="Times New Roman" w:cs="Times New Roman"/>
-          <w:b/>
-          <w:sz w:val="24"/>
-          <w:szCs w:val="24"/>
-        </w:rPr>
-      </w:pPr>
-      <w:r>
-        <w:rPr>
-          <w:rFonts w:ascii="Times New Roman" w:hAnsi="Times New Roman" w:cs="Times New Roman"/>
-          <w:b/>
-          <w:sz w:val="24"/>
-          <w:szCs w:val="24"/>
-        </w:rPr>
-        <w:t>The Legend of the 10x Programmer</w:t>
-      </w:r>
-    </w:p>
-    <w:p>
-      <w:pPr>
-        <w:pStyle w:val="ListParagraph"/>
-        <w:numPr>
-          <w:ilvl w:val="0"/>
-          <w:numId w:val="5"/>
-        </w:numPr>
-        <w:spacing w:before="160" w:line="240" w:lineRule="auto"/>
-        <w:rPr>
-          <w:rFonts w:ascii="Times New Roman" w:hAnsi="Times New Roman" w:cs="Times New Roman"/>
-          <w:b/>
-          <w:sz w:val="24"/>
-          <w:szCs w:val="24"/>
-        </w:rPr>
-      </w:pPr>
-      <w:r>
-        <w:rPr>
-          <w:rFonts w:ascii="Times New Roman" w:hAnsi="Times New Roman" w:cs="Times New Roman"/>
-          <w:b/>
-          <w:sz w:val="24"/>
-          <w:szCs w:val="24"/>
-        </w:rPr>
-        <w:t xml:space="preserve">Programmer: </w:t>
-      </w:r>
-      <w:r>
-        <w:rPr>
-          <w:rFonts w:ascii="Times New Roman" w:hAnsi="Times New Roman" w:cs="Times New Roman"/>
-          <w:sz w:val="24"/>
-          <w:szCs w:val="24"/>
-        </w:rPr>
-        <w:t>A programmer, developer, dev, coder, or software engineer is a person who creates computer software. Can refer to a specialist in one area of computer or to a generalist who writes code for many kinds of software.</w:t>
-      </w:r>
-    </w:p>
-    <w:p>
-      <w:pPr>
-        <w:pStyle w:val="ListParagraph"/>
-        <w:spacing w:before="160" w:line="240" w:lineRule="auto"/>
-        <w:ind w:firstLine="0"/>
-        <w:rPr>
-          <w:rFonts w:ascii="Times New Roman" w:hAnsi="Times New Roman" w:cs="Times New Roman"/>
-          <w:b/>
-          <w:sz w:val="24"/>
-          <w:szCs w:val="24"/>
-        </w:rPr>
-      </w:pPr>
-    </w:p>
-    <w:p>
-      <w:pPr>
-        <w:spacing w:before="160" w:line="240" w:lineRule="auto"/>
-        <w:ind w:left="360"/>
-        <w:contextualSpacing/>
-        <w:rPr>
-          <w:rFonts w:ascii="Times New Roman" w:hAnsi="Times New Roman" w:cs="Times New Roman"/>
-          <w:b/>
-          <w:sz w:val="24"/>
-          <w:szCs w:val="24"/>
-        </w:rPr>
-      </w:pPr>
-      <w:r>
-        <w:rPr>
-          <w:rFonts w:ascii="Times New Roman" w:hAnsi="Times New Roman" w:cs="Times New Roman"/>
-          <w:b/>
-          <w:sz w:val="24"/>
-          <w:szCs w:val="24"/>
-        </w:rPr>
-        <w:t>The Thing About Real Artists Is That They...</w:t>
-      </w:r>
-    </w:p>
-    <w:p>
-      <w:pPr>
-        <w:pStyle w:val="ListParagraph"/>
-        <w:numPr>
-          <w:ilvl w:val="0"/>
-          <w:numId w:val="5"/>
-        </w:numPr>
-        <w:spacing w:before="160" w:line="240" w:lineRule="auto"/>
-        <w:ind w:left="720"/>
-        <w:rPr>
-          <w:rFonts w:ascii="Times New Roman" w:hAnsi="Times New Roman" w:cs="Times New Roman"/>
-          <w:b/>
-          <w:sz w:val="24"/>
-          <w:szCs w:val="24"/>
-        </w:rPr>
-      </w:pPr>
-    </w:p>
-    <w:p>
-      <w:pPr>
-        <w:pStyle w:val="ListParagraph"/>
-        <w:spacing w:before="160" w:line="240" w:lineRule="auto"/>
-        <w:ind w:firstLine="0"/>
-        <w:rPr>
-          <w:rFonts w:ascii="Times New Roman" w:hAnsi="Times New Roman" w:cs="Times New Roman"/>
-          <w:b/>
-          <w:sz w:val="24"/>
-          <w:szCs w:val="24"/>
-        </w:rPr>
-      </w:pPr>
-    </w:p>
-    <w:p>
-      <w:pPr>
-        <w:spacing w:before="160" w:line="240" w:lineRule="auto"/>
-        <w:ind w:left="360"/>
-        <w:contextualSpacing/>
-        <w:rPr>
-          <w:rFonts w:ascii="Times New Roman" w:hAnsi="Times New Roman" w:cs="Times New Roman"/>
-          <w:b/>
-          <w:sz w:val="24"/>
-          <w:szCs w:val="24"/>
-        </w:rPr>
-      </w:pPr>
-      <w:r>
-        <w:rPr>
-          <w:rFonts w:ascii="Times New Roman" w:hAnsi="Times New Roman" w:cs="Times New Roman"/>
-          <w:b/>
-          <w:sz w:val="24"/>
-          <w:szCs w:val="24"/>
-        </w:rPr>
-        <w:t>We Still Need to Choose…</w:t>
-      </w:r>
-    </w:p>
-    <w:p>
-      <w:pPr>
-        <w:pStyle w:val="ListParagraph"/>
-        <w:numPr>
-          <w:ilvl w:val="0"/>
-          <w:numId w:val="5"/>
-        </w:numPr>
-        <w:spacing w:before="160" w:line="240" w:lineRule="auto"/>
-        <w:ind w:left="720"/>
-        <w:rPr>
-          <w:rFonts w:ascii="Times New Roman" w:hAnsi="Times New Roman" w:cs="Times New Roman"/>
-          <w:b/>
-          <w:sz w:val="24"/>
-          <w:szCs w:val="24"/>
-        </w:rPr>
-      </w:pPr>
-    </w:p>
-    <w:p>
-      <w:pPr>
-        <w:pStyle w:val="ListParagraph"/>
-        <w:spacing w:before="160" w:line="240" w:lineRule="auto"/>
-        <w:ind w:firstLine="0"/>
-        <w:rPr>
-          <w:rFonts w:ascii="Times New Roman" w:hAnsi="Times New Roman" w:cs="Times New Roman"/>
-          <w:b/>
-          <w:sz w:val="24"/>
-          <w:szCs w:val="24"/>
-        </w:rPr>
-      </w:pPr>
-    </w:p>
-    <w:p>
-      <w:pPr>
-        <w:spacing w:before="160" w:line="240" w:lineRule="auto"/>
-        <w:ind w:left="360"/>
-        <w:contextualSpacing/>
-        <w:rPr>
-          <w:rFonts w:ascii="Times New Roman" w:hAnsi="Times New Roman" w:cs="Times New Roman"/>
-          <w:b/>
-          <w:sz w:val="24"/>
-          <w:szCs w:val="24"/>
-        </w:rPr>
-      </w:pPr>
-      <w:r>
-        <w:rPr>
-          <w:rFonts w:ascii="Times New Roman" w:hAnsi="Times New Roman" w:cs="Times New Roman"/>
-          <w:b/>
-          <w:sz w:val="24"/>
-          <w:szCs w:val="24"/>
-        </w:rPr>
-        <w:t>Why Are There So Many Languages?</w:t>
-      </w:r>
-    </w:p>
-    <w:p>
-      <w:pPr>
-        <w:pStyle w:val="ListParagraph"/>
-        <w:numPr>
-          <w:ilvl w:val="0"/>
-          <w:numId w:val="5"/>
-        </w:numPr>
-        <w:spacing w:before="160" w:line="240" w:lineRule="auto"/>
-        <w:ind w:left="720"/>
-        <w:rPr>
-          <w:rFonts w:ascii="Times New Roman" w:hAnsi="Times New Roman" w:cs="Times New Roman"/>
-          <w:sz w:val="24"/>
-          <w:szCs w:val="24"/>
-        </w:rPr>
-      </w:pPr>
-      <w:r>
-        <w:rPr>
-          <w:rFonts w:ascii="Times New Roman" w:hAnsi="Times New Roman" w:cs="Times New Roman"/>
-          <w:b/>
-          <w:sz w:val="24"/>
-          <w:szCs w:val="24"/>
-        </w:rPr>
-        <w:t xml:space="preserve">COBOL </w:t>
-      </w:r>
-      <w:r>
-        <w:rPr>
-          <w:rFonts w:ascii="Times New Roman" w:hAnsi="Times New Roman" w:cs="Times New Roman"/>
-          <w:sz w:val="24"/>
-          <w:szCs w:val="24"/>
-        </w:rPr>
-        <w:t>– Short for Common Business Oriented Language. COBOL is a compiled English-like language designed mainly for business use.</w:t>
-      </w:r>
-    </w:p>
-    <w:p>
-      <w:pPr>
-        <w:pStyle w:val="ListParagraph"/>
-        <w:numPr>
-          <w:ilvl w:val="0"/>
-          <w:numId w:val="5"/>
-        </w:numPr>
-        <w:spacing w:before="160" w:line="240" w:lineRule="auto"/>
-        <w:ind w:left="720"/>
-        <w:rPr>
-          <w:rFonts w:ascii="Times New Roman" w:hAnsi="Times New Roman" w:cs="Times New Roman"/>
-          <w:sz w:val="24"/>
-          <w:szCs w:val="24"/>
-        </w:rPr>
-      </w:pPr>
-      <w:r>
-        <w:rPr>
-          <w:rFonts w:ascii="Times New Roman" w:hAnsi="Times New Roman" w:cs="Times New Roman"/>
-          <w:b/>
-          <w:sz w:val="24"/>
-          <w:szCs w:val="24"/>
-        </w:rPr>
-        <w:t>Fortran</w:t>
-      </w:r>
-      <w:r>
-        <w:rPr>
-          <w:rFonts w:ascii="Times New Roman" w:hAnsi="Times New Roman" w:cs="Times New Roman"/>
-          <w:sz w:val="24"/>
-          <w:szCs w:val="24"/>
-        </w:rPr>
-        <w:t xml:space="preserve"> – Short for Formula Translation. Fortran is a general-purpose computer language that is especially suited to numeric computation and scientific computing.</w:t>
-      </w:r>
-    </w:p>
-    <w:p>
-      <w:pPr>
-        <w:pStyle w:val="ListParagraph"/>
-        <w:numPr>
-          <w:ilvl w:val="0"/>
-          <w:numId w:val="5"/>
-        </w:numPr>
-        <w:spacing w:before="160" w:line="240" w:lineRule="auto"/>
-        <w:ind w:left="720"/>
-        <w:rPr>
-          <w:rFonts w:ascii="Times New Roman" w:hAnsi="Times New Roman" w:cs="Times New Roman"/>
-          <w:sz w:val="24"/>
-          <w:szCs w:val="24"/>
-        </w:rPr>
-      </w:pPr>
-      <w:r>
-        <w:rPr>
-          <w:rFonts w:ascii="Times New Roman" w:hAnsi="Times New Roman" w:cs="Times New Roman"/>
-          <w:b/>
-          <w:sz w:val="24"/>
-          <w:szCs w:val="24"/>
-        </w:rPr>
-        <w:t xml:space="preserve">Lisp </w:t>
-      </w:r>
-      <w:r>
-        <w:rPr>
-          <w:rFonts w:ascii="Times New Roman" w:hAnsi="Times New Roman" w:cs="Times New Roman"/>
-          <w:sz w:val="24"/>
-          <w:szCs w:val="24"/>
-        </w:rPr>
-        <w:t>– Short for List Processor. Lisp is a language created as a practical mathematical notation for computer programs. Sometimes referred as “Lots of superfluous parentheses.”</w:t>
-      </w:r>
-    </w:p>
-    <w:p>
-      <w:pPr>
-        <w:pStyle w:val="ListParagraph"/>
-        <w:numPr>
-          <w:ilvl w:val="0"/>
-          <w:numId w:val="5"/>
-        </w:numPr>
-        <w:spacing w:before="160" w:line="240" w:lineRule="auto"/>
-        <w:ind w:left="720"/>
-        <w:rPr>
-          <w:rFonts w:ascii="Times New Roman" w:hAnsi="Times New Roman" w:cs="Times New Roman"/>
-          <w:sz w:val="24"/>
-          <w:szCs w:val="24"/>
-        </w:rPr>
-      </w:pPr>
-      <w:r>
-        <w:rPr>
-          <w:rFonts w:ascii="Times New Roman" w:hAnsi="Times New Roman" w:cs="Times New Roman"/>
-          <w:b/>
-          <w:sz w:val="24"/>
-          <w:szCs w:val="24"/>
-        </w:rPr>
-        <w:t>ITA</w:t>
-      </w:r>
-      <w:r>
-        <w:rPr>
-          <w:rFonts w:ascii="Times New Roman" w:hAnsi="Times New Roman" w:cs="Times New Roman"/>
-          <w:sz w:val="24"/>
-          <w:szCs w:val="24"/>
-        </w:rPr>
-        <w:t xml:space="preserve"> – travel industry software division of Google.</w:t>
-      </w:r>
-    </w:p>
-    <w:p>
-      <w:pPr>
-        <w:pStyle w:val="ListParagraph"/>
-        <w:spacing w:before="160" w:line="240" w:lineRule="auto"/>
-        <w:ind w:firstLine="0"/>
-        <w:rPr>
-          <w:rFonts w:ascii="Times New Roman" w:hAnsi="Times New Roman" w:cs="Times New Roman"/>
-          <w:sz w:val="24"/>
-          <w:szCs w:val="24"/>
-        </w:rPr>
-      </w:pPr>
-    </w:p>
-    <w:p>
-      <w:pPr>
-        <w:spacing w:before="160" w:line="240" w:lineRule="auto"/>
-        <w:ind w:left="360"/>
-        <w:contextualSpacing/>
-        <w:rPr>
-          <w:rFonts w:ascii="Times New Roman" w:hAnsi="Times New Roman" w:cs="Times New Roman"/>
-          <w:b/>
-          <w:sz w:val="24"/>
-          <w:szCs w:val="24"/>
-        </w:rPr>
-      </w:pPr>
-      <w:r>
-        <w:rPr>
-          <w:rFonts w:ascii="Times New Roman" w:hAnsi="Times New Roman" w:cs="Times New Roman"/>
-          <w:b/>
-          <w:sz w:val="24"/>
-          <w:szCs w:val="24"/>
-        </w:rPr>
-        <w:t>The Time You Attended the Email Address Validation Meeting</w:t>
-      </w:r>
-    </w:p>
-    <w:p>
-      <w:pPr>
-        <w:pStyle w:val="ListParagraph"/>
-        <w:numPr>
-          <w:ilvl w:val="0"/>
-          <w:numId w:val="5"/>
-        </w:numPr>
-        <w:spacing w:before="160" w:line="240" w:lineRule="auto"/>
-        <w:ind w:left="720"/>
-        <w:rPr>
-          <w:rFonts w:ascii="Times New Roman" w:hAnsi="Times New Roman" w:cs="Times New Roman"/>
-          <w:sz w:val="24"/>
-          <w:szCs w:val="24"/>
-        </w:rPr>
-      </w:pPr>
-      <w:r>
-        <w:rPr>
-          <w:rFonts w:ascii="Times New Roman" w:hAnsi="Times New Roman" w:cs="Times New Roman"/>
-          <w:b/>
-          <w:sz w:val="24"/>
-          <w:szCs w:val="24"/>
-        </w:rPr>
-        <w:t>HTML</w:t>
-      </w:r>
-      <w:r>
-        <w:rPr>
-          <w:rFonts w:ascii="Times New Roman" w:hAnsi="Times New Roman" w:cs="Times New Roman"/>
-          <w:sz w:val="24"/>
-          <w:szCs w:val="24"/>
-        </w:rPr>
-        <w:t>: Hypertext Markup Language is the standard markup language for creating web pages.</w:t>
-      </w:r>
-    </w:p>
-    <w:p>
-      <w:pPr>
-        <w:pStyle w:val="ListParagraph"/>
-        <w:numPr>
-          <w:ilvl w:val="0"/>
-          <w:numId w:val="5"/>
-        </w:numPr>
-        <w:spacing w:before="160" w:line="240" w:lineRule="auto"/>
-        <w:ind w:left="720"/>
-        <w:rPr>
-          <w:rFonts w:ascii="Times New Roman" w:hAnsi="Times New Roman" w:cs="Times New Roman"/>
-          <w:sz w:val="24"/>
-          <w:szCs w:val="24"/>
-        </w:rPr>
-      </w:pPr>
-      <w:r>
-        <w:rPr>
-          <w:rFonts w:ascii="Times New Roman" w:hAnsi="Times New Roman" w:cs="Times New Roman"/>
-          <w:b/>
-          <w:sz w:val="24"/>
-          <w:szCs w:val="24"/>
-        </w:rPr>
-        <w:t>RFC 5321:</w:t>
-      </w:r>
-      <w:r>
-        <w:rPr>
-          <w:rFonts w:ascii="Times New Roman" w:hAnsi="Times New Roman" w:cs="Times New Roman"/>
-          <w:sz w:val="24"/>
-          <w:szCs w:val="24"/>
-        </w:rPr>
-        <w:t xml:space="preserve"> This specification is a revision of Request For Comments (RFC): Simple Mail Transfer Protocol</w:t>
-      </w:r>
-    </w:p>
-    <w:p>
-      <w:pPr>
-        <w:pStyle w:val="ListParagraph"/>
-        <w:numPr>
-          <w:ilvl w:val="0"/>
-          <w:numId w:val="5"/>
-        </w:numPr>
-        <w:spacing w:before="160" w:line="240" w:lineRule="auto"/>
-        <w:ind w:left="720"/>
-        <w:rPr>
-          <w:rFonts w:ascii="Times New Roman" w:hAnsi="Times New Roman" w:cs="Times New Roman"/>
-          <w:sz w:val="24"/>
-          <w:szCs w:val="24"/>
-        </w:rPr>
-      </w:pPr>
-      <w:r>
-        <w:rPr>
-          <w:rFonts w:ascii="Times New Roman" w:hAnsi="Times New Roman" w:cs="Times New Roman"/>
-          <w:b/>
-          <w:sz w:val="24"/>
-          <w:szCs w:val="24"/>
-        </w:rPr>
-        <w:t>RFC 5322:</w:t>
-      </w:r>
-      <w:r>
-        <w:rPr>
-          <w:rFonts w:ascii="Times New Roman" w:hAnsi="Times New Roman" w:cs="Times New Roman"/>
-          <w:sz w:val="24"/>
-          <w:szCs w:val="24"/>
-        </w:rPr>
-        <w:t xml:space="preserve"> This specification is a revision of Request For Comments (RFC): Internet Message Format</w:t>
-      </w:r>
-    </w:p>
-    <w:p>
-      <w:pPr>
-        <w:pStyle w:val="ListParagraph"/>
-        <w:spacing w:before="160" w:line="240" w:lineRule="auto"/>
-        <w:ind w:firstLine="0"/>
-        <w:rPr>
-          <w:rFonts w:ascii="Times New Roman" w:hAnsi="Times New Roman" w:cs="Times New Roman"/>
-          <w:sz w:val="24"/>
-          <w:szCs w:val="24"/>
-        </w:rPr>
-      </w:pPr>
-    </w:p>
-    <w:p>
-      <w:pPr>
-        <w:spacing w:before="160" w:line="240" w:lineRule="auto"/>
-        <w:ind w:left="360"/>
-        <w:contextualSpacing/>
-        <w:rPr>
-          <w:rFonts w:ascii="Times New Roman" w:hAnsi="Times New Roman" w:cs="Times New Roman"/>
-          <w:b/>
-          <w:sz w:val="24"/>
-          <w:szCs w:val="24"/>
-        </w:rPr>
-      </w:pPr>
-      <w:r>
-        <w:rPr>
-          <w:rFonts w:ascii="Times New Roman" w:hAnsi="Times New Roman" w:cs="Times New Roman"/>
-          <w:b/>
-          <w:sz w:val="24"/>
-          <w:szCs w:val="24"/>
-        </w:rPr>
-        <w:t>Where Does Data Live?</w:t>
-      </w:r>
-    </w:p>
-    <w:p>
-      <w:pPr>
-        <w:pStyle w:val="ListParagraph"/>
-        <w:numPr>
-          <w:ilvl w:val="0"/>
-          <w:numId w:val="15"/>
-        </w:numPr>
-        <w:spacing w:before="160" w:line="240" w:lineRule="auto"/>
-        <w:ind w:left="720"/>
-        <w:rPr>
-          <w:rFonts w:ascii="Times New Roman" w:hAnsi="Times New Roman" w:cs="Times New Roman"/>
-          <w:b/>
-          <w:sz w:val="24"/>
-          <w:szCs w:val="24"/>
-        </w:rPr>
-      </w:pPr>
-      <w:r>
-        <w:rPr>
-          <w:rFonts w:ascii="Times New Roman" w:hAnsi="Times New Roman" w:cs="Times New Roman"/>
-          <w:b/>
-          <w:sz w:val="24"/>
-          <w:szCs w:val="24"/>
-        </w:rPr>
-        <w:t>SQL</w:t>
-      </w:r>
-      <w:r>
-        <w:rPr>
-          <w:rFonts w:ascii="Times New Roman" w:hAnsi="Times New Roman" w:cs="Times New Roman"/>
-          <w:sz w:val="24"/>
-          <w:szCs w:val="24"/>
-        </w:rPr>
-        <w:t>: Structured Query Language is a domain-specific language used in programming and designed for managing data held in a relational database management system (RDBMS).</w:t>
-      </w:r>
-    </w:p>
-    <w:p>
-      <w:pPr>
-        <w:pStyle w:val="ListParagraph"/>
-        <w:spacing w:before="160" w:line="240" w:lineRule="auto"/>
-        <w:ind w:firstLine="0"/>
-        <w:rPr>
-          <w:rFonts w:ascii="Times New Roman" w:hAnsi="Times New Roman" w:cs="Times New Roman"/>
-          <w:b/>
-          <w:sz w:val="24"/>
-          <w:szCs w:val="24"/>
-        </w:rPr>
-      </w:pPr>
-    </w:p>
-    <w:p>
-      <w:pPr>
-        <w:spacing w:before="160" w:line="240" w:lineRule="auto"/>
-        <w:ind w:left="360"/>
-        <w:contextualSpacing/>
-        <w:rPr>
-          <w:rFonts w:ascii="Times New Roman" w:hAnsi="Times New Roman" w:cs="Times New Roman"/>
-          <w:b/>
-          <w:sz w:val="24"/>
-          <w:szCs w:val="24"/>
-        </w:rPr>
-      </w:pPr>
-      <w:r>
-        <w:rPr>
-          <w:rFonts w:ascii="Times New Roman" w:hAnsi="Times New Roman" w:cs="Times New Roman"/>
-          <w:b/>
-          <w:sz w:val="24"/>
-          <w:szCs w:val="24"/>
-        </w:rPr>
-        <w:t>The Language of White Collars</w:t>
-      </w:r>
-    </w:p>
-    <w:p>
-      <w:pPr>
-        <w:pStyle w:val="ListParagraph"/>
-        <w:numPr>
-          <w:ilvl w:val="0"/>
-          <w:numId w:val="15"/>
-        </w:numPr>
-        <w:spacing w:before="160" w:line="240" w:lineRule="auto"/>
-        <w:ind w:left="720"/>
-        <w:rPr>
-          <w:rFonts w:ascii="Times New Roman" w:hAnsi="Times New Roman" w:cs="Times New Roman"/>
-          <w:sz w:val="24"/>
-          <w:szCs w:val="24"/>
-        </w:rPr>
-      </w:pPr>
-    </w:p>
-    <w:p>
-      <w:pPr>
-        <w:pStyle w:val="ListParagraph"/>
-        <w:spacing w:before="160" w:line="240" w:lineRule="auto"/>
-        <w:ind w:firstLine="0"/>
-        <w:rPr>
-          <w:rFonts w:ascii="Times New Roman" w:hAnsi="Times New Roman" w:cs="Times New Roman"/>
-          <w:sz w:val="24"/>
-          <w:szCs w:val="24"/>
-        </w:rPr>
-      </w:pPr>
-    </w:p>
-    <w:p>
-      <w:pPr>
-        <w:spacing w:before="160" w:line="240" w:lineRule="auto"/>
-        <w:ind w:left="360"/>
-        <w:contextualSpacing/>
-        <w:rPr>
-          <w:rFonts w:ascii="Times New Roman" w:hAnsi="Times New Roman" w:cs="Times New Roman"/>
-          <w:sz w:val="24"/>
-          <w:szCs w:val="24"/>
-        </w:rPr>
-      </w:pPr>
-      <w:r>
-        <w:rPr>
-          <w:rFonts w:ascii="Times New Roman" w:hAnsi="Times New Roman" w:cs="Times New Roman"/>
-          <w:b/>
-          <w:sz w:val="24"/>
-          <w:szCs w:val="24"/>
-        </w:rPr>
-        <w:t>Liquid Infrastructure</w:t>
-      </w:r>
-    </w:p>
-    <w:p>
-      <w:pPr>
-        <w:pStyle w:val="ListParagraph"/>
-        <w:numPr>
-          <w:ilvl w:val="0"/>
-          <w:numId w:val="15"/>
-        </w:numPr>
-        <w:spacing w:before="160" w:line="240" w:lineRule="auto"/>
-        <w:ind w:left="720"/>
-        <w:rPr>
-          <w:rFonts w:ascii="Times New Roman" w:hAnsi="Times New Roman" w:cs="Times New Roman"/>
-          <w:sz w:val="24"/>
-          <w:szCs w:val="24"/>
-        </w:rPr>
-      </w:pPr>
-    </w:p>
-    <w:p>
-      <w:pPr>
-        <w:pStyle w:val="ListParagraph"/>
-        <w:spacing w:before="160" w:line="240" w:lineRule="auto"/>
-        <w:ind w:firstLine="0"/>
-        <w:rPr>
-          <w:rFonts w:ascii="Times New Roman" w:hAnsi="Times New Roman" w:cs="Times New Roman"/>
-          <w:sz w:val="24"/>
-          <w:szCs w:val="24"/>
-        </w:rPr>
-      </w:pPr>
-    </w:p>
-    <w:p>
-      <w:pPr>
-        <w:spacing w:before="160" w:line="240" w:lineRule="auto"/>
-        <w:ind w:left="360"/>
-        <w:contextualSpacing/>
-        <w:rPr>
-          <w:rFonts w:ascii="Times New Roman" w:hAnsi="Times New Roman" w:cs="Times New Roman"/>
-          <w:sz w:val="24"/>
-          <w:szCs w:val="24"/>
-        </w:rPr>
-      </w:pPr>
-      <w:r>
-        <w:rPr>
-          <w:rFonts w:ascii="Times New Roman" w:hAnsi="Times New Roman" w:cs="Times New Roman"/>
-          <w:b/>
-          <w:sz w:val="24"/>
-          <w:szCs w:val="24"/>
-        </w:rPr>
-        <w:t>What About JavaScript?</w:t>
-      </w:r>
-    </w:p>
-    <w:p>
-      <w:pPr>
-        <w:pStyle w:val="ListParagraph"/>
-        <w:numPr>
-          <w:ilvl w:val="0"/>
-          <w:numId w:val="15"/>
-        </w:numPr>
-        <w:spacing w:before="160" w:line="240" w:lineRule="auto"/>
-        <w:ind w:left="720"/>
-        <w:rPr>
-          <w:rFonts w:ascii="Times New Roman" w:hAnsi="Times New Roman" w:cs="Times New Roman"/>
-          <w:sz w:val="24"/>
-          <w:szCs w:val="24"/>
-        </w:rPr>
-      </w:pPr>
-    </w:p>
-    <w:p>
-      <w:pPr>
-        <w:pStyle w:val="ListParagraph"/>
-        <w:spacing w:before="160" w:line="240" w:lineRule="auto"/>
-        <w:ind w:firstLine="0"/>
-        <w:rPr>
-          <w:rFonts w:ascii="Times New Roman" w:hAnsi="Times New Roman" w:cs="Times New Roman"/>
-          <w:sz w:val="24"/>
-          <w:szCs w:val="24"/>
-        </w:rPr>
-      </w:pPr>
-    </w:p>
-    <w:p>
-      <w:pPr>
-        <w:spacing w:before="160" w:line="240" w:lineRule="auto"/>
-        <w:ind w:left="0" w:firstLine="0"/>
-        <w:contextualSpacing/>
-        <w:rPr>
-          <w:rFonts w:ascii="Times New Roman" w:hAnsi="Times New Roman" w:cs="Times New Roman"/>
-          <w:sz w:val="24"/>
-          <w:szCs w:val="24"/>
-        </w:rPr>
-      </w:pPr>
-      <w:r>
-        <w:rPr>
-          <w:rFonts w:ascii="Times New Roman" w:hAnsi="Times New Roman" w:cs="Times New Roman"/>
-          <w:b/>
-          <w:sz w:val="24"/>
-          <w:szCs w:val="24"/>
-        </w:rPr>
-        <w:t>What's the Absolute Minimum I Must Know About PHP?</w:t>
-      </w:r>
-    </w:p>
-    <w:p>
-      <w:pPr>
-        <w:pStyle w:val="ListParagraph"/>
-        <w:numPr>
-          <w:ilvl w:val="0"/>
-          <w:numId w:val="15"/>
-        </w:numPr>
-        <w:spacing w:before="160" w:line="240" w:lineRule="auto"/>
-        <w:ind w:left="720"/>
-        <w:rPr>
-          <w:rFonts w:ascii="Times New Roman" w:hAnsi="Times New Roman" w:cs="Times New Roman"/>
-          <w:sz w:val="24"/>
-          <w:szCs w:val="24"/>
-        </w:rPr>
-      </w:pPr>
-    </w:p>
-    <w:p>
-      <w:pPr>
-        <w:pStyle w:val="ListParagraph"/>
-        <w:spacing w:before="160" w:line="240" w:lineRule="auto"/>
-        <w:ind w:firstLine="0"/>
-        <w:rPr>
-          <w:rFonts w:ascii="Times New Roman" w:hAnsi="Times New Roman" w:cs="Times New Roman"/>
-          <w:sz w:val="24"/>
-          <w:szCs w:val="24"/>
-        </w:rPr>
-      </w:pPr>
-    </w:p>
-    <w:p>
-      <w:pPr>
-        <w:spacing w:before="160" w:line="240" w:lineRule="auto"/>
-        <w:ind w:left="360"/>
-        <w:contextualSpacing/>
-        <w:rPr>
-          <w:rFonts w:ascii="Times New Roman" w:hAnsi="Times New Roman" w:cs="Times New Roman"/>
           <w:sz w:val="24"/>
           <w:szCs w:val="24"/>
         </w:rPr>
@@ -2945,6 +3387,7 @@
           <w:sz w:val="24"/>
           <w:szCs w:val="24"/>
         </w:rPr>
+        <w:lastRenderedPageBreak/>
         <w:t>Integrated development environment (IDE) = Software app that provides facilities to programmers for software development</w:t>
       </w:r>
     </w:p>
@@ -3557,8 +4000,8 @@
 </file>
 
 <file path=word/numbering.xml><?xml version="1.0" encoding="utf-8"?>
-<w:numbering xmlns:wpc="http://schemas.microsoft.com/office/word/2010/wordprocessingCanvas" xmlns:mc="http://schemas.openxmlformats.org/markup-compatibility/2006" xmlns:o="urn:schemas-microsoft-com:office:office" xmlns:r="http://schemas.openxmlformats.org/officeDocument/2006/relationships" xmlns:m="http://schemas.openxmlformats.org/officeDocument/2006/math" xmlns:v="urn:schemas-microsoft-com:vml" xmlns:wp14="http://schemas.microsoft.com/office/word/2010/wordprocessingDrawing" xmlns:wp="http://schemas.openxmlformats.org/drawingml/2006/wordprocessingDrawing" xmlns:w10="urn:schemas-microsoft-com:office:word" xmlns:w="http://schemas.openxmlformats.org/wordprocessingml/2006/main" xmlns:w14="http://schemas.microsoft.com/office/word/2010/wordml" xmlns:wpg="http://schemas.microsoft.com/office/word/2010/wordprocessingGroup" xmlns:wpi="http://schemas.microsoft.com/office/word/2010/wordprocessingInk" xmlns:wne="http://schemas.microsoft.com/office/word/2006/wordml" xmlns:wps="http://schemas.microsoft.com/office/word/2010/wordprocessingShape" mc:Ignorable="w14 wp14">
-  <w:abstractNum w:abstractNumId="0">
+<w:numbering xmlns:wpc="http://schemas.microsoft.com/office/word/2010/wordprocessingCanvas" xmlns:mc="http://schemas.openxmlformats.org/markup-compatibility/2006" xmlns:o="urn:schemas-microsoft-com:office:office" xmlns:r="http://schemas.openxmlformats.org/officeDocument/2006/relationships" xmlns:m="http://schemas.openxmlformats.org/officeDocument/2006/math" xmlns:v="urn:schemas-microsoft-com:vml" xmlns:wp14="http://schemas.microsoft.com/office/word/2010/wordprocessingDrawing" xmlns:wp="http://schemas.openxmlformats.org/drawingml/2006/wordprocessingDrawing" xmlns:w10="urn:schemas-microsoft-com:office:word" xmlns:w="http://schemas.openxmlformats.org/wordprocessingml/2006/main" xmlns:w14="http://schemas.microsoft.com/office/word/2010/wordml" xmlns:w15="http://schemas.microsoft.com/office/word/2012/wordml" xmlns:wpg="http://schemas.microsoft.com/office/word/2010/wordprocessingGroup" xmlns:wpi="http://schemas.microsoft.com/office/word/2010/wordprocessingInk" xmlns:wne="http://schemas.microsoft.com/office/word/2006/wordml" xmlns:wps="http://schemas.microsoft.com/office/word/2010/wordprocessingShape" mc:Ignorable="w14 w15 wp14">
+  <w:abstractNum w:abstractNumId="0" w15:restartNumberingAfterBreak="0">
     <w:nsid w:val="0A0509BC"/>
     <w:multiLevelType w:val="hybridMultilevel"/>
     <w:tmpl w:val="723AB2D0"/>
@@ -3671,7 +4114,7 @@
       </w:rPr>
     </w:lvl>
   </w:abstractNum>
-  <w:abstractNum w:abstractNumId="1">
+  <w:abstractNum w:abstractNumId="1" w15:restartNumberingAfterBreak="0">
     <w:nsid w:val="0D077ADC"/>
     <w:multiLevelType w:val="multilevel"/>
     <w:tmpl w:val="50C4043C"/>
@@ -3820,7 +4263,7 @@
       </w:rPr>
     </w:lvl>
   </w:abstractNum>
-  <w:abstractNum w:abstractNumId="2">
+  <w:abstractNum w:abstractNumId="2" w15:restartNumberingAfterBreak="0">
     <w:nsid w:val="0DF3672E"/>
     <w:multiLevelType w:val="hybridMultilevel"/>
     <w:tmpl w:val="1A103CDC"/>
@@ -3960,7 +4403,7 @@
       </w:rPr>
     </w:lvl>
   </w:abstractNum>
-  <w:abstractNum w:abstractNumId="3">
+  <w:abstractNum w:abstractNumId="3" w15:restartNumberingAfterBreak="0">
     <w:nsid w:val="0ED11C31"/>
     <w:multiLevelType w:val="hybridMultilevel"/>
     <w:tmpl w:val="5B705BF8"/>
@@ -4100,10 +4543,96 @@
       </w:rPr>
     </w:lvl>
   </w:abstractNum>
-  <w:abstractNum w:abstractNumId="4">
+  <w:abstractNum w:abstractNumId="4" w15:restartNumberingAfterBreak="0">
+    <w:nsid w:val="238F6EF6"/>
+    <w:multiLevelType w:val="hybridMultilevel"/>
+    <w:tmpl w:val="2158A904"/>
+    <w:lvl w:ilvl="0" w:tplc="0409000F">
+      <w:start w:val="1"/>
+      <w:numFmt w:val="decimal"/>
+      <w:lvlText w:val="%1."/>
+      <w:lvlJc w:val="left"/>
+      <w:pPr>
+        <w:ind w:left="720" w:hanging="360"/>
+      </w:pPr>
+    </w:lvl>
+    <w:lvl w:ilvl="1" w:tplc="04090019">
+      <w:start w:val="1"/>
+      <w:numFmt w:val="lowerLetter"/>
+      <w:lvlText w:val="%2."/>
+      <w:lvlJc w:val="left"/>
+      <w:pPr>
+        <w:ind w:left="1440" w:hanging="360"/>
+      </w:pPr>
+    </w:lvl>
+    <w:lvl w:ilvl="2" w:tplc="0409001B">
+      <w:start w:val="1"/>
+      <w:numFmt w:val="lowerRoman"/>
+      <w:lvlText w:val="%3."/>
+      <w:lvlJc w:val="right"/>
+      <w:pPr>
+        <w:ind w:left="2160" w:hanging="180"/>
+      </w:pPr>
+    </w:lvl>
+    <w:lvl w:ilvl="3" w:tplc="0409000F">
+      <w:start w:val="1"/>
+      <w:numFmt w:val="decimal"/>
+      <w:lvlText w:val="%4."/>
+      <w:lvlJc w:val="left"/>
+      <w:pPr>
+        <w:ind w:left="2880" w:hanging="360"/>
+      </w:pPr>
+    </w:lvl>
+    <w:lvl w:ilvl="4" w:tplc="04090019" w:tentative="1">
+      <w:start w:val="1"/>
+      <w:numFmt w:val="lowerLetter"/>
+      <w:lvlText w:val="%5."/>
+      <w:lvlJc w:val="left"/>
+      <w:pPr>
+        <w:ind w:left="3600" w:hanging="360"/>
+      </w:pPr>
+    </w:lvl>
+    <w:lvl w:ilvl="5" w:tplc="0409001B" w:tentative="1">
+      <w:start w:val="1"/>
+      <w:numFmt w:val="lowerRoman"/>
+      <w:lvlText w:val="%6."/>
+      <w:lvlJc w:val="right"/>
+      <w:pPr>
+        <w:ind w:left="4320" w:hanging="180"/>
+      </w:pPr>
+    </w:lvl>
+    <w:lvl w:ilvl="6" w:tplc="0409000F" w:tentative="1">
+      <w:start w:val="1"/>
+      <w:numFmt w:val="decimal"/>
+      <w:lvlText w:val="%7."/>
+      <w:lvlJc w:val="left"/>
+      <w:pPr>
+        <w:ind w:left="5040" w:hanging="360"/>
+      </w:pPr>
+    </w:lvl>
+    <w:lvl w:ilvl="7" w:tplc="04090019" w:tentative="1">
+      <w:start w:val="1"/>
+      <w:numFmt w:val="lowerLetter"/>
+      <w:lvlText w:val="%8."/>
+      <w:lvlJc w:val="left"/>
+      <w:pPr>
+        <w:ind w:left="5760" w:hanging="360"/>
+      </w:pPr>
+    </w:lvl>
+    <w:lvl w:ilvl="8" w:tplc="0409001B" w:tentative="1">
+      <w:start w:val="1"/>
+      <w:numFmt w:val="lowerRoman"/>
+      <w:lvlText w:val="%9."/>
+      <w:lvlJc w:val="right"/>
+      <w:pPr>
+        <w:ind w:left="6480" w:hanging="180"/>
+      </w:pPr>
+    </w:lvl>
+  </w:abstractNum>
+  <w:abstractNum w:abstractNumId="5" w15:restartNumberingAfterBreak="0">
     <w:nsid w:val="2D1C3BBD"/>
     <w:multiLevelType w:val="hybridMultilevel"/>
-    <w:tmpl w:val="E9B68570"/>
+    <w:tmpl w:val="71C880C8"/>
     <w:lvl w:ilvl="0" w:tplc="04090001">
       <w:start w:val="1"/>
       <w:numFmt w:val="bullet"/>
@@ -4116,7 +4645,7 @@
         <w:rFonts w:ascii="Symbol" w:hAnsi="Symbol" w:hint="default"/>
       </w:rPr>
     </w:lvl>
-    <w:lvl w:ilvl="1" w:tplc="04090003" w:tentative="1">
+    <w:lvl w:ilvl="1" w:tplc="04090003">
       <w:start w:val="1"/>
       <w:numFmt w:val="bullet"/>
       <w:lvlText w:val="o"/>
@@ -4213,7 +4742,7 @@
       </w:rPr>
     </w:lvl>
   </w:abstractNum>
-  <w:abstractNum w:abstractNumId="5">
+  <w:abstractNum w:abstractNumId="6" w15:restartNumberingAfterBreak="0">
     <w:nsid w:val="3CCA3F77"/>
     <w:multiLevelType w:val="hybridMultilevel"/>
     <w:tmpl w:val="D3D09118"/>
@@ -4326,7 +4855,7 @@
       </w:rPr>
     </w:lvl>
   </w:abstractNum>
-  <w:abstractNum w:abstractNumId="6">
+  <w:abstractNum w:abstractNumId="7" w15:restartNumberingAfterBreak="0">
     <w:nsid w:val="3DFF1F9C"/>
     <w:multiLevelType w:val="hybridMultilevel"/>
     <w:tmpl w:val="BA749DE6"/>
@@ -4439,7 +4968,7 @@
       </w:rPr>
     </w:lvl>
   </w:abstractNum>
-  <w:abstractNum w:abstractNumId="7">
+  <w:abstractNum w:abstractNumId="8" w15:restartNumberingAfterBreak="0">
     <w:nsid w:val="435D0224"/>
     <w:multiLevelType w:val="hybridMultilevel"/>
     <w:tmpl w:val="9A5A102A"/>
@@ -4552,7 +5081,7 @@
       </w:rPr>
     </w:lvl>
   </w:abstractNum>
-  <w:abstractNum w:abstractNumId="8">
+  <w:abstractNum w:abstractNumId="9" w15:restartNumberingAfterBreak="0">
     <w:nsid w:val="43C642CE"/>
     <w:multiLevelType w:val="hybridMultilevel"/>
     <w:tmpl w:val="3528C55A"/>
@@ -4665,7 +5194,7 @@
       </w:rPr>
     </w:lvl>
   </w:abstractNum>
-  <w:abstractNum w:abstractNumId="9">
+  <w:abstractNum w:abstractNumId="10" w15:restartNumberingAfterBreak="0">
     <w:nsid w:val="47652C5A"/>
     <w:multiLevelType w:val="hybridMultilevel"/>
     <w:tmpl w:val="7CE28B1C"/>
@@ -4778,7 +5307,7 @@
       </w:rPr>
     </w:lvl>
   </w:abstractNum>
-  <w:abstractNum w:abstractNumId="10">
+  <w:abstractNum w:abstractNumId="11" w15:restartNumberingAfterBreak="0">
     <w:nsid w:val="57582523"/>
     <w:multiLevelType w:val="hybridMultilevel"/>
     <w:tmpl w:val="ED66151E"/>
@@ -4918,7 +5447,7 @@
       </w:rPr>
     </w:lvl>
   </w:abstractNum>
-  <w:abstractNum w:abstractNumId="11">
+  <w:abstractNum w:abstractNumId="12" w15:restartNumberingAfterBreak="0">
     <w:nsid w:val="5D5A0560"/>
     <w:multiLevelType w:val="hybridMultilevel"/>
     <w:tmpl w:val="DDDA874A"/>
@@ -5031,7 +5560,7 @@
       </w:rPr>
     </w:lvl>
   </w:abstractNum>
-  <w:abstractNum w:abstractNumId="12">
+  <w:abstractNum w:abstractNumId="13" w15:restartNumberingAfterBreak="0">
     <w:nsid w:val="6B933842"/>
     <w:multiLevelType w:val="hybridMultilevel"/>
     <w:tmpl w:val="EBBAF23A"/>
@@ -5171,7 +5700,7 @@
       </w:rPr>
     </w:lvl>
   </w:abstractNum>
-  <w:abstractNum w:abstractNumId="13">
+  <w:abstractNum w:abstractNumId="14" w15:restartNumberingAfterBreak="0">
     <w:nsid w:val="79911270"/>
     <w:multiLevelType w:val="hybridMultilevel"/>
     <w:tmpl w:val="A55A0F4A"/>
@@ -5284,7 +5813,7 @@
       </w:rPr>
     </w:lvl>
   </w:abstractNum>
-  <w:abstractNum w:abstractNumId="14">
+  <w:abstractNum w:abstractNumId="15" w15:restartNumberingAfterBreak="0">
     <w:nsid w:val="7DE914D9"/>
     <w:multiLevelType w:val="hybridMultilevel"/>
     <w:tmpl w:val="FFA6488C"/>
@@ -5398,13 +5927,13 @@
     </w:lvl>
   </w:abstractNum>
   <w:num w:numId="1">
-    <w:abstractNumId w:val="8"/>
+    <w:abstractNumId w:val="9"/>
   </w:num>
   <w:num w:numId="2">
-    <w:abstractNumId w:val="9"/>
+    <w:abstractNumId w:val="10"/>
   </w:num>
   <w:num w:numId="3">
-    <w:abstractNumId w:val="14"/>
+    <w:abstractNumId w:val="15"/>
   </w:num>
   <w:num w:numId="4">
     <w:abstractNumId w:val="1"/>
@@ -5419,34 +5948,37 @@
     <w:abstractNumId w:val="2"/>
   </w:num>
   <w:num w:numId="8">
+    <w:abstractNumId w:val="13"/>
+  </w:num>
+  <w:num w:numId="9">
+    <w:abstractNumId w:val="11"/>
+  </w:num>
+  <w:num w:numId="10">
+    <w:abstractNumId w:val="7"/>
+  </w:num>
+  <w:num w:numId="11">
+    <w:abstractNumId w:val="8"/>
+  </w:num>
+  <w:num w:numId="12">
     <w:abstractNumId w:val="12"/>
   </w:num>
-  <w:num w:numId="9">
-    <w:abstractNumId w:val="10"/>
+  <w:num w:numId="13">
+    <w:abstractNumId w:val="14"/>
   </w:num>
-  <w:num w:numId="10">
+  <w:num w:numId="14">
+    <w:abstractNumId w:val="5"/>
+  </w:num>
+  <w:num w:numId="15">
     <w:abstractNumId w:val="6"/>
   </w:num>
-  <w:num w:numId="11">
-    <w:abstractNumId w:val="7"/>
-  </w:num>
-  <w:num w:numId="12">
-    <w:abstractNumId w:val="11"/>
-  </w:num>
-  <w:num w:numId="13">
-    <w:abstractNumId w:val="13"/>
-  </w:num>
-  <w:num w:numId="14">
+  <w:num w:numId="16">
     <w:abstractNumId w:val="4"/>
-  </w:num>
-  <w:num w:numId="15">
-    <w:abstractNumId w:val="5"/>
   </w:num>
 </w:numbering>
 </file>
 
 <file path=word/styles.xml><?xml version="1.0" encoding="utf-8"?>
-<w:styles xmlns:mc="http://schemas.openxmlformats.org/markup-compatibility/2006" xmlns:r="http://schemas.openxmlformats.org/officeDocument/2006/relationships" xmlns:w="http://schemas.openxmlformats.org/wordprocessingml/2006/main" xmlns:w14="http://schemas.microsoft.com/office/word/2010/wordml" mc:Ignorable="w14">
+<w:styles xmlns:mc="http://schemas.openxmlformats.org/markup-compatibility/2006" xmlns:r="http://schemas.openxmlformats.org/officeDocument/2006/relationships" xmlns:w="http://schemas.openxmlformats.org/wordprocessingml/2006/main" xmlns:w14="http://schemas.microsoft.com/office/word/2010/wordml" xmlns:w15="http://schemas.microsoft.com/office/word/2012/wordml" mc:Ignorable="w14 w15">
   <w:docDefaults>
     <w:rPrDefault>
       <w:rPr>
@@ -5463,361 +5995,378 @@
       </w:pPr>
     </w:pPrDefault>
   </w:docDefaults>
-  <w:latentStyles w:defLockedState="0" w:defUIPriority="99" w:defSemiHidden="1" w:defUnhideWhenUsed="1" w:defQFormat="0" w:count="267">
-    <w:lsdException w:name="Normal" w:semiHidden="0" w:uiPriority="0" w:unhideWhenUsed="0" w:qFormat="1"/>
-    <w:lsdException w:name="heading 1" w:semiHidden="0" w:uiPriority="9" w:unhideWhenUsed="0" w:qFormat="1"/>
-    <w:lsdException w:name="heading 2" w:uiPriority="9" w:qFormat="1"/>
-    <w:lsdException w:name="heading 3" w:uiPriority="9" w:qFormat="1"/>
-    <w:lsdException w:name="heading 4" w:uiPriority="9" w:qFormat="1"/>
-    <w:lsdException w:name="heading 5" w:uiPriority="9" w:qFormat="1"/>
-    <w:lsdException w:name="heading 6" w:uiPriority="9" w:qFormat="1"/>
-    <w:lsdException w:name="heading 7" w:uiPriority="9" w:qFormat="1"/>
-    <w:lsdException w:name="heading 8" w:uiPriority="9" w:qFormat="1"/>
-    <w:lsdException w:name="heading 9" w:uiPriority="9" w:qFormat="1"/>
-    <w:lsdException w:name="toc 1" w:uiPriority="39"/>
-    <w:lsdException w:name="toc 2" w:uiPriority="39"/>
-    <w:lsdException w:name="toc 3" w:uiPriority="39"/>
-    <w:lsdException w:name="toc 4" w:uiPriority="39"/>
-    <w:lsdException w:name="toc 5" w:uiPriority="39"/>
-    <w:lsdException w:name="toc 6" w:uiPriority="39"/>
-    <w:lsdException w:name="toc 7" w:uiPriority="39"/>
-    <w:lsdException w:name="toc 8" w:uiPriority="39"/>
-    <w:lsdException w:name="toc 9" w:uiPriority="39"/>
-    <w:lsdException w:name="caption" w:uiPriority="35" w:qFormat="1"/>
-    <w:lsdException w:name="Title" w:semiHidden="0" w:uiPriority="10" w:unhideWhenUsed="0" w:qFormat="1"/>
-    <w:lsdException w:name="Default Paragraph Font" w:uiPriority="1"/>
-    <w:lsdException w:name="Subtitle" w:semiHidden="0" w:uiPriority="11" w:unhideWhenUsed="0" w:qFormat="1"/>
-    <w:lsdException w:name="Strong" w:semiHidden="0" w:uiPriority="22" w:unhideWhenUsed="0" w:qFormat="1"/>
-    <w:lsdException w:name="Emphasis" w:semiHidden="0" w:uiPriority="20" w:unhideWhenUsed="0" w:qFormat="1"/>
-    <w:lsdException w:name="Table Grid" w:semiHidden="0" w:uiPriority="39" w:unhideWhenUsed="0"/>
-    <w:lsdException w:name="Placeholder Text" w:unhideWhenUsed="0"/>
-    <w:lsdException w:name="No Spacing" w:semiHidden="0" w:uiPriority="1" w:unhideWhenUsed="0" w:qFormat="1"/>
-    <w:lsdException w:name="Light Shading" w:semiHidden="0" w:uiPriority="60" w:unhideWhenUsed="0"/>
-    <w:lsdException w:name="Light List" w:semiHidden="0" w:uiPriority="61" w:unhideWhenUsed="0"/>
-    <w:lsdException w:name="Light Grid" w:semiHidden="0" w:uiPriority="62" w:unhideWhenUsed="0"/>
-    <w:lsdException w:name="Medium Shading 1" w:semiHidden="0" w:uiPriority="63" w:unhideWhenUsed="0"/>
-    <w:lsdException w:name="Medium Shading 2" w:semiHidden="0" w:uiPriority="64" w:unhideWhenUsed="0"/>
-    <w:lsdException w:name="Medium List 1" w:semiHidden="0" w:uiPriority="65" w:unhideWhenUsed="0"/>
-    <w:lsdException w:name="Medium List 2" w:semiHidden="0" w:uiPriority="66" w:unhideWhenUsed="0"/>
-    <w:lsdException w:name="Medium Grid 1" w:semiHidden="0" w:uiPriority="67" w:unhideWhenUsed="0"/>
-    <w:lsdException w:name="Medium Grid 2" w:semiHidden="0" w:uiPriority="68" w:unhideWhenUsed="0"/>
-    <w:lsdException w:name="Medium Grid 3" w:semiHidden="0" w:uiPriority="69" w:unhideWhenUsed="0"/>
-    <w:lsdException w:name="Dark List" w:semiHidden="0" w:uiPriority="70" w:unhideWhenUsed="0"/>
-    <w:lsdException w:name="Colorful Shading" w:semiHidden="0" w:uiPriority="71" w:unhideWhenUsed="0"/>
-    <w:lsdException w:name="Colorful List" w:semiHidden="0" w:uiPriority="72" w:unhideWhenUsed="0"/>
-    <w:lsdException w:name="Colorful Grid" w:semiHidden="0" w:uiPriority="73" w:unhideWhenUsed="0"/>
-    <w:lsdException w:name="Light Shading Accent 1" w:semiHidden="0" w:uiPriority="60" w:unhideWhenUsed="0"/>
-    <w:lsdException w:name="Light List Accent 1" w:semiHidden="0" w:uiPriority="61" w:unhideWhenUsed="0"/>
-    <w:lsdException w:name="Light Grid Accent 1" w:semiHidden="0" w:uiPriority="62" w:unhideWhenUsed="0"/>
-    <w:lsdException w:name="Medium Shading 1 Accent 1" w:semiHidden="0" w:uiPriority="63" w:unhideWhenUsed="0"/>
-    <w:lsdException w:name="Medium Shading 2 Accent 1" w:semiHidden="0" w:uiPriority="64" w:unhideWhenUsed="0"/>
-    <w:lsdException w:name="Medium List 1 Accent 1" w:semiHidden="0" w:uiPriority="65" w:unhideWhenUsed="0"/>
-    <w:lsdException w:name="Revision" w:unhideWhenUsed="0"/>
-    <w:lsdException w:name="List Paragraph" w:semiHidden="0" w:uiPriority="34" w:unhideWhenUsed="0" w:qFormat="1"/>
-    <w:lsdException w:name="Quote" w:semiHidden="0" w:uiPriority="29" w:unhideWhenUsed="0" w:qFormat="1"/>
-    <w:lsdException w:name="Intense Quote" w:semiHidden="0" w:uiPriority="30" w:unhideWhenUsed="0" w:qFormat="1"/>
-    <w:lsdException w:name="Medium List 2 Accent 1" w:semiHidden="0" w:uiPriority="66" w:unhideWhenUsed="0"/>
-    <w:lsdException w:name="Medium Grid 1 Accent 1" w:semiHidden="0" w:uiPriority="67" w:unhideWhenUsed="0"/>
-    <w:lsdException w:name="Medium Grid 2 Accent 1" w:semiHidden="0" w:uiPriority="68" w:unhideWhenUsed="0"/>
-    <w:lsdException w:name="Medium Grid 3 Accent 1" w:semiHidden="0" w:uiPriority="69" w:unhideWhenUsed="0"/>
-    <w:lsdException w:name="Dark List Accent 1" w:semiHidden="0" w:uiPriority="70" w:unhideWhenUsed="0"/>
-    <w:lsdException w:name="Colorful Shading Accent 1" w:semiHidden="0" w:uiPriority="71" w:unhideWhenUsed="0"/>
-    <w:lsdException w:name="Colorful List Accent 1" w:semiHidden="0" w:uiPriority="72" w:unhideWhenUsed="0"/>
-    <w:lsdException w:name="Colorful Grid Accent 1" w:semiHidden="0" w:uiPriority="73" w:unhideWhenUsed="0"/>
-    <w:lsdException w:name="Light Shading Accent 2" w:semiHidden="0" w:uiPriority="60" w:unhideWhenUsed="0"/>
-    <w:lsdException w:name="Light List Accent 2" w:semiHidden="0" w:uiPriority="61" w:unhideWhenUsed="0"/>
-    <w:lsdException w:name="Light Grid Accent 2" w:semiHidden="0" w:uiPriority="62" w:unhideWhenUsed="0"/>
-    <w:lsdException w:name="Medium Shading 1 Accent 2" w:semiHidden="0" w:uiPriority="63" w:unhideWhenUsed="0"/>
-    <w:lsdException w:name="Medium Shading 2 Accent 2" w:semiHidden="0" w:uiPriority="64" w:unhideWhenUsed="0"/>
-    <w:lsdException w:name="Medium List 1 Accent 2" w:semiHidden="0" w:uiPriority="65" w:unhideWhenUsed="0"/>
-    <w:lsdException w:name="Medium List 2 Accent 2" w:semiHidden="0" w:uiPriority="66" w:unhideWhenUsed="0"/>
-    <w:lsdException w:name="Medium Grid 1 Accent 2" w:semiHidden="0" w:uiPriority="67" w:unhideWhenUsed="0"/>
-    <w:lsdException w:name="Medium Grid 2 Accent 2" w:semiHidden="0" w:uiPriority="68" w:unhideWhenUsed="0"/>
-    <w:lsdException w:name="Medium Grid 3 Accent 2" w:semiHidden="0" w:uiPriority="69" w:unhideWhenUsed="0"/>
-    <w:lsdException w:name="Dark List Accent 2" w:semiHidden="0" w:uiPriority="70" w:unhideWhenUsed="0"/>
-    <w:lsdException w:name="Colorful Shading Accent 2" w:semiHidden="0" w:uiPriority="71" w:unhideWhenUsed="0"/>
-    <w:lsdException w:name="Colorful List Accent 2" w:semiHidden="0" w:uiPriority="72" w:unhideWhenUsed="0"/>
-    <w:lsdException w:name="Colorful Grid Accent 2" w:semiHidden="0" w:uiPriority="73" w:unhideWhenUsed="0"/>
-    <w:lsdException w:name="Light Shading Accent 3" w:semiHidden="0" w:uiPriority="60" w:unhideWhenUsed="0"/>
-    <w:lsdException w:name="Light List Accent 3" w:semiHidden="0" w:uiPriority="61" w:unhideWhenUsed="0"/>
-    <w:lsdException w:name="Light Grid Accent 3" w:semiHidden="0" w:uiPriority="62" w:unhideWhenUsed="0"/>
-    <w:lsdException w:name="Medium Shading 1 Accent 3" w:semiHidden="0" w:uiPriority="63" w:unhideWhenUsed="0"/>
-    <w:lsdException w:name="Medium Shading 2 Accent 3" w:semiHidden="0" w:uiPriority="64" w:unhideWhenUsed="0"/>
-    <w:lsdException w:name="Medium List 1 Accent 3" w:semiHidden="0" w:uiPriority="65" w:unhideWhenUsed="0"/>
-    <w:lsdException w:name="Medium List 2 Accent 3" w:semiHidden="0" w:uiPriority="66" w:unhideWhenUsed="0"/>
-    <w:lsdException w:name="Medium Grid 1 Accent 3" w:semiHidden="0" w:uiPriority="67" w:unhideWhenUsed="0"/>
-    <w:lsdException w:name="Medium Grid 2 Accent 3" w:semiHidden="0" w:uiPriority="68" w:unhideWhenUsed="0"/>
-    <w:lsdException w:name="Medium Grid 3 Accent 3" w:semiHidden="0" w:uiPriority="69" w:unhideWhenUsed="0"/>
-    <w:lsdException w:name="Dark List Accent 3" w:semiHidden="0" w:uiPriority="70" w:unhideWhenUsed="0"/>
-    <w:lsdException w:name="Colorful Shading Accent 3" w:semiHidden="0" w:uiPriority="71" w:unhideWhenUsed="0"/>
-    <w:lsdException w:name="Colorful List Accent 3" w:semiHidden="0" w:uiPriority="72" w:unhideWhenUsed="0"/>
-    <w:lsdException w:name="Colorful Grid Accent 3" w:semiHidden="0" w:uiPriority="73" w:unhideWhenUsed="0"/>
-    <w:lsdException w:name="Light Shading Accent 4" w:semiHidden="0" w:uiPriority="60" w:unhideWhenUsed="0"/>
-    <w:lsdException w:name="Light List Accent 4" w:semiHidden="0" w:uiPriority="61" w:unhideWhenUsed="0"/>
-    <w:lsdException w:name="Light Grid Accent 4" w:semiHidden="0" w:uiPriority="62" w:unhideWhenUsed="0"/>
-    <w:lsdException w:name="Medium Shading 1 Accent 4" w:semiHidden="0" w:uiPriority="63" w:unhideWhenUsed="0"/>
-    <w:lsdException w:name="Medium Shading 2 Accent 4" w:semiHidden="0" w:uiPriority="64" w:unhideWhenUsed="0"/>
-    <w:lsdException w:name="Medium List 1 Accent 4" w:semiHidden="0" w:uiPriority="65" w:unhideWhenUsed="0"/>
-    <w:lsdException w:name="Medium List 2 Accent 4" w:semiHidden="0" w:uiPriority="66" w:unhideWhenUsed="0"/>
-    <w:lsdException w:name="Medium Grid 1 Accent 4" w:semiHidden="0" w:uiPriority="67" w:unhideWhenUsed="0"/>
-    <w:lsdException w:name="Medium Grid 2 Accent 4" w:semiHidden="0" w:uiPriority="68" w:unhideWhenUsed="0"/>
-    <w:lsdException w:name="Medium Grid 3 Accent 4" w:semiHidden="0" w:uiPriority="69" w:unhideWhenUsed="0"/>
-    <w:lsdException w:name="Dark List Accent 4" w:semiHidden="0" w:uiPriority="70" w:unhideWhenUsed="0"/>
-    <w:lsdException w:name="Colorful Shading Accent 4" w:semiHidden="0" w:uiPriority="71" w:unhideWhenUsed="0"/>
-    <w:lsdException w:name="Colorful List Accent 4" w:semiHidden="0" w:uiPriority="72" w:unhideWhenUsed="0"/>
-    <w:lsdException w:name="Colorful Grid Accent 4" w:semiHidden="0" w:uiPriority="73" w:unhideWhenUsed="0"/>
-    <w:lsdException w:name="Light Shading Accent 5" w:semiHidden="0" w:uiPriority="60" w:unhideWhenUsed="0"/>
-    <w:lsdException w:name="Light List Accent 5" w:semiHidden="0" w:uiPriority="61" w:unhideWhenUsed="0"/>
-    <w:lsdException w:name="Light Grid Accent 5" w:semiHidden="0" w:uiPriority="62" w:unhideWhenUsed="0"/>
-    <w:lsdException w:name="Medium Shading 1 Accent 5" w:semiHidden="0" w:uiPriority="63" w:unhideWhenUsed="0"/>
-    <w:lsdException w:name="Medium Shading 2 Accent 5" w:semiHidden="0" w:uiPriority="64" w:unhideWhenUsed="0"/>
-    <w:lsdException w:name="Medium List 1 Accent 5" w:semiHidden="0" w:uiPriority="65" w:unhideWhenUsed="0"/>
-    <w:lsdException w:name="Medium List 2 Accent 5" w:semiHidden="0" w:uiPriority="66" w:unhideWhenUsed="0"/>
-    <w:lsdException w:name="Medium Grid 1 Accent 5" w:semiHidden="0" w:uiPriority="67" w:unhideWhenUsed="0"/>
-    <w:lsdException w:name="Medium Grid 2 Accent 5" w:semiHidden="0" w:uiPriority="68" w:unhideWhenUsed="0"/>
-    <w:lsdException w:name="Medium Grid 3 Accent 5" w:semiHidden="0" w:uiPriority="69" w:unhideWhenUsed="0"/>
-    <w:lsdException w:name="Dark List Accent 5" w:semiHidden="0" w:uiPriority="70" w:unhideWhenUsed="0"/>
-    <w:lsdException w:name="Colorful Shading Accent 5" w:semiHidden="0" w:uiPriority="71" w:unhideWhenUsed="0"/>
-    <w:lsdException w:name="Colorful List Accent 5" w:semiHidden="0" w:uiPriority="72" w:unhideWhenUsed="0"/>
-    <w:lsdException w:name="Colorful Grid Accent 5" w:semiHidden="0" w:uiPriority="73" w:unhideWhenUsed="0"/>
-    <w:lsdException w:name="Light Shading Accent 6" w:semiHidden="0" w:uiPriority="60" w:unhideWhenUsed="0"/>
-    <w:lsdException w:name="Light List Accent 6" w:semiHidden="0" w:uiPriority="61" w:unhideWhenUsed="0"/>
-    <w:lsdException w:name="Light Grid Accent 6" w:semiHidden="0" w:uiPriority="62" w:unhideWhenUsed="0"/>
-    <w:lsdException w:name="Medium Shading 1 Accent 6" w:semiHidden="0" w:uiPriority="63" w:unhideWhenUsed="0"/>
-    <w:lsdException w:name="Medium Shading 2 Accent 6" w:semiHidden="0" w:uiPriority="64" w:unhideWhenUsed="0"/>
-    <w:lsdException w:name="Medium List 1 Accent 6" w:semiHidden="0" w:uiPriority="65" w:unhideWhenUsed="0"/>
-    <w:lsdException w:name="Medium List 2 Accent 6" w:semiHidden="0" w:uiPriority="66" w:unhideWhenUsed="0"/>
-    <w:lsdException w:name="Medium Grid 1 Accent 6" w:semiHidden="0" w:uiPriority="67" w:unhideWhenUsed="0"/>
-    <w:lsdException w:name="Medium Grid 2 Accent 6" w:semiHidden="0" w:uiPriority="68" w:unhideWhenUsed="0"/>
-    <w:lsdException w:name="Medium Grid 3 Accent 6" w:semiHidden="0" w:uiPriority="69" w:unhideWhenUsed="0"/>
-    <w:lsdException w:name="Dark List Accent 6" w:semiHidden="0" w:uiPriority="70" w:unhideWhenUsed="0"/>
-    <w:lsdException w:name="Colorful Shading Accent 6" w:semiHidden="0" w:uiPriority="71" w:unhideWhenUsed="0"/>
-    <w:lsdException w:name="Colorful List Accent 6" w:semiHidden="0" w:uiPriority="72" w:unhideWhenUsed="0"/>
-    <w:lsdException w:name="Colorful Grid Accent 6" w:semiHidden="0" w:uiPriority="73" w:unhideWhenUsed="0"/>
-    <w:lsdException w:name="Subtle Emphasis" w:semiHidden="0" w:uiPriority="19" w:unhideWhenUsed="0" w:qFormat="1"/>
-    <w:lsdException w:name="Intense Emphasis" w:semiHidden="0" w:uiPriority="21" w:unhideWhenUsed="0" w:qFormat="1"/>
-    <w:lsdException w:name="Subtle Reference" w:semiHidden="0" w:uiPriority="31" w:unhideWhenUsed="0" w:qFormat="1"/>
-    <w:lsdException w:name="Intense Reference" w:semiHidden="0" w:uiPriority="32" w:unhideWhenUsed="0" w:qFormat="1"/>
-    <w:lsdException w:name="Book Title" w:semiHidden="0" w:uiPriority="33" w:unhideWhenUsed="0" w:qFormat="1"/>
-    <w:lsdException w:name="Bibliography" w:uiPriority="37"/>
-    <w:lsdException w:name="TOC Heading" w:uiPriority="39" w:qFormat="1"/>
-  </w:latentStyles>
-  <w:style w:type="paragraph" w:default="1" w:styleId="Normal">
-    <w:name w:val="Normal"/>
-    <w:qFormat/>
-  </w:style>
-  <w:style w:type="character" w:default="1" w:styleId="DefaultParagraphFont">
-    <w:name w:val="Default Paragraph Font"/>
-    <w:uiPriority w:val="1"/>
-    <w:semiHidden/>
-    <w:unhideWhenUsed/>
-  </w:style>
-  <w:style w:type="table" w:default="1" w:styleId="TableNormal">
-    <w:name w:val="Normal Table"/>
-    <w:uiPriority w:val="99"/>
-    <w:semiHidden/>
-    <w:unhideWhenUsed/>
-    <w:tblPr>
-      <w:tblInd w:w="0" w:type="dxa"/>
-      <w:tblCellMar>
-        <w:top w:w="0" w:type="dxa"/>
-        <w:left w:w="108" w:type="dxa"/>
-        <w:bottom w:w="0" w:type="dxa"/>
-        <w:right w:w="108" w:type="dxa"/>
-      </w:tblCellMar>
-    </w:tblPr>
-  </w:style>
-  <w:style w:type="numbering" w:default="1" w:styleId="NoList">
-    <w:name w:val="No List"/>
-    <w:uiPriority w:val="99"/>
-    <w:semiHidden/>
-    <w:unhideWhenUsed/>
-  </w:style>
-  <w:style w:type="paragraph" w:styleId="ListParagraph">
-    <w:name w:val="List Paragraph"/>
-    <w:basedOn w:val="Normal"/>
-    <w:uiPriority w:val="34"/>
-    <w:qFormat/>
-    <w:rsid w:val="00C64552"/>
-    <w:pPr>
-      <w:contextualSpacing/>
-    </w:pPr>
-  </w:style>
-  <w:style w:type="paragraph" w:styleId="NormalWeb">
-    <w:name w:val="Normal (Web)"/>
-    <w:basedOn w:val="Normal"/>
-    <w:uiPriority w:val="99"/>
-    <w:unhideWhenUsed/>
-    <w:rsid w:val="001637B6"/>
-    <w:pPr>
-      <w:spacing w:before="100" w:beforeAutospacing="1" w:after="100" w:afterAutospacing="1" w:line="240" w:lineRule="auto"/>
-      <w:ind w:left="0" w:firstLine="0"/>
-    </w:pPr>
-    <w:rPr>
-      <w:rFonts w:ascii="Times New Roman" w:eastAsia="Times New Roman" w:hAnsi="Times New Roman" w:cs="Times New Roman"/>
-      <w:sz w:val="24"/>
-      <w:szCs w:val="24"/>
-    </w:rPr>
-  </w:style>
-</w:styles>
-</file>
-
-<file path=word/stylesWithEffects.xml><?xml version="1.0" encoding="utf-8"?>
-<w:styles xmlns:wpc="http://schemas.microsoft.com/office/word/2010/wordprocessingCanvas" xmlns:mc="http://schemas.openxmlformats.org/markup-compatibility/2006" xmlns:o="urn:schemas-microsoft-com:office:office" xmlns:r="http://schemas.openxmlformats.org/officeDocument/2006/relationships" xmlns:m="http://schemas.openxmlformats.org/officeDocument/2006/math" xmlns:v="urn:schemas-microsoft-com:vml" xmlns:wp14="http://schemas.microsoft.com/office/word/2010/wordprocessingDrawing" xmlns:wp="http://schemas.openxmlformats.org/drawingml/2006/wordprocessingDrawing" xmlns:w10="urn:schemas-microsoft-com:office:word" xmlns:w="http://schemas.openxmlformats.org/wordprocessingml/2006/main" xmlns:w14="http://schemas.microsoft.com/office/word/2010/wordml" xmlns:wpg="http://schemas.microsoft.com/office/word/2010/wordprocessingGroup" xmlns:wpi="http://schemas.microsoft.com/office/word/2010/wordprocessingInk" xmlns:wne="http://schemas.microsoft.com/office/word/2006/wordml" xmlns:wps="http://schemas.microsoft.com/office/word/2010/wordprocessingShape" mc:Ignorable="w14 wp14">
-  <w:docDefaults>
-    <w:rPrDefault>
-      <w:rPr>
-        <w:rFonts w:asciiTheme="minorHAnsi" w:eastAsiaTheme="minorHAnsi" w:hAnsiTheme="minorHAnsi" w:cstheme="minorBidi"/>
-        <w:sz w:val="22"/>
-        <w:szCs w:val="22"/>
-        <w:lang w:val="en-US" w:eastAsia="en-US" w:bidi="ar-SA"/>
-      </w:rPr>
-    </w:rPrDefault>
-    <w:pPrDefault>
-      <w:pPr>
-        <w:spacing w:after="160" w:line="259" w:lineRule="auto"/>
-        <w:ind w:left="720" w:hanging="360"/>
-      </w:pPr>
-    </w:pPrDefault>
-  </w:docDefaults>
-  <w:latentStyles w:defLockedState="0" w:defUIPriority="99" w:defSemiHidden="1" w:defUnhideWhenUsed="1" w:defQFormat="0" w:count="267">
-    <w:lsdException w:name="Normal" w:semiHidden="0" w:uiPriority="0" w:unhideWhenUsed="0" w:qFormat="1"/>
-    <w:lsdException w:name="heading 1" w:semiHidden="0" w:uiPriority="9" w:unhideWhenUsed="0" w:qFormat="1"/>
-    <w:lsdException w:name="heading 2" w:uiPriority="9" w:qFormat="1"/>
-    <w:lsdException w:name="heading 3" w:uiPriority="9" w:qFormat="1"/>
-    <w:lsdException w:name="heading 4" w:uiPriority="9" w:qFormat="1"/>
-    <w:lsdException w:name="heading 5" w:uiPriority="9" w:qFormat="1"/>
-    <w:lsdException w:name="heading 6" w:uiPriority="9" w:qFormat="1"/>
-    <w:lsdException w:name="heading 7" w:uiPriority="9" w:qFormat="1"/>
-    <w:lsdException w:name="heading 8" w:uiPriority="9" w:qFormat="1"/>
-    <w:lsdException w:name="heading 9" w:uiPriority="9" w:qFormat="1"/>
-    <w:lsdException w:name="toc 1" w:uiPriority="39"/>
-    <w:lsdException w:name="toc 2" w:uiPriority="39"/>
-    <w:lsdException w:name="toc 3" w:uiPriority="39"/>
-    <w:lsdException w:name="toc 4" w:uiPriority="39"/>
-    <w:lsdException w:name="toc 5" w:uiPriority="39"/>
-    <w:lsdException w:name="toc 6" w:uiPriority="39"/>
-    <w:lsdException w:name="toc 7" w:uiPriority="39"/>
-    <w:lsdException w:name="toc 8" w:uiPriority="39"/>
-    <w:lsdException w:name="toc 9" w:uiPriority="39"/>
-    <w:lsdException w:name="caption" w:uiPriority="35" w:qFormat="1"/>
-    <w:lsdException w:name="Title" w:semiHidden="0" w:uiPriority="10" w:unhideWhenUsed="0" w:qFormat="1"/>
-    <w:lsdException w:name="Default Paragraph Font" w:uiPriority="1"/>
-    <w:lsdException w:name="Subtitle" w:semiHidden="0" w:uiPriority="11" w:unhideWhenUsed="0" w:qFormat="1"/>
-    <w:lsdException w:name="Strong" w:semiHidden="0" w:uiPriority="22" w:unhideWhenUsed="0" w:qFormat="1"/>
-    <w:lsdException w:name="Emphasis" w:semiHidden="0" w:uiPriority="20" w:unhideWhenUsed="0" w:qFormat="1"/>
-    <w:lsdException w:name="Table Grid" w:semiHidden="0" w:uiPriority="39" w:unhideWhenUsed="0"/>
-    <w:lsdException w:name="Placeholder Text" w:unhideWhenUsed="0"/>
-    <w:lsdException w:name="No Spacing" w:semiHidden="0" w:uiPriority="1" w:unhideWhenUsed="0" w:qFormat="1"/>
-    <w:lsdException w:name="Light Shading" w:semiHidden="0" w:uiPriority="60" w:unhideWhenUsed="0"/>
-    <w:lsdException w:name="Light List" w:semiHidden="0" w:uiPriority="61" w:unhideWhenUsed="0"/>
-    <w:lsdException w:name="Light Grid" w:semiHidden="0" w:uiPriority="62" w:unhideWhenUsed="0"/>
-    <w:lsdException w:name="Medium Shading 1" w:semiHidden="0" w:uiPriority="63" w:unhideWhenUsed="0"/>
-    <w:lsdException w:name="Medium Shading 2" w:semiHidden="0" w:uiPriority="64" w:unhideWhenUsed="0"/>
-    <w:lsdException w:name="Medium List 1" w:semiHidden="0" w:uiPriority="65" w:unhideWhenUsed="0"/>
-    <w:lsdException w:name="Medium List 2" w:semiHidden="0" w:uiPriority="66" w:unhideWhenUsed="0"/>
-    <w:lsdException w:name="Medium Grid 1" w:semiHidden="0" w:uiPriority="67" w:unhideWhenUsed="0"/>
-    <w:lsdException w:name="Medium Grid 2" w:semiHidden="0" w:uiPriority="68" w:unhideWhenUsed="0"/>
-    <w:lsdException w:name="Medium Grid 3" w:semiHidden="0" w:uiPriority="69" w:unhideWhenUsed="0"/>
-    <w:lsdException w:name="Dark List" w:semiHidden="0" w:uiPriority="70" w:unhideWhenUsed="0"/>
-    <w:lsdException w:name="Colorful Shading" w:semiHidden="0" w:uiPriority="71" w:unhideWhenUsed="0"/>
-    <w:lsdException w:name="Colorful List" w:semiHidden="0" w:uiPriority="72" w:unhideWhenUsed="0"/>
-    <w:lsdException w:name="Colorful Grid" w:semiHidden="0" w:uiPriority="73" w:unhideWhenUsed="0"/>
-    <w:lsdException w:name="Light Shading Accent 1" w:semiHidden="0" w:uiPriority="60" w:unhideWhenUsed="0"/>
-    <w:lsdException w:name="Light List Accent 1" w:semiHidden="0" w:uiPriority="61" w:unhideWhenUsed="0"/>
-    <w:lsdException w:name="Light Grid Accent 1" w:semiHidden="0" w:uiPriority="62" w:unhideWhenUsed="0"/>
-    <w:lsdException w:name="Medium Shading 1 Accent 1" w:semiHidden="0" w:uiPriority="63" w:unhideWhenUsed="0"/>
-    <w:lsdException w:name="Medium Shading 2 Accent 1" w:semiHidden="0" w:uiPriority="64" w:unhideWhenUsed="0"/>
-    <w:lsdException w:name="Medium List 1 Accent 1" w:semiHidden="0" w:uiPriority="65" w:unhideWhenUsed="0"/>
-    <w:lsdException w:name="Revision" w:unhideWhenUsed="0"/>
-    <w:lsdException w:name="List Paragraph" w:semiHidden="0" w:uiPriority="34" w:unhideWhenUsed="0" w:qFormat="1"/>
-    <w:lsdException w:name="Quote" w:semiHidden="0" w:uiPriority="29" w:unhideWhenUsed="0" w:qFormat="1"/>
-    <w:lsdException w:name="Intense Quote" w:semiHidden="0" w:uiPriority="30" w:unhideWhenUsed="0" w:qFormat="1"/>
-    <w:lsdException w:name="Medium List 2 Accent 1" w:semiHidden="0" w:uiPriority="66" w:unhideWhenUsed="0"/>
-    <w:lsdException w:name="Medium Grid 1 Accent 1" w:semiHidden="0" w:uiPriority="67" w:unhideWhenUsed="0"/>
-    <w:lsdException w:name="Medium Grid 2 Accent 1" w:semiHidden="0" w:uiPriority="68" w:unhideWhenUsed="0"/>
-    <w:lsdException w:name="Medium Grid 3 Accent 1" w:semiHidden="0" w:uiPriority="69" w:unhideWhenUsed="0"/>
-    <w:lsdException w:name="Dark List Accent 1" w:semiHidden="0" w:uiPriority="70" w:unhideWhenUsed="0"/>
-    <w:lsdException w:name="Colorful Shading Accent 1" w:semiHidden="0" w:uiPriority="71" w:unhideWhenUsed="0"/>
-    <w:lsdException w:name="Colorful List Accent 1" w:semiHidden="0" w:uiPriority="72" w:unhideWhenUsed="0"/>
-    <w:lsdException w:name="Colorful Grid Accent 1" w:semiHidden="0" w:uiPriority="73" w:unhideWhenUsed="0"/>
-    <w:lsdException w:name="Light Shading Accent 2" w:semiHidden="0" w:uiPriority="60" w:unhideWhenUsed="0"/>
-    <w:lsdException w:name="Light List Accent 2" w:semiHidden="0" w:uiPriority="61" w:unhideWhenUsed="0"/>
-    <w:lsdException w:name="Light Grid Accent 2" w:semiHidden="0" w:uiPriority="62" w:unhideWhenUsed="0"/>
-    <w:lsdException w:name="Medium Shading 1 Accent 2" w:semiHidden="0" w:uiPriority="63" w:unhideWhenUsed="0"/>
-    <w:lsdException w:name="Medium Shading 2 Accent 2" w:semiHidden="0" w:uiPriority="64" w:unhideWhenUsed="0"/>
-    <w:lsdException w:name="Medium List 1 Accent 2" w:semiHidden="0" w:uiPriority="65" w:unhideWhenUsed="0"/>
-    <w:lsdException w:name="Medium List 2 Accent 2" w:semiHidden="0" w:uiPriority="66" w:unhideWhenUsed="0"/>
-    <w:lsdException w:name="Medium Grid 1 Accent 2" w:semiHidden="0" w:uiPriority="67" w:unhideWhenUsed="0"/>
-    <w:lsdException w:name="Medium Grid 2 Accent 2" w:semiHidden="0" w:uiPriority="68" w:unhideWhenUsed="0"/>
-    <w:lsdException w:name="Medium Grid 3 Accent 2" w:semiHidden="0" w:uiPriority="69" w:unhideWhenUsed="0"/>
-    <w:lsdException w:name="Dark List Accent 2" w:semiHidden="0" w:uiPriority="70" w:unhideWhenUsed="0"/>
-    <w:lsdException w:name="Colorful Shading Accent 2" w:semiHidden="0" w:uiPriority="71" w:unhideWhenUsed="0"/>
-    <w:lsdException w:name="Colorful List Accent 2" w:semiHidden="0" w:uiPriority="72" w:unhideWhenUsed="0"/>
-    <w:lsdException w:name="Colorful Grid Accent 2" w:semiHidden="0" w:uiPriority="73" w:unhideWhenUsed="0"/>
-    <w:lsdException w:name="Light Shading Accent 3" w:semiHidden="0" w:uiPriority="60" w:unhideWhenUsed="0"/>
-    <w:lsdException w:name="Light List Accent 3" w:semiHidden="0" w:uiPriority="61" w:unhideWhenUsed="0"/>
-    <w:lsdException w:name="Light Grid Accent 3" w:semiHidden="0" w:uiPriority="62" w:unhideWhenUsed="0"/>
-    <w:lsdException w:name="Medium Shading 1 Accent 3" w:semiHidden="0" w:uiPriority="63" w:unhideWhenUsed="0"/>
-    <w:lsdException w:name="Medium Shading 2 Accent 3" w:semiHidden="0" w:uiPriority="64" w:unhideWhenUsed="0"/>
-    <w:lsdException w:name="Medium List 1 Accent 3" w:semiHidden="0" w:uiPriority="65" w:unhideWhenUsed="0"/>
-    <w:lsdException w:name="Medium List 2 Accent 3" w:semiHidden="0" w:uiPriority="66" w:unhideWhenUsed="0"/>
-    <w:lsdException w:name="Medium Grid 1 Accent 3" w:semiHidden="0" w:uiPriority="67" w:unhideWhenUsed="0"/>
-    <w:lsdException w:name="Medium Grid 2 Accent 3" w:semiHidden="0" w:uiPriority="68" w:unhideWhenUsed="0"/>
-    <w:lsdException w:name="Medium Grid 3 Accent 3" w:semiHidden="0" w:uiPriority="69" w:unhideWhenUsed="0"/>
-    <w:lsdException w:name="Dark List Accent 3" w:semiHidden="0" w:uiPriority="70" w:unhideWhenUsed="0"/>
-    <w:lsdException w:name="Colorful Shading Accent 3" w:semiHidden="0" w:uiPriority="71" w:unhideWhenUsed="0"/>
-    <w:lsdException w:name="Colorful List Accent 3" w:semiHidden="0" w:uiPriority="72" w:unhideWhenUsed="0"/>
-    <w:lsdException w:name="Colorful Grid Accent 3" w:semiHidden="0" w:uiPriority="73" w:unhideWhenUsed="0"/>
-    <w:lsdException w:name="Light Shading Accent 4" w:semiHidden="0" w:uiPriority="60" w:unhideWhenUsed="0"/>
-    <w:lsdException w:name="Light List Accent 4" w:semiHidden="0" w:uiPriority="61" w:unhideWhenUsed="0"/>
-    <w:lsdException w:name="Light Grid Accent 4" w:semiHidden="0" w:uiPriority="62" w:unhideWhenUsed="0"/>
-    <w:lsdException w:name="Medium Shading 1 Accent 4" w:semiHidden="0" w:uiPriority="63" w:unhideWhenUsed="0"/>
-    <w:lsdException w:name="Medium Shading 2 Accent 4" w:semiHidden="0" w:uiPriority="64" w:unhideWhenUsed="0"/>
-    <w:lsdException w:name="Medium List 1 Accent 4" w:semiHidden="0" w:uiPriority="65" w:unhideWhenUsed="0"/>
-    <w:lsdException w:name="Medium List 2 Accent 4" w:semiHidden="0" w:uiPriority="66" w:unhideWhenUsed="0"/>
-    <w:lsdException w:name="Medium Grid 1 Accent 4" w:semiHidden="0" w:uiPriority="67" w:unhideWhenUsed="0"/>
-    <w:lsdException w:name="Medium Grid 2 Accent 4" w:semiHidden="0" w:uiPriority="68" w:unhideWhenUsed="0"/>
-    <w:lsdException w:name="Medium Grid 3 Accent 4" w:semiHidden="0" w:uiPriority="69" w:unhideWhenUsed="0"/>
-    <w:lsdException w:name="Dark List Accent 4" w:semiHidden="0" w:uiPriority="70" w:unhideWhenUsed="0"/>
-    <w:lsdException w:name="Colorful Shading Accent 4" w:semiHidden="0" w:uiPriority="71" w:unhideWhenUsed="0"/>
-    <w:lsdException w:name="Colorful List Accent 4" w:semiHidden="0" w:uiPriority="72" w:unhideWhenUsed="0"/>
-    <w:lsdException w:name="Colorful Grid Accent 4" w:semiHidden="0" w:uiPriority="73" w:unhideWhenUsed="0"/>
-    <w:lsdException w:name="Light Shading Accent 5" w:semiHidden="0" w:uiPriority="60" w:unhideWhenUsed="0"/>
-    <w:lsdException w:name="Light List Accent 5" w:semiHidden="0" w:uiPriority="61" w:unhideWhenUsed="0"/>
-    <w:lsdException w:name="Light Grid Accent 5" w:semiHidden="0" w:uiPriority="62" w:unhideWhenUsed="0"/>
-    <w:lsdException w:name="Medium Shading 1 Accent 5" w:semiHidden="0" w:uiPriority="63" w:unhideWhenUsed="0"/>
-    <w:lsdException w:name="Medium Shading 2 Accent 5" w:semiHidden="0" w:uiPriority="64" w:unhideWhenUsed="0"/>
-    <w:lsdException w:name="Medium List 1 Accent 5" w:semiHidden="0" w:uiPriority="65" w:unhideWhenUsed="0"/>
-    <w:lsdException w:name="Medium List 2 Accent 5" w:semiHidden="0" w:uiPriority="66" w:unhideWhenUsed="0"/>
-    <w:lsdException w:name="Medium Grid 1 Accent 5" w:semiHidden="0" w:uiPriority="67" w:unhideWhenUsed="0"/>
-    <w:lsdException w:name="Medium Grid 2 Accent 5" w:semiHidden="0" w:uiPriority="68" w:unhideWhenUsed="0"/>
-    <w:lsdException w:name="Medium Grid 3 Accent 5" w:semiHidden="0" w:uiPriority="69" w:unhideWhenUsed="0"/>
-    <w:lsdException w:name="Dark List Accent 5" w:semiHidden="0" w:uiPriority="70" w:unhideWhenUsed="0"/>
-    <w:lsdException w:name="Colorful Shading Accent 5" w:semiHidden="0" w:uiPriority="71" w:unhideWhenUsed="0"/>
-    <w:lsdException w:name="Colorful List Accent 5" w:semiHidden="0" w:uiPriority="72" w:unhideWhenUsed="0"/>
-    <w:lsdException w:name="Colorful Grid Accent 5" w:semiHidden="0" w:uiPriority="73" w:unhideWhenUsed="0"/>
-    <w:lsdException w:name="Light Shading Accent 6" w:semiHidden="0" w:uiPriority="60" w:unhideWhenUsed="0"/>
-    <w:lsdException w:name="Light List Accent 6" w:semiHidden="0" w:uiPriority="61" w:unhideWhenUsed="0"/>
-    <w:lsdException w:name="Light Grid Accent 6" w:semiHidden="0" w:uiPriority="62" w:unhideWhenUsed="0"/>
-    <w:lsdException w:name="Medium Shading 1 Accent 6" w:semiHidden="0" w:uiPriority="63" w:unhideWhenUsed="0"/>
-    <w:lsdException w:name="Medium Shading 2 Accent 6" w:semiHidden="0" w:uiPriority="64" w:unhideWhenUsed="0"/>
-    <w:lsdException w:name="Medium List 1 Accent 6" w:semiHidden="0" w:uiPriority="65" w:unhideWhenUsed="0"/>
-    <w:lsdException w:name="Medium List 2 Accent 6" w:semiHidden="0" w:uiPriority="66" w:unhideWhenUsed="0"/>
-    <w:lsdException w:name="Medium Grid 1 Accent 6" w:semiHidden="0" w:uiPriority="67" w:unhideWhenUsed="0"/>
-    <w:lsdException w:name="Medium Grid 2 Accent 6" w:semiHidden="0" w:uiPriority="68" w:unhideWhenUsed="0"/>
-    <w:lsdException w:name="Medium Grid 3 Accent 6" w:semiHidden="0" w:uiPriority="69" w:unhideWhenUsed="0"/>
-    <w:lsdException w:name="Dark List Accent 6" w:semiHidden="0" w:uiPriority="70" w:unhideWhenUsed="0"/>
-    <w:lsdException w:name="Colorful Shading Accent 6" w:semiHidden="0" w:uiPriority="71" w:unhideWhenUsed="0"/>
-    <w:lsdException w:name="Colorful List Accent 6" w:semiHidden="0" w:uiPriority="72" w:unhideWhenUsed="0"/>
-    <w:lsdException w:name="Colorful Grid Accent 6" w:semiHidden="0" w:uiPriority="73" w:unhideWhenUsed="0"/>
-    <w:lsdException w:name="Subtle Emphasis" w:semiHidden="0" w:uiPriority="19" w:unhideWhenUsed="0" w:qFormat="1"/>
-    <w:lsdException w:name="Intense Emphasis" w:semiHidden="0" w:uiPriority="21" w:unhideWhenUsed="0" w:qFormat="1"/>
-    <w:lsdException w:name="Subtle Reference" w:semiHidden="0" w:uiPriority="31" w:unhideWhenUsed="0" w:qFormat="1"/>
-    <w:lsdException w:name="Intense Reference" w:semiHidden="0" w:uiPriority="32" w:unhideWhenUsed="0" w:qFormat="1"/>
-    <w:lsdException w:name="Book Title" w:semiHidden="0" w:uiPriority="33" w:unhideWhenUsed="0" w:qFormat="1"/>
-    <w:lsdException w:name="Bibliography" w:uiPriority="37"/>
-    <w:lsdException w:name="TOC Heading" w:uiPriority="39" w:qFormat="1"/>
+  <w:latentStyles w:defLockedState="0" w:defUIPriority="99" w:defSemiHidden="0" w:defUnhideWhenUsed="0" w:defQFormat="0" w:count="371">
+    <w:lsdException w:name="Normal" w:uiPriority="0" w:qFormat="1"/>
+    <w:lsdException w:name="heading 1" w:uiPriority="9" w:qFormat="1"/>
+    <w:lsdException w:name="heading 2" w:semiHidden="1" w:uiPriority="9" w:unhideWhenUsed="1" w:qFormat="1"/>
+    <w:lsdException w:name="heading 3" w:semiHidden="1" w:uiPriority="9" w:unhideWhenUsed="1" w:qFormat="1"/>
+    <w:lsdException w:name="heading 4" w:semiHidden="1" w:uiPriority="9" w:unhideWhenUsed="1" w:qFormat="1"/>
+    <w:lsdException w:name="heading 5" w:semiHidden="1" w:uiPriority="9" w:unhideWhenUsed="1" w:qFormat="1"/>
+    <w:lsdException w:name="heading 6" w:semiHidden="1" w:uiPriority="9" w:unhideWhenUsed="1" w:qFormat="1"/>
+    <w:lsdException w:name="heading 7" w:semiHidden="1" w:uiPriority="9" w:unhideWhenUsed="1" w:qFormat="1"/>
+    <w:lsdException w:name="heading 8" w:semiHidden="1" w:uiPriority="9" w:unhideWhenUsed="1" w:qFormat="1"/>
+    <w:lsdException w:name="heading 9" w:semiHidden="1" w:uiPriority="9" w:unhideWhenUsed="1" w:qFormat="1"/>
+    <w:lsdException w:name="index 1" w:semiHidden="1" w:unhideWhenUsed="1"/>
+    <w:lsdException w:name="index 2" w:semiHidden="1" w:unhideWhenUsed="1"/>
+    <w:lsdException w:name="index 3" w:semiHidden="1" w:unhideWhenUsed="1"/>
+    <w:lsdException w:name="index 4" w:semiHidden="1" w:unhideWhenUsed="1"/>
+    <w:lsdException w:name="index 5" w:semiHidden="1" w:unhideWhenUsed="1"/>
+    <w:lsdException w:name="index 6" w:semiHidden="1" w:unhideWhenUsed="1"/>
+    <w:lsdException w:name="index 7" w:semiHidden="1" w:unhideWhenUsed="1"/>
+    <w:lsdException w:name="index 8" w:semiHidden="1" w:unhideWhenUsed="1"/>
+    <w:lsdException w:name="index 9" w:semiHidden="1" w:unhideWhenUsed="1"/>
+    <w:lsdException w:name="toc 1" w:semiHidden="1" w:uiPriority="39" w:unhideWhenUsed="1"/>
+    <w:lsdException w:name="toc 2" w:semiHidden="1" w:uiPriority="39" w:unhideWhenUsed="1"/>
+    <w:lsdException w:name="toc 3" w:semiHidden="1" w:uiPriority="39" w:unhideWhenUsed="1"/>
+    <w:lsdException w:name="toc 4" w:semiHidden="1" w:uiPriority="39" w:unhideWhenUsed="1"/>
+    <w:lsdException w:name="toc 5" w:semiHidden="1" w:uiPriority="39" w:unhideWhenUsed="1"/>
+    <w:lsdException w:name="toc 6" w:semiHidden="1" w:uiPriority="39" w:unhideWhenUsed="1"/>
+    <w:lsdException w:name="toc 7" w:semiHidden="1" w:uiPriority="39" w:unhideWhenUsed="1"/>
+    <w:lsdException w:name="toc 8" w:semiHidden="1" w:uiPriority="39" w:unhideWhenUsed="1"/>
+    <w:lsdException w:name="toc 9" w:semiHidden="1" w:uiPriority="39" w:unhideWhenUsed="1"/>
+    <w:lsdException w:name="Normal Indent" w:semiHidden="1" w:unhideWhenUsed="1"/>
+    <w:lsdException w:name="footnote text" w:semiHidden="1" w:unhideWhenUsed="1"/>
+    <w:lsdException w:name="annotation text" w:semiHidden="1" w:unhideWhenUsed="1"/>
+    <w:lsdException w:name="header" w:semiHidden="1" w:unhideWhenUsed="1"/>
+    <w:lsdException w:name="footer" w:semiHidden="1" w:unhideWhenUsed="1"/>
+    <w:lsdException w:name="index heading" w:semiHidden="1" w:unhideWhenUsed="1"/>
+    <w:lsdException w:name="caption" w:semiHidden="1" w:uiPriority="35" w:unhideWhenUsed="1" w:qFormat="1"/>
+    <w:lsdException w:name="table of figures" w:semiHidden="1" w:unhideWhenUsed="1"/>
+    <w:lsdException w:name="envelope address" w:semiHidden="1" w:unhideWhenUsed="1"/>
+    <w:lsdException w:name="envelope return" w:semiHidden="1" w:unhideWhenUsed="1"/>
+    <w:lsdException w:name="footnote reference" w:semiHidden="1" w:unhideWhenUsed="1"/>
+    <w:lsdException w:name="annotation reference" w:semiHidden="1" w:unhideWhenUsed="1"/>
+    <w:lsdException w:name="line number" w:semiHidden="1" w:unhideWhenUsed="1"/>
+    <w:lsdException w:name="page number" w:semiHidden="1" w:unhideWhenUsed="1"/>
+    <w:lsdException w:name="endnote reference" w:semiHidden="1" w:unhideWhenUsed="1"/>
+    <w:lsdException w:name="endnote text" w:semiHidden="1" w:unhideWhenUsed="1"/>
+    <w:lsdException w:name="table of authorities" w:semiHidden="1" w:unhideWhenUsed="1"/>
+    <w:lsdException w:name="macro" w:semiHidden="1" w:unhideWhenUsed="1"/>
+    <w:lsdException w:name="toa heading" w:semiHidden="1" w:unhideWhenUsed="1"/>
+    <w:lsdException w:name="List" w:semiHidden="1" w:unhideWhenUsed="1"/>
+    <w:lsdException w:name="List Bullet" w:semiHidden="1" w:unhideWhenUsed="1"/>
+    <w:lsdException w:name="List Number" w:semiHidden="1" w:unhideWhenUsed="1"/>
+    <w:lsdException w:name="List 2" w:semiHidden="1" w:unhideWhenUsed="1"/>
+    <w:lsdException w:name="List 3" w:semiHidden="1" w:unhideWhenUsed="1"/>
+    <w:lsdException w:name="List 4" w:semiHidden="1" w:unhideWhenUsed="1"/>
+    <w:lsdException w:name="List 5" w:semiHidden="1" w:unhideWhenUsed="1"/>
+    <w:lsdException w:name="List Bullet 2" w:semiHidden="1" w:unhideWhenUsed="1"/>
+    <w:lsdException w:name="List Bullet 3" w:semiHidden="1" w:unhideWhenUsed="1"/>
+    <w:lsdException w:name="List Bullet 4" w:semiHidden="1" w:unhideWhenUsed="1"/>
+    <w:lsdException w:name="List Bullet 5" w:semiHidden="1" w:unhideWhenUsed="1"/>
+    <w:lsdException w:name="List Number 2" w:semiHidden="1" w:unhideWhenUsed="1"/>
+    <w:lsdException w:name="List Number 3" w:semiHidden="1" w:unhideWhenUsed="1"/>
+    <w:lsdException w:name="List Number 4" w:semiHidden="1" w:unhideWhenUsed="1"/>
+    <w:lsdException w:name="List Number 5" w:semiHidden="1" w:unhideWhenUsed="1"/>
+    <w:lsdException w:name="Title" w:uiPriority="10" w:qFormat="1"/>
+    <w:lsdException w:name="Closing" w:semiHidden="1" w:unhideWhenUsed="1"/>
+    <w:lsdException w:name="Signature" w:semiHidden="1" w:unhideWhenUsed="1"/>
+    <w:lsdException w:name="Default Paragraph Font" w:semiHidden="1" w:uiPriority="1" w:unhideWhenUsed="1"/>
+    <w:lsdException w:name="Body Text" w:semiHidden="1" w:unhideWhenUsed="1"/>
+    <w:lsdException w:name="Body Text Indent" w:semiHidden="1" w:unhideWhenUsed="1"/>
+    <w:lsdException w:name="List Continue" w:semiHidden="1" w:unhideWhenUsed="1"/>
+    <w:lsdException w:name="List Continue 2" w:semiHidden="1" w:unhideWhenUsed="1"/>
+    <w:lsdException w:name="List Continue 3" w:semiHidden="1" w:unhideWhenUsed="1"/>
+    <w:lsdException w:name="List Continue 4" w:semiHidden="1" w:unhideWhenUsed="1"/>
+    <w:lsdException w:name="List Continue 5" w:semiHidden="1" w:unhideWhenUsed="1"/>
+    <w:lsdException w:name="Message Header" w:semiHidden="1" w:unhideWhenUsed="1"/>
+    <w:lsdException w:name="Subtitle" w:uiPriority="11" w:qFormat="1"/>
+    <w:lsdException w:name="Salutation" w:semiHidden="1" w:unhideWhenUsed="1"/>
+    <w:lsdException w:name="Date" w:semiHidden="1" w:unhideWhenUsed="1"/>
+    <w:lsdException w:name="Body Text First Indent" w:semiHidden="1" w:unhideWhenUsed="1"/>
+    <w:lsdException w:name="Body Text First Indent 2" w:semiHidden="1" w:unhideWhenUsed="1"/>
+    <w:lsdException w:name="Note Heading" w:semiHidden="1" w:unhideWhenUsed="1"/>
+    <w:lsdException w:name="Body Text 2" w:semiHidden="1" w:unhideWhenUsed="1"/>
+    <w:lsdException w:name="Body Text 3" w:semiHidden="1" w:unhideWhenUsed="1"/>
+    <w:lsdException w:name="Body Text Indent 2" w:semiHidden="1" w:unhideWhenUsed="1"/>
+    <w:lsdException w:name="Body Text Indent 3" w:semiHidden="1" w:unhideWhenUsed="1"/>
+    <w:lsdException w:name="Block Text" w:semiHidden="1" w:unhideWhenUsed="1"/>
+    <w:lsdException w:name="Hyperlink" w:semiHidden="1" w:unhideWhenUsed="1"/>
+    <w:lsdException w:name="FollowedHyperlink" w:semiHidden="1" w:unhideWhenUsed="1"/>
+    <w:lsdException w:name="Strong" w:uiPriority="22" w:qFormat="1"/>
+    <w:lsdException w:name="Emphasis" w:uiPriority="20" w:qFormat="1"/>
+    <w:lsdException w:name="Document Map" w:semiHidden="1" w:unhideWhenUsed="1"/>
+    <w:lsdException w:name="Plain Text" w:semiHidden="1" w:unhideWhenUsed="1"/>
+    <w:lsdException w:name="E-mail Signature" w:semiHidden="1" w:unhideWhenUsed="1"/>
+    <w:lsdException w:name="HTML Top of Form" w:semiHidden="1" w:unhideWhenUsed="1"/>
+    <w:lsdException w:name="HTML Bottom of Form" w:semiHidden="1" w:unhideWhenUsed="1"/>
+    <w:lsdException w:name="Normal (Web)" w:semiHidden="1" w:unhideWhenUsed="1"/>
+    <w:lsdException w:name="HTML Acronym" w:semiHidden="1" w:unhideWhenUsed="1"/>
+    <w:lsdException w:name="HTML Address" w:semiHidden="1" w:unhideWhenUsed="1"/>
+    <w:lsdException w:name="HTML Cite" w:semiHidden="1" w:unhideWhenUsed="1"/>
+    <w:lsdException w:name="HTML Code" w:semiHidden="1" w:unhideWhenUsed="1"/>
+    <w:lsdException w:name="HTML Definition" w:semiHidden="1" w:unhideWhenUsed="1"/>
+    <w:lsdException w:name="HTML Keyboard" w:semiHidden="1" w:unhideWhenUsed="1"/>
+    <w:lsdException w:name="HTML Preformatted" w:semiHidden="1" w:unhideWhenUsed="1"/>
+    <w:lsdException w:name="HTML Sample" w:semiHidden="1" w:unhideWhenUsed="1"/>
+    <w:lsdException w:name="HTML Typewriter" w:semiHidden="1" w:unhideWhenUsed="1"/>
+    <w:lsdException w:name="HTML Variable" w:semiHidden="1" w:unhideWhenUsed="1"/>
+    <w:lsdException w:name="Normal Table" w:semiHidden="1" w:unhideWhenUsed="1"/>
+    <w:lsdException w:name="annotation subject" w:semiHidden="1" w:unhideWhenUsed="1"/>
+    <w:lsdException w:name="No List" w:semiHidden="1" w:unhideWhenUsed="1"/>
+    <w:lsdException w:name="Outline List 1" w:semiHidden="1" w:unhideWhenUsed="1"/>
+    <w:lsdException w:name="Outline List 2" w:semiHidden="1" w:unhideWhenUsed="1"/>
+    <w:lsdException w:name="Outline List 3" w:semiHidden="1" w:unhideWhenUsed="1"/>
+    <w:lsdException w:name="Table Simple 1" w:semiHidden="1" w:unhideWhenUsed="1"/>
+    <w:lsdException w:name="Table Simple 2" w:semiHidden="1" w:unhideWhenUsed="1"/>
+    <w:lsdException w:name="Table Simple 3" w:semiHidden="1" w:unhideWhenUsed="1"/>
+    <w:lsdException w:name="Table Classic 1" w:semiHidden="1" w:unhideWhenUsed="1"/>
+    <w:lsdException w:name="Table Classic 2" w:semiHidden="1" w:unhideWhenUsed="1"/>
+    <w:lsdException w:name="Table Classic 3" w:semiHidden="1" w:unhideWhenUsed="1"/>
+    <w:lsdException w:name="Table Classic 4" w:semiHidden="1" w:unhideWhenUsed="1"/>
+    <w:lsdException w:name="Table Colorful 1" w:semiHidden="1" w:unhideWhenUsed="1"/>
+    <w:lsdException w:name="Table Colorful 2" w:semiHidden="1" w:unhideWhenUsed="1"/>
+    <w:lsdException w:name="Table Colorful 3" w:semiHidden="1" w:unhideWhenUsed="1"/>
+    <w:lsdException w:name="Table Columns 1" w:semiHidden="1" w:unhideWhenUsed="1"/>
+    <w:lsdException w:name="Table Columns 2" w:semiHidden="1" w:unhideWhenUsed="1"/>
+    <w:lsdException w:name="Table Columns 3" w:semiHidden="1" w:unhideWhenUsed="1"/>
+    <w:lsdException w:name="Table Columns 4" w:semiHidden="1" w:unhideWhenUsed="1"/>
+    <w:lsdException w:name="Table Columns 5" w:semiHidden="1" w:unhideWhenUsed="1"/>
+    <w:lsdException w:name="Table Grid 1" w:semiHidden="1" w:unhideWhenUsed="1"/>
+    <w:lsdException w:name="Table Grid 2" w:semiHidden="1" w:unhideWhenUsed="1"/>
+    <w:lsdException w:name="Table Grid 3" w:semiHidden="1" w:unhideWhenUsed="1"/>
+    <w:lsdException w:name="Table Grid 4" w:semiHidden="1" w:unhideWhenUsed="1"/>
+    <w:lsdException w:name="Table Grid 5" w:semiHidden="1" w:unhideWhenUsed="1"/>
+    <w:lsdException w:name="Table Grid 6" w:semiHidden="1" w:unhideWhenUsed="1"/>
+    <w:lsdException w:name="Table Grid 7" w:semiHidden="1" w:unhideWhenUsed="1"/>
+    <w:lsdException w:name="Table Grid 8" w:semiHidden="1" w:unhideWhenUsed="1"/>
+    <w:lsdException w:name="Table List 1" w:semiHidden="1" w:unhideWhenUsed="1"/>
+    <w:lsdException w:name="Table List 2" w:semiHidden="1" w:unhideWhenUsed="1"/>
+    <w:lsdException w:name="Table List 3" w:semiHidden="1" w:unhideWhenUsed="1"/>
+    <w:lsdException w:name="Table List 4" w:semiHidden="1" w:unhideWhenUsed="1"/>
+    <w:lsdException w:name="Table List 5" w:semiHidden="1" w:unhideWhenUsed="1"/>
+    <w:lsdException w:name="Table List 6" w:semiHidden="1" w:unhideWhenUsed="1"/>
+    <w:lsdException w:name="Table List 7" w:semiHidden="1" w:unhideWhenUsed="1"/>
+    <w:lsdException w:name="Table List 8" w:semiHidden="1" w:unhideWhenUsed="1"/>
+    <w:lsdException w:name="Table 3D effects 1" w:semiHidden="1" w:unhideWhenUsed="1"/>
+    <w:lsdException w:name="Table 3D effects 2" w:semiHidden="1" w:unhideWhenUsed="1"/>
+    <w:lsdException w:name="Table 3D effects 3" w:semiHidden="1" w:unhideWhenUsed="1"/>
+    <w:lsdException w:name="Table Contemporary" w:semiHidden="1" w:unhideWhenUsed="1"/>
+    <w:lsdException w:name="Table Elegant" w:semiHidden="1" w:unhideWhenUsed="1"/>
+    <w:lsdException w:name="Table Professional" w:semiHidden="1" w:unhideWhenUsed="1"/>
+    <w:lsdException w:name="Table Subtle 1" w:semiHidden="1" w:unhideWhenUsed="1"/>
+    <w:lsdException w:name="Table Subtle 2" w:semiHidden="1" w:unhideWhenUsed="1"/>
+    <w:lsdException w:name="Table Web 1" w:semiHidden="1" w:unhideWhenUsed="1"/>
+    <w:lsdException w:name="Table Web 2" w:semiHidden="1" w:unhideWhenUsed="1"/>
+    <w:lsdException w:name="Table Web 3" w:semiHidden="1" w:unhideWhenUsed="1"/>
+    <w:lsdException w:name="Balloon Text" w:semiHidden="1" w:unhideWhenUsed="1"/>
+    <w:lsdException w:name="Table Grid" w:uiPriority="39"/>
+    <w:lsdException w:name="Table Theme" w:semiHidden="1" w:unhideWhenUsed="1"/>
+    <w:lsdException w:name="Placeholder Text" w:semiHidden="1"/>
+    <w:lsdException w:name="No Spacing" w:uiPriority="1" w:qFormat="1"/>
+    <w:lsdException w:name="Light Shading" w:uiPriority="60"/>
+    <w:lsdException w:name="Light List" w:uiPriority="61"/>
+    <w:lsdException w:name="Light Grid" w:uiPriority="62"/>
+    <w:lsdException w:name="Medium Shading 1" w:uiPriority="63"/>
+    <w:lsdException w:name="Medium Shading 2" w:uiPriority="64"/>
+    <w:lsdException w:name="Medium List 1" w:uiPriority="65"/>
+    <w:lsdException w:name="Medium List 2" w:uiPriority="66"/>
+    <w:lsdException w:name="Medium Grid 1" w:uiPriority="67"/>
+    <w:lsdException w:name="Medium Grid 2" w:uiPriority="68"/>
+    <w:lsdException w:name="Medium Grid 3" w:uiPriority="69"/>
+    <w:lsdException w:name="Dark List" w:uiPriority="70"/>
+    <w:lsdException w:name="Colorful Shading" w:uiPriority="71"/>
+    <w:lsdException w:name="Colorful List" w:uiPriority="72"/>
+    <w:lsdException w:name="Colorful Grid" w:uiPriority="73"/>
+    <w:lsdException w:name="Light Shading Accent 1" w:uiPriority="60"/>
+    <w:lsdException w:name="Light List Accent 1" w:uiPriority="61"/>
+    <w:lsdException w:name="Light Grid Accent 1" w:uiPriority="62"/>
+    <w:lsdException w:name="Medium Shading 1 Accent 1" w:uiPriority="63"/>
+    <w:lsdException w:name="Medium Shading 2 Accent 1" w:uiPriority="64"/>
+    <w:lsdException w:name="Medium List 1 Accent 1" w:uiPriority="65"/>
+    <w:lsdException w:name="Revision" w:semiHidden="1"/>
+    <w:lsdException w:name="List Paragraph" w:uiPriority="34" w:qFormat="1"/>
+    <w:lsdException w:name="Quote" w:uiPriority="29" w:qFormat="1"/>
+    <w:lsdException w:name="Intense Quote" w:uiPriority="30" w:qFormat="1"/>
+    <w:lsdException w:name="Medium List 2 Accent 1" w:uiPriority="66"/>
+    <w:lsdException w:name="Medium Grid 1 Accent 1" w:uiPriority="67"/>
+    <w:lsdException w:name="Medium Grid 2 Accent 1" w:uiPriority="68"/>
+    <w:lsdException w:name="Medium Grid 3 Accent 1" w:uiPriority="69"/>
+    <w:lsdException w:name="Dark List Accent 1" w:uiPriority="70"/>
+    <w:lsdException w:name="Colorful Shading Accent 1" w:uiPriority="71"/>
+    <w:lsdException w:name="Colorful List Accent 1" w:uiPriority="72"/>
+    <w:lsdException w:name="Colorful Grid Accent 1" w:uiPriority="73"/>
+    <w:lsdException w:name="Light Shading Accent 2" w:uiPriority="60"/>
+    <w:lsdException w:name="Light List Accent 2" w:uiPriority="61"/>
+    <w:lsdException w:name="Light Grid Accent 2" w:uiPriority="62"/>
+    <w:lsdException w:name="Medium Shading 1 Accent 2" w:uiPriority="63"/>
+    <w:lsdException w:name="Medium Shading 2 Accent 2" w:uiPriority="64"/>
+    <w:lsdException w:name="Medium List 1 Accent 2" w:uiPriority="65"/>
+    <w:lsdException w:name="Medium List 2 Accent 2" w:uiPriority="66"/>
+    <w:lsdException w:name="Medium Grid 1 Accent 2" w:uiPriority="67"/>
+    <w:lsdException w:name="Medium Grid 2 Accent 2" w:uiPriority="68"/>
+    <w:lsdException w:name="Medium Grid 3 Accent 2" w:uiPriority="69"/>
+    <w:lsdException w:name="Dark List Accent 2" w:uiPriority="70"/>
+    <w:lsdException w:name="Colorful Shading Accent 2" w:uiPriority="71"/>
+    <w:lsdException w:name="Colorful List Accent 2" w:uiPriority="72"/>
+    <w:lsdException w:name="Colorful Grid Accent 2" w:uiPriority="73"/>
+    <w:lsdException w:name="Light Shading Accent 3" w:uiPriority="60"/>
+    <w:lsdException w:name="Light List Accent 3" w:uiPriority="61"/>
+    <w:lsdException w:name="Light Grid Accent 3" w:uiPriority="62"/>
+    <w:lsdException w:name="Medium Shading 1 Accent 3" w:uiPriority="63"/>
+    <w:lsdException w:name="Medium Shading 2 Accent 3" w:uiPriority="64"/>
+    <w:lsdException w:name="Medium List 1 Accent 3" w:uiPriority="65"/>
+    <w:lsdException w:name="Medium List 2 Accent 3" w:uiPriority="66"/>
+    <w:lsdException w:name="Medium Grid 1 Accent 3" w:uiPriority="67"/>
+    <w:lsdException w:name="Medium Grid 2 Accent 3" w:uiPriority="68"/>
+    <w:lsdException w:name="Medium Grid 3 Accent 3" w:uiPriority="69"/>
+    <w:lsdException w:name="Dark List Accent 3" w:uiPriority="70"/>
+    <w:lsdException w:name="Colorful Shading Accent 3" w:uiPriority="71"/>
+    <w:lsdException w:name="Colorful List Accent 3" w:uiPriority="72"/>
+    <w:lsdException w:name="Colorful Grid Accent 3" w:uiPriority="73"/>
+    <w:lsdException w:name="Light Shading Accent 4" w:uiPriority="60"/>
+    <w:lsdException w:name="Light List Accent 4" w:uiPriority="61"/>
+    <w:lsdException w:name="Light Grid Accent 4" w:uiPriority="62"/>
+    <w:lsdException w:name="Medium Shading 1 Accent 4" w:uiPriority="63"/>
+    <w:lsdException w:name="Medium Shading 2 Accent 4" w:uiPriority="64"/>
+    <w:lsdException w:name="Medium List 1 Accent 4" w:uiPriority="65"/>
+    <w:lsdException w:name="Medium List 2 Accent 4" w:uiPriority="66"/>
+    <w:lsdException w:name="Medium Grid 1 Accent 4" w:uiPriority="67"/>
+    <w:lsdException w:name="Medium Grid 2 Accent 4" w:uiPriority="68"/>
+    <w:lsdException w:name="Medium Grid 3 Accent 4" w:uiPriority="69"/>
+    <w:lsdException w:name="Dark List Accent 4" w:uiPriority="70"/>
+    <w:lsdException w:name="Colorful Shading Accent 4" w:uiPriority="71"/>
+    <w:lsdException w:name="Colorful List Accent 4" w:uiPriority="72"/>
+    <w:lsdException w:name="Colorful Grid Accent 4" w:uiPriority="73"/>
+    <w:lsdException w:name="Light Shading Accent 5" w:uiPriority="60"/>
+    <w:lsdException w:name="Light List Accent 5" w:uiPriority="61"/>
+    <w:lsdException w:name="Light Grid Accent 5" w:uiPriority="62"/>
+    <w:lsdException w:name="Medium Shading 1 Accent 5" w:uiPriority="63"/>
+    <w:lsdException w:name="Medium Shading 2 Accent 5" w:uiPriority="64"/>
+    <w:lsdException w:name="Medium List 1 Accent 5" w:uiPriority="65"/>
+    <w:lsdException w:name="Medium List 2 Accent 5" w:uiPriority="66"/>
+    <w:lsdException w:name="Medium Grid 1 Accent 5" w:uiPriority="67"/>
+    <w:lsdException w:name="Medium Grid 2 Accent 5" w:uiPriority="68"/>
+    <w:lsdException w:name="Medium Grid 3 Accent 5" w:uiPriority="69"/>
+    <w:lsdException w:name="Dark List Accent 5" w:uiPriority="70"/>
+    <w:lsdException w:name="Colorful Shading Accent 5" w:uiPriority="71"/>
+    <w:lsdException w:name="Colorful List Accent 5" w:uiPriority="72"/>
+    <w:lsdException w:name="Colorful Grid Accent 5" w:uiPriority="73"/>
+    <w:lsdException w:name="Light Shading Accent 6" w:uiPriority="60"/>
+    <w:lsdException w:name="Light List Accent 6" w:uiPriority="61"/>
+    <w:lsdException w:name="Light Grid Accent 6" w:uiPriority="62"/>
+    <w:lsdException w:name="Medium Shading 1 Accent 6" w:uiPriority="63"/>
+    <w:lsdException w:name="Medium Shading 2 Accent 6" w:uiPriority="64"/>
+    <w:lsdException w:name="Medium List 1 Accent 6" w:uiPriority="65"/>
+    <w:lsdException w:name="Medium List 2 Accent 6" w:uiPriority="66"/>
+    <w:lsdException w:name="Medium Grid 1 Accent 6" w:uiPriority="67"/>
+    <w:lsdException w:name="Medium Grid 2 Accent 6" w:uiPriority="68"/>
+    <w:lsdException w:name="Medium Grid 3 Accent 6" w:uiPriority="69"/>
+    <w:lsdException w:name="Dark List Accent 6" w:uiPriority="70"/>
+    <w:lsdException w:name="Colorful Shading Accent 6" w:uiPriority="71"/>
+    <w:lsdException w:name="Colorful List Accent 6" w:uiPriority="72"/>
+    <w:lsdException w:name="Colorful Grid Accent 6" w:uiPriority="73"/>
+    <w:lsdException w:name="Subtle Emphasis" w:uiPriority="19" w:qFormat="1"/>
+    <w:lsdException w:name="Intense Emphasis" w:uiPriority="21" w:qFormat="1"/>
+    <w:lsdException w:name="Subtle Reference" w:uiPriority="31" w:qFormat="1"/>
+    <w:lsdException w:name="Intense Reference" w:uiPriority="32" w:qFormat="1"/>
+    <w:lsdException w:name="Book Title" w:uiPriority="33" w:qFormat="1"/>
+    <w:lsdException w:name="Bibliography" w:semiHidden="1" w:uiPriority="37" w:unhideWhenUsed="1"/>
+    <w:lsdException w:name="TOC Heading" w:semiHidden="1" w:uiPriority="39" w:unhideWhenUsed="1" w:qFormat="1"/>
+    <w:lsdException w:name="Plain Table 1" w:uiPriority="41"/>
+    <w:lsdException w:name="Plain Table 2" w:uiPriority="42"/>
+    <w:lsdException w:name="Plain Table 3" w:uiPriority="43"/>
+    <w:lsdException w:name="Plain Table 4" w:uiPriority="44"/>
+    <w:lsdException w:name="Plain Table 5" w:uiPriority="45"/>
+    <w:lsdException w:name="Grid Table Light" w:uiPriority="40"/>
+    <w:lsdException w:name="Grid Table 1 Light" w:uiPriority="46"/>
+    <w:lsdException w:name="Grid Table 2" w:uiPriority="47"/>
+    <w:lsdException w:name="Grid Table 3" w:uiPriority="48"/>
+    <w:lsdException w:name="Grid Table 4" w:uiPriority="49"/>
+    <w:lsdException w:name="Grid Table 5 Dark" w:uiPriority="50"/>
+    <w:lsdException w:name="Grid Table 6 Colorful" w:uiPriority="51"/>
+    <w:lsdException w:name="Grid Table 7 Colorful" w:uiPriority="52"/>
+    <w:lsdException w:name="Grid Table 1 Light Accent 1" w:uiPriority="46"/>
+    <w:lsdException w:name="Grid Table 2 Accent 1" w:uiPriority="47"/>
+    <w:lsdException w:name="Grid Table 3 Accent 1" w:uiPriority="48"/>
+    <w:lsdException w:name="Grid Table 4 Accent 1" w:uiPriority="49"/>
+    <w:lsdException w:name="Grid Table 5 Dark Accent 1" w:uiPriority="50"/>
+    <w:lsdException w:name="Grid Table 6 Colorful Accent 1" w:uiPriority="51"/>
+    <w:lsdException w:name="Grid Table 7 Colorful Accent 1" w:uiPriority="52"/>
+    <w:lsdException w:name="Grid Table 1 Light Accent 2" w:uiPriority="46"/>
+    <w:lsdException w:name="Grid Table 2 Accent 2" w:uiPriority="47"/>
+    <w:lsdException w:name="Grid Table 3 Accent 2" w:uiPriority="48"/>
+    <w:lsdException w:name="Grid Table 4 Accent 2" w:uiPriority="49"/>
+    <w:lsdException w:name="Grid Table 5 Dark Accent 2" w:uiPriority="50"/>
+    <w:lsdException w:name="Grid Table 6 Colorful Accent 2" w:uiPriority="51"/>
+    <w:lsdException w:name="Grid Table 7 Colorful Accent 2" w:uiPriority="52"/>
+    <w:lsdException w:name="Grid Table 1 Light Accent 3" w:uiPriority="46"/>
+    <w:lsdException w:name="Grid Table 2 Accent 3" w:uiPriority="47"/>
+    <w:lsdException w:name="Grid Table 3 Accent 3" w:uiPriority="48"/>
+    <w:lsdException w:name="Grid Table 4 Accent 3" w:uiPriority="49"/>
+    <w:lsdException w:name="Grid Table 5 Dark Accent 3" w:uiPriority="50"/>
+    <w:lsdException w:name="Grid Table 6 Colorful Accent 3" w:uiPriority="51"/>
+    <w:lsdException w:name="Grid Table 7 Colorful Accent 3" w:uiPriority="52"/>
+    <w:lsdException w:name="Grid Table 1 Light Accent 4" w:uiPriority="46"/>
+    <w:lsdException w:name="Grid Table 2 Accent 4" w:uiPriority="47"/>
+    <w:lsdException w:name="Grid Table 3 Accent 4" w:uiPriority="48"/>
+    <w:lsdException w:name="Grid Table 4 Accent 4" w:uiPriority="49"/>
+    <w:lsdException w:name="Grid Table 5 Dark Accent 4" w:uiPriority="50"/>
+    <w:lsdException w:name="Grid Table 6 Colorful Accent 4" w:uiPriority="51"/>
+    <w:lsdException w:name="Grid Table 7 Colorful Accent 4" w:uiPriority="52"/>
+    <w:lsdException w:name="Grid Table 1 Light Accent 5" w:uiPriority="46"/>
+    <w:lsdException w:name="Grid Table 2 Accent 5" w:uiPriority="47"/>
+    <w:lsdException w:name="Grid Table 3 Accent 5" w:uiPriority="48"/>
+    <w:lsdException w:name="Grid Table 4 Accent 5" w:uiPriority="49"/>
+    <w:lsdException w:name="Grid Table 5 Dark Accent 5" w:uiPriority="50"/>
+    <w:lsdException w:name="Grid Table 6 Colorful Accent 5" w:uiPriority="51"/>
+    <w:lsdException w:name="Grid Table 7 Colorful Accent 5" w:uiPriority="52"/>
+    <w:lsdException w:name="Grid Table 1 Light Accent 6" w:uiPriority="46"/>
+    <w:lsdException w:name="Grid Table 2 Accent 6" w:uiPriority="47"/>
+    <w:lsdException w:name="Grid Table 3 Accent 6" w:uiPriority="48"/>
+    <w:lsdException w:name="Grid Table 4 Accent 6" w:uiPriority="49"/>
+    <w:lsdException w:name="Grid Table 5 Dark Accent 6" w:uiPriority="50"/>
+    <w:lsdException w:name="Grid Table 6 Colorful Accent 6" w:uiPriority="51"/>
+    <w:lsdException w:name="Grid Table 7 Colorful Accent 6" w:uiPriority="52"/>
+    <w:lsdException w:name="List Table 1 Light" w:uiPriority="46"/>
+    <w:lsdException w:name="List Table 2" w:uiPriority="47"/>
+    <w:lsdException w:name="List Table 3" w:uiPriority="48"/>
+    <w:lsdException w:name="List Table 4" w:uiPriority="49"/>
+    <w:lsdException w:name="List Table 5 Dark" w:uiPriority="50"/>
+    <w:lsdException w:name="List Table 6 Colorful" w:uiPriority="51"/>
+    <w:lsdException w:name="List Table 7 Colorful" w:uiPriority="52"/>
+    <w:lsdException w:name="List Table 1 Light Accent 1" w:uiPriority="46"/>
+    <w:lsdException w:name="List Table 2 Accent 1" w:uiPriority="47"/>
+    <w:lsdException w:name="List Table 3 Accent 1" w:uiPriority="48"/>
+    <w:lsdException w:name="List Table 4 Accent 1" w:uiPriority="49"/>
+    <w:lsdException w:name="List Table 5 Dark Accent 1" w:uiPriority="50"/>
+    <w:lsdException w:name="List Table 6 Colorful Accent 1" w:uiPriority="51"/>
+    <w:lsdException w:name="List Table 7 Colorful Accent 1" w:uiPriority="52"/>
+    <w:lsdException w:name="List Table 1 Light Accent 2" w:uiPriority="46"/>
+    <w:lsdException w:name="List Table 2 Accent 2" w:uiPriority="47"/>
+    <w:lsdException w:name="List Table 3 Accent 2" w:uiPriority="48"/>
+    <w:lsdException w:name="List Table 4 Accent 2" w:uiPriority="49"/>
+    <w:lsdException w:name="List Table 5 Dark Accent 2" w:uiPriority="50"/>
+    <w:lsdException w:name="List Table 6 Colorful Accent 2" w:uiPriority="51"/>
+    <w:lsdException w:name="List Table 7 Colorful Accent 2" w:uiPriority="52"/>
+    <w:lsdException w:name="List Table 1 Light Accent 3" w:uiPriority="46"/>
+    <w:lsdException w:name="List Table 2 Accent 3" w:uiPriority="47"/>
+    <w:lsdException w:name="List Table 3 Accent 3" w:uiPriority="48"/>
+    <w:lsdException w:name="List Table 4 Accent 3" w:uiPriority="49"/>
+    <w:lsdException w:name="List Table 5 Dark Accent 3" w:uiPriority="50"/>
+    <w:lsdException w:name="List Table 6 Colorful Accent 3" w:uiPriority="51"/>
+    <w:lsdException w:name="List Table 7 Colorful Accent 3" w:uiPriority="52"/>
+    <w:lsdException w:name="List Table 1 Light Accent 4" w:uiPriority="46"/>
+    <w:lsdException w:name="List Table 2 Accent 4" w:uiPriority="47"/>
+    <w:lsdException w:name="List Table 3 Accent 4" w:uiPriority="48"/>
+    <w:lsdException w:name="List Table 4 Accent 4" w:uiPriority="49"/>
+    <w:lsdException w:name="List Table 5 Dark Accent 4" w:uiPriority="50"/>
+    <w:lsdException w:name="List Table 6 Colorful Accent 4" w:uiPriority="51"/>
+    <w:lsdException w:name="List Table 7 Colorful Accent 4" w:uiPriority="52"/>
+    <w:lsdException w:name="List Table 1 Light Accent 5" w:uiPriority="46"/>
+    <w:lsdException w:name="List Table 2 Accent 5" w:uiPriority="47"/>
+    <w:lsdException w:name="List Table 3 Accent 5" w:uiPriority="48"/>
+    <w:lsdException w:name="List Table 4 Accent 5" w:uiPriority="49"/>
+    <w:lsdException w:name="List Table 5 Dark Accent 5" w:uiPriority="50"/>
+    <w:lsdException w:name="List Table 6 Colorful Accent 5" w:uiPriority="51"/>
+    <w:lsdException w:name="List Table 7 Colorful Accent 5" w:uiPriority="52"/>
+    <w:lsdException w:name="List Table 1 Light Accent 6" w:uiPriority="46"/>
+    <w:lsdException w:name="List Table 2 Accent 6" w:uiPriority="47"/>
+    <w:lsdException w:name="List Table 3 Accent 6" w:uiPriority="48"/>
+    <w:lsdException w:name="List Table 4 Accent 6" w:uiPriority="49"/>
+    <w:lsdException w:name="List Table 5 Dark Accent 6" w:uiPriority="50"/>
+    <w:lsdException w:name="List Table 6 Colorful Accent 6" w:uiPriority="51"/>
+    <w:lsdException w:name="List Table 7 Colorful Accent 6" w:uiPriority="52"/>
   </w:latentStyles>
   <w:style w:type="paragraph" w:default="1" w:styleId="Normal">
     <w:name w:val="Normal"/>
@@ -6134,7 +6683,7 @@
   <a:extraClrSchemeLst/>
   <a:extLst>
     <a:ext uri="{05A4C25C-085E-4340-85A3-A5531E510DB2}">
-      <thm15:themeFamily xmlns:thm15="http://schemas.microsoft.com/office/thememl/2012/main" xmlns="" name="Office Theme" id="{62F939B6-93AF-4DB8-9C6B-D6C7DFDC589F}" vid="{4A3C46E8-61CC-4603-A589-7422A47A8E4A}"/>
+      <thm15:themeFamily xmlns:thm15="http://schemas.microsoft.com/office/thememl/2012/main" name="Office Theme" id="{62F939B6-93AF-4DB8-9C6B-D6C7DFDC589F}" vid="{4A3C46E8-61CC-4603-A589-7422A47A8E4A}"/>
     </a:ext>
   </a:extLst>
 </a:theme>

</xml_diff>

<commit_message>
Nothing is Built Term (AR)
</commit_message>
<xml_diff>
--- a/the_code_issue_terms_and_definitions.docx
+++ b/the_code_issue_terms_and_definitions.docx
@@ -238,7 +238,25 @@
           <w:sz w:val="24"/>
           <w:szCs w:val="24"/>
         </w:rPr>
-        <w:t xml:space="preserve">PHP: a server-side scripting language designed for web development but also used as a general-purpose programming language. Originally created by Rasmus </w:t>
+        <w:t xml:space="preserve">PHP: a server-side scripting language designed for web development but also used as a general-purpose programming language. Originally created by </w:t>
+      </w:r>
+      <w:proofErr w:type="spellStart"/>
+      <w:r>
+        <w:rPr>
+          <w:rFonts w:ascii="Times New Roman" w:hAnsi="Times New Roman" w:cs="Times New Roman"/>
+          <w:sz w:val="24"/>
+          <w:szCs w:val="24"/>
+        </w:rPr>
+        <w:t>Rasmus</w:t>
+      </w:r>
+      <w:proofErr w:type="spellEnd"/>
+      <w:r>
+        <w:rPr>
+          <w:rFonts w:ascii="Times New Roman" w:hAnsi="Times New Roman" w:cs="Times New Roman"/>
+          <w:sz w:val="24"/>
+          <w:szCs w:val="24"/>
+        </w:rPr>
+        <w:t xml:space="preserve"> </w:t>
       </w:r>
       <w:proofErr w:type="spellStart"/>
       <w:r>
@@ -683,8 +701,50 @@
         <w:contextualSpacing/>
         <w:textAlignment w:val="baseline"/>
       </w:pPr>
-      <w:r>
-        <w:t xml:space="preserve">XSLT: Extensible Stylesheet Language Transformations. A language for transforming XML documents into other XML (extensible markup language: communicates data between programs) documents, or other formats such as HTML for web pages, plain text, or XSL Formatting Objects, which may subsequently be converted to other formats, such as PDF, </w:t>
+      <w:proofErr w:type="gramStart"/>
+      <w:r>
+        <w:rPr>
+          <w:lang w:val="fr-FR"/>
+        </w:rPr>
+        <w:t>XSLT:</w:t>
+      </w:r>
+      <w:proofErr w:type="gramEnd"/>
+      <w:r>
+        <w:rPr>
+          <w:lang w:val="fr-FR"/>
+        </w:rPr>
+        <w:t xml:space="preserve"> Extensible </w:t>
+      </w:r>
+      <w:proofErr w:type="spellStart"/>
+      <w:r>
+        <w:rPr>
+          <w:lang w:val="fr-FR"/>
+        </w:rPr>
+        <w:t>Stylesheet</w:t>
+      </w:r>
+      <w:proofErr w:type="spellEnd"/>
+      <w:r>
+        <w:rPr>
+          <w:lang w:val="fr-FR"/>
+        </w:rPr>
+        <w:t xml:space="preserve"> </w:t>
+      </w:r>
+      <w:proofErr w:type="spellStart"/>
+      <w:r>
+        <w:rPr>
+          <w:lang w:val="fr-FR"/>
+        </w:rPr>
+        <w:t>Language</w:t>
+      </w:r>
+      <w:proofErr w:type="spellEnd"/>
+      <w:r>
+        <w:rPr>
+          <w:lang w:val="fr-FR"/>
+        </w:rPr>
+        <w:t xml:space="preserve"> Transformations. </w:t>
+      </w:r>
+      <w:r>
+        <w:t xml:space="preserve">A language for transforming XML documents into other XML (extensible markup language: communicates data between programs) documents, or other formats such as HTML for web pages, plain text, or XSL Formatting Objects, which may subsequently be converted to other formats, such as PDF, </w:t>
       </w:r>
       <w:proofErr w:type="spellStart"/>
       <w:r>
@@ -1976,25 +2036,7 @@
           <w:sz w:val="24"/>
           <w:szCs w:val="24"/>
         </w:rPr>
-        <w:t>“filing system for code</w:t>
-      </w:r>
-      <w:proofErr w:type="gramStart"/>
-      <w:r>
-        <w:rPr>
-          <w:rFonts w:ascii="Times New Roman" w:hAnsi="Times New Roman" w:cs="Times New Roman"/>
-          <w:sz w:val="24"/>
-          <w:szCs w:val="24"/>
-        </w:rPr>
-        <w:t>”;  “</w:t>
-      </w:r>
-      <w:proofErr w:type="gramEnd"/>
-      <w:r>
-        <w:rPr>
-          <w:rFonts w:ascii="Times New Roman" w:hAnsi="Times New Roman" w:cs="Times New Roman"/>
-          <w:sz w:val="24"/>
-          <w:szCs w:val="24"/>
-        </w:rPr>
-        <w:t>a programming language model organized around </w:t>
+        <w:t>“filing system for code”;  “a programming language model organized around </w:t>
       </w:r>
       <w:hyperlink r:id="rId5" w:history="1">
         <w:r>
@@ -2612,1000 +2654,1016 @@
         </w:rPr>
         <w:t xml:space="preserve">A concept in programming that reflects the extra development work that arises after shipping. </w:t>
       </w:r>
+    </w:p>
+    <w:p>
+      <w:pPr>
+        <w:pStyle w:val="ListParagraph"/>
+        <w:spacing w:before="160" w:line="240" w:lineRule="auto"/>
+        <w:ind w:firstLine="0"/>
+        <w:rPr>
+          <w:rFonts w:ascii="Times New Roman" w:hAnsi="Times New Roman" w:cs="Times New Roman"/>
+          <w:b/>
+          <w:sz w:val="24"/>
+          <w:szCs w:val="24"/>
+        </w:rPr>
+      </w:pPr>
+    </w:p>
+    <w:p>
+      <w:pPr>
+        <w:spacing w:before="160" w:line="240" w:lineRule="auto"/>
+        <w:ind w:left="360"/>
+        <w:contextualSpacing/>
+        <w:rPr>
+          <w:rFonts w:ascii="Times New Roman" w:hAnsi="Times New Roman" w:cs="Times New Roman"/>
+          <w:b/>
+          <w:sz w:val="24"/>
+          <w:szCs w:val="24"/>
+        </w:rPr>
+      </w:pPr>
+      <w:r>
+        <w:rPr>
+          <w:rFonts w:ascii="Times New Roman" w:hAnsi="Times New Roman" w:cs="Times New Roman"/>
+          <w:b/>
+          <w:sz w:val="24"/>
+          <w:szCs w:val="24"/>
+        </w:rPr>
+        <w:t>We Still Need to Choose…</w:t>
+      </w:r>
+    </w:p>
+    <w:p>
+      <w:pPr>
+        <w:pStyle w:val="ListParagraph"/>
+        <w:numPr>
+          <w:ilvl w:val="0"/>
+          <w:numId w:val="5"/>
+        </w:numPr>
+        <w:spacing w:before="160" w:line="240" w:lineRule="auto"/>
+        <w:ind w:left="720"/>
+        <w:rPr>
+          <w:rFonts w:ascii="Times New Roman" w:hAnsi="Times New Roman" w:cs="Times New Roman"/>
+          <w:b/>
+          <w:sz w:val="24"/>
+          <w:szCs w:val="24"/>
+        </w:rPr>
+      </w:pPr>
+    </w:p>
+    <w:p>
+      <w:pPr>
+        <w:pStyle w:val="ListParagraph"/>
+        <w:spacing w:before="160" w:line="240" w:lineRule="auto"/>
+        <w:ind w:firstLine="0"/>
+        <w:rPr>
+          <w:rFonts w:ascii="Times New Roman" w:hAnsi="Times New Roman" w:cs="Times New Roman"/>
+          <w:b/>
+          <w:sz w:val="24"/>
+          <w:szCs w:val="24"/>
+        </w:rPr>
+      </w:pPr>
+    </w:p>
+    <w:p>
+      <w:pPr>
+        <w:spacing w:before="160" w:line="240" w:lineRule="auto"/>
+        <w:ind w:left="360"/>
+        <w:contextualSpacing/>
+        <w:rPr>
+          <w:rFonts w:ascii="Times New Roman" w:hAnsi="Times New Roman" w:cs="Times New Roman"/>
+          <w:b/>
+          <w:sz w:val="24"/>
+          <w:szCs w:val="24"/>
+        </w:rPr>
+      </w:pPr>
+      <w:r>
+        <w:rPr>
+          <w:rFonts w:ascii="Times New Roman" w:hAnsi="Times New Roman" w:cs="Times New Roman"/>
+          <w:b/>
+          <w:sz w:val="24"/>
+          <w:szCs w:val="24"/>
+        </w:rPr>
+        <w:t>Why Are There So Many Languages?</w:t>
+      </w:r>
+    </w:p>
+    <w:p>
+      <w:pPr>
+        <w:pStyle w:val="ListParagraph"/>
+        <w:numPr>
+          <w:ilvl w:val="0"/>
+          <w:numId w:val="5"/>
+        </w:numPr>
+        <w:spacing w:before="160" w:line="240" w:lineRule="auto"/>
+        <w:ind w:left="720"/>
+        <w:rPr>
+          <w:rFonts w:ascii="Times New Roman" w:hAnsi="Times New Roman" w:cs="Times New Roman"/>
+          <w:sz w:val="24"/>
+          <w:szCs w:val="24"/>
+        </w:rPr>
+      </w:pPr>
+      <w:r>
+        <w:rPr>
+          <w:rFonts w:ascii="Times New Roman" w:hAnsi="Times New Roman" w:cs="Times New Roman"/>
+          <w:b/>
+          <w:sz w:val="24"/>
+          <w:szCs w:val="24"/>
+        </w:rPr>
+        <w:lastRenderedPageBreak/>
+        <w:t xml:space="preserve">COBOL </w:t>
+      </w:r>
+      <w:r>
+        <w:rPr>
+          <w:rFonts w:ascii="Times New Roman" w:hAnsi="Times New Roman" w:cs="Times New Roman"/>
+          <w:sz w:val="24"/>
+          <w:szCs w:val="24"/>
+        </w:rPr>
+        <w:t>– Short for Common Business Oriented Language. COBOL is a compiled English-like language designed mainly for business use.</w:t>
+      </w:r>
+    </w:p>
+    <w:p>
+      <w:pPr>
+        <w:pStyle w:val="ListParagraph"/>
+        <w:numPr>
+          <w:ilvl w:val="0"/>
+          <w:numId w:val="5"/>
+        </w:numPr>
+        <w:spacing w:before="160" w:line="240" w:lineRule="auto"/>
+        <w:ind w:left="720"/>
+        <w:rPr>
+          <w:rFonts w:ascii="Times New Roman" w:hAnsi="Times New Roman" w:cs="Times New Roman"/>
+          <w:sz w:val="24"/>
+          <w:szCs w:val="24"/>
+        </w:rPr>
+      </w:pPr>
+      <w:r>
+        <w:rPr>
+          <w:rFonts w:ascii="Times New Roman" w:hAnsi="Times New Roman" w:cs="Times New Roman"/>
+          <w:b/>
+          <w:sz w:val="24"/>
+          <w:szCs w:val="24"/>
+        </w:rPr>
+        <w:t>Fortran</w:t>
+      </w:r>
+      <w:r>
+        <w:rPr>
+          <w:rFonts w:ascii="Times New Roman" w:hAnsi="Times New Roman" w:cs="Times New Roman"/>
+          <w:sz w:val="24"/>
+          <w:szCs w:val="24"/>
+        </w:rPr>
+        <w:t xml:space="preserve"> – Short for Formula Translation. Fortran is a general-purpose computer language that is especially suited to numeric computation and scientific computing.</w:t>
+      </w:r>
+    </w:p>
+    <w:p>
+      <w:pPr>
+        <w:pStyle w:val="ListParagraph"/>
+        <w:numPr>
+          <w:ilvl w:val="0"/>
+          <w:numId w:val="5"/>
+        </w:numPr>
+        <w:spacing w:before="160" w:line="240" w:lineRule="auto"/>
+        <w:ind w:left="720"/>
+        <w:rPr>
+          <w:rFonts w:ascii="Times New Roman" w:hAnsi="Times New Roman" w:cs="Times New Roman"/>
+          <w:sz w:val="24"/>
+          <w:szCs w:val="24"/>
+        </w:rPr>
+      </w:pPr>
+      <w:r>
+        <w:rPr>
+          <w:rFonts w:ascii="Times New Roman" w:hAnsi="Times New Roman" w:cs="Times New Roman"/>
+          <w:b/>
+          <w:sz w:val="24"/>
+          <w:szCs w:val="24"/>
+        </w:rPr>
+        <w:t xml:space="preserve">Lisp </w:t>
+      </w:r>
+      <w:r>
+        <w:rPr>
+          <w:rFonts w:ascii="Times New Roman" w:hAnsi="Times New Roman" w:cs="Times New Roman"/>
+          <w:sz w:val="24"/>
+          <w:szCs w:val="24"/>
+        </w:rPr>
+        <w:t>– Short for List Processor. Lisp is a language created as a practical mathematical notation for computer programs. Sometimes referred as “Lots of superfluous parentheses.”</w:t>
+      </w:r>
+    </w:p>
+    <w:p>
+      <w:pPr>
+        <w:pStyle w:val="ListParagraph"/>
+        <w:numPr>
+          <w:ilvl w:val="0"/>
+          <w:numId w:val="5"/>
+        </w:numPr>
+        <w:spacing w:before="160" w:line="240" w:lineRule="auto"/>
+        <w:ind w:left="720"/>
+        <w:rPr>
+          <w:rFonts w:ascii="Times New Roman" w:hAnsi="Times New Roman" w:cs="Times New Roman"/>
+          <w:sz w:val="24"/>
+          <w:szCs w:val="24"/>
+        </w:rPr>
+      </w:pPr>
+      <w:r>
+        <w:rPr>
+          <w:rFonts w:ascii="Times New Roman" w:hAnsi="Times New Roman" w:cs="Times New Roman"/>
+          <w:b/>
+          <w:sz w:val="24"/>
+          <w:szCs w:val="24"/>
+        </w:rPr>
+        <w:t>ITA</w:t>
+      </w:r>
+      <w:r>
+        <w:rPr>
+          <w:rFonts w:ascii="Times New Roman" w:hAnsi="Times New Roman" w:cs="Times New Roman"/>
+          <w:sz w:val="24"/>
+          <w:szCs w:val="24"/>
+        </w:rPr>
+        <w:t xml:space="preserve"> – travel industry software division of Google.</w:t>
+      </w:r>
+    </w:p>
+    <w:p>
+      <w:pPr>
+        <w:pStyle w:val="ListParagraph"/>
+        <w:spacing w:before="160" w:line="240" w:lineRule="auto"/>
+        <w:ind w:firstLine="0"/>
+        <w:rPr>
+          <w:rFonts w:ascii="Times New Roman" w:hAnsi="Times New Roman" w:cs="Times New Roman"/>
+          <w:sz w:val="24"/>
+          <w:szCs w:val="24"/>
+        </w:rPr>
+      </w:pPr>
+    </w:p>
+    <w:p>
+      <w:pPr>
+        <w:spacing w:before="160" w:line="240" w:lineRule="auto"/>
+        <w:ind w:left="360"/>
+        <w:contextualSpacing/>
+        <w:rPr>
+          <w:rFonts w:ascii="Times New Roman" w:hAnsi="Times New Roman" w:cs="Times New Roman"/>
+          <w:b/>
+          <w:sz w:val="24"/>
+          <w:szCs w:val="24"/>
+        </w:rPr>
+      </w:pPr>
+      <w:r>
+        <w:rPr>
+          <w:rFonts w:ascii="Times New Roman" w:hAnsi="Times New Roman" w:cs="Times New Roman"/>
+          <w:b/>
+          <w:sz w:val="24"/>
+          <w:szCs w:val="24"/>
+        </w:rPr>
+        <w:t>The Time You Attended the Email Address Validation Meeting</w:t>
+      </w:r>
+    </w:p>
+    <w:p>
+      <w:pPr>
+        <w:pStyle w:val="ListParagraph"/>
+        <w:numPr>
+          <w:ilvl w:val="0"/>
+          <w:numId w:val="5"/>
+        </w:numPr>
+        <w:spacing w:before="160" w:line="240" w:lineRule="auto"/>
+        <w:ind w:left="720"/>
+        <w:rPr>
+          <w:rFonts w:ascii="Times New Roman" w:hAnsi="Times New Roman" w:cs="Times New Roman"/>
+          <w:sz w:val="24"/>
+          <w:szCs w:val="24"/>
+        </w:rPr>
+      </w:pPr>
+      <w:r>
+        <w:rPr>
+          <w:rFonts w:ascii="Times New Roman" w:hAnsi="Times New Roman" w:cs="Times New Roman"/>
+          <w:b/>
+          <w:sz w:val="24"/>
+          <w:szCs w:val="24"/>
+        </w:rPr>
+        <w:t>HTML</w:t>
+      </w:r>
+      <w:r>
+        <w:rPr>
+          <w:rFonts w:ascii="Times New Roman" w:hAnsi="Times New Roman" w:cs="Times New Roman"/>
+          <w:sz w:val="24"/>
+          <w:szCs w:val="24"/>
+        </w:rPr>
+        <w:t>: Hypertext Markup Language is the standard markup language for creating web pages.</w:t>
+      </w:r>
+    </w:p>
+    <w:p>
+      <w:pPr>
+        <w:pStyle w:val="ListParagraph"/>
+        <w:numPr>
+          <w:ilvl w:val="0"/>
+          <w:numId w:val="5"/>
+        </w:numPr>
+        <w:spacing w:before="160" w:line="240" w:lineRule="auto"/>
+        <w:ind w:left="720"/>
+        <w:rPr>
+          <w:rFonts w:ascii="Times New Roman" w:hAnsi="Times New Roman" w:cs="Times New Roman"/>
+          <w:sz w:val="24"/>
+          <w:szCs w:val="24"/>
+        </w:rPr>
+      </w:pPr>
+      <w:r>
+        <w:rPr>
+          <w:rFonts w:ascii="Times New Roman" w:hAnsi="Times New Roman" w:cs="Times New Roman"/>
+          <w:b/>
+          <w:sz w:val="24"/>
+          <w:szCs w:val="24"/>
+        </w:rPr>
+        <w:t>RFC 5321:</w:t>
+      </w:r>
+      <w:r>
+        <w:rPr>
+          <w:rFonts w:ascii="Times New Roman" w:hAnsi="Times New Roman" w:cs="Times New Roman"/>
+          <w:sz w:val="24"/>
+          <w:szCs w:val="24"/>
+        </w:rPr>
+        <w:t xml:space="preserve"> This specification is a revision of Request For Comments (RFC): Simple Mail Transfer Protocol</w:t>
+      </w:r>
+    </w:p>
+    <w:p>
+      <w:pPr>
+        <w:pStyle w:val="ListParagraph"/>
+        <w:numPr>
+          <w:ilvl w:val="0"/>
+          <w:numId w:val="5"/>
+        </w:numPr>
+        <w:spacing w:before="160" w:line="240" w:lineRule="auto"/>
+        <w:ind w:left="720"/>
+        <w:rPr>
+          <w:rFonts w:ascii="Times New Roman" w:hAnsi="Times New Roman" w:cs="Times New Roman"/>
+          <w:sz w:val="24"/>
+          <w:szCs w:val="24"/>
+        </w:rPr>
+      </w:pPr>
+      <w:r>
+        <w:rPr>
+          <w:rFonts w:ascii="Times New Roman" w:hAnsi="Times New Roman" w:cs="Times New Roman"/>
+          <w:b/>
+          <w:sz w:val="24"/>
+          <w:szCs w:val="24"/>
+        </w:rPr>
+        <w:t>RFC 5322:</w:t>
+      </w:r>
+      <w:r>
+        <w:rPr>
+          <w:rFonts w:ascii="Times New Roman" w:hAnsi="Times New Roman" w:cs="Times New Roman"/>
+          <w:sz w:val="24"/>
+          <w:szCs w:val="24"/>
+        </w:rPr>
+        <w:t xml:space="preserve"> This specification is a revision of Request For Comments (RFC): Internet Message Format</w:t>
+      </w:r>
+    </w:p>
+    <w:p>
+      <w:pPr>
+        <w:pStyle w:val="ListParagraph"/>
+        <w:spacing w:before="160" w:line="240" w:lineRule="auto"/>
+        <w:ind w:firstLine="0"/>
+        <w:rPr>
+          <w:rFonts w:ascii="Times New Roman" w:hAnsi="Times New Roman" w:cs="Times New Roman"/>
+          <w:sz w:val="24"/>
+          <w:szCs w:val="24"/>
+        </w:rPr>
+      </w:pPr>
+    </w:p>
+    <w:p>
+      <w:pPr>
+        <w:spacing w:before="160" w:line="240" w:lineRule="auto"/>
+        <w:ind w:left="360"/>
+        <w:contextualSpacing/>
+        <w:rPr>
+          <w:rFonts w:ascii="Times New Roman" w:hAnsi="Times New Roman" w:cs="Times New Roman"/>
+          <w:b/>
+          <w:sz w:val="24"/>
+          <w:szCs w:val="24"/>
+        </w:rPr>
+      </w:pPr>
+      <w:r>
+        <w:rPr>
+          <w:rFonts w:ascii="Times New Roman" w:hAnsi="Times New Roman" w:cs="Times New Roman"/>
+          <w:b/>
+          <w:sz w:val="24"/>
+          <w:szCs w:val="24"/>
+        </w:rPr>
+        <w:t>Where Does Data Live?</w:t>
+      </w:r>
+    </w:p>
+    <w:p>
+      <w:pPr>
+        <w:pStyle w:val="ListParagraph"/>
+        <w:numPr>
+          <w:ilvl w:val="0"/>
+          <w:numId w:val="15"/>
+        </w:numPr>
+        <w:spacing w:before="160" w:line="240" w:lineRule="auto"/>
+        <w:ind w:left="720"/>
+        <w:rPr>
+          <w:rFonts w:ascii="Times New Roman" w:hAnsi="Times New Roman" w:cs="Times New Roman"/>
+          <w:b/>
+          <w:sz w:val="24"/>
+          <w:szCs w:val="24"/>
+        </w:rPr>
+      </w:pPr>
+      <w:r>
+        <w:rPr>
+          <w:rFonts w:ascii="Times New Roman" w:hAnsi="Times New Roman" w:cs="Times New Roman"/>
+          <w:b/>
+          <w:sz w:val="24"/>
+          <w:szCs w:val="24"/>
+        </w:rPr>
+        <w:t>SQL</w:t>
+      </w:r>
+      <w:r>
+        <w:rPr>
+          <w:rFonts w:ascii="Times New Roman" w:hAnsi="Times New Roman" w:cs="Times New Roman"/>
+          <w:sz w:val="24"/>
+          <w:szCs w:val="24"/>
+        </w:rPr>
+        <w:t>: Structured Query Language is a domain-specific language used in programming and designed for managing data held in a relational database management system (RDBMS).</w:t>
+      </w:r>
+    </w:p>
+    <w:p>
+      <w:pPr>
+        <w:pStyle w:val="ListParagraph"/>
+        <w:spacing w:before="160" w:line="240" w:lineRule="auto"/>
+        <w:ind w:firstLine="0"/>
+        <w:rPr>
+          <w:rFonts w:ascii="Times New Roman" w:hAnsi="Times New Roman" w:cs="Times New Roman"/>
+          <w:b/>
+          <w:sz w:val="24"/>
+          <w:szCs w:val="24"/>
+        </w:rPr>
+      </w:pPr>
+    </w:p>
+    <w:p>
+      <w:pPr>
+        <w:spacing w:before="160" w:line="240" w:lineRule="auto"/>
+        <w:ind w:left="360"/>
+        <w:contextualSpacing/>
+        <w:rPr>
+          <w:rFonts w:ascii="Times New Roman" w:hAnsi="Times New Roman" w:cs="Times New Roman"/>
+          <w:b/>
+          <w:sz w:val="24"/>
+          <w:szCs w:val="24"/>
+        </w:rPr>
+      </w:pPr>
+      <w:r>
+        <w:rPr>
+          <w:rFonts w:ascii="Times New Roman" w:hAnsi="Times New Roman" w:cs="Times New Roman"/>
+          <w:b/>
+          <w:sz w:val="24"/>
+          <w:szCs w:val="24"/>
+        </w:rPr>
+        <w:t>The Language of White Collars</w:t>
+      </w:r>
+    </w:p>
+    <w:p>
+      <w:pPr>
+        <w:pStyle w:val="ListParagraph"/>
+        <w:numPr>
+          <w:ilvl w:val="0"/>
+          <w:numId w:val="15"/>
+        </w:numPr>
+        <w:spacing w:before="160" w:line="240" w:lineRule="auto"/>
+        <w:ind w:left="720"/>
+        <w:rPr>
+          <w:rFonts w:ascii="Times New Roman" w:hAnsi="Times New Roman" w:cs="Times New Roman"/>
+          <w:sz w:val="24"/>
+          <w:szCs w:val="24"/>
+        </w:rPr>
+      </w:pPr>
+    </w:p>
+    <w:p>
+      <w:pPr>
+        <w:pStyle w:val="ListParagraph"/>
+        <w:spacing w:before="160" w:line="240" w:lineRule="auto"/>
+        <w:ind w:firstLine="0"/>
+        <w:rPr>
+          <w:rFonts w:ascii="Times New Roman" w:hAnsi="Times New Roman" w:cs="Times New Roman"/>
+          <w:sz w:val="24"/>
+          <w:szCs w:val="24"/>
+        </w:rPr>
+      </w:pPr>
+    </w:p>
+    <w:p>
+      <w:pPr>
+        <w:spacing w:before="160" w:line="240" w:lineRule="auto"/>
+        <w:ind w:left="360"/>
+        <w:contextualSpacing/>
+        <w:rPr>
+          <w:rFonts w:ascii="Times New Roman" w:hAnsi="Times New Roman" w:cs="Times New Roman"/>
+          <w:sz w:val="24"/>
+          <w:szCs w:val="24"/>
+        </w:rPr>
+      </w:pPr>
+      <w:r>
+        <w:rPr>
+          <w:rFonts w:ascii="Times New Roman" w:hAnsi="Times New Roman" w:cs="Times New Roman"/>
+          <w:b/>
+          <w:sz w:val="24"/>
+          <w:szCs w:val="24"/>
+        </w:rPr>
+        <w:t>Liquid Infrastructure</w:t>
+      </w:r>
+    </w:p>
+    <w:p>
+      <w:pPr>
+        <w:pStyle w:val="ListParagraph"/>
+        <w:numPr>
+          <w:ilvl w:val="0"/>
+          <w:numId w:val="15"/>
+        </w:numPr>
+        <w:spacing w:before="160" w:line="240" w:lineRule="auto"/>
+        <w:ind w:left="720"/>
+        <w:rPr>
+          <w:rFonts w:ascii="Times New Roman" w:hAnsi="Times New Roman" w:cs="Times New Roman"/>
+          <w:sz w:val="24"/>
+          <w:szCs w:val="24"/>
+        </w:rPr>
+      </w:pPr>
+    </w:p>
+    <w:p>
+      <w:pPr>
+        <w:pStyle w:val="ListParagraph"/>
+        <w:spacing w:before="160" w:line="240" w:lineRule="auto"/>
+        <w:ind w:firstLine="0"/>
+        <w:rPr>
+          <w:rFonts w:ascii="Times New Roman" w:hAnsi="Times New Roman" w:cs="Times New Roman"/>
+          <w:sz w:val="24"/>
+          <w:szCs w:val="24"/>
+        </w:rPr>
+      </w:pPr>
+    </w:p>
+    <w:p>
+      <w:pPr>
+        <w:spacing w:before="160" w:line="240" w:lineRule="auto"/>
+        <w:ind w:left="360"/>
+        <w:contextualSpacing/>
+        <w:rPr>
+          <w:rFonts w:ascii="Times New Roman" w:hAnsi="Times New Roman" w:cs="Times New Roman"/>
+          <w:sz w:val="24"/>
+          <w:szCs w:val="24"/>
+        </w:rPr>
+      </w:pPr>
+      <w:r>
+        <w:rPr>
+          <w:rFonts w:ascii="Times New Roman" w:hAnsi="Times New Roman" w:cs="Times New Roman"/>
+          <w:b/>
+          <w:sz w:val="24"/>
+          <w:szCs w:val="24"/>
+        </w:rPr>
+        <w:t>What About JavaScript?</w:t>
+      </w:r>
+    </w:p>
+    <w:p>
+      <w:pPr>
+        <w:pStyle w:val="ListParagraph"/>
+        <w:numPr>
+          <w:ilvl w:val="0"/>
+          <w:numId w:val="15"/>
+        </w:numPr>
+        <w:spacing w:before="160" w:line="240" w:lineRule="auto"/>
+        <w:ind w:left="720"/>
+        <w:rPr>
+          <w:rFonts w:ascii="Times New Roman" w:hAnsi="Times New Roman" w:cs="Times New Roman"/>
+          <w:sz w:val="24"/>
+          <w:szCs w:val="24"/>
+        </w:rPr>
+      </w:pPr>
+    </w:p>
+    <w:p>
+      <w:pPr>
+        <w:pStyle w:val="ListParagraph"/>
+        <w:spacing w:before="160" w:line="240" w:lineRule="auto"/>
+        <w:ind w:firstLine="0"/>
+        <w:rPr>
+          <w:rFonts w:ascii="Times New Roman" w:hAnsi="Times New Roman" w:cs="Times New Roman"/>
+          <w:sz w:val="24"/>
+          <w:szCs w:val="24"/>
+        </w:rPr>
+      </w:pPr>
+    </w:p>
+    <w:p>
+      <w:pPr>
+        <w:spacing w:before="160" w:line="240" w:lineRule="auto"/>
+        <w:ind w:left="0" w:firstLine="0"/>
+        <w:contextualSpacing/>
+        <w:rPr>
+          <w:rFonts w:ascii="Times New Roman" w:hAnsi="Times New Roman" w:cs="Times New Roman"/>
+          <w:sz w:val="24"/>
+          <w:szCs w:val="24"/>
+        </w:rPr>
+      </w:pPr>
+      <w:r>
+        <w:rPr>
+          <w:rFonts w:ascii="Times New Roman" w:hAnsi="Times New Roman" w:cs="Times New Roman"/>
+          <w:b/>
+          <w:sz w:val="24"/>
+          <w:szCs w:val="24"/>
+        </w:rPr>
+        <w:t>What's the Absolute Minimum I Must Know About PHP?</w:t>
+      </w:r>
+    </w:p>
+    <w:p>
+      <w:pPr>
+        <w:pStyle w:val="ListParagraph"/>
+        <w:numPr>
+          <w:ilvl w:val="0"/>
+          <w:numId w:val="15"/>
+        </w:numPr>
+        <w:spacing w:before="160" w:line="240" w:lineRule="auto"/>
+        <w:ind w:left="720"/>
+        <w:rPr>
+          <w:rFonts w:ascii="Times New Roman" w:hAnsi="Times New Roman" w:cs="Times New Roman"/>
+          <w:sz w:val="24"/>
+          <w:szCs w:val="24"/>
+        </w:rPr>
+      </w:pPr>
+    </w:p>
+    <w:p>
+      <w:pPr>
+        <w:pStyle w:val="ListParagraph"/>
+        <w:spacing w:before="160" w:line="240" w:lineRule="auto"/>
+        <w:ind w:firstLine="0"/>
+        <w:rPr>
+          <w:rFonts w:ascii="Times New Roman" w:hAnsi="Times New Roman" w:cs="Times New Roman"/>
+          <w:sz w:val="24"/>
+          <w:szCs w:val="24"/>
+        </w:rPr>
+      </w:pPr>
+    </w:p>
+    <w:p>
+      <w:pPr>
+        <w:spacing w:before="160" w:line="240" w:lineRule="auto"/>
+        <w:ind w:left="360"/>
+        <w:contextualSpacing/>
+        <w:rPr>
+          <w:rFonts w:ascii="Times New Roman" w:hAnsi="Times New Roman" w:cs="Times New Roman"/>
+          <w:sz w:val="24"/>
+          <w:szCs w:val="24"/>
+        </w:rPr>
+      </w:pPr>
+      <w:r>
+        <w:rPr>
+          <w:rFonts w:ascii="Times New Roman" w:hAnsi="Times New Roman" w:cs="Times New Roman"/>
+          <w:b/>
+          <w:sz w:val="24"/>
+          <w:szCs w:val="24"/>
+        </w:rPr>
+        <w:t>How Are Apps Made?</w:t>
+      </w:r>
+    </w:p>
+    <w:p>
+      <w:pPr>
+        <w:pStyle w:val="ListParagraph"/>
+        <w:numPr>
+          <w:ilvl w:val="0"/>
+          <w:numId w:val="15"/>
+        </w:numPr>
+        <w:spacing w:before="160" w:line="240" w:lineRule="auto"/>
+        <w:ind w:left="720"/>
+        <w:rPr>
+          <w:rFonts w:ascii="Times New Roman" w:hAnsi="Times New Roman" w:cs="Times New Roman"/>
+          <w:sz w:val="24"/>
+          <w:szCs w:val="24"/>
+        </w:rPr>
+      </w:pPr>
+      <w:r>
+        <w:rPr>
+          <w:rFonts w:ascii="Times New Roman" w:hAnsi="Times New Roman" w:cs="Times New Roman"/>
+          <w:sz w:val="24"/>
+          <w:szCs w:val="24"/>
+        </w:rPr>
+        <w:t>Application programming interface (API) = Set of methods, protocols, and tools for building application software</w:t>
+      </w:r>
+    </w:p>
+    <w:p>
+      <w:pPr>
+        <w:pStyle w:val="ListParagraph"/>
+        <w:numPr>
+          <w:ilvl w:val="1"/>
+          <w:numId w:val="15"/>
+        </w:numPr>
+        <w:spacing w:before="160" w:line="240" w:lineRule="auto"/>
+        <w:ind w:left="1440"/>
+        <w:rPr>
+          <w:rFonts w:ascii="Times New Roman" w:hAnsi="Times New Roman" w:cs="Times New Roman"/>
+          <w:sz w:val="24"/>
+          <w:szCs w:val="24"/>
+        </w:rPr>
+      </w:pPr>
+      <w:r>
+        <w:rPr>
+          <w:rFonts w:ascii="Times New Roman" w:hAnsi="Times New Roman" w:cs="Times New Roman"/>
+          <w:sz w:val="24"/>
+          <w:szCs w:val="24"/>
+        </w:rPr>
+        <w:t>Can be a web-based system, operating system, database system, computer hardware, or software library</w:t>
+      </w:r>
+    </w:p>
+    <w:p>
+      <w:pPr>
+        <w:pStyle w:val="ListParagraph"/>
+        <w:numPr>
+          <w:ilvl w:val="0"/>
+          <w:numId w:val="15"/>
+        </w:numPr>
+        <w:spacing w:before="160" w:line="240" w:lineRule="auto"/>
+        <w:ind w:left="720"/>
+        <w:rPr>
+          <w:rFonts w:ascii="Times New Roman" w:hAnsi="Times New Roman" w:cs="Times New Roman"/>
+          <w:sz w:val="24"/>
+          <w:szCs w:val="24"/>
+        </w:rPr>
+      </w:pPr>
+      <w:r>
+        <w:rPr>
+          <w:rFonts w:ascii="Times New Roman" w:hAnsi="Times New Roman" w:cs="Times New Roman"/>
+          <w:sz w:val="24"/>
+          <w:szCs w:val="24"/>
+        </w:rPr>
+        <w:t>Bezel = Outside frame around a button in the program (button border)</w:t>
+      </w:r>
+    </w:p>
+    <w:p>
+      <w:pPr>
+        <w:pStyle w:val="ListParagraph"/>
+        <w:numPr>
+          <w:ilvl w:val="1"/>
+          <w:numId w:val="15"/>
+        </w:numPr>
+        <w:spacing w:before="160" w:line="240" w:lineRule="auto"/>
+        <w:ind w:left="1440"/>
+        <w:rPr>
+          <w:rFonts w:ascii="Times New Roman" w:hAnsi="Times New Roman" w:cs="Times New Roman"/>
+          <w:sz w:val="24"/>
+          <w:szCs w:val="24"/>
+        </w:rPr>
+      </w:pPr>
+      <w:r>
+        <w:rPr>
+          <w:rFonts w:ascii="Times New Roman" w:hAnsi="Times New Roman" w:cs="Times New Roman"/>
+          <w:sz w:val="24"/>
+          <w:szCs w:val="24"/>
+        </w:rPr>
+        <w:lastRenderedPageBreak/>
+        <w:t>Bezels have three types of buttons: push buttons, sticky buttons, and radio buttons and checkboxes</w:t>
+      </w:r>
+    </w:p>
+    <w:p>
+      <w:pPr>
+        <w:pStyle w:val="ListParagraph"/>
+        <w:numPr>
+          <w:ilvl w:val="0"/>
+          <w:numId w:val="15"/>
+        </w:numPr>
+        <w:spacing w:before="160" w:line="240" w:lineRule="auto"/>
+        <w:ind w:left="720"/>
+        <w:rPr>
+          <w:rFonts w:ascii="Times New Roman" w:hAnsi="Times New Roman" w:cs="Times New Roman"/>
+          <w:sz w:val="24"/>
+          <w:szCs w:val="24"/>
+        </w:rPr>
+      </w:pPr>
+      <w:r>
+        <w:rPr>
+          <w:rFonts w:ascii="Times New Roman" w:hAnsi="Times New Roman" w:cs="Times New Roman"/>
+          <w:sz w:val="24"/>
+          <w:szCs w:val="24"/>
+        </w:rPr>
+        <w:t>Ecosystem = iCloud, iOS, and Mac OS X integrations; a platform for the Apple’s systems</w:t>
+      </w:r>
+    </w:p>
+    <w:p>
+      <w:pPr>
+        <w:pStyle w:val="ListParagraph"/>
+        <w:numPr>
+          <w:ilvl w:val="0"/>
+          <w:numId w:val="15"/>
+        </w:numPr>
+        <w:spacing w:before="160" w:line="240" w:lineRule="auto"/>
+        <w:ind w:left="720"/>
+        <w:rPr>
+          <w:rFonts w:ascii="Times New Roman" w:hAnsi="Times New Roman" w:cs="Times New Roman"/>
+          <w:sz w:val="24"/>
+          <w:szCs w:val="24"/>
+        </w:rPr>
+      </w:pPr>
+      <w:r>
+        <w:rPr>
+          <w:rFonts w:ascii="Times New Roman" w:hAnsi="Times New Roman" w:cs="Times New Roman"/>
+          <w:sz w:val="24"/>
+          <w:szCs w:val="24"/>
+        </w:rPr>
+        <w:t>Integrated development environment (IDE) = Software app that provides facilities to programmers for software development</w:t>
+      </w:r>
+    </w:p>
+    <w:p>
+      <w:pPr>
+        <w:pStyle w:val="ListParagraph"/>
+        <w:numPr>
+          <w:ilvl w:val="0"/>
+          <w:numId w:val="15"/>
+        </w:numPr>
+        <w:spacing w:before="160" w:line="240" w:lineRule="auto"/>
+        <w:ind w:left="720"/>
+        <w:rPr>
+          <w:rFonts w:ascii="Times New Roman" w:hAnsi="Times New Roman" w:cs="Times New Roman"/>
+          <w:sz w:val="24"/>
+          <w:szCs w:val="24"/>
+        </w:rPr>
+      </w:pPr>
+      <w:r>
+        <w:rPr>
+          <w:rFonts w:ascii="Times New Roman" w:hAnsi="Times New Roman" w:cs="Times New Roman"/>
+          <w:sz w:val="24"/>
+          <w:szCs w:val="24"/>
+        </w:rPr>
+        <w:t>Software development kit (SDK) = Set of software development tools that allows creation of apps for certain software package and framework, hardware platform, computer system, video game console, operating system, or similar development platforms</w:t>
+      </w:r>
+    </w:p>
+    <w:p>
+      <w:pPr>
+        <w:pStyle w:val="ListParagraph"/>
+        <w:numPr>
+          <w:ilvl w:val="0"/>
+          <w:numId w:val="15"/>
+        </w:numPr>
+        <w:spacing w:before="160" w:line="240" w:lineRule="auto"/>
+        <w:ind w:left="720"/>
+        <w:rPr>
+          <w:rFonts w:ascii="Times New Roman" w:hAnsi="Times New Roman" w:cs="Times New Roman"/>
+          <w:sz w:val="24"/>
+          <w:szCs w:val="24"/>
+        </w:rPr>
+      </w:pPr>
+      <w:r>
+        <w:rPr>
+          <w:rFonts w:ascii="Times New Roman" w:hAnsi="Times New Roman" w:cs="Times New Roman"/>
+          <w:sz w:val="24"/>
+          <w:szCs w:val="24"/>
+        </w:rPr>
+        <w:t>XCode = IDE used by Mac developers to create applications (apps)</w:t>
+      </w:r>
+    </w:p>
+    <w:p>
+      <w:pPr>
+        <w:pStyle w:val="ListParagraph"/>
+        <w:spacing w:before="160" w:line="240" w:lineRule="auto"/>
+        <w:ind w:firstLine="0"/>
+        <w:rPr>
+          <w:rFonts w:ascii="Times New Roman" w:hAnsi="Times New Roman" w:cs="Times New Roman"/>
+          <w:sz w:val="24"/>
+          <w:szCs w:val="24"/>
+        </w:rPr>
+      </w:pPr>
+    </w:p>
+    <w:p>
+      <w:pPr>
+        <w:spacing w:before="160" w:line="240" w:lineRule="auto"/>
+        <w:ind w:left="360"/>
+        <w:contextualSpacing/>
+        <w:rPr>
+          <w:rFonts w:ascii="Times New Roman" w:hAnsi="Times New Roman" w:cs="Times New Roman"/>
+          <w:sz w:val="24"/>
+          <w:szCs w:val="24"/>
+        </w:rPr>
+      </w:pPr>
+      <w:r>
+        <w:rPr>
+          <w:rFonts w:ascii="Times New Roman" w:hAnsi="Times New Roman" w:cs="Times New Roman"/>
+          <w:b/>
+          <w:sz w:val="24"/>
+          <w:szCs w:val="24"/>
+        </w:rPr>
+        <w:t>The Framework: Wilder, Younger Cousin of the Software Development Kit</w:t>
+      </w:r>
+    </w:p>
+    <w:p>
+      <w:pPr>
+        <w:pStyle w:val="ListParagraph"/>
+        <w:numPr>
+          <w:ilvl w:val="0"/>
+          <w:numId w:val="15"/>
+        </w:numPr>
+        <w:spacing w:before="160" w:line="240" w:lineRule="auto"/>
+        <w:ind w:left="720"/>
+        <w:rPr>
+          <w:rFonts w:ascii="Times New Roman" w:hAnsi="Times New Roman" w:cs="Times New Roman"/>
+          <w:sz w:val="24"/>
+          <w:szCs w:val="24"/>
+        </w:rPr>
+      </w:pPr>
+    </w:p>
+    <w:p>
+      <w:pPr>
+        <w:pStyle w:val="ListParagraph"/>
+        <w:spacing w:before="160" w:line="240" w:lineRule="auto"/>
+        <w:ind w:firstLine="0"/>
+        <w:rPr>
+          <w:rFonts w:ascii="Times New Roman" w:hAnsi="Times New Roman" w:cs="Times New Roman"/>
+          <w:sz w:val="24"/>
+          <w:szCs w:val="24"/>
+        </w:rPr>
+      </w:pPr>
+    </w:p>
+    <w:p>
+      <w:pPr>
+        <w:spacing w:before="160" w:line="240" w:lineRule="auto"/>
+        <w:ind w:left="360"/>
+        <w:contextualSpacing/>
+        <w:rPr>
+          <w:rFonts w:ascii="Times New Roman" w:hAnsi="Times New Roman" w:cs="Times New Roman"/>
+          <w:sz w:val="24"/>
+          <w:szCs w:val="24"/>
+        </w:rPr>
+      </w:pPr>
+      <w:r>
+        <w:rPr>
+          <w:rFonts w:ascii="Times New Roman" w:hAnsi="Times New Roman" w:cs="Times New Roman"/>
+          <w:b/>
+          <w:sz w:val="24"/>
+          <w:szCs w:val="24"/>
+        </w:rPr>
+        <w:t>What Is Debugging?</w:t>
+      </w:r>
+    </w:p>
+    <w:p>
+      <w:pPr>
+        <w:pStyle w:val="ListParagraph"/>
+        <w:numPr>
+          <w:ilvl w:val="0"/>
+          <w:numId w:val="15"/>
+        </w:numPr>
+        <w:spacing w:before="160" w:line="240" w:lineRule="auto"/>
+        <w:ind w:left="720"/>
+        <w:rPr>
+          <w:rFonts w:ascii="Times New Roman" w:hAnsi="Times New Roman" w:cs="Times New Roman"/>
+          <w:sz w:val="24"/>
+          <w:szCs w:val="24"/>
+        </w:rPr>
+      </w:pPr>
+    </w:p>
+    <w:p>
+      <w:pPr>
+        <w:pStyle w:val="ListParagraph"/>
+        <w:spacing w:before="160" w:line="240" w:lineRule="auto"/>
+        <w:ind w:firstLine="0"/>
+        <w:rPr>
+          <w:rFonts w:ascii="Times New Roman" w:hAnsi="Times New Roman" w:cs="Times New Roman"/>
+          <w:sz w:val="24"/>
+          <w:szCs w:val="24"/>
+        </w:rPr>
+      </w:pPr>
+    </w:p>
+    <w:p>
+      <w:pPr>
+        <w:spacing w:before="160" w:line="240" w:lineRule="auto"/>
+        <w:ind w:left="360"/>
+        <w:contextualSpacing/>
+        <w:rPr>
+          <w:rFonts w:ascii="Times New Roman" w:hAnsi="Times New Roman" w:cs="Times New Roman"/>
+          <w:sz w:val="24"/>
+          <w:szCs w:val="24"/>
+        </w:rPr>
+      </w:pPr>
+      <w:r>
+        <w:rPr>
+          <w:rFonts w:ascii="Times New Roman" w:hAnsi="Times New Roman" w:cs="Times New Roman"/>
+          <w:b/>
+          <w:sz w:val="24"/>
+          <w:szCs w:val="24"/>
+        </w:rPr>
+        <w:t>Nothing Is Built</w:t>
+      </w:r>
+    </w:p>
+    <w:p>
+      <w:pPr>
+        <w:pStyle w:val="ListParagraph"/>
+        <w:numPr>
+          <w:ilvl w:val="0"/>
+          <w:numId w:val="15"/>
+        </w:numPr>
+        <w:spacing w:before="160" w:line="240" w:lineRule="auto"/>
+        <w:ind w:left="720"/>
+        <w:rPr>
+          <w:rFonts w:ascii="Times New Roman" w:hAnsi="Times New Roman" w:cs="Times New Roman"/>
+          <w:sz w:val="24"/>
+          <w:szCs w:val="24"/>
+        </w:rPr>
+      </w:pPr>
+      <w:r>
+        <w:rPr>
+          <w:rFonts w:ascii="Times New Roman" w:hAnsi="Times New Roman" w:cs="Times New Roman"/>
+          <w:sz w:val="24"/>
+          <w:szCs w:val="24"/>
+        </w:rPr>
+        <w:t xml:space="preserve">Boondoggle: </w:t>
+      </w:r>
+      <w:r>
+        <w:rPr>
+          <w:rFonts w:ascii="Times New Roman" w:hAnsi="Times New Roman" w:cs="Times New Roman"/>
+          <w:sz w:val="24"/>
+          <w:szCs w:val="24"/>
+        </w:rPr>
+        <w:t>Work or activity that is wasteful or pointless but gives the appearance of having value.</w:t>
+      </w:r>
       <w:bookmarkStart w:id="0" w:name="_GoBack"/>
       <w:bookmarkEnd w:id="0"/>
-    </w:p>
-    <w:p>
-      <w:pPr>
-        <w:pStyle w:val="ListParagraph"/>
-        <w:spacing w:before="160" w:line="240" w:lineRule="auto"/>
-        <w:ind w:firstLine="0"/>
-        <w:rPr>
-          <w:rFonts w:ascii="Times New Roman" w:hAnsi="Times New Roman" w:cs="Times New Roman"/>
-          <w:b/>
-          <w:sz w:val="24"/>
-          <w:szCs w:val="24"/>
-        </w:rPr>
-      </w:pPr>
-    </w:p>
-    <w:p>
-      <w:pPr>
-        <w:spacing w:before="160" w:line="240" w:lineRule="auto"/>
-        <w:ind w:left="360"/>
-        <w:contextualSpacing/>
-        <w:rPr>
-          <w:rFonts w:ascii="Times New Roman" w:hAnsi="Times New Roman" w:cs="Times New Roman"/>
-          <w:b/>
-          <w:sz w:val="24"/>
-          <w:szCs w:val="24"/>
-        </w:rPr>
-      </w:pPr>
-      <w:r>
-        <w:rPr>
-          <w:rFonts w:ascii="Times New Roman" w:hAnsi="Times New Roman" w:cs="Times New Roman"/>
-          <w:b/>
-          <w:sz w:val="24"/>
-          <w:szCs w:val="24"/>
-        </w:rPr>
-        <w:t>We Still Need to Choose…</w:t>
-      </w:r>
-    </w:p>
-    <w:p>
-      <w:pPr>
-        <w:pStyle w:val="ListParagraph"/>
-        <w:numPr>
-          <w:ilvl w:val="0"/>
-          <w:numId w:val="5"/>
-        </w:numPr>
-        <w:spacing w:before="160" w:line="240" w:lineRule="auto"/>
-        <w:ind w:left="720"/>
-        <w:rPr>
-          <w:rFonts w:ascii="Times New Roman" w:hAnsi="Times New Roman" w:cs="Times New Roman"/>
-          <w:b/>
-          <w:sz w:val="24"/>
-          <w:szCs w:val="24"/>
-        </w:rPr>
-      </w:pPr>
-    </w:p>
-    <w:p>
-      <w:pPr>
-        <w:pStyle w:val="ListParagraph"/>
-        <w:spacing w:before="160" w:line="240" w:lineRule="auto"/>
-        <w:ind w:firstLine="0"/>
-        <w:rPr>
-          <w:rFonts w:ascii="Times New Roman" w:hAnsi="Times New Roman" w:cs="Times New Roman"/>
-          <w:b/>
-          <w:sz w:val="24"/>
-          <w:szCs w:val="24"/>
-        </w:rPr>
-      </w:pPr>
-    </w:p>
-    <w:p>
-      <w:pPr>
-        <w:spacing w:before="160" w:line="240" w:lineRule="auto"/>
-        <w:ind w:left="360"/>
-        <w:contextualSpacing/>
-        <w:rPr>
-          <w:rFonts w:ascii="Times New Roman" w:hAnsi="Times New Roman" w:cs="Times New Roman"/>
-          <w:b/>
-          <w:sz w:val="24"/>
-          <w:szCs w:val="24"/>
-        </w:rPr>
-      </w:pPr>
-      <w:r>
-        <w:rPr>
-          <w:rFonts w:ascii="Times New Roman" w:hAnsi="Times New Roman" w:cs="Times New Roman"/>
-          <w:b/>
-          <w:sz w:val="24"/>
-          <w:szCs w:val="24"/>
-        </w:rPr>
-        <w:t>Why Are There So Many Languages?</w:t>
-      </w:r>
-    </w:p>
-    <w:p>
-      <w:pPr>
-        <w:pStyle w:val="ListParagraph"/>
-        <w:numPr>
-          <w:ilvl w:val="0"/>
-          <w:numId w:val="5"/>
-        </w:numPr>
-        <w:spacing w:before="160" w:line="240" w:lineRule="auto"/>
-        <w:ind w:left="720"/>
-        <w:rPr>
-          <w:rFonts w:ascii="Times New Roman" w:hAnsi="Times New Roman" w:cs="Times New Roman"/>
-          <w:sz w:val="24"/>
-          <w:szCs w:val="24"/>
-        </w:rPr>
-      </w:pPr>
-      <w:r>
-        <w:rPr>
-          <w:rFonts w:ascii="Times New Roman" w:hAnsi="Times New Roman" w:cs="Times New Roman"/>
-          <w:b/>
-          <w:sz w:val="24"/>
-          <w:szCs w:val="24"/>
-        </w:rPr>
-        <w:lastRenderedPageBreak/>
-        <w:t xml:space="preserve">COBOL </w:t>
-      </w:r>
-      <w:r>
-        <w:rPr>
-          <w:rFonts w:ascii="Times New Roman" w:hAnsi="Times New Roman" w:cs="Times New Roman"/>
-          <w:sz w:val="24"/>
-          <w:szCs w:val="24"/>
-        </w:rPr>
-        <w:t>– Short for Common Business Oriented Language. COBOL is a compiled English-like language designed mainly for business use.</w:t>
-      </w:r>
-    </w:p>
-    <w:p>
-      <w:pPr>
-        <w:pStyle w:val="ListParagraph"/>
-        <w:numPr>
-          <w:ilvl w:val="0"/>
-          <w:numId w:val="5"/>
-        </w:numPr>
-        <w:spacing w:before="160" w:line="240" w:lineRule="auto"/>
-        <w:ind w:left="720"/>
-        <w:rPr>
-          <w:rFonts w:ascii="Times New Roman" w:hAnsi="Times New Roman" w:cs="Times New Roman"/>
-          <w:sz w:val="24"/>
-          <w:szCs w:val="24"/>
-        </w:rPr>
-      </w:pPr>
-      <w:r>
-        <w:rPr>
-          <w:rFonts w:ascii="Times New Roman" w:hAnsi="Times New Roman" w:cs="Times New Roman"/>
-          <w:b/>
-          <w:sz w:val="24"/>
-          <w:szCs w:val="24"/>
-        </w:rPr>
-        <w:t>Fortran</w:t>
-      </w:r>
-      <w:r>
-        <w:rPr>
-          <w:rFonts w:ascii="Times New Roman" w:hAnsi="Times New Roman" w:cs="Times New Roman"/>
-          <w:sz w:val="24"/>
-          <w:szCs w:val="24"/>
-        </w:rPr>
-        <w:t xml:space="preserve"> – Short for Formula Translation. Fortran is a general-purpose computer language that is especially suited to numeric computation and scientific computing.</w:t>
-      </w:r>
-    </w:p>
-    <w:p>
-      <w:pPr>
-        <w:pStyle w:val="ListParagraph"/>
-        <w:numPr>
-          <w:ilvl w:val="0"/>
-          <w:numId w:val="5"/>
-        </w:numPr>
-        <w:spacing w:before="160" w:line="240" w:lineRule="auto"/>
-        <w:ind w:left="720"/>
-        <w:rPr>
-          <w:rFonts w:ascii="Times New Roman" w:hAnsi="Times New Roman" w:cs="Times New Roman"/>
-          <w:sz w:val="24"/>
-          <w:szCs w:val="24"/>
-        </w:rPr>
-      </w:pPr>
-      <w:r>
-        <w:rPr>
-          <w:rFonts w:ascii="Times New Roman" w:hAnsi="Times New Roman" w:cs="Times New Roman"/>
-          <w:b/>
-          <w:sz w:val="24"/>
-          <w:szCs w:val="24"/>
-        </w:rPr>
-        <w:t xml:space="preserve">Lisp </w:t>
-      </w:r>
-      <w:r>
-        <w:rPr>
-          <w:rFonts w:ascii="Times New Roman" w:hAnsi="Times New Roman" w:cs="Times New Roman"/>
-          <w:sz w:val="24"/>
-          <w:szCs w:val="24"/>
-        </w:rPr>
-        <w:t>– Short for List Processor. Lisp is a language created as a practical mathematical notation for computer programs. Sometimes referred as “Lots of superfluous parentheses.”</w:t>
-      </w:r>
-    </w:p>
-    <w:p>
-      <w:pPr>
-        <w:pStyle w:val="ListParagraph"/>
-        <w:numPr>
-          <w:ilvl w:val="0"/>
-          <w:numId w:val="5"/>
-        </w:numPr>
-        <w:spacing w:before="160" w:line="240" w:lineRule="auto"/>
-        <w:ind w:left="720"/>
-        <w:rPr>
-          <w:rFonts w:ascii="Times New Roman" w:hAnsi="Times New Roman" w:cs="Times New Roman"/>
-          <w:sz w:val="24"/>
-          <w:szCs w:val="24"/>
-        </w:rPr>
-      </w:pPr>
-      <w:r>
-        <w:rPr>
-          <w:rFonts w:ascii="Times New Roman" w:hAnsi="Times New Roman" w:cs="Times New Roman"/>
-          <w:b/>
-          <w:sz w:val="24"/>
-          <w:szCs w:val="24"/>
-        </w:rPr>
-        <w:t>ITA</w:t>
-      </w:r>
-      <w:r>
-        <w:rPr>
-          <w:rFonts w:ascii="Times New Roman" w:hAnsi="Times New Roman" w:cs="Times New Roman"/>
-          <w:sz w:val="24"/>
-          <w:szCs w:val="24"/>
-        </w:rPr>
-        <w:t xml:space="preserve"> – travel industry software division of Google.</w:t>
-      </w:r>
-    </w:p>
-    <w:p>
-      <w:pPr>
-        <w:pStyle w:val="ListParagraph"/>
-        <w:spacing w:before="160" w:line="240" w:lineRule="auto"/>
-        <w:ind w:firstLine="0"/>
-        <w:rPr>
-          <w:rFonts w:ascii="Times New Roman" w:hAnsi="Times New Roman" w:cs="Times New Roman"/>
-          <w:sz w:val="24"/>
-          <w:szCs w:val="24"/>
-        </w:rPr>
-      </w:pPr>
-    </w:p>
-    <w:p>
-      <w:pPr>
-        <w:spacing w:before="160" w:line="240" w:lineRule="auto"/>
-        <w:ind w:left="360"/>
-        <w:contextualSpacing/>
-        <w:rPr>
-          <w:rFonts w:ascii="Times New Roman" w:hAnsi="Times New Roman" w:cs="Times New Roman"/>
-          <w:b/>
-          <w:sz w:val="24"/>
-          <w:szCs w:val="24"/>
-        </w:rPr>
-      </w:pPr>
-      <w:r>
-        <w:rPr>
-          <w:rFonts w:ascii="Times New Roman" w:hAnsi="Times New Roman" w:cs="Times New Roman"/>
-          <w:b/>
-          <w:sz w:val="24"/>
-          <w:szCs w:val="24"/>
-        </w:rPr>
-        <w:t>The Time You Attended the Email Address Validation Meeting</w:t>
-      </w:r>
-    </w:p>
-    <w:p>
-      <w:pPr>
-        <w:pStyle w:val="ListParagraph"/>
-        <w:numPr>
-          <w:ilvl w:val="0"/>
-          <w:numId w:val="5"/>
-        </w:numPr>
-        <w:spacing w:before="160" w:line="240" w:lineRule="auto"/>
-        <w:ind w:left="720"/>
-        <w:rPr>
-          <w:rFonts w:ascii="Times New Roman" w:hAnsi="Times New Roman" w:cs="Times New Roman"/>
-          <w:sz w:val="24"/>
-          <w:szCs w:val="24"/>
-        </w:rPr>
-      </w:pPr>
-      <w:r>
-        <w:rPr>
-          <w:rFonts w:ascii="Times New Roman" w:hAnsi="Times New Roman" w:cs="Times New Roman"/>
-          <w:b/>
-          <w:sz w:val="24"/>
-          <w:szCs w:val="24"/>
-        </w:rPr>
-        <w:t>HTML</w:t>
-      </w:r>
-      <w:r>
-        <w:rPr>
-          <w:rFonts w:ascii="Times New Roman" w:hAnsi="Times New Roman" w:cs="Times New Roman"/>
-          <w:sz w:val="24"/>
-          <w:szCs w:val="24"/>
-        </w:rPr>
-        <w:t>: Hypertext Markup Language is the standard markup language for creating web pages.</w:t>
-      </w:r>
-    </w:p>
-    <w:p>
-      <w:pPr>
-        <w:pStyle w:val="ListParagraph"/>
-        <w:numPr>
-          <w:ilvl w:val="0"/>
-          <w:numId w:val="5"/>
-        </w:numPr>
-        <w:spacing w:before="160" w:line="240" w:lineRule="auto"/>
-        <w:ind w:left="720"/>
-        <w:rPr>
-          <w:rFonts w:ascii="Times New Roman" w:hAnsi="Times New Roman" w:cs="Times New Roman"/>
-          <w:sz w:val="24"/>
-          <w:szCs w:val="24"/>
-        </w:rPr>
-      </w:pPr>
-      <w:r>
-        <w:rPr>
-          <w:rFonts w:ascii="Times New Roman" w:hAnsi="Times New Roman" w:cs="Times New Roman"/>
-          <w:b/>
-          <w:sz w:val="24"/>
-          <w:szCs w:val="24"/>
-        </w:rPr>
-        <w:t>RFC 5321:</w:t>
-      </w:r>
-      <w:r>
-        <w:rPr>
-          <w:rFonts w:ascii="Times New Roman" w:hAnsi="Times New Roman" w:cs="Times New Roman"/>
-          <w:sz w:val="24"/>
-          <w:szCs w:val="24"/>
-        </w:rPr>
-        <w:t xml:space="preserve"> This specification is a revision of Request For Comments (RFC): Simple Mail Transfer Protocol</w:t>
-      </w:r>
-    </w:p>
-    <w:p>
-      <w:pPr>
-        <w:pStyle w:val="ListParagraph"/>
-        <w:numPr>
-          <w:ilvl w:val="0"/>
-          <w:numId w:val="5"/>
-        </w:numPr>
-        <w:spacing w:before="160" w:line="240" w:lineRule="auto"/>
-        <w:ind w:left="720"/>
-        <w:rPr>
-          <w:rFonts w:ascii="Times New Roman" w:hAnsi="Times New Roman" w:cs="Times New Roman"/>
-          <w:sz w:val="24"/>
-          <w:szCs w:val="24"/>
-        </w:rPr>
-      </w:pPr>
-      <w:r>
-        <w:rPr>
-          <w:rFonts w:ascii="Times New Roman" w:hAnsi="Times New Roman" w:cs="Times New Roman"/>
-          <w:b/>
-          <w:sz w:val="24"/>
-          <w:szCs w:val="24"/>
-        </w:rPr>
-        <w:t>RFC 5322:</w:t>
-      </w:r>
-      <w:r>
-        <w:rPr>
-          <w:rFonts w:ascii="Times New Roman" w:hAnsi="Times New Roman" w:cs="Times New Roman"/>
-          <w:sz w:val="24"/>
-          <w:szCs w:val="24"/>
-        </w:rPr>
-        <w:t xml:space="preserve"> This specification is a revision of Request For Comments (RFC): Internet Message Format</w:t>
-      </w:r>
-    </w:p>
-    <w:p>
-      <w:pPr>
-        <w:pStyle w:val="ListParagraph"/>
-        <w:spacing w:before="160" w:line="240" w:lineRule="auto"/>
-        <w:ind w:firstLine="0"/>
-        <w:rPr>
-          <w:rFonts w:ascii="Times New Roman" w:hAnsi="Times New Roman" w:cs="Times New Roman"/>
-          <w:sz w:val="24"/>
-          <w:szCs w:val="24"/>
-        </w:rPr>
-      </w:pPr>
-    </w:p>
-    <w:p>
-      <w:pPr>
-        <w:spacing w:before="160" w:line="240" w:lineRule="auto"/>
-        <w:ind w:left="360"/>
-        <w:contextualSpacing/>
-        <w:rPr>
-          <w:rFonts w:ascii="Times New Roman" w:hAnsi="Times New Roman" w:cs="Times New Roman"/>
-          <w:b/>
-          <w:sz w:val="24"/>
-          <w:szCs w:val="24"/>
-        </w:rPr>
-      </w:pPr>
-      <w:r>
-        <w:rPr>
-          <w:rFonts w:ascii="Times New Roman" w:hAnsi="Times New Roman" w:cs="Times New Roman"/>
-          <w:b/>
-          <w:sz w:val="24"/>
-          <w:szCs w:val="24"/>
-        </w:rPr>
-        <w:t>Where Does Data Live?</w:t>
-      </w:r>
-    </w:p>
-    <w:p>
-      <w:pPr>
-        <w:pStyle w:val="ListParagraph"/>
-        <w:numPr>
-          <w:ilvl w:val="0"/>
-          <w:numId w:val="15"/>
-        </w:numPr>
-        <w:spacing w:before="160" w:line="240" w:lineRule="auto"/>
-        <w:ind w:left="720"/>
-        <w:rPr>
-          <w:rFonts w:ascii="Times New Roman" w:hAnsi="Times New Roman" w:cs="Times New Roman"/>
-          <w:b/>
-          <w:sz w:val="24"/>
-          <w:szCs w:val="24"/>
-        </w:rPr>
-      </w:pPr>
-      <w:r>
-        <w:rPr>
-          <w:rFonts w:ascii="Times New Roman" w:hAnsi="Times New Roman" w:cs="Times New Roman"/>
-          <w:b/>
-          <w:sz w:val="24"/>
-          <w:szCs w:val="24"/>
-        </w:rPr>
-        <w:t>SQL</w:t>
-      </w:r>
-      <w:r>
-        <w:rPr>
-          <w:rFonts w:ascii="Times New Roman" w:hAnsi="Times New Roman" w:cs="Times New Roman"/>
-          <w:sz w:val="24"/>
-          <w:szCs w:val="24"/>
-        </w:rPr>
-        <w:t>: Structured Query Language is a domain-specific language used in programming and designed for managing data held in a relational database management system (RDBMS).</w:t>
-      </w:r>
-    </w:p>
-    <w:p>
-      <w:pPr>
-        <w:pStyle w:val="ListParagraph"/>
-        <w:spacing w:before="160" w:line="240" w:lineRule="auto"/>
-        <w:ind w:firstLine="0"/>
-        <w:rPr>
-          <w:rFonts w:ascii="Times New Roman" w:hAnsi="Times New Roman" w:cs="Times New Roman"/>
-          <w:b/>
-          <w:sz w:val="24"/>
-          <w:szCs w:val="24"/>
-        </w:rPr>
-      </w:pPr>
-    </w:p>
-    <w:p>
-      <w:pPr>
-        <w:spacing w:before="160" w:line="240" w:lineRule="auto"/>
-        <w:ind w:left="360"/>
-        <w:contextualSpacing/>
-        <w:rPr>
-          <w:rFonts w:ascii="Times New Roman" w:hAnsi="Times New Roman" w:cs="Times New Roman"/>
-          <w:b/>
-          <w:sz w:val="24"/>
-          <w:szCs w:val="24"/>
-        </w:rPr>
-      </w:pPr>
-      <w:r>
-        <w:rPr>
-          <w:rFonts w:ascii="Times New Roman" w:hAnsi="Times New Roman" w:cs="Times New Roman"/>
-          <w:b/>
-          <w:sz w:val="24"/>
-          <w:szCs w:val="24"/>
-        </w:rPr>
-        <w:t>The Language of White Collars</w:t>
-      </w:r>
-    </w:p>
-    <w:p>
-      <w:pPr>
-        <w:pStyle w:val="ListParagraph"/>
-        <w:numPr>
-          <w:ilvl w:val="0"/>
-          <w:numId w:val="15"/>
-        </w:numPr>
-        <w:spacing w:before="160" w:line="240" w:lineRule="auto"/>
-        <w:ind w:left="720"/>
-        <w:rPr>
-          <w:rFonts w:ascii="Times New Roman" w:hAnsi="Times New Roman" w:cs="Times New Roman"/>
-          <w:sz w:val="24"/>
-          <w:szCs w:val="24"/>
-        </w:rPr>
-      </w:pPr>
-    </w:p>
-    <w:p>
-      <w:pPr>
-        <w:pStyle w:val="ListParagraph"/>
-        <w:spacing w:before="160" w:line="240" w:lineRule="auto"/>
-        <w:ind w:firstLine="0"/>
-        <w:rPr>
-          <w:rFonts w:ascii="Times New Roman" w:hAnsi="Times New Roman" w:cs="Times New Roman"/>
-          <w:sz w:val="24"/>
-          <w:szCs w:val="24"/>
-        </w:rPr>
-      </w:pPr>
-    </w:p>
-    <w:p>
-      <w:pPr>
-        <w:spacing w:before="160" w:line="240" w:lineRule="auto"/>
-        <w:ind w:left="360"/>
-        <w:contextualSpacing/>
-        <w:rPr>
-          <w:rFonts w:ascii="Times New Roman" w:hAnsi="Times New Roman" w:cs="Times New Roman"/>
-          <w:sz w:val="24"/>
-          <w:szCs w:val="24"/>
-        </w:rPr>
-      </w:pPr>
-      <w:r>
-        <w:rPr>
-          <w:rFonts w:ascii="Times New Roman" w:hAnsi="Times New Roman" w:cs="Times New Roman"/>
-          <w:b/>
-          <w:sz w:val="24"/>
-          <w:szCs w:val="24"/>
-        </w:rPr>
-        <w:t>Liquid Infrastructure</w:t>
-      </w:r>
-    </w:p>
-    <w:p>
-      <w:pPr>
-        <w:pStyle w:val="ListParagraph"/>
-        <w:numPr>
-          <w:ilvl w:val="0"/>
-          <w:numId w:val="15"/>
-        </w:numPr>
-        <w:spacing w:before="160" w:line="240" w:lineRule="auto"/>
-        <w:ind w:left="720"/>
-        <w:rPr>
-          <w:rFonts w:ascii="Times New Roman" w:hAnsi="Times New Roman" w:cs="Times New Roman"/>
-          <w:sz w:val="24"/>
-          <w:szCs w:val="24"/>
-        </w:rPr>
-      </w:pPr>
-    </w:p>
-    <w:p>
-      <w:pPr>
-        <w:pStyle w:val="ListParagraph"/>
-        <w:spacing w:before="160" w:line="240" w:lineRule="auto"/>
-        <w:ind w:firstLine="0"/>
-        <w:rPr>
-          <w:rFonts w:ascii="Times New Roman" w:hAnsi="Times New Roman" w:cs="Times New Roman"/>
-          <w:sz w:val="24"/>
-          <w:szCs w:val="24"/>
-        </w:rPr>
-      </w:pPr>
-    </w:p>
-    <w:p>
-      <w:pPr>
-        <w:spacing w:before="160" w:line="240" w:lineRule="auto"/>
-        <w:ind w:left="360"/>
-        <w:contextualSpacing/>
-        <w:rPr>
-          <w:rFonts w:ascii="Times New Roman" w:hAnsi="Times New Roman" w:cs="Times New Roman"/>
-          <w:sz w:val="24"/>
-          <w:szCs w:val="24"/>
-        </w:rPr>
-      </w:pPr>
-      <w:r>
-        <w:rPr>
-          <w:rFonts w:ascii="Times New Roman" w:hAnsi="Times New Roman" w:cs="Times New Roman"/>
-          <w:b/>
-          <w:sz w:val="24"/>
-          <w:szCs w:val="24"/>
-        </w:rPr>
-        <w:t>What About JavaScript?</w:t>
-      </w:r>
-    </w:p>
-    <w:p>
-      <w:pPr>
-        <w:pStyle w:val="ListParagraph"/>
-        <w:numPr>
-          <w:ilvl w:val="0"/>
-          <w:numId w:val="15"/>
-        </w:numPr>
-        <w:spacing w:before="160" w:line="240" w:lineRule="auto"/>
-        <w:ind w:left="720"/>
-        <w:rPr>
-          <w:rFonts w:ascii="Times New Roman" w:hAnsi="Times New Roman" w:cs="Times New Roman"/>
-          <w:sz w:val="24"/>
-          <w:szCs w:val="24"/>
-        </w:rPr>
-      </w:pPr>
-    </w:p>
-    <w:p>
-      <w:pPr>
-        <w:pStyle w:val="ListParagraph"/>
-        <w:spacing w:before="160" w:line="240" w:lineRule="auto"/>
-        <w:ind w:firstLine="0"/>
-        <w:rPr>
-          <w:rFonts w:ascii="Times New Roman" w:hAnsi="Times New Roman" w:cs="Times New Roman"/>
-          <w:sz w:val="24"/>
-          <w:szCs w:val="24"/>
-        </w:rPr>
-      </w:pPr>
-    </w:p>
-    <w:p>
-      <w:pPr>
-        <w:spacing w:before="160" w:line="240" w:lineRule="auto"/>
-        <w:ind w:left="0" w:firstLine="0"/>
-        <w:contextualSpacing/>
-        <w:rPr>
-          <w:rFonts w:ascii="Times New Roman" w:hAnsi="Times New Roman" w:cs="Times New Roman"/>
-          <w:sz w:val="24"/>
-          <w:szCs w:val="24"/>
-        </w:rPr>
-      </w:pPr>
-      <w:r>
-        <w:rPr>
-          <w:rFonts w:ascii="Times New Roman" w:hAnsi="Times New Roman" w:cs="Times New Roman"/>
-          <w:b/>
-          <w:sz w:val="24"/>
-          <w:szCs w:val="24"/>
-        </w:rPr>
-        <w:t>What's the Absolute Minimum I Must Know About PHP?</w:t>
-      </w:r>
-    </w:p>
-    <w:p>
-      <w:pPr>
-        <w:pStyle w:val="ListParagraph"/>
-        <w:numPr>
-          <w:ilvl w:val="0"/>
-          <w:numId w:val="15"/>
-        </w:numPr>
-        <w:spacing w:before="160" w:line="240" w:lineRule="auto"/>
-        <w:ind w:left="720"/>
-        <w:rPr>
-          <w:rFonts w:ascii="Times New Roman" w:hAnsi="Times New Roman" w:cs="Times New Roman"/>
-          <w:sz w:val="24"/>
-          <w:szCs w:val="24"/>
-        </w:rPr>
-      </w:pPr>
-    </w:p>
-    <w:p>
-      <w:pPr>
-        <w:pStyle w:val="ListParagraph"/>
-        <w:spacing w:before="160" w:line="240" w:lineRule="auto"/>
-        <w:ind w:firstLine="0"/>
-        <w:rPr>
-          <w:rFonts w:ascii="Times New Roman" w:hAnsi="Times New Roman" w:cs="Times New Roman"/>
-          <w:sz w:val="24"/>
-          <w:szCs w:val="24"/>
-        </w:rPr>
-      </w:pPr>
-    </w:p>
-    <w:p>
-      <w:pPr>
-        <w:spacing w:before="160" w:line="240" w:lineRule="auto"/>
-        <w:ind w:left="360"/>
-        <w:contextualSpacing/>
-        <w:rPr>
-          <w:rFonts w:ascii="Times New Roman" w:hAnsi="Times New Roman" w:cs="Times New Roman"/>
-          <w:sz w:val="24"/>
-          <w:szCs w:val="24"/>
-        </w:rPr>
-      </w:pPr>
-      <w:r>
-        <w:rPr>
-          <w:rFonts w:ascii="Times New Roman" w:hAnsi="Times New Roman" w:cs="Times New Roman"/>
-          <w:b/>
-          <w:sz w:val="24"/>
-          <w:szCs w:val="24"/>
-        </w:rPr>
-        <w:t>How Are Apps Made?</w:t>
-      </w:r>
-    </w:p>
-    <w:p>
-      <w:pPr>
-        <w:pStyle w:val="ListParagraph"/>
-        <w:numPr>
-          <w:ilvl w:val="0"/>
-          <w:numId w:val="15"/>
-        </w:numPr>
-        <w:spacing w:before="160" w:line="240" w:lineRule="auto"/>
-        <w:ind w:left="720"/>
-        <w:rPr>
-          <w:rFonts w:ascii="Times New Roman" w:hAnsi="Times New Roman" w:cs="Times New Roman"/>
-          <w:sz w:val="24"/>
-          <w:szCs w:val="24"/>
-        </w:rPr>
-      </w:pPr>
-      <w:r>
-        <w:rPr>
-          <w:rFonts w:ascii="Times New Roman" w:hAnsi="Times New Roman" w:cs="Times New Roman"/>
-          <w:sz w:val="24"/>
-          <w:szCs w:val="24"/>
-        </w:rPr>
-        <w:t>Application programming interface (API) = Set of methods, protocols, and tools for building application software</w:t>
-      </w:r>
-    </w:p>
-    <w:p>
-      <w:pPr>
-        <w:pStyle w:val="ListParagraph"/>
-        <w:numPr>
-          <w:ilvl w:val="1"/>
-          <w:numId w:val="15"/>
-        </w:numPr>
-        <w:spacing w:before="160" w:line="240" w:lineRule="auto"/>
-        <w:ind w:left="1440"/>
-        <w:rPr>
-          <w:rFonts w:ascii="Times New Roman" w:hAnsi="Times New Roman" w:cs="Times New Roman"/>
-          <w:sz w:val="24"/>
-          <w:szCs w:val="24"/>
-        </w:rPr>
-      </w:pPr>
-      <w:r>
-        <w:rPr>
-          <w:rFonts w:ascii="Times New Roman" w:hAnsi="Times New Roman" w:cs="Times New Roman"/>
-          <w:sz w:val="24"/>
-          <w:szCs w:val="24"/>
-        </w:rPr>
-        <w:t>Can be a web-based system, operating system, database system, computer hardware, or software library</w:t>
-      </w:r>
-    </w:p>
-    <w:p>
-      <w:pPr>
-        <w:pStyle w:val="ListParagraph"/>
-        <w:numPr>
-          <w:ilvl w:val="0"/>
-          <w:numId w:val="15"/>
-        </w:numPr>
-        <w:spacing w:before="160" w:line="240" w:lineRule="auto"/>
-        <w:ind w:left="720"/>
-        <w:rPr>
-          <w:rFonts w:ascii="Times New Roman" w:hAnsi="Times New Roman" w:cs="Times New Roman"/>
-          <w:sz w:val="24"/>
-          <w:szCs w:val="24"/>
-        </w:rPr>
-      </w:pPr>
-      <w:r>
-        <w:rPr>
-          <w:rFonts w:ascii="Times New Roman" w:hAnsi="Times New Roman" w:cs="Times New Roman"/>
-          <w:sz w:val="24"/>
-          <w:szCs w:val="24"/>
-        </w:rPr>
-        <w:t>Bezel = Outside frame around a button in the program (button border)</w:t>
-      </w:r>
-    </w:p>
-    <w:p>
-      <w:pPr>
-        <w:pStyle w:val="ListParagraph"/>
-        <w:numPr>
-          <w:ilvl w:val="1"/>
-          <w:numId w:val="15"/>
-        </w:numPr>
-        <w:spacing w:before="160" w:line="240" w:lineRule="auto"/>
-        <w:ind w:left="1440"/>
-        <w:rPr>
-          <w:rFonts w:ascii="Times New Roman" w:hAnsi="Times New Roman" w:cs="Times New Roman"/>
-          <w:sz w:val="24"/>
-          <w:szCs w:val="24"/>
-        </w:rPr>
-      </w:pPr>
-      <w:r>
-        <w:rPr>
-          <w:rFonts w:ascii="Times New Roman" w:hAnsi="Times New Roman" w:cs="Times New Roman"/>
-          <w:sz w:val="24"/>
-          <w:szCs w:val="24"/>
-        </w:rPr>
-        <w:lastRenderedPageBreak/>
-        <w:t>Bezels have three types of buttons: push buttons, sticky buttons, and radio buttons and checkboxes</w:t>
-      </w:r>
-    </w:p>
-    <w:p>
-      <w:pPr>
-        <w:pStyle w:val="ListParagraph"/>
-        <w:numPr>
-          <w:ilvl w:val="0"/>
-          <w:numId w:val="15"/>
-        </w:numPr>
-        <w:spacing w:before="160" w:line="240" w:lineRule="auto"/>
-        <w:ind w:left="720"/>
-        <w:rPr>
-          <w:rFonts w:ascii="Times New Roman" w:hAnsi="Times New Roman" w:cs="Times New Roman"/>
-          <w:sz w:val="24"/>
-          <w:szCs w:val="24"/>
-        </w:rPr>
-      </w:pPr>
-      <w:r>
-        <w:rPr>
-          <w:rFonts w:ascii="Times New Roman" w:hAnsi="Times New Roman" w:cs="Times New Roman"/>
-          <w:sz w:val="24"/>
-          <w:szCs w:val="24"/>
-        </w:rPr>
-        <w:t>Ecosystem = iCloud, iOS, and Mac OS X integrations; a platform for the Apple’s systems</w:t>
-      </w:r>
-    </w:p>
-    <w:p>
-      <w:pPr>
-        <w:pStyle w:val="ListParagraph"/>
-        <w:numPr>
-          <w:ilvl w:val="0"/>
-          <w:numId w:val="15"/>
-        </w:numPr>
-        <w:spacing w:before="160" w:line="240" w:lineRule="auto"/>
-        <w:ind w:left="720"/>
-        <w:rPr>
-          <w:rFonts w:ascii="Times New Roman" w:hAnsi="Times New Roman" w:cs="Times New Roman"/>
-          <w:sz w:val="24"/>
-          <w:szCs w:val="24"/>
-        </w:rPr>
-      </w:pPr>
-      <w:r>
-        <w:rPr>
-          <w:rFonts w:ascii="Times New Roman" w:hAnsi="Times New Roman" w:cs="Times New Roman"/>
-          <w:sz w:val="24"/>
-          <w:szCs w:val="24"/>
-        </w:rPr>
-        <w:t>Integrated development environment (IDE) = Software app that provides facilities to programmers for software development</w:t>
-      </w:r>
-    </w:p>
-    <w:p>
-      <w:pPr>
-        <w:pStyle w:val="ListParagraph"/>
-        <w:numPr>
-          <w:ilvl w:val="0"/>
-          <w:numId w:val="15"/>
-        </w:numPr>
-        <w:spacing w:before="160" w:line="240" w:lineRule="auto"/>
-        <w:ind w:left="720"/>
-        <w:rPr>
-          <w:rFonts w:ascii="Times New Roman" w:hAnsi="Times New Roman" w:cs="Times New Roman"/>
-          <w:sz w:val="24"/>
-          <w:szCs w:val="24"/>
-        </w:rPr>
-      </w:pPr>
-      <w:r>
-        <w:rPr>
-          <w:rFonts w:ascii="Times New Roman" w:hAnsi="Times New Roman" w:cs="Times New Roman"/>
-          <w:sz w:val="24"/>
-          <w:szCs w:val="24"/>
-        </w:rPr>
-        <w:t>Software development kit (SDK) = Set of software development tools that allows creation of apps for certain software package and framework, hardware platform, computer system, video game console, operating system, or similar development platforms</w:t>
-      </w:r>
-    </w:p>
-    <w:p>
-      <w:pPr>
-        <w:pStyle w:val="ListParagraph"/>
-        <w:numPr>
-          <w:ilvl w:val="0"/>
-          <w:numId w:val="15"/>
-        </w:numPr>
-        <w:spacing w:before="160" w:line="240" w:lineRule="auto"/>
-        <w:ind w:left="720"/>
-        <w:rPr>
-          <w:rFonts w:ascii="Times New Roman" w:hAnsi="Times New Roman" w:cs="Times New Roman"/>
-          <w:sz w:val="24"/>
-          <w:szCs w:val="24"/>
-        </w:rPr>
-      </w:pPr>
-      <w:r>
-        <w:rPr>
-          <w:rFonts w:ascii="Times New Roman" w:hAnsi="Times New Roman" w:cs="Times New Roman"/>
-          <w:sz w:val="24"/>
-          <w:szCs w:val="24"/>
-        </w:rPr>
-        <w:t>XCode = IDE used by Mac developers to create applications (apps)</w:t>
-      </w:r>
-    </w:p>
-    <w:p>
-      <w:pPr>
-        <w:pStyle w:val="ListParagraph"/>
-        <w:spacing w:before="160" w:line="240" w:lineRule="auto"/>
-        <w:ind w:firstLine="0"/>
-        <w:rPr>
-          <w:rFonts w:ascii="Times New Roman" w:hAnsi="Times New Roman" w:cs="Times New Roman"/>
-          <w:sz w:val="24"/>
-          <w:szCs w:val="24"/>
-        </w:rPr>
-      </w:pPr>
-    </w:p>
-    <w:p>
-      <w:pPr>
-        <w:spacing w:before="160" w:line="240" w:lineRule="auto"/>
-        <w:ind w:left="360"/>
-        <w:contextualSpacing/>
-        <w:rPr>
-          <w:rFonts w:ascii="Times New Roman" w:hAnsi="Times New Roman" w:cs="Times New Roman"/>
-          <w:sz w:val="24"/>
-          <w:szCs w:val="24"/>
-        </w:rPr>
-      </w:pPr>
-      <w:r>
-        <w:rPr>
-          <w:rFonts w:ascii="Times New Roman" w:hAnsi="Times New Roman" w:cs="Times New Roman"/>
-          <w:b/>
-          <w:sz w:val="24"/>
-          <w:szCs w:val="24"/>
-        </w:rPr>
-        <w:t>The Framework: Wilder, Younger Cousin of the Software Development Kit</w:t>
-      </w:r>
-    </w:p>
-    <w:p>
-      <w:pPr>
-        <w:pStyle w:val="ListParagraph"/>
-        <w:numPr>
-          <w:ilvl w:val="0"/>
-          <w:numId w:val="15"/>
-        </w:numPr>
-        <w:spacing w:before="160" w:line="240" w:lineRule="auto"/>
-        <w:ind w:left="720"/>
-        <w:rPr>
-          <w:rFonts w:ascii="Times New Roman" w:hAnsi="Times New Roman" w:cs="Times New Roman"/>
-          <w:sz w:val="24"/>
-          <w:szCs w:val="24"/>
-        </w:rPr>
-      </w:pPr>
-    </w:p>
-    <w:p>
-      <w:pPr>
-        <w:pStyle w:val="ListParagraph"/>
-        <w:spacing w:before="160" w:line="240" w:lineRule="auto"/>
-        <w:ind w:firstLine="0"/>
-        <w:rPr>
-          <w:rFonts w:ascii="Times New Roman" w:hAnsi="Times New Roman" w:cs="Times New Roman"/>
-          <w:sz w:val="24"/>
-          <w:szCs w:val="24"/>
-        </w:rPr>
-      </w:pPr>
-    </w:p>
-    <w:p>
-      <w:pPr>
-        <w:spacing w:before="160" w:line="240" w:lineRule="auto"/>
-        <w:ind w:left="360"/>
-        <w:contextualSpacing/>
-        <w:rPr>
-          <w:rFonts w:ascii="Times New Roman" w:hAnsi="Times New Roman" w:cs="Times New Roman"/>
-          <w:sz w:val="24"/>
-          <w:szCs w:val="24"/>
-        </w:rPr>
-      </w:pPr>
-      <w:r>
-        <w:rPr>
-          <w:rFonts w:ascii="Times New Roman" w:hAnsi="Times New Roman" w:cs="Times New Roman"/>
-          <w:b/>
-          <w:sz w:val="24"/>
-          <w:szCs w:val="24"/>
-        </w:rPr>
-        <w:t>What Is Debugging?</w:t>
-      </w:r>
-    </w:p>
-    <w:p>
-      <w:pPr>
-        <w:pStyle w:val="ListParagraph"/>
-        <w:numPr>
-          <w:ilvl w:val="0"/>
-          <w:numId w:val="15"/>
-        </w:numPr>
-        <w:spacing w:before="160" w:line="240" w:lineRule="auto"/>
-        <w:ind w:left="720"/>
-        <w:rPr>
-          <w:rFonts w:ascii="Times New Roman" w:hAnsi="Times New Roman" w:cs="Times New Roman"/>
-          <w:sz w:val="24"/>
-          <w:szCs w:val="24"/>
-        </w:rPr>
-      </w:pPr>
-    </w:p>
-    <w:p>
-      <w:pPr>
-        <w:pStyle w:val="ListParagraph"/>
-        <w:spacing w:before="160" w:line="240" w:lineRule="auto"/>
-        <w:ind w:firstLine="0"/>
-        <w:rPr>
-          <w:rFonts w:ascii="Times New Roman" w:hAnsi="Times New Roman" w:cs="Times New Roman"/>
-          <w:sz w:val="24"/>
-          <w:szCs w:val="24"/>
-        </w:rPr>
-      </w:pPr>
-    </w:p>
-    <w:p>
-      <w:pPr>
-        <w:spacing w:before="160" w:line="240" w:lineRule="auto"/>
-        <w:ind w:left="360"/>
-        <w:contextualSpacing/>
-        <w:rPr>
-          <w:rFonts w:ascii="Times New Roman" w:hAnsi="Times New Roman" w:cs="Times New Roman"/>
-          <w:sz w:val="24"/>
-          <w:szCs w:val="24"/>
-        </w:rPr>
-      </w:pPr>
-      <w:r>
-        <w:rPr>
-          <w:rFonts w:ascii="Times New Roman" w:hAnsi="Times New Roman" w:cs="Times New Roman"/>
-          <w:b/>
-          <w:sz w:val="24"/>
-          <w:szCs w:val="24"/>
-        </w:rPr>
-        <w:t>Nothing Is Built</w:t>
-      </w:r>
-    </w:p>
-    <w:p>
-      <w:pPr>
-        <w:pStyle w:val="ListParagraph"/>
-        <w:numPr>
-          <w:ilvl w:val="0"/>
-          <w:numId w:val="15"/>
-        </w:numPr>
-        <w:spacing w:before="160" w:line="240" w:lineRule="auto"/>
-        <w:ind w:left="720"/>
-        <w:rPr>
-          <w:rFonts w:ascii="Times New Roman" w:hAnsi="Times New Roman" w:cs="Times New Roman"/>
-          <w:sz w:val="24"/>
-          <w:szCs w:val="24"/>
-        </w:rPr>
-      </w:pPr>
     </w:p>
     <w:p>
       <w:pPr>
@@ -6112,6 +6170,7 @@
     <w:lsdException w:name="HTML Sample" w:semiHidden="1" w:unhideWhenUsed="1"/>
     <w:lsdException w:name="HTML Typewriter" w:semiHidden="1" w:unhideWhenUsed="1"/>
     <w:lsdException w:name="HTML Variable" w:semiHidden="1" w:unhideWhenUsed="1"/>
+    <w:lsdException w:name="Normal Table" w:semiHidden="1" w:unhideWhenUsed="1"/>
     <w:lsdException w:name="annotation subject" w:semiHidden="1" w:unhideWhenUsed="1"/>
     <w:lsdException w:name="No List" w:semiHidden="1" w:unhideWhenUsed="1"/>
     <w:lsdException w:name="Outline List 1" w:semiHidden="1" w:unhideWhenUsed="1"/>
@@ -6155,8 +6214,10 @@
     <w:lsdException w:name="Table Elegant" w:semiHidden="1" w:unhideWhenUsed="1"/>
     <w:lsdException w:name="Table Professional" w:semiHidden="1" w:unhideWhenUsed="1"/>
     <w:lsdException w:name="Table Subtle 1" w:semiHidden="1" w:unhideWhenUsed="1"/>
+    <w:lsdException w:name="Table Subtle 2" w:semiHidden="1" w:unhideWhenUsed="1"/>
     <w:lsdException w:name="Table Web 1" w:semiHidden="1" w:unhideWhenUsed="1"/>
     <w:lsdException w:name="Table Web 2" w:semiHidden="1" w:unhideWhenUsed="1"/>
+    <w:lsdException w:name="Table Web 3" w:semiHidden="1" w:unhideWhenUsed="1"/>
     <w:lsdException w:name="Balloon Text" w:semiHidden="1" w:unhideWhenUsed="1"/>
     <w:lsdException w:name="Table Grid" w:uiPriority="39"/>
     <w:lsdException w:name="Table Theme" w:semiHidden="1" w:unhideWhenUsed="1"/>
@@ -6387,7 +6448,6 @@
   <w:style w:type="character" w:default="1" w:styleId="DefaultParagraphFont">
     <w:name w:val="Default Paragraph Font"/>
     <w:uiPriority w:val="1"/>
-    <w:semiHidden/>
     <w:unhideWhenUsed/>
   </w:style>
   <w:style w:type="table" w:default="1" w:styleId="TableNormal">

</xml_diff>

<commit_message>
add terms to the sprint
</commit_message>
<xml_diff>
--- a/the_code_issue_terms_and_definitions.docx
+++ b/the_code_issue_terms_and_definitions.docx
@@ -1,6 +1,6 @@
 
 <file path=word/document.xml><?xml version="1.0" encoding="utf-8"?>
-<w:document xmlns:wpc="http://schemas.microsoft.com/office/word/2010/wordprocessingCanvas" xmlns:cx="http://schemas.microsoft.com/office/drawing/2014/chartex" xmlns:cx1="http://schemas.microsoft.com/office/drawing/2015/9/8/chartex" xmlns:mc="http://schemas.openxmlformats.org/markup-compatibility/2006" xmlns:o="urn:schemas-microsoft-com:office:office" xmlns:r="http://schemas.openxmlformats.org/officeDocument/2006/relationships" xmlns:m="http://schemas.openxmlformats.org/officeDocument/2006/math" xmlns:v="urn:schemas-microsoft-com:vml" xmlns:wp14="http://schemas.microsoft.com/office/word/2010/wordprocessingDrawing" xmlns:wp="http://schemas.openxmlformats.org/drawingml/2006/wordprocessingDrawing" xmlns:w10="urn:schemas-microsoft-com:office:word" xmlns:w="http://schemas.openxmlformats.org/wordprocessingml/2006/main" xmlns:w14="http://schemas.microsoft.com/office/word/2010/wordml" xmlns:w15="http://schemas.microsoft.com/office/word/2012/wordml" xmlns:w16se="http://schemas.microsoft.com/office/word/2015/wordml/symex" xmlns:wpg="http://schemas.microsoft.com/office/word/2010/wordprocessingGroup" xmlns:wpi="http://schemas.microsoft.com/office/word/2010/wordprocessingInk" xmlns:wne="http://schemas.microsoft.com/office/word/2006/wordml" xmlns:wps="http://schemas.microsoft.com/office/word/2010/wordprocessingShape" mc:Ignorable="w14 w15 w16se wp14">
+<w:document xmlns:wpc="http://schemas.microsoft.com/office/word/2010/wordprocessingCanvas" xmlns:cx="http://schemas.microsoft.com/office/drawing/2014/chartex" xmlns:cx1="http://schemas.microsoft.com/office/drawing/2015/9/8/chartex" xmlns:cx2="http://schemas.microsoft.com/office/drawing/2015/10/21/chartex" xmlns:cx3="http://schemas.microsoft.com/office/drawing/2016/5/9/chartex" xmlns:cx4="http://schemas.microsoft.com/office/drawing/2016/5/10/chartex" xmlns:cx5="http://schemas.microsoft.com/office/drawing/2016/5/11/chartex" xmlns:cx6="http://schemas.microsoft.com/office/drawing/2016/5/12/chartex" xmlns:cx7="http://schemas.microsoft.com/office/drawing/2016/5/13/chartex" xmlns:cx8="http://schemas.microsoft.com/office/drawing/2016/5/14/chartex" xmlns:mc="http://schemas.openxmlformats.org/markup-compatibility/2006" xmlns:aink="http://schemas.microsoft.com/office/drawing/2016/ink" xmlns:am3d="http://schemas.microsoft.com/office/drawing/2017/model3d" xmlns:o="urn:schemas-microsoft-com:office:office" xmlns:r="http://schemas.openxmlformats.org/officeDocument/2006/relationships" xmlns:m="http://schemas.openxmlformats.org/officeDocument/2006/math" xmlns:v="urn:schemas-microsoft-com:vml" xmlns:wp14="http://schemas.microsoft.com/office/word/2010/wordprocessingDrawing" xmlns:wp="http://schemas.openxmlformats.org/drawingml/2006/wordprocessingDrawing" xmlns:w10="urn:schemas-microsoft-com:office:word" xmlns:w="http://schemas.openxmlformats.org/wordprocessingml/2006/main" xmlns:w14="http://schemas.microsoft.com/office/word/2010/wordml" xmlns:w15="http://schemas.microsoft.com/office/word/2012/wordml" xmlns:w16cid="http://schemas.microsoft.com/office/word/2016/wordml/cid" xmlns:w16se="http://schemas.microsoft.com/office/word/2015/wordml/symex" xmlns:wpg="http://schemas.microsoft.com/office/word/2010/wordprocessingGroup" xmlns:wpi="http://schemas.microsoft.com/office/word/2010/wordprocessingInk" xmlns:wne="http://schemas.microsoft.com/office/word/2006/wordml" xmlns:wps="http://schemas.microsoft.com/office/word/2010/wordprocessingShape" mc:Ignorable="w14 w15 w16se w16cid wp14">
   <w:body>
     <w:p>
       <w:pPr>
@@ -22,27 +22,7 @@
           <w:sz w:val="24"/>
           <w:szCs w:val="24"/>
         </w:rPr>
-        <w:t xml:space="preserve">BA371 </w:t>
-      </w:r>
-      <w:proofErr w:type="gramStart"/>
-      <w:r>
-        <w:rPr>
-          <w:rFonts w:ascii="Times New Roman" w:hAnsi="Times New Roman" w:cs="Times New Roman"/>
-          <w:b/>
-          <w:sz w:val="24"/>
-          <w:szCs w:val="24"/>
-        </w:rPr>
-        <w:t>The</w:t>
-      </w:r>
-      <w:proofErr w:type="gramEnd"/>
-      <w:r>
-        <w:rPr>
-          <w:rFonts w:ascii="Times New Roman" w:hAnsi="Times New Roman" w:cs="Times New Roman"/>
-          <w:b/>
-          <w:sz w:val="24"/>
-          <w:szCs w:val="24"/>
-        </w:rPr>
-        <w:t xml:space="preserve"> Code Issue Terms &amp; Definitions</w:t>
+        <w:t>BA371 The Code Issue Terms &amp; Definitions</w:t>
       </w:r>
     </w:p>
     <w:p>
@@ -218,6 +198,14 @@
           <w:szCs w:val="24"/>
         </w:rPr>
       </w:pPr>
+      <w:r>
+        <w:rPr>
+          <w:rFonts w:ascii="Times New Roman" w:hAnsi="Times New Roman" w:cs="Times New Roman"/>
+          <w:sz w:val="24"/>
+          <w:szCs w:val="24"/>
+        </w:rPr>
+        <w:t xml:space="preserve">Magento: an open source e-commerce platform written in PHP. The software was originally developed by </w:t>
+      </w:r>
       <w:proofErr w:type="spellStart"/>
       <w:r>
         <w:rPr>
@@ -225,7 +213,7 @@
           <w:sz w:val="24"/>
           <w:szCs w:val="24"/>
         </w:rPr>
-        <w:t>Magento</w:t>
+        <w:t>Varien</w:t>
       </w:r>
       <w:proofErr w:type="spellEnd"/>
       <w:r>
@@ -234,7 +222,31 @@
           <w:sz w:val="24"/>
           <w:szCs w:val="24"/>
         </w:rPr>
-        <w:t xml:space="preserve">: an open source e-commerce platform written in PHP. The software was originally developed by </w:t>
+        <w:t xml:space="preserve"> Inc., a US private company headquartered in Culver City, CA, with assistance from volunteers</w:t>
+      </w:r>
+    </w:p>
+    <w:p>
+      <w:pPr>
+        <w:pStyle w:val="ListParagraph"/>
+        <w:numPr>
+          <w:ilvl w:val="0"/>
+          <w:numId w:val="1"/>
+        </w:numPr>
+        <w:spacing w:before="160" w:line="240" w:lineRule="auto"/>
+        <w:ind w:left="720"/>
+        <w:rPr>
+          <w:rFonts w:ascii="Times New Roman" w:hAnsi="Times New Roman" w:cs="Times New Roman"/>
+          <w:sz w:val="24"/>
+          <w:szCs w:val="24"/>
+        </w:rPr>
+      </w:pPr>
+      <w:r>
+        <w:rPr>
+          <w:rFonts w:ascii="Times New Roman" w:hAnsi="Times New Roman" w:cs="Times New Roman"/>
+          <w:sz w:val="24"/>
+          <w:szCs w:val="24"/>
+        </w:rPr>
+        <w:t xml:space="preserve">PHP: a server-side scripting language designed for web development but also used as a general-purpose programming language. Originally created by Rasmus </w:t>
       </w:r>
       <w:proofErr w:type="spellStart"/>
       <w:r>
@@ -243,7 +255,7 @@
           <w:sz w:val="24"/>
           <w:szCs w:val="24"/>
         </w:rPr>
-        <w:t>Varien</w:t>
+        <w:t>Lerdorf</w:t>
       </w:r>
       <w:proofErr w:type="spellEnd"/>
       <w:r>
@@ -252,85 +264,7 @@
           <w:sz w:val="24"/>
           <w:szCs w:val="24"/>
         </w:rPr>
-        <w:t xml:space="preserve"> Inc., a US private company headquartered in Culver City, CA, with assistance from volunteers</w:t>
-      </w:r>
-    </w:p>
-    <w:p>
-      <w:pPr>
-        <w:pStyle w:val="ListParagraph"/>
-        <w:numPr>
-          <w:ilvl w:val="0"/>
-          <w:numId w:val="1"/>
-        </w:numPr>
-        <w:spacing w:before="160" w:line="240" w:lineRule="auto"/>
-        <w:ind w:left="720"/>
-        <w:rPr>
-          <w:rFonts w:ascii="Times New Roman" w:hAnsi="Times New Roman" w:cs="Times New Roman"/>
-          <w:sz w:val="24"/>
-          <w:szCs w:val="24"/>
-        </w:rPr>
-      </w:pPr>
-      <w:r>
-        <w:rPr>
-          <w:rFonts w:ascii="Times New Roman" w:hAnsi="Times New Roman" w:cs="Times New Roman"/>
-          <w:sz w:val="24"/>
-          <w:szCs w:val="24"/>
-        </w:rPr>
-        <w:t xml:space="preserve">PHP: a server-side scripting language designed for web development but also used as a general-purpose programming language. Originally created by </w:t>
-      </w:r>
-      <w:proofErr w:type="spellStart"/>
-      <w:r>
-        <w:rPr>
-          <w:rFonts w:ascii="Times New Roman" w:hAnsi="Times New Roman" w:cs="Times New Roman"/>
-          <w:sz w:val="24"/>
-          <w:szCs w:val="24"/>
-        </w:rPr>
-        <w:t>Rasmus</w:t>
-      </w:r>
-      <w:proofErr w:type="spellEnd"/>
-      <w:r>
-        <w:rPr>
-          <w:rFonts w:ascii="Times New Roman" w:hAnsi="Times New Roman" w:cs="Times New Roman"/>
-          <w:sz w:val="24"/>
-          <w:szCs w:val="24"/>
-        </w:rPr>
-        <w:t xml:space="preserve"> </w:t>
-      </w:r>
-      <w:proofErr w:type="spellStart"/>
-      <w:r>
-        <w:rPr>
-          <w:rFonts w:ascii="Times New Roman" w:hAnsi="Times New Roman" w:cs="Times New Roman"/>
-          <w:sz w:val="24"/>
-          <w:szCs w:val="24"/>
-        </w:rPr>
-        <w:t>Lerdorf</w:t>
-      </w:r>
-      <w:proofErr w:type="spellEnd"/>
-      <w:r>
-        <w:rPr>
-          <w:rFonts w:ascii="Times New Roman" w:hAnsi="Times New Roman" w:cs="Times New Roman"/>
-          <w:sz w:val="24"/>
-          <w:szCs w:val="24"/>
-        </w:rPr>
-        <w:t xml:space="preserve"> in 1994, the PHP reference implementation </w:t>
-      </w:r>
-      <w:proofErr w:type="gramStart"/>
-      <w:r>
-        <w:rPr>
-          <w:rFonts w:ascii="Times New Roman" w:hAnsi="Times New Roman" w:cs="Times New Roman"/>
-          <w:sz w:val="24"/>
-          <w:szCs w:val="24"/>
-        </w:rPr>
-        <w:t>is now produced</w:t>
-      </w:r>
-      <w:proofErr w:type="gramEnd"/>
-      <w:r>
-        <w:rPr>
-          <w:rFonts w:ascii="Times New Roman" w:hAnsi="Times New Roman" w:cs="Times New Roman"/>
-          <w:sz w:val="24"/>
-          <w:szCs w:val="24"/>
-        </w:rPr>
-        <w:t xml:space="preserve"> by the PHP group. It is a widely used open source general purpose scripting language that is especially suited for web development and can be embedded into HTML</w:t>
+        <w:t xml:space="preserve"> in 1994, the PHP reference implementation is now produced by the PHP group. It is a widely used open source general purpose scripting language that is especially suited for web development and can be embedded into HTML</w:t>
       </w:r>
     </w:p>
     <w:p>
@@ -741,13 +675,8 @@
         <w:contextualSpacing/>
         <w:textAlignment w:val="baseline"/>
       </w:pPr>
-      <w:proofErr w:type="spellStart"/>
-      <w:r>
-        <w:t>Clojure</w:t>
-      </w:r>
-      <w:proofErr w:type="spellEnd"/>
-      <w:r>
-        <w:t>: a lisp dialect (a variation of Lisp)</w:t>
+      <w:r>
+        <w:t>Clojure: a lisp dialect (a variation of Lisp)</w:t>
       </w:r>
     </w:p>
     <w:p>
@@ -1454,20 +1383,346 @@
     </w:p>
     <w:p>
       <w:pPr>
-        <w:pStyle w:val="ListParagraph"/>
-        <w:numPr>
-          <w:ilvl w:val="0"/>
-          <w:numId w:val="13"/>
-        </w:numPr>
-        <w:spacing w:before="160" w:line="240" w:lineRule="auto"/>
-        <w:ind w:left="720"/>
-        <w:rPr>
-          <w:rFonts w:ascii="Times New Roman" w:hAnsi="Times New Roman" w:cs="Times New Roman"/>
-          <w:b/>
-          <w:sz w:val="24"/>
-          <w:szCs w:val="24"/>
-        </w:rPr>
-      </w:pPr>
+        <w:pStyle w:val="m-6617401507695299060gmail-msolistparagraph"/>
+        <w:numPr>
+          <w:ilvl w:val="0"/>
+          <w:numId w:val="17"/>
+        </w:numPr>
+        <w:shd w:val="clear" w:color="auto" w:fill="FFFFFF"/>
+        <w:spacing w:before="160" w:beforeAutospacing="0" w:after="0" w:afterAutospacing="0" w:line="235" w:lineRule="atLeast"/>
+        <w:rPr>
+          <w:rFonts w:ascii="Calibri" w:hAnsi="Calibri" w:cs="Calibri"/>
+          <w:color w:val="222222"/>
+          <w:sz w:val="22"/>
+          <w:szCs w:val="22"/>
+        </w:rPr>
+      </w:pPr>
+      <w:r>
+        <w:rPr>
+          <w:rFonts w:ascii="Calibri" w:hAnsi="Calibri" w:cs="Calibri"/>
+          <w:b/>
+          <w:bCs/>
+          <w:color w:val="222222"/>
+          <w:sz w:val="22"/>
+          <w:szCs w:val="22"/>
+        </w:rPr>
+        <w:t>Sprint</w:t>
+      </w:r>
+      <w:r>
+        <w:rPr>
+          <w:rFonts w:ascii="Calibri" w:hAnsi="Calibri" w:cs="Calibri"/>
+          <w:color w:val="222222"/>
+          <w:sz w:val="22"/>
+          <w:szCs w:val="22"/>
+        </w:rPr>
+        <w:t>- Define a small scope of functions to code within a set amount of time</w:t>
+      </w:r>
+    </w:p>
+    <w:p>
+      <w:pPr>
+        <w:pStyle w:val="m-6617401507695299060gmail-msolistparagraph"/>
+        <w:shd w:val="clear" w:color="auto" w:fill="FFFFFF"/>
+        <w:spacing w:before="160" w:beforeAutospacing="0" w:after="0" w:afterAutospacing="0" w:line="235" w:lineRule="atLeast"/>
+        <w:ind w:left="720"/>
+        <w:rPr>
+          <w:rFonts w:ascii="Calibri" w:hAnsi="Calibri" w:cs="Calibri"/>
+          <w:color w:val="222222"/>
+          <w:sz w:val="22"/>
+          <w:szCs w:val="22"/>
+        </w:rPr>
+      </w:pPr>
+      <w:r>
+        <w:rPr>
+          <w:rFonts w:ascii="Symbol" w:hAnsi="Symbol" w:cs="Calibri"/>
+          <w:color w:val="222222"/>
+          <w:sz w:val="22"/>
+          <w:szCs w:val="22"/>
+        </w:rPr>
+        <w:t></w:t>
+      </w:r>
+      <w:r>
+        <w:rPr>
+          <w:color w:val="222222"/>
+          <w:sz w:val="14"/>
+          <w:szCs w:val="14"/>
+        </w:rPr>
+        <w:t>       </w:t>
+      </w:r>
+      <w:r>
+        <w:rPr>
+          <w:rFonts w:ascii="Calibri" w:hAnsi="Calibri" w:cs="Calibri"/>
+          <w:b/>
+          <w:bCs/>
+          <w:color w:val="222222"/>
+          <w:sz w:val="22"/>
+          <w:szCs w:val="22"/>
+        </w:rPr>
+        <w:t>Commit</w:t>
+      </w:r>
+      <w:r>
+        <w:rPr>
+          <w:rFonts w:ascii="Calibri" w:hAnsi="Calibri" w:cs="Calibri"/>
+          <w:color w:val="222222"/>
+          <w:sz w:val="22"/>
+          <w:szCs w:val="22"/>
+        </w:rPr>
+        <w:t>- Submitting tentative changes permanently</w:t>
+      </w:r>
+    </w:p>
+    <w:p>
+      <w:pPr>
+        <w:pStyle w:val="m-6617401507695299060gmail-msolistparagraph"/>
+        <w:shd w:val="clear" w:color="auto" w:fill="FFFFFF"/>
+        <w:spacing w:before="160" w:beforeAutospacing="0" w:after="0" w:afterAutospacing="0" w:line="235" w:lineRule="atLeast"/>
+        <w:ind w:left="720"/>
+        <w:rPr>
+          <w:rFonts w:ascii="Calibri" w:hAnsi="Calibri" w:cs="Calibri"/>
+          <w:color w:val="222222"/>
+          <w:sz w:val="22"/>
+          <w:szCs w:val="22"/>
+        </w:rPr>
+      </w:pPr>
+      <w:r>
+        <w:rPr>
+          <w:rFonts w:ascii="Symbol" w:hAnsi="Symbol" w:cs="Calibri"/>
+          <w:color w:val="222222"/>
+          <w:sz w:val="22"/>
+          <w:szCs w:val="22"/>
+        </w:rPr>
+        <w:t></w:t>
+      </w:r>
+      <w:r>
+        <w:rPr>
+          <w:color w:val="222222"/>
+          <w:sz w:val="14"/>
+          <w:szCs w:val="14"/>
+        </w:rPr>
+        <w:t>       </w:t>
+      </w:r>
+      <w:r>
+        <w:rPr>
+          <w:rFonts w:ascii="Calibri" w:hAnsi="Calibri" w:cs="Calibri"/>
+          <w:b/>
+          <w:bCs/>
+          <w:color w:val="222222"/>
+          <w:sz w:val="22"/>
+          <w:szCs w:val="22"/>
+        </w:rPr>
+        <w:t>Stand-up meeting</w:t>
+      </w:r>
+      <w:r>
+        <w:rPr>
+          <w:rFonts w:ascii="Calibri" w:hAnsi="Calibri" w:cs="Calibri"/>
+          <w:color w:val="222222"/>
+          <w:sz w:val="22"/>
+          <w:szCs w:val="22"/>
+        </w:rPr>
+        <w:t>- Daily meeting, attendees must stand, or connect in through online, often via “Slack”</w:t>
+      </w:r>
+    </w:p>
+    <w:p>
+      <w:pPr>
+        <w:pStyle w:val="m-6617401507695299060gmail-msolistparagraph"/>
+        <w:shd w:val="clear" w:color="auto" w:fill="FFFFFF"/>
+        <w:spacing w:before="160" w:beforeAutospacing="0" w:after="0" w:afterAutospacing="0" w:line="235" w:lineRule="atLeast"/>
+        <w:ind w:left="720"/>
+        <w:rPr>
+          <w:rFonts w:ascii="Calibri" w:hAnsi="Calibri" w:cs="Calibri"/>
+          <w:color w:val="222222"/>
+          <w:sz w:val="22"/>
+          <w:szCs w:val="22"/>
+        </w:rPr>
+      </w:pPr>
+      <w:r>
+        <w:rPr>
+          <w:rFonts w:ascii="Symbol" w:hAnsi="Symbol" w:cs="Calibri"/>
+          <w:color w:val="222222"/>
+          <w:sz w:val="22"/>
+          <w:szCs w:val="22"/>
+        </w:rPr>
+        <w:t></w:t>
+      </w:r>
+      <w:r>
+        <w:rPr>
+          <w:color w:val="222222"/>
+          <w:sz w:val="14"/>
+          <w:szCs w:val="14"/>
+        </w:rPr>
+        <w:t>       </w:t>
+      </w:r>
+      <w:r>
+        <w:rPr>
+          <w:rFonts w:ascii="Calibri" w:hAnsi="Calibri" w:cs="Calibri"/>
+          <w:b/>
+          <w:bCs/>
+          <w:color w:val="222222"/>
+          <w:sz w:val="22"/>
+          <w:szCs w:val="22"/>
+        </w:rPr>
+        <w:t>Functional Specifications</w:t>
+      </w:r>
+      <w:r>
+        <w:rPr>
+          <w:rFonts w:ascii="Calibri" w:hAnsi="Calibri" w:cs="Calibri"/>
+          <w:color w:val="222222"/>
+          <w:sz w:val="22"/>
+          <w:szCs w:val="22"/>
+        </w:rPr>
+        <w:t>-Statements about users clicking buttons</w:t>
+      </w:r>
+    </w:p>
+    <w:p>
+      <w:pPr>
+        <w:pStyle w:val="m-6617401507695299060gmail-msolistparagraph"/>
+        <w:shd w:val="clear" w:color="auto" w:fill="FFFFFF"/>
+        <w:spacing w:before="160" w:beforeAutospacing="0" w:after="0" w:afterAutospacing="0" w:line="235" w:lineRule="atLeast"/>
+        <w:ind w:left="720"/>
+        <w:rPr>
+          <w:rFonts w:ascii="Calibri" w:hAnsi="Calibri" w:cs="Calibri"/>
+          <w:color w:val="222222"/>
+          <w:sz w:val="22"/>
+          <w:szCs w:val="22"/>
+        </w:rPr>
+      </w:pPr>
+      <w:r>
+        <w:rPr>
+          <w:rFonts w:ascii="Symbol" w:hAnsi="Symbol" w:cs="Calibri"/>
+          <w:color w:val="222222"/>
+          <w:sz w:val="22"/>
+          <w:szCs w:val="22"/>
+        </w:rPr>
+        <w:t></w:t>
+      </w:r>
+      <w:r>
+        <w:rPr>
+          <w:color w:val="222222"/>
+          <w:sz w:val="14"/>
+          <w:szCs w:val="14"/>
+        </w:rPr>
+        <w:t>       </w:t>
+      </w:r>
+      <w:r>
+        <w:rPr>
+          <w:rFonts w:ascii="Calibri" w:hAnsi="Calibri" w:cs="Calibri"/>
+          <w:b/>
+          <w:bCs/>
+          <w:color w:val="222222"/>
+          <w:sz w:val="22"/>
+          <w:szCs w:val="22"/>
+        </w:rPr>
+        <w:t>User stories</w:t>
+      </w:r>
+      <w:r>
+        <w:rPr>
+          <w:rFonts w:ascii="Calibri" w:hAnsi="Calibri" w:cs="Calibri"/>
+          <w:color w:val="222222"/>
+          <w:sz w:val="22"/>
+          <w:szCs w:val="22"/>
+        </w:rPr>
+        <w:t>- tiny hypothetical narratives about people using the site</w:t>
+      </w:r>
+    </w:p>
+    <w:p>
+      <w:pPr>
+        <w:pStyle w:val="m-6617401507695299060gmail-msolistparagraph"/>
+        <w:shd w:val="clear" w:color="auto" w:fill="FFFFFF"/>
+        <w:spacing w:before="160" w:beforeAutospacing="0" w:after="0" w:afterAutospacing="0" w:line="235" w:lineRule="atLeast"/>
+        <w:ind w:left="720"/>
+        <w:rPr>
+          <w:rFonts w:ascii="Calibri" w:hAnsi="Calibri" w:cs="Calibri"/>
+          <w:color w:val="222222"/>
+          <w:sz w:val="22"/>
+          <w:szCs w:val="22"/>
+        </w:rPr>
+      </w:pPr>
+      <w:r>
+        <w:rPr>
+          <w:rFonts w:ascii="Symbol" w:hAnsi="Symbol" w:cs="Calibri"/>
+          <w:color w:val="222222"/>
+          <w:sz w:val="22"/>
+          <w:szCs w:val="22"/>
+        </w:rPr>
+        <w:t></w:t>
+      </w:r>
+      <w:r>
+        <w:rPr>
+          <w:color w:val="222222"/>
+          <w:sz w:val="14"/>
+          <w:szCs w:val="14"/>
+        </w:rPr>
+        <w:t>       </w:t>
+      </w:r>
+      <w:r>
+        <w:rPr>
+          <w:rFonts w:ascii="Calibri" w:hAnsi="Calibri" w:cs="Calibri"/>
+          <w:b/>
+          <w:bCs/>
+          <w:color w:val="222222"/>
+          <w:sz w:val="22"/>
+          <w:szCs w:val="22"/>
+        </w:rPr>
+        <w:t>Error messages</w:t>
+      </w:r>
+      <w:r>
+        <w:rPr>
+          <w:rFonts w:ascii="Calibri" w:hAnsi="Calibri" w:cs="Calibri"/>
+          <w:color w:val="222222"/>
+          <w:sz w:val="22"/>
+          <w:szCs w:val="22"/>
+        </w:rPr>
+        <w:t>- Problems with the site without solution</w:t>
+      </w:r>
+    </w:p>
+    <w:p>
+      <w:pPr>
+        <w:pStyle w:val="m-6617401507695299060gmail-msolistparagraph"/>
+        <w:shd w:val="clear" w:color="auto" w:fill="FFFFFF"/>
+        <w:spacing w:before="160" w:beforeAutospacing="0" w:after="160" w:afterAutospacing="0" w:line="235" w:lineRule="atLeast"/>
+        <w:ind w:left="720"/>
+        <w:rPr>
+          <w:rFonts w:ascii="Calibri" w:hAnsi="Calibri" w:cs="Calibri"/>
+          <w:color w:val="222222"/>
+          <w:sz w:val="22"/>
+          <w:szCs w:val="22"/>
+        </w:rPr>
+      </w:pPr>
+      <w:r>
+        <w:rPr>
+          <w:rFonts w:ascii="Symbol" w:hAnsi="Symbol" w:cs="Calibri"/>
+          <w:color w:val="222222"/>
+          <w:sz w:val="22"/>
+          <w:szCs w:val="22"/>
+        </w:rPr>
+        <w:t></w:t>
+      </w:r>
+      <w:r>
+        <w:rPr>
+          <w:color w:val="222222"/>
+          <w:sz w:val="14"/>
+          <w:szCs w:val="14"/>
+        </w:rPr>
+        <w:t>       </w:t>
+      </w:r>
+      <w:r>
+        <w:rPr>
+          <w:rFonts w:ascii="Calibri" w:hAnsi="Calibri" w:cs="Calibri"/>
+          <w:b/>
+          <w:bCs/>
+          <w:color w:val="222222"/>
+          <w:sz w:val="22"/>
+          <w:szCs w:val="22"/>
+        </w:rPr>
+        <w:t>Wireframe mock-ups</w:t>
+      </w:r>
+      <w:r>
+        <w:rPr>
+          <w:rFonts w:ascii="Calibri" w:hAnsi="Calibri" w:cs="Calibri"/>
+          <w:color w:val="222222"/>
+          <w:sz w:val="22"/>
+          <w:szCs w:val="22"/>
+        </w:rPr>
+        <w:t>- pictures of how the website will look, created by hand in a program</w:t>
+      </w:r>
     </w:p>
     <w:p>
       <w:pPr>
@@ -1481,6 +1736,8 @@
           <w:szCs w:val="24"/>
         </w:rPr>
       </w:pPr>
+      <w:bookmarkStart w:id="0" w:name="_GoBack"/>
+      <w:bookmarkEnd w:id="0"/>
     </w:p>
     <w:p>
       <w:pPr>
@@ -1494,6 +1751,15 @@
           <w:szCs w:val="24"/>
         </w:rPr>
       </w:pPr>
+      <w:r>
+        <w:rPr>
+          <w:rFonts w:ascii="Times New Roman" w:hAnsi="Times New Roman" w:cs="Times New Roman"/>
+          <w:b/>
+          <w:sz w:val="24"/>
+          <w:szCs w:val="24"/>
+        </w:rPr>
+        <w:t xml:space="preserve">What's </w:t>
+      </w:r>
       <w:proofErr w:type="gramStart"/>
       <w:r>
         <w:rPr>
@@ -1502,18 +1768,7 @@
           <w:sz w:val="24"/>
           <w:szCs w:val="24"/>
         </w:rPr>
-        <w:t>Wha</w:t>
-      </w:r>
-      <w:bookmarkStart w:id="0" w:name="_GoBack"/>
-      <w:bookmarkEnd w:id="0"/>
-      <w:r>
-        <w:rPr>
-          <w:rFonts w:ascii="Times New Roman" w:hAnsi="Times New Roman" w:cs="Times New Roman"/>
-          <w:b/>
-          <w:sz w:val="24"/>
-          <w:szCs w:val="24"/>
-        </w:rPr>
-        <w:t>t's</w:t>
+        <w:t>With</w:t>
       </w:r>
       <w:proofErr w:type="gramEnd"/>
       <w:r>
@@ -1523,7 +1778,7 @@
           <w:sz w:val="24"/>
           <w:szCs w:val="24"/>
         </w:rPr>
-        <w:t xml:space="preserve"> With All These Conferences, Anyway?</w:t>
+        <w:t xml:space="preserve"> All These Conferences, Anyway?</w:t>
       </w:r>
     </w:p>
     <w:p>
@@ -1895,6 +2150,7 @@
           <w:sz w:val="24"/>
           <w:szCs w:val="24"/>
         </w:rPr>
+        <w:lastRenderedPageBreak/>
         <w:t>C:</w:t>
       </w:r>
       <w:r>
@@ -1903,7 +2159,39 @@
           <w:sz w:val="24"/>
           <w:szCs w:val="24"/>
         </w:rPr>
-        <w:t xml:space="preserve"> programming language created by Dennis Ritchie in the late 1960s at Bell Labs. “</w:t>
+        <w:t xml:space="preserve"> programming language created by Dennis Ritchie in the late 1960s at Bell Labs. “ridiculously fast”.</w:t>
+      </w:r>
+    </w:p>
+    <w:p>
+      <w:pPr>
+        <w:pStyle w:val="ListParagraph"/>
+        <w:numPr>
+          <w:ilvl w:val="0"/>
+          <w:numId w:val="14"/>
+        </w:numPr>
+        <w:spacing w:after="0" w:line="240" w:lineRule="auto"/>
+        <w:rPr>
+          <w:rFonts w:ascii="Times New Roman" w:hAnsi="Times New Roman" w:cs="Times New Roman"/>
+          <w:sz w:val="24"/>
+          <w:szCs w:val="24"/>
+        </w:rPr>
+      </w:pPr>
+      <w:r>
+        <w:rPr>
+          <w:rFonts w:ascii="Times New Roman" w:hAnsi="Times New Roman" w:cs="Times New Roman"/>
+          <w:b/>
+          <w:sz w:val="24"/>
+          <w:szCs w:val="24"/>
+        </w:rPr>
+        <w:t>Unix</w:t>
+      </w:r>
+      <w:r>
+        <w:rPr>
+          <w:rFonts w:ascii="Times New Roman" w:hAnsi="Times New Roman" w:cs="Times New Roman"/>
+          <w:sz w:val="24"/>
+          <w:szCs w:val="24"/>
+        </w:rPr>
+        <w:t xml:space="preserve">: operating system developed in early 1970s. Programmed in C. Spread from Bell Labs to schools to large industrial systems </w:t>
       </w:r>
       <w:proofErr w:type="gramStart"/>
       <w:r>
@@ -1912,7 +2200,7 @@
           <w:sz w:val="24"/>
           <w:szCs w:val="24"/>
         </w:rPr>
-        <w:t>ridiculously</w:t>
+        <w:t>to  everywhere</w:t>
       </w:r>
       <w:proofErr w:type="gramEnd"/>
       <w:r>
@@ -1921,7 +2209,7 @@
           <w:sz w:val="24"/>
           <w:szCs w:val="24"/>
         </w:rPr>
-        <w:t xml:space="preserve"> fast”.</w:t>
+        <w:t xml:space="preserve"> (Linux, Android, OS-X).</w:t>
       </w:r>
     </w:p>
     <w:p>
@@ -1934,6 +2222,7 @@
         <w:spacing w:after="0" w:line="240" w:lineRule="auto"/>
         <w:rPr>
           <w:rFonts w:ascii="Times New Roman" w:hAnsi="Times New Roman" w:cs="Times New Roman"/>
+          <w:b/>
           <w:sz w:val="24"/>
           <w:szCs w:val="24"/>
         </w:rPr>
@@ -1946,7 +2235,7 @@
           <w:sz w:val="24"/>
           <w:szCs w:val="24"/>
         </w:rPr>
-        <w:t>Unix</w:t>
+        <w:t>Kernel :</w:t>
       </w:r>
       <w:proofErr w:type="gramEnd"/>
       <w:r>
@@ -1955,25 +2244,16 @@
           <w:sz w:val="24"/>
           <w:szCs w:val="24"/>
         </w:rPr>
-        <w:t xml:space="preserve">: operating system developed in early 1970s. Programmed in C. Spread from Bell Labs to schools to large industrial systems </w:t>
-      </w:r>
-      <w:proofErr w:type="gramStart"/>
-      <w:r>
-        <w:rPr>
-          <w:rFonts w:ascii="Times New Roman" w:hAnsi="Times New Roman" w:cs="Times New Roman"/>
-          <w:sz w:val="24"/>
-          <w:szCs w:val="24"/>
-        </w:rPr>
-        <w:t>to  everywhere</w:t>
-      </w:r>
-      <w:proofErr w:type="gramEnd"/>
-      <w:r>
-        <w:rPr>
-          <w:rFonts w:ascii="Times New Roman" w:hAnsi="Times New Roman" w:cs="Times New Roman"/>
-          <w:sz w:val="24"/>
-          <w:szCs w:val="24"/>
-        </w:rPr>
-        <w:t xml:space="preserve"> (Linux, Android, OS-X).</w:t>
+        <w:t xml:space="preserve"> the lowest level of an operating system. The Unix/Linux kernel is like the engine in a car. It is the actual operating system. It communicate between software and hardware.</w:t>
+      </w:r>
+      <w:r>
+        <w:rPr>
+          <w:rFonts w:ascii="Times New Roman" w:hAnsi="Times New Roman" w:cs="Times New Roman"/>
+          <w:b/>
+          <w:sz w:val="24"/>
+          <w:szCs w:val="24"/>
+        </w:rPr>
+        <w:t xml:space="preserve"> </w:t>
       </w:r>
     </w:p>
     <w:p>
@@ -1991,50 +2271,6 @@
           <w:szCs w:val="24"/>
         </w:rPr>
       </w:pPr>
-      <w:proofErr w:type="gramStart"/>
-      <w:r>
-        <w:rPr>
-          <w:rFonts w:ascii="Times New Roman" w:hAnsi="Times New Roman" w:cs="Times New Roman"/>
-          <w:b/>
-          <w:sz w:val="24"/>
-          <w:szCs w:val="24"/>
-        </w:rPr>
-        <w:t>Kernel :</w:t>
-      </w:r>
-      <w:proofErr w:type="gramEnd"/>
-      <w:r>
-        <w:rPr>
-          <w:rFonts w:ascii="Times New Roman" w:hAnsi="Times New Roman" w:cs="Times New Roman"/>
-          <w:sz w:val="24"/>
-          <w:szCs w:val="24"/>
-        </w:rPr>
-        <w:t xml:space="preserve"> the lowest level of an operating system. The Unix/Linux kernel is like the engine in a car. It is the actual operating system. It communicate between software and hardware.</w:t>
-      </w:r>
-      <w:r>
-        <w:rPr>
-          <w:rFonts w:ascii="Times New Roman" w:hAnsi="Times New Roman" w:cs="Times New Roman"/>
-          <w:b/>
-          <w:sz w:val="24"/>
-          <w:szCs w:val="24"/>
-        </w:rPr>
-        <w:t xml:space="preserve"> </w:t>
-      </w:r>
-    </w:p>
-    <w:p>
-      <w:pPr>
-        <w:pStyle w:val="ListParagraph"/>
-        <w:numPr>
-          <w:ilvl w:val="0"/>
-          <w:numId w:val="14"/>
-        </w:numPr>
-        <w:spacing w:after="0" w:line="240" w:lineRule="auto"/>
-        <w:rPr>
-          <w:rFonts w:ascii="Times New Roman" w:hAnsi="Times New Roman" w:cs="Times New Roman"/>
-          <w:b/>
-          <w:sz w:val="24"/>
-          <w:szCs w:val="24"/>
-        </w:rPr>
-      </w:pPr>
       <w:r>
         <w:rPr>
           <w:rFonts w:ascii="Times New Roman" w:hAnsi="Times New Roman" w:cs="Times New Roman"/>
@@ -2050,25 +2286,7 @@
           <w:sz w:val="24"/>
           <w:szCs w:val="24"/>
         </w:rPr>
-        <w:t xml:space="preserve">: is a user interface for access to an operating system’s services. It </w:t>
-      </w:r>
-      <w:proofErr w:type="gramStart"/>
-      <w:r>
-        <w:rPr>
-          <w:rFonts w:ascii="Times New Roman" w:hAnsi="Times New Roman" w:cs="Times New Roman"/>
-          <w:sz w:val="24"/>
-          <w:szCs w:val="24"/>
-        </w:rPr>
-        <w:t>is named</w:t>
-      </w:r>
-      <w:proofErr w:type="gramEnd"/>
-      <w:r>
-        <w:rPr>
-          <w:rFonts w:ascii="Times New Roman" w:hAnsi="Times New Roman" w:cs="Times New Roman"/>
-          <w:sz w:val="24"/>
-          <w:szCs w:val="24"/>
-        </w:rPr>
-        <w:t xml:space="preserve"> a ‘shell’ because it is the outermost layer around the operating system kernel.</w:t>
+        <w:t>: is a user interface for access to an operating system’s services. It is named a ‘shell’ because it is the outermost layer around the operating system kernel.</w:t>
       </w:r>
     </w:p>
     <w:p>
@@ -2206,7 +2424,82 @@
           <w:sz w:val="24"/>
           <w:szCs w:val="24"/>
         </w:rPr>
-        <w:t xml:space="preserve">establishing a specified level of simplicity in terms of how a person interacts with the system and involves “hiding” more complexities below the level that the person interacts </w:t>
+        <w:t>establishing a specified level of simplicity in terms of how a person interacts with the system and involves “hiding” more complexities below the level that the person interacts with</w:t>
+      </w:r>
+      <w:r>
+        <w:rPr>
+          <w:sz w:val="24"/>
+          <w:szCs w:val="24"/>
+        </w:rPr>
+        <w:t>.</w:t>
+      </w:r>
+    </w:p>
+    <w:p>
+      <w:pPr>
+        <w:pStyle w:val="ListParagraph"/>
+        <w:numPr>
+          <w:ilvl w:val="0"/>
+          <w:numId w:val="14"/>
+        </w:numPr>
+        <w:spacing w:before="160" w:line="240" w:lineRule="auto"/>
+        <w:ind w:left="720"/>
+        <w:rPr>
+          <w:rFonts w:ascii="Times New Roman" w:hAnsi="Times New Roman" w:cs="Times New Roman"/>
+          <w:b/>
+          <w:sz w:val="24"/>
+          <w:szCs w:val="24"/>
+        </w:rPr>
+      </w:pPr>
+      <w:r>
+        <w:rPr>
+          <w:rFonts w:ascii="Times New Roman" w:hAnsi="Times New Roman" w:cs="Times New Roman"/>
+          <w:b/>
+          <w:sz w:val="24"/>
+          <w:szCs w:val="24"/>
+        </w:rPr>
+        <w:t xml:space="preserve">Glue-language: </w:t>
+      </w:r>
+      <w:r>
+        <w:rPr>
+          <w:rFonts w:ascii="Times New Roman" w:hAnsi="Times New Roman" w:cs="Times New Roman"/>
+          <w:sz w:val="24"/>
+          <w:szCs w:val="24"/>
+        </w:rPr>
+        <w:t>code can be taken from lower-level languages and embed this into an easier-to-use system.</w:t>
+      </w:r>
+    </w:p>
+    <w:p>
+      <w:pPr>
+        <w:pStyle w:val="ListParagraph"/>
+        <w:numPr>
+          <w:ilvl w:val="0"/>
+          <w:numId w:val="14"/>
+        </w:numPr>
+        <w:spacing w:before="160" w:line="240" w:lineRule="auto"/>
+        <w:ind w:left="720"/>
+        <w:rPr>
+          <w:rFonts w:ascii="Times New Roman" w:hAnsi="Times New Roman" w:cs="Times New Roman"/>
+          <w:b/>
+          <w:sz w:val="24"/>
+          <w:szCs w:val="24"/>
+        </w:rPr>
+      </w:pPr>
+      <w:r>
+        <w:rPr>
+          <w:rFonts w:ascii="Times New Roman" w:hAnsi="Times New Roman" w:cs="Times New Roman"/>
+          <w:b/>
+          <w:sz w:val="24"/>
+          <w:szCs w:val="24"/>
+        </w:rPr>
+        <w:t xml:space="preserve">Object-oriented programming (OOP): </w:t>
+      </w:r>
+      <w:r>
+        <w:rPr>
+          <w:rFonts w:ascii="Times New Roman" w:hAnsi="Times New Roman" w:cs="Times New Roman"/>
+          <w:sz w:val="24"/>
+          <w:szCs w:val="24"/>
+        </w:rPr>
+        <w:t>“filing system for code</w:t>
       </w:r>
       <w:proofErr w:type="gramStart"/>
       <w:r>
@@ -2215,110 +2508,7 @@
           <w:sz w:val="24"/>
           <w:szCs w:val="24"/>
         </w:rPr>
-        <w:t>with</w:t>
-      </w:r>
-      <w:proofErr w:type="gramEnd"/>
-      <w:r>
-        <w:rPr>
-          <w:sz w:val="24"/>
-          <w:szCs w:val="24"/>
-        </w:rPr>
-        <w:t>.</w:t>
-      </w:r>
-    </w:p>
-    <w:p>
-      <w:pPr>
-        <w:pStyle w:val="ListParagraph"/>
-        <w:numPr>
-          <w:ilvl w:val="0"/>
-          <w:numId w:val="14"/>
-        </w:numPr>
-        <w:spacing w:before="160" w:line="240" w:lineRule="auto"/>
-        <w:ind w:left="720"/>
-        <w:rPr>
-          <w:rFonts w:ascii="Times New Roman" w:hAnsi="Times New Roman" w:cs="Times New Roman"/>
-          <w:b/>
-          <w:sz w:val="24"/>
-          <w:szCs w:val="24"/>
-        </w:rPr>
-      </w:pPr>
-      <w:r>
-        <w:rPr>
-          <w:rFonts w:ascii="Times New Roman" w:hAnsi="Times New Roman" w:cs="Times New Roman"/>
-          <w:b/>
-          <w:sz w:val="24"/>
-          <w:szCs w:val="24"/>
-        </w:rPr>
-        <w:t xml:space="preserve">Glue-language: </w:t>
-      </w:r>
-      <w:r>
-        <w:rPr>
-          <w:rFonts w:ascii="Times New Roman" w:hAnsi="Times New Roman" w:cs="Times New Roman"/>
-          <w:sz w:val="24"/>
-          <w:szCs w:val="24"/>
-        </w:rPr>
-        <w:t xml:space="preserve">code can </w:t>
-      </w:r>
-      <w:proofErr w:type="gramStart"/>
-      <w:r>
-        <w:rPr>
-          <w:rFonts w:ascii="Times New Roman" w:hAnsi="Times New Roman" w:cs="Times New Roman"/>
-          <w:sz w:val="24"/>
-          <w:szCs w:val="24"/>
-        </w:rPr>
-        <w:t>be taken</w:t>
-      </w:r>
-      <w:proofErr w:type="gramEnd"/>
-      <w:r>
-        <w:rPr>
-          <w:rFonts w:ascii="Times New Roman" w:hAnsi="Times New Roman" w:cs="Times New Roman"/>
-          <w:sz w:val="24"/>
-          <w:szCs w:val="24"/>
-        </w:rPr>
-        <w:t xml:space="preserve"> from lower-level languages and embed this into an easier-to-use system.</w:t>
-      </w:r>
-    </w:p>
-    <w:p>
-      <w:pPr>
-        <w:pStyle w:val="ListParagraph"/>
-        <w:numPr>
-          <w:ilvl w:val="0"/>
-          <w:numId w:val="14"/>
-        </w:numPr>
-        <w:spacing w:before="160" w:line="240" w:lineRule="auto"/>
-        <w:ind w:left="720"/>
-        <w:rPr>
-          <w:rFonts w:ascii="Times New Roman" w:hAnsi="Times New Roman" w:cs="Times New Roman"/>
-          <w:b/>
-          <w:sz w:val="24"/>
-          <w:szCs w:val="24"/>
-        </w:rPr>
-      </w:pPr>
-      <w:r>
-        <w:rPr>
-          <w:rFonts w:ascii="Times New Roman" w:hAnsi="Times New Roman" w:cs="Times New Roman"/>
-          <w:b/>
-          <w:sz w:val="24"/>
-          <w:szCs w:val="24"/>
-        </w:rPr>
-        <w:t xml:space="preserve">Object-oriented programming (OOP): </w:t>
-      </w:r>
-      <w:r>
-        <w:rPr>
-          <w:rFonts w:ascii="Times New Roman" w:hAnsi="Times New Roman" w:cs="Times New Roman"/>
-          <w:sz w:val="24"/>
-          <w:szCs w:val="24"/>
-        </w:rPr>
-        <w:t>“filing system for code”</w:t>
-      </w:r>
-      <w:proofErr w:type="gramStart"/>
-      <w:r>
-        <w:rPr>
-          <w:rFonts w:ascii="Times New Roman" w:hAnsi="Times New Roman" w:cs="Times New Roman"/>
-          <w:sz w:val="24"/>
-          <w:szCs w:val="24"/>
-        </w:rPr>
-        <w:t>;  “</w:t>
+        <w:t>”;  “</w:t>
       </w:r>
       <w:proofErr w:type="gramEnd"/>
       <w:r>
@@ -2542,25 +2732,7 @@
           <w:sz w:val="24"/>
           <w:szCs w:val="24"/>
         </w:rPr>
-        <w:t xml:space="preserve">changing a function by “wrapping it” into another function such as </w:t>
-      </w:r>
-      <w:proofErr w:type="gramStart"/>
-      <w:r>
-        <w:rPr>
-          <w:rFonts w:ascii="Times New Roman" w:hAnsi="Times New Roman" w:cs="Times New Roman"/>
-          <w:sz w:val="24"/>
-          <w:szCs w:val="24"/>
-        </w:rPr>
-        <w:t>that</w:t>
-      </w:r>
-      <w:proofErr w:type="gramEnd"/>
-      <w:r>
-        <w:rPr>
-          <w:rFonts w:ascii="Times New Roman" w:hAnsi="Times New Roman" w:cs="Times New Roman"/>
-          <w:sz w:val="24"/>
-          <w:szCs w:val="24"/>
-        </w:rPr>
-        <w:t xml:space="preserve"> the functionality of the original function doesn’t need to be changed. </w:t>
+        <w:t xml:space="preserve">changing a function by “wrapping it” into another function such as that the functionality of the original function doesn’t need to be changed. </w:t>
       </w:r>
     </w:p>
     <w:p>
@@ -2750,25 +2922,7 @@
           <w:sz w:val="24"/>
           <w:szCs w:val="24"/>
         </w:rPr>
-        <w:t xml:space="preserve"> Technical disputes over minor, marginal issues conducted while </w:t>
-      </w:r>
-      <w:proofErr w:type="gramStart"/>
-      <w:r>
-        <w:rPr>
-          <w:rFonts w:ascii="Times New Roman" w:hAnsi="Times New Roman" w:cs="Times New Roman"/>
-          <w:sz w:val="24"/>
-          <w:szCs w:val="24"/>
-        </w:rPr>
-        <w:t>more serious ones</w:t>
-      </w:r>
-      <w:proofErr w:type="gramEnd"/>
-      <w:r>
-        <w:rPr>
-          <w:rFonts w:ascii="Times New Roman" w:hAnsi="Times New Roman" w:cs="Times New Roman"/>
-          <w:sz w:val="24"/>
-          <w:szCs w:val="24"/>
-        </w:rPr>
-        <w:t xml:space="preserve"> are being overlooked.</w:t>
+        <w:t xml:space="preserve"> Technical disputes over minor, marginal issues conducted while more serious ones are being overlooked.</w:t>
       </w:r>
     </w:p>
     <w:p>
@@ -2871,27 +3025,7 @@
           <w:sz w:val="24"/>
           <w:szCs w:val="24"/>
         </w:rPr>
-        <w:t xml:space="preserve">The Thing </w:t>
-      </w:r>
-      <w:proofErr w:type="gramStart"/>
-      <w:r>
-        <w:rPr>
-          <w:rFonts w:ascii="Times New Roman" w:hAnsi="Times New Roman" w:cs="Times New Roman"/>
-          <w:b/>
-          <w:sz w:val="24"/>
-          <w:szCs w:val="24"/>
-        </w:rPr>
-        <w:t>About</w:t>
-      </w:r>
-      <w:proofErr w:type="gramEnd"/>
-      <w:r>
-        <w:rPr>
-          <w:rFonts w:ascii="Times New Roman" w:hAnsi="Times New Roman" w:cs="Times New Roman"/>
-          <w:b/>
-          <w:sz w:val="24"/>
-          <w:szCs w:val="24"/>
-        </w:rPr>
-        <w:t xml:space="preserve"> Real Artists Is That They...</w:t>
+        <w:t>The Thing About Real Artists Is That They...</w:t>
       </w:r>
     </w:p>
     <w:p>
@@ -3137,7 +3271,6 @@
           <w:szCs w:val="24"/>
         </w:rPr>
       </w:pPr>
-      <w:proofErr w:type="gramStart"/>
       <w:r>
         <w:rPr>
           <w:rFonts w:ascii="Times New Roman" w:hAnsi="Times New Roman" w:cs="Times New Roman"/>
@@ -3147,32 +3280,13 @@
         </w:rPr>
         <w:t>Fortran</w:t>
       </w:r>
-      <w:proofErr w:type="gramEnd"/>
-      <w:r>
-        <w:rPr>
-          <w:rFonts w:ascii="Times New Roman" w:hAnsi="Times New Roman" w:cs="Times New Roman"/>
-          <w:sz w:val="24"/>
-          <w:szCs w:val="24"/>
-        </w:rPr>
-        <w:t xml:space="preserve"> – Short for Formula Translation. </w:t>
-      </w:r>
-      <w:proofErr w:type="gramStart"/>
-      <w:r>
-        <w:rPr>
-          <w:rFonts w:ascii="Times New Roman" w:hAnsi="Times New Roman" w:cs="Times New Roman"/>
-          <w:sz w:val="24"/>
-          <w:szCs w:val="24"/>
-        </w:rPr>
-        <w:t>Fortran</w:t>
-      </w:r>
-      <w:proofErr w:type="gramEnd"/>
-      <w:r>
-        <w:rPr>
-          <w:rFonts w:ascii="Times New Roman" w:hAnsi="Times New Roman" w:cs="Times New Roman"/>
-          <w:sz w:val="24"/>
-          <w:szCs w:val="24"/>
-        </w:rPr>
-        <w:t xml:space="preserve"> is a general-purpose computer language that is especially suited to numeric computation and scientific computing.</w:t>
+      <w:r>
+        <w:rPr>
+          <w:rFonts w:ascii="Times New Roman" w:hAnsi="Times New Roman" w:cs="Times New Roman"/>
+          <w:sz w:val="24"/>
+          <w:szCs w:val="24"/>
+        </w:rPr>
+        <w:t xml:space="preserve"> – Short for Formula Translation. Fortran is a general-purpose computer language that is especially suited to numeric computation and scientific computing.</w:t>
       </w:r>
     </w:p>
     <w:p>
@@ -3572,27 +3686,7 @@
           <w:sz w:val="24"/>
           <w:szCs w:val="24"/>
         </w:rPr>
-        <w:t xml:space="preserve">What </w:t>
-      </w:r>
-      <w:proofErr w:type="gramStart"/>
-      <w:r>
-        <w:rPr>
-          <w:rFonts w:ascii="Times New Roman" w:hAnsi="Times New Roman" w:cs="Times New Roman"/>
-          <w:b/>
-          <w:sz w:val="24"/>
-          <w:szCs w:val="24"/>
-        </w:rPr>
-        <w:t>About</w:t>
-      </w:r>
-      <w:proofErr w:type="gramEnd"/>
-      <w:r>
-        <w:rPr>
-          <w:rFonts w:ascii="Times New Roman" w:hAnsi="Times New Roman" w:cs="Times New Roman"/>
-          <w:b/>
-          <w:sz w:val="24"/>
-          <w:szCs w:val="24"/>
-        </w:rPr>
-        <w:t xml:space="preserve"> JavaScript?</w:t>
+        <w:t>What About JavaScript?</w:t>
       </w:r>
     </w:p>
     <w:p>
@@ -3634,25 +3728,14 @@
           <w:szCs w:val="24"/>
         </w:rPr>
       </w:pPr>
-      <w:proofErr w:type="gramStart"/>
-      <w:r>
-        <w:rPr>
-          <w:rFonts w:ascii="Times New Roman" w:hAnsi="Times New Roman" w:cs="Times New Roman"/>
-          <w:b/>
-          <w:sz w:val="24"/>
-          <w:szCs w:val="24"/>
-        </w:rPr>
-        <w:t>What's</w:t>
-      </w:r>
-      <w:proofErr w:type="gramEnd"/>
-      <w:r>
-        <w:rPr>
-          <w:rFonts w:ascii="Times New Roman" w:hAnsi="Times New Roman" w:cs="Times New Roman"/>
-          <w:b/>
-          <w:sz w:val="24"/>
-          <w:szCs w:val="24"/>
-        </w:rPr>
-        <w:t xml:space="preserve"> the Absolute Minimum I Must Know About PHP?</w:t>
+      <w:r>
+        <w:rPr>
+          <w:rFonts w:ascii="Times New Roman" w:hAnsi="Times New Roman" w:cs="Times New Roman"/>
+          <w:b/>
+          <w:sz w:val="24"/>
+          <w:szCs w:val="24"/>
+        </w:rPr>
+        <w:t>What's the Absolute Minimum I Must Know About PHP?</w:t>
       </w:r>
     </w:p>
     <w:p>
@@ -3701,27 +3784,7 @@
           <w:sz w:val="24"/>
           <w:szCs w:val="24"/>
         </w:rPr>
-        <w:t xml:space="preserve">How </w:t>
-      </w:r>
-      <w:proofErr w:type="gramStart"/>
-      <w:r>
-        <w:rPr>
-          <w:rFonts w:ascii="Times New Roman" w:hAnsi="Times New Roman" w:cs="Times New Roman"/>
-          <w:b/>
-          <w:sz w:val="24"/>
-          <w:szCs w:val="24"/>
-        </w:rPr>
-        <w:t>Are Apps Made</w:t>
-      </w:r>
-      <w:proofErr w:type="gramEnd"/>
-      <w:r>
-        <w:rPr>
-          <w:rFonts w:ascii="Times New Roman" w:hAnsi="Times New Roman" w:cs="Times New Roman"/>
-          <w:b/>
-          <w:sz w:val="24"/>
-          <w:szCs w:val="24"/>
-        </w:rPr>
-        <w:t>?</w:t>
+        <w:t>How Are Apps Made?</w:t>
       </w:r>
     </w:p>
     <w:p>
@@ -3745,7 +3808,6 @@
           <w:sz w:val="24"/>
           <w:szCs w:val="24"/>
         </w:rPr>
-        <w:lastRenderedPageBreak/>
         <w:t>Application programming interface (API) = Set of methods, protocols, and tools for building application software</w:t>
       </w:r>
     </w:p>
@@ -3908,23 +3970,13 @@
           <w:szCs w:val="24"/>
         </w:rPr>
       </w:pPr>
-      <w:proofErr w:type="spellStart"/>
-      <w:r>
-        <w:rPr>
-          <w:rFonts w:ascii="Times New Roman" w:hAnsi="Times New Roman" w:cs="Times New Roman"/>
-          <w:sz w:val="24"/>
-          <w:szCs w:val="24"/>
-        </w:rPr>
-        <w:t>XCode</w:t>
-      </w:r>
-      <w:proofErr w:type="spellEnd"/>
-      <w:r>
-        <w:rPr>
-          <w:rFonts w:ascii="Times New Roman" w:hAnsi="Times New Roman" w:cs="Times New Roman"/>
-          <w:sz w:val="24"/>
-          <w:szCs w:val="24"/>
-        </w:rPr>
-        <w:t xml:space="preserve"> = IDE used by Mac developers to create applications (apps)</w:t>
+      <w:r>
+        <w:rPr>
+          <w:rFonts w:ascii="Times New Roman" w:hAnsi="Times New Roman" w:cs="Times New Roman"/>
+          <w:sz w:val="24"/>
+          <w:szCs w:val="24"/>
+        </w:rPr>
+        <w:t>XCode = IDE used by Mac developers to create applications (apps)</w:t>
       </w:r>
     </w:p>
     <w:p>
@@ -4313,7 +4365,6 @@
           <w:sz w:val="24"/>
           <w:szCs w:val="24"/>
         </w:rPr>
-        <w:lastRenderedPageBreak/>
         <w:t>Welcome to the Scrum</w:t>
       </w:r>
     </w:p>
@@ -4491,7 +4542,7 @@
 </file>
 
 <file path=word/numbering.xml><?xml version="1.0" encoding="utf-8"?>
-<w:numbering xmlns:wpc="http://schemas.microsoft.com/office/word/2010/wordprocessingCanvas" xmlns:cx="http://schemas.microsoft.com/office/drawing/2014/chartex" xmlns:cx1="http://schemas.microsoft.com/office/drawing/2015/9/8/chartex" xmlns:mc="http://schemas.openxmlformats.org/markup-compatibility/2006" xmlns:o="urn:schemas-microsoft-com:office:office" xmlns:r="http://schemas.openxmlformats.org/officeDocument/2006/relationships" xmlns:m="http://schemas.openxmlformats.org/officeDocument/2006/math" xmlns:v="urn:schemas-microsoft-com:vml" xmlns:wp14="http://schemas.microsoft.com/office/word/2010/wordprocessingDrawing" xmlns:wp="http://schemas.openxmlformats.org/drawingml/2006/wordprocessingDrawing" xmlns:w10="urn:schemas-microsoft-com:office:word" xmlns:w="http://schemas.openxmlformats.org/wordprocessingml/2006/main" xmlns:w14="http://schemas.microsoft.com/office/word/2010/wordml" xmlns:w15="http://schemas.microsoft.com/office/word/2012/wordml" xmlns:w16se="http://schemas.microsoft.com/office/word/2015/wordml/symex" xmlns:wpg="http://schemas.microsoft.com/office/word/2010/wordprocessingGroup" xmlns:wpi="http://schemas.microsoft.com/office/word/2010/wordprocessingInk" xmlns:wne="http://schemas.microsoft.com/office/word/2006/wordml" xmlns:wps="http://schemas.microsoft.com/office/word/2010/wordprocessingShape" mc:Ignorable="w14 w15 w16se wp14">
+<w:numbering xmlns:wpc="http://schemas.microsoft.com/office/word/2010/wordprocessingCanvas" xmlns:cx="http://schemas.microsoft.com/office/drawing/2014/chartex" xmlns:cx1="http://schemas.microsoft.com/office/drawing/2015/9/8/chartex" xmlns:cx2="http://schemas.microsoft.com/office/drawing/2015/10/21/chartex" xmlns:cx3="http://schemas.microsoft.com/office/drawing/2016/5/9/chartex" xmlns:cx4="http://schemas.microsoft.com/office/drawing/2016/5/10/chartex" xmlns:cx5="http://schemas.microsoft.com/office/drawing/2016/5/11/chartex" xmlns:cx6="http://schemas.microsoft.com/office/drawing/2016/5/12/chartex" xmlns:cx7="http://schemas.microsoft.com/office/drawing/2016/5/13/chartex" xmlns:cx8="http://schemas.microsoft.com/office/drawing/2016/5/14/chartex" xmlns:mc="http://schemas.openxmlformats.org/markup-compatibility/2006" xmlns:aink="http://schemas.microsoft.com/office/drawing/2016/ink" xmlns:am3d="http://schemas.microsoft.com/office/drawing/2017/model3d" xmlns:o="urn:schemas-microsoft-com:office:office" xmlns:r="http://schemas.openxmlformats.org/officeDocument/2006/relationships" xmlns:m="http://schemas.openxmlformats.org/officeDocument/2006/math" xmlns:v="urn:schemas-microsoft-com:vml" xmlns:wp14="http://schemas.microsoft.com/office/word/2010/wordprocessingDrawing" xmlns:wp="http://schemas.openxmlformats.org/drawingml/2006/wordprocessingDrawing" xmlns:w10="urn:schemas-microsoft-com:office:word" xmlns:w="http://schemas.openxmlformats.org/wordprocessingml/2006/main" xmlns:w14="http://schemas.microsoft.com/office/word/2010/wordml" xmlns:w15="http://schemas.microsoft.com/office/word/2012/wordml" xmlns:w16cid="http://schemas.microsoft.com/office/word/2016/wordml/cid" xmlns:w16se="http://schemas.microsoft.com/office/word/2015/wordml/symex" xmlns:wpg="http://schemas.microsoft.com/office/word/2010/wordprocessingGroup" xmlns:wpi="http://schemas.microsoft.com/office/word/2010/wordprocessingInk" xmlns:wne="http://schemas.microsoft.com/office/word/2006/wordml" xmlns:wps="http://schemas.microsoft.com/office/word/2010/wordprocessingShape" mc:Ignorable="w14 w15 w16se w16cid wp14">
   <w:abstractNum w:abstractNumId="0" w15:restartNumberingAfterBreak="0">
     <w:nsid w:val="0A0509BC"/>
     <w:multiLevelType w:val="hybridMultilevel"/>
@@ -5234,6 +5285,119 @@
     </w:lvl>
   </w:abstractNum>
   <w:abstractNum w:abstractNumId="6" w15:restartNumberingAfterBreak="0">
+    <w:nsid w:val="34252978"/>
+    <w:multiLevelType w:val="hybridMultilevel"/>
+    <w:tmpl w:val="2AEA9732"/>
+    <w:lvl w:ilvl="0" w:tplc="04090001">
+      <w:start w:val="1"/>
+      <w:numFmt w:val="bullet"/>
+      <w:lvlText w:val=""/>
+      <w:lvlJc w:val="left"/>
+      <w:pPr>
+        <w:ind w:left="1080" w:hanging="360"/>
+      </w:pPr>
+      <w:rPr>
+        <w:rFonts w:ascii="Symbol" w:hAnsi="Symbol" w:hint="default"/>
+      </w:rPr>
+    </w:lvl>
+    <w:lvl w:ilvl="1" w:tplc="04090003" w:tentative="1">
+      <w:start w:val="1"/>
+      <w:numFmt w:val="bullet"/>
+      <w:lvlText w:val="o"/>
+      <w:lvlJc w:val="left"/>
+      <w:pPr>
+        <w:ind w:left="1800" w:hanging="360"/>
+      </w:pPr>
+      <w:rPr>
+        <w:rFonts w:ascii="Courier New" w:hAnsi="Courier New" w:cs="Courier New" w:hint="default"/>
+      </w:rPr>
+    </w:lvl>
+    <w:lvl w:ilvl="2" w:tplc="04090005" w:tentative="1">
+      <w:start w:val="1"/>
+      <w:numFmt w:val="bullet"/>
+      <w:lvlText w:val=""/>
+      <w:lvlJc w:val="left"/>
+      <w:pPr>
+        <w:ind w:left="2520" w:hanging="360"/>
+      </w:pPr>
+      <w:rPr>
+        <w:rFonts w:ascii="Wingdings" w:hAnsi="Wingdings" w:hint="default"/>
+      </w:rPr>
+    </w:lvl>
+    <w:lvl w:ilvl="3" w:tplc="04090001" w:tentative="1">
+      <w:start w:val="1"/>
+      <w:numFmt w:val="bullet"/>
+      <w:lvlText w:val=""/>
+      <w:lvlJc w:val="left"/>
+      <w:pPr>
+        <w:ind w:left="3240" w:hanging="360"/>
+      </w:pPr>
+      <w:rPr>
+        <w:rFonts w:ascii="Symbol" w:hAnsi="Symbol" w:hint="default"/>
+      </w:rPr>
+    </w:lvl>
+    <w:lvl w:ilvl="4" w:tplc="04090003" w:tentative="1">
+      <w:start w:val="1"/>
+      <w:numFmt w:val="bullet"/>
+      <w:lvlText w:val="o"/>
+      <w:lvlJc w:val="left"/>
+      <w:pPr>
+        <w:ind w:left="3960" w:hanging="360"/>
+      </w:pPr>
+      <w:rPr>
+        <w:rFonts w:ascii="Courier New" w:hAnsi="Courier New" w:cs="Courier New" w:hint="default"/>
+      </w:rPr>
+    </w:lvl>
+    <w:lvl w:ilvl="5" w:tplc="04090005" w:tentative="1">
+      <w:start w:val="1"/>
+      <w:numFmt w:val="bullet"/>
+      <w:lvlText w:val=""/>
+      <w:lvlJc w:val="left"/>
+      <w:pPr>
+        <w:ind w:left="4680" w:hanging="360"/>
+      </w:pPr>
+      <w:rPr>
+        <w:rFonts w:ascii="Wingdings" w:hAnsi="Wingdings" w:hint="default"/>
+      </w:rPr>
+    </w:lvl>
+    <w:lvl w:ilvl="6" w:tplc="04090001" w:tentative="1">
+      <w:start w:val="1"/>
+      <w:numFmt w:val="bullet"/>
+      <w:lvlText w:val=""/>
+      <w:lvlJc w:val="left"/>
+      <w:pPr>
+        <w:ind w:left="5400" w:hanging="360"/>
+      </w:pPr>
+      <w:rPr>
+        <w:rFonts w:ascii="Symbol" w:hAnsi="Symbol" w:hint="default"/>
+      </w:rPr>
+    </w:lvl>
+    <w:lvl w:ilvl="7" w:tplc="04090003" w:tentative="1">
+      <w:start w:val="1"/>
+      <w:numFmt w:val="bullet"/>
+      <w:lvlText w:val="o"/>
+      <w:lvlJc w:val="left"/>
+      <w:pPr>
+        <w:ind w:left="6120" w:hanging="360"/>
+      </w:pPr>
+      <w:rPr>
+        <w:rFonts w:ascii="Courier New" w:hAnsi="Courier New" w:cs="Courier New" w:hint="default"/>
+      </w:rPr>
+    </w:lvl>
+    <w:lvl w:ilvl="8" w:tplc="04090005" w:tentative="1">
+      <w:start w:val="1"/>
+      <w:numFmt w:val="bullet"/>
+      <w:lvlText w:val=""/>
+      <w:lvlJc w:val="left"/>
+      <w:pPr>
+        <w:ind w:left="6840" w:hanging="360"/>
+      </w:pPr>
+      <w:rPr>
+        <w:rFonts w:ascii="Wingdings" w:hAnsi="Wingdings" w:hint="default"/>
+      </w:rPr>
+    </w:lvl>
+  </w:abstractNum>
+  <w:abstractNum w:abstractNumId="7" w15:restartNumberingAfterBreak="0">
     <w:nsid w:val="3CCA3F77"/>
     <w:multiLevelType w:val="hybridMultilevel"/>
     <w:tmpl w:val="D3D09118"/>
@@ -5346,7 +5510,7 @@
       </w:rPr>
     </w:lvl>
   </w:abstractNum>
-  <w:abstractNum w:abstractNumId="7" w15:restartNumberingAfterBreak="0">
+  <w:abstractNum w:abstractNumId="8" w15:restartNumberingAfterBreak="0">
     <w:nsid w:val="3DFF1F9C"/>
     <w:multiLevelType w:val="hybridMultilevel"/>
     <w:tmpl w:val="BA749DE6"/>
@@ -5459,7 +5623,7 @@
       </w:rPr>
     </w:lvl>
   </w:abstractNum>
-  <w:abstractNum w:abstractNumId="8" w15:restartNumberingAfterBreak="0">
+  <w:abstractNum w:abstractNumId="9" w15:restartNumberingAfterBreak="0">
     <w:nsid w:val="435D0224"/>
     <w:multiLevelType w:val="hybridMultilevel"/>
     <w:tmpl w:val="9A5A102A"/>
@@ -5572,7 +5736,7 @@
       </w:rPr>
     </w:lvl>
   </w:abstractNum>
-  <w:abstractNum w:abstractNumId="9" w15:restartNumberingAfterBreak="0">
+  <w:abstractNum w:abstractNumId="10" w15:restartNumberingAfterBreak="0">
     <w:nsid w:val="43C642CE"/>
     <w:multiLevelType w:val="hybridMultilevel"/>
     <w:tmpl w:val="3528C55A"/>
@@ -5685,7 +5849,7 @@
       </w:rPr>
     </w:lvl>
   </w:abstractNum>
-  <w:abstractNum w:abstractNumId="10" w15:restartNumberingAfterBreak="0">
+  <w:abstractNum w:abstractNumId="11" w15:restartNumberingAfterBreak="0">
     <w:nsid w:val="47652C5A"/>
     <w:multiLevelType w:val="hybridMultilevel"/>
     <w:tmpl w:val="7CE28B1C"/>
@@ -5798,7 +5962,7 @@
       </w:rPr>
     </w:lvl>
   </w:abstractNum>
-  <w:abstractNum w:abstractNumId="11" w15:restartNumberingAfterBreak="0">
+  <w:abstractNum w:abstractNumId="12" w15:restartNumberingAfterBreak="0">
     <w:nsid w:val="57582523"/>
     <w:multiLevelType w:val="hybridMultilevel"/>
     <w:tmpl w:val="ED66151E"/>
@@ -5938,7 +6102,7 @@
       </w:rPr>
     </w:lvl>
   </w:abstractNum>
-  <w:abstractNum w:abstractNumId="12" w15:restartNumberingAfterBreak="0">
+  <w:abstractNum w:abstractNumId="13" w15:restartNumberingAfterBreak="0">
     <w:nsid w:val="5D5A0560"/>
     <w:multiLevelType w:val="hybridMultilevel"/>
     <w:tmpl w:val="DDDA874A"/>
@@ -6051,7 +6215,7 @@
       </w:rPr>
     </w:lvl>
   </w:abstractNum>
-  <w:abstractNum w:abstractNumId="13" w15:restartNumberingAfterBreak="0">
+  <w:abstractNum w:abstractNumId="14" w15:restartNumberingAfterBreak="0">
     <w:nsid w:val="6B933842"/>
     <w:multiLevelType w:val="hybridMultilevel"/>
     <w:tmpl w:val="EBBAF23A"/>
@@ -6191,7 +6355,7 @@
       </w:rPr>
     </w:lvl>
   </w:abstractNum>
-  <w:abstractNum w:abstractNumId="14" w15:restartNumberingAfterBreak="0">
+  <w:abstractNum w:abstractNumId="15" w15:restartNumberingAfterBreak="0">
     <w:nsid w:val="79911270"/>
     <w:multiLevelType w:val="hybridMultilevel"/>
     <w:tmpl w:val="A55A0F4A"/>
@@ -6304,7 +6468,7 @@
       </w:rPr>
     </w:lvl>
   </w:abstractNum>
-  <w:abstractNum w:abstractNumId="15" w15:restartNumberingAfterBreak="0">
+  <w:abstractNum w:abstractNumId="16" w15:restartNumberingAfterBreak="0">
     <w:nsid w:val="7DE914D9"/>
     <w:multiLevelType w:val="hybridMultilevel"/>
     <w:tmpl w:val="FFA6488C"/>
@@ -6418,13 +6582,13 @@
     </w:lvl>
   </w:abstractNum>
   <w:num w:numId="1">
-    <w:abstractNumId w:val="9"/>
+    <w:abstractNumId w:val="10"/>
   </w:num>
   <w:num w:numId="2">
-    <w:abstractNumId w:val="10"/>
+    <w:abstractNumId w:val="11"/>
   </w:num>
   <w:num w:numId="3">
-    <w:abstractNumId w:val="15"/>
+    <w:abstractNumId w:val="16"/>
   </w:num>
   <w:num w:numId="4">
     <w:abstractNumId w:val="1"/>
@@ -6439,37 +6603,40 @@
     <w:abstractNumId w:val="2"/>
   </w:num>
   <w:num w:numId="8">
+    <w:abstractNumId w:val="14"/>
+  </w:num>
+  <w:num w:numId="9">
+    <w:abstractNumId w:val="12"/>
+  </w:num>
+  <w:num w:numId="10">
+    <w:abstractNumId w:val="8"/>
+  </w:num>
+  <w:num w:numId="11">
+    <w:abstractNumId w:val="9"/>
+  </w:num>
+  <w:num w:numId="12">
     <w:abstractNumId w:val="13"/>
   </w:num>
-  <w:num w:numId="9">
-    <w:abstractNumId w:val="11"/>
-  </w:num>
-  <w:num w:numId="10">
-    <w:abstractNumId w:val="7"/>
-  </w:num>
-  <w:num w:numId="11">
-    <w:abstractNumId w:val="8"/>
-  </w:num>
-  <w:num w:numId="12">
-    <w:abstractNumId w:val="12"/>
-  </w:num>
   <w:num w:numId="13">
-    <w:abstractNumId w:val="14"/>
+    <w:abstractNumId w:val="15"/>
   </w:num>
   <w:num w:numId="14">
     <w:abstractNumId w:val="5"/>
   </w:num>
   <w:num w:numId="15">
-    <w:abstractNumId w:val="6"/>
+    <w:abstractNumId w:val="7"/>
   </w:num>
   <w:num w:numId="16">
     <w:abstractNumId w:val="4"/>
+  </w:num>
+  <w:num w:numId="17">
+    <w:abstractNumId w:val="6"/>
   </w:num>
 </w:numbering>
 </file>
 
 <file path=word/styles.xml><?xml version="1.0" encoding="utf-8"?>
-<w:styles xmlns:mc="http://schemas.openxmlformats.org/markup-compatibility/2006" xmlns:r="http://schemas.openxmlformats.org/officeDocument/2006/relationships" xmlns:w="http://schemas.openxmlformats.org/wordprocessingml/2006/main" xmlns:w14="http://schemas.microsoft.com/office/word/2010/wordml" xmlns:w15="http://schemas.microsoft.com/office/word/2012/wordml" xmlns:w16se="http://schemas.microsoft.com/office/word/2015/wordml/symex" mc:Ignorable="w14 w15 w16se">
+<w:styles xmlns:mc="http://schemas.openxmlformats.org/markup-compatibility/2006" xmlns:r="http://schemas.openxmlformats.org/officeDocument/2006/relationships" xmlns:w="http://schemas.openxmlformats.org/wordprocessingml/2006/main" xmlns:w14="http://schemas.microsoft.com/office/word/2010/wordml" xmlns:w15="http://schemas.microsoft.com/office/word/2012/wordml" xmlns:w16cid="http://schemas.microsoft.com/office/word/2016/wordml/cid" xmlns:w16se="http://schemas.microsoft.com/office/word/2015/wordml/symex" mc:Ignorable="w14 w15 w16se w16cid">
   <w:docDefaults>
     <w:rPrDefault>
       <w:rPr>
@@ -6486,7 +6653,7 @@
       </w:pPr>
     </w:pPrDefault>
   </w:docDefaults>
-  <w:latentStyles w:defLockedState="0" w:defUIPriority="99" w:defSemiHidden="0" w:defUnhideWhenUsed="0" w:defQFormat="0" w:count="371">
+  <w:latentStyles w:defLockedState="0" w:defUIPriority="99" w:defSemiHidden="0" w:defUnhideWhenUsed="0" w:defQFormat="0" w:count="375">
     <w:lsdException w:name="Normal" w:uiPriority="0" w:qFormat="1"/>
     <w:lsdException w:name="heading 1" w:uiPriority="9" w:qFormat="1"/>
     <w:lsdException w:name="heading 2" w:semiHidden="1" w:uiPriority="9" w:unhideWhenUsed="1" w:qFormat="1"/>
@@ -6592,7 +6759,6 @@
     <w:lsdException w:name="HTML Sample" w:semiHidden="1" w:unhideWhenUsed="1"/>
     <w:lsdException w:name="HTML Typewriter" w:semiHidden="1" w:unhideWhenUsed="1"/>
     <w:lsdException w:name="HTML Variable" w:semiHidden="1" w:unhideWhenUsed="1"/>
-    <w:lsdException w:name="Normal Table" w:semiHidden="1" w:unhideWhenUsed="1"/>
     <w:lsdException w:name="annotation subject" w:semiHidden="1" w:unhideWhenUsed="1"/>
     <w:lsdException w:name="No List" w:semiHidden="1" w:unhideWhenUsed="1"/>
     <w:lsdException w:name="Outline List 1" w:semiHidden="1" w:unhideWhenUsed="1"/>
@@ -6636,10 +6802,8 @@
     <w:lsdException w:name="Table Elegant" w:semiHidden="1" w:unhideWhenUsed="1"/>
     <w:lsdException w:name="Table Professional" w:semiHidden="1" w:unhideWhenUsed="1"/>
     <w:lsdException w:name="Table Subtle 1" w:semiHidden="1" w:unhideWhenUsed="1"/>
-    <w:lsdException w:name="Table Subtle 2" w:semiHidden="1" w:unhideWhenUsed="1"/>
     <w:lsdException w:name="Table Web 1" w:semiHidden="1" w:unhideWhenUsed="1"/>
     <w:lsdException w:name="Table Web 2" w:semiHidden="1" w:unhideWhenUsed="1"/>
-    <w:lsdException w:name="Table Web 3" w:semiHidden="1" w:unhideWhenUsed="1"/>
     <w:lsdException w:name="Balloon Text" w:semiHidden="1" w:unhideWhenUsed="1"/>
     <w:lsdException w:name="Table Grid" w:uiPriority="39"/>
     <w:lsdException w:name="Table Theme" w:semiHidden="1" w:unhideWhenUsed="1"/>
@@ -6858,6 +7022,10 @@
     <w:lsdException w:name="List Table 5 Dark Accent 6" w:uiPriority="50"/>
     <w:lsdException w:name="List Table 6 Colorful Accent 6" w:uiPriority="51"/>
     <w:lsdException w:name="List Table 7 Colorful Accent 6" w:uiPriority="52"/>
+    <w:lsdException w:name="Mention" w:semiHidden="1" w:unhideWhenUsed="1"/>
+    <w:lsdException w:name="Smart Hyperlink" w:semiHidden="1" w:unhideWhenUsed="1"/>
+    <w:lsdException w:name="Hashtag" w:semiHidden="1" w:unhideWhenUsed="1"/>
+    <w:lsdException w:name="Unresolved Mention" w:semiHidden="1" w:unhideWhenUsed="1"/>
   </w:latentStyles>
   <w:style w:type="paragraph" w:default="1" w:styleId="Normal">
     <w:name w:val="Normal"/>
@@ -6906,6 +7074,20 @@
     <w:uiPriority w:val="99"/>
     <w:unhideWhenUsed/>
     <w:rsid w:val="001637B6"/>
+    <w:pPr>
+      <w:spacing w:before="100" w:beforeAutospacing="1" w:after="100" w:afterAutospacing="1" w:line="240" w:lineRule="auto"/>
+      <w:ind w:left="0" w:firstLine="0"/>
+    </w:pPr>
+    <w:rPr>
+      <w:rFonts w:ascii="Times New Roman" w:eastAsia="Times New Roman" w:hAnsi="Times New Roman" w:cs="Times New Roman"/>
+      <w:sz w:val="24"/>
+      <w:szCs w:val="24"/>
+    </w:rPr>
+  </w:style>
+  <w:style w:type="paragraph" w:customStyle="1" w:styleId="m-6617401507695299060gmail-msolistparagraph">
+    <w:name w:val="m_-6617401507695299060gmail-msolistparagraph"/>
+    <w:basedOn w:val="Normal"/>
+    <w:rsid w:val="00813531"/>
     <w:pPr>
       <w:spacing w:before="100" w:beforeAutospacing="1" w:after="100" w:afterAutospacing="1" w:line="240" w:lineRule="auto"/>
       <w:ind w:left="0" w:firstLine="0"/>

</xml_diff>

<commit_message>
Updated White Collar Terms (SR)
</commit_message>
<xml_diff>
--- a/the_code_issue_terms_and_definitions.docx
+++ b/the_code_issue_terms_and_definitions.docx
@@ -1736,8 +1736,6 @@
           <w:szCs w:val="24"/>
         </w:rPr>
       </w:pPr>
-      <w:bookmarkStart w:id="0" w:name="_GoBack"/>
-      <w:bookmarkEnd w:id="0"/>
     </w:p>
     <w:p>
       <w:pPr>
@@ -2499,25 +2497,7 @@
           <w:sz w:val="24"/>
           <w:szCs w:val="24"/>
         </w:rPr>
-        <w:t>“filing system for code</w:t>
-      </w:r>
-      <w:proofErr w:type="gramStart"/>
-      <w:r>
-        <w:rPr>
-          <w:rFonts w:ascii="Times New Roman" w:hAnsi="Times New Roman" w:cs="Times New Roman"/>
-          <w:sz w:val="24"/>
-          <w:szCs w:val="24"/>
-        </w:rPr>
-        <w:t>”;  “</w:t>
-      </w:r>
-      <w:proofErr w:type="gramEnd"/>
-      <w:r>
-        <w:rPr>
-          <w:rFonts w:ascii="Times New Roman" w:hAnsi="Times New Roman" w:cs="Times New Roman"/>
-          <w:sz w:val="24"/>
-          <w:szCs w:val="24"/>
-        </w:rPr>
-        <w:t>a programming language model organized around </w:t>
+        <w:t>“filing system for code”;  “a programming language model organized around </w:t>
       </w:r>
       <w:hyperlink r:id="rId5" w:history="1">
         <w:r>
@@ -3598,14 +3578,111 @@
           <w:ilvl w:val="0"/>
           <w:numId w:val="15"/>
         </w:numPr>
-        <w:spacing w:before="160" w:line="240" w:lineRule="auto"/>
-        <w:ind w:left="720"/>
-        <w:rPr>
-          <w:rFonts w:ascii="Times New Roman" w:hAnsi="Times New Roman" w:cs="Times New Roman"/>
-          <w:sz w:val="24"/>
-          <w:szCs w:val="24"/>
-        </w:rPr>
-      </w:pPr>
+      </w:pPr>
+      <w:r>
+        <w:rPr>
+          <w:b/>
+        </w:rPr>
+        <w:t xml:space="preserve">Java: </w:t>
+      </w:r>
+      <w:r>
+        <w:t>a general-purpose computer-programming language that is concurrent, class-based, object-oriented, and specifically designed to have as few implementation dependencies as possible</w:t>
+      </w:r>
+      <w:r>
+        <w:t xml:space="preserve">. </w:t>
+      </w:r>
+    </w:p>
+    <w:p>
+      <w:pPr>
+        <w:pStyle w:val="ListParagraph"/>
+        <w:numPr>
+          <w:ilvl w:val="0"/>
+          <w:numId w:val="15"/>
+        </w:numPr>
+        <w:rPr>
+          <w:b/>
+        </w:rPr>
+      </w:pPr>
+      <w:r>
+        <w:rPr>
+          <w:b/>
+        </w:rPr>
+        <w:t xml:space="preserve">Sun </w:t>
+      </w:r>
+      <w:proofErr w:type="spellStart"/>
+      <w:r>
+        <w:rPr>
+          <w:b/>
+        </w:rPr>
+        <w:t>MicroSystems</w:t>
+      </w:r>
+      <w:proofErr w:type="spellEnd"/>
+      <w:r>
+        <w:rPr>
+          <w:b/>
+        </w:rPr>
+        <w:t xml:space="preserve">: </w:t>
+      </w:r>
+      <w:r>
+        <w:t>c</w:t>
+      </w:r>
+      <w:r>
+        <w:t>ompany that created Java in 1991. Important UNIX computer maker whose market was essentially destroyed by the arrival of Linux. Was acquired by Oracle in 2010. Sun machines are still marketed under the Oracle brand. 2016-17 revenue: about $4B</w:t>
+      </w:r>
+      <w:r>
+        <w:t>.</w:t>
+      </w:r>
+    </w:p>
+    <w:p>
+      <w:pPr>
+        <w:pStyle w:val="ListParagraph"/>
+        <w:numPr>
+          <w:ilvl w:val="0"/>
+          <w:numId w:val="15"/>
+        </w:numPr>
+      </w:pPr>
+      <w:r>
+        <w:rPr>
+          <w:b/>
+        </w:rPr>
+        <w:lastRenderedPageBreak/>
+        <w:t>Documentation</w:t>
+      </w:r>
+      <w:r>
+        <w:t xml:space="preserve">: written text or illustration that accompanies computer software or is embedded in the source code. It either explains how the software operates or how to use it. </w:t>
+      </w:r>
+    </w:p>
+    <w:p>
+      <w:pPr>
+        <w:pStyle w:val="ListParagraph"/>
+        <w:numPr>
+          <w:ilvl w:val="0"/>
+          <w:numId w:val="15"/>
+        </w:numPr>
+      </w:pPr>
+      <w:r>
+        <w:rPr>
+          <w:b/>
+        </w:rPr>
+        <w:t xml:space="preserve">Class Library: </w:t>
+      </w:r>
+      <w:r>
+        <w:t xml:space="preserve">a collection of prewritten classes or coded templates, any of which can be specified and used by a programmer when developing an application program.  </w:t>
+      </w:r>
+    </w:p>
+    <w:p>
+      <w:pPr>
+        <w:pStyle w:val="ListParagraph"/>
+        <w:spacing w:before="160" w:line="240" w:lineRule="auto"/>
+        <w:ind w:firstLine="0"/>
+        <w:rPr>
+          <w:rFonts w:ascii="Times New Roman" w:hAnsi="Times New Roman" w:cs="Times New Roman"/>
+          <w:sz w:val="24"/>
+          <w:szCs w:val="24"/>
+        </w:rPr>
+      </w:pPr>
+      <w:bookmarkStart w:id="0" w:name="_GoBack"/>
+      <w:bookmarkEnd w:id="0"/>
     </w:p>
     <w:p>
       <w:pPr>
@@ -4131,6 +4208,7 @@
           <w:sz w:val="24"/>
           <w:szCs w:val="24"/>
         </w:rPr>
+        <w:lastRenderedPageBreak/>
         <w:t xml:space="preserve">Boondoggle: </w:t>
       </w:r>
       <w:r>
@@ -6759,6 +6837,7 @@
     <w:lsdException w:name="HTML Sample" w:semiHidden="1" w:unhideWhenUsed="1"/>
     <w:lsdException w:name="HTML Typewriter" w:semiHidden="1" w:unhideWhenUsed="1"/>
     <w:lsdException w:name="HTML Variable" w:semiHidden="1" w:unhideWhenUsed="1"/>
+    <w:lsdException w:name="Normal Table" w:semiHidden="1" w:unhideWhenUsed="1"/>
     <w:lsdException w:name="annotation subject" w:semiHidden="1" w:unhideWhenUsed="1"/>
     <w:lsdException w:name="No List" w:semiHidden="1" w:unhideWhenUsed="1"/>
     <w:lsdException w:name="Outline List 1" w:semiHidden="1" w:unhideWhenUsed="1"/>
@@ -6802,8 +6881,10 @@
     <w:lsdException w:name="Table Elegant" w:semiHidden="1" w:unhideWhenUsed="1"/>
     <w:lsdException w:name="Table Professional" w:semiHidden="1" w:unhideWhenUsed="1"/>
     <w:lsdException w:name="Table Subtle 1" w:semiHidden="1" w:unhideWhenUsed="1"/>
+    <w:lsdException w:name="Table Subtle 2" w:semiHidden="1" w:unhideWhenUsed="1"/>
     <w:lsdException w:name="Table Web 1" w:semiHidden="1" w:unhideWhenUsed="1"/>
     <w:lsdException w:name="Table Web 2" w:semiHidden="1" w:unhideWhenUsed="1"/>
+    <w:lsdException w:name="Table Web 3" w:semiHidden="1" w:unhideWhenUsed="1"/>
     <w:lsdException w:name="Balloon Text" w:semiHidden="1" w:unhideWhenUsed="1"/>
     <w:lsdException w:name="Table Grid" w:uiPriority="39"/>
     <w:lsdException w:name="Table Theme" w:semiHidden="1" w:unhideWhenUsed="1"/>

</xml_diff>

<commit_message>
Added key terms from 'How does testing work?' (PP)
</commit_message>
<xml_diff>
--- a/the_code_issue_terms_and_definitions.docx
+++ b/the_code_issue_terms_and_definitions.docx
@@ -1,6 +1,6 @@
 
 <file path=word/document.xml><?xml version="1.0" encoding="utf-8"?>
-<w:document xmlns:wpc="http://schemas.microsoft.com/office/word/2010/wordprocessingCanvas" xmlns:cx="http://schemas.microsoft.com/office/drawing/2014/chartex" xmlns:cx1="http://schemas.microsoft.com/office/drawing/2015/9/8/chartex" xmlns:cx2="http://schemas.microsoft.com/office/drawing/2015/10/21/chartex" xmlns:cx3="http://schemas.microsoft.com/office/drawing/2016/5/9/chartex" xmlns:cx4="http://schemas.microsoft.com/office/drawing/2016/5/10/chartex" xmlns:cx5="http://schemas.microsoft.com/office/drawing/2016/5/11/chartex" xmlns:cx6="http://schemas.microsoft.com/office/drawing/2016/5/12/chartex" xmlns:cx7="http://schemas.microsoft.com/office/drawing/2016/5/13/chartex" xmlns:cx8="http://schemas.microsoft.com/office/drawing/2016/5/14/chartex" xmlns:mc="http://schemas.openxmlformats.org/markup-compatibility/2006" xmlns:aink="http://schemas.microsoft.com/office/drawing/2016/ink" xmlns:am3d="http://schemas.microsoft.com/office/drawing/2017/model3d" xmlns:o="urn:schemas-microsoft-com:office:office" xmlns:r="http://schemas.openxmlformats.org/officeDocument/2006/relationships" xmlns:m="http://schemas.openxmlformats.org/officeDocument/2006/math" xmlns:v="urn:schemas-microsoft-com:vml" xmlns:wp14="http://schemas.microsoft.com/office/word/2010/wordprocessingDrawing" xmlns:wp="http://schemas.openxmlformats.org/drawingml/2006/wordprocessingDrawing" xmlns:w10="urn:schemas-microsoft-com:office:word" xmlns:w="http://schemas.openxmlformats.org/wordprocessingml/2006/main" xmlns:w14="http://schemas.microsoft.com/office/word/2010/wordml" xmlns:w15="http://schemas.microsoft.com/office/word/2012/wordml" xmlns:w16cid="http://schemas.microsoft.com/office/word/2016/wordml/cid" xmlns:w16se="http://schemas.microsoft.com/office/word/2015/wordml/symex" xmlns:wpg="http://schemas.microsoft.com/office/word/2010/wordprocessingGroup" xmlns:wpi="http://schemas.microsoft.com/office/word/2010/wordprocessingInk" xmlns:wne="http://schemas.microsoft.com/office/word/2006/wordml" xmlns:wps="http://schemas.microsoft.com/office/word/2010/wordprocessingShape" mc:Ignorable="w14 w15 w16se w16cid wp14">
+<w:document xmlns:wpc="http://schemas.microsoft.com/office/word/2010/wordprocessingCanvas" xmlns:mc="http://schemas.openxmlformats.org/markup-compatibility/2006" xmlns:o="urn:schemas-microsoft-com:office:office" xmlns:r="http://schemas.openxmlformats.org/officeDocument/2006/relationships" xmlns:m="http://schemas.openxmlformats.org/officeDocument/2006/math" xmlns:v="urn:schemas-microsoft-com:vml" xmlns:wp14="http://schemas.microsoft.com/office/word/2010/wordprocessingDrawing" xmlns:wp="http://schemas.openxmlformats.org/drawingml/2006/wordprocessingDrawing" xmlns:w10="urn:schemas-microsoft-com:office:word" xmlns:w="http://schemas.openxmlformats.org/wordprocessingml/2006/main" xmlns:w14="http://schemas.microsoft.com/office/word/2010/wordml" xmlns:w15="http://schemas.microsoft.com/office/word/2012/wordml" xmlns:wpg="http://schemas.microsoft.com/office/word/2010/wordprocessingGroup" xmlns:wpi="http://schemas.microsoft.com/office/word/2010/wordprocessingInk" xmlns:wne="http://schemas.microsoft.com/office/word/2006/wordml" xmlns:wps="http://schemas.microsoft.com/office/word/2010/wordprocessingShape" mc:Ignorable="w14 w15 wp14">
   <w:body>
     <w:p>
       <w:pPr>
@@ -246,7 +246,25 @@
           <w:sz w:val="24"/>
           <w:szCs w:val="24"/>
         </w:rPr>
-        <w:t xml:space="preserve">PHP: a server-side scripting language designed for web development but also used as a general-purpose programming language. Originally created by Rasmus </w:t>
+        <w:t xml:space="preserve">PHP: a server-side scripting language designed for web development but also used as a general-purpose programming language. Originally created by </w:t>
+      </w:r>
+      <w:proofErr w:type="spellStart"/>
+      <w:r>
+        <w:rPr>
+          <w:rFonts w:ascii="Times New Roman" w:hAnsi="Times New Roman" w:cs="Times New Roman"/>
+          <w:sz w:val="24"/>
+          <w:szCs w:val="24"/>
+        </w:rPr>
+        <w:t>Rasmus</w:t>
+      </w:r>
+      <w:proofErr w:type="spellEnd"/>
+      <w:r>
+        <w:rPr>
+          <w:rFonts w:ascii="Times New Roman" w:hAnsi="Times New Roman" w:cs="Times New Roman"/>
+          <w:sz w:val="24"/>
+          <w:szCs w:val="24"/>
+        </w:rPr>
+        <w:t xml:space="preserve"> </w:t>
       </w:r>
       <w:proofErr w:type="spellStart"/>
       <w:r>
@@ -1756,27 +1774,7 @@
           <w:sz w:val="24"/>
           <w:szCs w:val="24"/>
         </w:rPr>
-        <w:t xml:space="preserve">What's </w:t>
-      </w:r>
-      <w:proofErr w:type="gramStart"/>
-      <w:r>
-        <w:rPr>
-          <w:rFonts w:ascii="Times New Roman" w:hAnsi="Times New Roman" w:cs="Times New Roman"/>
-          <w:b/>
-          <w:sz w:val="24"/>
-          <w:szCs w:val="24"/>
-        </w:rPr>
-        <w:t>With</w:t>
-      </w:r>
-      <w:proofErr w:type="gramEnd"/>
-      <w:r>
-        <w:rPr>
-          <w:rFonts w:ascii="Times New Roman" w:hAnsi="Times New Roman" w:cs="Times New Roman"/>
-          <w:b/>
-          <w:sz w:val="24"/>
-          <w:szCs w:val="24"/>
-        </w:rPr>
-        <w:t xml:space="preserve"> All These Conferences, Anyway?</w:t>
+        <w:t>What's With All These Conferences, Anyway?</w:t>
       </w:r>
     </w:p>
     <w:p>
@@ -3681,593 +3679,773 @@
           <w:szCs w:val="24"/>
         </w:rPr>
       </w:pPr>
+    </w:p>
+    <w:p>
+      <w:pPr>
+        <w:pStyle w:val="ListParagraph"/>
+        <w:spacing w:before="160" w:line="240" w:lineRule="auto"/>
+        <w:ind w:firstLine="0"/>
+        <w:rPr>
+          <w:rFonts w:ascii="Times New Roman" w:hAnsi="Times New Roman" w:cs="Times New Roman"/>
+          <w:sz w:val="24"/>
+          <w:szCs w:val="24"/>
+        </w:rPr>
+      </w:pPr>
+    </w:p>
+    <w:p>
+      <w:pPr>
+        <w:spacing w:before="160" w:line="240" w:lineRule="auto"/>
+        <w:ind w:left="360"/>
+        <w:contextualSpacing/>
+        <w:rPr>
+          <w:rFonts w:ascii="Times New Roman" w:hAnsi="Times New Roman" w:cs="Times New Roman"/>
+          <w:sz w:val="24"/>
+          <w:szCs w:val="24"/>
+        </w:rPr>
+      </w:pPr>
+      <w:r>
+        <w:rPr>
+          <w:rFonts w:ascii="Times New Roman" w:hAnsi="Times New Roman" w:cs="Times New Roman"/>
+          <w:b/>
+          <w:sz w:val="24"/>
+          <w:szCs w:val="24"/>
+        </w:rPr>
+        <w:t>Liquid Infrastructure</w:t>
+      </w:r>
+    </w:p>
+    <w:p>
+      <w:pPr>
+        <w:pStyle w:val="ListParagraph"/>
+        <w:numPr>
+          <w:ilvl w:val="0"/>
+          <w:numId w:val="15"/>
+        </w:numPr>
+        <w:spacing w:before="160" w:line="240" w:lineRule="auto"/>
+        <w:ind w:left="720"/>
+        <w:rPr>
+          <w:rFonts w:ascii="Times New Roman" w:hAnsi="Times New Roman" w:cs="Times New Roman"/>
+          <w:sz w:val="24"/>
+          <w:szCs w:val="24"/>
+        </w:rPr>
+      </w:pPr>
+    </w:p>
+    <w:p>
+      <w:pPr>
+        <w:pStyle w:val="ListParagraph"/>
+        <w:spacing w:before="160" w:line="240" w:lineRule="auto"/>
+        <w:ind w:firstLine="0"/>
+        <w:rPr>
+          <w:rFonts w:ascii="Times New Roman" w:hAnsi="Times New Roman" w:cs="Times New Roman"/>
+          <w:sz w:val="24"/>
+          <w:szCs w:val="24"/>
+        </w:rPr>
+      </w:pPr>
+    </w:p>
+    <w:p>
+      <w:pPr>
+        <w:spacing w:before="160" w:line="240" w:lineRule="auto"/>
+        <w:ind w:left="360"/>
+        <w:contextualSpacing/>
+        <w:rPr>
+          <w:rFonts w:ascii="Times New Roman" w:hAnsi="Times New Roman" w:cs="Times New Roman"/>
+          <w:sz w:val="24"/>
+          <w:szCs w:val="24"/>
+        </w:rPr>
+      </w:pPr>
+      <w:r>
+        <w:rPr>
+          <w:rFonts w:ascii="Times New Roman" w:hAnsi="Times New Roman" w:cs="Times New Roman"/>
+          <w:b/>
+          <w:sz w:val="24"/>
+          <w:szCs w:val="24"/>
+        </w:rPr>
+        <w:t>What About JavaScript?</w:t>
+      </w:r>
+    </w:p>
+    <w:p>
+      <w:pPr>
+        <w:pStyle w:val="ListParagraph"/>
+        <w:numPr>
+          <w:ilvl w:val="0"/>
+          <w:numId w:val="15"/>
+        </w:numPr>
+        <w:spacing w:before="160" w:line="240" w:lineRule="auto"/>
+        <w:ind w:left="720"/>
+        <w:rPr>
+          <w:rFonts w:ascii="Times New Roman" w:hAnsi="Times New Roman" w:cs="Times New Roman"/>
+          <w:sz w:val="24"/>
+          <w:szCs w:val="24"/>
+        </w:rPr>
+      </w:pPr>
+    </w:p>
+    <w:p>
+      <w:pPr>
+        <w:pStyle w:val="ListParagraph"/>
+        <w:spacing w:before="160" w:line="240" w:lineRule="auto"/>
+        <w:ind w:firstLine="0"/>
+        <w:rPr>
+          <w:rFonts w:ascii="Times New Roman" w:hAnsi="Times New Roman" w:cs="Times New Roman"/>
+          <w:sz w:val="24"/>
+          <w:szCs w:val="24"/>
+        </w:rPr>
+      </w:pPr>
+    </w:p>
+    <w:p>
+      <w:pPr>
+        <w:spacing w:before="160" w:line="240" w:lineRule="auto"/>
+        <w:ind w:left="0" w:firstLine="0"/>
+        <w:contextualSpacing/>
+        <w:rPr>
+          <w:rFonts w:ascii="Times New Roman" w:hAnsi="Times New Roman" w:cs="Times New Roman"/>
+          <w:sz w:val="24"/>
+          <w:szCs w:val="24"/>
+        </w:rPr>
+      </w:pPr>
+      <w:r>
+        <w:rPr>
+          <w:rFonts w:ascii="Times New Roman" w:hAnsi="Times New Roman" w:cs="Times New Roman"/>
+          <w:b/>
+          <w:sz w:val="24"/>
+          <w:szCs w:val="24"/>
+        </w:rPr>
+        <w:t>What's the Absolute Minimum I Must Know About PHP?</w:t>
+      </w:r>
+    </w:p>
+    <w:p>
+      <w:pPr>
+        <w:pStyle w:val="ListParagraph"/>
+        <w:numPr>
+          <w:ilvl w:val="0"/>
+          <w:numId w:val="15"/>
+        </w:numPr>
+        <w:spacing w:before="160" w:line="240" w:lineRule="auto"/>
+        <w:ind w:left="720"/>
+        <w:rPr>
+          <w:rFonts w:ascii="Times New Roman" w:hAnsi="Times New Roman" w:cs="Times New Roman"/>
+          <w:sz w:val="24"/>
+          <w:szCs w:val="24"/>
+        </w:rPr>
+      </w:pPr>
+    </w:p>
+    <w:p>
+      <w:pPr>
+        <w:pStyle w:val="ListParagraph"/>
+        <w:spacing w:before="160" w:line="240" w:lineRule="auto"/>
+        <w:ind w:firstLine="0"/>
+        <w:rPr>
+          <w:rFonts w:ascii="Times New Roman" w:hAnsi="Times New Roman" w:cs="Times New Roman"/>
+          <w:sz w:val="24"/>
+          <w:szCs w:val="24"/>
+        </w:rPr>
+      </w:pPr>
+    </w:p>
+    <w:p>
+      <w:pPr>
+        <w:spacing w:before="160" w:line="240" w:lineRule="auto"/>
+        <w:ind w:left="360"/>
+        <w:contextualSpacing/>
+        <w:rPr>
+          <w:rFonts w:ascii="Times New Roman" w:hAnsi="Times New Roman" w:cs="Times New Roman"/>
+          <w:sz w:val="24"/>
+          <w:szCs w:val="24"/>
+        </w:rPr>
+      </w:pPr>
+      <w:r>
+        <w:rPr>
+          <w:rFonts w:ascii="Times New Roman" w:hAnsi="Times New Roman" w:cs="Times New Roman"/>
+          <w:b/>
+          <w:sz w:val="24"/>
+          <w:szCs w:val="24"/>
+        </w:rPr>
+        <w:t>How Are Apps Made?</w:t>
+      </w:r>
+    </w:p>
+    <w:p>
+      <w:pPr>
+        <w:pStyle w:val="ListParagraph"/>
+        <w:numPr>
+          <w:ilvl w:val="0"/>
+          <w:numId w:val="15"/>
+        </w:numPr>
+        <w:spacing w:before="160" w:line="240" w:lineRule="auto"/>
+        <w:ind w:left="720"/>
+        <w:rPr>
+          <w:rFonts w:ascii="Times New Roman" w:hAnsi="Times New Roman" w:cs="Times New Roman"/>
+          <w:sz w:val="24"/>
+          <w:szCs w:val="24"/>
+        </w:rPr>
+      </w:pPr>
+      <w:r>
+        <w:rPr>
+          <w:rFonts w:ascii="Times New Roman" w:hAnsi="Times New Roman" w:cs="Times New Roman"/>
+          <w:sz w:val="24"/>
+          <w:szCs w:val="24"/>
+        </w:rPr>
+        <w:t>Application programming interface (API) = Set of methods, protocols, and tools for building application software</w:t>
+      </w:r>
+    </w:p>
+    <w:p>
+      <w:pPr>
+        <w:pStyle w:val="ListParagraph"/>
+        <w:numPr>
+          <w:ilvl w:val="1"/>
+          <w:numId w:val="15"/>
+        </w:numPr>
+        <w:spacing w:before="160" w:line="240" w:lineRule="auto"/>
+        <w:ind w:left="1440"/>
+        <w:rPr>
+          <w:rFonts w:ascii="Times New Roman" w:hAnsi="Times New Roman" w:cs="Times New Roman"/>
+          <w:sz w:val="24"/>
+          <w:szCs w:val="24"/>
+        </w:rPr>
+      </w:pPr>
+      <w:r>
+        <w:rPr>
+          <w:rFonts w:ascii="Times New Roman" w:hAnsi="Times New Roman" w:cs="Times New Roman"/>
+          <w:sz w:val="24"/>
+          <w:szCs w:val="24"/>
+        </w:rPr>
+        <w:t>Can be a web-based system, operating system, database system, computer hardware, or software library</w:t>
+      </w:r>
+    </w:p>
+    <w:p>
+      <w:pPr>
+        <w:pStyle w:val="ListParagraph"/>
+        <w:numPr>
+          <w:ilvl w:val="0"/>
+          <w:numId w:val="15"/>
+        </w:numPr>
+        <w:spacing w:before="160" w:line="240" w:lineRule="auto"/>
+        <w:ind w:left="720"/>
+        <w:rPr>
+          <w:rFonts w:ascii="Times New Roman" w:hAnsi="Times New Roman" w:cs="Times New Roman"/>
+          <w:sz w:val="24"/>
+          <w:szCs w:val="24"/>
+        </w:rPr>
+      </w:pPr>
+      <w:r>
+        <w:rPr>
+          <w:rFonts w:ascii="Times New Roman" w:hAnsi="Times New Roman" w:cs="Times New Roman"/>
+          <w:sz w:val="24"/>
+          <w:szCs w:val="24"/>
+        </w:rPr>
+        <w:t>Bezel = Outside frame around a button in the program (button border)</w:t>
+      </w:r>
+    </w:p>
+    <w:p>
+      <w:pPr>
+        <w:pStyle w:val="ListParagraph"/>
+        <w:numPr>
+          <w:ilvl w:val="1"/>
+          <w:numId w:val="15"/>
+        </w:numPr>
+        <w:spacing w:before="160" w:line="240" w:lineRule="auto"/>
+        <w:ind w:left="1440"/>
+        <w:rPr>
+          <w:rFonts w:ascii="Times New Roman" w:hAnsi="Times New Roman" w:cs="Times New Roman"/>
+          <w:sz w:val="24"/>
+          <w:szCs w:val="24"/>
+        </w:rPr>
+      </w:pPr>
+      <w:r>
+        <w:rPr>
+          <w:rFonts w:ascii="Times New Roman" w:hAnsi="Times New Roman" w:cs="Times New Roman"/>
+          <w:sz w:val="24"/>
+          <w:szCs w:val="24"/>
+        </w:rPr>
+        <w:t>Bezels have three types of buttons: push buttons, sticky buttons, and radio buttons and checkboxes</w:t>
+      </w:r>
+    </w:p>
+    <w:p>
+      <w:pPr>
+        <w:pStyle w:val="ListParagraph"/>
+        <w:numPr>
+          <w:ilvl w:val="0"/>
+          <w:numId w:val="15"/>
+        </w:numPr>
+        <w:spacing w:before="160" w:line="240" w:lineRule="auto"/>
+        <w:ind w:left="720"/>
+        <w:rPr>
+          <w:rFonts w:ascii="Times New Roman" w:hAnsi="Times New Roman" w:cs="Times New Roman"/>
+          <w:sz w:val="24"/>
+          <w:szCs w:val="24"/>
+        </w:rPr>
+      </w:pPr>
+      <w:r>
+        <w:rPr>
+          <w:rFonts w:ascii="Times New Roman" w:hAnsi="Times New Roman" w:cs="Times New Roman"/>
+          <w:sz w:val="24"/>
+          <w:szCs w:val="24"/>
+        </w:rPr>
+        <w:t>Ecosystem = iCloud, iOS, and Mac OS X integrations; a platform for the Apple’s systems</w:t>
+      </w:r>
+    </w:p>
+    <w:p>
+      <w:pPr>
+        <w:pStyle w:val="ListParagraph"/>
+        <w:numPr>
+          <w:ilvl w:val="0"/>
+          <w:numId w:val="15"/>
+        </w:numPr>
+        <w:spacing w:before="160" w:line="240" w:lineRule="auto"/>
+        <w:ind w:left="720"/>
+        <w:rPr>
+          <w:rFonts w:ascii="Times New Roman" w:hAnsi="Times New Roman" w:cs="Times New Roman"/>
+          <w:sz w:val="24"/>
+          <w:szCs w:val="24"/>
+        </w:rPr>
+      </w:pPr>
+      <w:r>
+        <w:rPr>
+          <w:rFonts w:ascii="Times New Roman" w:hAnsi="Times New Roman" w:cs="Times New Roman"/>
+          <w:sz w:val="24"/>
+          <w:szCs w:val="24"/>
+        </w:rPr>
+        <w:t>Integrated development environment (IDE) = Software app that provides facilities to programmers for software development</w:t>
+      </w:r>
+    </w:p>
+    <w:p>
+      <w:pPr>
+        <w:pStyle w:val="ListParagraph"/>
+        <w:numPr>
+          <w:ilvl w:val="0"/>
+          <w:numId w:val="15"/>
+        </w:numPr>
+        <w:spacing w:before="160" w:line="240" w:lineRule="auto"/>
+        <w:ind w:left="720"/>
+        <w:rPr>
+          <w:rFonts w:ascii="Times New Roman" w:hAnsi="Times New Roman" w:cs="Times New Roman"/>
+          <w:sz w:val="24"/>
+          <w:szCs w:val="24"/>
+        </w:rPr>
+      </w:pPr>
+      <w:r>
+        <w:rPr>
+          <w:rFonts w:ascii="Times New Roman" w:hAnsi="Times New Roman" w:cs="Times New Roman"/>
+          <w:sz w:val="24"/>
+          <w:szCs w:val="24"/>
+        </w:rPr>
+        <w:t>Software development kit (SDK) = Set of software development tools that allows creation of apps for certain software package and framework, hardware platform, computer system, video game console, operating system, or similar development platforms</w:t>
+      </w:r>
+    </w:p>
+    <w:p>
+      <w:pPr>
+        <w:pStyle w:val="ListParagraph"/>
+        <w:numPr>
+          <w:ilvl w:val="0"/>
+          <w:numId w:val="15"/>
+        </w:numPr>
+        <w:spacing w:before="160" w:line="240" w:lineRule="auto"/>
+        <w:ind w:left="720"/>
+        <w:rPr>
+          <w:rFonts w:ascii="Times New Roman" w:hAnsi="Times New Roman" w:cs="Times New Roman"/>
+          <w:sz w:val="24"/>
+          <w:szCs w:val="24"/>
+        </w:rPr>
+      </w:pPr>
+      <w:r>
+        <w:rPr>
+          <w:rFonts w:ascii="Times New Roman" w:hAnsi="Times New Roman" w:cs="Times New Roman"/>
+          <w:sz w:val="24"/>
+          <w:szCs w:val="24"/>
+        </w:rPr>
+        <w:t>XCode = IDE used by Mac developers to create applications (apps)</w:t>
+      </w:r>
+    </w:p>
+    <w:p>
+      <w:pPr>
+        <w:pStyle w:val="ListParagraph"/>
+        <w:spacing w:before="160" w:line="240" w:lineRule="auto"/>
+        <w:ind w:firstLine="0"/>
+        <w:rPr>
+          <w:rFonts w:ascii="Times New Roman" w:hAnsi="Times New Roman" w:cs="Times New Roman"/>
+          <w:sz w:val="24"/>
+          <w:szCs w:val="24"/>
+        </w:rPr>
+      </w:pPr>
+    </w:p>
+    <w:p>
+      <w:pPr>
+        <w:spacing w:before="160" w:line="240" w:lineRule="auto"/>
+        <w:ind w:left="360"/>
+        <w:contextualSpacing/>
+        <w:rPr>
+          <w:rFonts w:ascii="Times New Roman" w:hAnsi="Times New Roman" w:cs="Times New Roman"/>
+          <w:sz w:val="24"/>
+          <w:szCs w:val="24"/>
+        </w:rPr>
+      </w:pPr>
+      <w:r>
+        <w:rPr>
+          <w:rFonts w:ascii="Times New Roman" w:hAnsi="Times New Roman" w:cs="Times New Roman"/>
+          <w:b/>
+          <w:sz w:val="24"/>
+          <w:szCs w:val="24"/>
+        </w:rPr>
+        <w:t>The Framework: Wilder, Younger Cousin of the Software Development Kit</w:t>
+      </w:r>
+    </w:p>
+    <w:p>
+      <w:pPr>
+        <w:pStyle w:val="ListParagraph"/>
+        <w:numPr>
+          <w:ilvl w:val="0"/>
+          <w:numId w:val="15"/>
+        </w:numPr>
+        <w:spacing w:before="160" w:line="240" w:lineRule="auto"/>
+        <w:ind w:left="720"/>
+        <w:rPr>
+          <w:rFonts w:ascii="Times New Roman" w:hAnsi="Times New Roman" w:cs="Times New Roman"/>
+          <w:sz w:val="24"/>
+          <w:szCs w:val="24"/>
+        </w:rPr>
+      </w:pPr>
+    </w:p>
+    <w:p>
+      <w:pPr>
+        <w:pStyle w:val="ListParagraph"/>
+        <w:spacing w:before="160" w:line="240" w:lineRule="auto"/>
+        <w:ind w:firstLine="0"/>
+        <w:rPr>
+          <w:rFonts w:ascii="Times New Roman" w:hAnsi="Times New Roman" w:cs="Times New Roman"/>
+          <w:sz w:val="24"/>
+          <w:szCs w:val="24"/>
+        </w:rPr>
+      </w:pPr>
+    </w:p>
+    <w:p>
+      <w:pPr>
+        <w:spacing w:before="160" w:line="240" w:lineRule="auto"/>
+        <w:ind w:left="360"/>
+        <w:contextualSpacing/>
+        <w:rPr>
+          <w:rFonts w:ascii="Times New Roman" w:hAnsi="Times New Roman" w:cs="Times New Roman"/>
+          <w:sz w:val="24"/>
+          <w:szCs w:val="24"/>
+        </w:rPr>
+      </w:pPr>
+      <w:r>
+        <w:rPr>
+          <w:rFonts w:ascii="Times New Roman" w:hAnsi="Times New Roman" w:cs="Times New Roman"/>
+          <w:b/>
+          <w:sz w:val="24"/>
+          <w:szCs w:val="24"/>
+        </w:rPr>
+        <w:t>What Is Debugging?</w:t>
+      </w:r>
+    </w:p>
+    <w:p>
+      <w:pPr>
+        <w:pStyle w:val="ListParagraph"/>
+        <w:numPr>
+          <w:ilvl w:val="0"/>
+          <w:numId w:val="15"/>
+        </w:numPr>
+        <w:spacing w:before="160" w:line="240" w:lineRule="auto"/>
+        <w:ind w:left="720"/>
+        <w:rPr>
+          <w:rFonts w:ascii="Times New Roman" w:hAnsi="Times New Roman" w:cs="Times New Roman"/>
+          <w:sz w:val="24"/>
+          <w:szCs w:val="24"/>
+        </w:rPr>
+      </w:pPr>
+    </w:p>
+    <w:p>
+      <w:pPr>
+        <w:pStyle w:val="ListParagraph"/>
+        <w:spacing w:before="160" w:line="240" w:lineRule="auto"/>
+        <w:ind w:firstLine="0"/>
+        <w:rPr>
+          <w:rFonts w:ascii="Times New Roman" w:hAnsi="Times New Roman" w:cs="Times New Roman"/>
+          <w:sz w:val="24"/>
+          <w:szCs w:val="24"/>
+        </w:rPr>
+      </w:pPr>
+    </w:p>
+    <w:p>
+      <w:pPr>
+        <w:spacing w:before="160" w:line="240" w:lineRule="auto"/>
+        <w:ind w:left="360"/>
+        <w:contextualSpacing/>
+        <w:rPr>
+          <w:rFonts w:ascii="Times New Roman" w:hAnsi="Times New Roman" w:cs="Times New Roman"/>
+          <w:sz w:val="24"/>
+          <w:szCs w:val="24"/>
+        </w:rPr>
+      </w:pPr>
+      <w:r>
+        <w:rPr>
+          <w:rFonts w:ascii="Times New Roman" w:hAnsi="Times New Roman" w:cs="Times New Roman"/>
+          <w:b/>
+          <w:sz w:val="24"/>
+          <w:szCs w:val="24"/>
+        </w:rPr>
+        <w:t>Nothing Is Built</w:t>
+      </w:r>
+    </w:p>
+    <w:p>
+      <w:pPr>
+        <w:pStyle w:val="ListParagraph"/>
+        <w:numPr>
+          <w:ilvl w:val="0"/>
+          <w:numId w:val="15"/>
+        </w:numPr>
+        <w:spacing w:before="160" w:line="240" w:lineRule="auto"/>
+        <w:ind w:left="720"/>
+        <w:rPr>
+          <w:rFonts w:ascii="Times New Roman" w:hAnsi="Times New Roman" w:cs="Times New Roman"/>
+          <w:sz w:val="24"/>
+          <w:szCs w:val="24"/>
+        </w:rPr>
+      </w:pPr>
+      <w:r>
+        <w:rPr>
+          <w:rFonts w:ascii="Times New Roman" w:hAnsi="Times New Roman" w:cs="Times New Roman"/>
+          <w:sz w:val="24"/>
+          <w:szCs w:val="24"/>
+        </w:rPr>
+        <w:lastRenderedPageBreak/>
+        <w:t xml:space="preserve">Boondoggle: </w:t>
+      </w:r>
+      <w:r>
+        <w:rPr>
+          <w:rFonts w:ascii="Times New Roman" w:hAnsi="Times New Roman" w:cs="Times New Roman"/>
+          <w:sz w:val="24"/>
+          <w:szCs w:val="24"/>
+        </w:rPr>
+        <w:t>Work or activity that is wasteful or pointless but gives the appearance of having value.</w:t>
+      </w:r>
+    </w:p>
+    <w:p>
+      <w:pPr>
+        <w:pStyle w:val="ListParagraph"/>
+        <w:spacing w:before="160" w:line="240" w:lineRule="auto"/>
+        <w:ind w:firstLine="0"/>
+        <w:rPr>
+          <w:rFonts w:ascii="Times New Roman" w:hAnsi="Times New Roman" w:cs="Times New Roman"/>
+          <w:sz w:val="24"/>
+          <w:szCs w:val="24"/>
+        </w:rPr>
+      </w:pPr>
+    </w:p>
+    <w:p>
+      <w:pPr>
+        <w:spacing w:before="160" w:line="240" w:lineRule="auto"/>
+        <w:ind w:left="360"/>
+        <w:contextualSpacing/>
+        <w:rPr>
+          <w:rFonts w:ascii="Times New Roman" w:hAnsi="Times New Roman" w:cs="Times New Roman"/>
+          <w:sz w:val="24"/>
+          <w:szCs w:val="24"/>
+        </w:rPr>
+      </w:pPr>
+      <w:r>
+        <w:rPr>
+          <w:rFonts w:ascii="Times New Roman" w:hAnsi="Times New Roman" w:cs="Times New Roman"/>
+          <w:b/>
+          <w:sz w:val="24"/>
+          <w:szCs w:val="24"/>
+        </w:rPr>
+        <w:t>How Does Testing Work?</w:t>
+      </w:r>
+    </w:p>
+    <w:p>
+      <w:pPr>
+        <w:pStyle w:val="NormalWeb"/>
+        <w:numPr>
+          <w:ilvl w:val="0"/>
+          <w:numId w:val="15"/>
+        </w:numPr>
+        <w:spacing w:before="0" w:beforeAutospacing="0" w:after="0" w:afterAutospacing="0"/>
+        <w:textAlignment w:val="baseline"/>
+      </w:pPr>
+      <w:r>
+        <w:rPr>
+          <w:b/>
+        </w:rPr>
+        <w:t>Automated Testing:</w:t>
+      </w:r>
+      <w:r>
+        <w:t xml:space="preserve"> </w:t>
+      </w:r>
+      <w:r>
+        <w:t>A process in which software tools execute pre-scripted tests on a software application before it is released into production.</w:t>
+      </w:r>
+    </w:p>
+    <w:p>
+      <w:pPr>
+        <w:pStyle w:val="NormalWeb"/>
+        <w:numPr>
+          <w:ilvl w:val="0"/>
+          <w:numId w:val="15"/>
+        </w:numPr>
+        <w:spacing w:before="0" w:beforeAutospacing="0" w:after="0" w:afterAutospacing="0"/>
+        <w:textAlignment w:val="baseline"/>
+      </w:pPr>
+      <w:r>
+        <w:rPr>
+          <w:b/>
+        </w:rPr>
+        <w:t>(Software) Bug:</w:t>
+      </w:r>
+      <w:r>
+        <w:t xml:space="preserve"> Error or fault that causes a program to crash or produce incorrect results.</w:t>
+      </w:r>
+    </w:p>
+    <w:p>
+      <w:pPr>
+        <w:pStyle w:val="NormalWeb"/>
+        <w:numPr>
+          <w:ilvl w:val="0"/>
+          <w:numId w:val="15"/>
+        </w:numPr>
+        <w:spacing w:before="0" w:beforeAutospacing="0" w:after="0" w:afterAutospacing="0"/>
+        <w:textAlignment w:val="baseline"/>
+        <w:rPr>
+          <w:b/>
+        </w:rPr>
+      </w:pPr>
+      <w:r>
+        <w:rPr>
+          <w:b/>
+        </w:rPr>
+        <w:t>SQLite</w:t>
+      </w:r>
+      <w:r>
+        <w:rPr>
+          <w:b/>
+        </w:rPr>
+        <w:t>:</w:t>
+      </w:r>
+    </w:p>
+    <w:p>
+      <w:pPr>
+        <w:pStyle w:val="NormalWeb"/>
+        <w:numPr>
+          <w:ilvl w:val="1"/>
+          <w:numId w:val="15"/>
+        </w:numPr>
+        <w:spacing w:before="0" w:beforeAutospacing="0" w:after="0" w:afterAutospacing="0"/>
+        <w:textAlignment w:val="baseline"/>
+      </w:pPr>
+      <w:r>
+        <w:t>An embedded SQL database engine (probably on your smartphone).</w:t>
+      </w:r>
+    </w:p>
+    <w:p>
+      <w:pPr>
+        <w:pStyle w:val="NormalWeb"/>
+        <w:numPr>
+          <w:ilvl w:val="1"/>
+          <w:numId w:val="15"/>
+        </w:numPr>
+        <w:spacing w:before="0" w:beforeAutospacing="0" w:after="0" w:afterAutospacing="0"/>
+        <w:textAlignment w:val="baseline"/>
+      </w:pPr>
+      <w:r>
+        <w:t xml:space="preserve">Developed by D. Richard </w:t>
+      </w:r>
+      <w:proofErr w:type="spellStart"/>
+      <w:r>
+        <w:t>Hipp</w:t>
+      </w:r>
+      <w:proofErr w:type="spellEnd"/>
+    </w:p>
+    <w:p>
+      <w:pPr>
+        <w:pStyle w:val="NormalWeb"/>
+        <w:numPr>
+          <w:ilvl w:val="2"/>
+          <w:numId w:val="15"/>
+        </w:numPr>
+        <w:spacing w:before="0" w:beforeAutospacing="0" w:after="0" w:afterAutospacing="0"/>
+        <w:textAlignment w:val="baseline"/>
+      </w:pPr>
+      <w:r>
+        <w:t>Worked on it for 15 years</w:t>
+      </w:r>
+    </w:p>
+    <w:p>
+      <w:pPr>
+        <w:pStyle w:val="NormalWeb"/>
+        <w:numPr>
+          <w:ilvl w:val="1"/>
+          <w:numId w:val="15"/>
+        </w:numPr>
+        <w:spacing w:before="0" w:beforeAutospacing="0" w:after="0" w:afterAutospacing="0"/>
+        <w:textAlignment w:val="baseline"/>
+      </w:pPr>
+      <w:r>
+        <w:t xml:space="preserve">Widely used software and best-tested pieces of code. </w:t>
+      </w:r>
+    </w:p>
+    <w:p>
+      <w:pPr>
+        <w:pStyle w:val="NormalWeb"/>
+        <w:numPr>
+          <w:ilvl w:val="1"/>
+          <w:numId w:val="15"/>
+        </w:numPr>
+        <w:spacing w:before="0" w:beforeAutospacing="0" w:after="0" w:afterAutospacing="0"/>
+        <w:textAlignment w:val="baseline"/>
+      </w:pPr>
+      <w:r>
+        <w:t>T</w:t>
+      </w:r>
+      <w:r>
+        <w:t>otally open, totally free,</w:t>
+      </w:r>
+      <w:r>
+        <w:t xml:space="preserve"> </w:t>
+      </w:r>
+      <w:r>
+        <w:t>and has 33,402 tests.</w:t>
+      </w:r>
       <w:bookmarkStart w:id="0" w:name="_GoBack"/>
       <w:bookmarkEnd w:id="0"/>
     </w:p>
     <w:p>
       <w:pPr>
-        <w:pStyle w:val="ListParagraph"/>
-        <w:spacing w:before="160" w:line="240" w:lineRule="auto"/>
-        <w:ind w:firstLine="0"/>
-        <w:rPr>
-          <w:rFonts w:ascii="Times New Roman" w:hAnsi="Times New Roman" w:cs="Times New Roman"/>
-          <w:sz w:val="24"/>
-          <w:szCs w:val="24"/>
-        </w:rPr>
-      </w:pPr>
-    </w:p>
-    <w:p>
-      <w:pPr>
-        <w:spacing w:before="160" w:line="240" w:lineRule="auto"/>
-        <w:ind w:left="360"/>
-        <w:contextualSpacing/>
-        <w:rPr>
-          <w:rFonts w:ascii="Times New Roman" w:hAnsi="Times New Roman" w:cs="Times New Roman"/>
-          <w:sz w:val="24"/>
-          <w:szCs w:val="24"/>
-        </w:rPr>
-      </w:pPr>
-      <w:r>
-        <w:rPr>
-          <w:rFonts w:ascii="Times New Roman" w:hAnsi="Times New Roman" w:cs="Times New Roman"/>
-          <w:b/>
-          <w:sz w:val="24"/>
-          <w:szCs w:val="24"/>
-        </w:rPr>
-        <w:t>Liquid Infrastructure</w:t>
-      </w:r>
-    </w:p>
-    <w:p>
-      <w:pPr>
-        <w:pStyle w:val="ListParagraph"/>
+        <w:pStyle w:val="NormalWeb"/>
         <w:numPr>
           <w:ilvl w:val="0"/>
           <w:numId w:val="15"/>
         </w:numPr>
-        <w:spacing w:before="160" w:line="240" w:lineRule="auto"/>
-        <w:ind w:left="720"/>
-        <w:rPr>
-          <w:rFonts w:ascii="Times New Roman" w:hAnsi="Times New Roman" w:cs="Times New Roman"/>
-          <w:sz w:val="24"/>
-          <w:szCs w:val="24"/>
-        </w:rPr>
-      </w:pPr>
-    </w:p>
-    <w:p>
-      <w:pPr>
-        <w:pStyle w:val="ListParagraph"/>
-        <w:spacing w:before="160" w:line="240" w:lineRule="auto"/>
-        <w:ind w:firstLine="0"/>
-        <w:rPr>
-          <w:rFonts w:ascii="Times New Roman" w:hAnsi="Times New Roman" w:cs="Times New Roman"/>
-          <w:sz w:val="24"/>
-          <w:szCs w:val="24"/>
-        </w:rPr>
-      </w:pPr>
-    </w:p>
-    <w:p>
-      <w:pPr>
-        <w:spacing w:before="160" w:line="240" w:lineRule="auto"/>
-        <w:ind w:left="360"/>
-        <w:contextualSpacing/>
-        <w:rPr>
-          <w:rFonts w:ascii="Times New Roman" w:hAnsi="Times New Roman" w:cs="Times New Roman"/>
-          <w:sz w:val="24"/>
-          <w:szCs w:val="24"/>
-        </w:rPr>
-      </w:pPr>
-      <w:r>
-        <w:rPr>
-          <w:rFonts w:ascii="Times New Roman" w:hAnsi="Times New Roman" w:cs="Times New Roman"/>
-          <w:b/>
-          <w:sz w:val="24"/>
-          <w:szCs w:val="24"/>
-        </w:rPr>
-        <w:t>What About JavaScript?</w:t>
-      </w:r>
-    </w:p>
-    <w:p>
-      <w:pPr>
-        <w:pStyle w:val="ListParagraph"/>
+        <w:spacing w:before="0" w:beforeAutospacing="0" w:after="0" w:afterAutospacing="0"/>
+        <w:textAlignment w:val="baseline"/>
+      </w:pPr>
+      <w:r>
+        <w:rPr>
+          <w:b/>
+        </w:rPr>
+        <w:t>Tests:</w:t>
+      </w:r>
+      <w:r>
+        <w:t xml:space="preserve"> </w:t>
+      </w:r>
+      <w:r>
+        <w:t>Code that check functions in other code to see if they are working as expected.</w:t>
+      </w:r>
+    </w:p>
+    <w:p>
+      <w:pPr>
+        <w:pStyle w:val="NormalWeb"/>
         <w:numPr>
           <w:ilvl w:val="0"/>
           <w:numId w:val="15"/>
         </w:numPr>
-        <w:spacing w:before="160" w:line="240" w:lineRule="auto"/>
-        <w:ind w:left="720"/>
-        <w:rPr>
-          <w:rFonts w:ascii="Times New Roman" w:hAnsi="Times New Roman" w:cs="Times New Roman"/>
-          <w:sz w:val="24"/>
-          <w:szCs w:val="24"/>
-        </w:rPr>
-      </w:pPr>
-    </w:p>
-    <w:p>
-      <w:pPr>
-        <w:pStyle w:val="ListParagraph"/>
-        <w:spacing w:before="160" w:line="240" w:lineRule="auto"/>
-        <w:ind w:firstLine="0"/>
-        <w:rPr>
-          <w:rFonts w:ascii="Times New Roman" w:hAnsi="Times New Roman" w:cs="Times New Roman"/>
-          <w:sz w:val="24"/>
-          <w:szCs w:val="24"/>
-        </w:rPr>
-      </w:pPr>
-    </w:p>
-    <w:p>
-      <w:pPr>
-        <w:spacing w:before="160" w:line="240" w:lineRule="auto"/>
-        <w:ind w:left="0" w:firstLine="0"/>
-        <w:contextualSpacing/>
-        <w:rPr>
-          <w:rFonts w:ascii="Times New Roman" w:hAnsi="Times New Roman" w:cs="Times New Roman"/>
-          <w:sz w:val="24"/>
-          <w:szCs w:val="24"/>
-        </w:rPr>
-      </w:pPr>
-      <w:r>
-        <w:rPr>
-          <w:rFonts w:ascii="Times New Roman" w:hAnsi="Times New Roman" w:cs="Times New Roman"/>
-          <w:b/>
-          <w:sz w:val="24"/>
-          <w:szCs w:val="24"/>
-        </w:rPr>
-        <w:t>What's the Absolute Minimum I Must Know About PHP?</w:t>
-      </w:r>
-    </w:p>
-    <w:p>
-      <w:pPr>
-        <w:pStyle w:val="ListParagraph"/>
-        <w:numPr>
-          <w:ilvl w:val="0"/>
-          <w:numId w:val="15"/>
-        </w:numPr>
-        <w:spacing w:before="160" w:line="240" w:lineRule="auto"/>
-        <w:ind w:left="720"/>
-        <w:rPr>
-          <w:rFonts w:ascii="Times New Roman" w:hAnsi="Times New Roman" w:cs="Times New Roman"/>
-          <w:sz w:val="24"/>
-          <w:szCs w:val="24"/>
-        </w:rPr>
-      </w:pPr>
-    </w:p>
-    <w:p>
-      <w:pPr>
-        <w:pStyle w:val="ListParagraph"/>
-        <w:spacing w:before="160" w:line="240" w:lineRule="auto"/>
-        <w:ind w:firstLine="0"/>
-        <w:rPr>
-          <w:rFonts w:ascii="Times New Roman" w:hAnsi="Times New Roman" w:cs="Times New Roman"/>
-          <w:sz w:val="24"/>
-          <w:szCs w:val="24"/>
-        </w:rPr>
-      </w:pPr>
-    </w:p>
-    <w:p>
-      <w:pPr>
-        <w:spacing w:before="160" w:line="240" w:lineRule="auto"/>
-        <w:ind w:left="360"/>
-        <w:contextualSpacing/>
-        <w:rPr>
-          <w:rFonts w:ascii="Times New Roman" w:hAnsi="Times New Roman" w:cs="Times New Roman"/>
-          <w:sz w:val="24"/>
-          <w:szCs w:val="24"/>
-        </w:rPr>
-      </w:pPr>
-      <w:r>
-        <w:rPr>
-          <w:rFonts w:ascii="Times New Roman" w:hAnsi="Times New Roman" w:cs="Times New Roman"/>
-          <w:b/>
-          <w:sz w:val="24"/>
-          <w:szCs w:val="24"/>
-        </w:rPr>
-        <w:t>How Are Apps Made?</w:t>
-      </w:r>
-    </w:p>
-    <w:p>
-      <w:pPr>
-        <w:pStyle w:val="ListParagraph"/>
-        <w:numPr>
-          <w:ilvl w:val="0"/>
-          <w:numId w:val="15"/>
-        </w:numPr>
-        <w:spacing w:before="160" w:line="240" w:lineRule="auto"/>
-        <w:ind w:left="720"/>
-        <w:rPr>
-          <w:rFonts w:ascii="Times New Roman" w:hAnsi="Times New Roman" w:cs="Times New Roman"/>
-          <w:sz w:val="24"/>
-          <w:szCs w:val="24"/>
-        </w:rPr>
-      </w:pPr>
-      <w:r>
-        <w:rPr>
-          <w:rFonts w:ascii="Times New Roman" w:hAnsi="Times New Roman" w:cs="Times New Roman"/>
-          <w:sz w:val="24"/>
-          <w:szCs w:val="24"/>
-        </w:rPr>
-        <w:t>Application programming interface (API) = Set of methods, protocols, and tools for building application software</w:t>
-      </w:r>
-    </w:p>
-    <w:p>
-      <w:pPr>
-        <w:pStyle w:val="ListParagraph"/>
-        <w:numPr>
-          <w:ilvl w:val="1"/>
-          <w:numId w:val="15"/>
-        </w:numPr>
-        <w:spacing w:before="160" w:line="240" w:lineRule="auto"/>
-        <w:ind w:left="1440"/>
-        <w:rPr>
-          <w:rFonts w:ascii="Times New Roman" w:hAnsi="Times New Roman" w:cs="Times New Roman"/>
-          <w:sz w:val="24"/>
-          <w:szCs w:val="24"/>
-        </w:rPr>
-      </w:pPr>
-      <w:r>
-        <w:rPr>
-          <w:rFonts w:ascii="Times New Roman" w:hAnsi="Times New Roman" w:cs="Times New Roman"/>
-          <w:sz w:val="24"/>
-          <w:szCs w:val="24"/>
-        </w:rPr>
-        <w:t>Can be a web-based system, operating system, database system, computer hardware, or software library</w:t>
-      </w:r>
-    </w:p>
-    <w:p>
-      <w:pPr>
-        <w:pStyle w:val="ListParagraph"/>
-        <w:numPr>
-          <w:ilvl w:val="0"/>
-          <w:numId w:val="15"/>
-        </w:numPr>
-        <w:spacing w:before="160" w:line="240" w:lineRule="auto"/>
-        <w:ind w:left="720"/>
-        <w:rPr>
-          <w:rFonts w:ascii="Times New Roman" w:hAnsi="Times New Roman" w:cs="Times New Roman"/>
-          <w:sz w:val="24"/>
-          <w:szCs w:val="24"/>
-        </w:rPr>
-      </w:pPr>
-      <w:r>
-        <w:rPr>
-          <w:rFonts w:ascii="Times New Roman" w:hAnsi="Times New Roman" w:cs="Times New Roman"/>
-          <w:sz w:val="24"/>
-          <w:szCs w:val="24"/>
-        </w:rPr>
-        <w:t>Bezel = Outside frame around a button in the program (button border)</w:t>
-      </w:r>
-    </w:p>
-    <w:p>
-      <w:pPr>
-        <w:pStyle w:val="ListParagraph"/>
-        <w:numPr>
-          <w:ilvl w:val="1"/>
-          <w:numId w:val="15"/>
-        </w:numPr>
-        <w:spacing w:before="160" w:line="240" w:lineRule="auto"/>
-        <w:ind w:left="1440"/>
-        <w:rPr>
-          <w:rFonts w:ascii="Times New Roman" w:hAnsi="Times New Roman" w:cs="Times New Roman"/>
-          <w:sz w:val="24"/>
-          <w:szCs w:val="24"/>
-        </w:rPr>
-      </w:pPr>
-      <w:r>
-        <w:rPr>
-          <w:rFonts w:ascii="Times New Roman" w:hAnsi="Times New Roman" w:cs="Times New Roman"/>
-          <w:sz w:val="24"/>
-          <w:szCs w:val="24"/>
-        </w:rPr>
-        <w:t>Bezels have three types of buttons: push buttons, sticky buttons, and radio buttons and checkboxes</w:t>
-      </w:r>
-    </w:p>
-    <w:p>
-      <w:pPr>
-        <w:pStyle w:val="ListParagraph"/>
-        <w:numPr>
-          <w:ilvl w:val="0"/>
-          <w:numId w:val="15"/>
-        </w:numPr>
-        <w:spacing w:before="160" w:line="240" w:lineRule="auto"/>
-        <w:ind w:left="720"/>
-        <w:rPr>
-          <w:rFonts w:ascii="Times New Roman" w:hAnsi="Times New Roman" w:cs="Times New Roman"/>
-          <w:sz w:val="24"/>
-          <w:szCs w:val="24"/>
-        </w:rPr>
-      </w:pPr>
-      <w:r>
-        <w:rPr>
-          <w:rFonts w:ascii="Times New Roman" w:hAnsi="Times New Roman" w:cs="Times New Roman"/>
-          <w:sz w:val="24"/>
-          <w:szCs w:val="24"/>
-        </w:rPr>
-        <w:t>Ecosystem = iCloud, iOS, and Mac OS X integrations; a platform for the Apple’s systems</w:t>
-      </w:r>
-    </w:p>
-    <w:p>
-      <w:pPr>
-        <w:pStyle w:val="ListParagraph"/>
-        <w:numPr>
-          <w:ilvl w:val="0"/>
-          <w:numId w:val="15"/>
-        </w:numPr>
-        <w:spacing w:before="160" w:line="240" w:lineRule="auto"/>
-        <w:ind w:left="720"/>
-        <w:rPr>
-          <w:rFonts w:ascii="Times New Roman" w:hAnsi="Times New Roman" w:cs="Times New Roman"/>
-          <w:sz w:val="24"/>
-          <w:szCs w:val="24"/>
-        </w:rPr>
-      </w:pPr>
-      <w:r>
-        <w:rPr>
-          <w:rFonts w:ascii="Times New Roman" w:hAnsi="Times New Roman" w:cs="Times New Roman"/>
-          <w:sz w:val="24"/>
-          <w:szCs w:val="24"/>
-        </w:rPr>
-        <w:t>Integrated development environment (IDE) = Software app that provides facilities to programmers for software development</w:t>
-      </w:r>
-    </w:p>
-    <w:p>
-      <w:pPr>
-        <w:pStyle w:val="ListParagraph"/>
-        <w:numPr>
-          <w:ilvl w:val="0"/>
-          <w:numId w:val="15"/>
-        </w:numPr>
-        <w:spacing w:before="160" w:line="240" w:lineRule="auto"/>
-        <w:ind w:left="720"/>
-        <w:rPr>
-          <w:rFonts w:ascii="Times New Roman" w:hAnsi="Times New Roman" w:cs="Times New Roman"/>
-          <w:sz w:val="24"/>
-          <w:szCs w:val="24"/>
-        </w:rPr>
-      </w:pPr>
-      <w:r>
-        <w:rPr>
-          <w:rFonts w:ascii="Times New Roman" w:hAnsi="Times New Roman" w:cs="Times New Roman"/>
-          <w:sz w:val="24"/>
-          <w:szCs w:val="24"/>
-        </w:rPr>
-        <w:t>Software development kit (SDK) = Set of software development tools that allows creation of apps for certain software package and framework, hardware platform, computer system, video game console, operating system, or similar development platforms</w:t>
-      </w:r>
-    </w:p>
-    <w:p>
-      <w:pPr>
-        <w:pStyle w:val="ListParagraph"/>
-        <w:numPr>
-          <w:ilvl w:val="0"/>
-          <w:numId w:val="15"/>
-        </w:numPr>
-        <w:spacing w:before="160" w:line="240" w:lineRule="auto"/>
-        <w:ind w:left="720"/>
-        <w:rPr>
-          <w:rFonts w:ascii="Times New Roman" w:hAnsi="Times New Roman" w:cs="Times New Roman"/>
-          <w:sz w:val="24"/>
-          <w:szCs w:val="24"/>
-        </w:rPr>
-      </w:pPr>
-      <w:r>
-        <w:rPr>
-          <w:rFonts w:ascii="Times New Roman" w:hAnsi="Times New Roman" w:cs="Times New Roman"/>
-          <w:sz w:val="24"/>
-          <w:szCs w:val="24"/>
-        </w:rPr>
-        <w:t>XCode = IDE used by Mac developers to create applications (apps)</w:t>
-      </w:r>
-    </w:p>
-    <w:p>
-      <w:pPr>
-        <w:pStyle w:val="ListParagraph"/>
-        <w:spacing w:before="160" w:line="240" w:lineRule="auto"/>
-        <w:ind w:firstLine="0"/>
-        <w:rPr>
-          <w:rFonts w:ascii="Times New Roman" w:hAnsi="Times New Roman" w:cs="Times New Roman"/>
-          <w:sz w:val="24"/>
-          <w:szCs w:val="24"/>
-        </w:rPr>
-      </w:pPr>
-    </w:p>
-    <w:p>
-      <w:pPr>
-        <w:spacing w:before="160" w:line="240" w:lineRule="auto"/>
-        <w:ind w:left="360"/>
-        <w:contextualSpacing/>
-        <w:rPr>
-          <w:rFonts w:ascii="Times New Roman" w:hAnsi="Times New Roman" w:cs="Times New Roman"/>
-          <w:sz w:val="24"/>
-          <w:szCs w:val="24"/>
-        </w:rPr>
-      </w:pPr>
-      <w:r>
-        <w:rPr>
-          <w:rFonts w:ascii="Times New Roman" w:hAnsi="Times New Roman" w:cs="Times New Roman"/>
-          <w:b/>
-          <w:sz w:val="24"/>
-          <w:szCs w:val="24"/>
-        </w:rPr>
-        <w:t>The Framework: Wilder, Younger Cousin of the Software Development Kit</w:t>
-      </w:r>
-    </w:p>
-    <w:p>
-      <w:pPr>
-        <w:pStyle w:val="ListParagraph"/>
-        <w:numPr>
-          <w:ilvl w:val="0"/>
-          <w:numId w:val="15"/>
-        </w:numPr>
-        <w:spacing w:before="160" w:line="240" w:lineRule="auto"/>
-        <w:ind w:left="720"/>
-        <w:rPr>
-          <w:rFonts w:ascii="Times New Roman" w:hAnsi="Times New Roman" w:cs="Times New Roman"/>
-          <w:sz w:val="24"/>
-          <w:szCs w:val="24"/>
-        </w:rPr>
-      </w:pPr>
-    </w:p>
-    <w:p>
-      <w:pPr>
-        <w:pStyle w:val="ListParagraph"/>
-        <w:spacing w:before="160" w:line="240" w:lineRule="auto"/>
-        <w:ind w:firstLine="0"/>
-        <w:rPr>
-          <w:rFonts w:ascii="Times New Roman" w:hAnsi="Times New Roman" w:cs="Times New Roman"/>
-          <w:sz w:val="24"/>
-          <w:szCs w:val="24"/>
-        </w:rPr>
-      </w:pPr>
-    </w:p>
-    <w:p>
-      <w:pPr>
-        <w:spacing w:before="160" w:line="240" w:lineRule="auto"/>
-        <w:ind w:left="360"/>
-        <w:contextualSpacing/>
-        <w:rPr>
-          <w:rFonts w:ascii="Times New Roman" w:hAnsi="Times New Roman" w:cs="Times New Roman"/>
-          <w:sz w:val="24"/>
-          <w:szCs w:val="24"/>
-        </w:rPr>
-      </w:pPr>
-      <w:r>
-        <w:rPr>
-          <w:rFonts w:ascii="Times New Roman" w:hAnsi="Times New Roman" w:cs="Times New Roman"/>
-          <w:b/>
-          <w:sz w:val="24"/>
-          <w:szCs w:val="24"/>
-        </w:rPr>
-        <w:t>What Is Debugging?</w:t>
-      </w:r>
-    </w:p>
-    <w:p>
-      <w:pPr>
-        <w:pStyle w:val="ListParagraph"/>
-        <w:numPr>
-          <w:ilvl w:val="0"/>
-          <w:numId w:val="15"/>
-        </w:numPr>
-        <w:spacing w:before="160" w:line="240" w:lineRule="auto"/>
-        <w:ind w:left="720"/>
-        <w:rPr>
-          <w:rFonts w:ascii="Times New Roman" w:hAnsi="Times New Roman" w:cs="Times New Roman"/>
-          <w:sz w:val="24"/>
-          <w:szCs w:val="24"/>
-        </w:rPr>
-      </w:pPr>
-    </w:p>
-    <w:p>
-      <w:pPr>
-        <w:pStyle w:val="ListParagraph"/>
-        <w:spacing w:before="160" w:line="240" w:lineRule="auto"/>
-        <w:ind w:firstLine="0"/>
-        <w:rPr>
-          <w:rFonts w:ascii="Times New Roman" w:hAnsi="Times New Roman" w:cs="Times New Roman"/>
-          <w:sz w:val="24"/>
-          <w:szCs w:val="24"/>
-        </w:rPr>
-      </w:pPr>
-    </w:p>
-    <w:p>
-      <w:pPr>
-        <w:spacing w:before="160" w:line="240" w:lineRule="auto"/>
-        <w:ind w:left="360"/>
-        <w:contextualSpacing/>
-        <w:rPr>
-          <w:rFonts w:ascii="Times New Roman" w:hAnsi="Times New Roman" w:cs="Times New Roman"/>
-          <w:sz w:val="24"/>
-          <w:szCs w:val="24"/>
-        </w:rPr>
-      </w:pPr>
-      <w:r>
-        <w:rPr>
-          <w:rFonts w:ascii="Times New Roman" w:hAnsi="Times New Roman" w:cs="Times New Roman"/>
-          <w:b/>
-          <w:sz w:val="24"/>
-          <w:szCs w:val="24"/>
-        </w:rPr>
-        <w:t>Nothing Is Built</w:t>
-      </w:r>
-    </w:p>
-    <w:p>
-      <w:pPr>
-        <w:pStyle w:val="ListParagraph"/>
-        <w:numPr>
-          <w:ilvl w:val="0"/>
-          <w:numId w:val="15"/>
-        </w:numPr>
-        <w:spacing w:before="160" w:line="240" w:lineRule="auto"/>
-        <w:ind w:left="720"/>
-        <w:rPr>
-          <w:rFonts w:ascii="Times New Roman" w:hAnsi="Times New Roman" w:cs="Times New Roman"/>
-          <w:sz w:val="24"/>
-          <w:szCs w:val="24"/>
-        </w:rPr>
-      </w:pPr>
-      <w:r>
-        <w:rPr>
-          <w:rFonts w:ascii="Times New Roman" w:hAnsi="Times New Roman" w:cs="Times New Roman"/>
-          <w:sz w:val="24"/>
-          <w:szCs w:val="24"/>
-        </w:rPr>
-        <w:lastRenderedPageBreak/>
-        <w:t xml:space="preserve">Boondoggle: </w:t>
-      </w:r>
-      <w:r>
-        <w:rPr>
-          <w:rFonts w:ascii="Times New Roman" w:hAnsi="Times New Roman" w:cs="Times New Roman"/>
-          <w:sz w:val="24"/>
-          <w:szCs w:val="24"/>
-        </w:rPr>
-        <w:t>Work or activity that is wasteful or pointless but gives the appearance of having value.</w:t>
-      </w:r>
-    </w:p>
-    <w:p>
-      <w:pPr>
-        <w:pStyle w:val="ListParagraph"/>
-        <w:spacing w:before="160" w:line="240" w:lineRule="auto"/>
-        <w:ind w:firstLine="0"/>
-        <w:rPr>
-          <w:rFonts w:ascii="Times New Roman" w:hAnsi="Times New Roman" w:cs="Times New Roman"/>
-          <w:sz w:val="24"/>
-          <w:szCs w:val="24"/>
-        </w:rPr>
-      </w:pPr>
-    </w:p>
-    <w:p>
-      <w:pPr>
-        <w:spacing w:before="160" w:line="240" w:lineRule="auto"/>
-        <w:ind w:left="360"/>
-        <w:contextualSpacing/>
-        <w:rPr>
-          <w:rFonts w:ascii="Times New Roman" w:hAnsi="Times New Roman" w:cs="Times New Roman"/>
-          <w:sz w:val="24"/>
-          <w:szCs w:val="24"/>
-        </w:rPr>
-      </w:pPr>
-      <w:r>
-        <w:rPr>
-          <w:rFonts w:ascii="Times New Roman" w:hAnsi="Times New Roman" w:cs="Times New Roman"/>
-          <w:b/>
-          <w:sz w:val="24"/>
-          <w:szCs w:val="24"/>
-        </w:rPr>
-        <w:t>How Does Testing Work?</w:t>
-      </w:r>
-    </w:p>
-    <w:p>
-      <w:pPr>
-        <w:pStyle w:val="ListParagraph"/>
-        <w:numPr>
-          <w:ilvl w:val="0"/>
-          <w:numId w:val="15"/>
-        </w:numPr>
-        <w:spacing w:before="160" w:line="240" w:lineRule="auto"/>
-        <w:ind w:left="720"/>
-        <w:rPr>
-          <w:rFonts w:ascii="Times New Roman" w:hAnsi="Times New Roman" w:cs="Times New Roman"/>
-          <w:sz w:val="24"/>
-          <w:szCs w:val="24"/>
-        </w:rPr>
-      </w:pPr>
+        <w:spacing w:before="0" w:beforeAutospacing="0" w:after="0" w:afterAutospacing="0"/>
+        <w:textAlignment w:val="baseline"/>
+      </w:pPr>
+      <w:r>
+        <w:rPr>
+          <w:b/>
+        </w:rPr>
+        <w:t>Test-driven design:</w:t>
+      </w:r>
+      <w:r>
+        <w:t xml:space="preserve"> Write tests that the code you hope to write must pass before you start programming. </w:t>
+      </w:r>
     </w:p>
     <w:p>
       <w:pPr>
@@ -4620,7 +4798,7 @@
 </file>
 
 <file path=word/numbering.xml><?xml version="1.0" encoding="utf-8"?>
-<w:numbering xmlns:wpc="http://schemas.microsoft.com/office/word/2010/wordprocessingCanvas" xmlns:cx="http://schemas.microsoft.com/office/drawing/2014/chartex" xmlns:cx1="http://schemas.microsoft.com/office/drawing/2015/9/8/chartex" xmlns:cx2="http://schemas.microsoft.com/office/drawing/2015/10/21/chartex" xmlns:cx3="http://schemas.microsoft.com/office/drawing/2016/5/9/chartex" xmlns:cx4="http://schemas.microsoft.com/office/drawing/2016/5/10/chartex" xmlns:cx5="http://schemas.microsoft.com/office/drawing/2016/5/11/chartex" xmlns:cx6="http://schemas.microsoft.com/office/drawing/2016/5/12/chartex" xmlns:cx7="http://schemas.microsoft.com/office/drawing/2016/5/13/chartex" xmlns:cx8="http://schemas.microsoft.com/office/drawing/2016/5/14/chartex" xmlns:mc="http://schemas.openxmlformats.org/markup-compatibility/2006" xmlns:aink="http://schemas.microsoft.com/office/drawing/2016/ink" xmlns:am3d="http://schemas.microsoft.com/office/drawing/2017/model3d" xmlns:o="urn:schemas-microsoft-com:office:office" xmlns:r="http://schemas.openxmlformats.org/officeDocument/2006/relationships" xmlns:m="http://schemas.openxmlformats.org/officeDocument/2006/math" xmlns:v="urn:schemas-microsoft-com:vml" xmlns:wp14="http://schemas.microsoft.com/office/word/2010/wordprocessingDrawing" xmlns:wp="http://schemas.openxmlformats.org/drawingml/2006/wordprocessingDrawing" xmlns:w10="urn:schemas-microsoft-com:office:word" xmlns:w="http://schemas.openxmlformats.org/wordprocessingml/2006/main" xmlns:w14="http://schemas.microsoft.com/office/word/2010/wordml" xmlns:w15="http://schemas.microsoft.com/office/word/2012/wordml" xmlns:w16cid="http://schemas.microsoft.com/office/word/2016/wordml/cid" xmlns:w16se="http://schemas.microsoft.com/office/word/2015/wordml/symex" xmlns:wpg="http://schemas.microsoft.com/office/word/2010/wordprocessingGroup" xmlns:wpi="http://schemas.microsoft.com/office/word/2010/wordprocessingInk" xmlns:wne="http://schemas.microsoft.com/office/word/2006/wordml" xmlns:wps="http://schemas.microsoft.com/office/word/2010/wordprocessingShape" mc:Ignorable="w14 w15 w16se w16cid wp14">
+<w:numbering xmlns:wpc="http://schemas.microsoft.com/office/word/2010/wordprocessingCanvas" xmlns:mc="http://schemas.openxmlformats.org/markup-compatibility/2006" xmlns:o="urn:schemas-microsoft-com:office:office" xmlns:r="http://schemas.openxmlformats.org/officeDocument/2006/relationships" xmlns:m="http://schemas.openxmlformats.org/officeDocument/2006/math" xmlns:v="urn:schemas-microsoft-com:vml" xmlns:wp14="http://schemas.microsoft.com/office/word/2010/wordprocessingDrawing" xmlns:wp="http://schemas.openxmlformats.org/drawingml/2006/wordprocessingDrawing" xmlns:w10="urn:schemas-microsoft-com:office:word" xmlns:w="http://schemas.openxmlformats.org/wordprocessingml/2006/main" xmlns:w14="http://schemas.microsoft.com/office/word/2010/wordml" xmlns:w15="http://schemas.microsoft.com/office/word/2012/wordml" xmlns:wpg="http://schemas.microsoft.com/office/word/2010/wordprocessingGroup" xmlns:wpi="http://schemas.microsoft.com/office/word/2010/wordprocessingInk" xmlns:wne="http://schemas.microsoft.com/office/word/2006/wordml" xmlns:wps="http://schemas.microsoft.com/office/word/2010/wordprocessingShape" mc:Ignorable="w14 w15 wp14">
   <w:abstractNum w:abstractNumId="0" w15:restartNumberingAfterBreak="0">
     <w:nsid w:val="0A0509BC"/>
     <w:multiLevelType w:val="hybridMultilevel"/>
@@ -5503,7 +5681,7 @@
         <w:rFonts w:ascii="Courier New" w:hAnsi="Courier New" w:cs="Courier New" w:hint="default"/>
       </w:rPr>
     </w:lvl>
-    <w:lvl w:ilvl="2" w:tplc="04090005" w:tentative="1">
+    <w:lvl w:ilvl="2" w:tplc="04090005">
       <w:start w:val="1"/>
       <w:numFmt w:val="bullet"/>
       <w:lvlText w:val=""/>
@@ -6434,6 +6612,155 @@
     </w:lvl>
   </w:abstractNum>
   <w:abstractNum w:abstractNumId="15" w15:restartNumberingAfterBreak="0">
+    <w:nsid w:val="76AF7C89"/>
+    <w:multiLevelType w:val="multilevel"/>
+    <w:tmpl w:val="C548EF2C"/>
+    <w:lvl w:ilvl="0">
+      <w:start w:val="1"/>
+      <w:numFmt w:val="bullet"/>
+      <w:lvlText w:val=""/>
+      <w:lvlJc w:val="left"/>
+      <w:pPr>
+        <w:tabs>
+          <w:tab w:val="num" w:pos="720"/>
+        </w:tabs>
+        <w:ind w:left="720" w:hanging="360"/>
+      </w:pPr>
+      <w:rPr>
+        <w:rFonts w:ascii="Symbol" w:hAnsi="Symbol" w:hint="default"/>
+        <w:sz w:val="20"/>
+      </w:rPr>
+    </w:lvl>
+    <w:lvl w:ilvl="1">
+      <w:start w:val="1"/>
+      <w:numFmt w:val="bullet"/>
+      <w:lvlText w:val="o"/>
+      <w:lvlJc w:val="left"/>
+      <w:pPr>
+        <w:tabs>
+          <w:tab w:val="num" w:pos="1440"/>
+        </w:tabs>
+        <w:ind w:left="1440" w:hanging="360"/>
+      </w:pPr>
+      <w:rPr>
+        <w:rFonts w:ascii="Courier New" w:hAnsi="Courier New" w:hint="default"/>
+        <w:sz w:val="20"/>
+      </w:rPr>
+    </w:lvl>
+    <w:lvl w:ilvl="2">
+      <w:start w:val="1"/>
+      <w:numFmt w:val="bullet"/>
+      <w:lvlText w:val=""/>
+      <w:lvlJc w:val="left"/>
+      <w:pPr>
+        <w:tabs>
+          <w:tab w:val="num" w:pos="2160"/>
+        </w:tabs>
+        <w:ind w:left="2160" w:hanging="360"/>
+      </w:pPr>
+      <w:rPr>
+        <w:rFonts w:ascii="Wingdings" w:hAnsi="Wingdings" w:hint="default"/>
+        <w:sz w:val="20"/>
+      </w:rPr>
+    </w:lvl>
+    <w:lvl w:ilvl="3" w:tentative="1">
+      <w:start w:val="1"/>
+      <w:numFmt w:val="bullet"/>
+      <w:lvlText w:val=""/>
+      <w:lvlJc w:val="left"/>
+      <w:pPr>
+        <w:tabs>
+          <w:tab w:val="num" w:pos="2880"/>
+        </w:tabs>
+        <w:ind w:left="2880" w:hanging="360"/>
+      </w:pPr>
+      <w:rPr>
+        <w:rFonts w:ascii="Wingdings" w:hAnsi="Wingdings" w:hint="default"/>
+        <w:sz w:val="20"/>
+      </w:rPr>
+    </w:lvl>
+    <w:lvl w:ilvl="4" w:tentative="1">
+      <w:start w:val="1"/>
+      <w:numFmt w:val="bullet"/>
+      <w:lvlText w:val=""/>
+      <w:lvlJc w:val="left"/>
+      <w:pPr>
+        <w:tabs>
+          <w:tab w:val="num" w:pos="3600"/>
+        </w:tabs>
+        <w:ind w:left="3600" w:hanging="360"/>
+      </w:pPr>
+      <w:rPr>
+        <w:rFonts w:ascii="Wingdings" w:hAnsi="Wingdings" w:hint="default"/>
+        <w:sz w:val="20"/>
+      </w:rPr>
+    </w:lvl>
+    <w:lvl w:ilvl="5" w:tentative="1">
+      <w:start w:val="1"/>
+      <w:numFmt w:val="bullet"/>
+      <w:lvlText w:val=""/>
+      <w:lvlJc w:val="left"/>
+      <w:pPr>
+        <w:tabs>
+          <w:tab w:val="num" w:pos="4320"/>
+        </w:tabs>
+        <w:ind w:left="4320" w:hanging="360"/>
+      </w:pPr>
+      <w:rPr>
+        <w:rFonts w:ascii="Wingdings" w:hAnsi="Wingdings" w:hint="default"/>
+        <w:sz w:val="20"/>
+      </w:rPr>
+    </w:lvl>
+    <w:lvl w:ilvl="6" w:tentative="1">
+      <w:start w:val="1"/>
+      <w:numFmt w:val="bullet"/>
+      <w:lvlText w:val=""/>
+      <w:lvlJc w:val="left"/>
+      <w:pPr>
+        <w:tabs>
+          <w:tab w:val="num" w:pos="5040"/>
+        </w:tabs>
+        <w:ind w:left="5040" w:hanging="360"/>
+      </w:pPr>
+      <w:rPr>
+        <w:rFonts w:ascii="Wingdings" w:hAnsi="Wingdings" w:hint="default"/>
+        <w:sz w:val="20"/>
+      </w:rPr>
+    </w:lvl>
+    <w:lvl w:ilvl="7" w:tentative="1">
+      <w:start w:val="1"/>
+      <w:numFmt w:val="bullet"/>
+      <w:lvlText w:val=""/>
+      <w:lvlJc w:val="left"/>
+      <w:pPr>
+        <w:tabs>
+          <w:tab w:val="num" w:pos="5760"/>
+        </w:tabs>
+        <w:ind w:left="5760" w:hanging="360"/>
+      </w:pPr>
+      <w:rPr>
+        <w:rFonts w:ascii="Wingdings" w:hAnsi="Wingdings" w:hint="default"/>
+        <w:sz w:val="20"/>
+      </w:rPr>
+    </w:lvl>
+    <w:lvl w:ilvl="8" w:tentative="1">
+      <w:start w:val="1"/>
+      <w:numFmt w:val="bullet"/>
+      <w:lvlText w:val=""/>
+      <w:lvlJc w:val="left"/>
+      <w:pPr>
+        <w:tabs>
+          <w:tab w:val="num" w:pos="6480"/>
+        </w:tabs>
+        <w:ind w:left="6480" w:hanging="360"/>
+      </w:pPr>
+      <w:rPr>
+        <w:rFonts w:ascii="Wingdings" w:hAnsi="Wingdings" w:hint="default"/>
+        <w:sz w:val="20"/>
+      </w:rPr>
+    </w:lvl>
+  </w:abstractNum>
+  <w:abstractNum w:abstractNumId="16" w15:restartNumberingAfterBreak="0">
     <w:nsid w:val="79911270"/>
     <w:multiLevelType w:val="hybridMultilevel"/>
     <w:tmpl w:val="A55A0F4A"/>
@@ -6546,7 +6873,7 @@
       </w:rPr>
     </w:lvl>
   </w:abstractNum>
-  <w:abstractNum w:abstractNumId="16" w15:restartNumberingAfterBreak="0">
+  <w:abstractNum w:abstractNumId="17" w15:restartNumberingAfterBreak="0">
     <w:nsid w:val="7DE914D9"/>
     <w:multiLevelType w:val="hybridMultilevel"/>
     <w:tmpl w:val="FFA6488C"/>
@@ -6666,7 +6993,7 @@
     <w:abstractNumId w:val="11"/>
   </w:num>
   <w:num w:numId="3">
-    <w:abstractNumId w:val="16"/>
+    <w:abstractNumId w:val="17"/>
   </w:num>
   <w:num w:numId="4">
     <w:abstractNumId w:val="1"/>
@@ -6696,7 +7023,7 @@
     <w:abstractNumId w:val="13"/>
   </w:num>
   <w:num w:numId="13">
-    <w:abstractNumId w:val="15"/>
+    <w:abstractNumId w:val="16"/>
   </w:num>
   <w:num w:numId="14">
     <w:abstractNumId w:val="5"/>
@@ -6710,11 +7037,14 @@
   <w:num w:numId="17">
     <w:abstractNumId w:val="6"/>
   </w:num>
+  <w:num w:numId="18">
+    <w:abstractNumId w:val="15"/>
+  </w:num>
 </w:numbering>
 </file>
 
 <file path=word/styles.xml><?xml version="1.0" encoding="utf-8"?>
-<w:styles xmlns:mc="http://schemas.openxmlformats.org/markup-compatibility/2006" xmlns:r="http://schemas.openxmlformats.org/officeDocument/2006/relationships" xmlns:w="http://schemas.openxmlformats.org/wordprocessingml/2006/main" xmlns:w14="http://schemas.microsoft.com/office/word/2010/wordml" xmlns:w15="http://schemas.microsoft.com/office/word/2012/wordml" xmlns:w16cid="http://schemas.microsoft.com/office/word/2016/wordml/cid" xmlns:w16se="http://schemas.microsoft.com/office/word/2015/wordml/symex" mc:Ignorable="w14 w15 w16se w16cid">
+<w:styles xmlns:mc="http://schemas.openxmlformats.org/markup-compatibility/2006" xmlns:r="http://schemas.openxmlformats.org/officeDocument/2006/relationships" xmlns:w="http://schemas.openxmlformats.org/wordprocessingml/2006/main" xmlns:w14="http://schemas.microsoft.com/office/word/2010/wordml" xmlns:w15="http://schemas.microsoft.com/office/word/2012/wordml" mc:Ignorable="w14 w15">
   <w:docDefaults>
     <w:rPrDefault>
       <w:rPr>
@@ -6731,7 +7061,7 @@
       </w:pPr>
     </w:pPrDefault>
   </w:docDefaults>
-  <w:latentStyles w:defLockedState="0" w:defUIPriority="99" w:defSemiHidden="0" w:defUnhideWhenUsed="0" w:defQFormat="0" w:count="375">
+  <w:latentStyles w:defLockedState="0" w:defUIPriority="99" w:defSemiHidden="0" w:defUnhideWhenUsed="0" w:defQFormat="0" w:count="371">
     <w:lsdException w:name="Normal" w:uiPriority="0" w:qFormat="1"/>
     <w:lsdException w:name="heading 1" w:uiPriority="9" w:qFormat="1"/>
     <w:lsdException w:name="heading 2" w:semiHidden="1" w:uiPriority="9" w:unhideWhenUsed="1" w:qFormat="1"/>
@@ -7103,10 +7433,6 @@
     <w:lsdException w:name="List Table 5 Dark Accent 6" w:uiPriority="50"/>
     <w:lsdException w:name="List Table 6 Colorful Accent 6" w:uiPriority="51"/>
     <w:lsdException w:name="List Table 7 Colorful Accent 6" w:uiPriority="52"/>
-    <w:lsdException w:name="Mention" w:semiHidden="1" w:unhideWhenUsed="1"/>
-    <w:lsdException w:name="Smart Hyperlink" w:semiHidden="1" w:unhideWhenUsed="1"/>
-    <w:lsdException w:name="Hashtag" w:semiHidden="1" w:unhideWhenUsed="1"/>
-    <w:lsdException w:name="Unresolved Mention" w:semiHidden="1" w:unhideWhenUsed="1"/>
   </w:latentStyles>
   <w:style w:type="paragraph" w:default="1" w:styleId="Normal">
     <w:name w:val="Normal"/>
@@ -7115,7 +7441,6 @@
   <w:style w:type="character" w:default="1" w:styleId="DefaultParagraphFont">
     <w:name w:val="Default Paragraph Font"/>
     <w:uiPriority w:val="1"/>
-    <w:semiHidden/>
     <w:unhideWhenUsed/>
   </w:style>
   <w:style w:type="table" w:default="1" w:styleId="TableNormal">

</xml_diff>

<commit_message>
Added terms for Liquid Infrastructure section (ZD)
</commit_message>
<xml_diff>
--- a/the_code_issue_terms_and_definitions.docx
+++ b/the_code_issue_terms_and_definitions.docx
@@ -2160,10 +2160,9 @@
           <w:sz w:val="24"/>
           <w:szCs w:val="24"/>
         </w:rPr>
-        <w:t>cod</w:t>
-      </w:r>
-      <w:bookmarkStart w:id="0" w:name="_GoBack"/>
-      <w:bookmarkEnd w:id="0"/>
+        <w:t>coders</w:t>
+      </w:r>
+      <w:proofErr w:type="gramEnd"/>
       <w:r>
         <w:rPr>
           <w:rFonts w:ascii="Times New Roman" w:eastAsia="Times New Roman" w:hAnsi="Times New Roman" w:cs="Times New Roman"/>
@@ -2171,17 +2170,65 @@
           <w:sz w:val="24"/>
           <w:szCs w:val="24"/>
         </w:rPr>
-        <w:t>ers</w:t>
-      </w:r>
-      <w:proofErr w:type="gramEnd"/>
-      <w:r>
+        <w:t xml:space="preserve"> Community.</w:t>
+      </w:r>
+    </w:p>
+    <w:p>
+      <w:pPr>
+        <w:pStyle w:val="ListParagraph"/>
+        <w:numPr>
+          <w:ilvl w:val="0"/>
+          <w:numId w:val="23"/>
+        </w:numPr>
+        <w:spacing w:before="200" w:after="0" w:line="240" w:lineRule="auto"/>
+        <w:textAlignment w:val="baseline"/>
         <w:rPr>
           <w:rFonts w:ascii="Times New Roman" w:eastAsia="Times New Roman" w:hAnsi="Times New Roman" w:cs="Times New Roman"/>
           <w:color w:val="000000"/>
           <w:sz w:val="24"/>
           <w:szCs w:val="24"/>
         </w:rPr>
-        <w:t xml:space="preserve"> Community.</w:t>
+      </w:pPr>
+      <w:r>
+        <w:rPr>
+          <w:rFonts w:ascii="Times New Roman" w:eastAsia="Times New Roman" w:hAnsi="Times New Roman" w:cs="Times New Roman"/>
+          <w:b/>
+          <w:color w:val="000000"/>
+          <w:sz w:val="24"/>
+          <w:szCs w:val="24"/>
+        </w:rPr>
+        <w:t xml:space="preserve">Y </w:t>
+      </w:r>
+      <w:proofErr w:type="spellStart"/>
+      <w:r>
+        <w:rPr>
+          <w:rFonts w:ascii="Times New Roman" w:eastAsia="Times New Roman" w:hAnsi="Times New Roman" w:cs="Times New Roman"/>
+          <w:b/>
+          <w:color w:val="000000"/>
+          <w:sz w:val="24"/>
+          <w:szCs w:val="24"/>
+        </w:rPr>
+        <w:t>Combinator</w:t>
+      </w:r>
+      <w:proofErr w:type="spellEnd"/>
+      <w:r>
+        <w:rPr>
+          <w:rFonts w:ascii="Times New Roman" w:eastAsia="Times New Roman" w:hAnsi="Times New Roman" w:cs="Times New Roman"/>
+          <w:b/>
+          <w:color w:val="000000"/>
+          <w:sz w:val="24"/>
+          <w:szCs w:val="24"/>
+        </w:rPr>
+        <w:t>:</w:t>
+      </w:r>
+      <w:r>
+        <w:rPr>
+          <w:rFonts w:ascii="Times New Roman" w:eastAsia="Times New Roman" w:hAnsi="Times New Roman" w:cs="Times New Roman"/>
+          <w:color w:val="000000"/>
+          <w:sz w:val="24"/>
+          <w:szCs w:val="24"/>
+        </w:rPr>
+        <w:t xml:space="preserve"> venture capitalist firm that funds startups. </w:t>
       </w:r>
     </w:p>
     <w:p>
@@ -2208,29 +2255,7 @@
           <w:sz w:val="24"/>
           <w:szCs w:val="24"/>
         </w:rPr>
-        <w:t xml:space="preserve">Y </w:t>
-      </w:r>
-      <w:proofErr w:type="spellStart"/>
-      <w:r>
-        <w:rPr>
-          <w:rFonts w:ascii="Times New Roman" w:eastAsia="Times New Roman" w:hAnsi="Times New Roman" w:cs="Times New Roman"/>
-          <w:b/>
-          <w:color w:val="000000"/>
-          <w:sz w:val="24"/>
-          <w:szCs w:val="24"/>
-        </w:rPr>
-        <w:t>Combinator</w:t>
-      </w:r>
-      <w:proofErr w:type="spellEnd"/>
-      <w:r>
-        <w:rPr>
-          <w:rFonts w:ascii="Times New Roman" w:eastAsia="Times New Roman" w:hAnsi="Times New Roman" w:cs="Times New Roman"/>
-          <w:b/>
-          <w:color w:val="000000"/>
-          <w:sz w:val="24"/>
-          <w:szCs w:val="24"/>
-        </w:rPr>
-        <w:t>:</w:t>
+        <w:t>Lambda the Ultimate:</w:t>
       </w:r>
       <w:r>
         <w:rPr>
@@ -2239,55 +2264,8 @@
           <w:sz w:val="24"/>
           <w:szCs w:val="24"/>
         </w:rPr>
-        <w:t xml:space="preserve"> venture capitalist firm that funds startups. </w:t>
-      </w:r>
-    </w:p>
-    <w:p>
-      <w:pPr>
-        <w:pStyle w:val="ListParagraph"/>
-        <w:numPr>
-          <w:ilvl w:val="0"/>
-          <w:numId w:val="23"/>
-        </w:numPr>
-        <w:spacing w:before="200" w:after="0" w:line="240" w:lineRule="auto"/>
-        <w:textAlignment w:val="baseline"/>
-        <w:rPr>
-          <w:rFonts w:ascii="Times New Roman" w:eastAsia="Times New Roman" w:hAnsi="Times New Roman" w:cs="Times New Roman"/>
-          <w:color w:val="000000"/>
-          <w:sz w:val="24"/>
-          <w:szCs w:val="24"/>
-        </w:rPr>
-      </w:pPr>
-      <w:r>
-        <w:rPr>
-          <w:rFonts w:ascii="Times New Roman" w:eastAsia="Times New Roman" w:hAnsi="Times New Roman" w:cs="Times New Roman"/>
-          <w:b/>
-          <w:color w:val="000000"/>
-          <w:sz w:val="24"/>
-          <w:szCs w:val="24"/>
-        </w:rPr>
-        <w:t>Lambda the Ultimate:</w:t>
-      </w:r>
-      <w:r>
-        <w:rPr>
-          <w:rFonts w:ascii="Times New Roman" w:eastAsia="Times New Roman" w:hAnsi="Times New Roman" w:cs="Times New Roman"/>
-          <w:color w:val="000000"/>
-          <w:sz w:val="24"/>
-          <w:szCs w:val="24"/>
-        </w:rPr>
-        <w:t xml:space="preserve"> Web forum which names was inspired by a series of papers written about the influential programing language </w:t>
-      </w:r>
-      <w:proofErr w:type="spellStart"/>
-      <w:r>
-        <w:rPr>
-          <w:rFonts w:ascii="Times New Roman" w:eastAsia="Times New Roman" w:hAnsi="Times New Roman" w:cs="Times New Roman"/>
-          <w:color w:val="000000"/>
-          <w:sz w:val="24"/>
-          <w:szCs w:val="24"/>
-        </w:rPr>
-        <w:t>scheme.</w:t>
-      </w:r>
-      <w:proofErr w:type="spellEnd"/>
+        <w:t xml:space="preserve"> Web forum which names was inspired by a series of papers written about the influential programing language scheme.</w:t>
+      </w:r>
     </w:p>
     <w:p>
       <w:pPr>
@@ -4161,6 +4139,132 @@
           <w:szCs w:val="24"/>
         </w:rPr>
       </w:pPr>
+      <w:r>
+        <w:rPr>
+          <w:rFonts w:ascii="Times New Roman" w:hAnsi="Times New Roman" w:cs="Times New Roman"/>
+          <w:sz w:val="24"/>
+          <w:szCs w:val="24"/>
+        </w:rPr>
+        <w:t>Enterprise programming - Programming enterprise-wide applications</w:t>
+      </w:r>
+    </w:p>
+    <w:p>
+      <w:pPr>
+        <w:pStyle w:val="ListParagraph"/>
+        <w:numPr>
+          <w:ilvl w:val="0"/>
+          <w:numId w:val="15"/>
+        </w:numPr>
+        <w:spacing w:before="160" w:line="240" w:lineRule="auto"/>
+        <w:ind w:left="720"/>
+        <w:rPr>
+          <w:rFonts w:ascii="Times New Roman" w:hAnsi="Times New Roman" w:cs="Times New Roman"/>
+          <w:sz w:val="24"/>
+          <w:szCs w:val="24"/>
+        </w:rPr>
+      </w:pPr>
+      <w:r>
+        <w:rPr>
+          <w:rFonts w:ascii="Times New Roman" w:hAnsi="Times New Roman" w:cs="Times New Roman"/>
+          <w:b/>
+          <w:bCs/>
+          <w:sz w:val="24"/>
+          <w:szCs w:val="24"/>
+        </w:rPr>
+        <w:t>Java byte-code</w:t>
+      </w:r>
+      <w:r>
+        <w:rPr>
+          <w:rFonts w:ascii="Times New Roman" w:hAnsi="Times New Roman" w:cs="Times New Roman"/>
+          <w:sz w:val="24"/>
+          <w:szCs w:val="24"/>
+        </w:rPr>
+        <w:t xml:space="preserve"> - instruction set/machine language of the Java virtual machine</w:t>
+      </w:r>
+    </w:p>
+    <w:p>
+      <w:pPr>
+        <w:pStyle w:val="ListParagraph"/>
+        <w:numPr>
+          <w:ilvl w:val="0"/>
+          <w:numId w:val="15"/>
+        </w:numPr>
+        <w:spacing w:before="160" w:line="240" w:lineRule="auto"/>
+        <w:ind w:left="720"/>
+        <w:rPr>
+          <w:rFonts w:ascii="Times New Roman" w:hAnsi="Times New Roman" w:cs="Times New Roman"/>
+          <w:sz w:val="24"/>
+          <w:szCs w:val="24"/>
+        </w:rPr>
+      </w:pPr>
+      <w:r>
+        <w:rPr>
+          <w:rFonts w:ascii="Times New Roman" w:hAnsi="Times New Roman" w:cs="Times New Roman"/>
+          <w:sz w:val="24"/>
+          <w:szCs w:val="24"/>
+        </w:rPr>
+        <w:t>Java Virtual Machine (JVM) - is the runtime engine of the Java Platform, which allows any program written in Java or other language compiled into Java bytecode to run on any computer that has a native JVM</w:t>
+      </w:r>
+    </w:p>
+    <w:p>
+      <w:pPr>
+        <w:pStyle w:val="ListParagraph"/>
+        <w:numPr>
+          <w:ilvl w:val="0"/>
+          <w:numId w:val="15"/>
+        </w:numPr>
+        <w:spacing w:before="160" w:line="240" w:lineRule="auto"/>
+        <w:ind w:left="720"/>
+        <w:rPr>
+          <w:rFonts w:ascii="Times New Roman" w:hAnsi="Times New Roman" w:cs="Times New Roman"/>
+          <w:sz w:val="24"/>
+          <w:szCs w:val="24"/>
+        </w:rPr>
+      </w:pPr>
+      <w:r>
+        <w:rPr>
+          <w:rFonts w:ascii="Times New Roman" w:hAnsi="Times New Roman" w:cs="Times New Roman"/>
+          <w:sz w:val="24"/>
+          <w:szCs w:val="24"/>
+        </w:rPr>
+        <w:t>Scala - general-purpose programming language providing support for functional programming and a strong static type system, object-oriented, and uses a curly-brace syntax reminiscent of the C language</w:t>
+      </w:r>
+    </w:p>
+    <w:p>
+      <w:pPr>
+        <w:pStyle w:val="ListParagraph"/>
+        <w:numPr>
+          <w:ilvl w:val="0"/>
+          <w:numId w:val="15"/>
+        </w:numPr>
+        <w:spacing w:before="160" w:line="240" w:lineRule="auto"/>
+        <w:ind w:left="720"/>
+        <w:rPr>
+          <w:rFonts w:ascii="Times New Roman" w:hAnsi="Times New Roman" w:cs="Times New Roman"/>
+          <w:sz w:val="24"/>
+          <w:szCs w:val="24"/>
+        </w:rPr>
+      </w:pPr>
+      <w:proofErr w:type="spellStart"/>
+      <w:r>
+        <w:rPr>
+          <w:rFonts w:ascii="Times New Roman" w:hAnsi="Times New Roman" w:cs="Times New Roman"/>
+          <w:sz w:val="24"/>
+          <w:szCs w:val="24"/>
+        </w:rPr>
+        <w:t>Clojure</w:t>
+      </w:r>
+      <w:proofErr w:type="spellEnd"/>
+      <w:r>
+        <w:rPr>
+          <w:rFonts w:ascii="Times New Roman" w:hAnsi="Times New Roman" w:cs="Times New Roman"/>
+          <w:sz w:val="24"/>
+          <w:szCs w:val="24"/>
+        </w:rPr>
+        <w:t xml:space="preserve"> - a dialect of the Lisp programming language, provides easy access to the Java frameworks, and is functional program that runs on the Java virtual machine</w:t>
+      </w:r>
+      <w:bookmarkStart w:id="0" w:name="_GoBack"/>
+      <w:bookmarkEnd w:id="0"/>
     </w:p>
     <w:p>
       <w:pPr>
@@ -4434,6 +4538,7 @@
           <w:sz w:val="24"/>
           <w:szCs w:val="24"/>
         </w:rPr>
+        <w:lastRenderedPageBreak/>
         <w:t>Integrated development environment (IDE) = Software app that provides facilities to programmers for software development</w:t>
       </w:r>
     </w:p>
@@ -5030,6 +5135,7 @@
           <w:sz w:val="24"/>
           <w:szCs w:val="24"/>
         </w:rPr>
+        <w:lastRenderedPageBreak/>
         <w:t>Go – A programming language designed for creating highly available servers that use as much of the computer’s processor as possible.</w:t>
       </w:r>
     </w:p>
@@ -8950,7 +9056,6 @@
   <w:style w:type="character" w:default="1" w:styleId="DefaultParagraphFont">
     <w:name w:val="Default Paragraph Font"/>
     <w:uiPriority w:val="1"/>
-    <w:semiHidden/>
     <w:unhideWhenUsed/>
   </w:style>
   <w:style w:type="table" w:default="1" w:styleId="TableNormal">

</xml_diff>

<commit_message>
Checking in my work (JK)
</commit_message>
<xml_diff>
--- a/the_code_issue_terms_and_definitions.docx
+++ b/the_code_issue_terms_and_definitions.docx
@@ -1,6 +1,6 @@
 
 <file path=word/document.xml><?xml version="1.0" encoding="utf-8"?>
-<w:document xmlns:wpc="http://schemas.microsoft.com/office/word/2010/wordprocessingCanvas" xmlns:cx="http://schemas.microsoft.com/office/drawing/2014/chartex" xmlns:cx1="http://schemas.microsoft.com/office/drawing/2015/9/8/chartex" xmlns:mc="http://schemas.openxmlformats.org/markup-compatibility/2006" xmlns:o="urn:schemas-microsoft-com:office:office" xmlns:r="http://schemas.openxmlformats.org/officeDocument/2006/relationships" xmlns:m="http://schemas.openxmlformats.org/officeDocument/2006/math" xmlns:v="urn:schemas-microsoft-com:vml" xmlns:wp14="http://schemas.microsoft.com/office/word/2010/wordprocessingDrawing" xmlns:wp="http://schemas.openxmlformats.org/drawingml/2006/wordprocessingDrawing" xmlns:w10="urn:schemas-microsoft-com:office:word" xmlns:w="http://schemas.openxmlformats.org/wordprocessingml/2006/main" xmlns:w14="http://schemas.microsoft.com/office/word/2010/wordml" xmlns:w15="http://schemas.microsoft.com/office/word/2012/wordml" xmlns:w16se="http://schemas.microsoft.com/office/word/2015/wordml/symex" xmlns:wpg="http://schemas.microsoft.com/office/word/2010/wordprocessingGroup" xmlns:wpi="http://schemas.microsoft.com/office/word/2010/wordprocessingInk" xmlns:wne="http://schemas.microsoft.com/office/word/2006/wordml" xmlns:wps="http://schemas.microsoft.com/office/word/2010/wordprocessingShape" mc:Ignorable="w14 w15 w16se wp14">
+<w:document xmlns:wpc="http://schemas.microsoft.com/office/word/2010/wordprocessingCanvas" xmlns:cx="http://schemas.microsoft.com/office/drawing/2014/chartex" xmlns:mc="http://schemas.openxmlformats.org/markup-compatibility/2006" xmlns:o="urn:schemas-microsoft-com:office:office" xmlns:r="http://schemas.openxmlformats.org/officeDocument/2006/relationships" xmlns:m="http://schemas.openxmlformats.org/officeDocument/2006/math" xmlns:v="urn:schemas-microsoft-com:vml" xmlns:wp14="http://schemas.microsoft.com/office/word/2010/wordprocessingDrawing" xmlns:wp="http://schemas.openxmlformats.org/drawingml/2006/wordprocessingDrawing" xmlns:w10="urn:schemas-microsoft-com:office:word" xmlns:w="http://schemas.openxmlformats.org/wordprocessingml/2006/main" xmlns:w14="http://schemas.microsoft.com/office/word/2010/wordml" xmlns:w15="http://schemas.microsoft.com/office/word/2012/wordml" xmlns:w16se="http://schemas.microsoft.com/office/word/2015/wordml/symex" xmlns:wpg="http://schemas.microsoft.com/office/word/2010/wordprocessingGroup" xmlns:wpi="http://schemas.microsoft.com/office/word/2010/wordprocessingInk" xmlns:wne="http://schemas.microsoft.com/office/word/2006/wordml" xmlns:wps="http://schemas.microsoft.com/office/word/2010/wordprocessingShape" mc:Ignorable="w14 w15 w16se wp14">
   <w:body>
     <w:p>
       <w:pPr>
@@ -118,8 +118,6 @@
         </w:rPr>
         <w:t xml:space="preserve">  </w:t>
       </w:r>
-      <w:bookmarkStart w:id="0" w:name="_GoBack"/>
-      <w:bookmarkEnd w:id="0"/>
     </w:p>
     <w:p>
       <w:pPr>
@@ -358,7 +356,25 @@
           <w:sz w:val="24"/>
           <w:szCs w:val="24"/>
         </w:rPr>
-        <w:t>Backbone.js: a JavaScript library with a restful JSON interface and is based on the model-view-presenter application design paradigm</w:t>
+        <w:t xml:space="preserve">Backbone.js: </w:t>
+      </w:r>
+      <w:proofErr w:type="gramStart"/>
+      <w:r>
+        <w:rPr>
+          <w:rFonts w:ascii="Times New Roman" w:hAnsi="Times New Roman" w:cs="Times New Roman"/>
+          <w:sz w:val="24"/>
+          <w:szCs w:val="24"/>
+        </w:rPr>
+        <w:t>a</w:t>
+      </w:r>
+      <w:proofErr w:type="gramEnd"/>
+      <w:r>
+        <w:rPr>
+          <w:rFonts w:ascii="Times New Roman" w:hAnsi="Times New Roman" w:cs="Times New Roman"/>
+          <w:sz w:val="24"/>
+          <w:szCs w:val="24"/>
+        </w:rPr>
+        <w:t xml:space="preserve"> JavaScript library with a restful JSON interface and is based on the model-view-presenter application design paradigm</w:t>
       </w:r>
     </w:p>
     <w:p>
@@ -624,7 +640,15 @@
         <w:textAlignment w:val="baseline"/>
       </w:pPr>
       <w:r>
-        <w:t>Perl: a high-level general-purpose programming language used  especially for Web applications</w:t>
+        <w:t xml:space="preserve">Perl: a high-level general-purpose programming language </w:t>
+      </w:r>
+      <w:proofErr w:type="gramStart"/>
+      <w:r>
+        <w:t>used  especially</w:t>
+      </w:r>
+      <w:proofErr w:type="gramEnd"/>
+      <w:r>
+        <w:t xml:space="preserve"> for Web applications</w:t>
       </w:r>
     </w:p>
     <w:p>
@@ -719,11 +743,19 @@
         <w:contextualSpacing/>
         <w:textAlignment w:val="baseline"/>
       </w:pPr>
+      <w:proofErr w:type="gramStart"/>
       <w:r>
         <w:rPr>
           <w:lang w:val="fr-FR"/>
         </w:rPr>
-        <w:t xml:space="preserve">XSLT: Extensible </w:t>
+        <w:t>XSLT:</w:t>
+      </w:r>
+      <w:proofErr w:type="gramEnd"/>
+      <w:r>
+        <w:rPr>
+          <w:lang w:val="fr-FR"/>
+        </w:rPr>
+        <w:t xml:space="preserve"> Extensible </w:t>
       </w:r>
       <w:proofErr w:type="spellStart"/>
       <w:r>
@@ -959,7 +991,27 @@
           <w:sz w:val="24"/>
           <w:szCs w:val="24"/>
         </w:rPr>
-        <w:t>How Do You Type An ‘A’?</w:t>
+        <w:t xml:space="preserve">How Do You Type </w:t>
+      </w:r>
+      <w:proofErr w:type="gramStart"/>
+      <w:r>
+        <w:rPr>
+          <w:rFonts w:ascii="Times New Roman" w:hAnsi="Times New Roman" w:cs="Times New Roman"/>
+          <w:b/>
+          <w:sz w:val="24"/>
+          <w:szCs w:val="24"/>
+        </w:rPr>
+        <w:t>An</w:t>
+      </w:r>
+      <w:proofErr w:type="gramEnd"/>
+      <w:r>
+        <w:rPr>
+          <w:rFonts w:ascii="Times New Roman" w:hAnsi="Times New Roman" w:cs="Times New Roman"/>
+          <w:b/>
+          <w:sz w:val="24"/>
+          <w:szCs w:val="24"/>
+        </w:rPr>
+        <w:t xml:space="preserve"> ‘A’?</w:t>
       </w:r>
     </w:p>
     <w:p>
@@ -1784,7 +1836,27 @@
           <w:sz w:val="24"/>
           <w:szCs w:val="24"/>
         </w:rPr>
-        <w:t>What's With All These Conferences, Anyway?</w:t>
+        <w:t xml:space="preserve">What's </w:t>
+      </w:r>
+      <w:proofErr w:type="gramStart"/>
+      <w:r>
+        <w:rPr>
+          <w:rFonts w:ascii="Times New Roman" w:hAnsi="Times New Roman" w:cs="Times New Roman"/>
+          <w:b/>
+          <w:sz w:val="24"/>
+          <w:szCs w:val="24"/>
+        </w:rPr>
+        <w:t>With</w:t>
+      </w:r>
+      <w:proofErr w:type="gramEnd"/>
+      <w:r>
+        <w:rPr>
+          <w:rFonts w:ascii="Times New Roman" w:hAnsi="Times New Roman" w:cs="Times New Roman"/>
+          <w:b/>
+          <w:sz w:val="24"/>
+          <w:szCs w:val="24"/>
+        </w:rPr>
+        <w:t xml:space="preserve"> All These Conferences, Anyway?</w:t>
       </w:r>
     </w:p>
     <w:p>
@@ -2160,8 +2232,9 @@
           <w:sz w:val="24"/>
           <w:szCs w:val="24"/>
         </w:rPr>
-        <w:t>onference for Open-Source coders</w:t>
-      </w:r>
+        <w:t xml:space="preserve">onference for Open-Source </w:t>
+      </w:r>
+      <w:proofErr w:type="gramStart"/>
       <w:r>
         <w:rPr>
           <w:rFonts w:ascii="Times New Roman" w:eastAsia="Times New Roman" w:hAnsi="Times New Roman" w:cs="Times New Roman"/>
@@ -2169,6 +2242,16 @@
           <w:sz w:val="24"/>
           <w:szCs w:val="24"/>
         </w:rPr>
+        <w:t>coders</w:t>
+      </w:r>
+      <w:proofErr w:type="gramEnd"/>
+      <w:r>
+        <w:rPr>
+          <w:rFonts w:ascii="Times New Roman" w:eastAsia="Times New Roman" w:hAnsi="Times New Roman" w:cs="Times New Roman"/>
+          <w:color w:val="000000"/>
+          <w:sz w:val="24"/>
+          <w:szCs w:val="24"/>
+        </w:rPr>
         <w:t xml:space="preserve"> Community.</w:t>
       </w:r>
     </w:p>
@@ -2596,7 +2679,25 @@
           <w:sz w:val="24"/>
           <w:szCs w:val="24"/>
         </w:rPr>
-        <w:t>: operating system developed in early 1970s. Programmed in C. Spread from Bell Labs to schools to large industrial systems to  everywhere (Linux, Android, OS-X).</w:t>
+        <w:t xml:space="preserve">: operating system developed in early 1970s. Programmed in C. Spread from Bell Labs to schools to large industrial systems </w:t>
+      </w:r>
+      <w:proofErr w:type="gramStart"/>
+      <w:r>
+        <w:rPr>
+          <w:rFonts w:ascii="Times New Roman" w:hAnsi="Times New Roman" w:cs="Times New Roman"/>
+          <w:sz w:val="24"/>
+          <w:szCs w:val="24"/>
+        </w:rPr>
+        <w:t>to  everywhere</w:t>
+      </w:r>
+      <w:proofErr w:type="gramEnd"/>
+      <w:r>
+        <w:rPr>
+          <w:rFonts w:ascii="Times New Roman" w:hAnsi="Times New Roman" w:cs="Times New Roman"/>
+          <w:sz w:val="24"/>
+          <w:szCs w:val="24"/>
+        </w:rPr>
+        <w:t xml:space="preserve"> (Linux, Android, OS-X).</w:t>
       </w:r>
     </w:p>
     <w:p>
@@ -2614,6 +2715,7 @@
           <w:szCs w:val="24"/>
         </w:rPr>
       </w:pPr>
+      <w:proofErr w:type="gramStart"/>
       <w:r>
         <w:rPr>
           <w:rFonts w:ascii="Times New Roman" w:hAnsi="Times New Roman" w:cs="Times New Roman"/>
@@ -2623,13 +2725,32 @@
         </w:rPr>
         <w:t>Kernel :</w:t>
       </w:r>
-      <w:r>
-        <w:rPr>
-          <w:rFonts w:ascii="Times New Roman" w:hAnsi="Times New Roman" w:cs="Times New Roman"/>
-          <w:sz w:val="24"/>
-          <w:szCs w:val="24"/>
-        </w:rPr>
-        <w:t xml:space="preserve"> the lowest level of an operating system. The Unix/Linux kernel is like the engine in a car. It is the actual operating system. It communicate between software and hardware.</w:t>
+      <w:proofErr w:type="gramEnd"/>
+      <w:r>
+        <w:rPr>
+          <w:rFonts w:ascii="Times New Roman" w:hAnsi="Times New Roman" w:cs="Times New Roman"/>
+          <w:sz w:val="24"/>
+          <w:szCs w:val="24"/>
+        </w:rPr>
+        <w:t xml:space="preserve"> the lowest level of an operating system. The Unix/Linux kernel is like the engine in a car. It is the actual operating system. It </w:t>
+      </w:r>
+      <w:proofErr w:type="gramStart"/>
+      <w:r>
+        <w:rPr>
+          <w:rFonts w:ascii="Times New Roman" w:hAnsi="Times New Roman" w:cs="Times New Roman"/>
+          <w:sz w:val="24"/>
+          <w:szCs w:val="24"/>
+        </w:rPr>
+        <w:t>communicate</w:t>
+      </w:r>
+      <w:proofErr w:type="gramEnd"/>
+      <w:r>
+        <w:rPr>
+          <w:rFonts w:ascii="Times New Roman" w:hAnsi="Times New Roman" w:cs="Times New Roman"/>
+          <w:sz w:val="24"/>
+          <w:szCs w:val="24"/>
+        </w:rPr>
+        <w:t xml:space="preserve"> between software and hardware.</w:t>
       </w:r>
       <w:r>
         <w:rPr>
@@ -2775,7 +2896,27 @@
           <w:sz w:val="24"/>
           <w:szCs w:val="24"/>
         </w:rPr>
-        <w:t>Look How Big and Weird Things Get With Just Python</w:t>
+        <w:t xml:space="preserve">Look How Big and Weird Things Get </w:t>
+      </w:r>
+      <w:proofErr w:type="gramStart"/>
+      <w:r>
+        <w:rPr>
+          <w:rFonts w:ascii="Times New Roman" w:hAnsi="Times New Roman" w:cs="Times New Roman"/>
+          <w:b/>
+          <w:sz w:val="24"/>
+          <w:szCs w:val="24"/>
+        </w:rPr>
+        <w:t>With</w:t>
+      </w:r>
+      <w:proofErr w:type="gramEnd"/>
+      <w:r>
+        <w:rPr>
+          <w:rFonts w:ascii="Times New Roman" w:hAnsi="Times New Roman" w:cs="Times New Roman"/>
+          <w:b/>
+          <w:sz w:val="24"/>
+          <w:szCs w:val="24"/>
+        </w:rPr>
+        <w:t xml:space="preserve"> Just Python</w:t>
       </w:r>
     </w:p>
     <w:p>
@@ -3125,6 +3266,7 @@
         <w:t xml:space="preserve">According to </w:t>
       </w:r>
       <w:proofErr w:type="spellStart"/>
+      <w:proofErr w:type="gramStart"/>
       <w:r>
         <w:rPr>
           <w:rFonts w:ascii="Times New Roman" w:hAnsi="Times New Roman" w:cs="Times New Roman"/>
@@ -3134,6 +3276,7 @@
         <w:t>wiki.python</w:t>
       </w:r>
       <w:proofErr w:type="spellEnd"/>
+      <w:proofErr w:type="gramEnd"/>
       <w:r>
         <w:rPr>
           <w:rFonts w:ascii="Times New Roman" w:hAnsi="Times New Roman" w:cs="Times New Roman"/>
@@ -3820,7 +3963,25 @@
           <w:sz w:val="24"/>
           <w:szCs w:val="24"/>
         </w:rPr>
-        <w:t xml:space="preserve"> This specification is a revision of Request For Comments (RFC): Simple Mail Transfer Protocol</w:t>
+        <w:t xml:space="preserve"> This specification is a revision of Request </w:t>
+      </w:r>
+      <w:proofErr w:type="gramStart"/>
+      <w:r>
+        <w:rPr>
+          <w:rFonts w:ascii="Times New Roman" w:hAnsi="Times New Roman" w:cs="Times New Roman"/>
+          <w:sz w:val="24"/>
+          <w:szCs w:val="24"/>
+        </w:rPr>
+        <w:t>For</w:t>
+      </w:r>
+      <w:proofErr w:type="gramEnd"/>
+      <w:r>
+        <w:rPr>
+          <w:rFonts w:ascii="Times New Roman" w:hAnsi="Times New Roman" w:cs="Times New Roman"/>
+          <w:sz w:val="24"/>
+          <w:szCs w:val="24"/>
+        </w:rPr>
+        <w:t xml:space="preserve"> Comments (RFC): Simple Mail Transfer Protocol</w:t>
       </w:r>
     </w:p>
     <w:p>
@@ -3853,7 +4014,25 @@
           <w:sz w:val="24"/>
           <w:szCs w:val="24"/>
         </w:rPr>
-        <w:t xml:space="preserve"> This specification is a revision of Request For Comments (RFC): Internet Message Format</w:t>
+        <w:t xml:space="preserve"> This specification is a revision of Request </w:t>
+      </w:r>
+      <w:proofErr w:type="gramStart"/>
+      <w:r>
+        <w:rPr>
+          <w:rFonts w:ascii="Times New Roman" w:hAnsi="Times New Roman" w:cs="Times New Roman"/>
+          <w:sz w:val="24"/>
+          <w:szCs w:val="24"/>
+        </w:rPr>
+        <w:t>For</w:t>
+      </w:r>
+      <w:proofErr w:type="gramEnd"/>
+      <w:r>
+        <w:rPr>
+          <w:rFonts w:ascii="Times New Roman" w:hAnsi="Times New Roman" w:cs="Times New Roman"/>
+          <w:sz w:val="24"/>
+          <w:szCs w:val="24"/>
+        </w:rPr>
+        <w:t xml:space="preserve"> Comments (RFC): Internet Message Format</w:t>
       </w:r>
     </w:p>
     <w:p>
@@ -5299,6 +5478,68 @@
           <w:szCs w:val="24"/>
         </w:rPr>
       </w:pPr>
+      <w:r>
+        <w:rPr>
+          <w:rFonts w:ascii="Times New Roman" w:hAnsi="Times New Roman" w:cs="Times New Roman"/>
+          <w:b/>
+          <w:sz w:val="24"/>
+          <w:szCs w:val="24"/>
+          <w:u w:val="single"/>
+        </w:rPr>
+        <w:t>Objective-C:</w:t>
+      </w:r>
+      <w:r>
+        <w:rPr>
+          <w:rFonts w:ascii="Times New Roman" w:hAnsi="Times New Roman" w:cs="Times New Roman"/>
+          <w:sz w:val="24"/>
+          <w:szCs w:val="24"/>
+        </w:rPr>
+        <w:t xml:space="preserve"> The programming language Objective-C was originally developed in the early 1980s. It’s a general-purpose, object-oriented programming language that adds Smalltalk-style messaging to the C programming language.</w:t>
+      </w:r>
+    </w:p>
+    <w:p>
+      <w:pPr>
+        <w:pStyle w:val="ListParagraph"/>
+        <w:numPr>
+          <w:ilvl w:val="0"/>
+          <w:numId w:val="15"/>
+        </w:numPr>
+        <w:spacing w:before="160" w:line="240" w:lineRule="auto"/>
+        <w:ind w:left="720"/>
+        <w:rPr>
+          <w:rFonts w:ascii="Times New Roman" w:hAnsi="Times New Roman" w:cs="Times New Roman"/>
+          <w:sz w:val="24"/>
+          <w:szCs w:val="24"/>
+        </w:rPr>
+      </w:pPr>
+      <w:r>
+        <w:rPr>
+          <w:rFonts w:ascii="Times New Roman" w:hAnsi="Times New Roman" w:cs="Times New Roman"/>
+          <w:i/>
+          <w:sz w:val="24"/>
+          <w:szCs w:val="24"/>
+          <w:u w:val="single"/>
+        </w:rPr>
+        <w:t>Smalltalk:</w:t>
+      </w:r>
+      <w:r>
+        <w:rPr>
+          <w:rFonts w:ascii="Times New Roman" w:hAnsi="Times New Roman" w:cs="Times New Roman"/>
+          <w:sz w:val="24"/>
+          <w:szCs w:val="24"/>
+        </w:rPr>
+        <w:t xml:space="preserve"> is an object-oriented, dynamically typed, reflective programming language. Smalltalk was created as the language to underpin the "new world" of computing exemplified by "human–computer symbiosis." It was designed and created in part for educational use, more so for constructionist learning, at the Learning Research Group (LRG) of Xerox PARC by Alan Kay, Dan Ingalls, Adele Goldberg, Ted Kaehler</w:t>
+      </w:r>
+      <w:bookmarkStart w:id="0" w:name="_GoBack"/>
+      <w:bookmarkEnd w:id="0"/>
+      <w:r>
+        <w:rPr>
+          <w:rFonts w:ascii="Times New Roman" w:hAnsi="Times New Roman" w:cs="Times New Roman"/>
+          <w:sz w:val="24"/>
+          <w:szCs w:val="24"/>
+        </w:rPr>
+        <w:t>, Scott Wallace, and others during the 1970s.</w:t>
+      </w:r>
     </w:p>
     <w:sectPr>
       <w:pgSz w:w="12240" w:h="15840"/>
@@ -5311,7 +5552,7 @@
 </file>
 
 <file path=word/numbering.xml><?xml version="1.0" encoding="utf-8"?>
-<w:numbering xmlns:wpc="http://schemas.microsoft.com/office/word/2010/wordprocessingCanvas" xmlns:cx="http://schemas.microsoft.com/office/drawing/2014/chartex" xmlns:cx1="http://schemas.microsoft.com/office/drawing/2015/9/8/chartex" xmlns:mc="http://schemas.openxmlformats.org/markup-compatibility/2006" xmlns:o="urn:schemas-microsoft-com:office:office" xmlns:r="http://schemas.openxmlformats.org/officeDocument/2006/relationships" xmlns:m="http://schemas.openxmlformats.org/officeDocument/2006/math" xmlns:v="urn:schemas-microsoft-com:vml" xmlns:wp14="http://schemas.microsoft.com/office/word/2010/wordprocessingDrawing" xmlns:wp="http://schemas.openxmlformats.org/drawingml/2006/wordprocessingDrawing" xmlns:w10="urn:schemas-microsoft-com:office:word" xmlns:w="http://schemas.openxmlformats.org/wordprocessingml/2006/main" xmlns:w14="http://schemas.microsoft.com/office/word/2010/wordml" xmlns:w15="http://schemas.microsoft.com/office/word/2012/wordml" xmlns:w16se="http://schemas.microsoft.com/office/word/2015/wordml/symex" xmlns:wpg="http://schemas.microsoft.com/office/word/2010/wordprocessingGroup" xmlns:wpi="http://schemas.microsoft.com/office/word/2010/wordprocessingInk" xmlns:wne="http://schemas.microsoft.com/office/word/2006/wordml" xmlns:wps="http://schemas.microsoft.com/office/word/2010/wordprocessingShape" mc:Ignorable="w14 w15 w16se wp14">
+<w:numbering xmlns:wpc="http://schemas.microsoft.com/office/word/2010/wordprocessingCanvas" xmlns:cx="http://schemas.microsoft.com/office/drawing/2014/chartex" xmlns:mc="http://schemas.openxmlformats.org/markup-compatibility/2006" xmlns:o="urn:schemas-microsoft-com:office:office" xmlns:r="http://schemas.openxmlformats.org/officeDocument/2006/relationships" xmlns:m="http://schemas.openxmlformats.org/officeDocument/2006/math" xmlns:v="urn:schemas-microsoft-com:vml" xmlns:wp14="http://schemas.microsoft.com/office/word/2010/wordprocessingDrawing" xmlns:wp="http://schemas.openxmlformats.org/drawingml/2006/wordprocessingDrawing" xmlns:w10="urn:schemas-microsoft-com:office:word" xmlns:w="http://schemas.openxmlformats.org/wordprocessingml/2006/main" xmlns:w14="http://schemas.microsoft.com/office/word/2010/wordml" xmlns:w15="http://schemas.microsoft.com/office/word/2012/wordml" xmlns:w16se="http://schemas.microsoft.com/office/word/2015/wordml/symex" xmlns:wpg="http://schemas.microsoft.com/office/word/2010/wordprocessingGroup" xmlns:wpi="http://schemas.microsoft.com/office/word/2010/wordprocessingInk" xmlns:wne="http://schemas.microsoft.com/office/word/2006/wordml" xmlns:wps="http://schemas.microsoft.com/office/word/2010/wordprocessingShape" mc:Ignorable="w14 w15 w16se wp14">
   <w:abstractNum w:abstractNumId="0" w15:restartNumberingAfterBreak="0">
     <w:nsid w:val="043503E3"/>
     <w:multiLevelType w:val="multilevel"/>
@@ -9033,7 +9274,6 @@
   <w:style w:type="character" w:default="1" w:styleId="DefaultParagraphFont">
     <w:name w:val="Default Paragraph Font"/>
     <w:uiPriority w:val="1"/>
-    <w:semiHidden/>
     <w:unhideWhenUsed/>
   </w:style>
   <w:style w:type="table" w:default="1" w:styleId="TableNormal">

</xml_diff>

<commit_message>
Added key terms from Managing Programmers (FE)the_code_issue_terms_and_definitions
</commit_message>
<xml_diff>
--- a/the_code_issue_terms_and_definitions.docx
+++ b/the_code_issue_terms_and_definitions.docx
@@ -1,6 +1,6 @@
 
 <file path=word/document.xml><?xml version="1.0" encoding="utf-8"?>
-<w:document xmlns:wpc="http://schemas.microsoft.com/office/word/2010/wordprocessingCanvas" xmlns:cx="http://schemas.microsoft.com/office/drawing/2014/chartex" xmlns:cx1="http://schemas.microsoft.com/office/drawing/2015/9/8/chartex" xmlns:cx2="http://schemas.microsoft.com/office/drawing/2015/10/21/chartex" xmlns:cx3="http://schemas.microsoft.com/office/drawing/2016/5/9/chartex" xmlns:cx4="http://schemas.microsoft.com/office/drawing/2016/5/10/chartex" xmlns:cx5="http://schemas.microsoft.com/office/drawing/2016/5/11/chartex" xmlns:cx6="http://schemas.microsoft.com/office/drawing/2016/5/12/chartex" xmlns:cx7="http://schemas.microsoft.com/office/drawing/2016/5/13/chartex" xmlns:cx8="http://schemas.microsoft.com/office/drawing/2016/5/14/chartex" xmlns:mc="http://schemas.openxmlformats.org/markup-compatibility/2006" xmlns:aink="http://schemas.microsoft.com/office/drawing/2016/ink" xmlns:am3d="http://schemas.microsoft.com/office/drawing/2017/model3d" xmlns:o="urn:schemas-microsoft-com:office:office" xmlns:r="http://schemas.openxmlformats.org/officeDocument/2006/relationships" xmlns:m="http://schemas.openxmlformats.org/officeDocument/2006/math" xmlns:v="urn:schemas-microsoft-com:vml" xmlns:wp14="http://schemas.microsoft.com/office/word/2010/wordprocessingDrawing" xmlns:wp="http://schemas.openxmlformats.org/drawingml/2006/wordprocessingDrawing" xmlns:w10="urn:schemas-microsoft-com:office:word" xmlns:w="http://schemas.openxmlformats.org/wordprocessingml/2006/main" xmlns:w14="http://schemas.microsoft.com/office/word/2010/wordml" xmlns:w15="http://schemas.microsoft.com/office/word/2012/wordml" xmlns:w16cid="http://schemas.microsoft.com/office/word/2016/wordml/cid" xmlns:w16se="http://schemas.microsoft.com/office/word/2015/wordml/symex" xmlns:wpg="http://schemas.microsoft.com/office/word/2010/wordprocessingGroup" xmlns:wpi="http://schemas.microsoft.com/office/word/2010/wordprocessingInk" xmlns:wne="http://schemas.microsoft.com/office/word/2006/wordml" xmlns:wps="http://schemas.microsoft.com/office/word/2010/wordprocessingShape" mc:Ignorable="w14 w15 w16se w16cid wp14">
+<w:document xmlns:wpc="http://schemas.microsoft.com/office/word/2010/wordprocessingCanvas" xmlns:cx="http://schemas.microsoft.com/office/drawing/2014/chartex" xmlns:mc="http://schemas.openxmlformats.org/markup-compatibility/2006" xmlns:o="urn:schemas-microsoft-com:office:office" xmlns:r="http://schemas.openxmlformats.org/officeDocument/2006/relationships" xmlns:m="http://schemas.openxmlformats.org/officeDocument/2006/math" xmlns:v="urn:schemas-microsoft-com:vml" xmlns:wp14="http://schemas.microsoft.com/office/word/2010/wordprocessingDrawing" xmlns:wp="http://schemas.openxmlformats.org/drawingml/2006/wordprocessingDrawing" xmlns:w10="urn:schemas-microsoft-com:office:word" xmlns:w="http://schemas.openxmlformats.org/wordprocessingml/2006/main" xmlns:w14="http://schemas.microsoft.com/office/word/2010/wordml" xmlns:w15="http://schemas.microsoft.com/office/word/2012/wordml" xmlns:w16se="http://schemas.microsoft.com/office/word/2015/wordml/symex" xmlns:wpg="http://schemas.microsoft.com/office/word/2010/wordprocessingGroup" xmlns:wpi="http://schemas.microsoft.com/office/word/2010/wordprocessingInk" xmlns:wne="http://schemas.microsoft.com/office/word/2006/wordml" xmlns:wps="http://schemas.microsoft.com/office/word/2010/wordprocessingShape" mc:Ignorable="w14 w15 w16se wp14">
   <w:body>
     <w:p>
       <w:pPr>
@@ -254,7 +254,25 @@
           <w:sz w:val="24"/>
           <w:szCs w:val="24"/>
         </w:rPr>
-        <w:t xml:space="preserve">PHP: a server-side scripting language designed for web development but also used as a general-purpose programming language. Originally created by Rasmus </w:t>
+        <w:t xml:space="preserve">PHP: a server-side scripting language designed for web development but also used as a general-purpose programming language. Originally created by </w:t>
+      </w:r>
+      <w:proofErr w:type="spellStart"/>
+      <w:r>
+        <w:rPr>
+          <w:rFonts w:ascii="Times New Roman" w:hAnsi="Times New Roman" w:cs="Times New Roman"/>
+          <w:sz w:val="24"/>
+          <w:szCs w:val="24"/>
+        </w:rPr>
+        <w:t>Rasmus</w:t>
+      </w:r>
+      <w:proofErr w:type="spellEnd"/>
+      <w:r>
+        <w:rPr>
+          <w:rFonts w:ascii="Times New Roman" w:hAnsi="Times New Roman" w:cs="Times New Roman"/>
+          <w:sz w:val="24"/>
+          <w:szCs w:val="24"/>
+        </w:rPr>
+        <w:t xml:space="preserve"> </w:t>
       </w:r>
       <w:proofErr w:type="spellStart"/>
       <w:r>
@@ -5122,25 +5140,7 @@
           <w:sz w:val="24"/>
           <w:szCs w:val="24"/>
         </w:rPr>
-        <w:t xml:space="preserve">Framework: </w:t>
-      </w:r>
-      <w:proofErr w:type="gramStart"/>
-      <w:r>
-        <w:rPr>
-          <w:rFonts w:ascii="Times New Roman" w:hAnsi="Times New Roman" w:cs="Times New Roman"/>
-          <w:sz w:val="24"/>
-          <w:szCs w:val="24"/>
-        </w:rPr>
-        <w:t>Similar to</w:t>
-      </w:r>
-      <w:proofErr w:type="gramEnd"/>
-      <w:r>
-        <w:rPr>
-          <w:rFonts w:ascii="Times New Roman" w:hAnsi="Times New Roman" w:cs="Times New Roman"/>
-          <w:sz w:val="24"/>
-          <w:szCs w:val="24"/>
-        </w:rPr>
-        <w:t xml:space="preserve"> a SDK, a framework provides the prebuilt foundations needed to take a project, whether it be web, network, or graphics, and allows the programmer to build a functioning system very quickly.</w:t>
+        <w:t>Framework: Similar to a SDK, a framework provides the prebuilt foundations needed to take a project, whether it be web, network, or graphics, and allows the programmer to build a functioning system very quickly.</w:t>
       </w:r>
     </w:p>
     <w:p>
@@ -5205,628 +5205,676 @@
           <w:szCs w:val="24"/>
         </w:rPr>
         <w:t>Programming is debugging. It’s the expectation that things won’t work.”</w:t>
+      </w:r>
+    </w:p>
+    <w:p>
+      <w:pPr>
+        <w:pStyle w:val="ListParagraph"/>
+        <w:spacing w:before="160" w:line="240" w:lineRule="auto"/>
+        <w:ind w:firstLine="0"/>
+        <w:rPr>
+          <w:rFonts w:ascii="Times New Roman" w:hAnsi="Times New Roman" w:cs="Times New Roman"/>
+          <w:sz w:val="24"/>
+          <w:szCs w:val="24"/>
+        </w:rPr>
+      </w:pPr>
+    </w:p>
+    <w:p>
+      <w:pPr>
+        <w:spacing w:before="160" w:line="240" w:lineRule="auto"/>
+        <w:ind w:left="360"/>
+        <w:contextualSpacing/>
+        <w:rPr>
+          <w:rFonts w:ascii="Times New Roman" w:hAnsi="Times New Roman" w:cs="Times New Roman"/>
+          <w:sz w:val="24"/>
+          <w:szCs w:val="24"/>
+        </w:rPr>
+      </w:pPr>
+      <w:r>
+        <w:rPr>
+          <w:rFonts w:ascii="Times New Roman" w:hAnsi="Times New Roman" w:cs="Times New Roman"/>
+          <w:b/>
+          <w:sz w:val="24"/>
+          <w:szCs w:val="24"/>
+        </w:rPr>
+        <w:t>What Is Debugging?</w:t>
+      </w:r>
+    </w:p>
+    <w:p>
+      <w:pPr>
+        <w:pStyle w:val="ListParagraph"/>
+        <w:numPr>
+          <w:ilvl w:val="0"/>
+          <w:numId w:val="15"/>
+        </w:numPr>
+        <w:spacing w:before="160" w:line="240" w:lineRule="auto"/>
+        <w:ind w:left="720"/>
+        <w:rPr>
+          <w:rFonts w:ascii="Times New Roman" w:hAnsi="Times New Roman" w:cs="Times New Roman"/>
+          <w:sz w:val="24"/>
+          <w:szCs w:val="24"/>
+        </w:rPr>
+      </w:pPr>
+    </w:p>
+    <w:p>
+      <w:pPr>
+        <w:pStyle w:val="ListParagraph"/>
+        <w:spacing w:before="160" w:line="240" w:lineRule="auto"/>
+        <w:ind w:firstLine="0"/>
+        <w:rPr>
+          <w:rFonts w:ascii="Times New Roman" w:hAnsi="Times New Roman" w:cs="Times New Roman"/>
+          <w:sz w:val="24"/>
+          <w:szCs w:val="24"/>
+        </w:rPr>
+      </w:pPr>
+    </w:p>
+    <w:p>
+      <w:pPr>
+        <w:spacing w:before="160" w:line="240" w:lineRule="auto"/>
+        <w:ind w:left="360"/>
+        <w:contextualSpacing/>
+        <w:rPr>
+          <w:rFonts w:ascii="Times New Roman" w:hAnsi="Times New Roman" w:cs="Times New Roman"/>
+          <w:sz w:val="24"/>
+          <w:szCs w:val="24"/>
+        </w:rPr>
+      </w:pPr>
+      <w:r>
+        <w:rPr>
+          <w:rFonts w:ascii="Times New Roman" w:hAnsi="Times New Roman" w:cs="Times New Roman"/>
+          <w:b/>
+          <w:sz w:val="24"/>
+          <w:szCs w:val="24"/>
+        </w:rPr>
+        <w:t>Nothing Is Built</w:t>
+      </w:r>
+    </w:p>
+    <w:p>
+      <w:pPr>
+        <w:pStyle w:val="ListParagraph"/>
+        <w:numPr>
+          <w:ilvl w:val="0"/>
+          <w:numId w:val="15"/>
+        </w:numPr>
+        <w:spacing w:before="160" w:line="240" w:lineRule="auto"/>
+        <w:ind w:left="720"/>
+        <w:rPr>
+          <w:rFonts w:ascii="Times New Roman" w:hAnsi="Times New Roman" w:cs="Times New Roman"/>
+          <w:sz w:val="24"/>
+          <w:szCs w:val="24"/>
+        </w:rPr>
+      </w:pPr>
+      <w:r>
+        <w:rPr>
+          <w:rFonts w:ascii="Times New Roman" w:hAnsi="Times New Roman" w:cs="Times New Roman"/>
+          <w:sz w:val="24"/>
+          <w:szCs w:val="24"/>
+        </w:rPr>
+        <w:t xml:space="preserve">Boondoggle: </w:t>
+      </w:r>
+      <w:r>
+        <w:rPr>
+          <w:rFonts w:ascii="Times New Roman" w:hAnsi="Times New Roman" w:cs="Times New Roman"/>
+          <w:sz w:val="24"/>
+          <w:szCs w:val="24"/>
+        </w:rPr>
+        <w:t>Work or activity that is wasteful or pointless but gives the appearance of having value.</w:t>
+      </w:r>
+    </w:p>
+    <w:p>
+      <w:pPr>
+        <w:pStyle w:val="ListParagraph"/>
+        <w:spacing w:before="160" w:line="240" w:lineRule="auto"/>
+        <w:ind w:firstLine="0"/>
+        <w:rPr>
+          <w:rFonts w:ascii="Times New Roman" w:hAnsi="Times New Roman" w:cs="Times New Roman"/>
+          <w:sz w:val="24"/>
+          <w:szCs w:val="24"/>
+        </w:rPr>
+      </w:pPr>
+    </w:p>
+    <w:p>
+      <w:pPr>
+        <w:spacing w:before="160" w:line="240" w:lineRule="auto"/>
+        <w:ind w:left="360"/>
+        <w:contextualSpacing/>
+        <w:rPr>
+          <w:rFonts w:ascii="Times New Roman" w:hAnsi="Times New Roman" w:cs="Times New Roman"/>
+          <w:sz w:val="24"/>
+          <w:szCs w:val="24"/>
+        </w:rPr>
+      </w:pPr>
+      <w:r>
+        <w:rPr>
+          <w:rFonts w:ascii="Times New Roman" w:hAnsi="Times New Roman" w:cs="Times New Roman"/>
+          <w:b/>
+          <w:sz w:val="24"/>
+          <w:szCs w:val="24"/>
+        </w:rPr>
+        <w:t>How Does Testing Work?</w:t>
+      </w:r>
+    </w:p>
+    <w:p>
+      <w:pPr>
+        <w:pStyle w:val="NormalWeb"/>
+        <w:numPr>
+          <w:ilvl w:val="0"/>
+          <w:numId w:val="15"/>
+        </w:numPr>
+        <w:spacing w:before="0" w:beforeAutospacing="0" w:after="0" w:afterAutospacing="0"/>
+        <w:textAlignment w:val="baseline"/>
+      </w:pPr>
+      <w:r>
+        <w:rPr>
+          <w:b/>
+        </w:rPr>
+        <w:t>Automated Testing:</w:t>
+      </w:r>
+      <w:r>
+        <w:t xml:space="preserve"> </w:t>
+      </w:r>
+      <w:r>
+        <w:t>A process in which software tools execute pre-scripted tests on a software application before it is released into production.</w:t>
+      </w:r>
+    </w:p>
+    <w:p>
+      <w:pPr>
+        <w:pStyle w:val="NormalWeb"/>
+        <w:numPr>
+          <w:ilvl w:val="0"/>
+          <w:numId w:val="15"/>
+        </w:numPr>
+        <w:spacing w:before="0" w:beforeAutospacing="0" w:after="0" w:afterAutospacing="0"/>
+        <w:textAlignment w:val="baseline"/>
+      </w:pPr>
+      <w:r>
+        <w:rPr>
+          <w:b/>
+        </w:rPr>
+        <w:t>(Software) Bug:</w:t>
+      </w:r>
+      <w:r>
+        <w:t xml:space="preserve"> Error or fault that causes a program to crash or produce incorrect results.</w:t>
+      </w:r>
+    </w:p>
+    <w:p>
+      <w:pPr>
+        <w:pStyle w:val="NormalWeb"/>
+        <w:numPr>
+          <w:ilvl w:val="0"/>
+          <w:numId w:val="15"/>
+        </w:numPr>
+        <w:spacing w:before="0" w:beforeAutospacing="0" w:after="0" w:afterAutospacing="0"/>
+        <w:textAlignment w:val="baseline"/>
+        <w:rPr>
+          <w:b/>
+        </w:rPr>
+      </w:pPr>
+      <w:r>
+        <w:rPr>
+          <w:b/>
+        </w:rPr>
+        <w:t>SQLite</w:t>
+      </w:r>
+      <w:r>
+        <w:rPr>
+          <w:b/>
+        </w:rPr>
+        <w:t>:</w:t>
+      </w:r>
+    </w:p>
+    <w:p>
+      <w:pPr>
+        <w:pStyle w:val="NormalWeb"/>
+        <w:numPr>
+          <w:ilvl w:val="1"/>
+          <w:numId w:val="15"/>
+        </w:numPr>
+        <w:spacing w:before="0" w:beforeAutospacing="0" w:after="0" w:afterAutospacing="0"/>
+        <w:textAlignment w:val="baseline"/>
+      </w:pPr>
+      <w:r>
+        <w:t>An embedded SQL database engine (probably on your smartphone).</w:t>
+      </w:r>
+    </w:p>
+    <w:p>
+      <w:pPr>
+        <w:pStyle w:val="NormalWeb"/>
+        <w:numPr>
+          <w:ilvl w:val="1"/>
+          <w:numId w:val="15"/>
+        </w:numPr>
+        <w:spacing w:before="0" w:beforeAutospacing="0" w:after="0" w:afterAutospacing="0"/>
+        <w:textAlignment w:val="baseline"/>
+      </w:pPr>
+      <w:r>
+        <w:t xml:space="preserve">Developed by D. Richard </w:t>
+      </w:r>
+      <w:proofErr w:type="spellStart"/>
+      <w:r>
+        <w:t>Hipp</w:t>
+      </w:r>
+      <w:proofErr w:type="spellEnd"/>
+    </w:p>
+    <w:p>
+      <w:pPr>
+        <w:pStyle w:val="NormalWeb"/>
+        <w:numPr>
+          <w:ilvl w:val="2"/>
+          <w:numId w:val="15"/>
+        </w:numPr>
+        <w:spacing w:before="0" w:beforeAutospacing="0" w:after="0" w:afterAutospacing="0"/>
+        <w:textAlignment w:val="baseline"/>
+      </w:pPr>
+      <w:r>
+        <w:t>Worked on it for 15 years</w:t>
+      </w:r>
+    </w:p>
+    <w:p>
+      <w:pPr>
+        <w:pStyle w:val="NormalWeb"/>
+        <w:numPr>
+          <w:ilvl w:val="1"/>
+          <w:numId w:val="15"/>
+        </w:numPr>
+        <w:spacing w:before="0" w:beforeAutospacing="0" w:after="0" w:afterAutospacing="0"/>
+        <w:textAlignment w:val="baseline"/>
+      </w:pPr>
+      <w:r>
+        <w:t xml:space="preserve">Widely used software and best-tested pieces of code. </w:t>
+      </w:r>
+    </w:p>
+    <w:p>
+      <w:pPr>
+        <w:pStyle w:val="NormalWeb"/>
+        <w:numPr>
+          <w:ilvl w:val="1"/>
+          <w:numId w:val="15"/>
+        </w:numPr>
+        <w:spacing w:before="0" w:beforeAutospacing="0" w:after="0" w:afterAutospacing="0"/>
+        <w:textAlignment w:val="baseline"/>
+      </w:pPr>
+      <w:r>
+        <w:t>T</w:t>
+      </w:r>
+      <w:r>
+        <w:t>otally open, totally free,</w:t>
+      </w:r>
+      <w:r>
+        <w:t xml:space="preserve"> </w:t>
+      </w:r>
+      <w:r>
+        <w:t>and has 33,402 tests.</w:t>
+      </w:r>
+    </w:p>
+    <w:p>
+      <w:pPr>
+        <w:pStyle w:val="NormalWeb"/>
+        <w:numPr>
+          <w:ilvl w:val="0"/>
+          <w:numId w:val="15"/>
+        </w:numPr>
+        <w:spacing w:before="0" w:beforeAutospacing="0" w:after="0" w:afterAutospacing="0"/>
+        <w:textAlignment w:val="baseline"/>
+      </w:pPr>
+      <w:r>
+        <w:rPr>
+          <w:b/>
+        </w:rPr>
+        <w:t>Tests:</w:t>
+      </w:r>
+      <w:r>
+        <w:t xml:space="preserve"> </w:t>
+      </w:r>
+      <w:r>
+        <w:t>Code that check functions in other code to see if they are working as expected.</w:t>
+      </w:r>
+    </w:p>
+    <w:p>
+      <w:pPr>
+        <w:pStyle w:val="NormalWeb"/>
+        <w:numPr>
+          <w:ilvl w:val="0"/>
+          <w:numId w:val="15"/>
+        </w:numPr>
+        <w:spacing w:before="0" w:beforeAutospacing="0" w:after="0" w:afterAutospacing="0"/>
+        <w:textAlignment w:val="baseline"/>
+      </w:pPr>
+      <w:r>
+        <w:rPr>
+          <w:b/>
+        </w:rPr>
+        <w:t>Test-driven design:</w:t>
+      </w:r>
+      <w:r>
+        <w:t xml:space="preserve"> Write tests that the code you hope to write must pass before you start programming. </w:t>
+      </w:r>
+    </w:p>
+    <w:p>
+      <w:pPr>
+        <w:pStyle w:val="ListParagraph"/>
+        <w:spacing w:before="160" w:line="240" w:lineRule="auto"/>
+        <w:ind w:firstLine="0"/>
+        <w:rPr>
+          <w:rFonts w:ascii="Times New Roman" w:hAnsi="Times New Roman" w:cs="Times New Roman"/>
+          <w:sz w:val="24"/>
+          <w:szCs w:val="24"/>
+        </w:rPr>
+      </w:pPr>
+    </w:p>
+    <w:p>
+      <w:pPr>
+        <w:spacing w:before="160" w:line="240" w:lineRule="auto"/>
+        <w:ind w:left="360"/>
+        <w:contextualSpacing/>
+        <w:rPr>
+          <w:rFonts w:ascii="Times New Roman" w:hAnsi="Times New Roman" w:cs="Times New Roman"/>
+          <w:b/>
+          <w:sz w:val="24"/>
+          <w:szCs w:val="24"/>
+        </w:rPr>
+      </w:pPr>
+      <w:r>
+        <w:rPr>
+          <w:rFonts w:ascii="Times New Roman" w:hAnsi="Times New Roman" w:cs="Times New Roman"/>
+          <w:b/>
+          <w:sz w:val="24"/>
+          <w:szCs w:val="24"/>
+        </w:rPr>
+        <w:t>And Now for Something Beautiful</w:t>
+      </w:r>
+    </w:p>
+    <w:p>
+      <w:pPr>
+        <w:pStyle w:val="ListParagraph"/>
+        <w:numPr>
+          <w:ilvl w:val="0"/>
+          <w:numId w:val="15"/>
+        </w:numPr>
+        <w:spacing w:before="160" w:line="240" w:lineRule="auto"/>
+        <w:ind w:left="720"/>
+        <w:rPr>
+          <w:rFonts w:ascii="Times New Roman" w:hAnsi="Times New Roman" w:cs="Times New Roman"/>
+          <w:sz w:val="24"/>
+          <w:szCs w:val="24"/>
+        </w:rPr>
+      </w:pPr>
+    </w:p>
+    <w:p>
+      <w:pPr>
+        <w:pStyle w:val="ListParagraph"/>
+        <w:spacing w:before="160" w:line="240" w:lineRule="auto"/>
+        <w:ind w:firstLine="0"/>
+        <w:rPr>
+          <w:rFonts w:ascii="Times New Roman" w:hAnsi="Times New Roman" w:cs="Times New Roman"/>
+          <w:sz w:val="24"/>
+          <w:szCs w:val="24"/>
+        </w:rPr>
+      </w:pPr>
+    </w:p>
+    <w:p>
+      <w:pPr>
+        <w:spacing w:before="160" w:line="240" w:lineRule="auto"/>
+        <w:ind w:left="360"/>
+        <w:contextualSpacing/>
+        <w:rPr>
+          <w:rFonts w:ascii="Times New Roman" w:hAnsi="Times New Roman" w:cs="Times New Roman"/>
+          <w:sz w:val="24"/>
+          <w:szCs w:val="24"/>
+        </w:rPr>
+      </w:pPr>
+      <w:r>
+        <w:rPr>
+          <w:rFonts w:ascii="Times New Roman" w:hAnsi="Times New Roman" w:cs="Times New Roman"/>
+          <w:b/>
+          <w:sz w:val="24"/>
+          <w:szCs w:val="24"/>
+        </w:rPr>
+        <w:t>The Triumph of Middle Management</w:t>
+      </w:r>
+    </w:p>
+    <w:p>
+      <w:pPr>
+        <w:pStyle w:val="ListParagraph"/>
+        <w:numPr>
+          <w:ilvl w:val="0"/>
+          <w:numId w:val="15"/>
+        </w:numPr>
+        <w:spacing w:before="160" w:line="240" w:lineRule="auto"/>
+        <w:ind w:left="720"/>
+        <w:rPr>
+          <w:rFonts w:ascii="Times New Roman" w:hAnsi="Times New Roman" w:cs="Times New Roman"/>
+          <w:sz w:val="24"/>
+          <w:szCs w:val="24"/>
+        </w:rPr>
+      </w:pPr>
+    </w:p>
+    <w:p>
+      <w:pPr>
+        <w:pStyle w:val="ListParagraph"/>
+        <w:spacing w:before="160" w:line="240" w:lineRule="auto"/>
+        <w:ind w:firstLine="0"/>
+        <w:rPr>
+          <w:rFonts w:ascii="Times New Roman" w:hAnsi="Times New Roman" w:cs="Times New Roman"/>
+          <w:sz w:val="24"/>
+          <w:szCs w:val="24"/>
+        </w:rPr>
+      </w:pPr>
+    </w:p>
+    <w:p>
+      <w:pPr>
+        <w:spacing w:before="160" w:line="240" w:lineRule="auto"/>
+        <w:ind w:left="360"/>
+        <w:contextualSpacing/>
+        <w:rPr>
+          <w:rFonts w:ascii="Times New Roman" w:hAnsi="Times New Roman" w:cs="Times New Roman"/>
+          <w:sz w:val="24"/>
+          <w:szCs w:val="24"/>
+        </w:rPr>
+      </w:pPr>
+      <w:r>
+        <w:rPr>
+          <w:rFonts w:ascii="Times New Roman" w:hAnsi="Times New Roman" w:cs="Times New Roman"/>
+          <w:b/>
+          <w:sz w:val="24"/>
+          <w:szCs w:val="24"/>
+        </w:rPr>
+        <w:t>How Do You Pick a Programming Language?</w:t>
+      </w:r>
+    </w:p>
+    <w:p>
+      <w:pPr>
+        <w:pStyle w:val="ListParagraph"/>
+        <w:numPr>
+          <w:ilvl w:val="0"/>
+          <w:numId w:val="15"/>
+        </w:numPr>
+        <w:spacing w:before="160" w:line="240" w:lineRule="auto"/>
+        <w:ind w:left="720"/>
+        <w:rPr>
+          <w:rFonts w:ascii="Times New Roman" w:hAnsi="Times New Roman" w:cs="Times New Roman"/>
+          <w:sz w:val="24"/>
+          <w:szCs w:val="24"/>
+        </w:rPr>
+      </w:pPr>
+      <w:r>
+        <w:rPr>
+          <w:rFonts w:ascii="Times New Roman" w:hAnsi="Times New Roman" w:cs="Times New Roman"/>
+          <w:sz w:val="24"/>
+          <w:szCs w:val="24"/>
+        </w:rPr>
+        <w:lastRenderedPageBreak/>
+        <w:t>Go – A programming language designed for creating highly available servers that use as much of the computer’s processor as possible.</w:t>
+      </w:r>
+    </w:p>
+    <w:p>
+      <w:pPr>
+        <w:spacing w:before="160" w:line="240" w:lineRule="auto"/>
+        <w:ind w:left="360"/>
+        <w:contextualSpacing/>
+        <w:rPr>
+          <w:rFonts w:ascii="Times New Roman" w:hAnsi="Times New Roman" w:cs="Times New Roman"/>
+          <w:sz w:val="24"/>
+          <w:szCs w:val="24"/>
+        </w:rPr>
+      </w:pPr>
+      <w:r>
+        <w:rPr>
+          <w:rFonts w:ascii="Times New Roman" w:hAnsi="Times New Roman" w:cs="Times New Roman"/>
+          <w:b/>
+          <w:sz w:val="24"/>
+          <w:szCs w:val="24"/>
+        </w:rPr>
+        <w:t>Welcome to the Scrum</w:t>
+      </w:r>
+    </w:p>
+    <w:p>
+      <w:pPr>
+        <w:pStyle w:val="ListParagraph"/>
+        <w:numPr>
+          <w:ilvl w:val="0"/>
+          <w:numId w:val="15"/>
+        </w:numPr>
+        <w:spacing w:before="160" w:line="240" w:lineRule="auto"/>
+        <w:ind w:left="720"/>
+        <w:rPr>
+          <w:rFonts w:ascii="Times New Roman" w:hAnsi="Times New Roman" w:cs="Times New Roman"/>
+          <w:sz w:val="24"/>
+          <w:szCs w:val="24"/>
+        </w:rPr>
+      </w:pPr>
+    </w:p>
+    <w:p>
+      <w:pPr>
+        <w:pStyle w:val="ListParagraph"/>
+        <w:spacing w:before="160" w:line="240" w:lineRule="auto"/>
+        <w:ind w:firstLine="0"/>
+        <w:rPr>
+          <w:rFonts w:ascii="Times New Roman" w:hAnsi="Times New Roman" w:cs="Times New Roman"/>
+          <w:sz w:val="24"/>
+          <w:szCs w:val="24"/>
+        </w:rPr>
+      </w:pPr>
+    </w:p>
+    <w:p>
+      <w:pPr>
+        <w:spacing w:before="160" w:line="240" w:lineRule="auto"/>
+        <w:ind w:left="360"/>
+        <w:contextualSpacing/>
+        <w:rPr>
+          <w:rFonts w:ascii="Times New Roman" w:hAnsi="Times New Roman" w:cs="Times New Roman"/>
+          <w:sz w:val="24"/>
+          <w:szCs w:val="24"/>
+        </w:rPr>
+      </w:pPr>
+      <w:r>
+        <w:rPr>
+          <w:rFonts w:ascii="Times New Roman" w:hAnsi="Times New Roman" w:cs="Times New Roman"/>
+          <w:b/>
+          <w:sz w:val="24"/>
+          <w:szCs w:val="24"/>
+        </w:rPr>
+        <w:t>Managing Programmers</w:t>
+      </w:r>
+    </w:p>
+    <w:p>
+      <w:pPr>
+        <w:pStyle w:val="ListParagraph"/>
+        <w:numPr>
+          <w:ilvl w:val="0"/>
+          <w:numId w:val="15"/>
+        </w:numPr>
+        <w:spacing w:before="160" w:line="240" w:lineRule="auto"/>
+        <w:rPr>
+          <w:rFonts w:ascii="Times New Roman" w:hAnsi="Times New Roman" w:cs="Times New Roman"/>
+          <w:sz w:val="24"/>
+          <w:szCs w:val="24"/>
+        </w:rPr>
+      </w:pPr>
+      <w:r>
+        <w:rPr>
+          <w:rFonts w:ascii="Times New Roman" w:hAnsi="Times New Roman" w:cs="Times New Roman"/>
+          <w:b/>
+          <w:sz w:val="24"/>
+          <w:szCs w:val="24"/>
+        </w:rPr>
+        <w:t>Agile Methodology</w:t>
+      </w:r>
+      <w:r>
+        <w:rPr>
+          <w:rFonts w:ascii="Times New Roman" w:hAnsi="Times New Roman" w:cs="Times New Roman"/>
+          <w:sz w:val="24"/>
+          <w:szCs w:val="24"/>
+        </w:rPr>
+        <w:t>: Calls for regular coordination among programmers, providing a set of rituals and norms they can follow to make their programs work with the programs of others.</w:t>
+      </w:r>
+    </w:p>
+    <w:p>
+      <w:pPr>
+        <w:pStyle w:val="ListParagraph"/>
+        <w:numPr>
+          <w:ilvl w:val="0"/>
+          <w:numId w:val="15"/>
+        </w:numPr>
+        <w:spacing w:before="160" w:line="240" w:lineRule="auto"/>
+        <w:rPr>
+          <w:rFonts w:ascii="Times New Roman" w:hAnsi="Times New Roman" w:cs="Times New Roman"/>
+          <w:sz w:val="24"/>
+          <w:szCs w:val="24"/>
+        </w:rPr>
+      </w:pPr>
+      <w:r>
+        <w:rPr>
+          <w:rFonts w:ascii="Times New Roman" w:hAnsi="Times New Roman" w:cs="Times New Roman"/>
+          <w:b/>
+          <w:sz w:val="24"/>
+          <w:szCs w:val="24"/>
+        </w:rPr>
+        <w:t>Agile Manifesto</w:t>
+      </w:r>
+      <w:r>
+        <w:rPr>
+          <w:rFonts w:ascii="Times New Roman" w:hAnsi="Times New Roman" w:cs="Times New Roman"/>
+          <w:sz w:val="24"/>
+          <w:szCs w:val="24"/>
+        </w:rPr>
+        <w:t>: Formal proclamation of four key values and 12 principles to guide an iterative and people-centric approach to software development.</w:t>
+      </w:r>
+    </w:p>
+    <w:p>
+      <w:pPr>
+        <w:pStyle w:val="ListParagraph"/>
+        <w:spacing w:before="160" w:line="240" w:lineRule="auto"/>
+        <w:ind w:firstLine="0"/>
+        <w:rPr>
+          <w:rFonts w:ascii="Times New Roman" w:hAnsi="Times New Roman" w:cs="Times New Roman"/>
+          <w:sz w:val="24"/>
+          <w:szCs w:val="24"/>
+        </w:rPr>
+      </w:pPr>
+    </w:p>
+    <w:p>
+      <w:pPr>
+        <w:spacing w:before="160" w:line="240" w:lineRule="auto"/>
+        <w:ind w:left="360"/>
+        <w:contextualSpacing/>
+        <w:rPr>
+          <w:rFonts w:ascii="Times New Roman" w:hAnsi="Times New Roman" w:cs="Times New Roman"/>
+          <w:sz w:val="24"/>
+          <w:szCs w:val="24"/>
+        </w:rPr>
+      </w:pPr>
+      <w:r>
+        <w:rPr>
+          <w:rFonts w:ascii="Times New Roman" w:hAnsi="Times New Roman" w:cs="Times New Roman"/>
+          <w:b/>
+          <w:sz w:val="24"/>
+          <w:szCs w:val="24"/>
+        </w:rPr>
+        <w:t>‘We Are Going to Ship’</w:t>
       </w:r>
       <w:bookmarkStart w:id="0" w:name="_GoBack"/>
       <w:bookmarkEnd w:id="0"/>
-    </w:p>
-    <w:p>
-      <w:pPr>
-        <w:pStyle w:val="ListParagraph"/>
-        <w:spacing w:before="160" w:line="240" w:lineRule="auto"/>
-        <w:ind w:firstLine="0"/>
-        <w:rPr>
-          <w:rFonts w:ascii="Times New Roman" w:hAnsi="Times New Roman" w:cs="Times New Roman"/>
-          <w:sz w:val="24"/>
-          <w:szCs w:val="24"/>
-        </w:rPr>
-      </w:pPr>
-    </w:p>
-    <w:p>
-      <w:pPr>
-        <w:spacing w:before="160" w:line="240" w:lineRule="auto"/>
-        <w:ind w:left="360"/>
-        <w:contextualSpacing/>
-        <w:rPr>
-          <w:rFonts w:ascii="Times New Roman" w:hAnsi="Times New Roman" w:cs="Times New Roman"/>
-          <w:sz w:val="24"/>
-          <w:szCs w:val="24"/>
-        </w:rPr>
-      </w:pPr>
-      <w:r>
-        <w:rPr>
-          <w:rFonts w:ascii="Times New Roman" w:hAnsi="Times New Roman" w:cs="Times New Roman"/>
-          <w:b/>
-          <w:sz w:val="24"/>
-          <w:szCs w:val="24"/>
-        </w:rPr>
-        <w:t>What Is Debugging?</w:t>
-      </w:r>
-    </w:p>
-    <w:p>
-      <w:pPr>
-        <w:pStyle w:val="ListParagraph"/>
-        <w:numPr>
-          <w:ilvl w:val="0"/>
-          <w:numId w:val="15"/>
-        </w:numPr>
-        <w:spacing w:before="160" w:line="240" w:lineRule="auto"/>
-        <w:ind w:left="720"/>
-        <w:rPr>
-          <w:rFonts w:ascii="Times New Roman" w:hAnsi="Times New Roman" w:cs="Times New Roman"/>
-          <w:sz w:val="24"/>
-          <w:szCs w:val="24"/>
-        </w:rPr>
-      </w:pPr>
-    </w:p>
-    <w:p>
-      <w:pPr>
-        <w:pStyle w:val="ListParagraph"/>
-        <w:spacing w:before="160" w:line="240" w:lineRule="auto"/>
-        <w:ind w:firstLine="0"/>
-        <w:rPr>
-          <w:rFonts w:ascii="Times New Roman" w:hAnsi="Times New Roman" w:cs="Times New Roman"/>
-          <w:sz w:val="24"/>
-          <w:szCs w:val="24"/>
-        </w:rPr>
-      </w:pPr>
-    </w:p>
-    <w:p>
-      <w:pPr>
-        <w:spacing w:before="160" w:line="240" w:lineRule="auto"/>
-        <w:ind w:left="360"/>
-        <w:contextualSpacing/>
-        <w:rPr>
-          <w:rFonts w:ascii="Times New Roman" w:hAnsi="Times New Roman" w:cs="Times New Roman"/>
-          <w:sz w:val="24"/>
-          <w:szCs w:val="24"/>
-        </w:rPr>
-      </w:pPr>
-      <w:r>
-        <w:rPr>
-          <w:rFonts w:ascii="Times New Roman" w:hAnsi="Times New Roman" w:cs="Times New Roman"/>
-          <w:b/>
-          <w:sz w:val="24"/>
-          <w:szCs w:val="24"/>
-        </w:rPr>
-        <w:t>Nothing Is Built</w:t>
-      </w:r>
-    </w:p>
-    <w:p>
-      <w:pPr>
-        <w:pStyle w:val="ListParagraph"/>
-        <w:numPr>
-          <w:ilvl w:val="0"/>
-          <w:numId w:val="15"/>
-        </w:numPr>
-        <w:spacing w:before="160" w:line="240" w:lineRule="auto"/>
-        <w:ind w:left="720"/>
-        <w:rPr>
-          <w:rFonts w:ascii="Times New Roman" w:hAnsi="Times New Roman" w:cs="Times New Roman"/>
-          <w:sz w:val="24"/>
-          <w:szCs w:val="24"/>
-        </w:rPr>
-      </w:pPr>
-      <w:r>
-        <w:rPr>
-          <w:rFonts w:ascii="Times New Roman" w:hAnsi="Times New Roman" w:cs="Times New Roman"/>
-          <w:sz w:val="24"/>
-          <w:szCs w:val="24"/>
-        </w:rPr>
-        <w:t xml:space="preserve">Boondoggle: </w:t>
-      </w:r>
-      <w:r>
-        <w:rPr>
-          <w:rFonts w:ascii="Times New Roman" w:hAnsi="Times New Roman" w:cs="Times New Roman"/>
-          <w:sz w:val="24"/>
-          <w:szCs w:val="24"/>
-        </w:rPr>
-        <w:t>Work or activity that is wasteful or pointless but gives the appearance of having value.</w:t>
-      </w:r>
-    </w:p>
-    <w:p>
-      <w:pPr>
-        <w:pStyle w:val="ListParagraph"/>
-        <w:spacing w:before="160" w:line="240" w:lineRule="auto"/>
-        <w:ind w:firstLine="0"/>
-        <w:rPr>
-          <w:rFonts w:ascii="Times New Roman" w:hAnsi="Times New Roman" w:cs="Times New Roman"/>
-          <w:sz w:val="24"/>
-          <w:szCs w:val="24"/>
-        </w:rPr>
-      </w:pPr>
-    </w:p>
-    <w:p>
-      <w:pPr>
-        <w:spacing w:before="160" w:line="240" w:lineRule="auto"/>
-        <w:ind w:left="360"/>
-        <w:contextualSpacing/>
-        <w:rPr>
-          <w:rFonts w:ascii="Times New Roman" w:hAnsi="Times New Roman" w:cs="Times New Roman"/>
-          <w:sz w:val="24"/>
-          <w:szCs w:val="24"/>
-        </w:rPr>
-      </w:pPr>
-      <w:r>
-        <w:rPr>
-          <w:rFonts w:ascii="Times New Roman" w:hAnsi="Times New Roman" w:cs="Times New Roman"/>
-          <w:b/>
-          <w:sz w:val="24"/>
-          <w:szCs w:val="24"/>
-        </w:rPr>
-        <w:t>How Does Testing Work?</w:t>
-      </w:r>
-    </w:p>
-    <w:p>
-      <w:pPr>
-        <w:pStyle w:val="NormalWeb"/>
-        <w:numPr>
-          <w:ilvl w:val="0"/>
-          <w:numId w:val="15"/>
-        </w:numPr>
-        <w:spacing w:before="0" w:beforeAutospacing="0" w:after="0" w:afterAutospacing="0"/>
-        <w:textAlignment w:val="baseline"/>
-      </w:pPr>
-      <w:r>
-        <w:rPr>
-          <w:b/>
-        </w:rPr>
-        <w:t>Automated Testing:</w:t>
-      </w:r>
-      <w:r>
-        <w:t xml:space="preserve"> </w:t>
-      </w:r>
-      <w:r>
-        <w:t>A process in which software tools execute pre-scripted tests on a software application before it is released into production.</w:t>
-      </w:r>
-    </w:p>
-    <w:p>
-      <w:pPr>
-        <w:pStyle w:val="NormalWeb"/>
-        <w:numPr>
-          <w:ilvl w:val="0"/>
-          <w:numId w:val="15"/>
-        </w:numPr>
-        <w:spacing w:before="0" w:beforeAutospacing="0" w:after="0" w:afterAutospacing="0"/>
-        <w:textAlignment w:val="baseline"/>
-      </w:pPr>
-      <w:r>
-        <w:rPr>
-          <w:b/>
-        </w:rPr>
-        <w:t>(Software) Bug:</w:t>
-      </w:r>
-      <w:r>
-        <w:t xml:space="preserve"> Error or fault that causes a program to crash or produce incorrect results.</w:t>
-      </w:r>
-    </w:p>
-    <w:p>
-      <w:pPr>
-        <w:pStyle w:val="NormalWeb"/>
-        <w:numPr>
-          <w:ilvl w:val="0"/>
-          <w:numId w:val="15"/>
-        </w:numPr>
-        <w:spacing w:before="0" w:beforeAutospacing="0" w:after="0" w:afterAutospacing="0"/>
-        <w:textAlignment w:val="baseline"/>
-        <w:rPr>
-          <w:b/>
-        </w:rPr>
-      </w:pPr>
-      <w:r>
-        <w:rPr>
-          <w:b/>
-        </w:rPr>
-        <w:t>SQLite</w:t>
-      </w:r>
-      <w:r>
-        <w:rPr>
-          <w:b/>
-        </w:rPr>
-        <w:t>:</w:t>
-      </w:r>
-    </w:p>
-    <w:p>
-      <w:pPr>
-        <w:pStyle w:val="NormalWeb"/>
-        <w:numPr>
-          <w:ilvl w:val="1"/>
-          <w:numId w:val="15"/>
-        </w:numPr>
-        <w:spacing w:before="0" w:beforeAutospacing="0" w:after="0" w:afterAutospacing="0"/>
-        <w:textAlignment w:val="baseline"/>
-      </w:pPr>
-      <w:r>
-        <w:t>An embedded SQL database engine (probably on your smartphone).</w:t>
-      </w:r>
-    </w:p>
-    <w:p>
-      <w:pPr>
-        <w:pStyle w:val="NormalWeb"/>
-        <w:numPr>
-          <w:ilvl w:val="1"/>
-          <w:numId w:val="15"/>
-        </w:numPr>
-        <w:spacing w:before="0" w:beforeAutospacing="0" w:after="0" w:afterAutospacing="0"/>
-        <w:textAlignment w:val="baseline"/>
-      </w:pPr>
-      <w:r>
-        <w:t xml:space="preserve">Developed by D. Richard </w:t>
-      </w:r>
-      <w:proofErr w:type="spellStart"/>
-      <w:r>
-        <w:t>Hipp</w:t>
-      </w:r>
-      <w:proofErr w:type="spellEnd"/>
-    </w:p>
-    <w:p>
-      <w:pPr>
-        <w:pStyle w:val="NormalWeb"/>
-        <w:numPr>
-          <w:ilvl w:val="2"/>
-          <w:numId w:val="15"/>
-        </w:numPr>
-        <w:spacing w:before="0" w:beforeAutospacing="0" w:after="0" w:afterAutospacing="0"/>
-        <w:textAlignment w:val="baseline"/>
-      </w:pPr>
-      <w:r>
-        <w:t>Worked on it for 15 years</w:t>
-      </w:r>
-    </w:p>
-    <w:p>
-      <w:pPr>
-        <w:pStyle w:val="NormalWeb"/>
-        <w:numPr>
-          <w:ilvl w:val="1"/>
-          <w:numId w:val="15"/>
-        </w:numPr>
-        <w:spacing w:before="0" w:beforeAutospacing="0" w:after="0" w:afterAutospacing="0"/>
-        <w:textAlignment w:val="baseline"/>
-      </w:pPr>
-      <w:r>
-        <w:t xml:space="preserve">Widely used software and best-tested pieces of code. </w:t>
-      </w:r>
-    </w:p>
-    <w:p>
-      <w:pPr>
-        <w:pStyle w:val="NormalWeb"/>
-        <w:numPr>
-          <w:ilvl w:val="1"/>
-          <w:numId w:val="15"/>
-        </w:numPr>
-        <w:spacing w:before="0" w:beforeAutospacing="0" w:after="0" w:afterAutospacing="0"/>
-        <w:textAlignment w:val="baseline"/>
-      </w:pPr>
-      <w:r>
-        <w:t>T</w:t>
-      </w:r>
-      <w:r>
-        <w:t>otally open, totally free,</w:t>
-      </w:r>
-      <w:r>
-        <w:t xml:space="preserve"> </w:t>
-      </w:r>
-      <w:r>
-        <w:t>and has 33,402 tests.</w:t>
-      </w:r>
-    </w:p>
-    <w:p>
-      <w:pPr>
-        <w:pStyle w:val="NormalWeb"/>
-        <w:numPr>
-          <w:ilvl w:val="0"/>
-          <w:numId w:val="15"/>
-        </w:numPr>
-        <w:spacing w:before="0" w:beforeAutospacing="0" w:after="0" w:afterAutospacing="0"/>
-        <w:textAlignment w:val="baseline"/>
-      </w:pPr>
-      <w:r>
-        <w:rPr>
-          <w:b/>
-        </w:rPr>
-        <w:t>Tests:</w:t>
-      </w:r>
-      <w:r>
-        <w:t xml:space="preserve"> </w:t>
-      </w:r>
-      <w:r>
-        <w:t>Code that check functions in other code to see if they are working as expected.</w:t>
-      </w:r>
-    </w:p>
-    <w:p>
-      <w:pPr>
-        <w:pStyle w:val="NormalWeb"/>
-        <w:numPr>
-          <w:ilvl w:val="0"/>
-          <w:numId w:val="15"/>
-        </w:numPr>
-        <w:spacing w:before="0" w:beforeAutospacing="0" w:after="0" w:afterAutospacing="0"/>
-        <w:textAlignment w:val="baseline"/>
-      </w:pPr>
-      <w:r>
-        <w:rPr>
-          <w:b/>
-        </w:rPr>
-        <w:t>Test-driven design:</w:t>
-      </w:r>
-      <w:r>
-        <w:t xml:space="preserve"> Write tests that the code you hope to write must pass before you start programming. </w:t>
-      </w:r>
-    </w:p>
-    <w:p>
-      <w:pPr>
-        <w:pStyle w:val="ListParagraph"/>
-        <w:spacing w:before="160" w:line="240" w:lineRule="auto"/>
-        <w:ind w:firstLine="0"/>
-        <w:rPr>
-          <w:rFonts w:ascii="Times New Roman" w:hAnsi="Times New Roman" w:cs="Times New Roman"/>
-          <w:sz w:val="24"/>
-          <w:szCs w:val="24"/>
-        </w:rPr>
-      </w:pPr>
-    </w:p>
-    <w:p>
-      <w:pPr>
-        <w:spacing w:before="160" w:line="240" w:lineRule="auto"/>
-        <w:ind w:left="360"/>
-        <w:contextualSpacing/>
-        <w:rPr>
-          <w:rFonts w:ascii="Times New Roman" w:hAnsi="Times New Roman" w:cs="Times New Roman"/>
-          <w:b/>
-          <w:sz w:val="24"/>
-          <w:szCs w:val="24"/>
-        </w:rPr>
-      </w:pPr>
-      <w:r>
-        <w:rPr>
-          <w:rFonts w:ascii="Times New Roman" w:hAnsi="Times New Roman" w:cs="Times New Roman"/>
-          <w:b/>
-          <w:sz w:val="24"/>
-          <w:szCs w:val="24"/>
-        </w:rPr>
-        <w:t>And Now for Something Beautiful</w:t>
-      </w:r>
-    </w:p>
-    <w:p>
-      <w:pPr>
-        <w:pStyle w:val="ListParagraph"/>
-        <w:numPr>
-          <w:ilvl w:val="0"/>
-          <w:numId w:val="15"/>
-        </w:numPr>
-        <w:spacing w:before="160" w:line="240" w:lineRule="auto"/>
-        <w:ind w:left="720"/>
-        <w:rPr>
-          <w:rFonts w:ascii="Times New Roman" w:hAnsi="Times New Roman" w:cs="Times New Roman"/>
-          <w:sz w:val="24"/>
-          <w:szCs w:val="24"/>
-        </w:rPr>
-      </w:pPr>
-    </w:p>
-    <w:p>
-      <w:pPr>
-        <w:pStyle w:val="ListParagraph"/>
-        <w:spacing w:before="160" w:line="240" w:lineRule="auto"/>
-        <w:ind w:firstLine="0"/>
-        <w:rPr>
-          <w:rFonts w:ascii="Times New Roman" w:hAnsi="Times New Roman" w:cs="Times New Roman"/>
-          <w:sz w:val="24"/>
-          <w:szCs w:val="24"/>
-        </w:rPr>
-      </w:pPr>
-    </w:p>
-    <w:p>
-      <w:pPr>
-        <w:spacing w:before="160" w:line="240" w:lineRule="auto"/>
-        <w:ind w:left="360"/>
-        <w:contextualSpacing/>
-        <w:rPr>
-          <w:rFonts w:ascii="Times New Roman" w:hAnsi="Times New Roman" w:cs="Times New Roman"/>
-          <w:sz w:val="24"/>
-          <w:szCs w:val="24"/>
-        </w:rPr>
-      </w:pPr>
-      <w:r>
-        <w:rPr>
-          <w:rFonts w:ascii="Times New Roman" w:hAnsi="Times New Roman" w:cs="Times New Roman"/>
-          <w:b/>
-          <w:sz w:val="24"/>
-          <w:szCs w:val="24"/>
-        </w:rPr>
-        <w:t>The Triumph of Middle Management</w:t>
-      </w:r>
-    </w:p>
-    <w:p>
-      <w:pPr>
-        <w:pStyle w:val="ListParagraph"/>
-        <w:numPr>
-          <w:ilvl w:val="0"/>
-          <w:numId w:val="15"/>
-        </w:numPr>
-        <w:spacing w:before="160" w:line="240" w:lineRule="auto"/>
-        <w:ind w:left="720"/>
-        <w:rPr>
-          <w:rFonts w:ascii="Times New Roman" w:hAnsi="Times New Roman" w:cs="Times New Roman"/>
-          <w:sz w:val="24"/>
-          <w:szCs w:val="24"/>
-        </w:rPr>
-      </w:pPr>
-    </w:p>
-    <w:p>
-      <w:pPr>
-        <w:pStyle w:val="ListParagraph"/>
-        <w:spacing w:before="160" w:line="240" w:lineRule="auto"/>
-        <w:ind w:firstLine="0"/>
-        <w:rPr>
-          <w:rFonts w:ascii="Times New Roman" w:hAnsi="Times New Roman" w:cs="Times New Roman"/>
-          <w:sz w:val="24"/>
-          <w:szCs w:val="24"/>
-        </w:rPr>
-      </w:pPr>
-    </w:p>
-    <w:p>
-      <w:pPr>
-        <w:spacing w:before="160" w:line="240" w:lineRule="auto"/>
-        <w:ind w:left="360"/>
-        <w:contextualSpacing/>
-        <w:rPr>
-          <w:rFonts w:ascii="Times New Roman" w:hAnsi="Times New Roman" w:cs="Times New Roman"/>
-          <w:sz w:val="24"/>
-          <w:szCs w:val="24"/>
-        </w:rPr>
-      </w:pPr>
-      <w:r>
-        <w:rPr>
-          <w:rFonts w:ascii="Times New Roman" w:hAnsi="Times New Roman" w:cs="Times New Roman"/>
-          <w:b/>
-          <w:sz w:val="24"/>
-          <w:szCs w:val="24"/>
-        </w:rPr>
-        <w:t>How Do You Pick a Programming Language?</w:t>
-      </w:r>
-    </w:p>
-    <w:p>
-      <w:pPr>
-        <w:pStyle w:val="ListParagraph"/>
-        <w:numPr>
-          <w:ilvl w:val="0"/>
-          <w:numId w:val="15"/>
-        </w:numPr>
-        <w:spacing w:before="160" w:line="240" w:lineRule="auto"/>
-        <w:ind w:left="720"/>
-        <w:rPr>
-          <w:rFonts w:ascii="Times New Roman" w:hAnsi="Times New Roman" w:cs="Times New Roman"/>
-          <w:sz w:val="24"/>
-          <w:szCs w:val="24"/>
-        </w:rPr>
-      </w:pPr>
-      <w:r>
-        <w:rPr>
-          <w:rFonts w:ascii="Times New Roman" w:hAnsi="Times New Roman" w:cs="Times New Roman"/>
-          <w:sz w:val="24"/>
-          <w:szCs w:val="24"/>
-        </w:rPr>
-        <w:lastRenderedPageBreak/>
-        <w:t>Go – A programming language designed for creating highly available servers that use as much of the computer’s processor as possible.</w:t>
-      </w:r>
-    </w:p>
-    <w:p>
-      <w:pPr>
-        <w:spacing w:before="160" w:line="240" w:lineRule="auto"/>
-        <w:ind w:left="360"/>
-        <w:contextualSpacing/>
-        <w:rPr>
-          <w:rFonts w:ascii="Times New Roman" w:hAnsi="Times New Roman" w:cs="Times New Roman"/>
-          <w:sz w:val="24"/>
-          <w:szCs w:val="24"/>
-        </w:rPr>
-      </w:pPr>
-      <w:r>
-        <w:rPr>
-          <w:rFonts w:ascii="Times New Roman" w:hAnsi="Times New Roman" w:cs="Times New Roman"/>
-          <w:b/>
-          <w:sz w:val="24"/>
-          <w:szCs w:val="24"/>
-        </w:rPr>
-        <w:t>Welcome to the Scrum</w:t>
-      </w:r>
-    </w:p>
-    <w:p>
-      <w:pPr>
-        <w:pStyle w:val="ListParagraph"/>
-        <w:numPr>
-          <w:ilvl w:val="0"/>
-          <w:numId w:val="15"/>
-        </w:numPr>
-        <w:spacing w:before="160" w:line="240" w:lineRule="auto"/>
-        <w:ind w:left="720"/>
-        <w:rPr>
-          <w:rFonts w:ascii="Times New Roman" w:hAnsi="Times New Roman" w:cs="Times New Roman"/>
-          <w:sz w:val="24"/>
-          <w:szCs w:val="24"/>
-        </w:rPr>
-      </w:pPr>
-    </w:p>
-    <w:p>
-      <w:pPr>
-        <w:pStyle w:val="ListParagraph"/>
-        <w:spacing w:before="160" w:line="240" w:lineRule="auto"/>
-        <w:ind w:firstLine="0"/>
-        <w:rPr>
-          <w:rFonts w:ascii="Times New Roman" w:hAnsi="Times New Roman" w:cs="Times New Roman"/>
-          <w:sz w:val="24"/>
-          <w:szCs w:val="24"/>
-        </w:rPr>
-      </w:pPr>
-    </w:p>
-    <w:p>
-      <w:pPr>
-        <w:spacing w:before="160" w:line="240" w:lineRule="auto"/>
-        <w:ind w:left="360"/>
-        <w:contextualSpacing/>
-        <w:rPr>
-          <w:rFonts w:ascii="Times New Roman" w:hAnsi="Times New Roman" w:cs="Times New Roman"/>
-          <w:sz w:val="24"/>
-          <w:szCs w:val="24"/>
-        </w:rPr>
-      </w:pPr>
-      <w:r>
-        <w:rPr>
-          <w:rFonts w:ascii="Times New Roman" w:hAnsi="Times New Roman" w:cs="Times New Roman"/>
-          <w:b/>
-          <w:sz w:val="24"/>
-          <w:szCs w:val="24"/>
-        </w:rPr>
-        <w:t>Managing Programmers</w:t>
-      </w:r>
-    </w:p>
-    <w:p>
-      <w:pPr>
-        <w:pStyle w:val="ListParagraph"/>
-        <w:numPr>
-          <w:ilvl w:val="0"/>
-          <w:numId w:val="15"/>
-        </w:numPr>
-        <w:spacing w:before="160" w:line="240" w:lineRule="auto"/>
-        <w:ind w:left="720"/>
-        <w:rPr>
-          <w:rFonts w:ascii="Times New Roman" w:hAnsi="Times New Roman" w:cs="Times New Roman"/>
-          <w:sz w:val="24"/>
-          <w:szCs w:val="24"/>
-        </w:rPr>
-      </w:pPr>
-    </w:p>
-    <w:p>
-      <w:pPr>
-        <w:pStyle w:val="ListParagraph"/>
-        <w:spacing w:before="160" w:line="240" w:lineRule="auto"/>
-        <w:ind w:firstLine="0"/>
-        <w:rPr>
-          <w:rFonts w:ascii="Times New Roman" w:hAnsi="Times New Roman" w:cs="Times New Roman"/>
-          <w:sz w:val="24"/>
-          <w:szCs w:val="24"/>
-        </w:rPr>
-      </w:pPr>
-    </w:p>
-    <w:p>
-      <w:pPr>
-        <w:spacing w:before="160" w:line="240" w:lineRule="auto"/>
-        <w:ind w:left="360"/>
-        <w:contextualSpacing/>
-        <w:rPr>
-          <w:rFonts w:ascii="Times New Roman" w:hAnsi="Times New Roman" w:cs="Times New Roman"/>
-          <w:sz w:val="24"/>
-          <w:szCs w:val="24"/>
-        </w:rPr>
-      </w:pPr>
-      <w:r>
-        <w:rPr>
-          <w:rFonts w:ascii="Times New Roman" w:hAnsi="Times New Roman" w:cs="Times New Roman"/>
-          <w:b/>
-          <w:sz w:val="24"/>
-          <w:szCs w:val="24"/>
-        </w:rPr>
-        <w:t>‘We Are Going to Ship’</w:t>
-      </w:r>
     </w:p>
     <w:p>
       <w:pPr>
@@ -5962,7 +6010,7 @@
 </file>
 
 <file path=word/endnotes.xml><?xml version="1.0" encoding="utf-8"?>
-<w:endnotes xmlns:wpc="http://schemas.microsoft.com/office/word/2010/wordprocessingCanvas" xmlns:cx="http://schemas.microsoft.com/office/drawing/2014/chartex" xmlns:cx1="http://schemas.microsoft.com/office/drawing/2015/9/8/chartex" xmlns:cx2="http://schemas.microsoft.com/office/drawing/2015/10/21/chartex" xmlns:cx3="http://schemas.microsoft.com/office/drawing/2016/5/9/chartex" xmlns:cx4="http://schemas.microsoft.com/office/drawing/2016/5/10/chartex" xmlns:cx5="http://schemas.microsoft.com/office/drawing/2016/5/11/chartex" xmlns:cx6="http://schemas.microsoft.com/office/drawing/2016/5/12/chartex" xmlns:cx7="http://schemas.microsoft.com/office/drawing/2016/5/13/chartex" xmlns:cx8="http://schemas.microsoft.com/office/drawing/2016/5/14/chartex" xmlns:mc="http://schemas.openxmlformats.org/markup-compatibility/2006" xmlns:aink="http://schemas.microsoft.com/office/drawing/2016/ink" xmlns:am3d="http://schemas.microsoft.com/office/drawing/2017/model3d" xmlns:o="urn:schemas-microsoft-com:office:office" xmlns:r="http://schemas.openxmlformats.org/officeDocument/2006/relationships" xmlns:m="http://schemas.openxmlformats.org/officeDocument/2006/math" xmlns:v="urn:schemas-microsoft-com:vml" xmlns:wp14="http://schemas.microsoft.com/office/word/2010/wordprocessingDrawing" xmlns:wp="http://schemas.openxmlformats.org/drawingml/2006/wordprocessingDrawing" xmlns:w10="urn:schemas-microsoft-com:office:word" xmlns:w="http://schemas.openxmlformats.org/wordprocessingml/2006/main" xmlns:w14="http://schemas.microsoft.com/office/word/2010/wordml" xmlns:w15="http://schemas.microsoft.com/office/word/2012/wordml" xmlns:w16cid="http://schemas.microsoft.com/office/word/2016/wordml/cid" xmlns:w16se="http://schemas.microsoft.com/office/word/2015/wordml/symex" xmlns:wpg="http://schemas.microsoft.com/office/word/2010/wordprocessingGroup" xmlns:wpi="http://schemas.microsoft.com/office/word/2010/wordprocessingInk" xmlns:wne="http://schemas.microsoft.com/office/word/2006/wordml" xmlns:wps="http://schemas.microsoft.com/office/word/2010/wordprocessingShape" mc:Ignorable="w14 w15 w16se w16cid wp14">
+<w:endnotes xmlns:wpc="http://schemas.microsoft.com/office/word/2010/wordprocessingCanvas" xmlns:cx="http://schemas.microsoft.com/office/drawing/2014/chartex" xmlns:mc="http://schemas.openxmlformats.org/markup-compatibility/2006" xmlns:o="urn:schemas-microsoft-com:office:office" xmlns:r="http://schemas.openxmlformats.org/officeDocument/2006/relationships" xmlns:m="http://schemas.openxmlformats.org/officeDocument/2006/math" xmlns:v="urn:schemas-microsoft-com:vml" xmlns:wp14="http://schemas.microsoft.com/office/word/2010/wordprocessingDrawing" xmlns:wp="http://schemas.openxmlformats.org/drawingml/2006/wordprocessingDrawing" xmlns:w10="urn:schemas-microsoft-com:office:word" xmlns:w="http://schemas.openxmlformats.org/wordprocessingml/2006/main" xmlns:w14="http://schemas.microsoft.com/office/word/2010/wordml" xmlns:w15="http://schemas.microsoft.com/office/word/2012/wordml" xmlns:w16se="http://schemas.microsoft.com/office/word/2015/wordml/symex" xmlns:wpg="http://schemas.microsoft.com/office/word/2010/wordprocessingGroup" xmlns:wpi="http://schemas.microsoft.com/office/word/2010/wordprocessingInk" xmlns:wne="http://schemas.microsoft.com/office/word/2006/wordml" xmlns:wps="http://schemas.microsoft.com/office/word/2010/wordprocessingShape" mc:Ignorable="w14 w15 w16se wp14">
   <w:endnote w:type="separator" w:id="-1">
     <w:p>
       <w:pPr>
@@ -5987,7 +6035,7 @@
 </file>
 
 <file path=word/footer1.xml><?xml version="1.0" encoding="utf-8"?>
-<w:ftr xmlns:wpc="http://schemas.microsoft.com/office/word/2010/wordprocessingCanvas" xmlns:cx="http://schemas.microsoft.com/office/drawing/2014/chartex" xmlns:cx1="http://schemas.microsoft.com/office/drawing/2015/9/8/chartex" xmlns:cx2="http://schemas.microsoft.com/office/drawing/2015/10/21/chartex" xmlns:cx3="http://schemas.microsoft.com/office/drawing/2016/5/9/chartex" xmlns:cx4="http://schemas.microsoft.com/office/drawing/2016/5/10/chartex" xmlns:cx5="http://schemas.microsoft.com/office/drawing/2016/5/11/chartex" xmlns:cx6="http://schemas.microsoft.com/office/drawing/2016/5/12/chartex" xmlns:cx7="http://schemas.microsoft.com/office/drawing/2016/5/13/chartex" xmlns:cx8="http://schemas.microsoft.com/office/drawing/2016/5/14/chartex" xmlns:mc="http://schemas.openxmlformats.org/markup-compatibility/2006" xmlns:aink="http://schemas.microsoft.com/office/drawing/2016/ink" xmlns:am3d="http://schemas.microsoft.com/office/drawing/2017/model3d" xmlns:o="urn:schemas-microsoft-com:office:office" xmlns:r="http://schemas.openxmlformats.org/officeDocument/2006/relationships" xmlns:m="http://schemas.openxmlformats.org/officeDocument/2006/math" xmlns:v="urn:schemas-microsoft-com:vml" xmlns:wp14="http://schemas.microsoft.com/office/word/2010/wordprocessingDrawing" xmlns:wp="http://schemas.openxmlformats.org/drawingml/2006/wordprocessingDrawing" xmlns:w10="urn:schemas-microsoft-com:office:word" xmlns:w="http://schemas.openxmlformats.org/wordprocessingml/2006/main" xmlns:w14="http://schemas.microsoft.com/office/word/2010/wordml" xmlns:w15="http://schemas.microsoft.com/office/word/2012/wordml" xmlns:w16cid="http://schemas.microsoft.com/office/word/2016/wordml/cid" xmlns:w16se="http://schemas.microsoft.com/office/word/2015/wordml/symex" xmlns:wpg="http://schemas.microsoft.com/office/word/2010/wordprocessingGroup" xmlns:wpi="http://schemas.microsoft.com/office/word/2010/wordprocessingInk" xmlns:wne="http://schemas.microsoft.com/office/word/2006/wordml" xmlns:wps="http://schemas.microsoft.com/office/word/2010/wordprocessingShape" mc:Ignorable="w14 w15 w16se w16cid wp14">
+<w:ftr xmlns:wpc="http://schemas.microsoft.com/office/word/2010/wordprocessingCanvas" xmlns:cx="http://schemas.microsoft.com/office/drawing/2014/chartex" xmlns:mc="http://schemas.openxmlformats.org/markup-compatibility/2006" xmlns:o="urn:schemas-microsoft-com:office:office" xmlns:r="http://schemas.openxmlformats.org/officeDocument/2006/relationships" xmlns:m="http://schemas.openxmlformats.org/officeDocument/2006/math" xmlns:v="urn:schemas-microsoft-com:vml" xmlns:wp14="http://schemas.microsoft.com/office/word/2010/wordprocessingDrawing" xmlns:wp="http://schemas.openxmlformats.org/drawingml/2006/wordprocessingDrawing" xmlns:w10="urn:schemas-microsoft-com:office:word" xmlns:w="http://schemas.openxmlformats.org/wordprocessingml/2006/main" xmlns:w14="http://schemas.microsoft.com/office/word/2010/wordml" xmlns:w15="http://schemas.microsoft.com/office/word/2012/wordml" xmlns:w16se="http://schemas.microsoft.com/office/word/2015/wordml/symex" xmlns:wpg="http://schemas.microsoft.com/office/word/2010/wordprocessingGroup" xmlns:wpi="http://schemas.microsoft.com/office/word/2010/wordprocessingInk" xmlns:wne="http://schemas.microsoft.com/office/word/2006/wordml" xmlns:wps="http://schemas.microsoft.com/office/word/2010/wordprocessingShape" mc:Ignorable="w14 w15 w16se wp14">
   <w:p>
     <w:pPr>
       <w:pStyle w:val="Footer"/>
@@ -5997,7 +6045,7 @@
 </file>
 
 <file path=word/footer2.xml><?xml version="1.0" encoding="utf-8"?>
-<w:ftr xmlns:wpc="http://schemas.microsoft.com/office/word/2010/wordprocessingCanvas" xmlns:cx="http://schemas.microsoft.com/office/drawing/2014/chartex" xmlns:cx1="http://schemas.microsoft.com/office/drawing/2015/9/8/chartex" xmlns:cx2="http://schemas.microsoft.com/office/drawing/2015/10/21/chartex" xmlns:cx3="http://schemas.microsoft.com/office/drawing/2016/5/9/chartex" xmlns:cx4="http://schemas.microsoft.com/office/drawing/2016/5/10/chartex" xmlns:cx5="http://schemas.microsoft.com/office/drawing/2016/5/11/chartex" xmlns:cx6="http://schemas.microsoft.com/office/drawing/2016/5/12/chartex" xmlns:cx7="http://schemas.microsoft.com/office/drawing/2016/5/13/chartex" xmlns:cx8="http://schemas.microsoft.com/office/drawing/2016/5/14/chartex" xmlns:mc="http://schemas.openxmlformats.org/markup-compatibility/2006" xmlns:aink="http://schemas.microsoft.com/office/drawing/2016/ink" xmlns:am3d="http://schemas.microsoft.com/office/drawing/2017/model3d" xmlns:o="urn:schemas-microsoft-com:office:office" xmlns:r="http://schemas.openxmlformats.org/officeDocument/2006/relationships" xmlns:m="http://schemas.openxmlformats.org/officeDocument/2006/math" xmlns:v="urn:schemas-microsoft-com:vml" xmlns:wp14="http://schemas.microsoft.com/office/word/2010/wordprocessingDrawing" xmlns:wp="http://schemas.openxmlformats.org/drawingml/2006/wordprocessingDrawing" xmlns:w10="urn:schemas-microsoft-com:office:word" xmlns:w="http://schemas.openxmlformats.org/wordprocessingml/2006/main" xmlns:w14="http://schemas.microsoft.com/office/word/2010/wordml" xmlns:w15="http://schemas.microsoft.com/office/word/2012/wordml" xmlns:w16cid="http://schemas.microsoft.com/office/word/2016/wordml/cid" xmlns:w16se="http://schemas.microsoft.com/office/word/2015/wordml/symex" xmlns:wpg="http://schemas.microsoft.com/office/word/2010/wordprocessingGroup" xmlns:wpi="http://schemas.microsoft.com/office/word/2010/wordprocessingInk" xmlns:wne="http://schemas.microsoft.com/office/word/2006/wordml" xmlns:wps="http://schemas.microsoft.com/office/word/2010/wordprocessingShape" mc:Ignorable="w14 w15 w16se w16cid wp14">
+<w:ftr xmlns:wpc="http://schemas.microsoft.com/office/word/2010/wordprocessingCanvas" xmlns:cx="http://schemas.microsoft.com/office/drawing/2014/chartex" xmlns:mc="http://schemas.openxmlformats.org/markup-compatibility/2006" xmlns:o="urn:schemas-microsoft-com:office:office" xmlns:r="http://schemas.openxmlformats.org/officeDocument/2006/relationships" xmlns:m="http://schemas.openxmlformats.org/officeDocument/2006/math" xmlns:v="urn:schemas-microsoft-com:vml" xmlns:wp14="http://schemas.microsoft.com/office/word/2010/wordprocessingDrawing" xmlns:wp="http://schemas.openxmlformats.org/drawingml/2006/wordprocessingDrawing" xmlns:w10="urn:schemas-microsoft-com:office:word" xmlns:w="http://schemas.openxmlformats.org/wordprocessingml/2006/main" xmlns:w14="http://schemas.microsoft.com/office/word/2010/wordml" xmlns:w15="http://schemas.microsoft.com/office/word/2012/wordml" xmlns:w16se="http://schemas.microsoft.com/office/word/2015/wordml/symex" xmlns:wpg="http://schemas.microsoft.com/office/word/2010/wordprocessingGroup" xmlns:wpi="http://schemas.microsoft.com/office/word/2010/wordprocessingInk" xmlns:wne="http://schemas.microsoft.com/office/word/2006/wordml" xmlns:wps="http://schemas.microsoft.com/office/word/2010/wordprocessingShape" mc:Ignorable="w14 w15 w16se wp14">
   <w:p>
     <w:pPr>
       <w:pStyle w:val="Footer"/>
@@ -6007,7 +6055,7 @@
 </file>
 
 <file path=word/footer3.xml><?xml version="1.0" encoding="utf-8"?>
-<w:ftr xmlns:wpc="http://schemas.microsoft.com/office/word/2010/wordprocessingCanvas" xmlns:cx="http://schemas.microsoft.com/office/drawing/2014/chartex" xmlns:cx1="http://schemas.microsoft.com/office/drawing/2015/9/8/chartex" xmlns:cx2="http://schemas.microsoft.com/office/drawing/2015/10/21/chartex" xmlns:cx3="http://schemas.microsoft.com/office/drawing/2016/5/9/chartex" xmlns:cx4="http://schemas.microsoft.com/office/drawing/2016/5/10/chartex" xmlns:cx5="http://schemas.microsoft.com/office/drawing/2016/5/11/chartex" xmlns:cx6="http://schemas.microsoft.com/office/drawing/2016/5/12/chartex" xmlns:cx7="http://schemas.microsoft.com/office/drawing/2016/5/13/chartex" xmlns:cx8="http://schemas.microsoft.com/office/drawing/2016/5/14/chartex" xmlns:mc="http://schemas.openxmlformats.org/markup-compatibility/2006" xmlns:aink="http://schemas.microsoft.com/office/drawing/2016/ink" xmlns:am3d="http://schemas.microsoft.com/office/drawing/2017/model3d" xmlns:o="urn:schemas-microsoft-com:office:office" xmlns:r="http://schemas.openxmlformats.org/officeDocument/2006/relationships" xmlns:m="http://schemas.openxmlformats.org/officeDocument/2006/math" xmlns:v="urn:schemas-microsoft-com:vml" xmlns:wp14="http://schemas.microsoft.com/office/word/2010/wordprocessingDrawing" xmlns:wp="http://schemas.openxmlformats.org/drawingml/2006/wordprocessingDrawing" xmlns:w10="urn:schemas-microsoft-com:office:word" xmlns:w="http://schemas.openxmlformats.org/wordprocessingml/2006/main" xmlns:w14="http://schemas.microsoft.com/office/word/2010/wordml" xmlns:w15="http://schemas.microsoft.com/office/word/2012/wordml" xmlns:w16cid="http://schemas.microsoft.com/office/word/2016/wordml/cid" xmlns:w16se="http://schemas.microsoft.com/office/word/2015/wordml/symex" xmlns:wpg="http://schemas.microsoft.com/office/word/2010/wordprocessingGroup" xmlns:wpi="http://schemas.microsoft.com/office/word/2010/wordprocessingInk" xmlns:wne="http://schemas.microsoft.com/office/word/2006/wordml" xmlns:wps="http://schemas.microsoft.com/office/word/2010/wordprocessingShape" mc:Ignorable="w14 w15 w16se w16cid wp14">
+<w:ftr xmlns:wpc="http://schemas.microsoft.com/office/word/2010/wordprocessingCanvas" xmlns:cx="http://schemas.microsoft.com/office/drawing/2014/chartex" xmlns:mc="http://schemas.openxmlformats.org/markup-compatibility/2006" xmlns:o="urn:schemas-microsoft-com:office:office" xmlns:r="http://schemas.openxmlformats.org/officeDocument/2006/relationships" xmlns:m="http://schemas.openxmlformats.org/officeDocument/2006/math" xmlns:v="urn:schemas-microsoft-com:vml" xmlns:wp14="http://schemas.microsoft.com/office/word/2010/wordprocessingDrawing" xmlns:wp="http://schemas.openxmlformats.org/drawingml/2006/wordprocessingDrawing" xmlns:w10="urn:schemas-microsoft-com:office:word" xmlns:w="http://schemas.openxmlformats.org/wordprocessingml/2006/main" xmlns:w14="http://schemas.microsoft.com/office/word/2010/wordml" xmlns:w15="http://schemas.microsoft.com/office/word/2012/wordml" xmlns:w16se="http://schemas.microsoft.com/office/word/2015/wordml/symex" xmlns:wpg="http://schemas.microsoft.com/office/word/2010/wordprocessingGroup" xmlns:wpi="http://schemas.microsoft.com/office/word/2010/wordprocessingInk" xmlns:wne="http://schemas.microsoft.com/office/word/2006/wordml" xmlns:wps="http://schemas.microsoft.com/office/word/2010/wordprocessingShape" mc:Ignorable="w14 w15 w16se wp14">
   <w:p>
     <w:pPr>
       <w:pStyle w:val="Footer"/>
@@ -6017,7 +6065,7 @@
 </file>
 
 <file path=word/footnotes.xml><?xml version="1.0" encoding="utf-8"?>
-<w:footnotes xmlns:wpc="http://schemas.microsoft.com/office/word/2010/wordprocessingCanvas" xmlns:cx="http://schemas.microsoft.com/office/drawing/2014/chartex" xmlns:cx1="http://schemas.microsoft.com/office/drawing/2015/9/8/chartex" xmlns:cx2="http://schemas.microsoft.com/office/drawing/2015/10/21/chartex" xmlns:cx3="http://schemas.microsoft.com/office/drawing/2016/5/9/chartex" xmlns:cx4="http://schemas.microsoft.com/office/drawing/2016/5/10/chartex" xmlns:cx5="http://schemas.microsoft.com/office/drawing/2016/5/11/chartex" xmlns:cx6="http://schemas.microsoft.com/office/drawing/2016/5/12/chartex" xmlns:cx7="http://schemas.microsoft.com/office/drawing/2016/5/13/chartex" xmlns:cx8="http://schemas.microsoft.com/office/drawing/2016/5/14/chartex" xmlns:mc="http://schemas.openxmlformats.org/markup-compatibility/2006" xmlns:aink="http://schemas.microsoft.com/office/drawing/2016/ink" xmlns:am3d="http://schemas.microsoft.com/office/drawing/2017/model3d" xmlns:o="urn:schemas-microsoft-com:office:office" xmlns:r="http://schemas.openxmlformats.org/officeDocument/2006/relationships" xmlns:m="http://schemas.openxmlformats.org/officeDocument/2006/math" xmlns:v="urn:schemas-microsoft-com:vml" xmlns:wp14="http://schemas.microsoft.com/office/word/2010/wordprocessingDrawing" xmlns:wp="http://schemas.openxmlformats.org/drawingml/2006/wordprocessingDrawing" xmlns:w10="urn:schemas-microsoft-com:office:word" xmlns:w="http://schemas.openxmlformats.org/wordprocessingml/2006/main" xmlns:w14="http://schemas.microsoft.com/office/word/2010/wordml" xmlns:w15="http://schemas.microsoft.com/office/word/2012/wordml" xmlns:w16cid="http://schemas.microsoft.com/office/word/2016/wordml/cid" xmlns:w16se="http://schemas.microsoft.com/office/word/2015/wordml/symex" xmlns:wpg="http://schemas.microsoft.com/office/word/2010/wordprocessingGroup" xmlns:wpi="http://schemas.microsoft.com/office/word/2010/wordprocessingInk" xmlns:wne="http://schemas.microsoft.com/office/word/2006/wordml" xmlns:wps="http://schemas.microsoft.com/office/word/2010/wordprocessingShape" mc:Ignorable="w14 w15 w16se w16cid wp14">
+<w:footnotes xmlns:wpc="http://schemas.microsoft.com/office/word/2010/wordprocessingCanvas" xmlns:cx="http://schemas.microsoft.com/office/drawing/2014/chartex" xmlns:mc="http://schemas.openxmlformats.org/markup-compatibility/2006" xmlns:o="urn:schemas-microsoft-com:office:office" xmlns:r="http://schemas.openxmlformats.org/officeDocument/2006/relationships" xmlns:m="http://schemas.openxmlformats.org/officeDocument/2006/math" xmlns:v="urn:schemas-microsoft-com:vml" xmlns:wp14="http://schemas.microsoft.com/office/word/2010/wordprocessingDrawing" xmlns:wp="http://schemas.openxmlformats.org/drawingml/2006/wordprocessingDrawing" xmlns:w10="urn:schemas-microsoft-com:office:word" xmlns:w="http://schemas.openxmlformats.org/wordprocessingml/2006/main" xmlns:w14="http://schemas.microsoft.com/office/word/2010/wordml" xmlns:w15="http://schemas.microsoft.com/office/word/2012/wordml" xmlns:w16se="http://schemas.microsoft.com/office/word/2015/wordml/symex" xmlns:wpg="http://schemas.microsoft.com/office/word/2010/wordprocessingGroup" xmlns:wpi="http://schemas.microsoft.com/office/word/2010/wordprocessingInk" xmlns:wne="http://schemas.microsoft.com/office/word/2006/wordml" xmlns:wps="http://schemas.microsoft.com/office/word/2010/wordprocessingShape" mc:Ignorable="w14 w15 w16se wp14">
   <w:footnote w:type="separator" w:id="-1">
     <w:p>
       <w:pPr>
@@ -6042,7 +6090,7 @@
 </file>
 
 <file path=word/header1.xml><?xml version="1.0" encoding="utf-8"?>
-<w:hdr xmlns:wpc="http://schemas.microsoft.com/office/word/2010/wordprocessingCanvas" xmlns:cx="http://schemas.microsoft.com/office/drawing/2014/chartex" xmlns:cx1="http://schemas.microsoft.com/office/drawing/2015/9/8/chartex" xmlns:cx2="http://schemas.microsoft.com/office/drawing/2015/10/21/chartex" xmlns:cx3="http://schemas.microsoft.com/office/drawing/2016/5/9/chartex" xmlns:cx4="http://schemas.microsoft.com/office/drawing/2016/5/10/chartex" xmlns:cx5="http://schemas.microsoft.com/office/drawing/2016/5/11/chartex" xmlns:cx6="http://schemas.microsoft.com/office/drawing/2016/5/12/chartex" xmlns:cx7="http://schemas.microsoft.com/office/drawing/2016/5/13/chartex" xmlns:cx8="http://schemas.microsoft.com/office/drawing/2016/5/14/chartex" xmlns:mc="http://schemas.openxmlformats.org/markup-compatibility/2006" xmlns:aink="http://schemas.microsoft.com/office/drawing/2016/ink" xmlns:am3d="http://schemas.microsoft.com/office/drawing/2017/model3d" xmlns:o="urn:schemas-microsoft-com:office:office" xmlns:r="http://schemas.openxmlformats.org/officeDocument/2006/relationships" xmlns:m="http://schemas.openxmlformats.org/officeDocument/2006/math" xmlns:v="urn:schemas-microsoft-com:vml" xmlns:wp14="http://schemas.microsoft.com/office/word/2010/wordprocessingDrawing" xmlns:wp="http://schemas.openxmlformats.org/drawingml/2006/wordprocessingDrawing" xmlns:w10="urn:schemas-microsoft-com:office:word" xmlns:w="http://schemas.openxmlformats.org/wordprocessingml/2006/main" xmlns:w14="http://schemas.microsoft.com/office/word/2010/wordml" xmlns:w15="http://schemas.microsoft.com/office/word/2012/wordml" xmlns:w16cid="http://schemas.microsoft.com/office/word/2016/wordml/cid" xmlns:w16se="http://schemas.microsoft.com/office/word/2015/wordml/symex" xmlns:wpg="http://schemas.microsoft.com/office/word/2010/wordprocessingGroup" xmlns:wpi="http://schemas.microsoft.com/office/word/2010/wordprocessingInk" xmlns:wne="http://schemas.microsoft.com/office/word/2006/wordml" xmlns:wps="http://schemas.microsoft.com/office/word/2010/wordprocessingShape" mc:Ignorable="w14 w15 w16se w16cid wp14">
+<w:hdr xmlns:wpc="http://schemas.microsoft.com/office/word/2010/wordprocessingCanvas" xmlns:cx="http://schemas.microsoft.com/office/drawing/2014/chartex" xmlns:mc="http://schemas.openxmlformats.org/markup-compatibility/2006" xmlns:o="urn:schemas-microsoft-com:office:office" xmlns:r="http://schemas.openxmlformats.org/officeDocument/2006/relationships" xmlns:m="http://schemas.openxmlformats.org/officeDocument/2006/math" xmlns:v="urn:schemas-microsoft-com:vml" xmlns:wp14="http://schemas.microsoft.com/office/word/2010/wordprocessingDrawing" xmlns:wp="http://schemas.openxmlformats.org/drawingml/2006/wordprocessingDrawing" xmlns:w10="urn:schemas-microsoft-com:office:word" xmlns:w="http://schemas.openxmlformats.org/wordprocessingml/2006/main" xmlns:w14="http://schemas.microsoft.com/office/word/2010/wordml" xmlns:w15="http://schemas.microsoft.com/office/word/2012/wordml" xmlns:w16se="http://schemas.microsoft.com/office/word/2015/wordml/symex" xmlns:wpg="http://schemas.microsoft.com/office/word/2010/wordprocessingGroup" xmlns:wpi="http://schemas.microsoft.com/office/word/2010/wordprocessingInk" xmlns:wne="http://schemas.microsoft.com/office/word/2006/wordml" xmlns:wps="http://schemas.microsoft.com/office/word/2010/wordprocessingShape" mc:Ignorable="w14 w15 w16se wp14">
   <w:p>
     <w:pPr>
       <w:pStyle w:val="Header"/>
@@ -6052,7 +6100,7 @@
 </file>
 
 <file path=word/header2.xml><?xml version="1.0" encoding="utf-8"?>
-<w:hdr xmlns:wpc="http://schemas.microsoft.com/office/word/2010/wordprocessingCanvas" xmlns:cx="http://schemas.microsoft.com/office/drawing/2014/chartex" xmlns:cx1="http://schemas.microsoft.com/office/drawing/2015/9/8/chartex" xmlns:cx2="http://schemas.microsoft.com/office/drawing/2015/10/21/chartex" xmlns:cx3="http://schemas.microsoft.com/office/drawing/2016/5/9/chartex" xmlns:cx4="http://schemas.microsoft.com/office/drawing/2016/5/10/chartex" xmlns:cx5="http://schemas.microsoft.com/office/drawing/2016/5/11/chartex" xmlns:cx6="http://schemas.microsoft.com/office/drawing/2016/5/12/chartex" xmlns:cx7="http://schemas.microsoft.com/office/drawing/2016/5/13/chartex" xmlns:cx8="http://schemas.microsoft.com/office/drawing/2016/5/14/chartex" xmlns:mc="http://schemas.openxmlformats.org/markup-compatibility/2006" xmlns:aink="http://schemas.microsoft.com/office/drawing/2016/ink" xmlns:am3d="http://schemas.microsoft.com/office/drawing/2017/model3d" xmlns:o="urn:schemas-microsoft-com:office:office" xmlns:r="http://schemas.openxmlformats.org/officeDocument/2006/relationships" xmlns:m="http://schemas.openxmlformats.org/officeDocument/2006/math" xmlns:v="urn:schemas-microsoft-com:vml" xmlns:wp14="http://schemas.microsoft.com/office/word/2010/wordprocessingDrawing" xmlns:wp="http://schemas.openxmlformats.org/drawingml/2006/wordprocessingDrawing" xmlns:w10="urn:schemas-microsoft-com:office:word" xmlns:w="http://schemas.openxmlformats.org/wordprocessingml/2006/main" xmlns:w14="http://schemas.microsoft.com/office/word/2010/wordml" xmlns:w15="http://schemas.microsoft.com/office/word/2012/wordml" xmlns:w16cid="http://schemas.microsoft.com/office/word/2016/wordml/cid" xmlns:w16se="http://schemas.microsoft.com/office/word/2015/wordml/symex" xmlns:wpg="http://schemas.microsoft.com/office/word/2010/wordprocessingGroup" xmlns:wpi="http://schemas.microsoft.com/office/word/2010/wordprocessingInk" xmlns:wne="http://schemas.microsoft.com/office/word/2006/wordml" xmlns:wps="http://schemas.microsoft.com/office/word/2010/wordprocessingShape" mc:Ignorable="w14 w15 w16se w16cid wp14">
+<w:hdr xmlns:wpc="http://schemas.microsoft.com/office/word/2010/wordprocessingCanvas" xmlns:cx="http://schemas.microsoft.com/office/drawing/2014/chartex" xmlns:mc="http://schemas.openxmlformats.org/markup-compatibility/2006" xmlns:o="urn:schemas-microsoft-com:office:office" xmlns:r="http://schemas.openxmlformats.org/officeDocument/2006/relationships" xmlns:m="http://schemas.openxmlformats.org/officeDocument/2006/math" xmlns:v="urn:schemas-microsoft-com:vml" xmlns:wp14="http://schemas.microsoft.com/office/word/2010/wordprocessingDrawing" xmlns:wp="http://schemas.openxmlformats.org/drawingml/2006/wordprocessingDrawing" xmlns:w10="urn:schemas-microsoft-com:office:word" xmlns:w="http://schemas.openxmlformats.org/wordprocessingml/2006/main" xmlns:w14="http://schemas.microsoft.com/office/word/2010/wordml" xmlns:w15="http://schemas.microsoft.com/office/word/2012/wordml" xmlns:w16se="http://schemas.microsoft.com/office/word/2015/wordml/symex" xmlns:wpg="http://schemas.microsoft.com/office/word/2010/wordprocessingGroup" xmlns:wpi="http://schemas.microsoft.com/office/word/2010/wordprocessingInk" xmlns:wne="http://schemas.microsoft.com/office/word/2006/wordml" xmlns:wps="http://schemas.microsoft.com/office/word/2010/wordprocessingShape" mc:Ignorable="w14 w15 w16se wp14">
   <w:p>
     <w:pPr>
       <w:pStyle w:val="Header"/>
@@ -6062,7 +6110,7 @@
 </file>
 
 <file path=word/header3.xml><?xml version="1.0" encoding="utf-8"?>
-<w:hdr xmlns:wpc="http://schemas.microsoft.com/office/word/2010/wordprocessingCanvas" xmlns:cx="http://schemas.microsoft.com/office/drawing/2014/chartex" xmlns:cx1="http://schemas.microsoft.com/office/drawing/2015/9/8/chartex" xmlns:cx2="http://schemas.microsoft.com/office/drawing/2015/10/21/chartex" xmlns:cx3="http://schemas.microsoft.com/office/drawing/2016/5/9/chartex" xmlns:cx4="http://schemas.microsoft.com/office/drawing/2016/5/10/chartex" xmlns:cx5="http://schemas.microsoft.com/office/drawing/2016/5/11/chartex" xmlns:cx6="http://schemas.microsoft.com/office/drawing/2016/5/12/chartex" xmlns:cx7="http://schemas.microsoft.com/office/drawing/2016/5/13/chartex" xmlns:cx8="http://schemas.microsoft.com/office/drawing/2016/5/14/chartex" xmlns:mc="http://schemas.openxmlformats.org/markup-compatibility/2006" xmlns:aink="http://schemas.microsoft.com/office/drawing/2016/ink" xmlns:am3d="http://schemas.microsoft.com/office/drawing/2017/model3d" xmlns:o="urn:schemas-microsoft-com:office:office" xmlns:r="http://schemas.openxmlformats.org/officeDocument/2006/relationships" xmlns:m="http://schemas.openxmlformats.org/officeDocument/2006/math" xmlns:v="urn:schemas-microsoft-com:vml" xmlns:wp14="http://schemas.microsoft.com/office/word/2010/wordprocessingDrawing" xmlns:wp="http://schemas.openxmlformats.org/drawingml/2006/wordprocessingDrawing" xmlns:w10="urn:schemas-microsoft-com:office:word" xmlns:w="http://schemas.openxmlformats.org/wordprocessingml/2006/main" xmlns:w14="http://schemas.microsoft.com/office/word/2010/wordml" xmlns:w15="http://schemas.microsoft.com/office/word/2012/wordml" xmlns:w16cid="http://schemas.microsoft.com/office/word/2016/wordml/cid" xmlns:w16se="http://schemas.microsoft.com/office/word/2015/wordml/symex" xmlns:wpg="http://schemas.microsoft.com/office/word/2010/wordprocessingGroup" xmlns:wpi="http://schemas.microsoft.com/office/word/2010/wordprocessingInk" xmlns:wne="http://schemas.microsoft.com/office/word/2006/wordml" xmlns:wps="http://schemas.microsoft.com/office/word/2010/wordprocessingShape" mc:Ignorable="w14 w15 w16se w16cid wp14">
+<w:hdr xmlns:wpc="http://schemas.microsoft.com/office/word/2010/wordprocessingCanvas" xmlns:cx="http://schemas.microsoft.com/office/drawing/2014/chartex" xmlns:mc="http://schemas.openxmlformats.org/markup-compatibility/2006" xmlns:o="urn:schemas-microsoft-com:office:office" xmlns:r="http://schemas.openxmlformats.org/officeDocument/2006/relationships" xmlns:m="http://schemas.openxmlformats.org/officeDocument/2006/math" xmlns:v="urn:schemas-microsoft-com:vml" xmlns:wp14="http://schemas.microsoft.com/office/word/2010/wordprocessingDrawing" xmlns:wp="http://schemas.openxmlformats.org/drawingml/2006/wordprocessingDrawing" xmlns:w10="urn:schemas-microsoft-com:office:word" xmlns:w="http://schemas.openxmlformats.org/wordprocessingml/2006/main" xmlns:w14="http://schemas.microsoft.com/office/word/2010/wordml" xmlns:w15="http://schemas.microsoft.com/office/word/2012/wordml" xmlns:w16se="http://schemas.microsoft.com/office/word/2015/wordml/symex" xmlns:wpg="http://schemas.microsoft.com/office/word/2010/wordprocessingGroup" xmlns:wpi="http://schemas.microsoft.com/office/word/2010/wordprocessingInk" xmlns:wne="http://schemas.microsoft.com/office/word/2006/wordml" xmlns:wps="http://schemas.microsoft.com/office/word/2010/wordprocessingShape" mc:Ignorable="w14 w15 w16se wp14">
   <w:p>
     <w:pPr>
       <w:pStyle w:val="Header"/>
@@ -6072,7 +6120,7 @@
 </file>
 
 <file path=word/numbering.xml><?xml version="1.0" encoding="utf-8"?>
-<w:numbering xmlns:wpc="http://schemas.microsoft.com/office/word/2010/wordprocessingCanvas" xmlns:cx="http://schemas.microsoft.com/office/drawing/2014/chartex" xmlns:cx1="http://schemas.microsoft.com/office/drawing/2015/9/8/chartex" xmlns:cx2="http://schemas.microsoft.com/office/drawing/2015/10/21/chartex" xmlns:cx3="http://schemas.microsoft.com/office/drawing/2016/5/9/chartex" xmlns:cx4="http://schemas.microsoft.com/office/drawing/2016/5/10/chartex" xmlns:cx5="http://schemas.microsoft.com/office/drawing/2016/5/11/chartex" xmlns:cx6="http://schemas.microsoft.com/office/drawing/2016/5/12/chartex" xmlns:cx7="http://schemas.microsoft.com/office/drawing/2016/5/13/chartex" xmlns:cx8="http://schemas.microsoft.com/office/drawing/2016/5/14/chartex" xmlns:mc="http://schemas.openxmlformats.org/markup-compatibility/2006" xmlns:aink="http://schemas.microsoft.com/office/drawing/2016/ink" xmlns:am3d="http://schemas.microsoft.com/office/drawing/2017/model3d" xmlns:o="urn:schemas-microsoft-com:office:office" xmlns:r="http://schemas.openxmlformats.org/officeDocument/2006/relationships" xmlns:m="http://schemas.openxmlformats.org/officeDocument/2006/math" xmlns:v="urn:schemas-microsoft-com:vml" xmlns:wp14="http://schemas.microsoft.com/office/word/2010/wordprocessingDrawing" xmlns:wp="http://schemas.openxmlformats.org/drawingml/2006/wordprocessingDrawing" xmlns:w10="urn:schemas-microsoft-com:office:word" xmlns:w="http://schemas.openxmlformats.org/wordprocessingml/2006/main" xmlns:w14="http://schemas.microsoft.com/office/word/2010/wordml" xmlns:w15="http://schemas.microsoft.com/office/word/2012/wordml" xmlns:w16cid="http://schemas.microsoft.com/office/word/2016/wordml/cid" xmlns:w16se="http://schemas.microsoft.com/office/word/2015/wordml/symex" xmlns:wpg="http://schemas.microsoft.com/office/word/2010/wordprocessingGroup" xmlns:wpi="http://schemas.microsoft.com/office/word/2010/wordprocessingInk" xmlns:wne="http://schemas.microsoft.com/office/word/2006/wordml" xmlns:wps="http://schemas.microsoft.com/office/word/2010/wordprocessingShape" mc:Ignorable="w14 w15 w16se w16cid wp14">
+<w:numbering xmlns:wpc="http://schemas.microsoft.com/office/word/2010/wordprocessingCanvas" xmlns:cx="http://schemas.microsoft.com/office/drawing/2014/chartex" xmlns:mc="http://schemas.openxmlformats.org/markup-compatibility/2006" xmlns:o="urn:schemas-microsoft-com:office:office" xmlns:r="http://schemas.openxmlformats.org/officeDocument/2006/relationships" xmlns:m="http://schemas.openxmlformats.org/officeDocument/2006/math" xmlns:v="urn:schemas-microsoft-com:vml" xmlns:wp14="http://schemas.microsoft.com/office/word/2010/wordprocessingDrawing" xmlns:wp="http://schemas.openxmlformats.org/drawingml/2006/wordprocessingDrawing" xmlns:w10="urn:schemas-microsoft-com:office:word" xmlns:w="http://schemas.openxmlformats.org/wordprocessingml/2006/main" xmlns:w14="http://schemas.microsoft.com/office/word/2010/wordml" xmlns:w15="http://schemas.microsoft.com/office/word/2012/wordml" xmlns:w16se="http://schemas.microsoft.com/office/word/2015/wordml/symex" xmlns:wpg="http://schemas.microsoft.com/office/word/2010/wordprocessingGroup" xmlns:wpi="http://schemas.microsoft.com/office/word/2010/wordprocessingInk" xmlns:wne="http://schemas.microsoft.com/office/word/2006/wordml" xmlns:wps="http://schemas.microsoft.com/office/word/2010/wordprocessingShape" mc:Ignorable="w14 w15 w16se wp14">
   <w:abstractNum w:abstractNumId="0" w15:restartNumberingAfterBreak="0">
     <w:nsid w:val="043503E3"/>
     <w:multiLevelType w:val="multilevel"/>
@@ -9397,7 +9445,7 @@
 </file>
 
 <file path=word/styles.xml><?xml version="1.0" encoding="utf-8"?>
-<w:styles xmlns:mc="http://schemas.openxmlformats.org/markup-compatibility/2006" xmlns:r="http://schemas.openxmlformats.org/officeDocument/2006/relationships" xmlns:w="http://schemas.openxmlformats.org/wordprocessingml/2006/main" xmlns:w14="http://schemas.microsoft.com/office/word/2010/wordml" xmlns:w15="http://schemas.microsoft.com/office/word/2012/wordml" xmlns:w16cid="http://schemas.microsoft.com/office/word/2016/wordml/cid" xmlns:w16se="http://schemas.microsoft.com/office/word/2015/wordml/symex" mc:Ignorable="w14 w15 w16se w16cid">
+<w:styles xmlns:mc="http://schemas.openxmlformats.org/markup-compatibility/2006" xmlns:r="http://schemas.openxmlformats.org/officeDocument/2006/relationships" xmlns:w="http://schemas.openxmlformats.org/wordprocessingml/2006/main" xmlns:w14="http://schemas.microsoft.com/office/word/2010/wordml" xmlns:w15="http://schemas.microsoft.com/office/word/2012/wordml" xmlns:w16se="http://schemas.microsoft.com/office/word/2015/wordml/symex" mc:Ignorable="w14 w15 w16se">
   <w:docDefaults>
     <w:rPrDefault>
       <w:rPr>
@@ -9414,7 +9462,7 @@
       </w:pPr>
     </w:pPrDefault>
   </w:docDefaults>
-  <w:latentStyles w:defLockedState="0" w:defUIPriority="99" w:defSemiHidden="0" w:defUnhideWhenUsed="0" w:defQFormat="0" w:count="375">
+  <w:latentStyles w:defLockedState="0" w:defUIPriority="99" w:defSemiHidden="0" w:defUnhideWhenUsed="0" w:defQFormat="0" w:count="371">
     <w:lsdException w:name="Normal" w:uiPriority="0" w:qFormat="1"/>
     <w:lsdException w:name="heading 1" w:uiPriority="9" w:qFormat="1"/>
     <w:lsdException w:name="heading 2" w:semiHidden="1" w:uiPriority="9" w:unhideWhenUsed="1" w:qFormat="1"/>
@@ -9520,6 +9568,7 @@
     <w:lsdException w:name="HTML Sample" w:semiHidden="1" w:unhideWhenUsed="1"/>
     <w:lsdException w:name="HTML Typewriter" w:semiHidden="1" w:unhideWhenUsed="1"/>
     <w:lsdException w:name="HTML Variable" w:semiHidden="1" w:unhideWhenUsed="1"/>
+    <w:lsdException w:name="Normal Table" w:semiHidden="1" w:unhideWhenUsed="1"/>
     <w:lsdException w:name="annotation subject" w:semiHidden="1" w:unhideWhenUsed="1"/>
     <w:lsdException w:name="No List" w:semiHidden="1" w:unhideWhenUsed="1"/>
     <w:lsdException w:name="Outline List 1" w:semiHidden="1" w:unhideWhenUsed="1"/>
@@ -9563,8 +9612,10 @@
     <w:lsdException w:name="Table Elegant" w:semiHidden="1" w:unhideWhenUsed="1"/>
     <w:lsdException w:name="Table Professional" w:semiHidden="1" w:unhideWhenUsed="1"/>
     <w:lsdException w:name="Table Subtle 1" w:semiHidden="1" w:unhideWhenUsed="1"/>
+    <w:lsdException w:name="Table Subtle 2" w:semiHidden="1" w:unhideWhenUsed="1"/>
     <w:lsdException w:name="Table Web 1" w:semiHidden="1" w:unhideWhenUsed="1"/>
     <w:lsdException w:name="Table Web 2" w:semiHidden="1" w:unhideWhenUsed="1"/>
+    <w:lsdException w:name="Table Web 3" w:semiHidden="1" w:unhideWhenUsed="1"/>
     <w:lsdException w:name="Balloon Text" w:semiHidden="1" w:unhideWhenUsed="1"/>
     <w:lsdException w:name="Table Grid" w:uiPriority="39"/>
     <w:lsdException w:name="Table Theme" w:semiHidden="1" w:unhideWhenUsed="1"/>
@@ -9783,10 +9834,6 @@
     <w:lsdException w:name="List Table 5 Dark Accent 6" w:uiPriority="50"/>
     <w:lsdException w:name="List Table 6 Colorful Accent 6" w:uiPriority="51"/>
     <w:lsdException w:name="List Table 7 Colorful Accent 6" w:uiPriority="52"/>
-    <w:lsdException w:name="Mention" w:semiHidden="1" w:unhideWhenUsed="1"/>
-    <w:lsdException w:name="Smart Hyperlink" w:semiHidden="1" w:unhideWhenUsed="1"/>
-    <w:lsdException w:name="Hashtag" w:semiHidden="1" w:unhideWhenUsed="1"/>
-    <w:lsdException w:name="Unresolved Mention" w:semiHidden="1" w:unhideWhenUsed="1"/>
   </w:latentStyles>
   <w:style w:type="paragraph" w:default="1" w:styleId="Normal">
     <w:name w:val="Normal"/>
@@ -9795,7 +9842,6 @@
   <w:style w:type="character" w:default="1" w:styleId="DefaultParagraphFont">
     <w:name w:val="Default Paragraph Font"/>
     <w:uiPriority w:val="1"/>
-    <w:semiHidden/>
     <w:unhideWhenUsed/>
   </w:style>
   <w:style w:type="table" w:default="1" w:styleId="TableNormal">

</xml_diff>

<commit_message>
Added terms and definitions for And Now For Something Beautiful (DS)the_code_issue_terms_and_definitions
</commit_message>
<xml_diff>
--- a/the_code_issue_terms_and_definitions.docx
+++ b/the_code_issue_terms_and_definitions.docx
@@ -5784,9 +5784,7 @@
         </w:rPr>
         <w:t xml:space="preserve"> A version control system for tracking changes in computer files and coordinating work on those files among multiple people.</w:t>
       </w:r>
-      <w:bookmarkStart w:id="1" w:name="_GoBack"/>
       <w:bookmarkEnd w:id="0"/>
-      <w:bookmarkEnd w:id="1"/>
     </w:p>
     <w:p>
       <w:pPr>
@@ -6076,6 +6074,16 @@
           <w:szCs w:val="24"/>
         </w:rPr>
       </w:pPr>
+      <w:r>
+        <w:rPr>
+          <w:rFonts w:ascii="Times New Roman" w:hAnsi="Times New Roman" w:cs="Times New Roman"/>
+          <w:sz w:val="24"/>
+          <w:szCs w:val="24"/>
+        </w:rPr>
+        <w:t>t</w:t>
+      </w:r>
+      <w:bookmarkStart w:id="1" w:name="_GoBack"/>
+      <w:bookmarkEnd w:id="1"/>
     </w:p>
     <w:p>
       <w:pPr>
@@ -9869,6 +9877,7 @@
     <w:lsdException w:name="HTML Sample" w:semiHidden="1" w:unhideWhenUsed="1"/>
     <w:lsdException w:name="HTML Typewriter" w:semiHidden="1" w:unhideWhenUsed="1"/>
     <w:lsdException w:name="HTML Variable" w:semiHidden="1" w:unhideWhenUsed="1"/>
+    <w:lsdException w:name="Normal Table" w:semiHidden="1" w:unhideWhenUsed="1"/>
     <w:lsdException w:name="annotation subject" w:semiHidden="1" w:unhideWhenUsed="1"/>
     <w:lsdException w:name="No List" w:semiHidden="1" w:unhideWhenUsed="1"/>
     <w:lsdException w:name="Outline List 1" w:semiHidden="1" w:unhideWhenUsed="1"/>
@@ -9912,8 +9921,10 @@
     <w:lsdException w:name="Table Elegant" w:semiHidden="1" w:unhideWhenUsed="1"/>
     <w:lsdException w:name="Table Professional" w:semiHidden="1" w:unhideWhenUsed="1"/>
     <w:lsdException w:name="Table Subtle 1" w:semiHidden="1" w:unhideWhenUsed="1"/>
+    <w:lsdException w:name="Table Subtle 2" w:semiHidden="1" w:unhideWhenUsed="1"/>
     <w:lsdException w:name="Table Web 1" w:semiHidden="1" w:unhideWhenUsed="1"/>
     <w:lsdException w:name="Table Web 2" w:semiHidden="1" w:unhideWhenUsed="1"/>
+    <w:lsdException w:name="Table Web 3" w:semiHidden="1" w:unhideWhenUsed="1"/>
     <w:lsdException w:name="Balloon Text" w:semiHidden="1" w:unhideWhenUsed="1"/>
     <w:lsdException w:name="Table Grid" w:uiPriority="39"/>
     <w:lsdException w:name="Table Theme" w:semiHidden="1" w:unhideWhenUsed="1"/>

</xml_diff>

<commit_message>
How Does Code Become Software? term (CM)
</commit_message>
<xml_diff>
--- a/the_code_issue_terms_and_definitions.docx
+++ b/the_code_issue_terms_and_definitions.docx
@@ -1,6 +1,6 @@
 
 <file path=word/document.xml><?xml version="1.0" encoding="utf-8"?>
-<w:document xmlns:wpc="http://schemas.microsoft.com/office/word/2010/wordprocessingCanvas" xmlns:cx="http://schemas.microsoft.com/office/drawing/2014/chartex" xmlns:cx1="http://schemas.microsoft.com/office/drawing/2015/9/8/chartex" xmlns:cx2="http://schemas.microsoft.com/office/drawing/2015/10/21/chartex" xmlns:cx3="http://schemas.microsoft.com/office/drawing/2016/5/9/chartex" xmlns:cx4="http://schemas.microsoft.com/office/drawing/2016/5/10/chartex" xmlns:cx5="http://schemas.microsoft.com/office/drawing/2016/5/11/chartex" xmlns:cx6="http://schemas.microsoft.com/office/drawing/2016/5/12/chartex" xmlns:cx7="http://schemas.microsoft.com/office/drawing/2016/5/13/chartex" xmlns:cx8="http://schemas.microsoft.com/office/drawing/2016/5/14/chartex" xmlns:mc="http://schemas.openxmlformats.org/markup-compatibility/2006" xmlns:aink="http://schemas.microsoft.com/office/drawing/2016/ink" xmlns:am3d="http://schemas.microsoft.com/office/drawing/2017/model3d" xmlns:o="urn:schemas-microsoft-com:office:office" xmlns:r="http://schemas.openxmlformats.org/officeDocument/2006/relationships" xmlns:m="http://schemas.openxmlformats.org/officeDocument/2006/math" xmlns:v="urn:schemas-microsoft-com:vml" xmlns:wp14="http://schemas.microsoft.com/office/word/2010/wordprocessingDrawing" xmlns:wp="http://schemas.openxmlformats.org/drawingml/2006/wordprocessingDrawing" xmlns:w10="urn:schemas-microsoft-com:office:word" xmlns:w="http://schemas.openxmlformats.org/wordprocessingml/2006/main" xmlns:w14="http://schemas.microsoft.com/office/word/2010/wordml" xmlns:w15="http://schemas.microsoft.com/office/word/2012/wordml" xmlns:w16cid="http://schemas.microsoft.com/office/word/2016/wordml/cid" xmlns:w16se="http://schemas.microsoft.com/office/word/2015/wordml/symex" xmlns:wpg="http://schemas.microsoft.com/office/word/2010/wordprocessingGroup" xmlns:wpi="http://schemas.microsoft.com/office/word/2010/wordprocessingInk" xmlns:wne="http://schemas.microsoft.com/office/word/2006/wordml" xmlns:wps="http://schemas.microsoft.com/office/word/2010/wordprocessingShape" mc:Ignorable="w14 w15 w16se w16cid wp14">
+<w:document xmlns:wpc="http://schemas.microsoft.com/office/word/2010/wordprocessingCanvas" xmlns:cx="http://schemas.microsoft.com/office/drawing/2014/chartex" xmlns:mc="http://schemas.openxmlformats.org/markup-compatibility/2006" xmlns:o="urn:schemas-microsoft-com:office:office" xmlns:r="http://schemas.openxmlformats.org/officeDocument/2006/relationships" xmlns:m="http://schemas.openxmlformats.org/officeDocument/2006/math" xmlns:v="urn:schemas-microsoft-com:vml" xmlns:wp14="http://schemas.microsoft.com/office/word/2010/wordprocessingDrawing" xmlns:wp="http://schemas.openxmlformats.org/drawingml/2006/wordprocessingDrawing" xmlns:w10="urn:schemas-microsoft-com:office:word" xmlns:w="http://schemas.openxmlformats.org/wordprocessingml/2006/main" xmlns:w14="http://schemas.microsoft.com/office/word/2010/wordml" xmlns:w15="http://schemas.microsoft.com/office/word/2012/wordml" xmlns:w16se="http://schemas.microsoft.com/office/word/2015/wordml/symex" xmlns:wpg="http://schemas.microsoft.com/office/word/2010/wordprocessingGroup" xmlns:wpi="http://schemas.microsoft.com/office/word/2010/wordprocessingInk" xmlns:wne="http://schemas.microsoft.com/office/word/2006/wordml" xmlns:wps="http://schemas.microsoft.com/office/word/2010/wordprocessingShape" mc:Ignorable="w14 w15 w16se wp14">
   <w:body>
     <w:p>
       <w:pPr>
@@ -254,7 +254,25 @@
           <w:sz w:val="24"/>
           <w:szCs w:val="24"/>
         </w:rPr>
-        <w:t xml:space="preserve">PHP: a server-side scripting language designed for web development but also used as a general-purpose programming language. Originally created by Rasmus </w:t>
+        <w:t xml:space="preserve">PHP: a server-side scripting language designed for web development but also used as a general-purpose programming language. Originally created by </w:t>
+      </w:r>
+      <w:proofErr w:type="spellStart"/>
+      <w:r>
+        <w:rPr>
+          <w:rFonts w:ascii="Times New Roman" w:hAnsi="Times New Roman" w:cs="Times New Roman"/>
+          <w:sz w:val="24"/>
+          <w:szCs w:val="24"/>
+        </w:rPr>
+        <w:t>Rasmus</w:t>
+      </w:r>
+      <w:proofErr w:type="spellEnd"/>
+      <w:r>
+        <w:rPr>
+          <w:rFonts w:ascii="Times New Roman" w:hAnsi="Times New Roman" w:cs="Times New Roman"/>
+          <w:sz w:val="24"/>
+          <w:szCs w:val="24"/>
+        </w:rPr>
+        <w:t xml:space="preserve"> </w:t>
       </w:r>
       <w:proofErr w:type="spellStart"/>
       <w:r>
@@ -1193,6 +1211,233 @@
           <w:ilvl w:val="0"/>
           <w:numId w:val="12"/>
         </w:numPr>
+        <w:spacing w:after="0" w:line="240" w:lineRule="auto"/>
+        <w:rPr>
+          <w:rFonts w:ascii="Times New Roman" w:eastAsia="Times New Roman" w:hAnsi="Times New Roman" w:cs="Times New Roman"/>
+          <w:sz w:val="24"/>
+          <w:szCs w:val="24"/>
+        </w:rPr>
+      </w:pPr>
+      <w:r>
+        <w:rPr>
+          <w:rFonts w:ascii="Times New Roman" w:eastAsia="Times New Roman" w:hAnsi="Times New Roman" w:cs="Times New Roman"/>
+          <w:color w:val="000000"/>
+          <w:sz w:val="24"/>
+          <w:szCs w:val="24"/>
+        </w:rPr>
+        <w:t>Scratch - A visual coding language intended for children to get them to think creatively and computationally.</w:t>
+      </w:r>
+    </w:p>
+    <w:p>
+      <w:pPr>
+        <w:pStyle w:val="ListParagraph"/>
+        <w:numPr>
+          <w:ilvl w:val="0"/>
+          <w:numId w:val="12"/>
+        </w:numPr>
+        <w:spacing w:after="0" w:line="240" w:lineRule="auto"/>
+        <w:rPr>
+          <w:rFonts w:ascii="Times New Roman" w:eastAsia="Times New Roman" w:hAnsi="Times New Roman" w:cs="Times New Roman"/>
+          <w:sz w:val="24"/>
+          <w:szCs w:val="24"/>
+        </w:rPr>
+      </w:pPr>
+      <w:r>
+        <w:rPr>
+          <w:rFonts w:ascii="Times New Roman" w:eastAsia="Times New Roman" w:hAnsi="Times New Roman" w:cs="Times New Roman"/>
+          <w:color w:val="000000"/>
+          <w:sz w:val="24"/>
+          <w:szCs w:val="24"/>
+        </w:rPr>
+        <w:lastRenderedPageBreak/>
+        <w:t xml:space="preserve">Fortran - </w:t>
+      </w:r>
+      <w:r>
+        <w:rPr>
+          <w:rFonts w:ascii="Times New Roman" w:eastAsia="Times New Roman" w:hAnsi="Times New Roman" w:cs="Times New Roman"/>
+          <w:color w:val="000000"/>
+          <w:sz w:val="24"/>
+          <w:szCs w:val="24"/>
+          <w:shd w:val="clear" w:color="auto" w:fill="FFFFFF"/>
+        </w:rPr>
+        <w:t> A general-purpose, imperative programming language that is especially suited to numeric computation and scientific computing</w:t>
+      </w:r>
+    </w:p>
+    <w:p>
+      <w:pPr>
+        <w:pStyle w:val="ListParagraph"/>
+        <w:numPr>
+          <w:ilvl w:val="0"/>
+          <w:numId w:val="12"/>
+        </w:numPr>
+        <w:spacing w:after="0" w:line="240" w:lineRule="auto"/>
+        <w:rPr>
+          <w:rFonts w:ascii="Times New Roman" w:eastAsia="Times New Roman" w:hAnsi="Times New Roman" w:cs="Times New Roman"/>
+          <w:sz w:val="24"/>
+          <w:szCs w:val="24"/>
+        </w:rPr>
+      </w:pPr>
+      <w:r>
+        <w:rPr>
+          <w:rFonts w:ascii="Times New Roman" w:eastAsia="Times New Roman" w:hAnsi="Times New Roman" w:cs="Times New Roman"/>
+          <w:color w:val="000000"/>
+          <w:sz w:val="24"/>
+          <w:szCs w:val="24"/>
+        </w:rPr>
+        <w:t xml:space="preserve"> Logic Gates - </w:t>
+      </w:r>
+      <w:r>
+        <w:rPr>
+          <w:rFonts w:ascii="Times New Roman" w:eastAsia="Times New Roman" w:hAnsi="Times New Roman" w:cs="Times New Roman"/>
+          <w:color w:val="000000"/>
+          <w:sz w:val="24"/>
+          <w:szCs w:val="24"/>
+          <w:shd w:val="clear" w:color="auto" w:fill="FFFFFF"/>
+        </w:rPr>
+        <w:t xml:space="preserve">An idealized or physical device implementing a </w:t>
+      </w:r>
+      <w:hyperlink r:id="rId7" w:history="1">
+        <w:r>
+          <w:rPr>
+            <w:rFonts w:ascii="Times New Roman" w:eastAsia="Times New Roman" w:hAnsi="Times New Roman" w:cs="Times New Roman"/>
+            <w:color w:val="000000"/>
+            <w:sz w:val="24"/>
+            <w:szCs w:val="24"/>
+            <w:shd w:val="clear" w:color="auto" w:fill="FFFFFF"/>
+          </w:rPr>
+          <w:t>Boolean function</w:t>
+        </w:r>
+      </w:hyperlink>
+      <w:r>
+        <w:rPr>
+          <w:rFonts w:ascii="Times New Roman" w:eastAsia="Times New Roman" w:hAnsi="Times New Roman" w:cs="Times New Roman"/>
+          <w:color w:val="000000"/>
+          <w:sz w:val="24"/>
+          <w:szCs w:val="24"/>
+          <w:shd w:val="clear" w:color="auto" w:fill="FFFFFF"/>
+        </w:rPr>
+        <w:t xml:space="preserve">; that is, it performs a </w:t>
+      </w:r>
+      <w:hyperlink r:id="rId8" w:history="1">
+        <w:r>
+          <w:rPr>
+            <w:rFonts w:ascii="Times New Roman" w:eastAsia="Times New Roman" w:hAnsi="Times New Roman" w:cs="Times New Roman"/>
+            <w:color w:val="000000"/>
+            <w:sz w:val="24"/>
+            <w:szCs w:val="24"/>
+            <w:shd w:val="clear" w:color="auto" w:fill="FFFFFF"/>
+          </w:rPr>
+          <w:t>logical operation</w:t>
+        </w:r>
+      </w:hyperlink>
+      <w:r>
+        <w:rPr>
+          <w:rFonts w:ascii="Times New Roman" w:eastAsia="Times New Roman" w:hAnsi="Times New Roman" w:cs="Times New Roman"/>
+          <w:color w:val="000000"/>
+          <w:sz w:val="24"/>
+          <w:szCs w:val="24"/>
+          <w:shd w:val="clear" w:color="auto" w:fill="FFFFFF"/>
+        </w:rPr>
+        <w:t xml:space="preserve"> on one or more </w:t>
+      </w:r>
+      <w:hyperlink r:id="rId9" w:history="1">
+        <w:r>
+          <w:rPr>
+            <w:rFonts w:ascii="Times New Roman" w:eastAsia="Times New Roman" w:hAnsi="Times New Roman" w:cs="Times New Roman"/>
+            <w:color w:val="000000"/>
+            <w:sz w:val="24"/>
+            <w:szCs w:val="24"/>
+            <w:shd w:val="clear" w:color="auto" w:fill="FFFFFF"/>
+          </w:rPr>
+          <w:t>binary</w:t>
+        </w:r>
+      </w:hyperlink>
+      <w:r>
+        <w:rPr>
+          <w:rFonts w:ascii="Times New Roman" w:eastAsia="Times New Roman" w:hAnsi="Times New Roman" w:cs="Times New Roman"/>
+          <w:color w:val="000000"/>
+          <w:sz w:val="24"/>
+          <w:szCs w:val="24"/>
+          <w:shd w:val="clear" w:color="auto" w:fill="FFFFFF"/>
+        </w:rPr>
+        <w:t xml:space="preserve"> inputs and produces a single binary output</w:t>
+      </w:r>
+    </w:p>
+    <w:p>
+      <w:pPr>
+        <w:pStyle w:val="ListParagraph"/>
+        <w:numPr>
+          <w:ilvl w:val="0"/>
+          <w:numId w:val="12"/>
+        </w:numPr>
+        <w:spacing w:after="0" w:line="240" w:lineRule="auto"/>
+        <w:rPr>
+          <w:rFonts w:ascii="Times New Roman" w:eastAsia="Times New Roman" w:hAnsi="Times New Roman" w:cs="Times New Roman"/>
+          <w:sz w:val="24"/>
+          <w:szCs w:val="24"/>
+        </w:rPr>
+      </w:pPr>
+      <w:r>
+        <w:rPr>
+          <w:rFonts w:ascii="Times New Roman" w:eastAsia="Times New Roman" w:hAnsi="Times New Roman" w:cs="Times New Roman"/>
+          <w:color w:val="000000"/>
+          <w:sz w:val="24"/>
+          <w:szCs w:val="24"/>
+        </w:rPr>
+        <w:t xml:space="preserve"> Lexical Analysis - </w:t>
+      </w:r>
+      <w:r>
+        <w:rPr>
+          <w:rFonts w:ascii="Times New Roman" w:eastAsia="Times New Roman" w:hAnsi="Times New Roman" w:cs="Times New Roman"/>
+          <w:color w:val="000000"/>
+          <w:sz w:val="24"/>
+          <w:szCs w:val="24"/>
+          <w:shd w:val="clear" w:color="auto" w:fill="FFFFFF"/>
+        </w:rPr>
+        <w:t>is the process of converting a sequence of characters into a sequence of tokens.</w:t>
+      </w:r>
+    </w:p>
+    <w:p>
+      <w:pPr>
+        <w:pStyle w:val="ListParagraph"/>
+        <w:numPr>
+          <w:ilvl w:val="0"/>
+          <w:numId w:val="12"/>
+        </w:numPr>
+        <w:spacing w:after="0" w:line="240" w:lineRule="auto"/>
+        <w:rPr>
+          <w:rFonts w:ascii="Times New Roman" w:eastAsia="Times New Roman" w:hAnsi="Times New Roman" w:cs="Times New Roman"/>
+          <w:sz w:val="24"/>
+          <w:szCs w:val="24"/>
+        </w:rPr>
+      </w:pPr>
+      <w:r>
+        <w:rPr>
+          <w:rFonts w:ascii="Times New Roman" w:eastAsia="Times New Roman" w:hAnsi="Times New Roman" w:cs="Times New Roman"/>
+          <w:color w:val="000000"/>
+          <w:sz w:val="24"/>
+          <w:szCs w:val="24"/>
+        </w:rPr>
+        <w:t xml:space="preserve"> Stradivarian - </w:t>
+      </w:r>
+      <w:r>
+        <w:rPr>
+          <w:rFonts w:ascii="Times New Roman" w:eastAsia="Times New Roman" w:hAnsi="Times New Roman" w:cs="Times New Roman"/>
+          <w:color w:val="000000"/>
+          <w:sz w:val="24"/>
+          <w:szCs w:val="24"/>
+          <w:shd w:val="clear" w:color="auto" w:fill="FFFFFF"/>
+        </w:rPr>
+        <w:t>Stradivari's instruments are regarded as amongst the finest bowed stringed instruments ever created, are highly prized, and are still played by professionals today.</w:t>
+      </w:r>
+    </w:p>
+    <w:p>
+      <w:pPr>
+        <w:pStyle w:val="ListParagraph"/>
+        <w:numPr>
+          <w:ilvl w:val="0"/>
+          <w:numId w:val="12"/>
+        </w:numPr>
         <w:spacing w:before="160" w:line="240" w:lineRule="auto"/>
         <w:ind w:left="720"/>
         <w:rPr>
@@ -1202,6 +1447,17 @@
           <w:szCs w:val="24"/>
         </w:rPr>
       </w:pPr>
+      <w:r>
+        <w:rPr>
+          <w:rFonts w:ascii="Times New Roman" w:eastAsia="Times New Roman" w:hAnsi="Times New Roman" w:cs="Times New Roman"/>
+          <w:color w:val="000000"/>
+          <w:sz w:val="24"/>
+          <w:szCs w:val="24"/>
+        </w:rPr>
+        <w:t>Lilliputian - Trivial or small</w:t>
+      </w:r>
+      <w:bookmarkStart w:id="0" w:name="_GoBack"/>
+      <w:bookmarkEnd w:id="0"/>
     </w:p>
     <w:p>
       <w:pPr>
@@ -1260,7 +1516,6 @@
           <w:sz w:val="24"/>
           <w:szCs w:val="24"/>
         </w:rPr>
-        <w:lastRenderedPageBreak/>
         <w:t>Algorithm</w:t>
       </w:r>
       <w:r>
@@ -2445,7 +2700,6 @@
           <w:sz w:val="24"/>
           <w:szCs w:val="24"/>
         </w:rPr>
-        <w:lastRenderedPageBreak/>
         <w:t>The Beauty of the Standard Library</w:t>
       </w:r>
     </w:p>
@@ -2776,6 +3030,7 @@
           <w:sz w:val="24"/>
           <w:szCs w:val="24"/>
         </w:rPr>
+        <w:lastRenderedPageBreak/>
         <w:t>Haskell: While Haskell is a general purpose language purely f</w:t>
       </w:r>
       <w:r>
@@ -3359,7 +3614,7 @@
         </w:rPr>
         <w:t>“filing system for code”;  “a programming language model organized around </w:t>
       </w:r>
-      <w:hyperlink r:id="rId7" w:history="1">
+      <w:hyperlink r:id="rId10" w:history="1">
         <w:r>
           <w:rPr>
             <w:rFonts w:ascii="Times New Roman" w:hAnsi="Times New Roman" w:cs="Times New Roman"/>
@@ -3521,6 +3776,7 @@
           <w:sz w:val="24"/>
           <w:szCs w:val="24"/>
         </w:rPr>
+        <w:lastRenderedPageBreak/>
         <w:t>Transpile</w:t>
       </w:r>
       <w:proofErr w:type="spellEnd"/>
@@ -3824,7 +4080,6 @@
           <w:sz w:val="24"/>
           <w:szCs w:val="24"/>
         </w:rPr>
-        <w:lastRenderedPageBreak/>
         <w:t xml:space="preserve">Programmer: </w:t>
       </w:r>
       <w:r>
@@ -4254,6 +4509,7 @@
           <w:sz w:val="24"/>
           <w:szCs w:val="24"/>
         </w:rPr>
+        <w:lastRenderedPageBreak/>
         <w:t>HTML</w:t>
       </w:r>
       <w:r>
@@ -4506,7 +4762,6 @@
         <w:rPr>
           <w:b/>
         </w:rPr>
-        <w:lastRenderedPageBreak/>
         <w:t xml:space="preserve">Sun </w:t>
       </w:r>
       <w:proofErr w:type="spellStart"/>
@@ -5064,7 +5319,6 @@
           <w:sz w:val="24"/>
           <w:szCs w:val="24"/>
         </w:rPr>
-        <w:lastRenderedPageBreak/>
         <w:t>XCode = IDE used by Mac developers to create applications (apps)</w:t>
       </w:r>
     </w:p>
@@ -5477,6 +5731,7 @@
         <w:textAlignment w:val="baseline"/>
       </w:pPr>
       <w:r>
+        <w:lastRenderedPageBreak/>
         <w:t>T</w:t>
       </w:r>
       <w:r>
@@ -5581,7 +5836,7 @@
           <w:szCs w:val="24"/>
         </w:rPr>
       </w:pPr>
-      <w:bookmarkStart w:id="0" w:name="_Hlk509387763"/>
+      <w:bookmarkStart w:id="1" w:name="_Hlk509387763"/>
       <w:r>
         <w:rPr>
           <w:rFonts w:ascii="Times New Roman" w:eastAsia="Times New Roman" w:hAnsi="Times New Roman" w:cs="Times New Roman"/>
@@ -5772,7 +6027,6 @@
           <w:szCs w:val="24"/>
           <w:u w:val="single"/>
         </w:rPr>
-        <w:lastRenderedPageBreak/>
         <w:t>Git:</w:t>
       </w:r>
       <w:r>
@@ -5784,7 +6038,7 @@
         </w:rPr>
         <w:t xml:space="preserve"> A version control system for tracking changes in computer files and coordinating work on those files among multiple people.</w:t>
       </w:r>
-      <w:bookmarkEnd w:id="0"/>
+      <w:bookmarkEnd w:id="1"/>
     </w:p>
     <w:p>
       <w:pPr>
@@ -6082,8 +6336,6 @@
         </w:rPr>
         <w:t>t</w:t>
       </w:r>
-      <w:bookmarkStart w:id="1" w:name="_GoBack"/>
-      <w:bookmarkEnd w:id="1"/>
     </w:p>
     <w:p>
       <w:pPr>
@@ -6141,6 +6393,7 @@
           <w:szCs w:val="24"/>
           <w:u w:val="single"/>
         </w:rPr>
+        <w:lastRenderedPageBreak/>
         <w:t>Objective-C:</w:t>
       </w:r>
       <w:r>
@@ -6187,12 +6440,12 @@
       </w:r>
     </w:p>
     <w:sectPr>
-      <w:headerReference w:type="even" r:id="rId8"/>
-      <w:headerReference w:type="default" r:id="rId9"/>
-      <w:footerReference w:type="even" r:id="rId10"/>
-      <w:footerReference w:type="default" r:id="rId11"/>
-      <w:headerReference w:type="first" r:id="rId12"/>
-      <w:footerReference w:type="first" r:id="rId13"/>
+      <w:headerReference w:type="even" r:id="rId11"/>
+      <w:headerReference w:type="default" r:id="rId12"/>
+      <w:footerReference w:type="even" r:id="rId13"/>
+      <w:footerReference w:type="default" r:id="rId14"/>
+      <w:headerReference w:type="first" r:id="rId15"/>
+      <w:footerReference w:type="first" r:id="rId16"/>
       <w:pgSz w:w="12240" w:h="15840"/>
       <w:pgMar w:top="1440" w:right="1440" w:bottom="1440" w:left="810" w:header="720" w:footer="720" w:gutter="0"/>
       <w:cols w:space="720"/>
@@ -6203,7 +6456,7 @@
 </file>
 
 <file path=word/endnotes.xml><?xml version="1.0" encoding="utf-8"?>
-<w:endnotes xmlns:wpc="http://schemas.microsoft.com/office/word/2010/wordprocessingCanvas" xmlns:cx="http://schemas.microsoft.com/office/drawing/2014/chartex" xmlns:cx1="http://schemas.microsoft.com/office/drawing/2015/9/8/chartex" xmlns:cx2="http://schemas.microsoft.com/office/drawing/2015/10/21/chartex" xmlns:cx3="http://schemas.microsoft.com/office/drawing/2016/5/9/chartex" xmlns:cx4="http://schemas.microsoft.com/office/drawing/2016/5/10/chartex" xmlns:cx5="http://schemas.microsoft.com/office/drawing/2016/5/11/chartex" xmlns:cx6="http://schemas.microsoft.com/office/drawing/2016/5/12/chartex" xmlns:cx7="http://schemas.microsoft.com/office/drawing/2016/5/13/chartex" xmlns:cx8="http://schemas.microsoft.com/office/drawing/2016/5/14/chartex" xmlns:mc="http://schemas.openxmlformats.org/markup-compatibility/2006" xmlns:aink="http://schemas.microsoft.com/office/drawing/2016/ink" xmlns:am3d="http://schemas.microsoft.com/office/drawing/2017/model3d" xmlns:o="urn:schemas-microsoft-com:office:office" xmlns:r="http://schemas.openxmlformats.org/officeDocument/2006/relationships" xmlns:m="http://schemas.openxmlformats.org/officeDocument/2006/math" xmlns:v="urn:schemas-microsoft-com:vml" xmlns:wp14="http://schemas.microsoft.com/office/word/2010/wordprocessingDrawing" xmlns:wp="http://schemas.openxmlformats.org/drawingml/2006/wordprocessingDrawing" xmlns:w10="urn:schemas-microsoft-com:office:word" xmlns:w="http://schemas.openxmlformats.org/wordprocessingml/2006/main" xmlns:w14="http://schemas.microsoft.com/office/word/2010/wordml" xmlns:w15="http://schemas.microsoft.com/office/word/2012/wordml" xmlns:w16cid="http://schemas.microsoft.com/office/word/2016/wordml/cid" xmlns:w16se="http://schemas.microsoft.com/office/word/2015/wordml/symex" xmlns:wpg="http://schemas.microsoft.com/office/word/2010/wordprocessingGroup" xmlns:wpi="http://schemas.microsoft.com/office/word/2010/wordprocessingInk" xmlns:wne="http://schemas.microsoft.com/office/word/2006/wordml" xmlns:wps="http://schemas.microsoft.com/office/word/2010/wordprocessingShape" mc:Ignorable="w14 w15 w16se w16cid wp14">
+<w:endnotes xmlns:wpc="http://schemas.microsoft.com/office/word/2010/wordprocessingCanvas" xmlns:cx="http://schemas.microsoft.com/office/drawing/2014/chartex" xmlns:mc="http://schemas.openxmlformats.org/markup-compatibility/2006" xmlns:o="urn:schemas-microsoft-com:office:office" xmlns:r="http://schemas.openxmlformats.org/officeDocument/2006/relationships" xmlns:m="http://schemas.openxmlformats.org/officeDocument/2006/math" xmlns:v="urn:schemas-microsoft-com:vml" xmlns:wp14="http://schemas.microsoft.com/office/word/2010/wordprocessingDrawing" xmlns:wp="http://schemas.openxmlformats.org/drawingml/2006/wordprocessingDrawing" xmlns:w10="urn:schemas-microsoft-com:office:word" xmlns:w="http://schemas.openxmlformats.org/wordprocessingml/2006/main" xmlns:w14="http://schemas.microsoft.com/office/word/2010/wordml" xmlns:w15="http://schemas.microsoft.com/office/word/2012/wordml" xmlns:w16se="http://schemas.microsoft.com/office/word/2015/wordml/symex" xmlns:wpg="http://schemas.microsoft.com/office/word/2010/wordprocessingGroup" xmlns:wpi="http://schemas.microsoft.com/office/word/2010/wordprocessingInk" xmlns:wne="http://schemas.microsoft.com/office/word/2006/wordml" xmlns:wps="http://schemas.microsoft.com/office/word/2010/wordprocessingShape" mc:Ignorable="w14 w15 w16se wp14">
   <w:endnote w:type="separator" w:id="-1">
     <w:p>
       <w:pPr>
@@ -6228,7 +6481,7 @@
 </file>
 
 <file path=word/footer1.xml><?xml version="1.0" encoding="utf-8"?>
-<w:ftr xmlns:wpc="http://schemas.microsoft.com/office/word/2010/wordprocessingCanvas" xmlns:cx="http://schemas.microsoft.com/office/drawing/2014/chartex" xmlns:cx1="http://schemas.microsoft.com/office/drawing/2015/9/8/chartex" xmlns:cx2="http://schemas.microsoft.com/office/drawing/2015/10/21/chartex" xmlns:cx3="http://schemas.microsoft.com/office/drawing/2016/5/9/chartex" xmlns:cx4="http://schemas.microsoft.com/office/drawing/2016/5/10/chartex" xmlns:cx5="http://schemas.microsoft.com/office/drawing/2016/5/11/chartex" xmlns:cx6="http://schemas.microsoft.com/office/drawing/2016/5/12/chartex" xmlns:cx7="http://schemas.microsoft.com/office/drawing/2016/5/13/chartex" xmlns:cx8="http://schemas.microsoft.com/office/drawing/2016/5/14/chartex" xmlns:mc="http://schemas.openxmlformats.org/markup-compatibility/2006" xmlns:aink="http://schemas.microsoft.com/office/drawing/2016/ink" xmlns:am3d="http://schemas.microsoft.com/office/drawing/2017/model3d" xmlns:o="urn:schemas-microsoft-com:office:office" xmlns:r="http://schemas.openxmlformats.org/officeDocument/2006/relationships" xmlns:m="http://schemas.openxmlformats.org/officeDocument/2006/math" xmlns:v="urn:schemas-microsoft-com:vml" xmlns:wp14="http://schemas.microsoft.com/office/word/2010/wordprocessingDrawing" xmlns:wp="http://schemas.openxmlformats.org/drawingml/2006/wordprocessingDrawing" xmlns:w10="urn:schemas-microsoft-com:office:word" xmlns:w="http://schemas.openxmlformats.org/wordprocessingml/2006/main" xmlns:w14="http://schemas.microsoft.com/office/word/2010/wordml" xmlns:w15="http://schemas.microsoft.com/office/word/2012/wordml" xmlns:w16cid="http://schemas.microsoft.com/office/word/2016/wordml/cid" xmlns:w16se="http://schemas.microsoft.com/office/word/2015/wordml/symex" xmlns:wpg="http://schemas.microsoft.com/office/word/2010/wordprocessingGroup" xmlns:wpi="http://schemas.microsoft.com/office/word/2010/wordprocessingInk" xmlns:wne="http://schemas.microsoft.com/office/word/2006/wordml" xmlns:wps="http://schemas.microsoft.com/office/word/2010/wordprocessingShape" mc:Ignorable="w14 w15 w16se w16cid wp14">
+<w:ftr xmlns:wpc="http://schemas.microsoft.com/office/word/2010/wordprocessingCanvas" xmlns:cx="http://schemas.microsoft.com/office/drawing/2014/chartex" xmlns:mc="http://schemas.openxmlformats.org/markup-compatibility/2006" xmlns:o="urn:schemas-microsoft-com:office:office" xmlns:r="http://schemas.openxmlformats.org/officeDocument/2006/relationships" xmlns:m="http://schemas.openxmlformats.org/officeDocument/2006/math" xmlns:v="urn:schemas-microsoft-com:vml" xmlns:wp14="http://schemas.microsoft.com/office/word/2010/wordprocessingDrawing" xmlns:wp="http://schemas.openxmlformats.org/drawingml/2006/wordprocessingDrawing" xmlns:w10="urn:schemas-microsoft-com:office:word" xmlns:w="http://schemas.openxmlformats.org/wordprocessingml/2006/main" xmlns:w14="http://schemas.microsoft.com/office/word/2010/wordml" xmlns:w15="http://schemas.microsoft.com/office/word/2012/wordml" xmlns:w16se="http://schemas.microsoft.com/office/word/2015/wordml/symex" xmlns:wpg="http://schemas.microsoft.com/office/word/2010/wordprocessingGroup" xmlns:wpi="http://schemas.microsoft.com/office/word/2010/wordprocessingInk" xmlns:wne="http://schemas.microsoft.com/office/word/2006/wordml" xmlns:wps="http://schemas.microsoft.com/office/word/2010/wordprocessingShape" mc:Ignorable="w14 w15 w16se wp14">
   <w:p>
     <w:pPr>
       <w:pStyle w:val="Footer"/>
@@ -6238,7 +6491,7 @@
 </file>
 
 <file path=word/footer2.xml><?xml version="1.0" encoding="utf-8"?>
-<w:ftr xmlns:wpc="http://schemas.microsoft.com/office/word/2010/wordprocessingCanvas" xmlns:cx="http://schemas.microsoft.com/office/drawing/2014/chartex" xmlns:cx1="http://schemas.microsoft.com/office/drawing/2015/9/8/chartex" xmlns:cx2="http://schemas.microsoft.com/office/drawing/2015/10/21/chartex" xmlns:cx3="http://schemas.microsoft.com/office/drawing/2016/5/9/chartex" xmlns:cx4="http://schemas.microsoft.com/office/drawing/2016/5/10/chartex" xmlns:cx5="http://schemas.microsoft.com/office/drawing/2016/5/11/chartex" xmlns:cx6="http://schemas.microsoft.com/office/drawing/2016/5/12/chartex" xmlns:cx7="http://schemas.microsoft.com/office/drawing/2016/5/13/chartex" xmlns:cx8="http://schemas.microsoft.com/office/drawing/2016/5/14/chartex" xmlns:mc="http://schemas.openxmlformats.org/markup-compatibility/2006" xmlns:aink="http://schemas.microsoft.com/office/drawing/2016/ink" xmlns:am3d="http://schemas.microsoft.com/office/drawing/2017/model3d" xmlns:o="urn:schemas-microsoft-com:office:office" xmlns:r="http://schemas.openxmlformats.org/officeDocument/2006/relationships" xmlns:m="http://schemas.openxmlformats.org/officeDocument/2006/math" xmlns:v="urn:schemas-microsoft-com:vml" xmlns:wp14="http://schemas.microsoft.com/office/word/2010/wordprocessingDrawing" xmlns:wp="http://schemas.openxmlformats.org/drawingml/2006/wordprocessingDrawing" xmlns:w10="urn:schemas-microsoft-com:office:word" xmlns:w="http://schemas.openxmlformats.org/wordprocessingml/2006/main" xmlns:w14="http://schemas.microsoft.com/office/word/2010/wordml" xmlns:w15="http://schemas.microsoft.com/office/word/2012/wordml" xmlns:w16cid="http://schemas.microsoft.com/office/word/2016/wordml/cid" xmlns:w16se="http://schemas.microsoft.com/office/word/2015/wordml/symex" xmlns:wpg="http://schemas.microsoft.com/office/word/2010/wordprocessingGroup" xmlns:wpi="http://schemas.microsoft.com/office/word/2010/wordprocessingInk" xmlns:wne="http://schemas.microsoft.com/office/word/2006/wordml" xmlns:wps="http://schemas.microsoft.com/office/word/2010/wordprocessingShape" mc:Ignorable="w14 w15 w16se w16cid wp14">
+<w:ftr xmlns:wpc="http://schemas.microsoft.com/office/word/2010/wordprocessingCanvas" xmlns:cx="http://schemas.microsoft.com/office/drawing/2014/chartex" xmlns:mc="http://schemas.openxmlformats.org/markup-compatibility/2006" xmlns:o="urn:schemas-microsoft-com:office:office" xmlns:r="http://schemas.openxmlformats.org/officeDocument/2006/relationships" xmlns:m="http://schemas.openxmlformats.org/officeDocument/2006/math" xmlns:v="urn:schemas-microsoft-com:vml" xmlns:wp14="http://schemas.microsoft.com/office/word/2010/wordprocessingDrawing" xmlns:wp="http://schemas.openxmlformats.org/drawingml/2006/wordprocessingDrawing" xmlns:w10="urn:schemas-microsoft-com:office:word" xmlns:w="http://schemas.openxmlformats.org/wordprocessingml/2006/main" xmlns:w14="http://schemas.microsoft.com/office/word/2010/wordml" xmlns:w15="http://schemas.microsoft.com/office/word/2012/wordml" xmlns:w16se="http://schemas.microsoft.com/office/word/2015/wordml/symex" xmlns:wpg="http://schemas.microsoft.com/office/word/2010/wordprocessingGroup" xmlns:wpi="http://schemas.microsoft.com/office/word/2010/wordprocessingInk" xmlns:wne="http://schemas.microsoft.com/office/word/2006/wordml" xmlns:wps="http://schemas.microsoft.com/office/word/2010/wordprocessingShape" mc:Ignorable="w14 w15 w16se wp14">
   <w:p>
     <w:pPr>
       <w:pStyle w:val="Footer"/>
@@ -6248,7 +6501,7 @@
 </file>
 
 <file path=word/footer3.xml><?xml version="1.0" encoding="utf-8"?>
-<w:ftr xmlns:wpc="http://schemas.microsoft.com/office/word/2010/wordprocessingCanvas" xmlns:cx="http://schemas.microsoft.com/office/drawing/2014/chartex" xmlns:cx1="http://schemas.microsoft.com/office/drawing/2015/9/8/chartex" xmlns:cx2="http://schemas.microsoft.com/office/drawing/2015/10/21/chartex" xmlns:cx3="http://schemas.microsoft.com/office/drawing/2016/5/9/chartex" xmlns:cx4="http://schemas.microsoft.com/office/drawing/2016/5/10/chartex" xmlns:cx5="http://schemas.microsoft.com/office/drawing/2016/5/11/chartex" xmlns:cx6="http://schemas.microsoft.com/office/drawing/2016/5/12/chartex" xmlns:cx7="http://schemas.microsoft.com/office/drawing/2016/5/13/chartex" xmlns:cx8="http://schemas.microsoft.com/office/drawing/2016/5/14/chartex" xmlns:mc="http://schemas.openxmlformats.org/markup-compatibility/2006" xmlns:aink="http://schemas.microsoft.com/office/drawing/2016/ink" xmlns:am3d="http://schemas.microsoft.com/office/drawing/2017/model3d" xmlns:o="urn:schemas-microsoft-com:office:office" xmlns:r="http://schemas.openxmlformats.org/officeDocument/2006/relationships" xmlns:m="http://schemas.openxmlformats.org/officeDocument/2006/math" xmlns:v="urn:schemas-microsoft-com:vml" xmlns:wp14="http://schemas.microsoft.com/office/word/2010/wordprocessingDrawing" xmlns:wp="http://schemas.openxmlformats.org/drawingml/2006/wordprocessingDrawing" xmlns:w10="urn:schemas-microsoft-com:office:word" xmlns:w="http://schemas.openxmlformats.org/wordprocessingml/2006/main" xmlns:w14="http://schemas.microsoft.com/office/word/2010/wordml" xmlns:w15="http://schemas.microsoft.com/office/word/2012/wordml" xmlns:w16cid="http://schemas.microsoft.com/office/word/2016/wordml/cid" xmlns:w16se="http://schemas.microsoft.com/office/word/2015/wordml/symex" xmlns:wpg="http://schemas.microsoft.com/office/word/2010/wordprocessingGroup" xmlns:wpi="http://schemas.microsoft.com/office/word/2010/wordprocessingInk" xmlns:wne="http://schemas.microsoft.com/office/word/2006/wordml" xmlns:wps="http://schemas.microsoft.com/office/word/2010/wordprocessingShape" mc:Ignorable="w14 w15 w16se w16cid wp14">
+<w:ftr xmlns:wpc="http://schemas.microsoft.com/office/word/2010/wordprocessingCanvas" xmlns:cx="http://schemas.microsoft.com/office/drawing/2014/chartex" xmlns:mc="http://schemas.openxmlformats.org/markup-compatibility/2006" xmlns:o="urn:schemas-microsoft-com:office:office" xmlns:r="http://schemas.openxmlformats.org/officeDocument/2006/relationships" xmlns:m="http://schemas.openxmlformats.org/officeDocument/2006/math" xmlns:v="urn:schemas-microsoft-com:vml" xmlns:wp14="http://schemas.microsoft.com/office/word/2010/wordprocessingDrawing" xmlns:wp="http://schemas.openxmlformats.org/drawingml/2006/wordprocessingDrawing" xmlns:w10="urn:schemas-microsoft-com:office:word" xmlns:w="http://schemas.openxmlformats.org/wordprocessingml/2006/main" xmlns:w14="http://schemas.microsoft.com/office/word/2010/wordml" xmlns:w15="http://schemas.microsoft.com/office/word/2012/wordml" xmlns:w16se="http://schemas.microsoft.com/office/word/2015/wordml/symex" xmlns:wpg="http://schemas.microsoft.com/office/word/2010/wordprocessingGroup" xmlns:wpi="http://schemas.microsoft.com/office/word/2010/wordprocessingInk" xmlns:wne="http://schemas.microsoft.com/office/word/2006/wordml" xmlns:wps="http://schemas.microsoft.com/office/word/2010/wordprocessingShape" mc:Ignorable="w14 w15 w16se wp14">
   <w:p>
     <w:pPr>
       <w:pStyle w:val="Footer"/>
@@ -6258,7 +6511,7 @@
 </file>
 
 <file path=word/footnotes.xml><?xml version="1.0" encoding="utf-8"?>
-<w:footnotes xmlns:wpc="http://schemas.microsoft.com/office/word/2010/wordprocessingCanvas" xmlns:cx="http://schemas.microsoft.com/office/drawing/2014/chartex" xmlns:cx1="http://schemas.microsoft.com/office/drawing/2015/9/8/chartex" xmlns:cx2="http://schemas.microsoft.com/office/drawing/2015/10/21/chartex" xmlns:cx3="http://schemas.microsoft.com/office/drawing/2016/5/9/chartex" xmlns:cx4="http://schemas.microsoft.com/office/drawing/2016/5/10/chartex" xmlns:cx5="http://schemas.microsoft.com/office/drawing/2016/5/11/chartex" xmlns:cx6="http://schemas.microsoft.com/office/drawing/2016/5/12/chartex" xmlns:cx7="http://schemas.microsoft.com/office/drawing/2016/5/13/chartex" xmlns:cx8="http://schemas.microsoft.com/office/drawing/2016/5/14/chartex" xmlns:mc="http://schemas.openxmlformats.org/markup-compatibility/2006" xmlns:aink="http://schemas.microsoft.com/office/drawing/2016/ink" xmlns:am3d="http://schemas.microsoft.com/office/drawing/2017/model3d" xmlns:o="urn:schemas-microsoft-com:office:office" xmlns:r="http://schemas.openxmlformats.org/officeDocument/2006/relationships" xmlns:m="http://schemas.openxmlformats.org/officeDocument/2006/math" xmlns:v="urn:schemas-microsoft-com:vml" xmlns:wp14="http://schemas.microsoft.com/office/word/2010/wordprocessingDrawing" xmlns:wp="http://schemas.openxmlformats.org/drawingml/2006/wordprocessingDrawing" xmlns:w10="urn:schemas-microsoft-com:office:word" xmlns:w="http://schemas.openxmlformats.org/wordprocessingml/2006/main" xmlns:w14="http://schemas.microsoft.com/office/word/2010/wordml" xmlns:w15="http://schemas.microsoft.com/office/word/2012/wordml" xmlns:w16cid="http://schemas.microsoft.com/office/word/2016/wordml/cid" xmlns:w16se="http://schemas.microsoft.com/office/word/2015/wordml/symex" xmlns:wpg="http://schemas.microsoft.com/office/word/2010/wordprocessingGroup" xmlns:wpi="http://schemas.microsoft.com/office/word/2010/wordprocessingInk" xmlns:wne="http://schemas.microsoft.com/office/word/2006/wordml" xmlns:wps="http://schemas.microsoft.com/office/word/2010/wordprocessingShape" mc:Ignorable="w14 w15 w16se w16cid wp14">
+<w:footnotes xmlns:wpc="http://schemas.microsoft.com/office/word/2010/wordprocessingCanvas" xmlns:cx="http://schemas.microsoft.com/office/drawing/2014/chartex" xmlns:mc="http://schemas.openxmlformats.org/markup-compatibility/2006" xmlns:o="urn:schemas-microsoft-com:office:office" xmlns:r="http://schemas.openxmlformats.org/officeDocument/2006/relationships" xmlns:m="http://schemas.openxmlformats.org/officeDocument/2006/math" xmlns:v="urn:schemas-microsoft-com:vml" xmlns:wp14="http://schemas.microsoft.com/office/word/2010/wordprocessingDrawing" xmlns:wp="http://schemas.openxmlformats.org/drawingml/2006/wordprocessingDrawing" xmlns:w10="urn:schemas-microsoft-com:office:word" xmlns:w="http://schemas.openxmlformats.org/wordprocessingml/2006/main" xmlns:w14="http://schemas.microsoft.com/office/word/2010/wordml" xmlns:w15="http://schemas.microsoft.com/office/word/2012/wordml" xmlns:w16se="http://schemas.microsoft.com/office/word/2015/wordml/symex" xmlns:wpg="http://schemas.microsoft.com/office/word/2010/wordprocessingGroup" xmlns:wpi="http://schemas.microsoft.com/office/word/2010/wordprocessingInk" xmlns:wne="http://schemas.microsoft.com/office/word/2006/wordml" xmlns:wps="http://schemas.microsoft.com/office/word/2010/wordprocessingShape" mc:Ignorable="w14 w15 w16se wp14">
   <w:footnote w:type="separator" w:id="-1">
     <w:p>
       <w:pPr>
@@ -6283,7 +6536,7 @@
 </file>
 
 <file path=word/header1.xml><?xml version="1.0" encoding="utf-8"?>
-<w:hdr xmlns:wpc="http://schemas.microsoft.com/office/word/2010/wordprocessingCanvas" xmlns:cx="http://schemas.microsoft.com/office/drawing/2014/chartex" xmlns:cx1="http://schemas.microsoft.com/office/drawing/2015/9/8/chartex" xmlns:cx2="http://schemas.microsoft.com/office/drawing/2015/10/21/chartex" xmlns:cx3="http://schemas.microsoft.com/office/drawing/2016/5/9/chartex" xmlns:cx4="http://schemas.microsoft.com/office/drawing/2016/5/10/chartex" xmlns:cx5="http://schemas.microsoft.com/office/drawing/2016/5/11/chartex" xmlns:cx6="http://schemas.microsoft.com/office/drawing/2016/5/12/chartex" xmlns:cx7="http://schemas.microsoft.com/office/drawing/2016/5/13/chartex" xmlns:cx8="http://schemas.microsoft.com/office/drawing/2016/5/14/chartex" xmlns:mc="http://schemas.openxmlformats.org/markup-compatibility/2006" xmlns:aink="http://schemas.microsoft.com/office/drawing/2016/ink" xmlns:am3d="http://schemas.microsoft.com/office/drawing/2017/model3d" xmlns:o="urn:schemas-microsoft-com:office:office" xmlns:r="http://schemas.openxmlformats.org/officeDocument/2006/relationships" xmlns:m="http://schemas.openxmlformats.org/officeDocument/2006/math" xmlns:v="urn:schemas-microsoft-com:vml" xmlns:wp14="http://schemas.microsoft.com/office/word/2010/wordprocessingDrawing" xmlns:wp="http://schemas.openxmlformats.org/drawingml/2006/wordprocessingDrawing" xmlns:w10="urn:schemas-microsoft-com:office:word" xmlns:w="http://schemas.openxmlformats.org/wordprocessingml/2006/main" xmlns:w14="http://schemas.microsoft.com/office/word/2010/wordml" xmlns:w15="http://schemas.microsoft.com/office/word/2012/wordml" xmlns:w16cid="http://schemas.microsoft.com/office/word/2016/wordml/cid" xmlns:w16se="http://schemas.microsoft.com/office/word/2015/wordml/symex" xmlns:wpg="http://schemas.microsoft.com/office/word/2010/wordprocessingGroup" xmlns:wpi="http://schemas.microsoft.com/office/word/2010/wordprocessingInk" xmlns:wne="http://schemas.microsoft.com/office/word/2006/wordml" xmlns:wps="http://schemas.microsoft.com/office/word/2010/wordprocessingShape" mc:Ignorable="w14 w15 w16se w16cid wp14">
+<w:hdr xmlns:wpc="http://schemas.microsoft.com/office/word/2010/wordprocessingCanvas" xmlns:cx="http://schemas.microsoft.com/office/drawing/2014/chartex" xmlns:mc="http://schemas.openxmlformats.org/markup-compatibility/2006" xmlns:o="urn:schemas-microsoft-com:office:office" xmlns:r="http://schemas.openxmlformats.org/officeDocument/2006/relationships" xmlns:m="http://schemas.openxmlformats.org/officeDocument/2006/math" xmlns:v="urn:schemas-microsoft-com:vml" xmlns:wp14="http://schemas.microsoft.com/office/word/2010/wordprocessingDrawing" xmlns:wp="http://schemas.openxmlformats.org/drawingml/2006/wordprocessingDrawing" xmlns:w10="urn:schemas-microsoft-com:office:word" xmlns:w="http://schemas.openxmlformats.org/wordprocessingml/2006/main" xmlns:w14="http://schemas.microsoft.com/office/word/2010/wordml" xmlns:w15="http://schemas.microsoft.com/office/word/2012/wordml" xmlns:w16se="http://schemas.microsoft.com/office/word/2015/wordml/symex" xmlns:wpg="http://schemas.microsoft.com/office/word/2010/wordprocessingGroup" xmlns:wpi="http://schemas.microsoft.com/office/word/2010/wordprocessingInk" xmlns:wne="http://schemas.microsoft.com/office/word/2006/wordml" xmlns:wps="http://schemas.microsoft.com/office/word/2010/wordprocessingShape" mc:Ignorable="w14 w15 w16se wp14">
   <w:p>
     <w:pPr>
       <w:pStyle w:val="Header"/>
@@ -6293,7 +6546,7 @@
 </file>
 
 <file path=word/header2.xml><?xml version="1.0" encoding="utf-8"?>
-<w:hdr xmlns:wpc="http://schemas.microsoft.com/office/word/2010/wordprocessingCanvas" xmlns:cx="http://schemas.microsoft.com/office/drawing/2014/chartex" xmlns:cx1="http://schemas.microsoft.com/office/drawing/2015/9/8/chartex" xmlns:cx2="http://schemas.microsoft.com/office/drawing/2015/10/21/chartex" xmlns:cx3="http://schemas.microsoft.com/office/drawing/2016/5/9/chartex" xmlns:cx4="http://schemas.microsoft.com/office/drawing/2016/5/10/chartex" xmlns:cx5="http://schemas.microsoft.com/office/drawing/2016/5/11/chartex" xmlns:cx6="http://schemas.microsoft.com/office/drawing/2016/5/12/chartex" xmlns:cx7="http://schemas.microsoft.com/office/drawing/2016/5/13/chartex" xmlns:cx8="http://schemas.microsoft.com/office/drawing/2016/5/14/chartex" xmlns:mc="http://schemas.openxmlformats.org/markup-compatibility/2006" xmlns:aink="http://schemas.microsoft.com/office/drawing/2016/ink" xmlns:am3d="http://schemas.microsoft.com/office/drawing/2017/model3d" xmlns:o="urn:schemas-microsoft-com:office:office" xmlns:r="http://schemas.openxmlformats.org/officeDocument/2006/relationships" xmlns:m="http://schemas.openxmlformats.org/officeDocument/2006/math" xmlns:v="urn:schemas-microsoft-com:vml" xmlns:wp14="http://schemas.microsoft.com/office/word/2010/wordprocessingDrawing" xmlns:wp="http://schemas.openxmlformats.org/drawingml/2006/wordprocessingDrawing" xmlns:w10="urn:schemas-microsoft-com:office:word" xmlns:w="http://schemas.openxmlformats.org/wordprocessingml/2006/main" xmlns:w14="http://schemas.microsoft.com/office/word/2010/wordml" xmlns:w15="http://schemas.microsoft.com/office/word/2012/wordml" xmlns:w16cid="http://schemas.microsoft.com/office/word/2016/wordml/cid" xmlns:w16se="http://schemas.microsoft.com/office/word/2015/wordml/symex" xmlns:wpg="http://schemas.microsoft.com/office/word/2010/wordprocessingGroup" xmlns:wpi="http://schemas.microsoft.com/office/word/2010/wordprocessingInk" xmlns:wne="http://schemas.microsoft.com/office/word/2006/wordml" xmlns:wps="http://schemas.microsoft.com/office/word/2010/wordprocessingShape" mc:Ignorable="w14 w15 w16se w16cid wp14">
+<w:hdr xmlns:wpc="http://schemas.microsoft.com/office/word/2010/wordprocessingCanvas" xmlns:cx="http://schemas.microsoft.com/office/drawing/2014/chartex" xmlns:mc="http://schemas.openxmlformats.org/markup-compatibility/2006" xmlns:o="urn:schemas-microsoft-com:office:office" xmlns:r="http://schemas.openxmlformats.org/officeDocument/2006/relationships" xmlns:m="http://schemas.openxmlformats.org/officeDocument/2006/math" xmlns:v="urn:schemas-microsoft-com:vml" xmlns:wp14="http://schemas.microsoft.com/office/word/2010/wordprocessingDrawing" xmlns:wp="http://schemas.openxmlformats.org/drawingml/2006/wordprocessingDrawing" xmlns:w10="urn:schemas-microsoft-com:office:word" xmlns:w="http://schemas.openxmlformats.org/wordprocessingml/2006/main" xmlns:w14="http://schemas.microsoft.com/office/word/2010/wordml" xmlns:w15="http://schemas.microsoft.com/office/word/2012/wordml" xmlns:w16se="http://schemas.microsoft.com/office/word/2015/wordml/symex" xmlns:wpg="http://schemas.microsoft.com/office/word/2010/wordprocessingGroup" xmlns:wpi="http://schemas.microsoft.com/office/word/2010/wordprocessingInk" xmlns:wne="http://schemas.microsoft.com/office/word/2006/wordml" xmlns:wps="http://schemas.microsoft.com/office/word/2010/wordprocessingShape" mc:Ignorable="w14 w15 w16se wp14">
   <w:p>
     <w:pPr>
       <w:pStyle w:val="Header"/>
@@ -6303,7 +6556,7 @@
 </file>
 
 <file path=word/header3.xml><?xml version="1.0" encoding="utf-8"?>
-<w:hdr xmlns:wpc="http://schemas.microsoft.com/office/word/2010/wordprocessingCanvas" xmlns:cx="http://schemas.microsoft.com/office/drawing/2014/chartex" xmlns:cx1="http://schemas.microsoft.com/office/drawing/2015/9/8/chartex" xmlns:cx2="http://schemas.microsoft.com/office/drawing/2015/10/21/chartex" xmlns:cx3="http://schemas.microsoft.com/office/drawing/2016/5/9/chartex" xmlns:cx4="http://schemas.microsoft.com/office/drawing/2016/5/10/chartex" xmlns:cx5="http://schemas.microsoft.com/office/drawing/2016/5/11/chartex" xmlns:cx6="http://schemas.microsoft.com/office/drawing/2016/5/12/chartex" xmlns:cx7="http://schemas.microsoft.com/office/drawing/2016/5/13/chartex" xmlns:cx8="http://schemas.microsoft.com/office/drawing/2016/5/14/chartex" xmlns:mc="http://schemas.openxmlformats.org/markup-compatibility/2006" xmlns:aink="http://schemas.microsoft.com/office/drawing/2016/ink" xmlns:am3d="http://schemas.microsoft.com/office/drawing/2017/model3d" xmlns:o="urn:schemas-microsoft-com:office:office" xmlns:r="http://schemas.openxmlformats.org/officeDocument/2006/relationships" xmlns:m="http://schemas.openxmlformats.org/officeDocument/2006/math" xmlns:v="urn:schemas-microsoft-com:vml" xmlns:wp14="http://schemas.microsoft.com/office/word/2010/wordprocessingDrawing" xmlns:wp="http://schemas.openxmlformats.org/drawingml/2006/wordprocessingDrawing" xmlns:w10="urn:schemas-microsoft-com:office:word" xmlns:w="http://schemas.openxmlformats.org/wordprocessingml/2006/main" xmlns:w14="http://schemas.microsoft.com/office/word/2010/wordml" xmlns:w15="http://schemas.microsoft.com/office/word/2012/wordml" xmlns:w16cid="http://schemas.microsoft.com/office/word/2016/wordml/cid" xmlns:w16se="http://schemas.microsoft.com/office/word/2015/wordml/symex" xmlns:wpg="http://schemas.microsoft.com/office/word/2010/wordprocessingGroup" xmlns:wpi="http://schemas.microsoft.com/office/word/2010/wordprocessingInk" xmlns:wne="http://schemas.microsoft.com/office/word/2006/wordml" xmlns:wps="http://schemas.microsoft.com/office/word/2010/wordprocessingShape" mc:Ignorable="w14 w15 w16se w16cid wp14">
+<w:hdr xmlns:wpc="http://schemas.microsoft.com/office/word/2010/wordprocessingCanvas" xmlns:cx="http://schemas.microsoft.com/office/drawing/2014/chartex" xmlns:mc="http://schemas.openxmlformats.org/markup-compatibility/2006" xmlns:o="urn:schemas-microsoft-com:office:office" xmlns:r="http://schemas.openxmlformats.org/officeDocument/2006/relationships" xmlns:m="http://schemas.openxmlformats.org/officeDocument/2006/math" xmlns:v="urn:schemas-microsoft-com:vml" xmlns:wp14="http://schemas.microsoft.com/office/word/2010/wordprocessingDrawing" xmlns:wp="http://schemas.openxmlformats.org/drawingml/2006/wordprocessingDrawing" xmlns:w10="urn:schemas-microsoft-com:office:word" xmlns:w="http://schemas.openxmlformats.org/wordprocessingml/2006/main" xmlns:w14="http://schemas.microsoft.com/office/word/2010/wordml" xmlns:w15="http://schemas.microsoft.com/office/word/2012/wordml" xmlns:w16se="http://schemas.microsoft.com/office/word/2015/wordml/symex" xmlns:wpg="http://schemas.microsoft.com/office/word/2010/wordprocessingGroup" xmlns:wpi="http://schemas.microsoft.com/office/word/2010/wordprocessingInk" xmlns:wne="http://schemas.microsoft.com/office/word/2006/wordml" xmlns:wps="http://schemas.microsoft.com/office/word/2010/wordprocessingShape" mc:Ignorable="w14 w15 w16se wp14">
   <w:p>
     <w:pPr>
       <w:pStyle w:val="Header"/>
@@ -6313,7 +6566,7 @@
 </file>
 
 <file path=word/numbering.xml><?xml version="1.0" encoding="utf-8"?>
-<w:numbering xmlns:wpc="http://schemas.microsoft.com/office/word/2010/wordprocessingCanvas" xmlns:cx="http://schemas.microsoft.com/office/drawing/2014/chartex" xmlns:cx1="http://schemas.microsoft.com/office/drawing/2015/9/8/chartex" xmlns:cx2="http://schemas.microsoft.com/office/drawing/2015/10/21/chartex" xmlns:cx3="http://schemas.microsoft.com/office/drawing/2016/5/9/chartex" xmlns:cx4="http://schemas.microsoft.com/office/drawing/2016/5/10/chartex" xmlns:cx5="http://schemas.microsoft.com/office/drawing/2016/5/11/chartex" xmlns:cx6="http://schemas.microsoft.com/office/drawing/2016/5/12/chartex" xmlns:cx7="http://schemas.microsoft.com/office/drawing/2016/5/13/chartex" xmlns:cx8="http://schemas.microsoft.com/office/drawing/2016/5/14/chartex" xmlns:mc="http://schemas.openxmlformats.org/markup-compatibility/2006" xmlns:aink="http://schemas.microsoft.com/office/drawing/2016/ink" xmlns:am3d="http://schemas.microsoft.com/office/drawing/2017/model3d" xmlns:o="urn:schemas-microsoft-com:office:office" xmlns:r="http://schemas.openxmlformats.org/officeDocument/2006/relationships" xmlns:m="http://schemas.openxmlformats.org/officeDocument/2006/math" xmlns:v="urn:schemas-microsoft-com:vml" xmlns:wp14="http://schemas.microsoft.com/office/word/2010/wordprocessingDrawing" xmlns:wp="http://schemas.openxmlformats.org/drawingml/2006/wordprocessingDrawing" xmlns:w10="urn:schemas-microsoft-com:office:word" xmlns:w="http://schemas.openxmlformats.org/wordprocessingml/2006/main" xmlns:w14="http://schemas.microsoft.com/office/word/2010/wordml" xmlns:w15="http://schemas.microsoft.com/office/word/2012/wordml" xmlns:w16cid="http://schemas.microsoft.com/office/word/2016/wordml/cid" xmlns:w16se="http://schemas.microsoft.com/office/word/2015/wordml/symex" xmlns:wpg="http://schemas.microsoft.com/office/word/2010/wordprocessingGroup" xmlns:wpi="http://schemas.microsoft.com/office/word/2010/wordprocessingInk" xmlns:wne="http://schemas.microsoft.com/office/word/2006/wordml" xmlns:wps="http://schemas.microsoft.com/office/word/2010/wordprocessingShape" mc:Ignorable="w14 w15 w16se w16cid wp14">
+<w:numbering xmlns:wpc="http://schemas.microsoft.com/office/word/2010/wordprocessingCanvas" xmlns:cx="http://schemas.microsoft.com/office/drawing/2014/chartex" xmlns:mc="http://schemas.openxmlformats.org/markup-compatibility/2006" xmlns:o="urn:schemas-microsoft-com:office:office" xmlns:r="http://schemas.openxmlformats.org/officeDocument/2006/relationships" xmlns:m="http://schemas.openxmlformats.org/officeDocument/2006/math" xmlns:v="urn:schemas-microsoft-com:vml" xmlns:wp14="http://schemas.microsoft.com/office/word/2010/wordprocessingDrawing" xmlns:wp="http://schemas.openxmlformats.org/drawingml/2006/wordprocessingDrawing" xmlns:w10="urn:schemas-microsoft-com:office:word" xmlns:w="http://schemas.openxmlformats.org/wordprocessingml/2006/main" xmlns:w14="http://schemas.microsoft.com/office/word/2010/wordml" xmlns:w15="http://schemas.microsoft.com/office/word/2012/wordml" xmlns:w16se="http://schemas.microsoft.com/office/word/2015/wordml/symex" xmlns:wpg="http://schemas.microsoft.com/office/word/2010/wordprocessingGroup" xmlns:wpi="http://schemas.microsoft.com/office/word/2010/wordprocessingInk" xmlns:wne="http://schemas.microsoft.com/office/word/2006/wordml" xmlns:wps="http://schemas.microsoft.com/office/word/2010/wordprocessingShape" mc:Ignorable="w14 w15 w16se wp14">
   <w:abstractNum w:abstractNumId="0" w15:restartNumberingAfterBreak="0">
     <w:nsid w:val="043503E3"/>
     <w:multiLevelType w:val="multilevel"/>
@@ -9754,7 +10007,7 @@
 </file>
 
 <file path=word/styles.xml><?xml version="1.0" encoding="utf-8"?>
-<w:styles xmlns:mc="http://schemas.openxmlformats.org/markup-compatibility/2006" xmlns:r="http://schemas.openxmlformats.org/officeDocument/2006/relationships" xmlns:w="http://schemas.openxmlformats.org/wordprocessingml/2006/main" xmlns:w14="http://schemas.microsoft.com/office/word/2010/wordml" xmlns:w15="http://schemas.microsoft.com/office/word/2012/wordml" xmlns:w16cid="http://schemas.microsoft.com/office/word/2016/wordml/cid" xmlns:w16se="http://schemas.microsoft.com/office/word/2015/wordml/symex" mc:Ignorable="w14 w15 w16se w16cid">
+<w:styles xmlns:mc="http://schemas.openxmlformats.org/markup-compatibility/2006" xmlns:r="http://schemas.openxmlformats.org/officeDocument/2006/relationships" xmlns:w="http://schemas.openxmlformats.org/wordprocessingml/2006/main" xmlns:w14="http://schemas.microsoft.com/office/word/2010/wordml" xmlns:w15="http://schemas.microsoft.com/office/word/2012/wordml" xmlns:w16se="http://schemas.microsoft.com/office/word/2015/wordml/symex" mc:Ignorable="w14 w15 w16se">
   <w:docDefaults>
     <w:rPrDefault>
       <w:rPr>
@@ -9771,7 +10024,7 @@
       </w:pPr>
     </w:pPrDefault>
   </w:docDefaults>
-  <w:latentStyles w:defLockedState="0" w:defUIPriority="99" w:defSemiHidden="0" w:defUnhideWhenUsed="0" w:defQFormat="0" w:count="375">
+  <w:latentStyles w:defLockedState="0" w:defUIPriority="99" w:defSemiHidden="0" w:defUnhideWhenUsed="0" w:defQFormat="0" w:count="371">
     <w:lsdException w:name="Normal" w:uiPriority="0" w:qFormat="1"/>
     <w:lsdException w:name="heading 1" w:uiPriority="9" w:qFormat="1"/>
     <w:lsdException w:name="heading 2" w:semiHidden="1" w:uiPriority="9" w:unhideWhenUsed="1" w:qFormat="1"/>
@@ -10143,10 +10396,6 @@
     <w:lsdException w:name="List Table 5 Dark Accent 6" w:uiPriority="50"/>
     <w:lsdException w:name="List Table 6 Colorful Accent 6" w:uiPriority="51"/>
     <w:lsdException w:name="List Table 7 Colorful Accent 6" w:uiPriority="52"/>
-    <w:lsdException w:name="Mention" w:semiHidden="1" w:unhideWhenUsed="1"/>
-    <w:lsdException w:name="Smart Hyperlink" w:semiHidden="1" w:unhideWhenUsed="1"/>
-    <w:lsdException w:name="Hashtag" w:semiHidden="1" w:unhideWhenUsed="1"/>
-    <w:lsdException w:name="Unresolved Mention" w:semiHidden="1" w:unhideWhenUsed="1"/>
   </w:latentStyles>
   <w:style w:type="paragraph" w:default="1" w:styleId="Normal">
     <w:name w:val="Normal"/>

</xml_diff>

<commit_message>
Added terms to word document terms and definitions (DW)
</commit_message>
<xml_diff>
--- a/the_code_issue_terms_and_definitions.docx
+++ b/the_code_issue_terms_and_definitions.docx
@@ -4303,37 +4303,1377 @@
           <w:szCs w:val="24"/>
         </w:rPr>
       </w:pPr>
+    </w:p>
+    <w:p>
+      <w:pPr>
+        <w:spacing w:before="160" w:line="240" w:lineRule="auto"/>
+        <w:ind w:left="360"/>
+        <w:contextualSpacing/>
+        <w:rPr>
+          <w:rFonts w:ascii="Times New Roman" w:hAnsi="Times New Roman" w:cs="Times New Roman"/>
+          <w:b/>
+          <w:sz w:val="24"/>
+          <w:szCs w:val="24"/>
+        </w:rPr>
+      </w:pPr>
+      <w:r>
+        <w:rPr>
+          <w:rFonts w:ascii="Times New Roman" w:hAnsi="Times New Roman" w:cs="Times New Roman"/>
+          <w:b/>
+          <w:sz w:val="24"/>
+          <w:szCs w:val="24"/>
+        </w:rPr>
+        <w:t>Why Are There So Many Languages?</w:t>
+      </w:r>
+    </w:p>
+    <w:p>
+      <w:pPr>
+        <w:pStyle w:val="ListParagraph"/>
+        <w:numPr>
+          <w:ilvl w:val="0"/>
+          <w:numId w:val="5"/>
+        </w:numPr>
+        <w:spacing w:before="160" w:line="240" w:lineRule="auto"/>
+        <w:ind w:left="720"/>
+        <w:rPr>
+          <w:rFonts w:ascii="Times New Roman" w:hAnsi="Times New Roman" w:cs="Times New Roman"/>
+          <w:sz w:val="24"/>
+          <w:szCs w:val="24"/>
+        </w:rPr>
+      </w:pPr>
+      <w:r>
+        <w:rPr>
+          <w:rFonts w:ascii="Times New Roman" w:hAnsi="Times New Roman" w:cs="Times New Roman"/>
+          <w:b/>
+          <w:sz w:val="24"/>
+          <w:szCs w:val="24"/>
+        </w:rPr>
+        <w:t xml:space="preserve">COBOL </w:t>
+      </w:r>
+      <w:r>
+        <w:rPr>
+          <w:rFonts w:ascii="Times New Roman" w:hAnsi="Times New Roman" w:cs="Times New Roman"/>
+          <w:sz w:val="24"/>
+          <w:szCs w:val="24"/>
+        </w:rPr>
+        <w:t>– Short for Common Business Oriented Language. COBOL is a compiled English-like language designed mainly for business use.</w:t>
+      </w:r>
+    </w:p>
+    <w:p>
+      <w:pPr>
+        <w:pStyle w:val="ListParagraph"/>
+        <w:numPr>
+          <w:ilvl w:val="0"/>
+          <w:numId w:val="5"/>
+        </w:numPr>
+        <w:spacing w:before="160" w:line="240" w:lineRule="auto"/>
+        <w:ind w:left="720"/>
+        <w:rPr>
+          <w:rFonts w:ascii="Times New Roman" w:hAnsi="Times New Roman" w:cs="Times New Roman"/>
+          <w:sz w:val="24"/>
+          <w:szCs w:val="24"/>
+        </w:rPr>
+      </w:pPr>
+      <w:r>
+        <w:rPr>
+          <w:rFonts w:ascii="Times New Roman" w:hAnsi="Times New Roman" w:cs="Times New Roman"/>
+          <w:b/>
+          <w:sz w:val="24"/>
+          <w:szCs w:val="24"/>
+        </w:rPr>
+        <w:t>Fortran</w:t>
+      </w:r>
+      <w:r>
+        <w:rPr>
+          <w:rFonts w:ascii="Times New Roman" w:hAnsi="Times New Roman" w:cs="Times New Roman"/>
+          <w:sz w:val="24"/>
+          <w:szCs w:val="24"/>
+        </w:rPr>
+        <w:t xml:space="preserve"> – Short for Formula Translation. Fortran is a general-purpose computer language that is especially suited to numeric computation and scientific computing.</w:t>
+      </w:r>
+    </w:p>
+    <w:p>
+      <w:pPr>
+        <w:pStyle w:val="ListParagraph"/>
+        <w:numPr>
+          <w:ilvl w:val="0"/>
+          <w:numId w:val="5"/>
+        </w:numPr>
+        <w:spacing w:before="160" w:line="240" w:lineRule="auto"/>
+        <w:ind w:left="720"/>
+        <w:rPr>
+          <w:rFonts w:ascii="Times New Roman" w:hAnsi="Times New Roman" w:cs="Times New Roman"/>
+          <w:sz w:val="24"/>
+          <w:szCs w:val="24"/>
+        </w:rPr>
+      </w:pPr>
+      <w:r>
+        <w:rPr>
+          <w:rFonts w:ascii="Times New Roman" w:hAnsi="Times New Roman" w:cs="Times New Roman"/>
+          <w:b/>
+          <w:sz w:val="24"/>
+          <w:szCs w:val="24"/>
+        </w:rPr>
+        <w:t xml:space="preserve">Lisp </w:t>
+      </w:r>
+      <w:r>
+        <w:rPr>
+          <w:rFonts w:ascii="Times New Roman" w:hAnsi="Times New Roman" w:cs="Times New Roman"/>
+          <w:sz w:val="24"/>
+          <w:szCs w:val="24"/>
+        </w:rPr>
+        <w:t>– Short for List Processor. Lisp is a language created as a practical mathematical notation for computer programs. Sometimes referred as “Lots of superfluous parentheses.”</w:t>
+      </w:r>
+    </w:p>
+    <w:p>
+      <w:pPr>
+        <w:pStyle w:val="ListParagraph"/>
+        <w:numPr>
+          <w:ilvl w:val="0"/>
+          <w:numId w:val="5"/>
+        </w:numPr>
+        <w:spacing w:before="160" w:line="240" w:lineRule="auto"/>
+        <w:ind w:left="720"/>
+        <w:rPr>
+          <w:rFonts w:ascii="Times New Roman" w:hAnsi="Times New Roman" w:cs="Times New Roman"/>
+          <w:sz w:val="24"/>
+          <w:szCs w:val="24"/>
+        </w:rPr>
+      </w:pPr>
+      <w:r>
+        <w:rPr>
+          <w:rFonts w:ascii="Times New Roman" w:hAnsi="Times New Roman" w:cs="Times New Roman"/>
+          <w:b/>
+          <w:sz w:val="24"/>
+          <w:szCs w:val="24"/>
+        </w:rPr>
+        <w:t>ITA</w:t>
+      </w:r>
+      <w:r>
+        <w:rPr>
+          <w:rFonts w:ascii="Times New Roman" w:hAnsi="Times New Roman" w:cs="Times New Roman"/>
+          <w:sz w:val="24"/>
+          <w:szCs w:val="24"/>
+        </w:rPr>
+        <w:t xml:space="preserve"> – travel industry software division of Google.</w:t>
+      </w:r>
+    </w:p>
+    <w:p>
+      <w:pPr>
+        <w:pStyle w:val="ListParagraph"/>
+        <w:spacing w:before="160" w:line="240" w:lineRule="auto"/>
+        <w:ind w:firstLine="0"/>
+        <w:rPr>
+          <w:rFonts w:ascii="Times New Roman" w:hAnsi="Times New Roman" w:cs="Times New Roman"/>
+          <w:sz w:val="24"/>
+          <w:szCs w:val="24"/>
+        </w:rPr>
+      </w:pPr>
+    </w:p>
+    <w:p>
+      <w:pPr>
+        <w:spacing w:before="160" w:line="240" w:lineRule="auto"/>
+        <w:ind w:left="360"/>
+        <w:contextualSpacing/>
+        <w:rPr>
+          <w:rFonts w:ascii="Times New Roman" w:hAnsi="Times New Roman" w:cs="Times New Roman"/>
+          <w:b/>
+          <w:sz w:val="24"/>
+          <w:szCs w:val="24"/>
+        </w:rPr>
+      </w:pPr>
+      <w:r>
+        <w:rPr>
+          <w:rFonts w:ascii="Times New Roman" w:hAnsi="Times New Roman" w:cs="Times New Roman"/>
+          <w:b/>
+          <w:sz w:val="24"/>
+          <w:szCs w:val="24"/>
+        </w:rPr>
+        <w:t>The Time You Attended the Email Address Validation Meeting</w:t>
+      </w:r>
+    </w:p>
+    <w:p>
+      <w:pPr>
+        <w:pStyle w:val="ListParagraph"/>
+        <w:numPr>
+          <w:ilvl w:val="0"/>
+          <w:numId w:val="5"/>
+        </w:numPr>
+        <w:spacing w:before="160" w:line="240" w:lineRule="auto"/>
+        <w:ind w:left="720"/>
+        <w:rPr>
+          <w:rFonts w:ascii="Times New Roman" w:hAnsi="Times New Roman" w:cs="Times New Roman"/>
+          <w:sz w:val="24"/>
+          <w:szCs w:val="24"/>
+        </w:rPr>
+      </w:pPr>
+      <w:r>
+        <w:rPr>
+          <w:rFonts w:ascii="Times New Roman" w:hAnsi="Times New Roman" w:cs="Times New Roman"/>
+          <w:b/>
+          <w:sz w:val="24"/>
+          <w:szCs w:val="24"/>
+        </w:rPr>
+        <w:lastRenderedPageBreak/>
+        <w:t>HTML</w:t>
+      </w:r>
+      <w:r>
+        <w:rPr>
+          <w:rFonts w:ascii="Times New Roman" w:hAnsi="Times New Roman" w:cs="Times New Roman"/>
+          <w:sz w:val="24"/>
+          <w:szCs w:val="24"/>
+        </w:rPr>
+        <w:t>: Hypertext Markup Language is the standard markup language for creating web pages.</w:t>
+      </w:r>
+    </w:p>
+    <w:p>
+      <w:pPr>
+        <w:pStyle w:val="ListParagraph"/>
+        <w:numPr>
+          <w:ilvl w:val="0"/>
+          <w:numId w:val="5"/>
+        </w:numPr>
+        <w:spacing w:before="160" w:line="240" w:lineRule="auto"/>
+        <w:ind w:left="720"/>
+        <w:rPr>
+          <w:rFonts w:ascii="Times New Roman" w:hAnsi="Times New Roman" w:cs="Times New Roman"/>
+          <w:sz w:val="24"/>
+          <w:szCs w:val="24"/>
+        </w:rPr>
+      </w:pPr>
+      <w:r>
+        <w:rPr>
+          <w:rFonts w:ascii="Times New Roman" w:hAnsi="Times New Roman" w:cs="Times New Roman"/>
+          <w:b/>
+          <w:sz w:val="24"/>
+          <w:szCs w:val="24"/>
+        </w:rPr>
+        <w:t>RFC 5321:</w:t>
+      </w:r>
+      <w:r>
+        <w:rPr>
+          <w:rFonts w:ascii="Times New Roman" w:hAnsi="Times New Roman" w:cs="Times New Roman"/>
+          <w:sz w:val="24"/>
+          <w:szCs w:val="24"/>
+        </w:rPr>
+        <w:t xml:space="preserve"> This specification is a revision of Request </w:t>
+      </w:r>
+      <w:proofErr w:type="gramStart"/>
+      <w:r>
+        <w:rPr>
+          <w:rFonts w:ascii="Times New Roman" w:hAnsi="Times New Roman" w:cs="Times New Roman"/>
+          <w:sz w:val="24"/>
+          <w:szCs w:val="24"/>
+        </w:rPr>
+        <w:t>For</w:t>
+      </w:r>
+      <w:proofErr w:type="gramEnd"/>
+      <w:r>
+        <w:rPr>
+          <w:rFonts w:ascii="Times New Roman" w:hAnsi="Times New Roman" w:cs="Times New Roman"/>
+          <w:sz w:val="24"/>
+          <w:szCs w:val="24"/>
+        </w:rPr>
+        <w:t xml:space="preserve"> Comments (RFC): Simple Mail Transfer Protocol</w:t>
+      </w:r>
+    </w:p>
+    <w:p>
+      <w:pPr>
+        <w:pStyle w:val="ListParagraph"/>
+        <w:numPr>
+          <w:ilvl w:val="0"/>
+          <w:numId w:val="5"/>
+        </w:numPr>
+        <w:spacing w:before="160" w:line="240" w:lineRule="auto"/>
+        <w:ind w:left="720"/>
+        <w:rPr>
+          <w:rFonts w:ascii="Times New Roman" w:hAnsi="Times New Roman" w:cs="Times New Roman"/>
+          <w:sz w:val="24"/>
+          <w:szCs w:val="24"/>
+        </w:rPr>
+      </w:pPr>
+      <w:r>
+        <w:rPr>
+          <w:rFonts w:ascii="Times New Roman" w:hAnsi="Times New Roman" w:cs="Times New Roman"/>
+          <w:b/>
+          <w:sz w:val="24"/>
+          <w:szCs w:val="24"/>
+        </w:rPr>
+        <w:t>RFC 5322:</w:t>
+      </w:r>
+      <w:r>
+        <w:rPr>
+          <w:rFonts w:ascii="Times New Roman" w:hAnsi="Times New Roman" w:cs="Times New Roman"/>
+          <w:sz w:val="24"/>
+          <w:szCs w:val="24"/>
+        </w:rPr>
+        <w:t xml:space="preserve"> This specification is a revision of Request </w:t>
+      </w:r>
+      <w:proofErr w:type="gramStart"/>
+      <w:r>
+        <w:rPr>
+          <w:rFonts w:ascii="Times New Roman" w:hAnsi="Times New Roman" w:cs="Times New Roman"/>
+          <w:sz w:val="24"/>
+          <w:szCs w:val="24"/>
+        </w:rPr>
+        <w:t>For</w:t>
+      </w:r>
+      <w:proofErr w:type="gramEnd"/>
+      <w:r>
+        <w:rPr>
+          <w:rFonts w:ascii="Times New Roman" w:hAnsi="Times New Roman" w:cs="Times New Roman"/>
+          <w:sz w:val="24"/>
+          <w:szCs w:val="24"/>
+        </w:rPr>
+        <w:t xml:space="preserve"> Comments (RFC): Internet Message Format</w:t>
+      </w:r>
+    </w:p>
+    <w:p>
+      <w:pPr>
+        <w:pStyle w:val="ListParagraph"/>
+        <w:spacing w:before="160" w:line="240" w:lineRule="auto"/>
+        <w:ind w:firstLine="0"/>
+        <w:rPr>
+          <w:rFonts w:ascii="Times New Roman" w:hAnsi="Times New Roman" w:cs="Times New Roman"/>
+          <w:sz w:val="24"/>
+          <w:szCs w:val="24"/>
+        </w:rPr>
+      </w:pPr>
+    </w:p>
+    <w:p>
+      <w:pPr>
+        <w:spacing w:before="160" w:line="240" w:lineRule="auto"/>
+        <w:ind w:left="360"/>
+        <w:contextualSpacing/>
+        <w:rPr>
+          <w:rFonts w:ascii="Times New Roman" w:hAnsi="Times New Roman" w:cs="Times New Roman"/>
+          <w:b/>
+          <w:sz w:val="24"/>
+          <w:szCs w:val="24"/>
+        </w:rPr>
+      </w:pPr>
+      <w:r>
+        <w:rPr>
+          <w:rFonts w:ascii="Times New Roman" w:hAnsi="Times New Roman" w:cs="Times New Roman"/>
+          <w:b/>
+          <w:sz w:val="24"/>
+          <w:szCs w:val="24"/>
+        </w:rPr>
+        <w:t>Where Does Data Live?</w:t>
+      </w:r>
+    </w:p>
+    <w:p>
+      <w:pPr>
+        <w:pStyle w:val="ListParagraph"/>
+        <w:numPr>
+          <w:ilvl w:val="0"/>
+          <w:numId w:val="15"/>
+        </w:numPr>
+        <w:spacing w:before="160" w:line="240" w:lineRule="auto"/>
+        <w:ind w:left="720"/>
+        <w:rPr>
+          <w:rFonts w:ascii="Times New Roman" w:hAnsi="Times New Roman" w:cs="Times New Roman"/>
+          <w:b/>
+          <w:sz w:val="24"/>
+          <w:szCs w:val="24"/>
+        </w:rPr>
+      </w:pPr>
+      <w:r>
+        <w:rPr>
+          <w:rFonts w:ascii="Times New Roman" w:hAnsi="Times New Roman" w:cs="Times New Roman"/>
+          <w:b/>
+          <w:sz w:val="24"/>
+          <w:szCs w:val="24"/>
+        </w:rPr>
+        <w:t>SQL</w:t>
+      </w:r>
+      <w:r>
+        <w:rPr>
+          <w:rFonts w:ascii="Times New Roman" w:hAnsi="Times New Roman" w:cs="Times New Roman"/>
+          <w:sz w:val="24"/>
+          <w:szCs w:val="24"/>
+        </w:rPr>
+        <w:t>: Structured Query Language is a domain-specific language used in programming and designed for managing data held in a relational database management system (RDBMS).</w:t>
+      </w:r>
+    </w:p>
+    <w:p>
+      <w:pPr>
+        <w:pStyle w:val="ListParagraph"/>
+        <w:spacing w:before="160" w:line="240" w:lineRule="auto"/>
+        <w:ind w:firstLine="0"/>
+        <w:rPr>
+          <w:rFonts w:ascii="Times New Roman" w:hAnsi="Times New Roman" w:cs="Times New Roman"/>
+          <w:b/>
+          <w:sz w:val="24"/>
+          <w:szCs w:val="24"/>
+        </w:rPr>
+      </w:pPr>
+    </w:p>
+    <w:p>
+      <w:pPr>
+        <w:spacing w:before="160" w:line="240" w:lineRule="auto"/>
+        <w:ind w:left="360"/>
+        <w:contextualSpacing/>
+        <w:rPr>
+          <w:rFonts w:ascii="Times New Roman" w:hAnsi="Times New Roman" w:cs="Times New Roman"/>
+          <w:b/>
+          <w:sz w:val="24"/>
+          <w:szCs w:val="24"/>
+        </w:rPr>
+      </w:pPr>
+      <w:r>
+        <w:rPr>
+          <w:rFonts w:ascii="Times New Roman" w:hAnsi="Times New Roman" w:cs="Times New Roman"/>
+          <w:b/>
+          <w:sz w:val="24"/>
+          <w:szCs w:val="24"/>
+        </w:rPr>
+        <w:t>The Language of White Collars</w:t>
+      </w:r>
+    </w:p>
+    <w:p>
+      <w:pPr>
+        <w:pStyle w:val="ListParagraph"/>
+        <w:numPr>
+          <w:ilvl w:val="0"/>
+          <w:numId w:val="15"/>
+        </w:numPr>
+      </w:pPr>
+      <w:r>
+        <w:rPr>
+          <w:b/>
+        </w:rPr>
+        <w:t xml:space="preserve">Java: </w:t>
+      </w:r>
+      <w:r>
+        <w:t>a general-purpose computer-programming language that is concurrent, class-based, object-oriented, and specifically designed to have as few implementation dependencies as possible</w:t>
+      </w:r>
+      <w:r>
+        <w:t xml:space="preserve">. </w:t>
+      </w:r>
+    </w:p>
+    <w:p>
+      <w:pPr>
+        <w:pStyle w:val="ListParagraph"/>
+        <w:numPr>
+          <w:ilvl w:val="0"/>
+          <w:numId w:val="15"/>
+        </w:numPr>
+        <w:rPr>
+          <w:b/>
+        </w:rPr>
+      </w:pPr>
+      <w:r>
+        <w:rPr>
+          <w:b/>
+        </w:rPr>
+        <w:t xml:space="preserve">Sun </w:t>
+      </w:r>
+      <w:proofErr w:type="spellStart"/>
+      <w:r>
+        <w:rPr>
+          <w:b/>
+        </w:rPr>
+        <w:t>MicroSystems</w:t>
+      </w:r>
+      <w:proofErr w:type="spellEnd"/>
+      <w:r>
+        <w:rPr>
+          <w:b/>
+        </w:rPr>
+        <w:t xml:space="preserve">: </w:t>
+      </w:r>
+      <w:r>
+        <w:t>c</w:t>
+      </w:r>
+      <w:r>
+        <w:t>ompany that created Java in 1991. Important UNIX computer maker whose market was essentially destroyed by the arrival of Linux. Was acquired by Oracle in 2010. Sun machines are still marketed under the Oracle brand. 2016-17 revenue: about $4B</w:t>
+      </w:r>
+      <w:r>
+        <w:t>.</w:t>
+      </w:r>
+    </w:p>
+    <w:p>
+      <w:pPr>
+        <w:pStyle w:val="ListParagraph"/>
+        <w:numPr>
+          <w:ilvl w:val="0"/>
+          <w:numId w:val="15"/>
+        </w:numPr>
+      </w:pPr>
+      <w:r>
+        <w:rPr>
+          <w:b/>
+        </w:rPr>
+        <w:t>Documentation</w:t>
+      </w:r>
+      <w:r>
+        <w:t xml:space="preserve">: written text or illustration that accompanies computer software or is embedded in the source code. It either explains how the software operates or how to use it. </w:t>
+      </w:r>
+    </w:p>
+    <w:p>
+      <w:pPr>
+        <w:pStyle w:val="ListParagraph"/>
+        <w:numPr>
+          <w:ilvl w:val="0"/>
+          <w:numId w:val="15"/>
+        </w:numPr>
+      </w:pPr>
+      <w:r>
+        <w:rPr>
+          <w:b/>
+        </w:rPr>
+        <w:t xml:space="preserve">Class Library: </w:t>
+      </w:r>
+      <w:r>
+        <w:t xml:space="preserve">a collection of prewritten classes or coded templates, any of which can be specified and used by a programmer when developing an application program.  </w:t>
+      </w:r>
+    </w:p>
+    <w:p>
+      <w:pPr>
+        <w:pStyle w:val="ListParagraph"/>
+        <w:spacing w:before="160" w:line="240" w:lineRule="auto"/>
+        <w:ind w:firstLine="0"/>
+        <w:rPr>
+          <w:rFonts w:ascii="Times New Roman" w:hAnsi="Times New Roman" w:cs="Times New Roman"/>
+          <w:sz w:val="24"/>
+          <w:szCs w:val="24"/>
+        </w:rPr>
+      </w:pPr>
+    </w:p>
+    <w:p>
+      <w:pPr>
+        <w:pStyle w:val="ListParagraph"/>
+        <w:spacing w:before="160" w:line="240" w:lineRule="auto"/>
+        <w:ind w:firstLine="0"/>
+        <w:rPr>
+          <w:rFonts w:ascii="Times New Roman" w:hAnsi="Times New Roman" w:cs="Times New Roman"/>
+          <w:sz w:val="24"/>
+          <w:szCs w:val="24"/>
+        </w:rPr>
+      </w:pPr>
+    </w:p>
+    <w:p>
+      <w:pPr>
+        <w:spacing w:before="160" w:line="240" w:lineRule="auto"/>
+        <w:ind w:left="360"/>
+        <w:contextualSpacing/>
+        <w:rPr>
+          <w:rFonts w:ascii="Times New Roman" w:hAnsi="Times New Roman" w:cs="Times New Roman"/>
+          <w:sz w:val="24"/>
+          <w:szCs w:val="24"/>
+        </w:rPr>
+      </w:pPr>
+      <w:r>
+        <w:rPr>
+          <w:rFonts w:ascii="Times New Roman" w:hAnsi="Times New Roman" w:cs="Times New Roman"/>
+          <w:b/>
+          <w:sz w:val="24"/>
+          <w:szCs w:val="24"/>
+        </w:rPr>
+        <w:t>Liquid Infrastructure</w:t>
+      </w:r>
+    </w:p>
+    <w:p>
+      <w:pPr>
+        <w:pStyle w:val="ListParagraph"/>
+        <w:numPr>
+          <w:ilvl w:val="0"/>
+          <w:numId w:val="15"/>
+        </w:numPr>
+        <w:spacing w:before="160" w:line="240" w:lineRule="auto"/>
+        <w:ind w:left="720"/>
+        <w:rPr>
+          <w:rFonts w:ascii="Times New Roman" w:hAnsi="Times New Roman" w:cs="Times New Roman"/>
+          <w:sz w:val="24"/>
+          <w:szCs w:val="24"/>
+        </w:rPr>
+      </w:pPr>
+      <w:r>
+        <w:rPr>
+          <w:rFonts w:ascii="Times New Roman" w:hAnsi="Times New Roman" w:cs="Times New Roman"/>
+          <w:sz w:val="24"/>
+          <w:szCs w:val="24"/>
+        </w:rPr>
+        <w:t>Enterprise programming - Programming enterprise-wide applications</w:t>
+      </w:r>
+    </w:p>
+    <w:p>
+      <w:pPr>
+        <w:pStyle w:val="ListParagraph"/>
+        <w:numPr>
+          <w:ilvl w:val="0"/>
+          <w:numId w:val="15"/>
+        </w:numPr>
+        <w:spacing w:before="160" w:line="240" w:lineRule="auto"/>
+        <w:ind w:left="720"/>
+        <w:rPr>
+          <w:rFonts w:ascii="Times New Roman" w:hAnsi="Times New Roman" w:cs="Times New Roman"/>
+          <w:sz w:val="24"/>
+          <w:szCs w:val="24"/>
+        </w:rPr>
+      </w:pPr>
+      <w:r>
+        <w:rPr>
+          <w:rFonts w:ascii="Times New Roman" w:hAnsi="Times New Roman" w:cs="Times New Roman"/>
+          <w:b/>
+          <w:bCs/>
+          <w:sz w:val="24"/>
+          <w:szCs w:val="24"/>
+        </w:rPr>
+        <w:t>Java byte-code</w:t>
+      </w:r>
+      <w:r>
+        <w:rPr>
+          <w:rFonts w:ascii="Times New Roman" w:hAnsi="Times New Roman" w:cs="Times New Roman"/>
+          <w:sz w:val="24"/>
+          <w:szCs w:val="24"/>
+        </w:rPr>
+        <w:t xml:space="preserve"> - instruction set/machine language of the Java virtual machine</w:t>
+      </w:r>
+    </w:p>
+    <w:p>
+      <w:pPr>
+        <w:pStyle w:val="ListParagraph"/>
+        <w:numPr>
+          <w:ilvl w:val="0"/>
+          <w:numId w:val="15"/>
+        </w:numPr>
+        <w:spacing w:before="160" w:line="240" w:lineRule="auto"/>
+        <w:ind w:left="720"/>
+        <w:rPr>
+          <w:rFonts w:ascii="Times New Roman" w:hAnsi="Times New Roman" w:cs="Times New Roman"/>
+          <w:sz w:val="24"/>
+          <w:szCs w:val="24"/>
+        </w:rPr>
+      </w:pPr>
+      <w:r>
+        <w:rPr>
+          <w:rFonts w:ascii="Times New Roman" w:hAnsi="Times New Roman" w:cs="Times New Roman"/>
+          <w:sz w:val="24"/>
+          <w:szCs w:val="24"/>
+        </w:rPr>
+        <w:t>Java Virtual Machine (JVM) - is the runtime engine of the Java Platform, which allows any program written in Java or other language compiled into Java bytecode to run on any computer that has a native JVM</w:t>
+      </w:r>
+    </w:p>
+    <w:p>
+      <w:pPr>
+        <w:pStyle w:val="ListParagraph"/>
+        <w:numPr>
+          <w:ilvl w:val="0"/>
+          <w:numId w:val="15"/>
+        </w:numPr>
+        <w:spacing w:before="160" w:line="240" w:lineRule="auto"/>
+        <w:ind w:left="720"/>
+        <w:rPr>
+          <w:rFonts w:ascii="Times New Roman" w:hAnsi="Times New Roman" w:cs="Times New Roman"/>
+          <w:sz w:val="24"/>
+          <w:szCs w:val="24"/>
+        </w:rPr>
+      </w:pPr>
+      <w:r>
+        <w:rPr>
+          <w:rFonts w:ascii="Times New Roman" w:hAnsi="Times New Roman" w:cs="Times New Roman"/>
+          <w:sz w:val="24"/>
+          <w:szCs w:val="24"/>
+        </w:rPr>
+        <w:t>Scala - general-purpose programming language providing support for functional programming and a strong static type system, object-oriented, and uses a curly-brace syntax reminiscent of the C language</w:t>
+      </w:r>
+    </w:p>
+    <w:p>
+      <w:pPr>
+        <w:pStyle w:val="ListParagraph"/>
+        <w:numPr>
+          <w:ilvl w:val="0"/>
+          <w:numId w:val="15"/>
+        </w:numPr>
+        <w:spacing w:before="160" w:line="240" w:lineRule="auto"/>
+        <w:ind w:left="720"/>
+        <w:rPr>
+          <w:rFonts w:ascii="Times New Roman" w:hAnsi="Times New Roman" w:cs="Times New Roman"/>
+          <w:sz w:val="24"/>
+          <w:szCs w:val="24"/>
+        </w:rPr>
+      </w:pPr>
+      <w:r>
+        <w:rPr>
+          <w:rFonts w:ascii="Times New Roman" w:hAnsi="Times New Roman" w:cs="Times New Roman"/>
+          <w:sz w:val="24"/>
+          <w:szCs w:val="24"/>
+        </w:rPr>
+        <w:t>Clojure - a dialect of the Lisp programming language, provides easy access to the Java frameworks, and is functional program that runs on the Java virtual machine</w:t>
+      </w:r>
+    </w:p>
+    <w:p>
+      <w:pPr>
+        <w:pStyle w:val="ListParagraph"/>
+        <w:spacing w:before="160" w:line="240" w:lineRule="auto"/>
+        <w:ind w:firstLine="0"/>
+        <w:rPr>
+          <w:rFonts w:ascii="Times New Roman" w:hAnsi="Times New Roman" w:cs="Times New Roman"/>
+          <w:sz w:val="24"/>
+          <w:szCs w:val="24"/>
+        </w:rPr>
+      </w:pPr>
+    </w:p>
+    <w:p>
+      <w:pPr>
+        <w:spacing w:before="160" w:line="240" w:lineRule="auto"/>
+        <w:ind w:left="360"/>
+        <w:contextualSpacing/>
+        <w:rPr>
+          <w:rFonts w:ascii="Times New Roman" w:hAnsi="Times New Roman" w:cs="Times New Roman"/>
+          <w:sz w:val="24"/>
+          <w:szCs w:val="24"/>
+        </w:rPr>
+      </w:pPr>
+      <w:r>
+        <w:rPr>
+          <w:rFonts w:ascii="Times New Roman" w:hAnsi="Times New Roman" w:cs="Times New Roman"/>
+          <w:b/>
+          <w:sz w:val="24"/>
+          <w:szCs w:val="24"/>
+        </w:rPr>
+        <w:t>What About JavaScript?</w:t>
+      </w:r>
+    </w:p>
+    <w:p>
+      <w:pPr>
+        <w:pStyle w:val="ListParagraph"/>
+        <w:numPr>
+          <w:ilvl w:val="0"/>
+          <w:numId w:val="15"/>
+        </w:numPr>
+        <w:spacing w:before="160" w:line="240" w:lineRule="auto"/>
+        <w:ind w:left="720"/>
+        <w:rPr>
+          <w:rFonts w:ascii="Times New Roman" w:hAnsi="Times New Roman" w:cs="Times New Roman"/>
+          <w:sz w:val="24"/>
+          <w:szCs w:val="24"/>
+        </w:rPr>
+      </w:pPr>
+    </w:p>
+    <w:p>
+      <w:pPr>
+        <w:pStyle w:val="ListParagraph"/>
+        <w:spacing w:before="160" w:line="240" w:lineRule="auto"/>
+        <w:ind w:firstLine="0"/>
+        <w:rPr>
+          <w:rFonts w:ascii="Times New Roman" w:hAnsi="Times New Roman" w:cs="Times New Roman"/>
+          <w:sz w:val="24"/>
+          <w:szCs w:val="24"/>
+        </w:rPr>
+      </w:pPr>
+    </w:p>
+    <w:p>
+      <w:pPr>
+        <w:spacing w:before="160" w:line="240" w:lineRule="auto"/>
+        <w:ind w:left="0" w:firstLine="0"/>
+        <w:contextualSpacing/>
+        <w:rPr>
+          <w:rFonts w:ascii="Times New Roman" w:hAnsi="Times New Roman" w:cs="Times New Roman"/>
+          <w:sz w:val="24"/>
+          <w:szCs w:val="24"/>
+        </w:rPr>
+      </w:pPr>
+      <w:r>
+        <w:rPr>
+          <w:rFonts w:ascii="Times New Roman" w:hAnsi="Times New Roman" w:cs="Times New Roman"/>
+          <w:b/>
+          <w:sz w:val="24"/>
+          <w:szCs w:val="24"/>
+        </w:rPr>
+        <w:t>What's the Absolute Minimum I Must Know About PHP?</w:t>
+      </w:r>
+    </w:p>
+    <w:p>
+      <w:pPr>
+        <w:pStyle w:val="ListParagraph"/>
+        <w:numPr>
+          <w:ilvl w:val="0"/>
+          <w:numId w:val="15"/>
+        </w:numPr>
+        <w:spacing w:before="160" w:line="240" w:lineRule="auto"/>
+        <w:ind w:left="720"/>
+        <w:rPr>
+          <w:rFonts w:ascii="Times New Roman" w:hAnsi="Times New Roman" w:cs="Times New Roman"/>
+          <w:sz w:val="24"/>
+          <w:szCs w:val="24"/>
+        </w:rPr>
+      </w:pPr>
+    </w:p>
+    <w:p>
+      <w:pPr>
+        <w:pStyle w:val="ListParagraph"/>
+        <w:spacing w:before="160" w:line="240" w:lineRule="auto"/>
+        <w:ind w:firstLine="0"/>
+        <w:rPr>
+          <w:rFonts w:ascii="Times New Roman" w:hAnsi="Times New Roman" w:cs="Times New Roman"/>
+          <w:sz w:val="24"/>
+          <w:szCs w:val="24"/>
+        </w:rPr>
+      </w:pPr>
+    </w:p>
+    <w:p>
+      <w:pPr>
+        <w:spacing w:before="160" w:line="240" w:lineRule="auto"/>
+        <w:ind w:left="360"/>
+        <w:contextualSpacing/>
+        <w:rPr>
+          <w:rFonts w:ascii="Times New Roman" w:hAnsi="Times New Roman" w:cs="Times New Roman"/>
+          <w:sz w:val="24"/>
+          <w:szCs w:val="24"/>
+        </w:rPr>
+      </w:pPr>
+      <w:r>
+        <w:rPr>
+          <w:rFonts w:ascii="Times New Roman" w:hAnsi="Times New Roman" w:cs="Times New Roman"/>
+          <w:b/>
+          <w:sz w:val="24"/>
+          <w:szCs w:val="24"/>
+        </w:rPr>
+        <w:t>How Are Apps Made?</w:t>
+      </w:r>
+    </w:p>
+    <w:p>
+      <w:pPr>
+        <w:pStyle w:val="ListParagraph"/>
+        <w:numPr>
+          <w:ilvl w:val="0"/>
+          <w:numId w:val="15"/>
+        </w:numPr>
+        <w:spacing w:before="160" w:line="240" w:lineRule="auto"/>
+        <w:ind w:left="720"/>
+        <w:rPr>
+          <w:rFonts w:ascii="Times New Roman" w:hAnsi="Times New Roman" w:cs="Times New Roman"/>
+          <w:sz w:val="24"/>
+          <w:szCs w:val="24"/>
+        </w:rPr>
+      </w:pPr>
+      <w:r>
+        <w:rPr>
+          <w:rFonts w:ascii="Times New Roman" w:hAnsi="Times New Roman" w:cs="Times New Roman"/>
+          <w:sz w:val="24"/>
+          <w:szCs w:val="24"/>
+        </w:rPr>
+        <w:t>Application programming interface (API) = Set of methods, protocols, and tools for building application software</w:t>
+      </w:r>
+    </w:p>
+    <w:p>
+      <w:pPr>
+        <w:pStyle w:val="ListParagraph"/>
+        <w:numPr>
+          <w:ilvl w:val="1"/>
+          <w:numId w:val="15"/>
+        </w:numPr>
+        <w:spacing w:before="160" w:line="240" w:lineRule="auto"/>
+        <w:ind w:left="1440"/>
+        <w:rPr>
+          <w:rFonts w:ascii="Times New Roman" w:hAnsi="Times New Roman" w:cs="Times New Roman"/>
+          <w:sz w:val="24"/>
+          <w:szCs w:val="24"/>
+        </w:rPr>
+      </w:pPr>
+      <w:r>
+        <w:rPr>
+          <w:rFonts w:ascii="Times New Roman" w:hAnsi="Times New Roman" w:cs="Times New Roman"/>
+          <w:sz w:val="24"/>
+          <w:szCs w:val="24"/>
+        </w:rPr>
+        <w:t>Can be a web-based system, operating system, database system, computer hardware, or software library</w:t>
+      </w:r>
+    </w:p>
+    <w:p>
+      <w:pPr>
+        <w:pStyle w:val="ListParagraph"/>
+        <w:numPr>
+          <w:ilvl w:val="0"/>
+          <w:numId w:val="15"/>
+        </w:numPr>
+        <w:spacing w:before="160" w:line="240" w:lineRule="auto"/>
+        <w:ind w:left="720"/>
+        <w:rPr>
+          <w:rFonts w:ascii="Times New Roman" w:hAnsi="Times New Roman" w:cs="Times New Roman"/>
+          <w:sz w:val="24"/>
+          <w:szCs w:val="24"/>
+        </w:rPr>
+      </w:pPr>
+      <w:r>
+        <w:rPr>
+          <w:rFonts w:ascii="Times New Roman" w:hAnsi="Times New Roman" w:cs="Times New Roman"/>
+          <w:sz w:val="24"/>
+          <w:szCs w:val="24"/>
+        </w:rPr>
+        <w:t>Bezel = Outside frame around a button in the program (button border)</w:t>
+      </w:r>
+    </w:p>
+    <w:p>
+      <w:pPr>
+        <w:pStyle w:val="ListParagraph"/>
+        <w:numPr>
+          <w:ilvl w:val="1"/>
+          <w:numId w:val="15"/>
+        </w:numPr>
+        <w:spacing w:before="160" w:line="240" w:lineRule="auto"/>
+        <w:ind w:left="1440"/>
+        <w:rPr>
+          <w:rFonts w:ascii="Times New Roman" w:hAnsi="Times New Roman" w:cs="Times New Roman"/>
+          <w:sz w:val="24"/>
+          <w:szCs w:val="24"/>
+        </w:rPr>
+      </w:pPr>
+      <w:r>
+        <w:rPr>
+          <w:rFonts w:ascii="Times New Roman" w:hAnsi="Times New Roman" w:cs="Times New Roman"/>
+          <w:sz w:val="24"/>
+          <w:szCs w:val="24"/>
+        </w:rPr>
+        <w:t>Bezels have three types of buttons: push buttons, sticky buttons, and radio buttons and checkboxes</w:t>
+      </w:r>
+    </w:p>
+    <w:p>
+      <w:pPr>
+        <w:pStyle w:val="ListParagraph"/>
+        <w:numPr>
+          <w:ilvl w:val="0"/>
+          <w:numId w:val="15"/>
+        </w:numPr>
+        <w:spacing w:before="160" w:line="240" w:lineRule="auto"/>
+        <w:ind w:left="720"/>
+        <w:rPr>
+          <w:rFonts w:ascii="Times New Roman" w:hAnsi="Times New Roman" w:cs="Times New Roman"/>
+          <w:sz w:val="24"/>
+          <w:szCs w:val="24"/>
+        </w:rPr>
+      </w:pPr>
+      <w:r>
+        <w:rPr>
+          <w:rFonts w:ascii="Times New Roman" w:hAnsi="Times New Roman" w:cs="Times New Roman"/>
+          <w:sz w:val="24"/>
+          <w:szCs w:val="24"/>
+        </w:rPr>
+        <w:t>Ecosystem = iCloud, iOS, and Mac OS X integrations; a platform for the Apple’s systems</w:t>
+      </w:r>
+    </w:p>
+    <w:p>
+      <w:pPr>
+        <w:pStyle w:val="ListParagraph"/>
+        <w:numPr>
+          <w:ilvl w:val="0"/>
+          <w:numId w:val="15"/>
+        </w:numPr>
+        <w:spacing w:before="160" w:line="240" w:lineRule="auto"/>
+        <w:ind w:left="720"/>
+        <w:rPr>
+          <w:rFonts w:ascii="Times New Roman" w:hAnsi="Times New Roman" w:cs="Times New Roman"/>
+          <w:sz w:val="24"/>
+          <w:szCs w:val="24"/>
+        </w:rPr>
+      </w:pPr>
+      <w:r>
+        <w:rPr>
+          <w:rFonts w:ascii="Times New Roman" w:hAnsi="Times New Roman" w:cs="Times New Roman"/>
+          <w:sz w:val="24"/>
+          <w:szCs w:val="24"/>
+        </w:rPr>
+        <w:t>Integrated development environment (IDE) = Software app that provides facilities to programmers for software development</w:t>
+      </w:r>
+    </w:p>
+    <w:p>
+      <w:pPr>
+        <w:pStyle w:val="ListParagraph"/>
+        <w:numPr>
+          <w:ilvl w:val="0"/>
+          <w:numId w:val="15"/>
+        </w:numPr>
+        <w:spacing w:before="160" w:line="240" w:lineRule="auto"/>
+        <w:ind w:left="720"/>
+        <w:rPr>
+          <w:rFonts w:ascii="Times New Roman" w:hAnsi="Times New Roman" w:cs="Times New Roman"/>
+          <w:sz w:val="24"/>
+          <w:szCs w:val="24"/>
+        </w:rPr>
+      </w:pPr>
+      <w:r>
+        <w:rPr>
+          <w:rFonts w:ascii="Times New Roman" w:hAnsi="Times New Roman" w:cs="Times New Roman"/>
+          <w:sz w:val="24"/>
+          <w:szCs w:val="24"/>
+        </w:rPr>
+        <w:t>Software development kit (SDK) = Set of software development tools that allows creation of apps for certain software package and framework, hardware platform, computer system, video game console, operating system, or similar development platforms</w:t>
+      </w:r>
+    </w:p>
+    <w:p>
+      <w:pPr>
+        <w:pStyle w:val="ListParagraph"/>
+        <w:numPr>
+          <w:ilvl w:val="0"/>
+          <w:numId w:val="15"/>
+        </w:numPr>
+        <w:spacing w:before="160" w:line="240" w:lineRule="auto"/>
+        <w:ind w:left="720"/>
+        <w:rPr>
+          <w:rFonts w:ascii="Times New Roman" w:hAnsi="Times New Roman" w:cs="Times New Roman"/>
+          <w:sz w:val="24"/>
+          <w:szCs w:val="24"/>
+        </w:rPr>
+      </w:pPr>
+      <w:r>
+        <w:rPr>
+          <w:rFonts w:ascii="Times New Roman" w:hAnsi="Times New Roman" w:cs="Times New Roman"/>
+          <w:sz w:val="24"/>
+          <w:szCs w:val="24"/>
+        </w:rPr>
+        <w:t>XCode = IDE used by Mac developers to create applications (apps)</w:t>
+      </w:r>
+    </w:p>
+    <w:p>
+      <w:pPr>
+        <w:pStyle w:val="ListParagraph"/>
+        <w:spacing w:before="160" w:line="240" w:lineRule="auto"/>
+        <w:ind w:firstLine="0"/>
+        <w:rPr>
+          <w:rFonts w:ascii="Times New Roman" w:hAnsi="Times New Roman" w:cs="Times New Roman"/>
+          <w:sz w:val="24"/>
+          <w:szCs w:val="24"/>
+        </w:rPr>
+      </w:pPr>
+    </w:p>
+    <w:p>
+      <w:pPr>
+        <w:spacing w:before="160" w:line="240" w:lineRule="auto"/>
+        <w:ind w:left="360"/>
+        <w:contextualSpacing/>
+        <w:rPr>
+          <w:rFonts w:ascii="Times New Roman" w:hAnsi="Times New Roman" w:cs="Times New Roman"/>
+          <w:sz w:val="24"/>
+          <w:szCs w:val="24"/>
+        </w:rPr>
+      </w:pPr>
+      <w:r>
+        <w:rPr>
+          <w:rFonts w:ascii="Times New Roman" w:hAnsi="Times New Roman" w:cs="Times New Roman"/>
+          <w:b/>
+          <w:sz w:val="24"/>
+          <w:szCs w:val="24"/>
+        </w:rPr>
+        <w:t>The Framework: Wilder, Younger Cousin of the Software Development Kit</w:t>
+      </w:r>
+    </w:p>
+    <w:p>
+      <w:pPr>
+        <w:pStyle w:val="ListParagraph"/>
+        <w:numPr>
+          <w:ilvl w:val="0"/>
+          <w:numId w:val="15"/>
+        </w:numPr>
+        <w:spacing w:before="160" w:line="240" w:lineRule="auto"/>
+        <w:ind w:left="720"/>
+        <w:rPr>
+          <w:rFonts w:ascii="Times New Roman" w:hAnsi="Times New Roman" w:cs="Times New Roman"/>
+          <w:sz w:val="24"/>
+          <w:szCs w:val="24"/>
+        </w:rPr>
+      </w:pPr>
+      <w:r>
+        <w:rPr>
+          <w:rFonts w:ascii="Times New Roman" w:hAnsi="Times New Roman" w:cs="Times New Roman"/>
+          <w:sz w:val="24"/>
+          <w:szCs w:val="24"/>
+        </w:rPr>
+        <w:t>Framework: Similar to a SDK, a framework provides the prebuilt foundations needed to take a project, whether it be web, network, or graphics, and allows the programmer to build a functioning system very quickly.</w:t>
+      </w:r>
+    </w:p>
+    <w:p>
+      <w:pPr>
+        <w:pStyle w:val="ListParagraph"/>
+        <w:numPr>
+          <w:ilvl w:val="0"/>
+          <w:numId w:val="15"/>
+        </w:numPr>
+        <w:spacing w:before="160" w:line="240" w:lineRule="auto"/>
+        <w:ind w:left="720"/>
+        <w:rPr>
+          <w:rFonts w:ascii="Times New Roman" w:hAnsi="Times New Roman" w:cs="Times New Roman"/>
+          <w:sz w:val="24"/>
+          <w:szCs w:val="24"/>
+        </w:rPr>
+      </w:pPr>
+      <w:r>
+        <w:rPr>
+          <w:rFonts w:ascii="Times New Roman" w:hAnsi="Times New Roman" w:cs="Times New Roman"/>
+          <w:sz w:val="24"/>
+          <w:szCs w:val="24"/>
+        </w:rPr>
+        <w:t>Django: A web framework for coding in Python</w:t>
+      </w:r>
+      <w:r>
+        <w:rPr>
+          <w:rFonts w:ascii="Times New Roman" w:hAnsi="Times New Roman" w:cs="Times New Roman"/>
+          <w:sz w:val="24"/>
+          <w:szCs w:val="24"/>
+        </w:rPr>
+        <w:t>.</w:t>
+      </w:r>
+    </w:p>
+    <w:p>
+      <w:pPr>
+        <w:pStyle w:val="ListParagraph"/>
+        <w:numPr>
+          <w:ilvl w:val="0"/>
+          <w:numId w:val="15"/>
+        </w:numPr>
+        <w:spacing w:before="160" w:line="240" w:lineRule="auto"/>
+        <w:ind w:left="720"/>
+        <w:rPr>
+          <w:rFonts w:ascii="Times New Roman" w:hAnsi="Times New Roman" w:cs="Times New Roman"/>
+          <w:sz w:val="24"/>
+          <w:szCs w:val="24"/>
+        </w:rPr>
+      </w:pPr>
+      <w:r>
+        <w:rPr>
+          <w:rFonts w:ascii="Times New Roman" w:hAnsi="Times New Roman" w:cs="Times New Roman"/>
+          <w:sz w:val="24"/>
+          <w:szCs w:val="24"/>
+        </w:rPr>
+        <w:t>Debugging: “</w:t>
+      </w:r>
+      <w:r>
+        <w:rPr>
+          <w:rFonts w:ascii="Times New Roman" w:hAnsi="Times New Roman" w:cs="Times New Roman"/>
+          <w:sz w:val="24"/>
+          <w:szCs w:val="24"/>
+        </w:rPr>
+        <w:t>Programming is debugging. It’s the expectation that things won’t work.”</w:t>
+      </w:r>
+    </w:p>
+    <w:p>
+      <w:pPr>
+        <w:pStyle w:val="ListParagraph"/>
+        <w:spacing w:before="160" w:line="240" w:lineRule="auto"/>
+        <w:ind w:firstLine="0"/>
+        <w:rPr>
+          <w:rFonts w:ascii="Times New Roman" w:hAnsi="Times New Roman" w:cs="Times New Roman"/>
+          <w:sz w:val="24"/>
+          <w:szCs w:val="24"/>
+        </w:rPr>
+      </w:pPr>
+    </w:p>
+    <w:p>
+      <w:pPr>
+        <w:spacing w:before="160" w:line="240" w:lineRule="auto"/>
+        <w:ind w:left="360"/>
+        <w:contextualSpacing/>
+        <w:rPr>
+          <w:rFonts w:ascii="Times New Roman" w:hAnsi="Times New Roman" w:cs="Times New Roman"/>
+          <w:sz w:val="24"/>
+          <w:szCs w:val="24"/>
+        </w:rPr>
+      </w:pPr>
+      <w:r>
+        <w:rPr>
+          <w:rFonts w:ascii="Times New Roman" w:hAnsi="Times New Roman" w:cs="Times New Roman"/>
+          <w:b/>
+          <w:sz w:val="24"/>
+          <w:szCs w:val="24"/>
+        </w:rPr>
+        <w:t>What Is Debugging?</w:t>
+      </w:r>
+    </w:p>
+    <w:p>
+      <w:pPr>
+        <w:pStyle w:val="ListParagraph"/>
+        <w:numPr>
+          <w:ilvl w:val="0"/>
+          <w:numId w:val="15"/>
+        </w:numPr>
+        <w:spacing w:before="160" w:line="240" w:lineRule="auto"/>
+        <w:ind w:left="720"/>
+        <w:rPr>
+          <w:rFonts w:ascii="Times New Roman" w:hAnsi="Times New Roman" w:cs="Times New Roman"/>
+          <w:sz w:val="24"/>
+          <w:szCs w:val="24"/>
+        </w:rPr>
+      </w:pPr>
+      <w:r>
+        <w:rPr>
+          <w:rFonts w:ascii="Times New Roman" w:hAnsi="Times New Roman" w:cs="Times New Roman"/>
+          <w:sz w:val="24"/>
+          <w:szCs w:val="24"/>
+        </w:rPr>
+        <w:t>Stack Overflow:</w:t>
+      </w:r>
+      <w:r>
+        <w:rPr>
+          <w:rFonts w:ascii="Times New Roman" w:hAnsi="Times New Roman" w:cs="Times New Roman"/>
+          <w:sz w:val="24"/>
+          <w:szCs w:val="24"/>
+        </w:rPr>
+        <w:t xml:space="preserve"> When a bug causes a program to get stuck in a loop and fill up the memory using up all of the resources of the computer until it has to be restarted.</w:t>
+      </w:r>
+    </w:p>
+    <w:p>
+      <w:pPr>
+        <w:pStyle w:val="ListParagraph"/>
+        <w:numPr>
+          <w:ilvl w:val="0"/>
+          <w:numId w:val="15"/>
+        </w:numPr>
+        <w:spacing w:before="160" w:line="240" w:lineRule="auto"/>
+        <w:ind w:left="720"/>
+        <w:rPr>
+          <w:rFonts w:ascii="Times New Roman" w:hAnsi="Times New Roman" w:cs="Times New Roman"/>
+          <w:sz w:val="24"/>
+          <w:szCs w:val="24"/>
+        </w:rPr>
+      </w:pPr>
+      <w:r>
+        <w:rPr>
+          <w:rFonts w:ascii="Times New Roman" w:hAnsi="Times New Roman" w:cs="Times New Roman"/>
+          <w:sz w:val="24"/>
+          <w:szCs w:val="24"/>
+        </w:rPr>
+        <w:t>Bug:</w:t>
+      </w:r>
+      <w:r>
+        <w:rPr>
+          <w:rFonts w:ascii="Times New Roman" w:hAnsi="Times New Roman" w:cs="Times New Roman"/>
+          <w:sz w:val="24"/>
+          <w:szCs w:val="24"/>
+        </w:rPr>
+        <w:t xml:space="preserve"> An error, flaw, failure or fault in a computer program or system that causes it to produce an incorrect or unexpected result, or to behave in unintended ways</w:t>
+      </w:r>
+      <w:r>
+        <w:rPr>
+          <w:rFonts w:ascii="Times New Roman" w:hAnsi="Times New Roman" w:cs="Times New Roman"/>
+          <w:sz w:val="24"/>
+          <w:szCs w:val="24"/>
+        </w:rPr>
+        <w:t>.</w:t>
+      </w:r>
       <w:bookmarkStart w:id="0" w:name="_GoBack"/>
       <w:bookmarkEnd w:id="0"/>
     </w:p>
     <w:p>
       <w:pPr>
+        <w:pStyle w:val="ListParagraph"/>
+        <w:numPr>
+          <w:ilvl w:val="0"/>
+          <w:numId w:val="15"/>
+        </w:numPr>
+        <w:spacing w:before="160" w:line="240" w:lineRule="auto"/>
+        <w:ind w:left="720"/>
+        <w:rPr>
+          <w:rFonts w:ascii="Times New Roman" w:hAnsi="Times New Roman" w:cs="Times New Roman"/>
+          <w:sz w:val="24"/>
+          <w:szCs w:val="24"/>
+        </w:rPr>
+      </w:pPr>
+      <w:r>
+        <w:rPr>
+          <w:rFonts w:ascii="Times New Roman" w:hAnsi="Times New Roman" w:cs="Times New Roman"/>
+          <w:sz w:val="24"/>
+          <w:szCs w:val="24"/>
+        </w:rPr>
+        <w:t>Syntax:</w:t>
+      </w:r>
+      <w:r>
+        <w:rPr>
+          <w:rFonts w:ascii="Times New Roman" w:hAnsi="Times New Roman" w:cs="Times New Roman"/>
+          <w:sz w:val="24"/>
+          <w:szCs w:val="24"/>
+        </w:rPr>
+        <w:t xml:space="preserve"> A set of rules for a language</w:t>
+      </w:r>
+      <w:r>
+        <w:rPr>
+          <w:rFonts w:ascii="Times New Roman" w:hAnsi="Times New Roman" w:cs="Times New Roman"/>
+          <w:sz w:val="24"/>
+          <w:szCs w:val="24"/>
+        </w:rPr>
+        <w:t>.</w:t>
+      </w:r>
+    </w:p>
+    <w:p>
+      <w:pPr>
+        <w:pStyle w:val="ListParagraph"/>
+        <w:numPr>
+          <w:ilvl w:val="0"/>
+          <w:numId w:val="15"/>
+        </w:numPr>
+        <w:spacing w:before="160" w:line="240" w:lineRule="auto"/>
+        <w:ind w:left="720"/>
+        <w:rPr>
+          <w:rFonts w:ascii="Times New Roman" w:hAnsi="Times New Roman" w:cs="Times New Roman"/>
+          <w:sz w:val="24"/>
+          <w:szCs w:val="24"/>
+        </w:rPr>
+      </w:pPr>
+      <w:r>
+        <w:rPr>
+          <w:rFonts w:ascii="Times New Roman" w:hAnsi="Times New Roman" w:cs="Times New Roman"/>
+          <w:sz w:val="24"/>
+          <w:szCs w:val="24"/>
+        </w:rPr>
+        <w:t xml:space="preserve">Debugging: </w:t>
+      </w:r>
+      <w:r>
+        <w:rPr>
+          <w:rFonts w:ascii="Times New Roman" w:hAnsi="Times New Roman" w:cs="Times New Roman"/>
+          <w:sz w:val="24"/>
+          <w:szCs w:val="24"/>
+        </w:rPr>
+        <w:t>The process of finding and resolving defects or problems within the program that prevent operation of computer software or a system</w:t>
+      </w:r>
+      <w:r>
+        <w:rPr>
+          <w:rFonts w:ascii="Times New Roman" w:hAnsi="Times New Roman" w:cs="Times New Roman"/>
+          <w:sz w:val="24"/>
+          <w:szCs w:val="24"/>
+        </w:rPr>
+        <w:t>.</w:t>
+      </w:r>
+    </w:p>
+    <w:p>
+      <w:pPr>
+        <w:pStyle w:val="ListParagraph"/>
+        <w:spacing w:before="160" w:line="240" w:lineRule="auto"/>
+        <w:ind w:firstLine="0"/>
+        <w:rPr>
+          <w:rFonts w:ascii="Times New Roman" w:hAnsi="Times New Roman" w:cs="Times New Roman"/>
+          <w:sz w:val="24"/>
+          <w:szCs w:val="24"/>
+        </w:rPr>
+      </w:pPr>
+    </w:p>
+    <w:p>
+      <w:pPr>
         <w:spacing w:before="160" w:line="240" w:lineRule="auto"/>
         <w:ind w:left="360"/>
         <w:contextualSpacing/>
         <w:rPr>
           <w:rFonts w:ascii="Times New Roman" w:hAnsi="Times New Roman" w:cs="Times New Roman"/>
-          <w:b/>
-          <w:sz w:val="24"/>
-          <w:szCs w:val="24"/>
-        </w:rPr>
-      </w:pPr>
-      <w:r>
-        <w:rPr>
-          <w:rFonts w:ascii="Times New Roman" w:hAnsi="Times New Roman" w:cs="Times New Roman"/>
-          <w:b/>
-          <w:sz w:val="24"/>
-          <w:szCs w:val="24"/>
-        </w:rPr>
-        <w:t>Why Are There So Many Languages?</w:t>
-      </w:r>
-    </w:p>
-    <w:p>
-      <w:pPr>
-        <w:pStyle w:val="ListParagraph"/>
-        <w:numPr>
-          <w:ilvl w:val="0"/>
-          <w:numId w:val="5"/>
+          <w:sz w:val="24"/>
+          <w:szCs w:val="24"/>
+        </w:rPr>
+      </w:pPr>
+      <w:r>
+        <w:rPr>
+          <w:rFonts w:ascii="Times New Roman" w:hAnsi="Times New Roman" w:cs="Times New Roman"/>
+          <w:b/>
+          <w:sz w:val="24"/>
+          <w:szCs w:val="24"/>
+        </w:rPr>
+        <w:t>Nothing Is Built</w:t>
+      </w:r>
+    </w:p>
+    <w:p>
+      <w:pPr>
+        <w:pStyle w:val="ListParagraph"/>
+        <w:numPr>
+          <w:ilvl w:val="0"/>
+          <w:numId w:val="15"/>
         </w:numPr>
         <w:spacing w:before="160" w:line="240" w:lineRule="auto"/>
         <w:ind w:left="720"/>
@@ -4346,118 +5686,18 @@
       <w:r>
         <w:rPr>
           <w:rFonts w:ascii="Times New Roman" w:hAnsi="Times New Roman" w:cs="Times New Roman"/>
-          <w:b/>
-          <w:sz w:val="24"/>
-          <w:szCs w:val="24"/>
-        </w:rPr>
-        <w:t xml:space="preserve">COBOL </w:t>
-      </w:r>
-      <w:r>
-        <w:rPr>
-          <w:rFonts w:ascii="Times New Roman" w:hAnsi="Times New Roman" w:cs="Times New Roman"/>
-          <w:sz w:val="24"/>
-          <w:szCs w:val="24"/>
-        </w:rPr>
-        <w:t>– Short for Common Business Oriented Language. COBOL is a compiled English-like language designed mainly for business use.</w:t>
-      </w:r>
-    </w:p>
-    <w:p>
-      <w:pPr>
-        <w:pStyle w:val="ListParagraph"/>
-        <w:numPr>
-          <w:ilvl w:val="0"/>
-          <w:numId w:val="5"/>
-        </w:numPr>
-        <w:spacing w:before="160" w:line="240" w:lineRule="auto"/>
-        <w:ind w:left="720"/>
-        <w:rPr>
-          <w:rFonts w:ascii="Times New Roman" w:hAnsi="Times New Roman" w:cs="Times New Roman"/>
-          <w:sz w:val="24"/>
-          <w:szCs w:val="24"/>
-        </w:rPr>
-      </w:pPr>
-      <w:r>
-        <w:rPr>
-          <w:rFonts w:ascii="Times New Roman" w:hAnsi="Times New Roman" w:cs="Times New Roman"/>
-          <w:b/>
-          <w:sz w:val="24"/>
-          <w:szCs w:val="24"/>
-        </w:rPr>
-        <w:t>Fortran</w:t>
-      </w:r>
-      <w:r>
-        <w:rPr>
-          <w:rFonts w:ascii="Times New Roman" w:hAnsi="Times New Roman" w:cs="Times New Roman"/>
-          <w:sz w:val="24"/>
-          <w:szCs w:val="24"/>
-        </w:rPr>
-        <w:t xml:space="preserve"> – Short for Formula Translation. Fortran is a general-purpose computer language that is especially suited to numeric computation and scientific computing.</w:t>
-      </w:r>
-    </w:p>
-    <w:p>
-      <w:pPr>
-        <w:pStyle w:val="ListParagraph"/>
-        <w:numPr>
-          <w:ilvl w:val="0"/>
-          <w:numId w:val="5"/>
-        </w:numPr>
-        <w:spacing w:before="160" w:line="240" w:lineRule="auto"/>
-        <w:ind w:left="720"/>
-        <w:rPr>
-          <w:rFonts w:ascii="Times New Roman" w:hAnsi="Times New Roman" w:cs="Times New Roman"/>
-          <w:sz w:val="24"/>
-          <w:szCs w:val="24"/>
-        </w:rPr>
-      </w:pPr>
-      <w:r>
-        <w:rPr>
-          <w:rFonts w:ascii="Times New Roman" w:hAnsi="Times New Roman" w:cs="Times New Roman"/>
-          <w:b/>
-          <w:sz w:val="24"/>
-          <w:szCs w:val="24"/>
-        </w:rPr>
-        <w:t xml:space="preserve">Lisp </w:t>
-      </w:r>
-      <w:r>
-        <w:rPr>
-          <w:rFonts w:ascii="Times New Roman" w:hAnsi="Times New Roman" w:cs="Times New Roman"/>
-          <w:sz w:val="24"/>
-          <w:szCs w:val="24"/>
-        </w:rPr>
-        <w:t>– Short for List Processor. Lisp is a language created as a practical mathematical notation for computer programs. Sometimes referred as “Lots of superfluous parentheses.”</w:t>
-      </w:r>
-    </w:p>
-    <w:p>
-      <w:pPr>
-        <w:pStyle w:val="ListParagraph"/>
-        <w:numPr>
-          <w:ilvl w:val="0"/>
-          <w:numId w:val="5"/>
-        </w:numPr>
-        <w:spacing w:before="160" w:line="240" w:lineRule="auto"/>
-        <w:ind w:left="720"/>
-        <w:rPr>
-          <w:rFonts w:ascii="Times New Roman" w:hAnsi="Times New Roman" w:cs="Times New Roman"/>
-          <w:sz w:val="24"/>
-          <w:szCs w:val="24"/>
-        </w:rPr>
-      </w:pPr>
-      <w:r>
-        <w:rPr>
-          <w:rFonts w:ascii="Times New Roman" w:hAnsi="Times New Roman" w:cs="Times New Roman"/>
-          <w:b/>
-          <w:sz w:val="24"/>
-          <w:szCs w:val="24"/>
-        </w:rPr>
-        <w:t>ITA</w:t>
-      </w:r>
-      <w:r>
-        <w:rPr>
-          <w:rFonts w:ascii="Times New Roman" w:hAnsi="Times New Roman" w:cs="Times New Roman"/>
-          <w:sz w:val="24"/>
-          <w:szCs w:val="24"/>
-        </w:rPr>
-        <w:t xml:space="preserve"> – travel industry software division of Google.</w:t>
+          <w:sz w:val="24"/>
+          <w:szCs w:val="24"/>
+        </w:rPr>
+        <w:t xml:space="preserve">Boondoggle: </w:t>
+      </w:r>
+      <w:r>
+        <w:rPr>
+          <w:rFonts w:ascii="Times New Roman" w:hAnsi="Times New Roman" w:cs="Times New Roman"/>
+          <w:sz w:val="24"/>
+          <w:szCs w:val="24"/>
+        </w:rPr>
+        <w:t>Work or activity that is wasteful or pointless but gives the appearance of having value.</w:t>
       </w:r>
     </w:p>
     <w:p>
@@ -4479,155 +5719,215 @@
         <w:contextualSpacing/>
         <w:rPr>
           <w:rFonts w:ascii="Times New Roman" w:hAnsi="Times New Roman" w:cs="Times New Roman"/>
-          <w:b/>
-          <w:sz w:val="24"/>
-          <w:szCs w:val="24"/>
-        </w:rPr>
-      </w:pPr>
-      <w:r>
-        <w:rPr>
-          <w:rFonts w:ascii="Times New Roman" w:hAnsi="Times New Roman" w:cs="Times New Roman"/>
-          <w:b/>
-          <w:sz w:val="24"/>
-          <w:szCs w:val="24"/>
-        </w:rPr>
-        <w:t>The Time You Attended the Email Address Validation Meeting</w:t>
-      </w:r>
-    </w:p>
-    <w:p>
-      <w:pPr>
-        <w:pStyle w:val="ListParagraph"/>
-        <w:numPr>
-          <w:ilvl w:val="0"/>
-          <w:numId w:val="5"/>
-        </w:numPr>
-        <w:spacing w:before="160" w:line="240" w:lineRule="auto"/>
-        <w:ind w:left="720"/>
-        <w:rPr>
-          <w:rFonts w:ascii="Times New Roman" w:hAnsi="Times New Roman" w:cs="Times New Roman"/>
-          <w:sz w:val="24"/>
-          <w:szCs w:val="24"/>
-        </w:rPr>
-      </w:pPr>
-      <w:r>
-        <w:rPr>
-          <w:rFonts w:ascii="Times New Roman" w:hAnsi="Times New Roman" w:cs="Times New Roman"/>
-          <w:b/>
-          <w:sz w:val="24"/>
-          <w:szCs w:val="24"/>
+          <w:sz w:val="24"/>
+          <w:szCs w:val="24"/>
+        </w:rPr>
+      </w:pPr>
+      <w:r>
+        <w:rPr>
+          <w:rFonts w:ascii="Times New Roman" w:hAnsi="Times New Roman" w:cs="Times New Roman"/>
+          <w:b/>
+          <w:sz w:val="24"/>
+          <w:szCs w:val="24"/>
+        </w:rPr>
+        <w:t>How Does Testing Work?</w:t>
+      </w:r>
+    </w:p>
+    <w:p>
+      <w:pPr>
+        <w:pStyle w:val="NormalWeb"/>
+        <w:numPr>
+          <w:ilvl w:val="0"/>
+          <w:numId w:val="15"/>
+        </w:numPr>
+        <w:spacing w:before="0" w:beforeAutospacing="0" w:after="0" w:afterAutospacing="0"/>
+        <w:textAlignment w:val="baseline"/>
+      </w:pPr>
+      <w:r>
+        <w:rPr>
+          <w:b/>
+        </w:rPr>
+        <w:t>Automated Testing:</w:t>
+      </w:r>
+      <w:r>
+        <w:t xml:space="preserve"> </w:t>
+      </w:r>
+      <w:r>
+        <w:t>A process in which software tools execute pre-scripted tests on a software application before it is released into production.</w:t>
+      </w:r>
+    </w:p>
+    <w:p>
+      <w:pPr>
+        <w:pStyle w:val="NormalWeb"/>
+        <w:numPr>
+          <w:ilvl w:val="0"/>
+          <w:numId w:val="15"/>
+        </w:numPr>
+        <w:spacing w:before="0" w:beforeAutospacing="0" w:after="0" w:afterAutospacing="0"/>
+        <w:textAlignment w:val="baseline"/>
+      </w:pPr>
+      <w:r>
+        <w:rPr>
+          <w:b/>
         </w:rPr>
         <w:lastRenderedPageBreak/>
-        <w:t>HTML</w:t>
-      </w:r>
-      <w:r>
-        <w:rPr>
-          <w:rFonts w:ascii="Times New Roman" w:hAnsi="Times New Roman" w:cs="Times New Roman"/>
-          <w:sz w:val="24"/>
-          <w:szCs w:val="24"/>
-        </w:rPr>
-        <w:t>: Hypertext Markup Language is the standard markup language for creating web pages.</w:t>
-      </w:r>
-    </w:p>
-    <w:p>
-      <w:pPr>
-        <w:pStyle w:val="ListParagraph"/>
-        <w:numPr>
-          <w:ilvl w:val="0"/>
-          <w:numId w:val="5"/>
-        </w:numPr>
-        <w:spacing w:before="160" w:line="240" w:lineRule="auto"/>
-        <w:ind w:left="720"/>
-        <w:rPr>
-          <w:rFonts w:ascii="Times New Roman" w:hAnsi="Times New Roman" w:cs="Times New Roman"/>
-          <w:sz w:val="24"/>
-          <w:szCs w:val="24"/>
-        </w:rPr>
-      </w:pPr>
-      <w:r>
-        <w:rPr>
-          <w:rFonts w:ascii="Times New Roman" w:hAnsi="Times New Roman" w:cs="Times New Roman"/>
-          <w:b/>
-          <w:sz w:val="24"/>
-          <w:szCs w:val="24"/>
-        </w:rPr>
-        <w:t>RFC 5321:</w:t>
-      </w:r>
-      <w:r>
-        <w:rPr>
-          <w:rFonts w:ascii="Times New Roman" w:hAnsi="Times New Roman" w:cs="Times New Roman"/>
-          <w:sz w:val="24"/>
-          <w:szCs w:val="24"/>
-        </w:rPr>
-        <w:t xml:space="preserve"> This specification is a revision of Request </w:t>
-      </w:r>
-      <w:proofErr w:type="gramStart"/>
-      <w:r>
-        <w:rPr>
-          <w:rFonts w:ascii="Times New Roman" w:hAnsi="Times New Roman" w:cs="Times New Roman"/>
-          <w:sz w:val="24"/>
-          <w:szCs w:val="24"/>
-        </w:rPr>
-        <w:t>For</w:t>
-      </w:r>
-      <w:proofErr w:type="gramEnd"/>
-      <w:r>
-        <w:rPr>
-          <w:rFonts w:ascii="Times New Roman" w:hAnsi="Times New Roman" w:cs="Times New Roman"/>
-          <w:sz w:val="24"/>
-          <w:szCs w:val="24"/>
-        </w:rPr>
-        <w:t xml:space="preserve"> Comments (RFC): Simple Mail Transfer Protocol</w:t>
-      </w:r>
-    </w:p>
-    <w:p>
-      <w:pPr>
-        <w:pStyle w:val="ListParagraph"/>
-        <w:numPr>
-          <w:ilvl w:val="0"/>
-          <w:numId w:val="5"/>
-        </w:numPr>
-        <w:spacing w:before="160" w:line="240" w:lineRule="auto"/>
-        <w:ind w:left="720"/>
-        <w:rPr>
-          <w:rFonts w:ascii="Times New Roman" w:hAnsi="Times New Roman" w:cs="Times New Roman"/>
-          <w:sz w:val="24"/>
-          <w:szCs w:val="24"/>
-        </w:rPr>
-      </w:pPr>
-      <w:r>
-        <w:rPr>
-          <w:rFonts w:ascii="Times New Roman" w:hAnsi="Times New Roman" w:cs="Times New Roman"/>
-          <w:b/>
-          <w:sz w:val="24"/>
-          <w:szCs w:val="24"/>
-        </w:rPr>
-        <w:t>RFC 5322:</w:t>
-      </w:r>
-      <w:r>
-        <w:rPr>
-          <w:rFonts w:ascii="Times New Roman" w:hAnsi="Times New Roman" w:cs="Times New Roman"/>
-          <w:sz w:val="24"/>
-          <w:szCs w:val="24"/>
-        </w:rPr>
-        <w:t xml:space="preserve"> This specification is a revision of Request </w:t>
-      </w:r>
-      <w:proofErr w:type="gramStart"/>
-      <w:r>
-        <w:rPr>
-          <w:rFonts w:ascii="Times New Roman" w:hAnsi="Times New Roman" w:cs="Times New Roman"/>
-          <w:sz w:val="24"/>
-          <w:szCs w:val="24"/>
-        </w:rPr>
-        <w:t>For</w:t>
-      </w:r>
-      <w:proofErr w:type="gramEnd"/>
-      <w:r>
-        <w:rPr>
-          <w:rFonts w:ascii="Times New Roman" w:hAnsi="Times New Roman" w:cs="Times New Roman"/>
-          <w:sz w:val="24"/>
-          <w:szCs w:val="24"/>
-        </w:rPr>
-        <w:t xml:space="preserve"> Comments (RFC): Internet Message Format</w:t>
+        <w:t>(Software) Bug:</w:t>
+      </w:r>
+      <w:r>
+        <w:t xml:space="preserve"> Error or fault that causes a program to crash or produce incorrect results.</w:t>
+      </w:r>
+    </w:p>
+    <w:p>
+      <w:pPr>
+        <w:pStyle w:val="NormalWeb"/>
+        <w:numPr>
+          <w:ilvl w:val="0"/>
+          <w:numId w:val="15"/>
+        </w:numPr>
+        <w:spacing w:before="0" w:beforeAutospacing="0" w:after="0" w:afterAutospacing="0"/>
+        <w:textAlignment w:val="baseline"/>
+        <w:rPr>
+          <w:b/>
+        </w:rPr>
+      </w:pPr>
+      <w:r>
+        <w:rPr>
+          <w:b/>
+        </w:rPr>
+        <w:t>SQLite</w:t>
+      </w:r>
+      <w:r>
+        <w:rPr>
+          <w:b/>
+        </w:rPr>
+        <w:t>:</w:t>
+      </w:r>
+    </w:p>
+    <w:p>
+      <w:pPr>
+        <w:pStyle w:val="NormalWeb"/>
+        <w:numPr>
+          <w:ilvl w:val="1"/>
+          <w:numId w:val="15"/>
+        </w:numPr>
+        <w:spacing w:before="0" w:beforeAutospacing="0" w:after="0" w:afterAutospacing="0"/>
+        <w:textAlignment w:val="baseline"/>
+      </w:pPr>
+      <w:r>
+        <w:t>An embedded SQL database engine (probably on your smartphone).</w:t>
+      </w:r>
+    </w:p>
+    <w:p>
+      <w:pPr>
+        <w:pStyle w:val="NormalWeb"/>
+        <w:numPr>
+          <w:ilvl w:val="1"/>
+          <w:numId w:val="15"/>
+        </w:numPr>
+        <w:spacing w:before="0" w:beforeAutospacing="0" w:after="0" w:afterAutospacing="0"/>
+        <w:textAlignment w:val="baseline"/>
+      </w:pPr>
+      <w:r>
+        <w:t xml:space="preserve">Developed by D. Richard </w:t>
+      </w:r>
+      <w:proofErr w:type="spellStart"/>
+      <w:r>
+        <w:t>Hipp</w:t>
+      </w:r>
+      <w:proofErr w:type="spellEnd"/>
+    </w:p>
+    <w:p>
+      <w:pPr>
+        <w:pStyle w:val="NormalWeb"/>
+        <w:numPr>
+          <w:ilvl w:val="2"/>
+          <w:numId w:val="15"/>
+        </w:numPr>
+        <w:spacing w:before="0" w:beforeAutospacing="0" w:after="0" w:afterAutospacing="0"/>
+        <w:textAlignment w:val="baseline"/>
+      </w:pPr>
+      <w:r>
+        <w:t>Worked on it for 15 years</w:t>
+      </w:r>
+    </w:p>
+    <w:p>
+      <w:pPr>
+        <w:pStyle w:val="NormalWeb"/>
+        <w:numPr>
+          <w:ilvl w:val="1"/>
+          <w:numId w:val="15"/>
+        </w:numPr>
+        <w:spacing w:before="0" w:beforeAutospacing="0" w:after="0" w:afterAutospacing="0"/>
+        <w:textAlignment w:val="baseline"/>
+      </w:pPr>
+      <w:r>
+        <w:t xml:space="preserve">Widely used software and best-tested pieces of code. </w:t>
+      </w:r>
+    </w:p>
+    <w:p>
+      <w:pPr>
+        <w:pStyle w:val="NormalWeb"/>
+        <w:numPr>
+          <w:ilvl w:val="1"/>
+          <w:numId w:val="15"/>
+        </w:numPr>
+        <w:spacing w:before="0" w:beforeAutospacing="0" w:after="0" w:afterAutospacing="0"/>
+        <w:textAlignment w:val="baseline"/>
+      </w:pPr>
+      <w:r>
+        <w:t>T</w:t>
+      </w:r>
+      <w:r>
+        <w:t>otally open, totally free,</w:t>
+      </w:r>
+      <w:r>
+        <w:t xml:space="preserve"> </w:t>
+      </w:r>
+      <w:r>
+        <w:t>and has 33,402 tests.</w:t>
+      </w:r>
+    </w:p>
+    <w:p>
+      <w:pPr>
+        <w:pStyle w:val="NormalWeb"/>
+        <w:numPr>
+          <w:ilvl w:val="0"/>
+          <w:numId w:val="15"/>
+        </w:numPr>
+        <w:spacing w:before="0" w:beforeAutospacing="0" w:after="0" w:afterAutospacing="0"/>
+        <w:textAlignment w:val="baseline"/>
+      </w:pPr>
+      <w:r>
+        <w:rPr>
+          <w:b/>
+        </w:rPr>
+        <w:t>Tests:</w:t>
+      </w:r>
+      <w:r>
+        <w:t xml:space="preserve"> </w:t>
+      </w:r>
+      <w:r>
+        <w:t>Code that check functions in other code to see if they are working as expected.</w:t>
+      </w:r>
+    </w:p>
+    <w:p>
+      <w:pPr>
+        <w:pStyle w:val="NormalWeb"/>
+        <w:numPr>
+          <w:ilvl w:val="0"/>
+          <w:numId w:val="15"/>
+        </w:numPr>
+        <w:spacing w:before="0" w:beforeAutospacing="0" w:after="0" w:afterAutospacing="0"/>
+        <w:textAlignment w:val="baseline"/>
+      </w:pPr>
+      <w:r>
+        <w:rPr>
+          <w:b/>
+        </w:rPr>
+        <w:t>Test-driven design:</w:t>
+      </w:r>
+      <w:r>
+        <w:t xml:space="preserve"> Write tests that the code you hope to write must pass before you start programming. </w:t>
       </w:r>
     </w:p>
     <w:p>
@@ -4661,42 +5961,227 @@
           <w:sz w:val="24"/>
           <w:szCs w:val="24"/>
         </w:rPr>
-        <w:t>Where Does Data Live?</w:t>
-      </w:r>
-    </w:p>
-    <w:p>
-      <w:pPr>
-        <w:pStyle w:val="ListParagraph"/>
-        <w:numPr>
-          <w:ilvl w:val="0"/>
-          <w:numId w:val="15"/>
-        </w:numPr>
-        <w:spacing w:before="160" w:line="240" w:lineRule="auto"/>
-        <w:ind w:left="720"/>
-        <w:rPr>
-          <w:rFonts w:ascii="Times New Roman" w:hAnsi="Times New Roman" w:cs="Times New Roman"/>
-          <w:b/>
-          <w:sz w:val="24"/>
-          <w:szCs w:val="24"/>
-        </w:rPr>
-      </w:pPr>
-      <w:r>
-        <w:rPr>
-          <w:rFonts w:ascii="Times New Roman" w:hAnsi="Times New Roman" w:cs="Times New Roman"/>
-          <w:b/>
-          <w:sz w:val="24"/>
-          <w:szCs w:val="24"/>
-        </w:rPr>
-        <w:t>SQL</w:t>
-      </w:r>
-      <w:r>
-        <w:rPr>
-          <w:rFonts w:ascii="Times New Roman" w:hAnsi="Times New Roman" w:cs="Times New Roman"/>
-          <w:sz w:val="24"/>
-          <w:szCs w:val="24"/>
-        </w:rPr>
-        <w:t>: Structured Query Language is a domain-specific language used in programming and designed for managing data held in a relational database management system (RDBMS).</w:t>
-      </w:r>
+        <w:t>And Now for Something Beautiful</w:t>
+      </w:r>
+    </w:p>
+    <w:p>
+      <w:pPr>
+        <w:pStyle w:val="ListParagraph"/>
+        <w:numPr>
+          <w:ilvl w:val="0"/>
+          <w:numId w:val="28"/>
+        </w:numPr>
+        <w:spacing w:after="0" w:line="240" w:lineRule="auto"/>
+        <w:rPr>
+          <w:rFonts w:ascii="Times New Roman" w:eastAsia="Times New Roman" w:hAnsi="Times New Roman" w:cs="Times New Roman"/>
+          <w:color w:val="000000" w:themeColor="text1"/>
+          <w:sz w:val="24"/>
+          <w:szCs w:val="24"/>
+        </w:rPr>
+      </w:pPr>
+      <w:bookmarkStart w:id="1" w:name="_Hlk509387763"/>
+      <w:r>
+        <w:rPr>
+          <w:rFonts w:ascii="Times New Roman" w:eastAsia="Times New Roman" w:hAnsi="Times New Roman" w:cs="Times New Roman"/>
+          <w:b/>
+          <w:bCs/>
+          <w:color w:val="000000" w:themeColor="text1"/>
+          <w:sz w:val="24"/>
+          <w:szCs w:val="24"/>
+          <w:u w:val="single"/>
+        </w:rPr>
+        <w:t>Version Control:</w:t>
+      </w:r>
+      <w:r>
+        <w:rPr>
+          <w:rFonts w:ascii="Times New Roman" w:eastAsia="Times New Roman" w:hAnsi="Times New Roman" w:cs="Times New Roman"/>
+          <w:color w:val="000000" w:themeColor="text1"/>
+          <w:sz w:val="24"/>
+          <w:szCs w:val="24"/>
+        </w:rPr>
+        <w:t xml:space="preserve"> The task of keeping a software system consisting of many versions and configurations well organized. </w:t>
+      </w:r>
+    </w:p>
+    <w:p>
+      <w:pPr>
+        <w:spacing w:after="0" w:line="240" w:lineRule="auto"/>
+        <w:rPr>
+          <w:rFonts w:ascii="Times New Roman" w:eastAsia="Times New Roman" w:hAnsi="Times New Roman" w:cs="Times New Roman"/>
+          <w:color w:val="000000" w:themeColor="text1"/>
+          <w:sz w:val="24"/>
+          <w:szCs w:val="24"/>
+        </w:rPr>
+      </w:pPr>
+    </w:p>
+    <w:p>
+      <w:pPr>
+        <w:pStyle w:val="ListParagraph"/>
+        <w:numPr>
+          <w:ilvl w:val="0"/>
+          <w:numId w:val="28"/>
+        </w:numPr>
+        <w:spacing w:after="0" w:line="240" w:lineRule="auto"/>
+        <w:rPr>
+          <w:rFonts w:ascii="Times New Roman" w:eastAsia="Times New Roman" w:hAnsi="Times New Roman" w:cs="Times New Roman"/>
+          <w:color w:val="000000" w:themeColor="text1"/>
+          <w:sz w:val="24"/>
+          <w:szCs w:val="24"/>
+        </w:rPr>
+      </w:pPr>
+      <w:r>
+        <w:rPr>
+          <w:rFonts w:ascii="Times New Roman" w:eastAsia="Times New Roman" w:hAnsi="Times New Roman" w:cs="Times New Roman"/>
+          <w:b/>
+          <w:bCs/>
+          <w:color w:val="000000" w:themeColor="text1"/>
+          <w:sz w:val="24"/>
+          <w:szCs w:val="24"/>
+          <w:u w:val="single"/>
+        </w:rPr>
+        <w:t>Commit:</w:t>
+      </w:r>
+      <w:r>
+        <w:rPr>
+          <w:rFonts w:ascii="Times New Roman" w:eastAsia="Times New Roman" w:hAnsi="Times New Roman" w:cs="Times New Roman"/>
+          <w:color w:val="000000" w:themeColor="text1"/>
+          <w:sz w:val="24"/>
+          <w:szCs w:val="24"/>
+        </w:rPr>
+        <w:t xml:space="preserve"> Message explaining what was done during a certain action. </w:t>
+      </w:r>
+    </w:p>
+    <w:p>
+      <w:pPr>
+        <w:spacing w:after="0" w:line="240" w:lineRule="auto"/>
+        <w:rPr>
+          <w:rFonts w:ascii="Times New Roman" w:eastAsia="Times New Roman" w:hAnsi="Times New Roman" w:cs="Times New Roman"/>
+          <w:color w:val="000000" w:themeColor="text1"/>
+          <w:sz w:val="24"/>
+          <w:szCs w:val="24"/>
+        </w:rPr>
+      </w:pPr>
+    </w:p>
+    <w:p>
+      <w:pPr>
+        <w:pStyle w:val="ListParagraph"/>
+        <w:numPr>
+          <w:ilvl w:val="0"/>
+          <w:numId w:val="28"/>
+        </w:numPr>
+        <w:spacing w:after="0" w:line="240" w:lineRule="auto"/>
+        <w:rPr>
+          <w:rFonts w:ascii="Times New Roman" w:eastAsia="Times New Roman" w:hAnsi="Times New Roman" w:cs="Times New Roman"/>
+          <w:color w:val="000000" w:themeColor="text1"/>
+          <w:sz w:val="24"/>
+          <w:szCs w:val="24"/>
+        </w:rPr>
+      </w:pPr>
+      <w:r>
+        <w:rPr>
+          <w:rFonts w:ascii="Times New Roman" w:eastAsia="Times New Roman" w:hAnsi="Times New Roman" w:cs="Times New Roman"/>
+          <w:b/>
+          <w:bCs/>
+          <w:color w:val="000000" w:themeColor="text1"/>
+          <w:sz w:val="24"/>
+          <w:szCs w:val="24"/>
+          <w:u w:val="single"/>
+        </w:rPr>
+        <w:t>Diff:</w:t>
+      </w:r>
+      <w:r>
+        <w:rPr>
+          <w:rFonts w:ascii="Times New Roman" w:eastAsia="Times New Roman" w:hAnsi="Times New Roman" w:cs="Times New Roman"/>
+          <w:color w:val="000000" w:themeColor="text1"/>
+          <w:sz w:val="24"/>
+          <w:szCs w:val="24"/>
+        </w:rPr>
+        <w:t xml:space="preserve"> What’s been added or removed from one commit to another.</w:t>
+      </w:r>
+    </w:p>
+    <w:p>
+      <w:pPr>
+        <w:spacing w:after="0" w:line="240" w:lineRule="auto"/>
+        <w:rPr>
+          <w:rFonts w:ascii="Times New Roman" w:eastAsia="Times New Roman" w:hAnsi="Times New Roman" w:cs="Times New Roman"/>
+          <w:color w:val="000000" w:themeColor="text1"/>
+          <w:sz w:val="24"/>
+          <w:szCs w:val="24"/>
+        </w:rPr>
+      </w:pPr>
+    </w:p>
+    <w:p>
+      <w:pPr>
+        <w:pStyle w:val="ListParagraph"/>
+        <w:numPr>
+          <w:ilvl w:val="0"/>
+          <w:numId w:val="28"/>
+        </w:numPr>
+        <w:spacing w:after="0" w:line="240" w:lineRule="auto"/>
+        <w:rPr>
+          <w:rFonts w:ascii="Times New Roman" w:eastAsia="Times New Roman" w:hAnsi="Times New Roman" w:cs="Times New Roman"/>
+          <w:color w:val="000000" w:themeColor="text1"/>
+          <w:sz w:val="24"/>
+          <w:szCs w:val="24"/>
+        </w:rPr>
+      </w:pPr>
+      <w:r>
+        <w:rPr>
+          <w:rFonts w:ascii="Times New Roman" w:eastAsia="Times New Roman" w:hAnsi="Times New Roman" w:cs="Times New Roman"/>
+          <w:b/>
+          <w:bCs/>
+          <w:color w:val="000000" w:themeColor="text1"/>
+          <w:sz w:val="24"/>
+          <w:szCs w:val="24"/>
+          <w:u w:val="single"/>
+        </w:rPr>
+        <w:t>Forks:</w:t>
+      </w:r>
+      <w:r>
+        <w:rPr>
+          <w:rFonts w:ascii="Times New Roman" w:eastAsia="Times New Roman" w:hAnsi="Times New Roman" w:cs="Times New Roman"/>
+          <w:color w:val="000000" w:themeColor="text1"/>
+          <w:sz w:val="24"/>
+          <w:szCs w:val="24"/>
+        </w:rPr>
+        <w:t xml:space="preserve"> Individuals who copy code from a repository into their own repository. </w:t>
+      </w:r>
+    </w:p>
+    <w:p>
+      <w:pPr>
+        <w:pStyle w:val="ListParagraph"/>
+        <w:numPr>
+          <w:ilvl w:val="0"/>
+          <w:numId w:val="28"/>
+        </w:numPr>
+        <w:spacing w:before="160" w:line="240" w:lineRule="auto"/>
+        <w:rPr>
+          <w:rFonts w:ascii="Times New Roman" w:hAnsi="Times New Roman" w:cs="Times New Roman"/>
+          <w:sz w:val="24"/>
+          <w:szCs w:val="24"/>
+        </w:rPr>
+      </w:pPr>
+      <w:r>
+        <w:rPr>
+          <w:rFonts w:ascii="Times New Roman" w:eastAsia="Times New Roman" w:hAnsi="Times New Roman" w:cs="Times New Roman"/>
+          <w:b/>
+          <w:bCs/>
+          <w:color w:val="000000" w:themeColor="text1"/>
+          <w:sz w:val="24"/>
+          <w:szCs w:val="24"/>
+          <w:u w:val="single"/>
+        </w:rPr>
+        <w:t>Git:</w:t>
+      </w:r>
+      <w:r>
+        <w:rPr>
+          <w:rFonts w:ascii="Times New Roman" w:eastAsia="Times New Roman" w:hAnsi="Times New Roman" w:cs="Times New Roman"/>
+          <w:color w:val="000000" w:themeColor="text1"/>
+          <w:sz w:val="24"/>
+          <w:szCs w:val="24"/>
+        </w:rPr>
+        <w:t xml:space="preserve"> A version control system for tracking changes in computer files and coordinating work on those files among multiple people.</w:t>
+      </w:r>
+      <w:bookmarkEnd w:id="1"/>
     </w:p>
     <w:p>
       <w:pPr>
@@ -4705,7 +6190,6 @@
         <w:ind w:firstLine="0"/>
         <w:rPr>
           <w:rFonts w:ascii="Times New Roman" w:hAnsi="Times New Roman" w:cs="Times New Roman"/>
-          <w:b/>
           <w:sz w:val="24"/>
           <w:szCs w:val="24"/>
         </w:rPr>
@@ -4718,19 +6202,18 @@
         <w:contextualSpacing/>
         <w:rPr>
           <w:rFonts w:ascii="Times New Roman" w:hAnsi="Times New Roman" w:cs="Times New Roman"/>
-          <w:b/>
-          <w:sz w:val="24"/>
-          <w:szCs w:val="24"/>
-        </w:rPr>
-      </w:pPr>
-      <w:r>
-        <w:rPr>
-          <w:rFonts w:ascii="Times New Roman" w:hAnsi="Times New Roman" w:cs="Times New Roman"/>
-          <w:b/>
-          <w:sz w:val="24"/>
-          <w:szCs w:val="24"/>
-        </w:rPr>
-        <w:t>The Language of White Collars</w:t>
+          <w:sz w:val="24"/>
+          <w:szCs w:val="24"/>
+        </w:rPr>
+      </w:pPr>
+      <w:r>
+        <w:rPr>
+          <w:rFonts w:ascii="Times New Roman" w:hAnsi="Times New Roman" w:cs="Times New Roman"/>
+          <w:b/>
+          <w:sz w:val="24"/>
+          <w:szCs w:val="24"/>
+        </w:rPr>
+        <w:t>The Triumph of Middle Management</w:t>
       </w:r>
     </w:p>
     <w:p>
@@ -4740,102 +6223,8 @@
           <w:ilvl w:val="0"/>
           <w:numId w:val="15"/>
         </w:numPr>
-      </w:pPr>
-      <w:r>
-        <w:rPr>
-          <w:b/>
-        </w:rPr>
-        <w:t xml:space="preserve">Java: </w:t>
-      </w:r>
-      <w:r>
-        <w:t>a general-purpose computer-programming language that is concurrent, class-based, object-oriented, and specifically designed to have as few implementation dependencies as possible</w:t>
-      </w:r>
-      <w:r>
-        <w:t xml:space="preserve">. </w:t>
-      </w:r>
-    </w:p>
-    <w:p>
-      <w:pPr>
-        <w:pStyle w:val="ListParagraph"/>
-        <w:numPr>
-          <w:ilvl w:val="0"/>
-          <w:numId w:val="15"/>
-        </w:numPr>
-        <w:rPr>
-          <w:b/>
-        </w:rPr>
-      </w:pPr>
-      <w:r>
-        <w:rPr>
-          <w:b/>
-        </w:rPr>
-        <w:t xml:space="preserve">Sun </w:t>
-      </w:r>
-      <w:proofErr w:type="spellStart"/>
-      <w:r>
-        <w:rPr>
-          <w:b/>
-        </w:rPr>
-        <w:t>MicroSystems</w:t>
-      </w:r>
-      <w:proofErr w:type="spellEnd"/>
-      <w:r>
-        <w:rPr>
-          <w:b/>
-        </w:rPr>
-        <w:t xml:space="preserve">: </w:t>
-      </w:r>
-      <w:r>
-        <w:t>c</w:t>
-      </w:r>
-      <w:r>
-        <w:t>ompany that created Java in 1991. Important UNIX computer maker whose market was essentially destroyed by the arrival of Linux. Was acquired by Oracle in 2010. Sun machines are still marketed under the Oracle brand. 2016-17 revenue: about $4B</w:t>
-      </w:r>
-      <w:r>
-        <w:t>.</w:t>
-      </w:r>
-    </w:p>
-    <w:p>
-      <w:pPr>
-        <w:pStyle w:val="ListParagraph"/>
-        <w:numPr>
-          <w:ilvl w:val="0"/>
-          <w:numId w:val="15"/>
-        </w:numPr>
-      </w:pPr>
-      <w:r>
-        <w:rPr>
-          <w:b/>
-        </w:rPr>
-        <w:t>Documentation</w:t>
-      </w:r>
-      <w:r>
-        <w:t xml:space="preserve">: written text or illustration that accompanies computer software or is embedded in the source code. It either explains how the software operates or how to use it. </w:t>
-      </w:r>
-    </w:p>
-    <w:p>
-      <w:pPr>
-        <w:pStyle w:val="ListParagraph"/>
-        <w:numPr>
-          <w:ilvl w:val="0"/>
-          <w:numId w:val="15"/>
-        </w:numPr>
-      </w:pPr>
-      <w:r>
-        <w:rPr>
-          <w:b/>
-        </w:rPr>
-        <w:t xml:space="preserve">Class Library: </w:t>
-      </w:r>
-      <w:r>
-        <w:t xml:space="preserve">a collection of prewritten classes or coded templates, any of which can be specified and used by a programmer when developing an application program.  </w:t>
-      </w:r>
-    </w:p>
-    <w:p>
-      <w:pPr>
-        <w:pStyle w:val="ListParagraph"/>
-        <w:spacing w:before="160" w:line="240" w:lineRule="auto"/>
-        <w:ind w:firstLine="0"/>
+        <w:spacing w:before="160" w:line="240" w:lineRule="auto"/>
+        <w:ind w:left="720"/>
         <w:rPr>
           <w:rFonts w:ascii="Times New Roman" w:hAnsi="Times New Roman" w:cs="Times New Roman"/>
           <w:sz w:val="24"/>
@@ -4873,7 +6262,7 @@
           <w:sz w:val="24"/>
           <w:szCs w:val="24"/>
         </w:rPr>
-        <w:t>Liquid Infrastructure</w:t>
+        <w:t>How Do You Pick a Programming Language?</w:t>
       </w:r>
     </w:p>
     <w:p>
@@ -4897,126 +6286,8 @@
           <w:sz w:val="24"/>
           <w:szCs w:val="24"/>
         </w:rPr>
-        <w:t>Enterprise programming - Programming enterprise-wide applications</w:t>
-      </w:r>
-    </w:p>
-    <w:p>
-      <w:pPr>
-        <w:pStyle w:val="ListParagraph"/>
-        <w:numPr>
-          <w:ilvl w:val="0"/>
-          <w:numId w:val="15"/>
-        </w:numPr>
-        <w:spacing w:before="160" w:line="240" w:lineRule="auto"/>
-        <w:ind w:left="720"/>
-        <w:rPr>
-          <w:rFonts w:ascii="Times New Roman" w:hAnsi="Times New Roman" w:cs="Times New Roman"/>
-          <w:sz w:val="24"/>
-          <w:szCs w:val="24"/>
-        </w:rPr>
-      </w:pPr>
-      <w:r>
-        <w:rPr>
-          <w:rFonts w:ascii="Times New Roman" w:hAnsi="Times New Roman" w:cs="Times New Roman"/>
-          <w:b/>
-          <w:bCs/>
-          <w:sz w:val="24"/>
-          <w:szCs w:val="24"/>
-        </w:rPr>
-        <w:t>Java byte-code</w:t>
-      </w:r>
-      <w:r>
-        <w:rPr>
-          <w:rFonts w:ascii="Times New Roman" w:hAnsi="Times New Roman" w:cs="Times New Roman"/>
-          <w:sz w:val="24"/>
-          <w:szCs w:val="24"/>
-        </w:rPr>
-        <w:t xml:space="preserve"> - instruction set/machine language of the Java virtual machine</w:t>
-      </w:r>
-    </w:p>
-    <w:p>
-      <w:pPr>
-        <w:pStyle w:val="ListParagraph"/>
-        <w:numPr>
-          <w:ilvl w:val="0"/>
-          <w:numId w:val="15"/>
-        </w:numPr>
-        <w:spacing w:before="160" w:line="240" w:lineRule="auto"/>
-        <w:ind w:left="720"/>
-        <w:rPr>
-          <w:rFonts w:ascii="Times New Roman" w:hAnsi="Times New Roman" w:cs="Times New Roman"/>
-          <w:sz w:val="24"/>
-          <w:szCs w:val="24"/>
-        </w:rPr>
-      </w:pPr>
-      <w:r>
-        <w:rPr>
-          <w:rFonts w:ascii="Times New Roman" w:hAnsi="Times New Roman" w:cs="Times New Roman"/>
-          <w:sz w:val="24"/>
-          <w:szCs w:val="24"/>
-        </w:rPr>
-        <w:t>Java Virtual Machine (JVM) - is the runtime engine of the Java Platform, which allows any program written in Java or other language compiled into Java bytecode to run on any computer that has a native JVM</w:t>
-      </w:r>
-    </w:p>
-    <w:p>
-      <w:pPr>
-        <w:pStyle w:val="ListParagraph"/>
-        <w:numPr>
-          <w:ilvl w:val="0"/>
-          <w:numId w:val="15"/>
-        </w:numPr>
-        <w:spacing w:before="160" w:line="240" w:lineRule="auto"/>
-        <w:ind w:left="720"/>
-        <w:rPr>
-          <w:rFonts w:ascii="Times New Roman" w:hAnsi="Times New Roman" w:cs="Times New Roman"/>
-          <w:sz w:val="24"/>
-          <w:szCs w:val="24"/>
-        </w:rPr>
-      </w:pPr>
-      <w:r>
-        <w:rPr>
-          <w:rFonts w:ascii="Times New Roman" w:hAnsi="Times New Roman" w:cs="Times New Roman"/>
-          <w:sz w:val="24"/>
-          <w:szCs w:val="24"/>
-        </w:rPr>
-        <w:t>Scala - general-purpose programming language providing support for functional programming and a strong static type system, object-oriented, and uses a curly-brace syntax reminiscent of the C language</w:t>
-      </w:r>
-    </w:p>
-    <w:p>
-      <w:pPr>
-        <w:pStyle w:val="ListParagraph"/>
-        <w:numPr>
-          <w:ilvl w:val="0"/>
-          <w:numId w:val="15"/>
-        </w:numPr>
-        <w:spacing w:before="160" w:line="240" w:lineRule="auto"/>
-        <w:ind w:left="720"/>
-        <w:rPr>
-          <w:rFonts w:ascii="Times New Roman" w:hAnsi="Times New Roman" w:cs="Times New Roman"/>
-          <w:sz w:val="24"/>
-          <w:szCs w:val="24"/>
-        </w:rPr>
-      </w:pPr>
-      <w:r>
-        <w:rPr>
-          <w:rFonts w:ascii="Times New Roman" w:hAnsi="Times New Roman" w:cs="Times New Roman"/>
-          <w:sz w:val="24"/>
-          <w:szCs w:val="24"/>
-        </w:rPr>
-        <w:t>Clojure - a dialect of the Lisp programming language, provides easy access to the Java frameworks, and is functional program that runs on the Java virtual machine</w:t>
-      </w:r>
-    </w:p>
-    <w:p>
-      <w:pPr>
-        <w:pStyle w:val="ListParagraph"/>
-        <w:spacing w:before="160" w:line="240" w:lineRule="auto"/>
-        <w:ind w:firstLine="0"/>
-        <w:rPr>
-          <w:rFonts w:ascii="Times New Roman" w:hAnsi="Times New Roman" w:cs="Times New Roman"/>
-          <w:sz w:val="24"/>
-          <w:szCs w:val="24"/>
-        </w:rPr>
-      </w:pPr>
+        <w:t>Go – A programming language designed for creating highly available servers that use as much of the computer’s processor as possible.</w:t>
+      </w:r>
     </w:p>
     <w:p>
       <w:pPr>
@@ -5036,56 +6307,7 @@
           <w:sz w:val="24"/>
           <w:szCs w:val="24"/>
         </w:rPr>
-        <w:t>What About JavaScript?</w:t>
-      </w:r>
-    </w:p>
-    <w:p>
-      <w:pPr>
-        <w:pStyle w:val="ListParagraph"/>
-        <w:numPr>
-          <w:ilvl w:val="0"/>
-          <w:numId w:val="15"/>
-        </w:numPr>
-        <w:spacing w:before="160" w:line="240" w:lineRule="auto"/>
-        <w:ind w:left="720"/>
-        <w:rPr>
-          <w:rFonts w:ascii="Times New Roman" w:hAnsi="Times New Roman" w:cs="Times New Roman"/>
-          <w:sz w:val="24"/>
-          <w:szCs w:val="24"/>
-        </w:rPr>
-      </w:pPr>
-    </w:p>
-    <w:p>
-      <w:pPr>
-        <w:pStyle w:val="ListParagraph"/>
-        <w:spacing w:before="160" w:line="240" w:lineRule="auto"/>
-        <w:ind w:firstLine="0"/>
-        <w:rPr>
-          <w:rFonts w:ascii="Times New Roman" w:hAnsi="Times New Roman" w:cs="Times New Roman"/>
-          <w:sz w:val="24"/>
-          <w:szCs w:val="24"/>
-        </w:rPr>
-      </w:pPr>
-    </w:p>
-    <w:p>
-      <w:pPr>
-        <w:spacing w:before="160" w:line="240" w:lineRule="auto"/>
-        <w:ind w:left="0" w:firstLine="0"/>
-        <w:contextualSpacing/>
-        <w:rPr>
-          <w:rFonts w:ascii="Times New Roman" w:hAnsi="Times New Roman" w:cs="Times New Roman"/>
-          <w:sz w:val="24"/>
-          <w:szCs w:val="24"/>
-        </w:rPr>
-      </w:pPr>
-      <w:r>
-        <w:rPr>
-          <w:rFonts w:ascii="Times New Roman" w:hAnsi="Times New Roman" w:cs="Times New Roman"/>
-          <w:b/>
-          <w:sz w:val="24"/>
-          <w:szCs w:val="24"/>
-        </w:rPr>
-        <w:t>What's the Absolute Minimum I Must Know About PHP?</w:t>
+        <w:t>Welcome to the Scrum</w:t>
       </w:r>
     </w:p>
     <w:p>
@@ -5134,7 +6356,7 @@
           <w:sz w:val="24"/>
           <w:szCs w:val="24"/>
         </w:rPr>
-        <w:t>How Are Apps Made?</w:t>
+        <w:t>Managing Programmers</w:t>
       </w:r>
     </w:p>
     <w:p>
@@ -5145,188 +6367,60 @@
           <w:numId w:val="15"/>
         </w:numPr>
         <w:spacing w:before="160" w:line="240" w:lineRule="auto"/>
-        <w:ind w:left="720"/>
-        <w:rPr>
-          <w:rFonts w:ascii="Times New Roman" w:hAnsi="Times New Roman" w:cs="Times New Roman"/>
-          <w:sz w:val="24"/>
-          <w:szCs w:val="24"/>
-        </w:rPr>
-      </w:pPr>
-      <w:r>
-        <w:rPr>
-          <w:rFonts w:ascii="Times New Roman" w:hAnsi="Times New Roman" w:cs="Times New Roman"/>
-          <w:sz w:val="24"/>
-          <w:szCs w:val="24"/>
-        </w:rPr>
-        <w:t>Application programming interface (API) = Set of methods, protocols, and tools for building application software</w:t>
-      </w:r>
-    </w:p>
-    <w:p>
-      <w:pPr>
-        <w:pStyle w:val="ListParagraph"/>
-        <w:numPr>
-          <w:ilvl w:val="1"/>
+        <w:rPr>
+          <w:rFonts w:ascii="Times New Roman" w:hAnsi="Times New Roman" w:cs="Times New Roman"/>
+          <w:sz w:val="24"/>
+          <w:szCs w:val="24"/>
+        </w:rPr>
+      </w:pPr>
+      <w:r>
+        <w:rPr>
+          <w:rFonts w:ascii="Times New Roman" w:hAnsi="Times New Roman" w:cs="Times New Roman"/>
+          <w:b/>
+          <w:sz w:val="24"/>
+          <w:szCs w:val="24"/>
+        </w:rPr>
+        <w:t>Agile Methodology</w:t>
+      </w:r>
+      <w:r>
+        <w:rPr>
+          <w:rFonts w:ascii="Times New Roman" w:hAnsi="Times New Roman" w:cs="Times New Roman"/>
+          <w:sz w:val="24"/>
+          <w:szCs w:val="24"/>
+        </w:rPr>
+        <w:t>: Calls for regular coordination among programmers, providing a set of rituals and norms they can follow to make their programs work with the programs of others.</w:t>
+      </w:r>
+    </w:p>
+    <w:p>
+      <w:pPr>
+        <w:pStyle w:val="ListParagraph"/>
+        <w:numPr>
+          <w:ilvl w:val="0"/>
           <w:numId w:val="15"/>
         </w:numPr>
         <w:spacing w:before="160" w:line="240" w:lineRule="auto"/>
-        <w:ind w:left="1440"/>
-        <w:rPr>
-          <w:rFonts w:ascii="Times New Roman" w:hAnsi="Times New Roman" w:cs="Times New Roman"/>
-          <w:sz w:val="24"/>
-          <w:szCs w:val="24"/>
-        </w:rPr>
-      </w:pPr>
-      <w:r>
-        <w:rPr>
-          <w:rFonts w:ascii="Times New Roman" w:hAnsi="Times New Roman" w:cs="Times New Roman"/>
-          <w:sz w:val="24"/>
-          <w:szCs w:val="24"/>
-        </w:rPr>
-        <w:t>Can be a web-based system, operating system, database system, computer hardware, or software library</w:t>
-      </w:r>
-    </w:p>
-    <w:p>
-      <w:pPr>
-        <w:pStyle w:val="ListParagraph"/>
-        <w:numPr>
-          <w:ilvl w:val="0"/>
-          <w:numId w:val="15"/>
-        </w:numPr>
-        <w:spacing w:before="160" w:line="240" w:lineRule="auto"/>
-        <w:ind w:left="720"/>
-        <w:rPr>
-          <w:rFonts w:ascii="Times New Roman" w:hAnsi="Times New Roman" w:cs="Times New Roman"/>
-          <w:sz w:val="24"/>
-          <w:szCs w:val="24"/>
-        </w:rPr>
-      </w:pPr>
-      <w:r>
-        <w:rPr>
-          <w:rFonts w:ascii="Times New Roman" w:hAnsi="Times New Roman" w:cs="Times New Roman"/>
-          <w:sz w:val="24"/>
-          <w:szCs w:val="24"/>
-        </w:rPr>
-        <w:t>Bezel = Outside frame around a button in the program (button border)</w:t>
-      </w:r>
-    </w:p>
-    <w:p>
-      <w:pPr>
-        <w:pStyle w:val="ListParagraph"/>
-        <w:numPr>
-          <w:ilvl w:val="1"/>
-          <w:numId w:val="15"/>
-        </w:numPr>
-        <w:spacing w:before="160" w:line="240" w:lineRule="auto"/>
-        <w:ind w:left="1440"/>
-        <w:rPr>
-          <w:rFonts w:ascii="Times New Roman" w:hAnsi="Times New Roman" w:cs="Times New Roman"/>
-          <w:sz w:val="24"/>
-          <w:szCs w:val="24"/>
-        </w:rPr>
-      </w:pPr>
-      <w:r>
-        <w:rPr>
-          <w:rFonts w:ascii="Times New Roman" w:hAnsi="Times New Roman" w:cs="Times New Roman"/>
-          <w:sz w:val="24"/>
-          <w:szCs w:val="24"/>
-        </w:rPr>
-        <w:t>Bezels have three types of buttons: push buttons, sticky buttons, and radio buttons and checkboxes</w:t>
-      </w:r>
-    </w:p>
-    <w:p>
-      <w:pPr>
-        <w:pStyle w:val="ListParagraph"/>
-        <w:numPr>
-          <w:ilvl w:val="0"/>
-          <w:numId w:val="15"/>
-        </w:numPr>
-        <w:spacing w:before="160" w:line="240" w:lineRule="auto"/>
-        <w:ind w:left="720"/>
-        <w:rPr>
-          <w:rFonts w:ascii="Times New Roman" w:hAnsi="Times New Roman" w:cs="Times New Roman"/>
-          <w:sz w:val="24"/>
-          <w:szCs w:val="24"/>
-        </w:rPr>
-      </w:pPr>
-      <w:r>
-        <w:rPr>
-          <w:rFonts w:ascii="Times New Roman" w:hAnsi="Times New Roman" w:cs="Times New Roman"/>
-          <w:sz w:val="24"/>
-          <w:szCs w:val="24"/>
-        </w:rPr>
-        <w:t>Ecosystem = iCloud, iOS, and Mac OS X integrations; a platform for the Apple’s systems</w:t>
-      </w:r>
-    </w:p>
-    <w:p>
-      <w:pPr>
-        <w:pStyle w:val="ListParagraph"/>
-        <w:numPr>
-          <w:ilvl w:val="0"/>
-          <w:numId w:val="15"/>
-        </w:numPr>
-        <w:spacing w:before="160" w:line="240" w:lineRule="auto"/>
-        <w:ind w:left="720"/>
-        <w:rPr>
-          <w:rFonts w:ascii="Times New Roman" w:hAnsi="Times New Roman" w:cs="Times New Roman"/>
-          <w:sz w:val="24"/>
-          <w:szCs w:val="24"/>
-        </w:rPr>
-      </w:pPr>
-      <w:r>
-        <w:rPr>
-          <w:rFonts w:ascii="Times New Roman" w:hAnsi="Times New Roman" w:cs="Times New Roman"/>
-          <w:sz w:val="24"/>
-          <w:szCs w:val="24"/>
-        </w:rPr>
-        <w:t>Integrated development environment (IDE) = Software app that provides facilities to programmers for software development</w:t>
-      </w:r>
-    </w:p>
-    <w:p>
-      <w:pPr>
-        <w:pStyle w:val="ListParagraph"/>
-        <w:numPr>
-          <w:ilvl w:val="0"/>
-          <w:numId w:val="15"/>
-        </w:numPr>
-        <w:spacing w:before="160" w:line="240" w:lineRule="auto"/>
-        <w:ind w:left="720"/>
-        <w:rPr>
-          <w:rFonts w:ascii="Times New Roman" w:hAnsi="Times New Roman" w:cs="Times New Roman"/>
-          <w:sz w:val="24"/>
-          <w:szCs w:val="24"/>
-        </w:rPr>
-      </w:pPr>
-      <w:r>
-        <w:rPr>
-          <w:rFonts w:ascii="Times New Roman" w:hAnsi="Times New Roman" w:cs="Times New Roman"/>
-          <w:sz w:val="24"/>
-          <w:szCs w:val="24"/>
-        </w:rPr>
-        <w:t>Software development kit (SDK) = Set of software development tools that allows creation of apps for certain software package and framework, hardware platform, computer system, video game console, operating system, or similar development platforms</w:t>
-      </w:r>
-    </w:p>
-    <w:p>
-      <w:pPr>
-        <w:pStyle w:val="ListParagraph"/>
-        <w:numPr>
-          <w:ilvl w:val="0"/>
-          <w:numId w:val="15"/>
-        </w:numPr>
-        <w:spacing w:before="160" w:line="240" w:lineRule="auto"/>
-        <w:ind w:left="720"/>
-        <w:rPr>
-          <w:rFonts w:ascii="Times New Roman" w:hAnsi="Times New Roman" w:cs="Times New Roman"/>
-          <w:sz w:val="24"/>
-          <w:szCs w:val="24"/>
-        </w:rPr>
-      </w:pPr>
-      <w:r>
-        <w:rPr>
-          <w:rFonts w:ascii="Times New Roman" w:hAnsi="Times New Roman" w:cs="Times New Roman"/>
-          <w:sz w:val="24"/>
-          <w:szCs w:val="24"/>
-        </w:rPr>
-        <w:t>XCode = IDE used by Mac developers to create applications (apps)</w:t>
+        <w:rPr>
+          <w:rFonts w:ascii="Times New Roman" w:hAnsi="Times New Roman" w:cs="Times New Roman"/>
+          <w:sz w:val="24"/>
+          <w:szCs w:val="24"/>
+        </w:rPr>
+      </w:pPr>
+      <w:r>
+        <w:rPr>
+          <w:rFonts w:ascii="Times New Roman" w:hAnsi="Times New Roman" w:cs="Times New Roman"/>
+          <w:b/>
+          <w:sz w:val="24"/>
+          <w:szCs w:val="24"/>
+        </w:rPr>
+        <w:t>Agile Manifesto</w:t>
+      </w:r>
+      <w:r>
+        <w:rPr>
+          <w:rFonts w:ascii="Times New Roman" w:hAnsi="Times New Roman" w:cs="Times New Roman"/>
+          <w:sz w:val="24"/>
+          <w:szCs w:val="24"/>
+        </w:rPr>
+        <w:t>: Formal proclamation of four key values and 12 principles to guide an iterative and people-centric approach to software development.</w:t>
       </w:r>
     </w:p>
     <w:p>
@@ -5359,7 +6453,7 @@
           <w:sz w:val="24"/>
           <w:szCs w:val="24"/>
         </w:rPr>
-        <w:t>The Framework: Wilder, Younger Cousin of the Software Development Kit</w:t>
+        <w:t>‘We Are Going to Ship’</w:t>
       </w:r>
     </w:p>
     <w:p>
@@ -5383,71 +6477,8 @@
           <w:sz w:val="24"/>
           <w:szCs w:val="24"/>
         </w:rPr>
-        <w:t>Framework: Similar to a SDK, a framework provides the prebuilt foundations needed to take a project, whether it be web, network, or graphics, and allows the programmer to build a functioning system very quickly.</w:t>
-      </w:r>
-    </w:p>
-    <w:p>
-      <w:pPr>
-        <w:pStyle w:val="ListParagraph"/>
-        <w:numPr>
-          <w:ilvl w:val="0"/>
-          <w:numId w:val="15"/>
-        </w:numPr>
-        <w:spacing w:before="160" w:line="240" w:lineRule="auto"/>
-        <w:ind w:left="720"/>
-        <w:rPr>
-          <w:rFonts w:ascii="Times New Roman" w:hAnsi="Times New Roman" w:cs="Times New Roman"/>
-          <w:sz w:val="24"/>
-          <w:szCs w:val="24"/>
-        </w:rPr>
-      </w:pPr>
-      <w:r>
-        <w:rPr>
-          <w:rFonts w:ascii="Times New Roman" w:hAnsi="Times New Roman" w:cs="Times New Roman"/>
-          <w:sz w:val="24"/>
-          <w:szCs w:val="24"/>
-        </w:rPr>
-        <w:t>Django: A web framework for coding in Python</w:t>
-      </w:r>
-      <w:r>
-        <w:rPr>
-          <w:rFonts w:ascii="Times New Roman" w:hAnsi="Times New Roman" w:cs="Times New Roman"/>
-          <w:sz w:val="24"/>
-          <w:szCs w:val="24"/>
-        </w:rPr>
-        <w:t>.</w:t>
-      </w:r>
-    </w:p>
-    <w:p>
-      <w:pPr>
-        <w:pStyle w:val="ListParagraph"/>
-        <w:numPr>
-          <w:ilvl w:val="0"/>
-          <w:numId w:val="15"/>
-        </w:numPr>
-        <w:spacing w:before="160" w:line="240" w:lineRule="auto"/>
-        <w:ind w:left="720"/>
-        <w:rPr>
-          <w:rFonts w:ascii="Times New Roman" w:hAnsi="Times New Roman" w:cs="Times New Roman"/>
-          <w:sz w:val="24"/>
-          <w:szCs w:val="24"/>
-        </w:rPr>
-      </w:pPr>
-      <w:r>
-        <w:rPr>
-          <w:rFonts w:ascii="Times New Roman" w:hAnsi="Times New Roman" w:cs="Times New Roman"/>
-          <w:sz w:val="24"/>
-          <w:szCs w:val="24"/>
-        </w:rPr>
-        <w:t>Debugging: “</w:t>
-      </w:r>
-      <w:r>
-        <w:rPr>
-          <w:rFonts w:ascii="Times New Roman" w:hAnsi="Times New Roman" w:cs="Times New Roman"/>
-          <w:sz w:val="24"/>
-          <w:szCs w:val="24"/>
-        </w:rPr>
-        <w:t>Programming is debugging. It’s the expectation that things won’t work.”</w:t>
+        <w:lastRenderedPageBreak/>
+        <w:t>t</w:t>
       </w:r>
     </w:p>
     <w:p>
@@ -5480,7 +6511,7 @@
           <w:sz w:val="24"/>
           <w:szCs w:val="24"/>
         </w:rPr>
-        <w:t>What Is Debugging?</w:t>
+        <w:t>Should You Learn to Code?</w:t>
       </w:r>
     </w:p>
     <w:p>
@@ -5498,909 +6529,14 @@
           <w:szCs w:val="24"/>
         </w:rPr>
       </w:pPr>
-    </w:p>
-    <w:p>
-      <w:pPr>
-        <w:pStyle w:val="ListParagraph"/>
-        <w:spacing w:before="160" w:line="240" w:lineRule="auto"/>
-        <w:ind w:firstLine="0"/>
-        <w:rPr>
-          <w:rFonts w:ascii="Times New Roman" w:hAnsi="Times New Roman" w:cs="Times New Roman"/>
-          <w:sz w:val="24"/>
-          <w:szCs w:val="24"/>
-        </w:rPr>
-      </w:pPr>
-    </w:p>
-    <w:p>
-      <w:pPr>
-        <w:spacing w:before="160" w:line="240" w:lineRule="auto"/>
-        <w:ind w:left="360"/>
-        <w:contextualSpacing/>
-        <w:rPr>
-          <w:rFonts w:ascii="Times New Roman" w:hAnsi="Times New Roman" w:cs="Times New Roman"/>
-          <w:sz w:val="24"/>
-          <w:szCs w:val="24"/>
-        </w:rPr>
-      </w:pPr>
-      <w:r>
-        <w:rPr>
-          <w:rFonts w:ascii="Times New Roman" w:hAnsi="Times New Roman" w:cs="Times New Roman"/>
-          <w:b/>
-          <w:sz w:val="24"/>
-          <w:szCs w:val="24"/>
-        </w:rPr>
-        <w:t>Nothing Is Built</w:t>
-      </w:r>
-    </w:p>
-    <w:p>
-      <w:pPr>
-        <w:pStyle w:val="ListParagraph"/>
-        <w:numPr>
-          <w:ilvl w:val="0"/>
-          <w:numId w:val="15"/>
-        </w:numPr>
-        <w:spacing w:before="160" w:line="240" w:lineRule="auto"/>
-        <w:ind w:left="720"/>
-        <w:rPr>
-          <w:rFonts w:ascii="Times New Roman" w:hAnsi="Times New Roman" w:cs="Times New Roman"/>
-          <w:sz w:val="24"/>
-          <w:szCs w:val="24"/>
-        </w:rPr>
-      </w:pPr>
-      <w:r>
-        <w:rPr>
-          <w:rFonts w:ascii="Times New Roman" w:hAnsi="Times New Roman" w:cs="Times New Roman"/>
-          <w:sz w:val="24"/>
-          <w:szCs w:val="24"/>
-        </w:rPr>
-        <w:t xml:space="preserve">Boondoggle: </w:t>
-      </w:r>
-      <w:r>
-        <w:rPr>
-          <w:rFonts w:ascii="Times New Roman" w:hAnsi="Times New Roman" w:cs="Times New Roman"/>
-          <w:sz w:val="24"/>
-          <w:szCs w:val="24"/>
-        </w:rPr>
-        <w:t>Work or activity that is wasteful or pointless but gives the appearance of having value.</w:t>
-      </w:r>
-    </w:p>
-    <w:p>
-      <w:pPr>
-        <w:pStyle w:val="ListParagraph"/>
-        <w:spacing w:before="160" w:line="240" w:lineRule="auto"/>
-        <w:ind w:firstLine="0"/>
-        <w:rPr>
-          <w:rFonts w:ascii="Times New Roman" w:hAnsi="Times New Roman" w:cs="Times New Roman"/>
-          <w:sz w:val="24"/>
-          <w:szCs w:val="24"/>
-        </w:rPr>
-      </w:pPr>
-    </w:p>
-    <w:p>
-      <w:pPr>
-        <w:spacing w:before="160" w:line="240" w:lineRule="auto"/>
-        <w:ind w:left="360"/>
-        <w:contextualSpacing/>
-        <w:rPr>
-          <w:rFonts w:ascii="Times New Roman" w:hAnsi="Times New Roman" w:cs="Times New Roman"/>
-          <w:sz w:val="24"/>
-          <w:szCs w:val="24"/>
-        </w:rPr>
-      </w:pPr>
-      <w:r>
-        <w:rPr>
-          <w:rFonts w:ascii="Times New Roman" w:hAnsi="Times New Roman" w:cs="Times New Roman"/>
-          <w:b/>
-          <w:sz w:val="24"/>
-          <w:szCs w:val="24"/>
-        </w:rPr>
-        <w:t>How Does Testing Work?</w:t>
-      </w:r>
-    </w:p>
-    <w:p>
-      <w:pPr>
-        <w:pStyle w:val="NormalWeb"/>
-        <w:numPr>
-          <w:ilvl w:val="0"/>
-          <w:numId w:val="15"/>
-        </w:numPr>
-        <w:spacing w:before="0" w:beforeAutospacing="0" w:after="0" w:afterAutospacing="0"/>
-        <w:textAlignment w:val="baseline"/>
-      </w:pPr>
-      <w:r>
-        <w:rPr>
-          <w:b/>
-        </w:rPr>
-        <w:t>Automated Testing:</w:t>
-      </w:r>
-      <w:r>
-        <w:t xml:space="preserve"> </w:t>
-      </w:r>
-      <w:r>
-        <w:t>A process in which software tools execute pre-scripted tests on a software application before it is released into production.</w:t>
-      </w:r>
-    </w:p>
-    <w:p>
-      <w:pPr>
-        <w:pStyle w:val="NormalWeb"/>
-        <w:numPr>
-          <w:ilvl w:val="0"/>
-          <w:numId w:val="15"/>
-        </w:numPr>
-        <w:spacing w:before="0" w:beforeAutospacing="0" w:after="0" w:afterAutospacing="0"/>
-        <w:textAlignment w:val="baseline"/>
-      </w:pPr>
-      <w:r>
-        <w:rPr>
-          <w:b/>
-        </w:rPr>
-        <w:t>(Software) Bug:</w:t>
-      </w:r>
-      <w:r>
-        <w:t xml:space="preserve"> Error or fault that causes a program to crash or produce incorrect results.</w:t>
-      </w:r>
-    </w:p>
-    <w:p>
-      <w:pPr>
-        <w:pStyle w:val="NormalWeb"/>
-        <w:numPr>
-          <w:ilvl w:val="0"/>
-          <w:numId w:val="15"/>
-        </w:numPr>
-        <w:spacing w:before="0" w:beforeAutospacing="0" w:after="0" w:afterAutospacing="0"/>
-        <w:textAlignment w:val="baseline"/>
-        <w:rPr>
-          <w:b/>
-        </w:rPr>
-      </w:pPr>
-      <w:r>
-        <w:rPr>
-          <w:b/>
-        </w:rPr>
-        <w:t>SQLite</w:t>
-      </w:r>
-      <w:r>
-        <w:rPr>
-          <w:b/>
-        </w:rPr>
-        <w:t>:</w:t>
-      </w:r>
-    </w:p>
-    <w:p>
-      <w:pPr>
-        <w:pStyle w:val="NormalWeb"/>
-        <w:numPr>
-          <w:ilvl w:val="1"/>
-          <w:numId w:val="15"/>
-        </w:numPr>
-        <w:spacing w:before="0" w:beforeAutospacing="0" w:after="0" w:afterAutospacing="0"/>
-        <w:textAlignment w:val="baseline"/>
-      </w:pPr>
-      <w:r>
-        <w:t>An embedded SQL database engine (probably on your smartphone).</w:t>
-      </w:r>
-    </w:p>
-    <w:p>
-      <w:pPr>
-        <w:pStyle w:val="NormalWeb"/>
-        <w:numPr>
-          <w:ilvl w:val="1"/>
-          <w:numId w:val="15"/>
-        </w:numPr>
-        <w:spacing w:before="0" w:beforeAutospacing="0" w:after="0" w:afterAutospacing="0"/>
-        <w:textAlignment w:val="baseline"/>
-      </w:pPr>
-      <w:r>
-        <w:t xml:space="preserve">Developed by D. Richard </w:t>
-      </w:r>
-      <w:proofErr w:type="spellStart"/>
-      <w:r>
-        <w:t>Hipp</w:t>
-      </w:r>
-      <w:proofErr w:type="spellEnd"/>
-    </w:p>
-    <w:p>
-      <w:pPr>
-        <w:pStyle w:val="NormalWeb"/>
-        <w:numPr>
-          <w:ilvl w:val="2"/>
-          <w:numId w:val="15"/>
-        </w:numPr>
-        <w:spacing w:before="0" w:beforeAutospacing="0" w:after="0" w:afterAutospacing="0"/>
-        <w:textAlignment w:val="baseline"/>
-      </w:pPr>
-      <w:r>
-        <w:t>Worked on it for 15 years</w:t>
-      </w:r>
-    </w:p>
-    <w:p>
-      <w:pPr>
-        <w:pStyle w:val="NormalWeb"/>
-        <w:numPr>
-          <w:ilvl w:val="1"/>
-          <w:numId w:val="15"/>
-        </w:numPr>
-        <w:spacing w:before="0" w:beforeAutospacing="0" w:after="0" w:afterAutospacing="0"/>
-        <w:textAlignment w:val="baseline"/>
-      </w:pPr>
-      <w:r>
-        <w:t xml:space="preserve">Widely used software and best-tested pieces of code. </w:t>
-      </w:r>
-    </w:p>
-    <w:p>
-      <w:pPr>
-        <w:pStyle w:val="NormalWeb"/>
-        <w:numPr>
-          <w:ilvl w:val="1"/>
-          <w:numId w:val="15"/>
-        </w:numPr>
-        <w:spacing w:before="0" w:beforeAutospacing="0" w:after="0" w:afterAutospacing="0"/>
-        <w:textAlignment w:val="baseline"/>
-      </w:pPr>
-      <w:r>
-        <w:lastRenderedPageBreak/>
-        <w:t>T</w:t>
-      </w:r>
-      <w:r>
-        <w:t>otally open, totally free,</w:t>
-      </w:r>
-      <w:r>
-        <w:t xml:space="preserve"> </w:t>
-      </w:r>
-      <w:r>
-        <w:t>and has 33,402 tests.</w:t>
-      </w:r>
-    </w:p>
-    <w:p>
-      <w:pPr>
-        <w:pStyle w:val="NormalWeb"/>
-        <w:numPr>
-          <w:ilvl w:val="0"/>
-          <w:numId w:val="15"/>
-        </w:numPr>
-        <w:spacing w:before="0" w:beforeAutospacing="0" w:after="0" w:afterAutospacing="0"/>
-        <w:textAlignment w:val="baseline"/>
-      </w:pPr>
-      <w:r>
-        <w:rPr>
-          <w:b/>
-        </w:rPr>
-        <w:t>Tests:</w:t>
-      </w:r>
-      <w:r>
-        <w:t xml:space="preserve"> </w:t>
-      </w:r>
-      <w:r>
-        <w:t>Code that check functions in other code to see if they are working as expected.</w:t>
-      </w:r>
-    </w:p>
-    <w:p>
-      <w:pPr>
-        <w:pStyle w:val="NormalWeb"/>
-        <w:numPr>
-          <w:ilvl w:val="0"/>
-          <w:numId w:val="15"/>
-        </w:numPr>
-        <w:spacing w:before="0" w:beforeAutospacing="0" w:after="0" w:afterAutospacing="0"/>
-        <w:textAlignment w:val="baseline"/>
-      </w:pPr>
-      <w:r>
-        <w:rPr>
-          <w:b/>
-        </w:rPr>
-        <w:t>Test-driven design:</w:t>
-      </w:r>
-      <w:r>
-        <w:t xml:space="preserve"> Write tests that the code you hope to write must pass before you start programming. </w:t>
-      </w:r>
-    </w:p>
-    <w:p>
-      <w:pPr>
-        <w:pStyle w:val="ListParagraph"/>
-        <w:spacing w:before="160" w:line="240" w:lineRule="auto"/>
-        <w:ind w:firstLine="0"/>
-        <w:rPr>
-          <w:rFonts w:ascii="Times New Roman" w:hAnsi="Times New Roman" w:cs="Times New Roman"/>
-          <w:sz w:val="24"/>
-          <w:szCs w:val="24"/>
-        </w:rPr>
-      </w:pPr>
-    </w:p>
-    <w:p>
-      <w:pPr>
-        <w:spacing w:before="160" w:line="240" w:lineRule="auto"/>
-        <w:ind w:left="360"/>
-        <w:contextualSpacing/>
-        <w:rPr>
-          <w:rFonts w:ascii="Times New Roman" w:hAnsi="Times New Roman" w:cs="Times New Roman"/>
-          <w:b/>
-          <w:sz w:val="24"/>
-          <w:szCs w:val="24"/>
-        </w:rPr>
-      </w:pPr>
-      <w:r>
-        <w:rPr>
-          <w:rFonts w:ascii="Times New Roman" w:hAnsi="Times New Roman" w:cs="Times New Roman"/>
-          <w:b/>
-          <w:sz w:val="24"/>
-          <w:szCs w:val="24"/>
-        </w:rPr>
-        <w:t>And Now for Something Beautiful</w:t>
-      </w:r>
-    </w:p>
-    <w:p>
-      <w:pPr>
-        <w:pStyle w:val="ListParagraph"/>
-        <w:numPr>
-          <w:ilvl w:val="0"/>
-          <w:numId w:val="28"/>
-        </w:numPr>
-        <w:spacing w:after="0" w:line="240" w:lineRule="auto"/>
-        <w:rPr>
-          <w:rFonts w:ascii="Times New Roman" w:eastAsia="Times New Roman" w:hAnsi="Times New Roman" w:cs="Times New Roman"/>
-          <w:color w:val="000000" w:themeColor="text1"/>
-          <w:sz w:val="24"/>
-          <w:szCs w:val="24"/>
-        </w:rPr>
-      </w:pPr>
-      <w:bookmarkStart w:id="1" w:name="_Hlk509387763"/>
-      <w:r>
-        <w:rPr>
-          <w:rFonts w:ascii="Times New Roman" w:eastAsia="Times New Roman" w:hAnsi="Times New Roman" w:cs="Times New Roman"/>
-          <w:b/>
-          <w:bCs/>
-          <w:color w:val="000000" w:themeColor="text1"/>
+      <w:r>
+        <w:rPr>
+          <w:rFonts w:ascii="Times New Roman" w:hAnsi="Times New Roman" w:cs="Times New Roman"/>
+          <w:b/>
           <w:sz w:val="24"/>
           <w:szCs w:val="24"/>
           <w:u w:val="single"/>
         </w:rPr>
-        <w:t>Version Control:</w:t>
-      </w:r>
-      <w:r>
-        <w:rPr>
-          <w:rFonts w:ascii="Times New Roman" w:eastAsia="Times New Roman" w:hAnsi="Times New Roman" w:cs="Times New Roman"/>
-          <w:color w:val="000000" w:themeColor="text1"/>
-          <w:sz w:val="24"/>
-          <w:szCs w:val="24"/>
-        </w:rPr>
-        <w:t xml:space="preserve"> The task of keeping a software system consisting of many versions and configurations well organized. </w:t>
-      </w:r>
-    </w:p>
-    <w:p>
-      <w:pPr>
-        <w:spacing w:after="0" w:line="240" w:lineRule="auto"/>
-        <w:rPr>
-          <w:rFonts w:ascii="Times New Roman" w:eastAsia="Times New Roman" w:hAnsi="Times New Roman" w:cs="Times New Roman"/>
-          <w:color w:val="000000" w:themeColor="text1"/>
-          <w:sz w:val="24"/>
-          <w:szCs w:val="24"/>
-        </w:rPr>
-      </w:pPr>
-    </w:p>
-    <w:p>
-      <w:pPr>
-        <w:pStyle w:val="ListParagraph"/>
-        <w:numPr>
-          <w:ilvl w:val="0"/>
-          <w:numId w:val="28"/>
-        </w:numPr>
-        <w:spacing w:after="0" w:line="240" w:lineRule="auto"/>
-        <w:rPr>
-          <w:rFonts w:ascii="Times New Roman" w:eastAsia="Times New Roman" w:hAnsi="Times New Roman" w:cs="Times New Roman"/>
-          <w:color w:val="000000" w:themeColor="text1"/>
-          <w:sz w:val="24"/>
-          <w:szCs w:val="24"/>
-        </w:rPr>
-      </w:pPr>
-      <w:r>
-        <w:rPr>
-          <w:rFonts w:ascii="Times New Roman" w:eastAsia="Times New Roman" w:hAnsi="Times New Roman" w:cs="Times New Roman"/>
-          <w:b/>
-          <w:bCs/>
-          <w:color w:val="000000" w:themeColor="text1"/>
-          <w:sz w:val="24"/>
-          <w:szCs w:val="24"/>
-          <w:u w:val="single"/>
-        </w:rPr>
-        <w:t>Commit:</w:t>
-      </w:r>
-      <w:r>
-        <w:rPr>
-          <w:rFonts w:ascii="Times New Roman" w:eastAsia="Times New Roman" w:hAnsi="Times New Roman" w:cs="Times New Roman"/>
-          <w:color w:val="000000" w:themeColor="text1"/>
-          <w:sz w:val="24"/>
-          <w:szCs w:val="24"/>
-        </w:rPr>
-        <w:t xml:space="preserve"> Message explaining what was done during a certain action. </w:t>
-      </w:r>
-    </w:p>
-    <w:p>
-      <w:pPr>
-        <w:spacing w:after="0" w:line="240" w:lineRule="auto"/>
-        <w:rPr>
-          <w:rFonts w:ascii="Times New Roman" w:eastAsia="Times New Roman" w:hAnsi="Times New Roman" w:cs="Times New Roman"/>
-          <w:color w:val="000000" w:themeColor="text1"/>
-          <w:sz w:val="24"/>
-          <w:szCs w:val="24"/>
-        </w:rPr>
-      </w:pPr>
-    </w:p>
-    <w:p>
-      <w:pPr>
-        <w:pStyle w:val="ListParagraph"/>
-        <w:numPr>
-          <w:ilvl w:val="0"/>
-          <w:numId w:val="28"/>
-        </w:numPr>
-        <w:spacing w:after="0" w:line="240" w:lineRule="auto"/>
-        <w:rPr>
-          <w:rFonts w:ascii="Times New Roman" w:eastAsia="Times New Roman" w:hAnsi="Times New Roman" w:cs="Times New Roman"/>
-          <w:color w:val="000000" w:themeColor="text1"/>
-          <w:sz w:val="24"/>
-          <w:szCs w:val="24"/>
-        </w:rPr>
-      </w:pPr>
-      <w:r>
-        <w:rPr>
-          <w:rFonts w:ascii="Times New Roman" w:eastAsia="Times New Roman" w:hAnsi="Times New Roman" w:cs="Times New Roman"/>
-          <w:b/>
-          <w:bCs/>
-          <w:color w:val="000000" w:themeColor="text1"/>
-          <w:sz w:val="24"/>
-          <w:szCs w:val="24"/>
-          <w:u w:val="single"/>
-        </w:rPr>
-        <w:t>Diff:</w:t>
-      </w:r>
-      <w:r>
-        <w:rPr>
-          <w:rFonts w:ascii="Times New Roman" w:eastAsia="Times New Roman" w:hAnsi="Times New Roman" w:cs="Times New Roman"/>
-          <w:color w:val="000000" w:themeColor="text1"/>
-          <w:sz w:val="24"/>
-          <w:szCs w:val="24"/>
-        </w:rPr>
-        <w:t xml:space="preserve"> What’s been added or removed from one commit to another.</w:t>
-      </w:r>
-    </w:p>
-    <w:p>
-      <w:pPr>
-        <w:spacing w:after="0" w:line="240" w:lineRule="auto"/>
-        <w:rPr>
-          <w:rFonts w:ascii="Times New Roman" w:eastAsia="Times New Roman" w:hAnsi="Times New Roman" w:cs="Times New Roman"/>
-          <w:color w:val="000000" w:themeColor="text1"/>
-          <w:sz w:val="24"/>
-          <w:szCs w:val="24"/>
-        </w:rPr>
-      </w:pPr>
-    </w:p>
-    <w:p>
-      <w:pPr>
-        <w:pStyle w:val="ListParagraph"/>
-        <w:numPr>
-          <w:ilvl w:val="0"/>
-          <w:numId w:val="28"/>
-        </w:numPr>
-        <w:spacing w:after="0" w:line="240" w:lineRule="auto"/>
-        <w:rPr>
-          <w:rFonts w:ascii="Times New Roman" w:eastAsia="Times New Roman" w:hAnsi="Times New Roman" w:cs="Times New Roman"/>
-          <w:color w:val="000000" w:themeColor="text1"/>
-          <w:sz w:val="24"/>
-          <w:szCs w:val="24"/>
-        </w:rPr>
-      </w:pPr>
-      <w:r>
-        <w:rPr>
-          <w:rFonts w:ascii="Times New Roman" w:eastAsia="Times New Roman" w:hAnsi="Times New Roman" w:cs="Times New Roman"/>
-          <w:b/>
-          <w:bCs/>
-          <w:color w:val="000000" w:themeColor="text1"/>
-          <w:sz w:val="24"/>
-          <w:szCs w:val="24"/>
-          <w:u w:val="single"/>
-        </w:rPr>
-        <w:t>Forks:</w:t>
-      </w:r>
-      <w:r>
-        <w:rPr>
-          <w:rFonts w:ascii="Times New Roman" w:eastAsia="Times New Roman" w:hAnsi="Times New Roman" w:cs="Times New Roman"/>
-          <w:color w:val="000000" w:themeColor="text1"/>
-          <w:sz w:val="24"/>
-          <w:szCs w:val="24"/>
-        </w:rPr>
-        <w:t xml:space="preserve"> Individuals who copy code from a repository into their own repository. </w:t>
-      </w:r>
-    </w:p>
-    <w:p>
-      <w:pPr>
-        <w:pStyle w:val="ListParagraph"/>
-        <w:numPr>
-          <w:ilvl w:val="0"/>
-          <w:numId w:val="28"/>
-        </w:numPr>
-        <w:spacing w:before="160" w:line="240" w:lineRule="auto"/>
-        <w:rPr>
-          <w:rFonts w:ascii="Times New Roman" w:hAnsi="Times New Roman" w:cs="Times New Roman"/>
-          <w:sz w:val="24"/>
-          <w:szCs w:val="24"/>
-        </w:rPr>
-      </w:pPr>
-      <w:r>
-        <w:rPr>
-          <w:rFonts w:ascii="Times New Roman" w:eastAsia="Times New Roman" w:hAnsi="Times New Roman" w:cs="Times New Roman"/>
-          <w:b/>
-          <w:bCs/>
-          <w:color w:val="000000" w:themeColor="text1"/>
-          <w:sz w:val="24"/>
-          <w:szCs w:val="24"/>
-          <w:u w:val="single"/>
-        </w:rPr>
-        <w:t>Git:</w:t>
-      </w:r>
-      <w:r>
-        <w:rPr>
-          <w:rFonts w:ascii="Times New Roman" w:eastAsia="Times New Roman" w:hAnsi="Times New Roman" w:cs="Times New Roman"/>
-          <w:color w:val="000000" w:themeColor="text1"/>
-          <w:sz w:val="24"/>
-          <w:szCs w:val="24"/>
-        </w:rPr>
-        <w:t xml:space="preserve"> A version control system for tracking changes in computer files and coordinating work on those files among multiple people.</w:t>
-      </w:r>
-      <w:bookmarkEnd w:id="1"/>
-    </w:p>
-    <w:p>
-      <w:pPr>
-        <w:pStyle w:val="ListParagraph"/>
-        <w:spacing w:before="160" w:line="240" w:lineRule="auto"/>
-        <w:ind w:firstLine="0"/>
-        <w:rPr>
-          <w:rFonts w:ascii="Times New Roman" w:hAnsi="Times New Roman" w:cs="Times New Roman"/>
-          <w:sz w:val="24"/>
-          <w:szCs w:val="24"/>
-        </w:rPr>
-      </w:pPr>
-    </w:p>
-    <w:p>
-      <w:pPr>
-        <w:spacing w:before="160" w:line="240" w:lineRule="auto"/>
-        <w:ind w:left="360"/>
-        <w:contextualSpacing/>
-        <w:rPr>
-          <w:rFonts w:ascii="Times New Roman" w:hAnsi="Times New Roman" w:cs="Times New Roman"/>
-          <w:sz w:val="24"/>
-          <w:szCs w:val="24"/>
-        </w:rPr>
-      </w:pPr>
-      <w:r>
-        <w:rPr>
-          <w:rFonts w:ascii="Times New Roman" w:hAnsi="Times New Roman" w:cs="Times New Roman"/>
-          <w:b/>
-          <w:sz w:val="24"/>
-          <w:szCs w:val="24"/>
-        </w:rPr>
-        <w:t>The Triumph of Middle Management</w:t>
-      </w:r>
-    </w:p>
-    <w:p>
-      <w:pPr>
-        <w:pStyle w:val="ListParagraph"/>
-        <w:numPr>
-          <w:ilvl w:val="0"/>
-          <w:numId w:val="15"/>
-        </w:numPr>
-        <w:spacing w:before="160" w:line="240" w:lineRule="auto"/>
-        <w:ind w:left="720"/>
-        <w:rPr>
-          <w:rFonts w:ascii="Times New Roman" w:hAnsi="Times New Roman" w:cs="Times New Roman"/>
-          <w:sz w:val="24"/>
-          <w:szCs w:val="24"/>
-        </w:rPr>
-      </w:pPr>
-    </w:p>
-    <w:p>
-      <w:pPr>
-        <w:pStyle w:val="ListParagraph"/>
-        <w:spacing w:before="160" w:line="240" w:lineRule="auto"/>
-        <w:ind w:firstLine="0"/>
-        <w:rPr>
-          <w:rFonts w:ascii="Times New Roman" w:hAnsi="Times New Roman" w:cs="Times New Roman"/>
-          <w:sz w:val="24"/>
-          <w:szCs w:val="24"/>
-        </w:rPr>
-      </w:pPr>
-    </w:p>
-    <w:p>
-      <w:pPr>
-        <w:spacing w:before="160" w:line="240" w:lineRule="auto"/>
-        <w:ind w:left="360"/>
-        <w:contextualSpacing/>
-        <w:rPr>
-          <w:rFonts w:ascii="Times New Roman" w:hAnsi="Times New Roman" w:cs="Times New Roman"/>
-          <w:sz w:val="24"/>
-          <w:szCs w:val="24"/>
-        </w:rPr>
-      </w:pPr>
-      <w:r>
-        <w:rPr>
-          <w:rFonts w:ascii="Times New Roman" w:hAnsi="Times New Roman" w:cs="Times New Roman"/>
-          <w:b/>
-          <w:sz w:val="24"/>
-          <w:szCs w:val="24"/>
-        </w:rPr>
-        <w:t>How Do You Pick a Programming Language?</w:t>
-      </w:r>
-    </w:p>
-    <w:p>
-      <w:pPr>
-        <w:pStyle w:val="ListParagraph"/>
-        <w:numPr>
-          <w:ilvl w:val="0"/>
-          <w:numId w:val="15"/>
-        </w:numPr>
-        <w:spacing w:before="160" w:line="240" w:lineRule="auto"/>
-        <w:ind w:left="720"/>
-        <w:rPr>
-          <w:rFonts w:ascii="Times New Roman" w:hAnsi="Times New Roman" w:cs="Times New Roman"/>
-          <w:sz w:val="24"/>
-          <w:szCs w:val="24"/>
-        </w:rPr>
-      </w:pPr>
-      <w:r>
-        <w:rPr>
-          <w:rFonts w:ascii="Times New Roman" w:hAnsi="Times New Roman" w:cs="Times New Roman"/>
-          <w:sz w:val="24"/>
-          <w:szCs w:val="24"/>
-        </w:rPr>
-        <w:t>Go – A programming language designed for creating highly available servers that use as much of the computer’s processor as possible.</w:t>
-      </w:r>
-    </w:p>
-    <w:p>
-      <w:pPr>
-        <w:spacing w:before="160" w:line="240" w:lineRule="auto"/>
-        <w:ind w:left="360"/>
-        <w:contextualSpacing/>
-        <w:rPr>
-          <w:rFonts w:ascii="Times New Roman" w:hAnsi="Times New Roman" w:cs="Times New Roman"/>
-          <w:sz w:val="24"/>
-          <w:szCs w:val="24"/>
-        </w:rPr>
-      </w:pPr>
-      <w:r>
-        <w:rPr>
-          <w:rFonts w:ascii="Times New Roman" w:hAnsi="Times New Roman" w:cs="Times New Roman"/>
-          <w:b/>
-          <w:sz w:val="24"/>
-          <w:szCs w:val="24"/>
-        </w:rPr>
-        <w:t>Welcome to the Scrum</w:t>
-      </w:r>
-    </w:p>
-    <w:p>
-      <w:pPr>
-        <w:pStyle w:val="ListParagraph"/>
-        <w:numPr>
-          <w:ilvl w:val="0"/>
-          <w:numId w:val="15"/>
-        </w:numPr>
-        <w:spacing w:before="160" w:line="240" w:lineRule="auto"/>
-        <w:ind w:left="720"/>
-        <w:rPr>
-          <w:rFonts w:ascii="Times New Roman" w:hAnsi="Times New Roman" w:cs="Times New Roman"/>
-          <w:sz w:val="24"/>
-          <w:szCs w:val="24"/>
-        </w:rPr>
-      </w:pPr>
-    </w:p>
-    <w:p>
-      <w:pPr>
-        <w:pStyle w:val="ListParagraph"/>
-        <w:spacing w:before="160" w:line="240" w:lineRule="auto"/>
-        <w:ind w:firstLine="0"/>
-        <w:rPr>
-          <w:rFonts w:ascii="Times New Roman" w:hAnsi="Times New Roman" w:cs="Times New Roman"/>
-          <w:sz w:val="24"/>
-          <w:szCs w:val="24"/>
-        </w:rPr>
-      </w:pPr>
-    </w:p>
-    <w:p>
-      <w:pPr>
-        <w:spacing w:before="160" w:line="240" w:lineRule="auto"/>
-        <w:ind w:left="360"/>
-        <w:contextualSpacing/>
-        <w:rPr>
-          <w:rFonts w:ascii="Times New Roman" w:hAnsi="Times New Roman" w:cs="Times New Roman"/>
-          <w:sz w:val="24"/>
-          <w:szCs w:val="24"/>
-        </w:rPr>
-      </w:pPr>
-      <w:r>
-        <w:rPr>
-          <w:rFonts w:ascii="Times New Roman" w:hAnsi="Times New Roman" w:cs="Times New Roman"/>
-          <w:b/>
-          <w:sz w:val="24"/>
-          <w:szCs w:val="24"/>
-        </w:rPr>
-        <w:t>Managing Programmers</w:t>
-      </w:r>
-    </w:p>
-    <w:p>
-      <w:pPr>
-        <w:pStyle w:val="ListParagraph"/>
-        <w:numPr>
-          <w:ilvl w:val="0"/>
-          <w:numId w:val="15"/>
-        </w:numPr>
-        <w:spacing w:before="160" w:line="240" w:lineRule="auto"/>
-        <w:rPr>
-          <w:rFonts w:ascii="Times New Roman" w:hAnsi="Times New Roman" w:cs="Times New Roman"/>
-          <w:sz w:val="24"/>
-          <w:szCs w:val="24"/>
-        </w:rPr>
-      </w:pPr>
-      <w:r>
-        <w:rPr>
-          <w:rFonts w:ascii="Times New Roman" w:hAnsi="Times New Roman" w:cs="Times New Roman"/>
-          <w:b/>
-          <w:sz w:val="24"/>
-          <w:szCs w:val="24"/>
-        </w:rPr>
-        <w:t>Agile Methodology</w:t>
-      </w:r>
-      <w:r>
-        <w:rPr>
-          <w:rFonts w:ascii="Times New Roman" w:hAnsi="Times New Roman" w:cs="Times New Roman"/>
-          <w:sz w:val="24"/>
-          <w:szCs w:val="24"/>
-        </w:rPr>
-        <w:t>: Calls for regular coordination among programmers, providing a set of rituals and norms they can follow to make their programs work with the programs of others.</w:t>
-      </w:r>
-    </w:p>
-    <w:p>
-      <w:pPr>
-        <w:pStyle w:val="ListParagraph"/>
-        <w:numPr>
-          <w:ilvl w:val="0"/>
-          <w:numId w:val="15"/>
-        </w:numPr>
-        <w:spacing w:before="160" w:line="240" w:lineRule="auto"/>
-        <w:rPr>
-          <w:rFonts w:ascii="Times New Roman" w:hAnsi="Times New Roman" w:cs="Times New Roman"/>
-          <w:sz w:val="24"/>
-          <w:szCs w:val="24"/>
-        </w:rPr>
-      </w:pPr>
-      <w:r>
-        <w:rPr>
-          <w:rFonts w:ascii="Times New Roman" w:hAnsi="Times New Roman" w:cs="Times New Roman"/>
-          <w:b/>
-          <w:sz w:val="24"/>
-          <w:szCs w:val="24"/>
-        </w:rPr>
-        <w:t>Agile Manifesto</w:t>
-      </w:r>
-      <w:r>
-        <w:rPr>
-          <w:rFonts w:ascii="Times New Roman" w:hAnsi="Times New Roman" w:cs="Times New Roman"/>
-          <w:sz w:val="24"/>
-          <w:szCs w:val="24"/>
-        </w:rPr>
-        <w:t>: Formal proclamation of four key values and 12 principles to guide an iterative and people-centric approach to software development.</w:t>
-      </w:r>
-    </w:p>
-    <w:p>
-      <w:pPr>
-        <w:pStyle w:val="ListParagraph"/>
-        <w:spacing w:before="160" w:line="240" w:lineRule="auto"/>
-        <w:ind w:firstLine="0"/>
-        <w:rPr>
-          <w:rFonts w:ascii="Times New Roman" w:hAnsi="Times New Roman" w:cs="Times New Roman"/>
-          <w:sz w:val="24"/>
-          <w:szCs w:val="24"/>
-        </w:rPr>
-      </w:pPr>
-    </w:p>
-    <w:p>
-      <w:pPr>
-        <w:spacing w:before="160" w:line="240" w:lineRule="auto"/>
-        <w:ind w:left="360"/>
-        <w:contextualSpacing/>
-        <w:rPr>
-          <w:rFonts w:ascii="Times New Roman" w:hAnsi="Times New Roman" w:cs="Times New Roman"/>
-          <w:sz w:val="24"/>
-          <w:szCs w:val="24"/>
-        </w:rPr>
-      </w:pPr>
-      <w:r>
-        <w:rPr>
-          <w:rFonts w:ascii="Times New Roman" w:hAnsi="Times New Roman" w:cs="Times New Roman"/>
-          <w:b/>
-          <w:sz w:val="24"/>
-          <w:szCs w:val="24"/>
-        </w:rPr>
-        <w:t>‘We Are Going to Ship’</w:t>
-      </w:r>
-    </w:p>
-    <w:p>
-      <w:pPr>
-        <w:pStyle w:val="ListParagraph"/>
-        <w:numPr>
-          <w:ilvl w:val="0"/>
-          <w:numId w:val="15"/>
-        </w:numPr>
-        <w:spacing w:before="160" w:line="240" w:lineRule="auto"/>
-        <w:ind w:left="720"/>
-        <w:rPr>
-          <w:rFonts w:ascii="Times New Roman" w:hAnsi="Times New Roman" w:cs="Times New Roman"/>
-          <w:sz w:val="24"/>
-          <w:szCs w:val="24"/>
-        </w:rPr>
-      </w:pPr>
-      <w:r>
-        <w:rPr>
-          <w:rFonts w:ascii="Times New Roman" w:hAnsi="Times New Roman" w:cs="Times New Roman"/>
-          <w:sz w:val="24"/>
-          <w:szCs w:val="24"/>
-        </w:rPr>
-        <w:t>t</w:t>
-      </w:r>
-    </w:p>
-    <w:p>
-      <w:pPr>
-        <w:pStyle w:val="ListParagraph"/>
-        <w:spacing w:before="160" w:line="240" w:lineRule="auto"/>
-        <w:ind w:firstLine="0"/>
-        <w:rPr>
-          <w:rFonts w:ascii="Times New Roman" w:hAnsi="Times New Roman" w:cs="Times New Roman"/>
-          <w:sz w:val="24"/>
-          <w:szCs w:val="24"/>
-        </w:rPr>
-      </w:pPr>
-    </w:p>
-    <w:p>
-      <w:pPr>
-        <w:spacing w:before="160" w:line="240" w:lineRule="auto"/>
-        <w:ind w:left="360"/>
-        <w:contextualSpacing/>
-        <w:rPr>
-          <w:rFonts w:ascii="Times New Roman" w:hAnsi="Times New Roman" w:cs="Times New Roman"/>
-          <w:sz w:val="24"/>
-          <w:szCs w:val="24"/>
-        </w:rPr>
-      </w:pPr>
-      <w:r>
-        <w:rPr>
-          <w:rFonts w:ascii="Times New Roman" w:hAnsi="Times New Roman" w:cs="Times New Roman"/>
-          <w:b/>
-          <w:sz w:val="24"/>
-          <w:szCs w:val="24"/>
-        </w:rPr>
-        <w:t>Should You Learn to Code?</w:t>
-      </w:r>
-    </w:p>
-    <w:p>
-      <w:pPr>
-        <w:pStyle w:val="ListParagraph"/>
-        <w:numPr>
-          <w:ilvl w:val="0"/>
-          <w:numId w:val="15"/>
-        </w:numPr>
-        <w:spacing w:before="160" w:line="240" w:lineRule="auto"/>
-        <w:ind w:left="720"/>
-        <w:rPr>
-          <w:rFonts w:ascii="Times New Roman" w:hAnsi="Times New Roman" w:cs="Times New Roman"/>
-          <w:sz w:val="24"/>
-          <w:szCs w:val="24"/>
-        </w:rPr>
-      </w:pPr>
-      <w:r>
-        <w:rPr>
-          <w:rFonts w:ascii="Times New Roman" w:hAnsi="Times New Roman" w:cs="Times New Roman"/>
-          <w:b/>
-          <w:sz w:val="24"/>
-          <w:szCs w:val="24"/>
-          <w:u w:val="single"/>
-        </w:rPr>
-        <w:lastRenderedPageBreak/>
         <w:t>Objective-C:</w:t>
       </w:r>
       <w:r>

</xml_diff>

<commit_message>
updated javascript terms in word doc
</commit_message>
<xml_diff>
--- a/the_code_issue_terms_and_definitions.docx
+++ b/the_code_issue_terms_and_definitions.docx
@@ -1,6 +1,6 @@
 
 <file path=word/document.xml><?xml version="1.0" encoding="utf-8"?>
-<w:document xmlns:wpc="http://schemas.microsoft.com/office/word/2010/wordprocessingCanvas" xmlns:cx="http://schemas.microsoft.com/office/drawing/2014/chartex" xmlns:mc="http://schemas.openxmlformats.org/markup-compatibility/2006" xmlns:o="urn:schemas-microsoft-com:office:office" xmlns:r="http://schemas.openxmlformats.org/officeDocument/2006/relationships" xmlns:m="http://schemas.openxmlformats.org/officeDocument/2006/math" xmlns:v="urn:schemas-microsoft-com:vml" xmlns:wp14="http://schemas.microsoft.com/office/word/2010/wordprocessingDrawing" xmlns:wp="http://schemas.openxmlformats.org/drawingml/2006/wordprocessingDrawing" xmlns:w10="urn:schemas-microsoft-com:office:word" xmlns:w="http://schemas.openxmlformats.org/wordprocessingml/2006/main" xmlns:w14="http://schemas.microsoft.com/office/word/2010/wordml" xmlns:w15="http://schemas.microsoft.com/office/word/2012/wordml" xmlns:w16se="http://schemas.microsoft.com/office/word/2015/wordml/symex" xmlns:wpg="http://schemas.microsoft.com/office/word/2010/wordprocessingGroup" xmlns:wpi="http://schemas.microsoft.com/office/word/2010/wordprocessingInk" xmlns:wne="http://schemas.microsoft.com/office/word/2006/wordml" xmlns:wps="http://schemas.microsoft.com/office/word/2010/wordprocessingShape" mc:Ignorable="w14 w15 w16se wp14">
+<w:document xmlns:wpc="http://schemas.microsoft.com/office/word/2010/wordprocessingCanvas" xmlns:cx="http://schemas.microsoft.com/office/drawing/2014/chartex" xmlns:cx1="http://schemas.microsoft.com/office/drawing/2015/9/8/chartex" xmlns:cx2="http://schemas.microsoft.com/office/drawing/2015/10/21/chartex" xmlns:cx3="http://schemas.microsoft.com/office/drawing/2016/5/9/chartex" xmlns:cx4="http://schemas.microsoft.com/office/drawing/2016/5/10/chartex" xmlns:cx5="http://schemas.microsoft.com/office/drawing/2016/5/11/chartex" xmlns:cx6="http://schemas.microsoft.com/office/drawing/2016/5/12/chartex" xmlns:cx7="http://schemas.microsoft.com/office/drawing/2016/5/13/chartex" xmlns:cx8="http://schemas.microsoft.com/office/drawing/2016/5/14/chartex" xmlns:mc="http://schemas.openxmlformats.org/markup-compatibility/2006" xmlns:aink="http://schemas.microsoft.com/office/drawing/2016/ink" xmlns:am3d="http://schemas.microsoft.com/office/drawing/2017/model3d" xmlns:o="urn:schemas-microsoft-com:office:office" xmlns:r="http://schemas.openxmlformats.org/officeDocument/2006/relationships" xmlns:m="http://schemas.openxmlformats.org/officeDocument/2006/math" xmlns:v="urn:schemas-microsoft-com:vml" xmlns:wp14="http://schemas.microsoft.com/office/word/2010/wordprocessingDrawing" xmlns:wp="http://schemas.openxmlformats.org/drawingml/2006/wordprocessingDrawing" xmlns:w10="urn:schemas-microsoft-com:office:word" xmlns:w="http://schemas.openxmlformats.org/wordprocessingml/2006/main" xmlns:w14="http://schemas.microsoft.com/office/word/2010/wordml" xmlns:w15="http://schemas.microsoft.com/office/word/2012/wordml" xmlns:w16cid="http://schemas.microsoft.com/office/word/2016/wordml/cid" xmlns:w16se="http://schemas.microsoft.com/office/word/2015/wordml/symex" xmlns:wpg="http://schemas.microsoft.com/office/word/2010/wordprocessingGroup" xmlns:wpi="http://schemas.microsoft.com/office/word/2010/wordprocessingInk" xmlns:wne="http://schemas.microsoft.com/office/word/2006/wordml" xmlns:wps="http://schemas.microsoft.com/office/word/2010/wordprocessingShape" mc:Ignorable="w14 w15 w16se w16cid wp14">
   <w:body>
     <w:p>
       <w:pPr>
@@ -254,25 +254,7 @@
           <w:sz w:val="24"/>
           <w:szCs w:val="24"/>
         </w:rPr>
-        <w:t xml:space="preserve">PHP: a server-side scripting language designed for web development but also used as a general-purpose programming language. Originally created by </w:t>
-      </w:r>
-      <w:proofErr w:type="spellStart"/>
-      <w:r>
-        <w:rPr>
-          <w:rFonts w:ascii="Times New Roman" w:hAnsi="Times New Roman" w:cs="Times New Roman"/>
-          <w:sz w:val="24"/>
-          <w:szCs w:val="24"/>
-        </w:rPr>
-        <w:t>Rasmus</w:t>
-      </w:r>
-      <w:proofErr w:type="spellEnd"/>
-      <w:r>
-        <w:rPr>
-          <w:rFonts w:ascii="Times New Roman" w:hAnsi="Times New Roman" w:cs="Times New Roman"/>
-          <w:sz w:val="24"/>
-          <w:szCs w:val="24"/>
-        </w:rPr>
-        <w:t xml:space="preserve"> </w:t>
+        <w:t xml:space="preserve">PHP: a server-side scripting language designed for web development but also used as a general-purpose programming language. Originally created by Rasmus </w:t>
       </w:r>
       <w:proofErr w:type="spellStart"/>
       <w:r>
@@ -5044,8 +5026,537 @@
           <w:ilvl w:val="0"/>
           <w:numId w:val="15"/>
         </w:numPr>
-        <w:spacing w:before="160" w:line="240" w:lineRule="auto"/>
-        <w:ind w:left="720"/>
+        <w:spacing w:after="0" w:line="240" w:lineRule="auto"/>
+        <w:rPr>
+          <w:rFonts w:ascii="Times New Roman" w:eastAsia="Times New Roman" w:hAnsi="Times New Roman" w:cs="Times New Roman"/>
+          <w:sz w:val="24"/>
+          <w:szCs w:val="24"/>
+        </w:rPr>
+      </w:pPr>
+      <w:r>
+        <w:rPr>
+          <w:rFonts w:ascii="Arial" w:eastAsia="Times New Roman" w:hAnsi="Arial" w:cs="Arial"/>
+          <w:b/>
+          <w:bCs/>
+          <w:color w:val="000000"/>
+        </w:rPr>
+        <w:t xml:space="preserve">JavaScript: </w:t>
+      </w:r>
+      <w:r>
+        <w:rPr>
+          <w:rFonts w:ascii="Arial" w:eastAsia="Times New Roman" w:hAnsi="Arial" w:cs="Arial"/>
+          <w:color w:val="000000"/>
+        </w:rPr>
+        <w:t>an OOP language that is commonly used to create interactive effects within web browsers</w:t>
+      </w:r>
+    </w:p>
+    <w:p>
+      <w:pPr>
+        <w:pStyle w:val="ListParagraph"/>
+        <w:spacing w:after="0" w:line="240" w:lineRule="auto"/>
+        <w:ind w:left="1080" w:firstLine="0"/>
+        <w:rPr>
+          <w:rFonts w:ascii="Times New Roman" w:eastAsia="Times New Roman" w:hAnsi="Times New Roman" w:cs="Times New Roman"/>
+          <w:sz w:val="24"/>
+          <w:szCs w:val="24"/>
+        </w:rPr>
+      </w:pPr>
+      <w:bookmarkStart w:id="0" w:name="_GoBack"/>
+      <w:bookmarkEnd w:id="0"/>
+    </w:p>
+    <w:p>
+      <w:pPr>
+        <w:pStyle w:val="ListParagraph"/>
+        <w:numPr>
+          <w:ilvl w:val="0"/>
+          <w:numId w:val="15"/>
+        </w:numPr>
+        <w:spacing w:after="0" w:line="240" w:lineRule="auto"/>
+        <w:rPr>
+          <w:rFonts w:ascii="Times New Roman" w:eastAsia="Times New Roman" w:hAnsi="Times New Roman" w:cs="Times New Roman"/>
+          <w:sz w:val="24"/>
+          <w:szCs w:val="24"/>
+        </w:rPr>
+      </w:pPr>
+      <w:r>
+        <w:rPr>
+          <w:rFonts w:ascii="Arial" w:eastAsia="Times New Roman" w:hAnsi="Arial" w:cs="Arial"/>
+          <w:b/>
+          <w:bCs/>
+          <w:color w:val="000000"/>
+        </w:rPr>
+        <w:t>Runtime</w:t>
+      </w:r>
+      <w:r>
+        <w:rPr>
+          <w:rFonts w:ascii="Arial" w:eastAsia="Times New Roman" w:hAnsi="Arial" w:cs="Arial"/>
+          <w:color w:val="000000"/>
+        </w:rPr>
+        <w:t xml:space="preserve"> is the services that run when </w:t>
+      </w:r>
+      <w:proofErr w:type="spellStart"/>
+      <w:r>
+        <w:rPr>
+          <w:rFonts w:ascii="Arial" w:eastAsia="Times New Roman" w:hAnsi="Arial" w:cs="Arial"/>
+          <w:color w:val="000000"/>
+        </w:rPr>
+        <w:t>javascript</w:t>
+      </w:r>
+      <w:proofErr w:type="spellEnd"/>
+      <w:r>
+        <w:rPr>
+          <w:rFonts w:ascii="Arial" w:eastAsia="Times New Roman" w:hAnsi="Arial" w:cs="Arial"/>
+          <w:color w:val="000000"/>
+        </w:rPr>
+        <w:t xml:space="preserve"> runs. It is a special program library that is used by a compiler to implement functions into the code during the execution of the program. </w:t>
+      </w:r>
+    </w:p>
+    <w:p>
+      <w:pPr>
+        <w:pStyle w:val="ListParagraph"/>
+        <w:spacing w:after="0" w:line="240" w:lineRule="auto"/>
+        <w:ind w:left="1080" w:firstLine="0"/>
+        <w:rPr>
+          <w:rFonts w:ascii="Times New Roman" w:eastAsia="Times New Roman" w:hAnsi="Times New Roman" w:cs="Times New Roman"/>
+          <w:sz w:val="24"/>
+          <w:szCs w:val="24"/>
+        </w:rPr>
+      </w:pPr>
+    </w:p>
+    <w:p>
+      <w:pPr>
+        <w:pStyle w:val="ListParagraph"/>
+        <w:numPr>
+          <w:ilvl w:val="0"/>
+          <w:numId w:val="15"/>
+        </w:numPr>
+        <w:spacing w:after="0" w:line="240" w:lineRule="auto"/>
+        <w:rPr>
+          <w:rFonts w:ascii="Times New Roman" w:eastAsia="Times New Roman" w:hAnsi="Times New Roman" w:cs="Times New Roman"/>
+          <w:sz w:val="24"/>
+          <w:szCs w:val="24"/>
+        </w:rPr>
+      </w:pPr>
+      <w:r>
+        <w:rPr>
+          <w:rFonts w:ascii="Arial" w:eastAsia="Times New Roman" w:hAnsi="Arial" w:cs="Arial"/>
+          <w:b/>
+          <w:bCs/>
+          <w:color w:val="000000"/>
+        </w:rPr>
+        <w:t>Ajax</w:t>
+      </w:r>
+      <w:r>
+        <w:rPr>
+          <w:rFonts w:ascii="Arial" w:eastAsia="Times New Roman" w:hAnsi="Arial" w:cs="Arial"/>
+          <w:color w:val="000000"/>
+        </w:rPr>
+        <w:t xml:space="preserve">: Asynchronous JavaScript and XML. Ajax is used to refer of using both JavaScript and XML to turn web pages into software. </w:t>
+      </w:r>
+    </w:p>
+    <w:p>
+      <w:pPr>
+        <w:pStyle w:val="ListParagraph"/>
+        <w:spacing w:after="0" w:line="240" w:lineRule="auto"/>
+        <w:ind w:left="1080" w:firstLine="0"/>
+        <w:rPr>
+          <w:rFonts w:ascii="Times New Roman" w:eastAsia="Times New Roman" w:hAnsi="Times New Roman" w:cs="Times New Roman"/>
+          <w:sz w:val="24"/>
+          <w:szCs w:val="24"/>
+        </w:rPr>
+      </w:pPr>
+    </w:p>
+    <w:p>
+      <w:pPr>
+        <w:pStyle w:val="ListParagraph"/>
+        <w:numPr>
+          <w:ilvl w:val="0"/>
+          <w:numId w:val="15"/>
+        </w:numPr>
+        <w:spacing w:after="0" w:line="240" w:lineRule="auto"/>
+        <w:rPr>
+          <w:rFonts w:ascii="Times New Roman" w:eastAsia="Times New Roman" w:hAnsi="Times New Roman" w:cs="Times New Roman"/>
+          <w:sz w:val="24"/>
+          <w:szCs w:val="24"/>
+        </w:rPr>
+      </w:pPr>
+      <w:r>
+        <w:rPr>
+          <w:rFonts w:ascii="Arial" w:eastAsia="Times New Roman" w:hAnsi="Arial" w:cs="Arial"/>
+          <w:b/>
+          <w:bCs/>
+          <w:color w:val="000000"/>
+        </w:rPr>
+        <w:t xml:space="preserve">jQuery: </w:t>
+      </w:r>
+      <w:r>
+        <w:rPr>
+          <w:rFonts w:ascii="Arial" w:eastAsia="Times New Roman" w:hAnsi="Arial" w:cs="Arial"/>
+          <w:color w:val="000000"/>
+        </w:rPr>
+        <w:t xml:space="preserve"> A </w:t>
+      </w:r>
+      <w:proofErr w:type="spellStart"/>
+      <w:r>
+        <w:rPr>
+          <w:rFonts w:ascii="Arial" w:eastAsia="Times New Roman" w:hAnsi="Arial" w:cs="Arial"/>
+          <w:color w:val="000000"/>
+        </w:rPr>
+        <w:t>javascript</w:t>
+      </w:r>
+      <w:proofErr w:type="spellEnd"/>
+      <w:r>
+        <w:rPr>
+          <w:rFonts w:ascii="Arial" w:eastAsia="Times New Roman" w:hAnsi="Arial" w:cs="Arial"/>
+          <w:color w:val="000000"/>
+        </w:rPr>
+        <w:t xml:space="preserve"> library that made it easier to program. For </w:t>
+      </w:r>
+      <w:proofErr w:type="gramStart"/>
+      <w:r>
+        <w:rPr>
+          <w:rFonts w:ascii="Arial" w:eastAsia="Times New Roman" w:hAnsi="Arial" w:cs="Arial"/>
+          <w:color w:val="000000"/>
+        </w:rPr>
+        <w:t>example</w:t>
+      </w:r>
+      <w:proofErr w:type="gramEnd"/>
+      <w:r>
+        <w:rPr>
+          <w:rFonts w:ascii="Arial" w:eastAsia="Times New Roman" w:hAnsi="Arial" w:cs="Arial"/>
+          <w:color w:val="000000"/>
+        </w:rPr>
+        <w:t xml:space="preserve"> it shortened the amount of lines required to program common tasks</w:t>
+      </w:r>
+    </w:p>
+    <w:p>
+      <w:pPr>
+        <w:pStyle w:val="ListParagraph"/>
+        <w:spacing w:after="0" w:line="240" w:lineRule="auto"/>
+        <w:ind w:left="1080" w:firstLine="0"/>
+        <w:rPr>
+          <w:rFonts w:ascii="Times New Roman" w:eastAsia="Times New Roman" w:hAnsi="Times New Roman" w:cs="Times New Roman"/>
+          <w:sz w:val="24"/>
+          <w:szCs w:val="24"/>
+        </w:rPr>
+      </w:pPr>
+    </w:p>
+    <w:p>
+      <w:pPr>
+        <w:pStyle w:val="ListParagraph"/>
+        <w:numPr>
+          <w:ilvl w:val="0"/>
+          <w:numId w:val="15"/>
+        </w:numPr>
+        <w:spacing w:after="0" w:line="240" w:lineRule="auto"/>
+        <w:rPr>
+          <w:rFonts w:ascii="Times New Roman" w:eastAsia="Times New Roman" w:hAnsi="Times New Roman" w:cs="Times New Roman"/>
+          <w:sz w:val="24"/>
+          <w:szCs w:val="24"/>
+        </w:rPr>
+      </w:pPr>
+      <w:proofErr w:type="spellStart"/>
+      <w:r>
+        <w:rPr>
+          <w:rFonts w:ascii="Arial" w:eastAsia="Times New Roman" w:hAnsi="Arial" w:cs="Arial"/>
+          <w:b/>
+          <w:bCs/>
+          <w:color w:val="000000"/>
+        </w:rPr>
+        <w:t>Konqueror</w:t>
+      </w:r>
+      <w:proofErr w:type="spellEnd"/>
+      <w:r>
+        <w:rPr>
+          <w:rFonts w:ascii="Arial" w:eastAsia="Times New Roman" w:hAnsi="Arial" w:cs="Arial"/>
+          <w:b/>
+          <w:bCs/>
+          <w:color w:val="000000"/>
+        </w:rPr>
+        <w:t xml:space="preserve">: </w:t>
+      </w:r>
+      <w:r>
+        <w:rPr>
+          <w:rFonts w:ascii="Arial" w:eastAsia="Times New Roman" w:hAnsi="Arial" w:cs="Arial"/>
+          <w:color w:val="000000"/>
+        </w:rPr>
+        <w:t>An open source web browser that apple used to create Safari</w:t>
+      </w:r>
+    </w:p>
+    <w:p>
+      <w:pPr>
+        <w:pStyle w:val="ListParagraph"/>
+        <w:spacing w:after="0" w:line="240" w:lineRule="auto"/>
+        <w:ind w:left="1080" w:firstLine="0"/>
+        <w:rPr>
+          <w:rFonts w:ascii="Times New Roman" w:eastAsia="Times New Roman" w:hAnsi="Times New Roman" w:cs="Times New Roman"/>
+          <w:sz w:val="24"/>
+          <w:szCs w:val="24"/>
+        </w:rPr>
+      </w:pPr>
+    </w:p>
+    <w:p>
+      <w:pPr>
+        <w:pStyle w:val="ListParagraph"/>
+        <w:numPr>
+          <w:ilvl w:val="0"/>
+          <w:numId w:val="15"/>
+        </w:numPr>
+        <w:spacing w:after="0" w:line="240" w:lineRule="auto"/>
+        <w:rPr>
+          <w:rFonts w:ascii="Times New Roman" w:eastAsia="Times New Roman" w:hAnsi="Times New Roman" w:cs="Times New Roman"/>
+          <w:sz w:val="24"/>
+          <w:szCs w:val="24"/>
+        </w:rPr>
+      </w:pPr>
+      <w:proofErr w:type="spellStart"/>
+      <w:r>
+        <w:rPr>
+          <w:rFonts w:ascii="Arial" w:eastAsia="Times New Roman" w:hAnsi="Arial" w:cs="Arial"/>
+          <w:b/>
+          <w:bCs/>
+          <w:color w:val="000000"/>
+        </w:rPr>
+        <w:t>Webkit</w:t>
+      </w:r>
+      <w:proofErr w:type="spellEnd"/>
+      <w:r>
+        <w:rPr>
+          <w:rFonts w:ascii="Arial" w:eastAsia="Times New Roman" w:hAnsi="Arial" w:cs="Arial"/>
+          <w:b/>
+          <w:bCs/>
+          <w:color w:val="000000"/>
+        </w:rPr>
+        <w:t>:</w:t>
+      </w:r>
+      <w:r>
+        <w:rPr>
+          <w:rFonts w:ascii="Arial" w:eastAsia="Times New Roman" w:hAnsi="Arial" w:cs="Arial"/>
+          <w:color w:val="000000"/>
+        </w:rPr>
+        <w:t xml:space="preserve"> an open sourced web browser engine. Used in Safari, Chrome and </w:t>
+      </w:r>
+      <w:proofErr w:type="spellStart"/>
+      <w:r>
+        <w:rPr>
+          <w:rFonts w:ascii="Arial" w:eastAsia="Times New Roman" w:hAnsi="Arial" w:cs="Arial"/>
+          <w:color w:val="000000"/>
+        </w:rPr>
+        <w:t>Konqueror</w:t>
+      </w:r>
+      <w:proofErr w:type="spellEnd"/>
+    </w:p>
+    <w:p>
+      <w:pPr>
+        <w:pStyle w:val="ListParagraph"/>
+        <w:spacing w:after="0" w:line="240" w:lineRule="auto"/>
+        <w:ind w:left="1080" w:firstLine="0"/>
+        <w:rPr>
+          <w:rFonts w:ascii="Times New Roman" w:eastAsia="Times New Roman" w:hAnsi="Times New Roman" w:cs="Times New Roman"/>
+          <w:sz w:val="24"/>
+          <w:szCs w:val="24"/>
+        </w:rPr>
+      </w:pPr>
+    </w:p>
+    <w:p>
+      <w:pPr>
+        <w:pStyle w:val="ListParagraph"/>
+        <w:numPr>
+          <w:ilvl w:val="0"/>
+          <w:numId w:val="15"/>
+        </w:numPr>
+        <w:spacing w:after="0" w:line="240" w:lineRule="auto"/>
+        <w:rPr>
+          <w:rFonts w:ascii="Times New Roman" w:eastAsia="Times New Roman" w:hAnsi="Times New Roman" w:cs="Times New Roman"/>
+          <w:sz w:val="24"/>
+          <w:szCs w:val="24"/>
+        </w:rPr>
+      </w:pPr>
+      <w:r>
+        <w:rPr>
+          <w:rFonts w:ascii="Arial" w:eastAsia="Times New Roman" w:hAnsi="Arial" w:cs="Arial"/>
+          <w:b/>
+          <w:bCs/>
+          <w:color w:val="000000"/>
+        </w:rPr>
+        <w:t xml:space="preserve">V8: </w:t>
+      </w:r>
+      <w:r>
+        <w:rPr>
+          <w:rFonts w:ascii="Arial" w:eastAsia="Times New Roman" w:hAnsi="Arial" w:cs="Arial"/>
+          <w:color w:val="000000"/>
+        </w:rPr>
+        <w:t xml:space="preserve">Is another </w:t>
+      </w:r>
+      <w:proofErr w:type="spellStart"/>
+      <w:r>
+        <w:rPr>
+          <w:rFonts w:ascii="Arial" w:eastAsia="Times New Roman" w:hAnsi="Arial" w:cs="Arial"/>
+          <w:color w:val="000000"/>
+        </w:rPr>
+        <w:t>javascript</w:t>
+      </w:r>
+      <w:proofErr w:type="spellEnd"/>
+      <w:r>
+        <w:rPr>
+          <w:rFonts w:ascii="Arial" w:eastAsia="Times New Roman" w:hAnsi="Arial" w:cs="Arial"/>
+          <w:color w:val="000000"/>
+        </w:rPr>
+        <w:t xml:space="preserve"> engine that google create to use in Chrome</w:t>
+      </w:r>
+    </w:p>
+    <w:p>
+      <w:pPr>
+        <w:pStyle w:val="ListParagraph"/>
+        <w:spacing w:after="0" w:line="240" w:lineRule="auto"/>
+        <w:ind w:left="1080" w:firstLine="0"/>
+        <w:rPr>
+          <w:rFonts w:ascii="Times New Roman" w:eastAsia="Times New Roman" w:hAnsi="Times New Roman" w:cs="Times New Roman"/>
+          <w:sz w:val="24"/>
+          <w:szCs w:val="24"/>
+        </w:rPr>
+      </w:pPr>
+    </w:p>
+    <w:p>
+      <w:pPr>
+        <w:pStyle w:val="ListParagraph"/>
+        <w:numPr>
+          <w:ilvl w:val="0"/>
+          <w:numId w:val="15"/>
+        </w:numPr>
+        <w:spacing w:after="0" w:line="240" w:lineRule="auto"/>
+        <w:rPr>
+          <w:rFonts w:ascii="Times New Roman" w:eastAsia="Times New Roman" w:hAnsi="Times New Roman" w:cs="Times New Roman"/>
+          <w:sz w:val="24"/>
+          <w:szCs w:val="24"/>
+        </w:rPr>
+      </w:pPr>
+      <w:proofErr w:type="spellStart"/>
+      <w:r>
+        <w:rPr>
+          <w:rFonts w:ascii="Arial" w:eastAsia="Times New Roman" w:hAnsi="Arial" w:cs="Arial"/>
+          <w:b/>
+          <w:bCs/>
+          <w:color w:val="000000"/>
+        </w:rPr>
+        <w:t>Node.Js</w:t>
+      </w:r>
+      <w:proofErr w:type="spellEnd"/>
+      <w:r>
+        <w:rPr>
+          <w:rFonts w:ascii="Arial" w:eastAsia="Times New Roman" w:hAnsi="Arial" w:cs="Arial"/>
+          <w:color w:val="000000"/>
+        </w:rPr>
+        <w:t>: a modified V8 to run outside of the web browser created by Ryan Dahl</w:t>
+      </w:r>
+    </w:p>
+    <w:p>
+      <w:pPr>
+        <w:pStyle w:val="ListParagraph"/>
+        <w:spacing w:after="0" w:line="240" w:lineRule="auto"/>
+        <w:ind w:left="1080" w:firstLine="0"/>
+        <w:rPr>
+          <w:rFonts w:ascii="Times New Roman" w:eastAsia="Times New Roman" w:hAnsi="Times New Roman" w:cs="Times New Roman"/>
+          <w:sz w:val="24"/>
+          <w:szCs w:val="24"/>
+        </w:rPr>
+      </w:pPr>
+    </w:p>
+    <w:p>
+      <w:pPr>
+        <w:pStyle w:val="ListParagraph"/>
+        <w:numPr>
+          <w:ilvl w:val="0"/>
+          <w:numId w:val="15"/>
+        </w:numPr>
+        <w:spacing w:after="0" w:line="240" w:lineRule="auto"/>
+        <w:rPr>
+          <w:rFonts w:ascii="Times New Roman" w:eastAsia="Times New Roman" w:hAnsi="Times New Roman" w:cs="Times New Roman"/>
+          <w:sz w:val="24"/>
+          <w:szCs w:val="24"/>
+        </w:rPr>
+      </w:pPr>
+      <w:r>
+        <w:rPr>
+          <w:rFonts w:ascii="Arial" w:eastAsia="Times New Roman" w:hAnsi="Arial" w:cs="Arial"/>
+          <w:b/>
+          <w:bCs/>
+          <w:color w:val="000000"/>
+        </w:rPr>
+        <w:t xml:space="preserve">NPM: </w:t>
+      </w:r>
+      <w:r>
+        <w:rPr>
+          <w:rFonts w:ascii="Arial" w:eastAsia="Times New Roman" w:hAnsi="Arial" w:cs="Arial"/>
+          <w:color w:val="000000"/>
+        </w:rPr>
+        <w:t xml:space="preserve">node package manager, is a software that helps you download </w:t>
+      </w:r>
+      <w:proofErr w:type="gramStart"/>
+      <w:r>
+        <w:rPr>
+          <w:rFonts w:ascii="Arial" w:eastAsia="Times New Roman" w:hAnsi="Arial" w:cs="Arial"/>
+          <w:color w:val="000000"/>
+        </w:rPr>
+        <w:t>these user</w:t>
+      </w:r>
+      <w:proofErr w:type="gramEnd"/>
+      <w:r>
+        <w:rPr>
+          <w:rFonts w:ascii="Arial" w:eastAsia="Times New Roman" w:hAnsi="Arial" w:cs="Arial"/>
+          <w:color w:val="000000"/>
+        </w:rPr>
+        <w:t xml:space="preserve"> created packages</w:t>
+      </w:r>
+    </w:p>
+    <w:p>
+      <w:pPr>
+        <w:pStyle w:val="ListParagraph"/>
+        <w:spacing w:after="0" w:line="240" w:lineRule="auto"/>
+        <w:ind w:left="1080" w:firstLine="0"/>
+        <w:rPr>
+          <w:rFonts w:ascii="Times New Roman" w:eastAsia="Times New Roman" w:hAnsi="Times New Roman" w:cs="Times New Roman"/>
+          <w:sz w:val="24"/>
+          <w:szCs w:val="24"/>
+        </w:rPr>
+      </w:pPr>
+    </w:p>
+    <w:p>
+      <w:pPr>
+        <w:pStyle w:val="ListParagraph"/>
+        <w:numPr>
+          <w:ilvl w:val="0"/>
+          <w:numId w:val="15"/>
+        </w:numPr>
+        <w:spacing w:after="0" w:line="240" w:lineRule="auto"/>
+        <w:rPr>
+          <w:rFonts w:ascii="Times New Roman" w:eastAsia="Times New Roman" w:hAnsi="Times New Roman" w:cs="Times New Roman"/>
+          <w:sz w:val="24"/>
+          <w:szCs w:val="24"/>
+        </w:rPr>
+      </w:pPr>
+      <w:r>
+        <w:rPr>
+          <w:rFonts w:ascii="Arial" w:eastAsia="Times New Roman" w:hAnsi="Arial" w:cs="Arial"/>
+          <w:b/>
+          <w:bCs/>
+          <w:color w:val="000000"/>
+        </w:rPr>
+        <w:t xml:space="preserve">API: </w:t>
+      </w:r>
+      <w:r>
+        <w:rPr>
+          <w:rFonts w:ascii="Arial" w:eastAsia="Times New Roman" w:hAnsi="Arial" w:cs="Arial"/>
+          <w:color w:val="000000"/>
+        </w:rPr>
+        <w:t xml:space="preserve">Application Programming Interface, the set of programming instructions and standards for accessing a web application or tool. Used to create products that are powered by the service. </w:t>
+      </w:r>
+    </w:p>
+    <w:p>
+      <w:pPr>
+        <w:pStyle w:val="ListParagraph"/>
+        <w:spacing w:before="160" w:line="240" w:lineRule="auto"/>
+        <w:ind w:firstLine="0"/>
         <w:rPr>
           <w:rFonts w:ascii="Times New Roman" w:hAnsi="Times New Roman" w:cs="Times New Roman"/>
           <w:sz w:val="24"/>
@@ -5381,6 +5892,7 @@
           <w:sz w:val="24"/>
           <w:szCs w:val="24"/>
         </w:rPr>
+        <w:lastRenderedPageBreak/>
         <w:t>Framework: Similar to a SDK, a framework provides the prebuilt foundations needed to take a project, whether it be web, network, or graphics, and allows the programmer to build a functioning system very quickly.</w:t>
       </w:r>
     </w:p>
@@ -5552,8 +6064,6 @@
         </w:rPr>
         <w:t>.</w:t>
       </w:r>
-      <w:bookmarkStart w:id="0" w:name="_GoBack"/>
-      <w:bookmarkEnd w:id="0"/>
     </w:p>
     <w:p>
       <w:pPr>
@@ -5770,7 +6280,6 @@
         <w:rPr>
           <w:b/>
         </w:rPr>
-        <w:lastRenderedPageBreak/>
         <w:t>(Software) Bug:</w:t>
       </w:r>
       <w:r>
@@ -6477,7 +6986,6 @@
           <w:sz w:val="24"/>
           <w:szCs w:val="24"/>
         </w:rPr>
-        <w:lastRenderedPageBreak/>
         <w:t>t</w:t>
       </w:r>
     </w:p>
@@ -6599,7 +7107,7 @@
 </file>
 
 <file path=word/endnotes.xml><?xml version="1.0" encoding="utf-8"?>
-<w:endnotes xmlns:wpc="http://schemas.microsoft.com/office/word/2010/wordprocessingCanvas" xmlns:cx="http://schemas.microsoft.com/office/drawing/2014/chartex" xmlns:mc="http://schemas.openxmlformats.org/markup-compatibility/2006" xmlns:o="urn:schemas-microsoft-com:office:office" xmlns:r="http://schemas.openxmlformats.org/officeDocument/2006/relationships" xmlns:m="http://schemas.openxmlformats.org/officeDocument/2006/math" xmlns:v="urn:schemas-microsoft-com:vml" xmlns:wp14="http://schemas.microsoft.com/office/word/2010/wordprocessingDrawing" xmlns:wp="http://schemas.openxmlformats.org/drawingml/2006/wordprocessingDrawing" xmlns:w10="urn:schemas-microsoft-com:office:word" xmlns:w="http://schemas.openxmlformats.org/wordprocessingml/2006/main" xmlns:w14="http://schemas.microsoft.com/office/word/2010/wordml" xmlns:w15="http://schemas.microsoft.com/office/word/2012/wordml" xmlns:w16se="http://schemas.microsoft.com/office/word/2015/wordml/symex" xmlns:wpg="http://schemas.microsoft.com/office/word/2010/wordprocessingGroup" xmlns:wpi="http://schemas.microsoft.com/office/word/2010/wordprocessingInk" xmlns:wne="http://schemas.microsoft.com/office/word/2006/wordml" xmlns:wps="http://schemas.microsoft.com/office/word/2010/wordprocessingShape" mc:Ignorable="w14 w15 w16se wp14">
+<w:endnotes xmlns:wpc="http://schemas.microsoft.com/office/word/2010/wordprocessingCanvas" xmlns:cx="http://schemas.microsoft.com/office/drawing/2014/chartex" xmlns:cx1="http://schemas.microsoft.com/office/drawing/2015/9/8/chartex" xmlns:cx2="http://schemas.microsoft.com/office/drawing/2015/10/21/chartex" xmlns:cx3="http://schemas.microsoft.com/office/drawing/2016/5/9/chartex" xmlns:cx4="http://schemas.microsoft.com/office/drawing/2016/5/10/chartex" xmlns:cx5="http://schemas.microsoft.com/office/drawing/2016/5/11/chartex" xmlns:cx6="http://schemas.microsoft.com/office/drawing/2016/5/12/chartex" xmlns:cx7="http://schemas.microsoft.com/office/drawing/2016/5/13/chartex" xmlns:cx8="http://schemas.microsoft.com/office/drawing/2016/5/14/chartex" xmlns:mc="http://schemas.openxmlformats.org/markup-compatibility/2006" xmlns:aink="http://schemas.microsoft.com/office/drawing/2016/ink" xmlns:am3d="http://schemas.microsoft.com/office/drawing/2017/model3d" xmlns:o="urn:schemas-microsoft-com:office:office" xmlns:r="http://schemas.openxmlformats.org/officeDocument/2006/relationships" xmlns:m="http://schemas.openxmlformats.org/officeDocument/2006/math" xmlns:v="urn:schemas-microsoft-com:vml" xmlns:wp14="http://schemas.microsoft.com/office/word/2010/wordprocessingDrawing" xmlns:wp="http://schemas.openxmlformats.org/drawingml/2006/wordprocessingDrawing" xmlns:w10="urn:schemas-microsoft-com:office:word" xmlns:w="http://schemas.openxmlformats.org/wordprocessingml/2006/main" xmlns:w14="http://schemas.microsoft.com/office/word/2010/wordml" xmlns:w15="http://schemas.microsoft.com/office/word/2012/wordml" xmlns:w16cid="http://schemas.microsoft.com/office/word/2016/wordml/cid" xmlns:w16se="http://schemas.microsoft.com/office/word/2015/wordml/symex" xmlns:wpg="http://schemas.microsoft.com/office/word/2010/wordprocessingGroup" xmlns:wpi="http://schemas.microsoft.com/office/word/2010/wordprocessingInk" xmlns:wne="http://schemas.microsoft.com/office/word/2006/wordml" xmlns:wps="http://schemas.microsoft.com/office/word/2010/wordprocessingShape" mc:Ignorable="w14 w15 w16se w16cid wp14">
   <w:endnote w:type="separator" w:id="-1">
     <w:p>
       <w:pPr>
@@ -6624,7 +7132,7 @@
 </file>
 
 <file path=word/footer1.xml><?xml version="1.0" encoding="utf-8"?>
-<w:ftr xmlns:wpc="http://schemas.microsoft.com/office/word/2010/wordprocessingCanvas" xmlns:cx="http://schemas.microsoft.com/office/drawing/2014/chartex" xmlns:mc="http://schemas.openxmlformats.org/markup-compatibility/2006" xmlns:o="urn:schemas-microsoft-com:office:office" xmlns:r="http://schemas.openxmlformats.org/officeDocument/2006/relationships" xmlns:m="http://schemas.openxmlformats.org/officeDocument/2006/math" xmlns:v="urn:schemas-microsoft-com:vml" xmlns:wp14="http://schemas.microsoft.com/office/word/2010/wordprocessingDrawing" xmlns:wp="http://schemas.openxmlformats.org/drawingml/2006/wordprocessingDrawing" xmlns:w10="urn:schemas-microsoft-com:office:word" xmlns:w="http://schemas.openxmlformats.org/wordprocessingml/2006/main" xmlns:w14="http://schemas.microsoft.com/office/word/2010/wordml" xmlns:w15="http://schemas.microsoft.com/office/word/2012/wordml" xmlns:w16se="http://schemas.microsoft.com/office/word/2015/wordml/symex" xmlns:wpg="http://schemas.microsoft.com/office/word/2010/wordprocessingGroup" xmlns:wpi="http://schemas.microsoft.com/office/word/2010/wordprocessingInk" xmlns:wne="http://schemas.microsoft.com/office/word/2006/wordml" xmlns:wps="http://schemas.microsoft.com/office/word/2010/wordprocessingShape" mc:Ignorable="w14 w15 w16se wp14">
+<w:ftr xmlns:wpc="http://schemas.microsoft.com/office/word/2010/wordprocessingCanvas" xmlns:cx="http://schemas.microsoft.com/office/drawing/2014/chartex" xmlns:cx1="http://schemas.microsoft.com/office/drawing/2015/9/8/chartex" xmlns:cx2="http://schemas.microsoft.com/office/drawing/2015/10/21/chartex" xmlns:cx3="http://schemas.microsoft.com/office/drawing/2016/5/9/chartex" xmlns:cx4="http://schemas.microsoft.com/office/drawing/2016/5/10/chartex" xmlns:cx5="http://schemas.microsoft.com/office/drawing/2016/5/11/chartex" xmlns:cx6="http://schemas.microsoft.com/office/drawing/2016/5/12/chartex" xmlns:cx7="http://schemas.microsoft.com/office/drawing/2016/5/13/chartex" xmlns:cx8="http://schemas.microsoft.com/office/drawing/2016/5/14/chartex" xmlns:mc="http://schemas.openxmlformats.org/markup-compatibility/2006" xmlns:aink="http://schemas.microsoft.com/office/drawing/2016/ink" xmlns:am3d="http://schemas.microsoft.com/office/drawing/2017/model3d" xmlns:o="urn:schemas-microsoft-com:office:office" xmlns:r="http://schemas.openxmlformats.org/officeDocument/2006/relationships" xmlns:m="http://schemas.openxmlformats.org/officeDocument/2006/math" xmlns:v="urn:schemas-microsoft-com:vml" xmlns:wp14="http://schemas.microsoft.com/office/word/2010/wordprocessingDrawing" xmlns:wp="http://schemas.openxmlformats.org/drawingml/2006/wordprocessingDrawing" xmlns:w10="urn:schemas-microsoft-com:office:word" xmlns:w="http://schemas.openxmlformats.org/wordprocessingml/2006/main" xmlns:w14="http://schemas.microsoft.com/office/word/2010/wordml" xmlns:w15="http://schemas.microsoft.com/office/word/2012/wordml" xmlns:w16cid="http://schemas.microsoft.com/office/word/2016/wordml/cid" xmlns:w16se="http://schemas.microsoft.com/office/word/2015/wordml/symex" xmlns:wpg="http://schemas.microsoft.com/office/word/2010/wordprocessingGroup" xmlns:wpi="http://schemas.microsoft.com/office/word/2010/wordprocessingInk" xmlns:wne="http://schemas.microsoft.com/office/word/2006/wordml" xmlns:wps="http://schemas.microsoft.com/office/word/2010/wordprocessingShape" mc:Ignorable="w14 w15 w16se w16cid wp14">
   <w:p>
     <w:pPr>
       <w:pStyle w:val="Footer"/>
@@ -6634,7 +7142,7 @@
 </file>
 
 <file path=word/footer2.xml><?xml version="1.0" encoding="utf-8"?>
-<w:ftr xmlns:wpc="http://schemas.microsoft.com/office/word/2010/wordprocessingCanvas" xmlns:cx="http://schemas.microsoft.com/office/drawing/2014/chartex" xmlns:mc="http://schemas.openxmlformats.org/markup-compatibility/2006" xmlns:o="urn:schemas-microsoft-com:office:office" xmlns:r="http://schemas.openxmlformats.org/officeDocument/2006/relationships" xmlns:m="http://schemas.openxmlformats.org/officeDocument/2006/math" xmlns:v="urn:schemas-microsoft-com:vml" xmlns:wp14="http://schemas.microsoft.com/office/word/2010/wordprocessingDrawing" xmlns:wp="http://schemas.openxmlformats.org/drawingml/2006/wordprocessingDrawing" xmlns:w10="urn:schemas-microsoft-com:office:word" xmlns:w="http://schemas.openxmlformats.org/wordprocessingml/2006/main" xmlns:w14="http://schemas.microsoft.com/office/word/2010/wordml" xmlns:w15="http://schemas.microsoft.com/office/word/2012/wordml" xmlns:w16se="http://schemas.microsoft.com/office/word/2015/wordml/symex" xmlns:wpg="http://schemas.microsoft.com/office/word/2010/wordprocessingGroup" xmlns:wpi="http://schemas.microsoft.com/office/word/2010/wordprocessingInk" xmlns:wne="http://schemas.microsoft.com/office/word/2006/wordml" xmlns:wps="http://schemas.microsoft.com/office/word/2010/wordprocessingShape" mc:Ignorable="w14 w15 w16se wp14">
+<w:ftr xmlns:wpc="http://schemas.microsoft.com/office/word/2010/wordprocessingCanvas" xmlns:cx="http://schemas.microsoft.com/office/drawing/2014/chartex" xmlns:cx1="http://schemas.microsoft.com/office/drawing/2015/9/8/chartex" xmlns:cx2="http://schemas.microsoft.com/office/drawing/2015/10/21/chartex" xmlns:cx3="http://schemas.microsoft.com/office/drawing/2016/5/9/chartex" xmlns:cx4="http://schemas.microsoft.com/office/drawing/2016/5/10/chartex" xmlns:cx5="http://schemas.microsoft.com/office/drawing/2016/5/11/chartex" xmlns:cx6="http://schemas.microsoft.com/office/drawing/2016/5/12/chartex" xmlns:cx7="http://schemas.microsoft.com/office/drawing/2016/5/13/chartex" xmlns:cx8="http://schemas.microsoft.com/office/drawing/2016/5/14/chartex" xmlns:mc="http://schemas.openxmlformats.org/markup-compatibility/2006" xmlns:aink="http://schemas.microsoft.com/office/drawing/2016/ink" xmlns:am3d="http://schemas.microsoft.com/office/drawing/2017/model3d" xmlns:o="urn:schemas-microsoft-com:office:office" xmlns:r="http://schemas.openxmlformats.org/officeDocument/2006/relationships" xmlns:m="http://schemas.openxmlformats.org/officeDocument/2006/math" xmlns:v="urn:schemas-microsoft-com:vml" xmlns:wp14="http://schemas.microsoft.com/office/word/2010/wordprocessingDrawing" xmlns:wp="http://schemas.openxmlformats.org/drawingml/2006/wordprocessingDrawing" xmlns:w10="urn:schemas-microsoft-com:office:word" xmlns:w="http://schemas.openxmlformats.org/wordprocessingml/2006/main" xmlns:w14="http://schemas.microsoft.com/office/word/2010/wordml" xmlns:w15="http://schemas.microsoft.com/office/word/2012/wordml" xmlns:w16cid="http://schemas.microsoft.com/office/word/2016/wordml/cid" xmlns:w16se="http://schemas.microsoft.com/office/word/2015/wordml/symex" xmlns:wpg="http://schemas.microsoft.com/office/word/2010/wordprocessingGroup" xmlns:wpi="http://schemas.microsoft.com/office/word/2010/wordprocessingInk" xmlns:wne="http://schemas.microsoft.com/office/word/2006/wordml" xmlns:wps="http://schemas.microsoft.com/office/word/2010/wordprocessingShape" mc:Ignorable="w14 w15 w16se w16cid wp14">
   <w:p>
     <w:pPr>
       <w:pStyle w:val="Footer"/>
@@ -6644,7 +7152,7 @@
 </file>
 
 <file path=word/footer3.xml><?xml version="1.0" encoding="utf-8"?>
-<w:ftr xmlns:wpc="http://schemas.microsoft.com/office/word/2010/wordprocessingCanvas" xmlns:cx="http://schemas.microsoft.com/office/drawing/2014/chartex" xmlns:mc="http://schemas.openxmlformats.org/markup-compatibility/2006" xmlns:o="urn:schemas-microsoft-com:office:office" xmlns:r="http://schemas.openxmlformats.org/officeDocument/2006/relationships" xmlns:m="http://schemas.openxmlformats.org/officeDocument/2006/math" xmlns:v="urn:schemas-microsoft-com:vml" xmlns:wp14="http://schemas.microsoft.com/office/word/2010/wordprocessingDrawing" xmlns:wp="http://schemas.openxmlformats.org/drawingml/2006/wordprocessingDrawing" xmlns:w10="urn:schemas-microsoft-com:office:word" xmlns:w="http://schemas.openxmlformats.org/wordprocessingml/2006/main" xmlns:w14="http://schemas.microsoft.com/office/word/2010/wordml" xmlns:w15="http://schemas.microsoft.com/office/word/2012/wordml" xmlns:w16se="http://schemas.microsoft.com/office/word/2015/wordml/symex" xmlns:wpg="http://schemas.microsoft.com/office/word/2010/wordprocessingGroup" xmlns:wpi="http://schemas.microsoft.com/office/word/2010/wordprocessingInk" xmlns:wne="http://schemas.microsoft.com/office/word/2006/wordml" xmlns:wps="http://schemas.microsoft.com/office/word/2010/wordprocessingShape" mc:Ignorable="w14 w15 w16se wp14">
+<w:ftr xmlns:wpc="http://schemas.microsoft.com/office/word/2010/wordprocessingCanvas" xmlns:cx="http://schemas.microsoft.com/office/drawing/2014/chartex" xmlns:cx1="http://schemas.microsoft.com/office/drawing/2015/9/8/chartex" xmlns:cx2="http://schemas.microsoft.com/office/drawing/2015/10/21/chartex" xmlns:cx3="http://schemas.microsoft.com/office/drawing/2016/5/9/chartex" xmlns:cx4="http://schemas.microsoft.com/office/drawing/2016/5/10/chartex" xmlns:cx5="http://schemas.microsoft.com/office/drawing/2016/5/11/chartex" xmlns:cx6="http://schemas.microsoft.com/office/drawing/2016/5/12/chartex" xmlns:cx7="http://schemas.microsoft.com/office/drawing/2016/5/13/chartex" xmlns:cx8="http://schemas.microsoft.com/office/drawing/2016/5/14/chartex" xmlns:mc="http://schemas.openxmlformats.org/markup-compatibility/2006" xmlns:aink="http://schemas.microsoft.com/office/drawing/2016/ink" xmlns:am3d="http://schemas.microsoft.com/office/drawing/2017/model3d" xmlns:o="urn:schemas-microsoft-com:office:office" xmlns:r="http://schemas.openxmlformats.org/officeDocument/2006/relationships" xmlns:m="http://schemas.openxmlformats.org/officeDocument/2006/math" xmlns:v="urn:schemas-microsoft-com:vml" xmlns:wp14="http://schemas.microsoft.com/office/word/2010/wordprocessingDrawing" xmlns:wp="http://schemas.openxmlformats.org/drawingml/2006/wordprocessingDrawing" xmlns:w10="urn:schemas-microsoft-com:office:word" xmlns:w="http://schemas.openxmlformats.org/wordprocessingml/2006/main" xmlns:w14="http://schemas.microsoft.com/office/word/2010/wordml" xmlns:w15="http://schemas.microsoft.com/office/word/2012/wordml" xmlns:w16cid="http://schemas.microsoft.com/office/word/2016/wordml/cid" xmlns:w16se="http://schemas.microsoft.com/office/word/2015/wordml/symex" xmlns:wpg="http://schemas.microsoft.com/office/word/2010/wordprocessingGroup" xmlns:wpi="http://schemas.microsoft.com/office/word/2010/wordprocessingInk" xmlns:wne="http://schemas.microsoft.com/office/word/2006/wordml" xmlns:wps="http://schemas.microsoft.com/office/word/2010/wordprocessingShape" mc:Ignorable="w14 w15 w16se w16cid wp14">
   <w:p>
     <w:pPr>
       <w:pStyle w:val="Footer"/>
@@ -6654,7 +7162,7 @@
 </file>
 
 <file path=word/footnotes.xml><?xml version="1.0" encoding="utf-8"?>
-<w:footnotes xmlns:wpc="http://schemas.microsoft.com/office/word/2010/wordprocessingCanvas" xmlns:cx="http://schemas.microsoft.com/office/drawing/2014/chartex" xmlns:mc="http://schemas.openxmlformats.org/markup-compatibility/2006" xmlns:o="urn:schemas-microsoft-com:office:office" xmlns:r="http://schemas.openxmlformats.org/officeDocument/2006/relationships" xmlns:m="http://schemas.openxmlformats.org/officeDocument/2006/math" xmlns:v="urn:schemas-microsoft-com:vml" xmlns:wp14="http://schemas.microsoft.com/office/word/2010/wordprocessingDrawing" xmlns:wp="http://schemas.openxmlformats.org/drawingml/2006/wordprocessingDrawing" xmlns:w10="urn:schemas-microsoft-com:office:word" xmlns:w="http://schemas.openxmlformats.org/wordprocessingml/2006/main" xmlns:w14="http://schemas.microsoft.com/office/word/2010/wordml" xmlns:w15="http://schemas.microsoft.com/office/word/2012/wordml" xmlns:w16se="http://schemas.microsoft.com/office/word/2015/wordml/symex" xmlns:wpg="http://schemas.microsoft.com/office/word/2010/wordprocessingGroup" xmlns:wpi="http://schemas.microsoft.com/office/word/2010/wordprocessingInk" xmlns:wne="http://schemas.microsoft.com/office/word/2006/wordml" xmlns:wps="http://schemas.microsoft.com/office/word/2010/wordprocessingShape" mc:Ignorable="w14 w15 w16se wp14">
+<w:footnotes xmlns:wpc="http://schemas.microsoft.com/office/word/2010/wordprocessingCanvas" xmlns:cx="http://schemas.microsoft.com/office/drawing/2014/chartex" xmlns:cx1="http://schemas.microsoft.com/office/drawing/2015/9/8/chartex" xmlns:cx2="http://schemas.microsoft.com/office/drawing/2015/10/21/chartex" xmlns:cx3="http://schemas.microsoft.com/office/drawing/2016/5/9/chartex" xmlns:cx4="http://schemas.microsoft.com/office/drawing/2016/5/10/chartex" xmlns:cx5="http://schemas.microsoft.com/office/drawing/2016/5/11/chartex" xmlns:cx6="http://schemas.microsoft.com/office/drawing/2016/5/12/chartex" xmlns:cx7="http://schemas.microsoft.com/office/drawing/2016/5/13/chartex" xmlns:cx8="http://schemas.microsoft.com/office/drawing/2016/5/14/chartex" xmlns:mc="http://schemas.openxmlformats.org/markup-compatibility/2006" xmlns:aink="http://schemas.microsoft.com/office/drawing/2016/ink" xmlns:am3d="http://schemas.microsoft.com/office/drawing/2017/model3d" xmlns:o="urn:schemas-microsoft-com:office:office" xmlns:r="http://schemas.openxmlformats.org/officeDocument/2006/relationships" xmlns:m="http://schemas.openxmlformats.org/officeDocument/2006/math" xmlns:v="urn:schemas-microsoft-com:vml" xmlns:wp14="http://schemas.microsoft.com/office/word/2010/wordprocessingDrawing" xmlns:wp="http://schemas.openxmlformats.org/drawingml/2006/wordprocessingDrawing" xmlns:w10="urn:schemas-microsoft-com:office:word" xmlns:w="http://schemas.openxmlformats.org/wordprocessingml/2006/main" xmlns:w14="http://schemas.microsoft.com/office/word/2010/wordml" xmlns:w15="http://schemas.microsoft.com/office/word/2012/wordml" xmlns:w16cid="http://schemas.microsoft.com/office/word/2016/wordml/cid" xmlns:w16se="http://schemas.microsoft.com/office/word/2015/wordml/symex" xmlns:wpg="http://schemas.microsoft.com/office/word/2010/wordprocessingGroup" xmlns:wpi="http://schemas.microsoft.com/office/word/2010/wordprocessingInk" xmlns:wne="http://schemas.microsoft.com/office/word/2006/wordml" xmlns:wps="http://schemas.microsoft.com/office/word/2010/wordprocessingShape" mc:Ignorable="w14 w15 w16se w16cid wp14">
   <w:footnote w:type="separator" w:id="-1">
     <w:p>
       <w:pPr>
@@ -6679,7 +7187,7 @@
 </file>
 
 <file path=word/header1.xml><?xml version="1.0" encoding="utf-8"?>
-<w:hdr xmlns:wpc="http://schemas.microsoft.com/office/word/2010/wordprocessingCanvas" xmlns:cx="http://schemas.microsoft.com/office/drawing/2014/chartex" xmlns:mc="http://schemas.openxmlformats.org/markup-compatibility/2006" xmlns:o="urn:schemas-microsoft-com:office:office" xmlns:r="http://schemas.openxmlformats.org/officeDocument/2006/relationships" xmlns:m="http://schemas.openxmlformats.org/officeDocument/2006/math" xmlns:v="urn:schemas-microsoft-com:vml" xmlns:wp14="http://schemas.microsoft.com/office/word/2010/wordprocessingDrawing" xmlns:wp="http://schemas.openxmlformats.org/drawingml/2006/wordprocessingDrawing" xmlns:w10="urn:schemas-microsoft-com:office:word" xmlns:w="http://schemas.openxmlformats.org/wordprocessingml/2006/main" xmlns:w14="http://schemas.microsoft.com/office/word/2010/wordml" xmlns:w15="http://schemas.microsoft.com/office/word/2012/wordml" xmlns:w16se="http://schemas.microsoft.com/office/word/2015/wordml/symex" xmlns:wpg="http://schemas.microsoft.com/office/word/2010/wordprocessingGroup" xmlns:wpi="http://schemas.microsoft.com/office/word/2010/wordprocessingInk" xmlns:wne="http://schemas.microsoft.com/office/word/2006/wordml" xmlns:wps="http://schemas.microsoft.com/office/word/2010/wordprocessingShape" mc:Ignorable="w14 w15 w16se wp14">
+<w:hdr xmlns:wpc="http://schemas.microsoft.com/office/word/2010/wordprocessingCanvas" xmlns:cx="http://schemas.microsoft.com/office/drawing/2014/chartex" xmlns:cx1="http://schemas.microsoft.com/office/drawing/2015/9/8/chartex" xmlns:cx2="http://schemas.microsoft.com/office/drawing/2015/10/21/chartex" xmlns:cx3="http://schemas.microsoft.com/office/drawing/2016/5/9/chartex" xmlns:cx4="http://schemas.microsoft.com/office/drawing/2016/5/10/chartex" xmlns:cx5="http://schemas.microsoft.com/office/drawing/2016/5/11/chartex" xmlns:cx6="http://schemas.microsoft.com/office/drawing/2016/5/12/chartex" xmlns:cx7="http://schemas.microsoft.com/office/drawing/2016/5/13/chartex" xmlns:cx8="http://schemas.microsoft.com/office/drawing/2016/5/14/chartex" xmlns:mc="http://schemas.openxmlformats.org/markup-compatibility/2006" xmlns:aink="http://schemas.microsoft.com/office/drawing/2016/ink" xmlns:am3d="http://schemas.microsoft.com/office/drawing/2017/model3d" xmlns:o="urn:schemas-microsoft-com:office:office" xmlns:r="http://schemas.openxmlformats.org/officeDocument/2006/relationships" xmlns:m="http://schemas.openxmlformats.org/officeDocument/2006/math" xmlns:v="urn:schemas-microsoft-com:vml" xmlns:wp14="http://schemas.microsoft.com/office/word/2010/wordprocessingDrawing" xmlns:wp="http://schemas.openxmlformats.org/drawingml/2006/wordprocessingDrawing" xmlns:w10="urn:schemas-microsoft-com:office:word" xmlns:w="http://schemas.openxmlformats.org/wordprocessingml/2006/main" xmlns:w14="http://schemas.microsoft.com/office/word/2010/wordml" xmlns:w15="http://schemas.microsoft.com/office/word/2012/wordml" xmlns:w16cid="http://schemas.microsoft.com/office/word/2016/wordml/cid" xmlns:w16se="http://schemas.microsoft.com/office/word/2015/wordml/symex" xmlns:wpg="http://schemas.microsoft.com/office/word/2010/wordprocessingGroup" xmlns:wpi="http://schemas.microsoft.com/office/word/2010/wordprocessingInk" xmlns:wne="http://schemas.microsoft.com/office/word/2006/wordml" xmlns:wps="http://schemas.microsoft.com/office/word/2010/wordprocessingShape" mc:Ignorable="w14 w15 w16se w16cid wp14">
   <w:p>
     <w:pPr>
       <w:pStyle w:val="Header"/>
@@ -6689,7 +7197,7 @@
 </file>
 
 <file path=word/header2.xml><?xml version="1.0" encoding="utf-8"?>
-<w:hdr xmlns:wpc="http://schemas.microsoft.com/office/word/2010/wordprocessingCanvas" xmlns:cx="http://schemas.microsoft.com/office/drawing/2014/chartex" xmlns:mc="http://schemas.openxmlformats.org/markup-compatibility/2006" xmlns:o="urn:schemas-microsoft-com:office:office" xmlns:r="http://schemas.openxmlformats.org/officeDocument/2006/relationships" xmlns:m="http://schemas.openxmlformats.org/officeDocument/2006/math" xmlns:v="urn:schemas-microsoft-com:vml" xmlns:wp14="http://schemas.microsoft.com/office/word/2010/wordprocessingDrawing" xmlns:wp="http://schemas.openxmlformats.org/drawingml/2006/wordprocessingDrawing" xmlns:w10="urn:schemas-microsoft-com:office:word" xmlns:w="http://schemas.openxmlformats.org/wordprocessingml/2006/main" xmlns:w14="http://schemas.microsoft.com/office/word/2010/wordml" xmlns:w15="http://schemas.microsoft.com/office/word/2012/wordml" xmlns:w16se="http://schemas.microsoft.com/office/word/2015/wordml/symex" xmlns:wpg="http://schemas.microsoft.com/office/word/2010/wordprocessingGroup" xmlns:wpi="http://schemas.microsoft.com/office/word/2010/wordprocessingInk" xmlns:wne="http://schemas.microsoft.com/office/word/2006/wordml" xmlns:wps="http://schemas.microsoft.com/office/word/2010/wordprocessingShape" mc:Ignorable="w14 w15 w16se wp14">
+<w:hdr xmlns:wpc="http://schemas.microsoft.com/office/word/2010/wordprocessingCanvas" xmlns:cx="http://schemas.microsoft.com/office/drawing/2014/chartex" xmlns:cx1="http://schemas.microsoft.com/office/drawing/2015/9/8/chartex" xmlns:cx2="http://schemas.microsoft.com/office/drawing/2015/10/21/chartex" xmlns:cx3="http://schemas.microsoft.com/office/drawing/2016/5/9/chartex" xmlns:cx4="http://schemas.microsoft.com/office/drawing/2016/5/10/chartex" xmlns:cx5="http://schemas.microsoft.com/office/drawing/2016/5/11/chartex" xmlns:cx6="http://schemas.microsoft.com/office/drawing/2016/5/12/chartex" xmlns:cx7="http://schemas.microsoft.com/office/drawing/2016/5/13/chartex" xmlns:cx8="http://schemas.microsoft.com/office/drawing/2016/5/14/chartex" xmlns:mc="http://schemas.openxmlformats.org/markup-compatibility/2006" xmlns:aink="http://schemas.microsoft.com/office/drawing/2016/ink" xmlns:am3d="http://schemas.microsoft.com/office/drawing/2017/model3d" xmlns:o="urn:schemas-microsoft-com:office:office" xmlns:r="http://schemas.openxmlformats.org/officeDocument/2006/relationships" xmlns:m="http://schemas.openxmlformats.org/officeDocument/2006/math" xmlns:v="urn:schemas-microsoft-com:vml" xmlns:wp14="http://schemas.microsoft.com/office/word/2010/wordprocessingDrawing" xmlns:wp="http://schemas.openxmlformats.org/drawingml/2006/wordprocessingDrawing" xmlns:w10="urn:schemas-microsoft-com:office:word" xmlns:w="http://schemas.openxmlformats.org/wordprocessingml/2006/main" xmlns:w14="http://schemas.microsoft.com/office/word/2010/wordml" xmlns:w15="http://schemas.microsoft.com/office/word/2012/wordml" xmlns:w16cid="http://schemas.microsoft.com/office/word/2016/wordml/cid" xmlns:w16se="http://schemas.microsoft.com/office/word/2015/wordml/symex" xmlns:wpg="http://schemas.microsoft.com/office/word/2010/wordprocessingGroup" xmlns:wpi="http://schemas.microsoft.com/office/word/2010/wordprocessingInk" xmlns:wne="http://schemas.microsoft.com/office/word/2006/wordml" xmlns:wps="http://schemas.microsoft.com/office/word/2010/wordprocessingShape" mc:Ignorable="w14 w15 w16se w16cid wp14">
   <w:p>
     <w:pPr>
       <w:pStyle w:val="Header"/>
@@ -6699,7 +7207,7 @@
 </file>
 
 <file path=word/header3.xml><?xml version="1.0" encoding="utf-8"?>
-<w:hdr xmlns:wpc="http://schemas.microsoft.com/office/word/2010/wordprocessingCanvas" xmlns:cx="http://schemas.microsoft.com/office/drawing/2014/chartex" xmlns:mc="http://schemas.openxmlformats.org/markup-compatibility/2006" xmlns:o="urn:schemas-microsoft-com:office:office" xmlns:r="http://schemas.openxmlformats.org/officeDocument/2006/relationships" xmlns:m="http://schemas.openxmlformats.org/officeDocument/2006/math" xmlns:v="urn:schemas-microsoft-com:vml" xmlns:wp14="http://schemas.microsoft.com/office/word/2010/wordprocessingDrawing" xmlns:wp="http://schemas.openxmlformats.org/drawingml/2006/wordprocessingDrawing" xmlns:w10="urn:schemas-microsoft-com:office:word" xmlns:w="http://schemas.openxmlformats.org/wordprocessingml/2006/main" xmlns:w14="http://schemas.microsoft.com/office/word/2010/wordml" xmlns:w15="http://schemas.microsoft.com/office/word/2012/wordml" xmlns:w16se="http://schemas.microsoft.com/office/word/2015/wordml/symex" xmlns:wpg="http://schemas.microsoft.com/office/word/2010/wordprocessingGroup" xmlns:wpi="http://schemas.microsoft.com/office/word/2010/wordprocessingInk" xmlns:wne="http://schemas.microsoft.com/office/word/2006/wordml" xmlns:wps="http://schemas.microsoft.com/office/word/2010/wordprocessingShape" mc:Ignorable="w14 w15 w16se wp14">
+<w:hdr xmlns:wpc="http://schemas.microsoft.com/office/word/2010/wordprocessingCanvas" xmlns:cx="http://schemas.microsoft.com/office/drawing/2014/chartex" xmlns:cx1="http://schemas.microsoft.com/office/drawing/2015/9/8/chartex" xmlns:cx2="http://schemas.microsoft.com/office/drawing/2015/10/21/chartex" xmlns:cx3="http://schemas.microsoft.com/office/drawing/2016/5/9/chartex" xmlns:cx4="http://schemas.microsoft.com/office/drawing/2016/5/10/chartex" xmlns:cx5="http://schemas.microsoft.com/office/drawing/2016/5/11/chartex" xmlns:cx6="http://schemas.microsoft.com/office/drawing/2016/5/12/chartex" xmlns:cx7="http://schemas.microsoft.com/office/drawing/2016/5/13/chartex" xmlns:cx8="http://schemas.microsoft.com/office/drawing/2016/5/14/chartex" xmlns:mc="http://schemas.openxmlformats.org/markup-compatibility/2006" xmlns:aink="http://schemas.microsoft.com/office/drawing/2016/ink" xmlns:am3d="http://schemas.microsoft.com/office/drawing/2017/model3d" xmlns:o="urn:schemas-microsoft-com:office:office" xmlns:r="http://schemas.openxmlformats.org/officeDocument/2006/relationships" xmlns:m="http://schemas.openxmlformats.org/officeDocument/2006/math" xmlns:v="urn:schemas-microsoft-com:vml" xmlns:wp14="http://schemas.microsoft.com/office/word/2010/wordprocessingDrawing" xmlns:wp="http://schemas.openxmlformats.org/drawingml/2006/wordprocessingDrawing" xmlns:w10="urn:schemas-microsoft-com:office:word" xmlns:w="http://schemas.openxmlformats.org/wordprocessingml/2006/main" xmlns:w14="http://schemas.microsoft.com/office/word/2010/wordml" xmlns:w15="http://schemas.microsoft.com/office/word/2012/wordml" xmlns:w16cid="http://schemas.microsoft.com/office/word/2016/wordml/cid" xmlns:w16se="http://schemas.microsoft.com/office/word/2015/wordml/symex" xmlns:wpg="http://schemas.microsoft.com/office/word/2010/wordprocessingGroup" xmlns:wpi="http://schemas.microsoft.com/office/word/2010/wordprocessingInk" xmlns:wne="http://schemas.microsoft.com/office/word/2006/wordml" xmlns:wps="http://schemas.microsoft.com/office/word/2010/wordprocessingShape" mc:Ignorable="w14 w15 w16se w16cid wp14">
   <w:p>
     <w:pPr>
       <w:pStyle w:val="Header"/>
@@ -6709,7 +7217,7 @@
 </file>
 
 <file path=word/numbering.xml><?xml version="1.0" encoding="utf-8"?>
-<w:numbering xmlns:wpc="http://schemas.microsoft.com/office/word/2010/wordprocessingCanvas" xmlns:cx="http://schemas.microsoft.com/office/drawing/2014/chartex" xmlns:mc="http://schemas.openxmlformats.org/markup-compatibility/2006" xmlns:o="urn:schemas-microsoft-com:office:office" xmlns:r="http://schemas.openxmlformats.org/officeDocument/2006/relationships" xmlns:m="http://schemas.openxmlformats.org/officeDocument/2006/math" xmlns:v="urn:schemas-microsoft-com:vml" xmlns:wp14="http://schemas.microsoft.com/office/word/2010/wordprocessingDrawing" xmlns:wp="http://schemas.openxmlformats.org/drawingml/2006/wordprocessingDrawing" xmlns:w10="urn:schemas-microsoft-com:office:word" xmlns:w="http://schemas.openxmlformats.org/wordprocessingml/2006/main" xmlns:w14="http://schemas.microsoft.com/office/word/2010/wordml" xmlns:w15="http://schemas.microsoft.com/office/word/2012/wordml" xmlns:w16se="http://schemas.microsoft.com/office/word/2015/wordml/symex" xmlns:wpg="http://schemas.microsoft.com/office/word/2010/wordprocessingGroup" xmlns:wpi="http://schemas.microsoft.com/office/word/2010/wordprocessingInk" xmlns:wne="http://schemas.microsoft.com/office/word/2006/wordml" xmlns:wps="http://schemas.microsoft.com/office/word/2010/wordprocessingShape" mc:Ignorable="w14 w15 w16se wp14">
+<w:numbering xmlns:wpc="http://schemas.microsoft.com/office/word/2010/wordprocessingCanvas" xmlns:cx="http://schemas.microsoft.com/office/drawing/2014/chartex" xmlns:cx1="http://schemas.microsoft.com/office/drawing/2015/9/8/chartex" xmlns:cx2="http://schemas.microsoft.com/office/drawing/2015/10/21/chartex" xmlns:cx3="http://schemas.microsoft.com/office/drawing/2016/5/9/chartex" xmlns:cx4="http://schemas.microsoft.com/office/drawing/2016/5/10/chartex" xmlns:cx5="http://schemas.microsoft.com/office/drawing/2016/5/11/chartex" xmlns:cx6="http://schemas.microsoft.com/office/drawing/2016/5/12/chartex" xmlns:cx7="http://schemas.microsoft.com/office/drawing/2016/5/13/chartex" xmlns:cx8="http://schemas.microsoft.com/office/drawing/2016/5/14/chartex" xmlns:mc="http://schemas.openxmlformats.org/markup-compatibility/2006" xmlns:aink="http://schemas.microsoft.com/office/drawing/2016/ink" xmlns:am3d="http://schemas.microsoft.com/office/drawing/2017/model3d" xmlns:o="urn:schemas-microsoft-com:office:office" xmlns:r="http://schemas.openxmlformats.org/officeDocument/2006/relationships" xmlns:m="http://schemas.openxmlformats.org/officeDocument/2006/math" xmlns:v="urn:schemas-microsoft-com:vml" xmlns:wp14="http://schemas.microsoft.com/office/word/2010/wordprocessingDrawing" xmlns:wp="http://schemas.openxmlformats.org/drawingml/2006/wordprocessingDrawing" xmlns:w10="urn:schemas-microsoft-com:office:word" xmlns:w="http://schemas.openxmlformats.org/wordprocessingml/2006/main" xmlns:w14="http://schemas.microsoft.com/office/word/2010/wordml" xmlns:w15="http://schemas.microsoft.com/office/word/2012/wordml" xmlns:w16cid="http://schemas.microsoft.com/office/word/2016/wordml/cid" xmlns:w16se="http://schemas.microsoft.com/office/word/2015/wordml/symex" xmlns:wpg="http://schemas.microsoft.com/office/word/2010/wordprocessingGroup" xmlns:wpi="http://schemas.microsoft.com/office/word/2010/wordprocessingInk" xmlns:wne="http://schemas.microsoft.com/office/word/2006/wordml" xmlns:wps="http://schemas.microsoft.com/office/word/2010/wordprocessingShape" mc:Ignorable="w14 w15 w16se w16cid wp14">
   <w:abstractNum w:abstractNumId="0" w15:restartNumberingAfterBreak="0">
     <w:nsid w:val="043503E3"/>
     <w:multiLevelType w:val="multilevel"/>
@@ -10150,7 +10658,7 @@
 </file>
 
 <file path=word/styles.xml><?xml version="1.0" encoding="utf-8"?>
-<w:styles xmlns:mc="http://schemas.openxmlformats.org/markup-compatibility/2006" xmlns:r="http://schemas.openxmlformats.org/officeDocument/2006/relationships" xmlns:w="http://schemas.openxmlformats.org/wordprocessingml/2006/main" xmlns:w14="http://schemas.microsoft.com/office/word/2010/wordml" xmlns:w15="http://schemas.microsoft.com/office/word/2012/wordml" xmlns:w16se="http://schemas.microsoft.com/office/word/2015/wordml/symex" mc:Ignorable="w14 w15 w16se">
+<w:styles xmlns:mc="http://schemas.openxmlformats.org/markup-compatibility/2006" xmlns:r="http://schemas.openxmlformats.org/officeDocument/2006/relationships" xmlns:w="http://schemas.openxmlformats.org/wordprocessingml/2006/main" xmlns:w14="http://schemas.microsoft.com/office/word/2010/wordml" xmlns:w15="http://schemas.microsoft.com/office/word/2012/wordml" xmlns:w16cid="http://schemas.microsoft.com/office/word/2016/wordml/cid" xmlns:w16se="http://schemas.microsoft.com/office/word/2015/wordml/symex" mc:Ignorable="w14 w15 w16se w16cid">
   <w:docDefaults>
     <w:rPrDefault>
       <w:rPr>
@@ -10167,7 +10675,7 @@
       </w:pPr>
     </w:pPrDefault>
   </w:docDefaults>
-  <w:latentStyles w:defLockedState="0" w:defUIPriority="99" w:defSemiHidden="0" w:defUnhideWhenUsed="0" w:defQFormat="0" w:count="371">
+  <w:latentStyles w:defLockedState="0" w:defUIPriority="99" w:defSemiHidden="0" w:defUnhideWhenUsed="0" w:defQFormat="0" w:count="375">
     <w:lsdException w:name="Normal" w:uiPriority="0" w:qFormat="1"/>
     <w:lsdException w:name="heading 1" w:uiPriority="9" w:qFormat="1"/>
     <w:lsdException w:name="heading 2" w:semiHidden="1" w:uiPriority="9" w:unhideWhenUsed="1" w:qFormat="1"/>
@@ -10273,7 +10781,6 @@
     <w:lsdException w:name="HTML Sample" w:semiHidden="1" w:unhideWhenUsed="1"/>
     <w:lsdException w:name="HTML Typewriter" w:semiHidden="1" w:unhideWhenUsed="1"/>
     <w:lsdException w:name="HTML Variable" w:semiHidden="1" w:unhideWhenUsed="1"/>
-    <w:lsdException w:name="Normal Table" w:semiHidden="1" w:unhideWhenUsed="1"/>
     <w:lsdException w:name="annotation subject" w:semiHidden="1" w:unhideWhenUsed="1"/>
     <w:lsdException w:name="No List" w:semiHidden="1" w:unhideWhenUsed="1"/>
     <w:lsdException w:name="Outline List 1" w:semiHidden="1" w:unhideWhenUsed="1"/>
@@ -10317,10 +10824,8 @@
     <w:lsdException w:name="Table Elegant" w:semiHidden="1" w:unhideWhenUsed="1"/>
     <w:lsdException w:name="Table Professional" w:semiHidden="1" w:unhideWhenUsed="1"/>
     <w:lsdException w:name="Table Subtle 1" w:semiHidden="1" w:unhideWhenUsed="1"/>
-    <w:lsdException w:name="Table Subtle 2" w:semiHidden="1" w:unhideWhenUsed="1"/>
     <w:lsdException w:name="Table Web 1" w:semiHidden="1" w:unhideWhenUsed="1"/>
     <w:lsdException w:name="Table Web 2" w:semiHidden="1" w:unhideWhenUsed="1"/>
-    <w:lsdException w:name="Table Web 3" w:semiHidden="1" w:unhideWhenUsed="1"/>
     <w:lsdException w:name="Balloon Text" w:semiHidden="1" w:unhideWhenUsed="1"/>
     <w:lsdException w:name="Table Grid" w:uiPriority="39"/>
     <w:lsdException w:name="Table Theme" w:semiHidden="1" w:unhideWhenUsed="1"/>
@@ -10539,6 +11044,10 @@
     <w:lsdException w:name="List Table 5 Dark Accent 6" w:uiPriority="50"/>
     <w:lsdException w:name="List Table 6 Colorful Accent 6" w:uiPriority="51"/>
     <w:lsdException w:name="List Table 7 Colorful Accent 6" w:uiPriority="52"/>
+    <w:lsdException w:name="Mention" w:semiHidden="1" w:unhideWhenUsed="1"/>
+    <w:lsdException w:name="Smart Hyperlink" w:semiHidden="1" w:unhideWhenUsed="1"/>
+    <w:lsdException w:name="Hashtag" w:semiHidden="1" w:unhideWhenUsed="1"/>
+    <w:lsdException w:name="Unresolved Mention" w:semiHidden="1" w:unhideWhenUsed="1"/>
   </w:latentStyles>
   <w:style w:type="paragraph" w:default="1" w:styleId="Normal">
     <w:name w:val="Normal"/>

</xml_diff>

<commit_message>
added term to word doc(JY)
</commit_message>
<xml_diff>
--- a/the_code_issue_terms_and_definitions.docx
+++ b/the_code_issue_terms_and_definitions.docx
@@ -1,6 +1,6 @@
 
 <file path=word/document.xml><?xml version="1.0" encoding="utf-8"?>
-<w:document xmlns:wpc="http://schemas.microsoft.com/office/word/2010/wordprocessingCanvas" xmlns:cx="http://schemas.microsoft.com/office/drawing/2014/chartex" xmlns:cx1="http://schemas.microsoft.com/office/drawing/2015/9/8/chartex" xmlns:cx2="http://schemas.microsoft.com/office/drawing/2015/10/21/chartex" xmlns:cx3="http://schemas.microsoft.com/office/drawing/2016/5/9/chartex" xmlns:cx4="http://schemas.microsoft.com/office/drawing/2016/5/10/chartex" xmlns:cx5="http://schemas.microsoft.com/office/drawing/2016/5/11/chartex" xmlns:cx6="http://schemas.microsoft.com/office/drawing/2016/5/12/chartex" xmlns:cx7="http://schemas.microsoft.com/office/drawing/2016/5/13/chartex" xmlns:cx8="http://schemas.microsoft.com/office/drawing/2016/5/14/chartex" xmlns:mc="http://schemas.openxmlformats.org/markup-compatibility/2006" xmlns:aink="http://schemas.microsoft.com/office/drawing/2016/ink" xmlns:am3d="http://schemas.microsoft.com/office/drawing/2017/model3d" xmlns:o="urn:schemas-microsoft-com:office:office" xmlns:r="http://schemas.openxmlformats.org/officeDocument/2006/relationships" xmlns:m="http://schemas.openxmlformats.org/officeDocument/2006/math" xmlns:v="urn:schemas-microsoft-com:vml" xmlns:wp14="http://schemas.microsoft.com/office/word/2010/wordprocessingDrawing" xmlns:wp="http://schemas.openxmlformats.org/drawingml/2006/wordprocessingDrawing" xmlns:w10="urn:schemas-microsoft-com:office:word" xmlns:w="http://schemas.openxmlformats.org/wordprocessingml/2006/main" xmlns:w14="http://schemas.microsoft.com/office/word/2010/wordml" xmlns:w15="http://schemas.microsoft.com/office/word/2012/wordml" xmlns:w16cid="http://schemas.microsoft.com/office/word/2016/wordml/cid" xmlns:w16se="http://schemas.microsoft.com/office/word/2015/wordml/symex" xmlns:wpg="http://schemas.microsoft.com/office/word/2010/wordprocessingGroup" xmlns:wpi="http://schemas.microsoft.com/office/word/2010/wordprocessingInk" xmlns:wne="http://schemas.microsoft.com/office/word/2006/wordml" xmlns:wps="http://schemas.microsoft.com/office/word/2010/wordprocessingShape" mc:Ignorable="w14 w15 w16se w16cid wp14">
+<w:document xmlns:wpc="http://schemas.microsoft.com/office/word/2010/wordprocessingCanvas" xmlns:cx="http://schemas.microsoft.com/office/drawing/2014/chartex" xmlns:mc="http://schemas.openxmlformats.org/markup-compatibility/2006" xmlns:o="urn:schemas-microsoft-com:office:office" xmlns:r="http://schemas.openxmlformats.org/officeDocument/2006/relationships" xmlns:m="http://schemas.openxmlformats.org/officeDocument/2006/math" xmlns:v="urn:schemas-microsoft-com:vml" xmlns:wp14="http://schemas.microsoft.com/office/word/2010/wordprocessingDrawing" xmlns:wp="http://schemas.openxmlformats.org/drawingml/2006/wordprocessingDrawing" xmlns:w10="urn:schemas-microsoft-com:office:word" xmlns:w="http://schemas.openxmlformats.org/wordprocessingml/2006/main" xmlns:w14="http://schemas.microsoft.com/office/word/2010/wordml" xmlns:w15="http://schemas.microsoft.com/office/word/2012/wordml" xmlns:w16se="http://schemas.microsoft.com/office/word/2015/wordml/symex" xmlns:wpg="http://schemas.microsoft.com/office/word/2010/wordprocessingGroup" xmlns:wpi="http://schemas.microsoft.com/office/word/2010/wordprocessingInk" xmlns:wne="http://schemas.microsoft.com/office/word/2006/wordml" xmlns:wps="http://schemas.microsoft.com/office/word/2010/wordprocessingShape" mc:Ignorable="w14 w15 w16se wp14">
   <w:body>
     <w:p>
       <w:pPr>
@@ -254,7 +254,25 @@
           <w:sz w:val="24"/>
           <w:szCs w:val="24"/>
         </w:rPr>
-        <w:t xml:space="preserve">PHP: a server-side scripting language designed for web development but also used as a general-purpose programming language. Originally created by Rasmus </w:t>
+        <w:t xml:space="preserve">PHP: a server-side scripting language designed for web development but also used as a general-purpose programming language. Originally created by </w:t>
+      </w:r>
+      <w:proofErr w:type="spellStart"/>
+      <w:r>
+        <w:rPr>
+          <w:rFonts w:ascii="Times New Roman" w:hAnsi="Times New Roman" w:cs="Times New Roman"/>
+          <w:sz w:val="24"/>
+          <w:szCs w:val="24"/>
+        </w:rPr>
+        <w:t>Rasmus</w:t>
+      </w:r>
+      <w:proofErr w:type="spellEnd"/>
+      <w:r>
+        <w:rPr>
+          <w:rFonts w:ascii="Times New Roman" w:hAnsi="Times New Roman" w:cs="Times New Roman"/>
+          <w:sz w:val="24"/>
+          <w:szCs w:val="24"/>
+        </w:rPr>
+        <w:t xml:space="preserve"> </w:t>
       </w:r>
       <w:proofErr w:type="spellStart"/>
       <w:r>
@@ -5026,537 +5044,8 @@
           <w:ilvl w:val="0"/>
           <w:numId w:val="15"/>
         </w:numPr>
-        <w:spacing w:after="0" w:line="240" w:lineRule="auto"/>
-        <w:rPr>
-          <w:rFonts w:ascii="Times New Roman" w:eastAsia="Times New Roman" w:hAnsi="Times New Roman" w:cs="Times New Roman"/>
-          <w:sz w:val="24"/>
-          <w:szCs w:val="24"/>
-        </w:rPr>
-      </w:pPr>
-      <w:r>
-        <w:rPr>
-          <w:rFonts w:ascii="Arial" w:eastAsia="Times New Roman" w:hAnsi="Arial" w:cs="Arial"/>
-          <w:b/>
-          <w:bCs/>
-          <w:color w:val="000000"/>
-        </w:rPr>
-        <w:t xml:space="preserve">JavaScript: </w:t>
-      </w:r>
-      <w:r>
-        <w:rPr>
-          <w:rFonts w:ascii="Arial" w:eastAsia="Times New Roman" w:hAnsi="Arial" w:cs="Arial"/>
-          <w:color w:val="000000"/>
-        </w:rPr>
-        <w:t>an OOP language that is commonly used to create interactive effects within web browsers</w:t>
-      </w:r>
-    </w:p>
-    <w:p>
-      <w:pPr>
-        <w:pStyle w:val="ListParagraph"/>
-        <w:spacing w:after="0" w:line="240" w:lineRule="auto"/>
-        <w:ind w:left="1080" w:firstLine="0"/>
-        <w:rPr>
-          <w:rFonts w:ascii="Times New Roman" w:eastAsia="Times New Roman" w:hAnsi="Times New Roman" w:cs="Times New Roman"/>
-          <w:sz w:val="24"/>
-          <w:szCs w:val="24"/>
-        </w:rPr>
-      </w:pPr>
-      <w:bookmarkStart w:id="0" w:name="_GoBack"/>
-      <w:bookmarkEnd w:id="0"/>
-    </w:p>
-    <w:p>
-      <w:pPr>
-        <w:pStyle w:val="ListParagraph"/>
-        <w:numPr>
-          <w:ilvl w:val="0"/>
-          <w:numId w:val="15"/>
-        </w:numPr>
-        <w:spacing w:after="0" w:line="240" w:lineRule="auto"/>
-        <w:rPr>
-          <w:rFonts w:ascii="Times New Roman" w:eastAsia="Times New Roman" w:hAnsi="Times New Roman" w:cs="Times New Roman"/>
-          <w:sz w:val="24"/>
-          <w:szCs w:val="24"/>
-        </w:rPr>
-      </w:pPr>
-      <w:r>
-        <w:rPr>
-          <w:rFonts w:ascii="Arial" w:eastAsia="Times New Roman" w:hAnsi="Arial" w:cs="Arial"/>
-          <w:b/>
-          <w:bCs/>
-          <w:color w:val="000000"/>
-        </w:rPr>
-        <w:t>Runtime</w:t>
-      </w:r>
-      <w:r>
-        <w:rPr>
-          <w:rFonts w:ascii="Arial" w:eastAsia="Times New Roman" w:hAnsi="Arial" w:cs="Arial"/>
-          <w:color w:val="000000"/>
-        </w:rPr>
-        <w:t xml:space="preserve"> is the services that run when </w:t>
-      </w:r>
-      <w:proofErr w:type="spellStart"/>
-      <w:r>
-        <w:rPr>
-          <w:rFonts w:ascii="Arial" w:eastAsia="Times New Roman" w:hAnsi="Arial" w:cs="Arial"/>
-          <w:color w:val="000000"/>
-        </w:rPr>
-        <w:t>javascript</w:t>
-      </w:r>
-      <w:proofErr w:type="spellEnd"/>
-      <w:r>
-        <w:rPr>
-          <w:rFonts w:ascii="Arial" w:eastAsia="Times New Roman" w:hAnsi="Arial" w:cs="Arial"/>
-          <w:color w:val="000000"/>
-        </w:rPr>
-        <w:t xml:space="preserve"> runs. It is a special program library that is used by a compiler to implement functions into the code during the execution of the program. </w:t>
-      </w:r>
-    </w:p>
-    <w:p>
-      <w:pPr>
-        <w:pStyle w:val="ListParagraph"/>
-        <w:spacing w:after="0" w:line="240" w:lineRule="auto"/>
-        <w:ind w:left="1080" w:firstLine="0"/>
-        <w:rPr>
-          <w:rFonts w:ascii="Times New Roman" w:eastAsia="Times New Roman" w:hAnsi="Times New Roman" w:cs="Times New Roman"/>
-          <w:sz w:val="24"/>
-          <w:szCs w:val="24"/>
-        </w:rPr>
-      </w:pPr>
-    </w:p>
-    <w:p>
-      <w:pPr>
-        <w:pStyle w:val="ListParagraph"/>
-        <w:numPr>
-          <w:ilvl w:val="0"/>
-          <w:numId w:val="15"/>
-        </w:numPr>
-        <w:spacing w:after="0" w:line="240" w:lineRule="auto"/>
-        <w:rPr>
-          <w:rFonts w:ascii="Times New Roman" w:eastAsia="Times New Roman" w:hAnsi="Times New Roman" w:cs="Times New Roman"/>
-          <w:sz w:val="24"/>
-          <w:szCs w:val="24"/>
-        </w:rPr>
-      </w:pPr>
-      <w:r>
-        <w:rPr>
-          <w:rFonts w:ascii="Arial" w:eastAsia="Times New Roman" w:hAnsi="Arial" w:cs="Arial"/>
-          <w:b/>
-          <w:bCs/>
-          <w:color w:val="000000"/>
-        </w:rPr>
-        <w:t>Ajax</w:t>
-      </w:r>
-      <w:r>
-        <w:rPr>
-          <w:rFonts w:ascii="Arial" w:eastAsia="Times New Roman" w:hAnsi="Arial" w:cs="Arial"/>
-          <w:color w:val="000000"/>
-        </w:rPr>
-        <w:t xml:space="preserve">: Asynchronous JavaScript and XML. Ajax is used to refer of using both JavaScript and XML to turn web pages into software. </w:t>
-      </w:r>
-    </w:p>
-    <w:p>
-      <w:pPr>
-        <w:pStyle w:val="ListParagraph"/>
-        <w:spacing w:after="0" w:line="240" w:lineRule="auto"/>
-        <w:ind w:left="1080" w:firstLine="0"/>
-        <w:rPr>
-          <w:rFonts w:ascii="Times New Roman" w:eastAsia="Times New Roman" w:hAnsi="Times New Roman" w:cs="Times New Roman"/>
-          <w:sz w:val="24"/>
-          <w:szCs w:val="24"/>
-        </w:rPr>
-      </w:pPr>
-    </w:p>
-    <w:p>
-      <w:pPr>
-        <w:pStyle w:val="ListParagraph"/>
-        <w:numPr>
-          <w:ilvl w:val="0"/>
-          <w:numId w:val="15"/>
-        </w:numPr>
-        <w:spacing w:after="0" w:line="240" w:lineRule="auto"/>
-        <w:rPr>
-          <w:rFonts w:ascii="Times New Roman" w:eastAsia="Times New Roman" w:hAnsi="Times New Roman" w:cs="Times New Roman"/>
-          <w:sz w:val="24"/>
-          <w:szCs w:val="24"/>
-        </w:rPr>
-      </w:pPr>
-      <w:r>
-        <w:rPr>
-          <w:rFonts w:ascii="Arial" w:eastAsia="Times New Roman" w:hAnsi="Arial" w:cs="Arial"/>
-          <w:b/>
-          <w:bCs/>
-          <w:color w:val="000000"/>
-        </w:rPr>
-        <w:t xml:space="preserve">jQuery: </w:t>
-      </w:r>
-      <w:r>
-        <w:rPr>
-          <w:rFonts w:ascii="Arial" w:eastAsia="Times New Roman" w:hAnsi="Arial" w:cs="Arial"/>
-          <w:color w:val="000000"/>
-        </w:rPr>
-        <w:t xml:space="preserve"> A </w:t>
-      </w:r>
-      <w:proofErr w:type="spellStart"/>
-      <w:r>
-        <w:rPr>
-          <w:rFonts w:ascii="Arial" w:eastAsia="Times New Roman" w:hAnsi="Arial" w:cs="Arial"/>
-          <w:color w:val="000000"/>
-        </w:rPr>
-        <w:t>javascript</w:t>
-      </w:r>
-      <w:proofErr w:type="spellEnd"/>
-      <w:r>
-        <w:rPr>
-          <w:rFonts w:ascii="Arial" w:eastAsia="Times New Roman" w:hAnsi="Arial" w:cs="Arial"/>
-          <w:color w:val="000000"/>
-        </w:rPr>
-        <w:t xml:space="preserve"> library that made it easier to program. For </w:t>
-      </w:r>
-      <w:proofErr w:type="gramStart"/>
-      <w:r>
-        <w:rPr>
-          <w:rFonts w:ascii="Arial" w:eastAsia="Times New Roman" w:hAnsi="Arial" w:cs="Arial"/>
-          <w:color w:val="000000"/>
-        </w:rPr>
-        <w:t>example</w:t>
-      </w:r>
-      <w:proofErr w:type="gramEnd"/>
-      <w:r>
-        <w:rPr>
-          <w:rFonts w:ascii="Arial" w:eastAsia="Times New Roman" w:hAnsi="Arial" w:cs="Arial"/>
-          <w:color w:val="000000"/>
-        </w:rPr>
-        <w:t xml:space="preserve"> it shortened the amount of lines required to program common tasks</w:t>
-      </w:r>
-    </w:p>
-    <w:p>
-      <w:pPr>
-        <w:pStyle w:val="ListParagraph"/>
-        <w:spacing w:after="0" w:line="240" w:lineRule="auto"/>
-        <w:ind w:left="1080" w:firstLine="0"/>
-        <w:rPr>
-          <w:rFonts w:ascii="Times New Roman" w:eastAsia="Times New Roman" w:hAnsi="Times New Roman" w:cs="Times New Roman"/>
-          <w:sz w:val="24"/>
-          <w:szCs w:val="24"/>
-        </w:rPr>
-      </w:pPr>
-    </w:p>
-    <w:p>
-      <w:pPr>
-        <w:pStyle w:val="ListParagraph"/>
-        <w:numPr>
-          <w:ilvl w:val="0"/>
-          <w:numId w:val="15"/>
-        </w:numPr>
-        <w:spacing w:after="0" w:line="240" w:lineRule="auto"/>
-        <w:rPr>
-          <w:rFonts w:ascii="Times New Roman" w:eastAsia="Times New Roman" w:hAnsi="Times New Roman" w:cs="Times New Roman"/>
-          <w:sz w:val="24"/>
-          <w:szCs w:val="24"/>
-        </w:rPr>
-      </w:pPr>
-      <w:proofErr w:type="spellStart"/>
-      <w:r>
-        <w:rPr>
-          <w:rFonts w:ascii="Arial" w:eastAsia="Times New Roman" w:hAnsi="Arial" w:cs="Arial"/>
-          <w:b/>
-          <w:bCs/>
-          <w:color w:val="000000"/>
-        </w:rPr>
-        <w:t>Konqueror</w:t>
-      </w:r>
-      <w:proofErr w:type="spellEnd"/>
-      <w:r>
-        <w:rPr>
-          <w:rFonts w:ascii="Arial" w:eastAsia="Times New Roman" w:hAnsi="Arial" w:cs="Arial"/>
-          <w:b/>
-          <w:bCs/>
-          <w:color w:val="000000"/>
-        </w:rPr>
-        <w:t xml:space="preserve">: </w:t>
-      </w:r>
-      <w:r>
-        <w:rPr>
-          <w:rFonts w:ascii="Arial" w:eastAsia="Times New Roman" w:hAnsi="Arial" w:cs="Arial"/>
-          <w:color w:val="000000"/>
-        </w:rPr>
-        <w:t>An open source web browser that apple used to create Safari</w:t>
-      </w:r>
-    </w:p>
-    <w:p>
-      <w:pPr>
-        <w:pStyle w:val="ListParagraph"/>
-        <w:spacing w:after="0" w:line="240" w:lineRule="auto"/>
-        <w:ind w:left="1080" w:firstLine="0"/>
-        <w:rPr>
-          <w:rFonts w:ascii="Times New Roman" w:eastAsia="Times New Roman" w:hAnsi="Times New Roman" w:cs="Times New Roman"/>
-          <w:sz w:val="24"/>
-          <w:szCs w:val="24"/>
-        </w:rPr>
-      </w:pPr>
-    </w:p>
-    <w:p>
-      <w:pPr>
-        <w:pStyle w:val="ListParagraph"/>
-        <w:numPr>
-          <w:ilvl w:val="0"/>
-          <w:numId w:val="15"/>
-        </w:numPr>
-        <w:spacing w:after="0" w:line="240" w:lineRule="auto"/>
-        <w:rPr>
-          <w:rFonts w:ascii="Times New Roman" w:eastAsia="Times New Roman" w:hAnsi="Times New Roman" w:cs="Times New Roman"/>
-          <w:sz w:val="24"/>
-          <w:szCs w:val="24"/>
-        </w:rPr>
-      </w:pPr>
-      <w:proofErr w:type="spellStart"/>
-      <w:r>
-        <w:rPr>
-          <w:rFonts w:ascii="Arial" w:eastAsia="Times New Roman" w:hAnsi="Arial" w:cs="Arial"/>
-          <w:b/>
-          <w:bCs/>
-          <w:color w:val="000000"/>
-        </w:rPr>
-        <w:t>Webkit</w:t>
-      </w:r>
-      <w:proofErr w:type="spellEnd"/>
-      <w:r>
-        <w:rPr>
-          <w:rFonts w:ascii="Arial" w:eastAsia="Times New Roman" w:hAnsi="Arial" w:cs="Arial"/>
-          <w:b/>
-          <w:bCs/>
-          <w:color w:val="000000"/>
-        </w:rPr>
-        <w:t>:</w:t>
-      </w:r>
-      <w:r>
-        <w:rPr>
-          <w:rFonts w:ascii="Arial" w:eastAsia="Times New Roman" w:hAnsi="Arial" w:cs="Arial"/>
-          <w:color w:val="000000"/>
-        </w:rPr>
-        <w:t xml:space="preserve"> an open sourced web browser engine. Used in Safari, Chrome and </w:t>
-      </w:r>
-      <w:proofErr w:type="spellStart"/>
-      <w:r>
-        <w:rPr>
-          <w:rFonts w:ascii="Arial" w:eastAsia="Times New Roman" w:hAnsi="Arial" w:cs="Arial"/>
-          <w:color w:val="000000"/>
-        </w:rPr>
-        <w:t>Konqueror</w:t>
-      </w:r>
-      <w:proofErr w:type="spellEnd"/>
-    </w:p>
-    <w:p>
-      <w:pPr>
-        <w:pStyle w:val="ListParagraph"/>
-        <w:spacing w:after="0" w:line="240" w:lineRule="auto"/>
-        <w:ind w:left="1080" w:firstLine="0"/>
-        <w:rPr>
-          <w:rFonts w:ascii="Times New Roman" w:eastAsia="Times New Roman" w:hAnsi="Times New Roman" w:cs="Times New Roman"/>
-          <w:sz w:val="24"/>
-          <w:szCs w:val="24"/>
-        </w:rPr>
-      </w:pPr>
-    </w:p>
-    <w:p>
-      <w:pPr>
-        <w:pStyle w:val="ListParagraph"/>
-        <w:numPr>
-          <w:ilvl w:val="0"/>
-          <w:numId w:val="15"/>
-        </w:numPr>
-        <w:spacing w:after="0" w:line="240" w:lineRule="auto"/>
-        <w:rPr>
-          <w:rFonts w:ascii="Times New Roman" w:eastAsia="Times New Roman" w:hAnsi="Times New Roman" w:cs="Times New Roman"/>
-          <w:sz w:val="24"/>
-          <w:szCs w:val="24"/>
-        </w:rPr>
-      </w:pPr>
-      <w:r>
-        <w:rPr>
-          <w:rFonts w:ascii="Arial" w:eastAsia="Times New Roman" w:hAnsi="Arial" w:cs="Arial"/>
-          <w:b/>
-          <w:bCs/>
-          <w:color w:val="000000"/>
-        </w:rPr>
-        <w:t xml:space="preserve">V8: </w:t>
-      </w:r>
-      <w:r>
-        <w:rPr>
-          <w:rFonts w:ascii="Arial" w:eastAsia="Times New Roman" w:hAnsi="Arial" w:cs="Arial"/>
-          <w:color w:val="000000"/>
-        </w:rPr>
-        <w:t xml:space="preserve">Is another </w:t>
-      </w:r>
-      <w:proofErr w:type="spellStart"/>
-      <w:r>
-        <w:rPr>
-          <w:rFonts w:ascii="Arial" w:eastAsia="Times New Roman" w:hAnsi="Arial" w:cs="Arial"/>
-          <w:color w:val="000000"/>
-        </w:rPr>
-        <w:t>javascript</w:t>
-      </w:r>
-      <w:proofErr w:type="spellEnd"/>
-      <w:r>
-        <w:rPr>
-          <w:rFonts w:ascii="Arial" w:eastAsia="Times New Roman" w:hAnsi="Arial" w:cs="Arial"/>
-          <w:color w:val="000000"/>
-        </w:rPr>
-        <w:t xml:space="preserve"> engine that google create to use in Chrome</w:t>
-      </w:r>
-    </w:p>
-    <w:p>
-      <w:pPr>
-        <w:pStyle w:val="ListParagraph"/>
-        <w:spacing w:after="0" w:line="240" w:lineRule="auto"/>
-        <w:ind w:left="1080" w:firstLine="0"/>
-        <w:rPr>
-          <w:rFonts w:ascii="Times New Roman" w:eastAsia="Times New Roman" w:hAnsi="Times New Roman" w:cs="Times New Roman"/>
-          <w:sz w:val="24"/>
-          <w:szCs w:val="24"/>
-        </w:rPr>
-      </w:pPr>
-    </w:p>
-    <w:p>
-      <w:pPr>
-        <w:pStyle w:val="ListParagraph"/>
-        <w:numPr>
-          <w:ilvl w:val="0"/>
-          <w:numId w:val="15"/>
-        </w:numPr>
-        <w:spacing w:after="0" w:line="240" w:lineRule="auto"/>
-        <w:rPr>
-          <w:rFonts w:ascii="Times New Roman" w:eastAsia="Times New Roman" w:hAnsi="Times New Roman" w:cs="Times New Roman"/>
-          <w:sz w:val="24"/>
-          <w:szCs w:val="24"/>
-        </w:rPr>
-      </w:pPr>
-      <w:proofErr w:type="spellStart"/>
-      <w:r>
-        <w:rPr>
-          <w:rFonts w:ascii="Arial" w:eastAsia="Times New Roman" w:hAnsi="Arial" w:cs="Arial"/>
-          <w:b/>
-          <w:bCs/>
-          <w:color w:val="000000"/>
-        </w:rPr>
-        <w:t>Node.Js</w:t>
-      </w:r>
-      <w:proofErr w:type="spellEnd"/>
-      <w:r>
-        <w:rPr>
-          <w:rFonts w:ascii="Arial" w:eastAsia="Times New Roman" w:hAnsi="Arial" w:cs="Arial"/>
-          <w:color w:val="000000"/>
-        </w:rPr>
-        <w:t>: a modified V8 to run outside of the web browser created by Ryan Dahl</w:t>
-      </w:r>
-    </w:p>
-    <w:p>
-      <w:pPr>
-        <w:pStyle w:val="ListParagraph"/>
-        <w:spacing w:after="0" w:line="240" w:lineRule="auto"/>
-        <w:ind w:left="1080" w:firstLine="0"/>
-        <w:rPr>
-          <w:rFonts w:ascii="Times New Roman" w:eastAsia="Times New Roman" w:hAnsi="Times New Roman" w:cs="Times New Roman"/>
-          <w:sz w:val="24"/>
-          <w:szCs w:val="24"/>
-        </w:rPr>
-      </w:pPr>
-    </w:p>
-    <w:p>
-      <w:pPr>
-        <w:pStyle w:val="ListParagraph"/>
-        <w:numPr>
-          <w:ilvl w:val="0"/>
-          <w:numId w:val="15"/>
-        </w:numPr>
-        <w:spacing w:after="0" w:line="240" w:lineRule="auto"/>
-        <w:rPr>
-          <w:rFonts w:ascii="Times New Roman" w:eastAsia="Times New Roman" w:hAnsi="Times New Roman" w:cs="Times New Roman"/>
-          <w:sz w:val="24"/>
-          <w:szCs w:val="24"/>
-        </w:rPr>
-      </w:pPr>
-      <w:r>
-        <w:rPr>
-          <w:rFonts w:ascii="Arial" w:eastAsia="Times New Roman" w:hAnsi="Arial" w:cs="Arial"/>
-          <w:b/>
-          <w:bCs/>
-          <w:color w:val="000000"/>
-        </w:rPr>
-        <w:t xml:space="preserve">NPM: </w:t>
-      </w:r>
-      <w:r>
-        <w:rPr>
-          <w:rFonts w:ascii="Arial" w:eastAsia="Times New Roman" w:hAnsi="Arial" w:cs="Arial"/>
-          <w:color w:val="000000"/>
-        </w:rPr>
-        <w:t xml:space="preserve">node package manager, is a software that helps you download </w:t>
-      </w:r>
-      <w:proofErr w:type="gramStart"/>
-      <w:r>
-        <w:rPr>
-          <w:rFonts w:ascii="Arial" w:eastAsia="Times New Roman" w:hAnsi="Arial" w:cs="Arial"/>
-          <w:color w:val="000000"/>
-        </w:rPr>
-        <w:t>these user</w:t>
-      </w:r>
-      <w:proofErr w:type="gramEnd"/>
-      <w:r>
-        <w:rPr>
-          <w:rFonts w:ascii="Arial" w:eastAsia="Times New Roman" w:hAnsi="Arial" w:cs="Arial"/>
-          <w:color w:val="000000"/>
-        </w:rPr>
-        <w:t xml:space="preserve"> created packages</w:t>
-      </w:r>
-    </w:p>
-    <w:p>
-      <w:pPr>
-        <w:pStyle w:val="ListParagraph"/>
-        <w:spacing w:after="0" w:line="240" w:lineRule="auto"/>
-        <w:ind w:left="1080" w:firstLine="0"/>
-        <w:rPr>
-          <w:rFonts w:ascii="Times New Roman" w:eastAsia="Times New Roman" w:hAnsi="Times New Roman" w:cs="Times New Roman"/>
-          <w:sz w:val="24"/>
-          <w:szCs w:val="24"/>
-        </w:rPr>
-      </w:pPr>
-    </w:p>
-    <w:p>
-      <w:pPr>
-        <w:pStyle w:val="ListParagraph"/>
-        <w:numPr>
-          <w:ilvl w:val="0"/>
-          <w:numId w:val="15"/>
-        </w:numPr>
-        <w:spacing w:after="0" w:line="240" w:lineRule="auto"/>
-        <w:rPr>
-          <w:rFonts w:ascii="Times New Roman" w:eastAsia="Times New Roman" w:hAnsi="Times New Roman" w:cs="Times New Roman"/>
-          <w:sz w:val="24"/>
-          <w:szCs w:val="24"/>
-        </w:rPr>
-      </w:pPr>
-      <w:r>
-        <w:rPr>
-          <w:rFonts w:ascii="Arial" w:eastAsia="Times New Roman" w:hAnsi="Arial" w:cs="Arial"/>
-          <w:b/>
-          <w:bCs/>
-          <w:color w:val="000000"/>
-        </w:rPr>
-        <w:t xml:space="preserve">API: </w:t>
-      </w:r>
-      <w:r>
-        <w:rPr>
-          <w:rFonts w:ascii="Arial" w:eastAsia="Times New Roman" w:hAnsi="Arial" w:cs="Arial"/>
-          <w:color w:val="000000"/>
-        </w:rPr>
-        <w:t xml:space="preserve">Application Programming Interface, the set of programming instructions and standards for accessing a web application or tool. Used to create products that are powered by the service. </w:t>
-      </w:r>
-    </w:p>
-    <w:p>
-      <w:pPr>
-        <w:pStyle w:val="ListParagraph"/>
-        <w:spacing w:before="160" w:line="240" w:lineRule="auto"/>
-        <w:ind w:firstLine="0"/>
+        <w:spacing w:before="160" w:line="240" w:lineRule="auto"/>
+        <w:ind w:left="720"/>
         <w:rPr>
           <w:rFonts w:ascii="Times New Roman" w:hAnsi="Times New Roman" w:cs="Times New Roman"/>
           <w:sz w:val="24"/>
@@ -5892,7 +5381,6 @@
           <w:sz w:val="24"/>
           <w:szCs w:val="24"/>
         </w:rPr>
-        <w:lastRenderedPageBreak/>
         <w:t>Framework: Similar to a SDK, a framework provides the prebuilt foundations needed to take a project, whether it be web, network, or graphics, and allows the programmer to build a functioning system very quickly.</w:t>
       </w:r>
     </w:p>
@@ -6280,6 +5768,7 @@
         <w:rPr>
           <w:b/>
         </w:rPr>
+        <w:lastRenderedPageBreak/>
         <w:t>(Software) Bug:</w:t>
       </w:r>
       <w:r>
@@ -6488,7 +5977,7 @@
           <w:szCs w:val="24"/>
         </w:rPr>
       </w:pPr>
-      <w:bookmarkStart w:id="1" w:name="_Hlk509387763"/>
+      <w:bookmarkStart w:id="0" w:name="_Hlk509387763"/>
       <w:r>
         <w:rPr>
           <w:rFonts w:ascii="Times New Roman" w:eastAsia="Times New Roman" w:hAnsi="Times New Roman" w:cs="Times New Roman"/>
@@ -6690,7 +6179,7 @@
         </w:rPr>
         <w:t xml:space="preserve"> A version control system for tracking changes in computer files and coordinating work on those files among multiple people.</w:t>
       </w:r>
-      <w:bookmarkEnd w:id="1"/>
+      <w:bookmarkEnd w:id="0"/>
     </w:p>
     <w:p>
       <w:pPr>
@@ -6964,6 +6453,8 @@
         </w:rPr>
         <w:t>‘We Are Going to Ship’</w:t>
       </w:r>
+      <w:bookmarkStart w:id="1" w:name="_GoBack"/>
+      <w:bookmarkEnd w:id="1"/>
     </w:p>
     <w:p>
       <w:pPr>
@@ -6983,10 +6474,28 @@
       <w:r>
         <w:rPr>
           <w:rFonts w:ascii="Times New Roman" w:hAnsi="Times New Roman" w:cs="Times New Roman"/>
-          <w:sz w:val="24"/>
-          <w:szCs w:val="24"/>
-        </w:rPr>
-        <w:t>t</w:t>
+          <w:b/>
+          <w:sz w:val="24"/>
+          <w:szCs w:val="24"/>
+        </w:rPr>
+        <w:lastRenderedPageBreak/>
+        <w:t>Virtual Private Network (VPN):</w:t>
+      </w:r>
+      <w:r>
+        <w:rPr>
+          <w:rFonts w:ascii="Times New Roman" w:hAnsi="Times New Roman" w:cs="Times New Roman"/>
+          <w:sz w:val="24"/>
+          <w:szCs w:val="24"/>
+        </w:rPr>
+        <w:t xml:space="preserve"> </w:t>
+      </w:r>
+      <w:r>
+        <w:rPr>
+          <w:rFonts w:ascii="Times New Roman" w:hAnsi="Times New Roman" w:cs="Times New Roman"/>
+          <w:sz w:val="24"/>
+          <w:szCs w:val="24"/>
+        </w:rPr>
+        <w:t>Allows the ability to connect to private networks from any network. Reroutes internet activity through a tunnel that encrypts data that is made private and hidden.</w:t>
       </w:r>
     </w:p>
     <w:p>
@@ -7107,7 +6616,7 @@
 </file>
 
 <file path=word/endnotes.xml><?xml version="1.0" encoding="utf-8"?>
-<w:endnotes xmlns:wpc="http://schemas.microsoft.com/office/word/2010/wordprocessingCanvas" xmlns:cx="http://schemas.microsoft.com/office/drawing/2014/chartex" xmlns:cx1="http://schemas.microsoft.com/office/drawing/2015/9/8/chartex" xmlns:cx2="http://schemas.microsoft.com/office/drawing/2015/10/21/chartex" xmlns:cx3="http://schemas.microsoft.com/office/drawing/2016/5/9/chartex" xmlns:cx4="http://schemas.microsoft.com/office/drawing/2016/5/10/chartex" xmlns:cx5="http://schemas.microsoft.com/office/drawing/2016/5/11/chartex" xmlns:cx6="http://schemas.microsoft.com/office/drawing/2016/5/12/chartex" xmlns:cx7="http://schemas.microsoft.com/office/drawing/2016/5/13/chartex" xmlns:cx8="http://schemas.microsoft.com/office/drawing/2016/5/14/chartex" xmlns:mc="http://schemas.openxmlformats.org/markup-compatibility/2006" xmlns:aink="http://schemas.microsoft.com/office/drawing/2016/ink" xmlns:am3d="http://schemas.microsoft.com/office/drawing/2017/model3d" xmlns:o="urn:schemas-microsoft-com:office:office" xmlns:r="http://schemas.openxmlformats.org/officeDocument/2006/relationships" xmlns:m="http://schemas.openxmlformats.org/officeDocument/2006/math" xmlns:v="urn:schemas-microsoft-com:vml" xmlns:wp14="http://schemas.microsoft.com/office/word/2010/wordprocessingDrawing" xmlns:wp="http://schemas.openxmlformats.org/drawingml/2006/wordprocessingDrawing" xmlns:w10="urn:schemas-microsoft-com:office:word" xmlns:w="http://schemas.openxmlformats.org/wordprocessingml/2006/main" xmlns:w14="http://schemas.microsoft.com/office/word/2010/wordml" xmlns:w15="http://schemas.microsoft.com/office/word/2012/wordml" xmlns:w16cid="http://schemas.microsoft.com/office/word/2016/wordml/cid" xmlns:w16se="http://schemas.microsoft.com/office/word/2015/wordml/symex" xmlns:wpg="http://schemas.microsoft.com/office/word/2010/wordprocessingGroup" xmlns:wpi="http://schemas.microsoft.com/office/word/2010/wordprocessingInk" xmlns:wne="http://schemas.microsoft.com/office/word/2006/wordml" xmlns:wps="http://schemas.microsoft.com/office/word/2010/wordprocessingShape" mc:Ignorable="w14 w15 w16se w16cid wp14">
+<w:endnotes xmlns:wpc="http://schemas.microsoft.com/office/word/2010/wordprocessingCanvas" xmlns:cx="http://schemas.microsoft.com/office/drawing/2014/chartex" xmlns:mc="http://schemas.openxmlformats.org/markup-compatibility/2006" xmlns:o="urn:schemas-microsoft-com:office:office" xmlns:r="http://schemas.openxmlformats.org/officeDocument/2006/relationships" xmlns:m="http://schemas.openxmlformats.org/officeDocument/2006/math" xmlns:v="urn:schemas-microsoft-com:vml" xmlns:wp14="http://schemas.microsoft.com/office/word/2010/wordprocessingDrawing" xmlns:wp="http://schemas.openxmlformats.org/drawingml/2006/wordprocessingDrawing" xmlns:w10="urn:schemas-microsoft-com:office:word" xmlns:w="http://schemas.openxmlformats.org/wordprocessingml/2006/main" xmlns:w14="http://schemas.microsoft.com/office/word/2010/wordml" xmlns:w15="http://schemas.microsoft.com/office/word/2012/wordml" xmlns:w16se="http://schemas.microsoft.com/office/word/2015/wordml/symex" xmlns:wpg="http://schemas.microsoft.com/office/word/2010/wordprocessingGroup" xmlns:wpi="http://schemas.microsoft.com/office/word/2010/wordprocessingInk" xmlns:wne="http://schemas.microsoft.com/office/word/2006/wordml" xmlns:wps="http://schemas.microsoft.com/office/word/2010/wordprocessingShape" mc:Ignorable="w14 w15 w16se wp14">
   <w:endnote w:type="separator" w:id="-1">
     <w:p>
       <w:pPr>
@@ -7132,7 +6641,7 @@
 </file>
 
 <file path=word/footer1.xml><?xml version="1.0" encoding="utf-8"?>
-<w:ftr xmlns:wpc="http://schemas.microsoft.com/office/word/2010/wordprocessingCanvas" xmlns:cx="http://schemas.microsoft.com/office/drawing/2014/chartex" xmlns:cx1="http://schemas.microsoft.com/office/drawing/2015/9/8/chartex" xmlns:cx2="http://schemas.microsoft.com/office/drawing/2015/10/21/chartex" xmlns:cx3="http://schemas.microsoft.com/office/drawing/2016/5/9/chartex" xmlns:cx4="http://schemas.microsoft.com/office/drawing/2016/5/10/chartex" xmlns:cx5="http://schemas.microsoft.com/office/drawing/2016/5/11/chartex" xmlns:cx6="http://schemas.microsoft.com/office/drawing/2016/5/12/chartex" xmlns:cx7="http://schemas.microsoft.com/office/drawing/2016/5/13/chartex" xmlns:cx8="http://schemas.microsoft.com/office/drawing/2016/5/14/chartex" xmlns:mc="http://schemas.openxmlformats.org/markup-compatibility/2006" xmlns:aink="http://schemas.microsoft.com/office/drawing/2016/ink" xmlns:am3d="http://schemas.microsoft.com/office/drawing/2017/model3d" xmlns:o="urn:schemas-microsoft-com:office:office" xmlns:r="http://schemas.openxmlformats.org/officeDocument/2006/relationships" xmlns:m="http://schemas.openxmlformats.org/officeDocument/2006/math" xmlns:v="urn:schemas-microsoft-com:vml" xmlns:wp14="http://schemas.microsoft.com/office/word/2010/wordprocessingDrawing" xmlns:wp="http://schemas.openxmlformats.org/drawingml/2006/wordprocessingDrawing" xmlns:w10="urn:schemas-microsoft-com:office:word" xmlns:w="http://schemas.openxmlformats.org/wordprocessingml/2006/main" xmlns:w14="http://schemas.microsoft.com/office/word/2010/wordml" xmlns:w15="http://schemas.microsoft.com/office/word/2012/wordml" xmlns:w16cid="http://schemas.microsoft.com/office/word/2016/wordml/cid" xmlns:w16se="http://schemas.microsoft.com/office/word/2015/wordml/symex" xmlns:wpg="http://schemas.microsoft.com/office/word/2010/wordprocessingGroup" xmlns:wpi="http://schemas.microsoft.com/office/word/2010/wordprocessingInk" xmlns:wne="http://schemas.microsoft.com/office/word/2006/wordml" xmlns:wps="http://schemas.microsoft.com/office/word/2010/wordprocessingShape" mc:Ignorable="w14 w15 w16se w16cid wp14">
+<w:ftr xmlns:wpc="http://schemas.microsoft.com/office/word/2010/wordprocessingCanvas" xmlns:cx="http://schemas.microsoft.com/office/drawing/2014/chartex" xmlns:mc="http://schemas.openxmlformats.org/markup-compatibility/2006" xmlns:o="urn:schemas-microsoft-com:office:office" xmlns:r="http://schemas.openxmlformats.org/officeDocument/2006/relationships" xmlns:m="http://schemas.openxmlformats.org/officeDocument/2006/math" xmlns:v="urn:schemas-microsoft-com:vml" xmlns:wp14="http://schemas.microsoft.com/office/word/2010/wordprocessingDrawing" xmlns:wp="http://schemas.openxmlformats.org/drawingml/2006/wordprocessingDrawing" xmlns:w10="urn:schemas-microsoft-com:office:word" xmlns:w="http://schemas.openxmlformats.org/wordprocessingml/2006/main" xmlns:w14="http://schemas.microsoft.com/office/word/2010/wordml" xmlns:w15="http://schemas.microsoft.com/office/word/2012/wordml" xmlns:w16se="http://schemas.microsoft.com/office/word/2015/wordml/symex" xmlns:wpg="http://schemas.microsoft.com/office/word/2010/wordprocessingGroup" xmlns:wpi="http://schemas.microsoft.com/office/word/2010/wordprocessingInk" xmlns:wne="http://schemas.microsoft.com/office/word/2006/wordml" xmlns:wps="http://schemas.microsoft.com/office/word/2010/wordprocessingShape" mc:Ignorable="w14 w15 w16se wp14">
   <w:p>
     <w:pPr>
       <w:pStyle w:val="Footer"/>
@@ -7142,7 +6651,7 @@
 </file>
 
 <file path=word/footer2.xml><?xml version="1.0" encoding="utf-8"?>
-<w:ftr xmlns:wpc="http://schemas.microsoft.com/office/word/2010/wordprocessingCanvas" xmlns:cx="http://schemas.microsoft.com/office/drawing/2014/chartex" xmlns:cx1="http://schemas.microsoft.com/office/drawing/2015/9/8/chartex" xmlns:cx2="http://schemas.microsoft.com/office/drawing/2015/10/21/chartex" xmlns:cx3="http://schemas.microsoft.com/office/drawing/2016/5/9/chartex" xmlns:cx4="http://schemas.microsoft.com/office/drawing/2016/5/10/chartex" xmlns:cx5="http://schemas.microsoft.com/office/drawing/2016/5/11/chartex" xmlns:cx6="http://schemas.microsoft.com/office/drawing/2016/5/12/chartex" xmlns:cx7="http://schemas.microsoft.com/office/drawing/2016/5/13/chartex" xmlns:cx8="http://schemas.microsoft.com/office/drawing/2016/5/14/chartex" xmlns:mc="http://schemas.openxmlformats.org/markup-compatibility/2006" xmlns:aink="http://schemas.microsoft.com/office/drawing/2016/ink" xmlns:am3d="http://schemas.microsoft.com/office/drawing/2017/model3d" xmlns:o="urn:schemas-microsoft-com:office:office" xmlns:r="http://schemas.openxmlformats.org/officeDocument/2006/relationships" xmlns:m="http://schemas.openxmlformats.org/officeDocument/2006/math" xmlns:v="urn:schemas-microsoft-com:vml" xmlns:wp14="http://schemas.microsoft.com/office/word/2010/wordprocessingDrawing" xmlns:wp="http://schemas.openxmlformats.org/drawingml/2006/wordprocessingDrawing" xmlns:w10="urn:schemas-microsoft-com:office:word" xmlns:w="http://schemas.openxmlformats.org/wordprocessingml/2006/main" xmlns:w14="http://schemas.microsoft.com/office/word/2010/wordml" xmlns:w15="http://schemas.microsoft.com/office/word/2012/wordml" xmlns:w16cid="http://schemas.microsoft.com/office/word/2016/wordml/cid" xmlns:w16se="http://schemas.microsoft.com/office/word/2015/wordml/symex" xmlns:wpg="http://schemas.microsoft.com/office/word/2010/wordprocessingGroup" xmlns:wpi="http://schemas.microsoft.com/office/word/2010/wordprocessingInk" xmlns:wne="http://schemas.microsoft.com/office/word/2006/wordml" xmlns:wps="http://schemas.microsoft.com/office/word/2010/wordprocessingShape" mc:Ignorable="w14 w15 w16se w16cid wp14">
+<w:ftr xmlns:wpc="http://schemas.microsoft.com/office/word/2010/wordprocessingCanvas" xmlns:cx="http://schemas.microsoft.com/office/drawing/2014/chartex" xmlns:mc="http://schemas.openxmlformats.org/markup-compatibility/2006" xmlns:o="urn:schemas-microsoft-com:office:office" xmlns:r="http://schemas.openxmlformats.org/officeDocument/2006/relationships" xmlns:m="http://schemas.openxmlformats.org/officeDocument/2006/math" xmlns:v="urn:schemas-microsoft-com:vml" xmlns:wp14="http://schemas.microsoft.com/office/word/2010/wordprocessingDrawing" xmlns:wp="http://schemas.openxmlformats.org/drawingml/2006/wordprocessingDrawing" xmlns:w10="urn:schemas-microsoft-com:office:word" xmlns:w="http://schemas.openxmlformats.org/wordprocessingml/2006/main" xmlns:w14="http://schemas.microsoft.com/office/word/2010/wordml" xmlns:w15="http://schemas.microsoft.com/office/word/2012/wordml" xmlns:w16se="http://schemas.microsoft.com/office/word/2015/wordml/symex" xmlns:wpg="http://schemas.microsoft.com/office/word/2010/wordprocessingGroup" xmlns:wpi="http://schemas.microsoft.com/office/word/2010/wordprocessingInk" xmlns:wne="http://schemas.microsoft.com/office/word/2006/wordml" xmlns:wps="http://schemas.microsoft.com/office/word/2010/wordprocessingShape" mc:Ignorable="w14 w15 w16se wp14">
   <w:p>
     <w:pPr>
       <w:pStyle w:val="Footer"/>
@@ -7152,7 +6661,7 @@
 </file>
 
 <file path=word/footer3.xml><?xml version="1.0" encoding="utf-8"?>
-<w:ftr xmlns:wpc="http://schemas.microsoft.com/office/word/2010/wordprocessingCanvas" xmlns:cx="http://schemas.microsoft.com/office/drawing/2014/chartex" xmlns:cx1="http://schemas.microsoft.com/office/drawing/2015/9/8/chartex" xmlns:cx2="http://schemas.microsoft.com/office/drawing/2015/10/21/chartex" xmlns:cx3="http://schemas.microsoft.com/office/drawing/2016/5/9/chartex" xmlns:cx4="http://schemas.microsoft.com/office/drawing/2016/5/10/chartex" xmlns:cx5="http://schemas.microsoft.com/office/drawing/2016/5/11/chartex" xmlns:cx6="http://schemas.microsoft.com/office/drawing/2016/5/12/chartex" xmlns:cx7="http://schemas.microsoft.com/office/drawing/2016/5/13/chartex" xmlns:cx8="http://schemas.microsoft.com/office/drawing/2016/5/14/chartex" xmlns:mc="http://schemas.openxmlformats.org/markup-compatibility/2006" xmlns:aink="http://schemas.microsoft.com/office/drawing/2016/ink" xmlns:am3d="http://schemas.microsoft.com/office/drawing/2017/model3d" xmlns:o="urn:schemas-microsoft-com:office:office" xmlns:r="http://schemas.openxmlformats.org/officeDocument/2006/relationships" xmlns:m="http://schemas.openxmlformats.org/officeDocument/2006/math" xmlns:v="urn:schemas-microsoft-com:vml" xmlns:wp14="http://schemas.microsoft.com/office/word/2010/wordprocessingDrawing" xmlns:wp="http://schemas.openxmlformats.org/drawingml/2006/wordprocessingDrawing" xmlns:w10="urn:schemas-microsoft-com:office:word" xmlns:w="http://schemas.openxmlformats.org/wordprocessingml/2006/main" xmlns:w14="http://schemas.microsoft.com/office/word/2010/wordml" xmlns:w15="http://schemas.microsoft.com/office/word/2012/wordml" xmlns:w16cid="http://schemas.microsoft.com/office/word/2016/wordml/cid" xmlns:w16se="http://schemas.microsoft.com/office/word/2015/wordml/symex" xmlns:wpg="http://schemas.microsoft.com/office/word/2010/wordprocessingGroup" xmlns:wpi="http://schemas.microsoft.com/office/word/2010/wordprocessingInk" xmlns:wne="http://schemas.microsoft.com/office/word/2006/wordml" xmlns:wps="http://schemas.microsoft.com/office/word/2010/wordprocessingShape" mc:Ignorable="w14 w15 w16se w16cid wp14">
+<w:ftr xmlns:wpc="http://schemas.microsoft.com/office/word/2010/wordprocessingCanvas" xmlns:cx="http://schemas.microsoft.com/office/drawing/2014/chartex" xmlns:mc="http://schemas.openxmlformats.org/markup-compatibility/2006" xmlns:o="urn:schemas-microsoft-com:office:office" xmlns:r="http://schemas.openxmlformats.org/officeDocument/2006/relationships" xmlns:m="http://schemas.openxmlformats.org/officeDocument/2006/math" xmlns:v="urn:schemas-microsoft-com:vml" xmlns:wp14="http://schemas.microsoft.com/office/word/2010/wordprocessingDrawing" xmlns:wp="http://schemas.openxmlformats.org/drawingml/2006/wordprocessingDrawing" xmlns:w10="urn:schemas-microsoft-com:office:word" xmlns:w="http://schemas.openxmlformats.org/wordprocessingml/2006/main" xmlns:w14="http://schemas.microsoft.com/office/word/2010/wordml" xmlns:w15="http://schemas.microsoft.com/office/word/2012/wordml" xmlns:w16se="http://schemas.microsoft.com/office/word/2015/wordml/symex" xmlns:wpg="http://schemas.microsoft.com/office/word/2010/wordprocessingGroup" xmlns:wpi="http://schemas.microsoft.com/office/word/2010/wordprocessingInk" xmlns:wne="http://schemas.microsoft.com/office/word/2006/wordml" xmlns:wps="http://schemas.microsoft.com/office/word/2010/wordprocessingShape" mc:Ignorable="w14 w15 w16se wp14">
   <w:p>
     <w:pPr>
       <w:pStyle w:val="Footer"/>
@@ -7162,7 +6671,7 @@
 </file>
 
 <file path=word/footnotes.xml><?xml version="1.0" encoding="utf-8"?>
-<w:footnotes xmlns:wpc="http://schemas.microsoft.com/office/word/2010/wordprocessingCanvas" xmlns:cx="http://schemas.microsoft.com/office/drawing/2014/chartex" xmlns:cx1="http://schemas.microsoft.com/office/drawing/2015/9/8/chartex" xmlns:cx2="http://schemas.microsoft.com/office/drawing/2015/10/21/chartex" xmlns:cx3="http://schemas.microsoft.com/office/drawing/2016/5/9/chartex" xmlns:cx4="http://schemas.microsoft.com/office/drawing/2016/5/10/chartex" xmlns:cx5="http://schemas.microsoft.com/office/drawing/2016/5/11/chartex" xmlns:cx6="http://schemas.microsoft.com/office/drawing/2016/5/12/chartex" xmlns:cx7="http://schemas.microsoft.com/office/drawing/2016/5/13/chartex" xmlns:cx8="http://schemas.microsoft.com/office/drawing/2016/5/14/chartex" xmlns:mc="http://schemas.openxmlformats.org/markup-compatibility/2006" xmlns:aink="http://schemas.microsoft.com/office/drawing/2016/ink" xmlns:am3d="http://schemas.microsoft.com/office/drawing/2017/model3d" xmlns:o="urn:schemas-microsoft-com:office:office" xmlns:r="http://schemas.openxmlformats.org/officeDocument/2006/relationships" xmlns:m="http://schemas.openxmlformats.org/officeDocument/2006/math" xmlns:v="urn:schemas-microsoft-com:vml" xmlns:wp14="http://schemas.microsoft.com/office/word/2010/wordprocessingDrawing" xmlns:wp="http://schemas.openxmlformats.org/drawingml/2006/wordprocessingDrawing" xmlns:w10="urn:schemas-microsoft-com:office:word" xmlns:w="http://schemas.openxmlformats.org/wordprocessingml/2006/main" xmlns:w14="http://schemas.microsoft.com/office/word/2010/wordml" xmlns:w15="http://schemas.microsoft.com/office/word/2012/wordml" xmlns:w16cid="http://schemas.microsoft.com/office/word/2016/wordml/cid" xmlns:w16se="http://schemas.microsoft.com/office/word/2015/wordml/symex" xmlns:wpg="http://schemas.microsoft.com/office/word/2010/wordprocessingGroup" xmlns:wpi="http://schemas.microsoft.com/office/word/2010/wordprocessingInk" xmlns:wne="http://schemas.microsoft.com/office/word/2006/wordml" xmlns:wps="http://schemas.microsoft.com/office/word/2010/wordprocessingShape" mc:Ignorable="w14 w15 w16se w16cid wp14">
+<w:footnotes xmlns:wpc="http://schemas.microsoft.com/office/word/2010/wordprocessingCanvas" xmlns:cx="http://schemas.microsoft.com/office/drawing/2014/chartex" xmlns:mc="http://schemas.openxmlformats.org/markup-compatibility/2006" xmlns:o="urn:schemas-microsoft-com:office:office" xmlns:r="http://schemas.openxmlformats.org/officeDocument/2006/relationships" xmlns:m="http://schemas.openxmlformats.org/officeDocument/2006/math" xmlns:v="urn:schemas-microsoft-com:vml" xmlns:wp14="http://schemas.microsoft.com/office/word/2010/wordprocessingDrawing" xmlns:wp="http://schemas.openxmlformats.org/drawingml/2006/wordprocessingDrawing" xmlns:w10="urn:schemas-microsoft-com:office:word" xmlns:w="http://schemas.openxmlformats.org/wordprocessingml/2006/main" xmlns:w14="http://schemas.microsoft.com/office/word/2010/wordml" xmlns:w15="http://schemas.microsoft.com/office/word/2012/wordml" xmlns:w16se="http://schemas.microsoft.com/office/word/2015/wordml/symex" xmlns:wpg="http://schemas.microsoft.com/office/word/2010/wordprocessingGroup" xmlns:wpi="http://schemas.microsoft.com/office/word/2010/wordprocessingInk" xmlns:wne="http://schemas.microsoft.com/office/word/2006/wordml" xmlns:wps="http://schemas.microsoft.com/office/word/2010/wordprocessingShape" mc:Ignorable="w14 w15 w16se wp14">
   <w:footnote w:type="separator" w:id="-1">
     <w:p>
       <w:pPr>
@@ -7187,7 +6696,7 @@
 </file>
 
 <file path=word/header1.xml><?xml version="1.0" encoding="utf-8"?>
-<w:hdr xmlns:wpc="http://schemas.microsoft.com/office/word/2010/wordprocessingCanvas" xmlns:cx="http://schemas.microsoft.com/office/drawing/2014/chartex" xmlns:cx1="http://schemas.microsoft.com/office/drawing/2015/9/8/chartex" xmlns:cx2="http://schemas.microsoft.com/office/drawing/2015/10/21/chartex" xmlns:cx3="http://schemas.microsoft.com/office/drawing/2016/5/9/chartex" xmlns:cx4="http://schemas.microsoft.com/office/drawing/2016/5/10/chartex" xmlns:cx5="http://schemas.microsoft.com/office/drawing/2016/5/11/chartex" xmlns:cx6="http://schemas.microsoft.com/office/drawing/2016/5/12/chartex" xmlns:cx7="http://schemas.microsoft.com/office/drawing/2016/5/13/chartex" xmlns:cx8="http://schemas.microsoft.com/office/drawing/2016/5/14/chartex" xmlns:mc="http://schemas.openxmlformats.org/markup-compatibility/2006" xmlns:aink="http://schemas.microsoft.com/office/drawing/2016/ink" xmlns:am3d="http://schemas.microsoft.com/office/drawing/2017/model3d" xmlns:o="urn:schemas-microsoft-com:office:office" xmlns:r="http://schemas.openxmlformats.org/officeDocument/2006/relationships" xmlns:m="http://schemas.openxmlformats.org/officeDocument/2006/math" xmlns:v="urn:schemas-microsoft-com:vml" xmlns:wp14="http://schemas.microsoft.com/office/word/2010/wordprocessingDrawing" xmlns:wp="http://schemas.openxmlformats.org/drawingml/2006/wordprocessingDrawing" xmlns:w10="urn:schemas-microsoft-com:office:word" xmlns:w="http://schemas.openxmlformats.org/wordprocessingml/2006/main" xmlns:w14="http://schemas.microsoft.com/office/word/2010/wordml" xmlns:w15="http://schemas.microsoft.com/office/word/2012/wordml" xmlns:w16cid="http://schemas.microsoft.com/office/word/2016/wordml/cid" xmlns:w16se="http://schemas.microsoft.com/office/word/2015/wordml/symex" xmlns:wpg="http://schemas.microsoft.com/office/word/2010/wordprocessingGroup" xmlns:wpi="http://schemas.microsoft.com/office/word/2010/wordprocessingInk" xmlns:wne="http://schemas.microsoft.com/office/word/2006/wordml" xmlns:wps="http://schemas.microsoft.com/office/word/2010/wordprocessingShape" mc:Ignorable="w14 w15 w16se w16cid wp14">
+<w:hdr xmlns:wpc="http://schemas.microsoft.com/office/word/2010/wordprocessingCanvas" xmlns:cx="http://schemas.microsoft.com/office/drawing/2014/chartex" xmlns:mc="http://schemas.openxmlformats.org/markup-compatibility/2006" xmlns:o="urn:schemas-microsoft-com:office:office" xmlns:r="http://schemas.openxmlformats.org/officeDocument/2006/relationships" xmlns:m="http://schemas.openxmlformats.org/officeDocument/2006/math" xmlns:v="urn:schemas-microsoft-com:vml" xmlns:wp14="http://schemas.microsoft.com/office/word/2010/wordprocessingDrawing" xmlns:wp="http://schemas.openxmlformats.org/drawingml/2006/wordprocessingDrawing" xmlns:w10="urn:schemas-microsoft-com:office:word" xmlns:w="http://schemas.openxmlformats.org/wordprocessingml/2006/main" xmlns:w14="http://schemas.microsoft.com/office/word/2010/wordml" xmlns:w15="http://schemas.microsoft.com/office/word/2012/wordml" xmlns:w16se="http://schemas.microsoft.com/office/word/2015/wordml/symex" xmlns:wpg="http://schemas.microsoft.com/office/word/2010/wordprocessingGroup" xmlns:wpi="http://schemas.microsoft.com/office/word/2010/wordprocessingInk" xmlns:wne="http://schemas.microsoft.com/office/word/2006/wordml" xmlns:wps="http://schemas.microsoft.com/office/word/2010/wordprocessingShape" mc:Ignorable="w14 w15 w16se wp14">
   <w:p>
     <w:pPr>
       <w:pStyle w:val="Header"/>
@@ -7197,7 +6706,7 @@
 </file>
 
 <file path=word/header2.xml><?xml version="1.0" encoding="utf-8"?>
-<w:hdr xmlns:wpc="http://schemas.microsoft.com/office/word/2010/wordprocessingCanvas" xmlns:cx="http://schemas.microsoft.com/office/drawing/2014/chartex" xmlns:cx1="http://schemas.microsoft.com/office/drawing/2015/9/8/chartex" xmlns:cx2="http://schemas.microsoft.com/office/drawing/2015/10/21/chartex" xmlns:cx3="http://schemas.microsoft.com/office/drawing/2016/5/9/chartex" xmlns:cx4="http://schemas.microsoft.com/office/drawing/2016/5/10/chartex" xmlns:cx5="http://schemas.microsoft.com/office/drawing/2016/5/11/chartex" xmlns:cx6="http://schemas.microsoft.com/office/drawing/2016/5/12/chartex" xmlns:cx7="http://schemas.microsoft.com/office/drawing/2016/5/13/chartex" xmlns:cx8="http://schemas.microsoft.com/office/drawing/2016/5/14/chartex" xmlns:mc="http://schemas.openxmlformats.org/markup-compatibility/2006" xmlns:aink="http://schemas.microsoft.com/office/drawing/2016/ink" xmlns:am3d="http://schemas.microsoft.com/office/drawing/2017/model3d" xmlns:o="urn:schemas-microsoft-com:office:office" xmlns:r="http://schemas.openxmlformats.org/officeDocument/2006/relationships" xmlns:m="http://schemas.openxmlformats.org/officeDocument/2006/math" xmlns:v="urn:schemas-microsoft-com:vml" xmlns:wp14="http://schemas.microsoft.com/office/word/2010/wordprocessingDrawing" xmlns:wp="http://schemas.openxmlformats.org/drawingml/2006/wordprocessingDrawing" xmlns:w10="urn:schemas-microsoft-com:office:word" xmlns:w="http://schemas.openxmlformats.org/wordprocessingml/2006/main" xmlns:w14="http://schemas.microsoft.com/office/word/2010/wordml" xmlns:w15="http://schemas.microsoft.com/office/word/2012/wordml" xmlns:w16cid="http://schemas.microsoft.com/office/word/2016/wordml/cid" xmlns:w16se="http://schemas.microsoft.com/office/word/2015/wordml/symex" xmlns:wpg="http://schemas.microsoft.com/office/word/2010/wordprocessingGroup" xmlns:wpi="http://schemas.microsoft.com/office/word/2010/wordprocessingInk" xmlns:wne="http://schemas.microsoft.com/office/word/2006/wordml" xmlns:wps="http://schemas.microsoft.com/office/word/2010/wordprocessingShape" mc:Ignorable="w14 w15 w16se w16cid wp14">
+<w:hdr xmlns:wpc="http://schemas.microsoft.com/office/word/2010/wordprocessingCanvas" xmlns:cx="http://schemas.microsoft.com/office/drawing/2014/chartex" xmlns:mc="http://schemas.openxmlformats.org/markup-compatibility/2006" xmlns:o="urn:schemas-microsoft-com:office:office" xmlns:r="http://schemas.openxmlformats.org/officeDocument/2006/relationships" xmlns:m="http://schemas.openxmlformats.org/officeDocument/2006/math" xmlns:v="urn:schemas-microsoft-com:vml" xmlns:wp14="http://schemas.microsoft.com/office/word/2010/wordprocessingDrawing" xmlns:wp="http://schemas.openxmlformats.org/drawingml/2006/wordprocessingDrawing" xmlns:w10="urn:schemas-microsoft-com:office:word" xmlns:w="http://schemas.openxmlformats.org/wordprocessingml/2006/main" xmlns:w14="http://schemas.microsoft.com/office/word/2010/wordml" xmlns:w15="http://schemas.microsoft.com/office/word/2012/wordml" xmlns:w16se="http://schemas.microsoft.com/office/word/2015/wordml/symex" xmlns:wpg="http://schemas.microsoft.com/office/word/2010/wordprocessingGroup" xmlns:wpi="http://schemas.microsoft.com/office/word/2010/wordprocessingInk" xmlns:wne="http://schemas.microsoft.com/office/word/2006/wordml" xmlns:wps="http://schemas.microsoft.com/office/word/2010/wordprocessingShape" mc:Ignorable="w14 w15 w16se wp14">
   <w:p>
     <w:pPr>
       <w:pStyle w:val="Header"/>
@@ -7207,7 +6716,7 @@
 </file>
 
 <file path=word/header3.xml><?xml version="1.0" encoding="utf-8"?>
-<w:hdr xmlns:wpc="http://schemas.microsoft.com/office/word/2010/wordprocessingCanvas" xmlns:cx="http://schemas.microsoft.com/office/drawing/2014/chartex" xmlns:cx1="http://schemas.microsoft.com/office/drawing/2015/9/8/chartex" xmlns:cx2="http://schemas.microsoft.com/office/drawing/2015/10/21/chartex" xmlns:cx3="http://schemas.microsoft.com/office/drawing/2016/5/9/chartex" xmlns:cx4="http://schemas.microsoft.com/office/drawing/2016/5/10/chartex" xmlns:cx5="http://schemas.microsoft.com/office/drawing/2016/5/11/chartex" xmlns:cx6="http://schemas.microsoft.com/office/drawing/2016/5/12/chartex" xmlns:cx7="http://schemas.microsoft.com/office/drawing/2016/5/13/chartex" xmlns:cx8="http://schemas.microsoft.com/office/drawing/2016/5/14/chartex" xmlns:mc="http://schemas.openxmlformats.org/markup-compatibility/2006" xmlns:aink="http://schemas.microsoft.com/office/drawing/2016/ink" xmlns:am3d="http://schemas.microsoft.com/office/drawing/2017/model3d" xmlns:o="urn:schemas-microsoft-com:office:office" xmlns:r="http://schemas.openxmlformats.org/officeDocument/2006/relationships" xmlns:m="http://schemas.openxmlformats.org/officeDocument/2006/math" xmlns:v="urn:schemas-microsoft-com:vml" xmlns:wp14="http://schemas.microsoft.com/office/word/2010/wordprocessingDrawing" xmlns:wp="http://schemas.openxmlformats.org/drawingml/2006/wordprocessingDrawing" xmlns:w10="urn:schemas-microsoft-com:office:word" xmlns:w="http://schemas.openxmlformats.org/wordprocessingml/2006/main" xmlns:w14="http://schemas.microsoft.com/office/word/2010/wordml" xmlns:w15="http://schemas.microsoft.com/office/word/2012/wordml" xmlns:w16cid="http://schemas.microsoft.com/office/word/2016/wordml/cid" xmlns:w16se="http://schemas.microsoft.com/office/word/2015/wordml/symex" xmlns:wpg="http://schemas.microsoft.com/office/word/2010/wordprocessingGroup" xmlns:wpi="http://schemas.microsoft.com/office/word/2010/wordprocessingInk" xmlns:wne="http://schemas.microsoft.com/office/word/2006/wordml" xmlns:wps="http://schemas.microsoft.com/office/word/2010/wordprocessingShape" mc:Ignorable="w14 w15 w16se w16cid wp14">
+<w:hdr xmlns:wpc="http://schemas.microsoft.com/office/word/2010/wordprocessingCanvas" xmlns:cx="http://schemas.microsoft.com/office/drawing/2014/chartex" xmlns:mc="http://schemas.openxmlformats.org/markup-compatibility/2006" xmlns:o="urn:schemas-microsoft-com:office:office" xmlns:r="http://schemas.openxmlformats.org/officeDocument/2006/relationships" xmlns:m="http://schemas.openxmlformats.org/officeDocument/2006/math" xmlns:v="urn:schemas-microsoft-com:vml" xmlns:wp14="http://schemas.microsoft.com/office/word/2010/wordprocessingDrawing" xmlns:wp="http://schemas.openxmlformats.org/drawingml/2006/wordprocessingDrawing" xmlns:w10="urn:schemas-microsoft-com:office:word" xmlns:w="http://schemas.openxmlformats.org/wordprocessingml/2006/main" xmlns:w14="http://schemas.microsoft.com/office/word/2010/wordml" xmlns:w15="http://schemas.microsoft.com/office/word/2012/wordml" xmlns:w16se="http://schemas.microsoft.com/office/word/2015/wordml/symex" xmlns:wpg="http://schemas.microsoft.com/office/word/2010/wordprocessingGroup" xmlns:wpi="http://schemas.microsoft.com/office/word/2010/wordprocessingInk" xmlns:wne="http://schemas.microsoft.com/office/word/2006/wordml" xmlns:wps="http://schemas.microsoft.com/office/word/2010/wordprocessingShape" mc:Ignorable="w14 w15 w16se wp14">
   <w:p>
     <w:pPr>
       <w:pStyle w:val="Header"/>
@@ -7217,7 +6726,7 @@
 </file>
 
 <file path=word/numbering.xml><?xml version="1.0" encoding="utf-8"?>
-<w:numbering xmlns:wpc="http://schemas.microsoft.com/office/word/2010/wordprocessingCanvas" xmlns:cx="http://schemas.microsoft.com/office/drawing/2014/chartex" xmlns:cx1="http://schemas.microsoft.com/office/drawing/2015/9/8/chartex" xmlns:cx2="http://schemas.microsoft.com/office/drawing/2015/10/21/chartex" xmlns:cx3="http://schemas.microsoft.com/office/drawing/2016/5/9/chartex" xmlns:cx4="http://schemas.microsoft.com/office/drawing/2016/5/10/chartex" xmlns:cx5="http://schemas.microsoft.com/office/drawing/2016/5/11/chartex" xmlns:cx6="http://schemas.microsoft.com/office/drawing/2016/5/12/chartex" xmlns:cx7="http://schemas.microsoft.com/office/drawing/2016/5/13/chartex" xmlns:cx8="http://schemas.microsoft.com/office/drawing/2016/5/14/chartex" xmlns:mc="http://schemas.openxmlformats.org/markup-compatibility/2006" xmlns:aink="http://schemas.microsoft.com/office/drawing/2016/ink" xmlns:am3d="http://schemas.microsoft.com/office/drawing/2017/model3d" xmlns:o="urn:schemas-microsoft-com:office:office" xmlns:r="http://schemas.openxmlformats.org/officeDocument/2006/relationships" xmlns:m="http://schemas.openxmlformats.org/officeDocument/2006/math" xmlns:v="urn:schemas-microsoft-com:vml" xmlns:wp14="http://schemas.microsoft.com/office/word/2010/wordprocessingDrawing" xmlns:wp="http://schemas.openxmlformats.org/drawingml/2006/wordprocessingDrawing" xmlns:w10="urn:schemas-microsoft-com:office:word" xmlns:w="http://schemas.openxmlformats.org/wordprocessingml/2006/main" xmlns:w14="http://schemas.microsoft.com/office/word/2010/wordml" xmlns:w15="http://schemas.microsoft.com/office/word/2012/wordml" xmlns:w16cid="http://schemas.microsoft.com/office/word/2016/wordml/cid" xmlns:w16se="http://schemas.microsoft.com/office/word/2015/wordml/symex" xmlns:wpg="http://schemas.microsoft.com/office/word/2010/wordprocessingGroup" xmlns:wpi="http://schemas.microsoft.com/office/word/2010/wordprocessingInk" xmlns:wne="http://schemas.microsoft.com/office/word/2006/wordml" xmlns:wps="http://schemas.microsoft.com/office/word/2010/wordprocessingShape" mc:Ignorable="w14 w15 w16se w16cid wp14">
+<w:numbering xmlns:wpc="http://schemas.microsoft.com/office/word/2010/wordprocessingCanvas" xmlns:cx="http://schemas.microsoft.com/office/drawing/2014/chartex" xmlns:mc="http://schemas.openxmlformats.org/markup-compatibility/2006" xmlns:o="urn:schemas-microsoft-com:office:office" xmlns:r="http://schemas.openxmlformats.org/officeDocument/2006/relationships" xmlns:m="http://schemas.openxmlformats.org/officeDocument/2006/math" xmlns:v="urn:schemas-microsoft-com:vml" xmlns:wp14="http://schemas.microsoft.com/office/word/2010/wordprocessingDrawing" xmlns:wp="http://schemas.openxmlformats.org/drawingml/2006/wordprocessingDrawing" xmlns:w10="urn:schemas-microsoft-com:office:word" xmlns:w="http://schemas.openxmlformats.org/wordprocessingml/2006/main" xmlns:w14="http://schemas.microsoft.com/office/word/2010/wordml" xmlns:w15="http://schemas.microsoft.com/office/word/2012/wordml" xmlns:w16se="http://schemas.microsoft.com/office/word/2015/wordml/symex" xmlns:wpg="http://schemas.microsoft.com/office/word/2010/wordprocessingGroup" xmlns:wpi="http://schemas.microsoft.com/office/word/2010/wordprocessingInk" xmlns:wne="http://schemas.microsoft.com/office/word/2006/wordml" xmlns:wps="http://schemas.microsoft.com/office/word/2010/wordprocessingShape" mc:Ignorable="w14 w15 w16se wp14">
   <w:abstractNum w:abstractNumId="0" w15:restartNumberingAfterBreak="0">
     <w:nsid w:val="043503E3"/>
     <w:multiLevelType w:val="multilevel"/>
@@ -10658,7 +10167,7 @@
 </file>
 
 <file path=word/styles.xml><?xml version="1.0" encoding="utf-8"?>
-<w:styles xmlns:mc="http://schemas.openxmlformats.org/markup-compatibility/2006" xmlns:r="http://schemas.openxmlformats.org/officeDocument/2006/relationships" xmlns:w="http://schemas.openxmlformats.org/wordprocessingml/2006/main" xmlns:w14="http://schemas.microsoft.com/office/word/2010/wordml" xmlns:w15="http://schemas.microsoft.com/office/word/2012/wordml" xmlns:w16cid="http://schemas.microsoft.com/office/word/2016/wordml/cid" xmlns:w16se="http://schemas.microsoft.com/office/word/2015/wordml/symex" mc:Ignorable="w14 w15 w16se w16cid">
+<w:styles xmlns:mc="http://schemas.openxmlformats.org/markup-compatibility/2006" xmlns:r="http://schemas.openxmlformats.org/officeDocument/2006/relationships" xmlns:w="http://schemas.openxmlformats.org/wordprocessingml/2006/main" xmlns:w14="http://schemas.microsoft.com/office/word/2010/wordml" xmlns:w15="http://schemas.microsoft.com/office/word/2012/wordml" xmlns:w16se="http://schemas.microsoft.com/office/word/2015/wordml/symex" mc:Ignorable="w14 w15 w16se">
   <w:docDefaults>
     <w:rPrDefault>
       <w:rPr>
@@ -10675,7 +10184,7 @@
       </w:pPr>
     </w:pPrDefault>
   </w:docDefaults>
-  <w:latentStyles w:defLockedState="0" w:defUIPriority="99" w:defSemiHidden="0" w:defUnhideWhenUsed="0" w:defQFormat="0" w:count="375">
+  <w:latentStyles w:defLockedState="0" w:defUIPriority="99" w:defSemiHidden="0" w:defUnhideWhenUsed="0" w:defQFormat="0" w:count="371">
     <w:lsdException w:name="Normal" w:uiPriority="0" w:qFormat="1"/>
     <w:lsdException w:name="heading 1" w:uiPriority="9" w:qFormat="1"/>
     <w:lsdException w:name="heading 2" w:semiHidden="1" w:uiPriority="9" w:unhideWhenUsed="1" w:qFormat="1"/>
@@ -10781,6 +10290,7 @@
     <w:lsdException w:name="HTML Sample" w:semiHidden="1" w:unhideWhenUsed="1"/>
     <w:lsdException w:name="HTML Typewriter" w:semiHidden="1" w:unhideWhenUsed="1"/>
     <w:lsdException w:name="HTML Variable" w:semiHidden="1" w:unhideWhenUsed="1"/>
+    <w:lsdException w:name="Normal Table" w:semiHidden="1" w:unhideWhenUsed="1"/>
     <w:lsdException w:name="annotation subject" w:semiHidden="1" w:unhideWhenUsed="1"/>
     <w:lsdException w:name="No List" w:semiHidden="1" w:unhideWhenUsed="1"/>
     <w:lsdException w:name="Outline List 1" w:semiHidden="1" w:unhideWhenUsed="1"/>
@@ -10824,8 +10334,10 @@
     <w:lsdException w:name="Table Elegant" w:semiHidden="1" w:unhideWhenUsed="1"/>
     <w:lsdException w:name="Table Professional" w:semiHidden="1" w:unhideWhenUsed="1"/>
     <w:lsdException w:name="Table Subtle 1" w:semiHidden="1" w:unhideWhenUsed="1"/>
+    <w:lsdException w:name="Table Subtle 2" w:semiHidden="1" w:unhideWhenUsed="1"/>
     <w:lsdException w:name="Table Web 1" w:semiHidden="1" w:unhideWhenUsed="1"/>
     <w:lsdException w:name="Table Web 2" w:semiHidden="1" w:unhideWhenUsed="1"/>
+    <w:lsdException w:name="Table Web 3" w:semiHidden="1" w:unhideWhenUsed="1"/>
     <w:lsdException w:name="Balloon Text" w:semiHidden="1" w:unhideWhenUsed="1"/>
     <w:lsdException w:name="Table Grid" w:uiPriority="39"/>
     <w:lsdException w:name="Table Theme" w:semiHidden="1" w:unhideWhenUsed="1"/>
@@ -11044,10 +10556,6 @@
     <w:lsdException w:name="List Table 5 Dark Accent 6" w:uiPriority="50"/>
     <w:lsdException w:name="List Table 6 Colorful Accent 6" w:uiPriority="51"/>
     <w:lsdException w:name="List Table 7 Colorful Accent 6" w:uiPriority="52"/>
-    <w:lsdException w:name="Mention" w:semiHidden="1" w:unhideWhenUsed="1"/>
-    <w:lsdException w:name="Smart Hyperlink" w:semiHidden="1" w:unhideWhenUsed="1"/>
-    <w:lsdException w:name="Hashtag" w:semiHidden="1" w:unhideWhenUsed="1"/>
-    <w:lsdException w:name="Unresolved Mention" w:semiHidden="1" w:unhideWhenUsed="1"/>
   </w:latentStyles>
   <w:style w:type="paragraph" w:default="1" w:styleId="Normal">
     <w:name w:val="Normal"/>

</xml_diff>